<commit_message>
Update manuscript and SI with intra-observer SD and Euclidean
</commit_message>
<xml_diff>
--- a/Manuscript/MeshMonk_Manuscript.docx
+++ b/Manuscript/MeshMonk_Manuscript.docx
@@ -41,7 +41,13 @@
         <w:t xml:space="preserve">, </w:t>
       </w:r>
       <w:r>
-        <w:t>Alejandra Ortega-Castrillon</w:t>
+        <w:t>Alejandra Ortega-Castrill</w:t>
+      </w:r>
+      <w:r>
+        <w:t>ó</w:t>
+      </w:r>
+      <w:r>
+        <w:t>n</w:t>
       </w:r>
       <w:r>
         <w:rPr>
@@ -581,7 +587,21 @@
           <w:szCs w:val="24"/>
         </w:rPr>
         <w:lastRenderedPageBreak/>
-        <w:t>shape of the target. For facial scans, this results in homologous spatially dense (N=7,160) quasi-landmark configurations for all 3D images. As validation, a dataset (N=40) with 19 manually-placed landmarks was superimposed onto the reference</w:t>
+        <w:t>shape of the target. For facial scans, this results in homologous spatially dense (N=7,160) quasi-landmark configurations for all 3D images. As validation, a dataset (N=4</w:t>
+      </w:r>
+      <w:r>
+        <w:rPr>
+          <w:rFonts w:cs="Times New Roman"/>
+          <w:szCs w:val="24"/>
+        </w:rPr>
+        <w:t>1</w:t>
+      </w:r>
+      <w:r>
+        <w:rPr>
+          <w:rFonts w:cs="Times New Roman"/>
+          <w:szCs w:val="24"/>
+        </w:rPr>
+        <w:t>) with 19 manually-placed landmarks was superimposed onto the reference</w:t>
       </w:r>
       <w:r>
         <w:rPr>
@@ -842,15 +862,7 @@
         <w:t xml:space="preserve"> software and the parameters described above. This establishes homologous spatially dense (~10,000) quasi-landmark (QL) configuration for all 3D images</w:t>
       </w:r>
       <w:r>
-        <w:t xml:space="preserve"> and </w:t>
-      </w:r>
-      <w:proofErr w:type="spellStart"/>
-      <w:r>
-        <w:t>their</w:t>
-      </w:r>
-      <w:proofErr w:type="spellEnd"/>
-      <w:r>
-        <w:t xml:space="preserve"> reflections</w:t>
+        <w:t xml:space="preserve"> and their reflections</w:t>
       </w:r>
       <w:r>
         <w:t>.</w:t>
@@ -955,10 +967,13 @@
     </w:p>
     <w:p>
       <w:r>
-        <w:t>Study participants were recruited</w:t>
-      </w:r>
-      <w:r>
-        <w:t xml:space="preserve"> through several studies at the Pennsylvania State University and sampled in the following locations: State College, PA (IRB 44929 and 4320); New York, NY (IRB 45727); Urbana-Champaign, IL (IRB 13103); Dublin, Ireland; Rome, Italy; Warsaw, Poland; and Porto, Portugal (IRB 32341). </w:t>
+        <w:t>Over many years, our collaborative group has recruited s</w:t>
+      </w:r>
+      <w:r>
+        <w:t xml:space="preserve">tudy participants </w:t>
+      </w:r>
+      <w:r>
+        <w:t xml:space="preserve">through several studies at the Pennsylvania State University and sampled in the following locations: State College, PA (IRB 44929 and 4320); New York, NY (IRB 45727); Urbana-Champaign, IL (IRB 13103); Dublin, Ireland; Rome, Italy; Warsaw, Poland; and Porto, Portugal (IRB 32341). </w:t>
       </w:r>
     </w:p>
     <w:p>
@@ -971,7 +986,13 @@
       </w:r>
       <w:proofErr w:type="spellEnd"/>
       <w:r>
-        <w:t xml:space="preserve"> was used to capture </w:t>
+        <w:t xml:space="preserve"> </w:t>
+      </w:r>
+      <w:r>
+        <w:t>has been</w:t>
+      </w:r>
+      <w:r>
+        <w:t xml:space="preserve"> used to capture </w:t>
       </w:r>
       <w:r>
         <w:t xml:space="preserve">3D </w:t>
@@ -980,7 +1001,13 @@
         <w:t>facial surfaces</w:t>
       </w:r>
       <w:r>
-        <w:t xml:space="preserve"> using the 3dMD Face</w:t>
+        <w:t xml:space="preserve"> </w:t>
+      </w:r>
+      <w:r>
+        <w:t xml:space="preserve">of N~6,000 participants </w:t>
+      </w:r>
+      <w:r>
+        <w:t>using the 3dMD Face</w:t>
       </w:r>
       <w:r>
         <w:t xml:space="preserve"> 2-pod and 3-pod</w:t>
@@ -992,7 +1019,13 @@
         <w:t>s</w:t>
       </w:r>
       <w:r>
-        <w:t xml:space="preserve"> (3dMD, Atlanta, GA) and the Vectra H1 system (Canfield Scientific, Parsippany, NJ). </w:t>
+        <w:t xml:space="preserve"> (3dMD, Atlanta, GA)</w:t>
+      </w:r>
+      <w:r>
+        <w:t>.</w:t>
+      </w:r>
+      <w:r>
+        <w:t xml:space="preserve"> </w:t>
       </w:r>
       <w:r>
         <w:t xml:space="preserve">This well-established method uses digital photography to generate a dense 3D point cloud representing the surface geometry of the face from multiple 2D images with overlapping fields of view. </w:t>
@@ -1050,22 +1083,88 @@
     </w:p>
     <w:p>
       <w:r>
-        <w:t>Forty</w:t>
-      </w:r>
-      <w:r>
-        <w:t xml:space="preserve"> images</w:t>
-      </w:r>
-      <w:r>
-        <w:t xml:space="preserve"> (N=40)</w:t>
+        <w:t xml:space="preserve">Of the larger sample, </w:t>
+      </w:r>
+      <w:r>
+        <w:t>N=</w:t>
+      </w:r>
+      <w:r>
+        <w:t>50 images</w:t>
       </w:r>
       <w:r>
         <w:t xml:space="preserve"> were chosen at random for validation</w:t>
       </w:r>
       <w:r>
-        <w:t>, excluding images from participants that reported major facial injury or surgery</w:t>
-      </w:r>
-      <w:r>
-        <w:t xml:space="preserve">. </w:t>
+        <w:t xml:space="preserve">. This number was then reduced by </w:t>
+      </w:r>
+      <w:r>
+        <w:t>excluding images from participants that reported major facial injury or surgery</w:t>
+      </w:r>
+      <w:r>
+        <w:t xml:space="preserve"> and excluding images which did not pass the quality control measures reported above. This resulted in N=41 images for validation</w:t>
+      </w:r>
+      <w:r>
+        <w:t>.</w:t>
+      </w:r>
+      <w:r>
+        <w:t xml:space="preserve"> Images were diverse with respect to sex</w:t>
+      </w:r>
+      <w:r>
+        <w:t xml:space="preserve"> (F=29, M=12)</w:t>
+      </w:r>
+      <w:r>
+        <w:t>, age</w:t>
+      </w:r>
+      <w:r>
+        <w:t xml:space="preserve"> (18-79, </w:t>
+      </w:r>
+      <w:r>
+        <w:rPr>
+          <w:rFonts w:cs="Times New Roman"/>
+        </w:rPr>
+        <w:t>µ</w:t>
+      </w:r>
+      <w:r>
+        <w:t>=32.7)</w:t>
+      </w:r>
+      <w:r>
+        <w:t>, height</w:t>
+      </w:r>
+      <w:r>
+        <w:t xml:space="preserve"> (</w:t>
+      </w:r>
+      <w:r>
+        <w:t xml:space="preserve">149.86-184.00 cm, </w:t>
+      </w:r>
+      <w:r>
+        <w:rPr>
+          <w:rFonts w:cs="Times New Roman"/>
+        </w:rPr>
+        <w:t>µ</w:t>
+      </w:r>
+      <w:r>
+        <w:t>=167.13 cm)</w:t>
+      </w:r>
+      <w:r>
+        <w:t>, weight</w:t>
+      </w:r>
+      <w:r>
+        <w:t xml:space="preserve"> (43.00-103.80 kg, </w:t>
+      </w:r>
+      <w:r>
+        <w:rPr>
+          <w:rFonts w:cs="Times New Roman"/>
+        </w:rPr>
+        <w:t>µ</w:t>
+      </w:r>
+      <w:r>
+        <w:t>=67.62 kg)</w:t>
+      </w:r>
+      <w:r>
+        <w:t>, and 3D camera system used (SI Table 1). Most participants reported being of European descent.</w:t>
+      </w:r>
+      <w:r>
+        <w:t xml:space="preserve"> </w:t>
       </w:r>
       <w:r>
         <w:t xml:space="preserve">3dMDpatient was used to record the 3D coordinates of </w:t>
@@ -1122,69 +1221,89 @@
     </w:p>
     <w:tbl>
       <w:tblPr>
-        <w:tblStyle w:val="TableGrid"/>
+        <w:tblStyle w:val="PlainTable5"/>
         <w:tblW w:w="0" w:type="auto"/>
         <w:tblLook w:val="04A0" w:firstRow="1" w:lastRow="0" w:firstColumn="1" w:lastColumn="0" w:noHBand="0" w:noVBand="1"/>
       </w:tblPr>
       <w:tblGrid>
-        <w:gridCol w:w="1470"/>
-        <w:gridCol w:w="2032"/>
+        <w:gridCol w:w="1649"/>
+        <w:gridCol w:w="810"/>
         <w:gridCol w:w="1070"/>
-        <w:gridCol w:w="5195"/>
+        <w:gridCol w:w="6248"/>
       </w:tblGrid>
       <w:tr>
-        <w:tc>
-          <w:tcPr>
-            <w:tcW w:w="0" w:type="auto"/>
-          </w:tcPr>
-          <w:p>
-            <w:pPr>
-              <w:spacing w:before="0" w:after="0"/>
-              <w:rPr>
-                <w:i/>
-              </w:rPr>
-            </w:pPr>
-            <w:r>
-              <w:rPr>
-                <w:i/>
-              </w:rPr>
-              <w:t>Abbreviation</w:t>
-            </w:r>
-          </w:p>
-        </w:tc>
-        <w:tc>
-          <w:tcPr>
-            <w:tcW w:w="0" w:type="auto"/>
-          </w:tcPr>
-          <w:p>
-            <w:pPr>
-              <w:spacing w:before="0" w:after="0"/>
-              <w:rPr>
-                <w:i/>
-              </w:rPr>
-            </w:pPr>
-            <w:r>
-              <w:rPr>
-                <w:i/>
-              </w:rPr>
-              <w:t>Anthropometric Landmarks</w:t>
-            </w:r>
-          </w:p>
-        </w:tc>
-        <w:tc>
-          <w:tcPr>
-            <w:tcW w:w="0" w:type="auto"/>
-          </w:tcPr>
-          <w:p>
-            <w:pPr>
-              <w:spacing w:before="0" w:after="0"/>
-              <w:rPr>
-                <w:i/>
-              </w:rPr>
-            </w:pPr>
-            <w:r>
-              <w:rPr>
-                <w:i/>
+        <w:trPr>
+          <w:cnfStyle w:val="100000000000" w:firstRow="1" w:lastRow="0" w:firstColumn="0" w:lastColumn="0" w:oddVBand="0" w:evenVBand="0" w:oddHBand="0" w:evenHBand="0" w:firstRowFirstColumn="0" w:firstRowLastColumn="0" w:lastRowFirstColumn="0" w:lastRowLastColumn="0"/>
+        </w:trPr>
+        <w:tc>
+          <w:tcPr>
+            <w:cnfStyle w:val="001000000100" w:firstRow="0" w:lastRow="0" w:firstColumn="1" w:lastColumn="0" w:oddVBand="0" w:evenVBand="0" w:oddHBand="0" w:evenHBand="0" w:firstRowFirstColumn="1" w:firstRowLastColumn="0" w:lastRowFirstColumn="0" w:lastRowLastColumn="0"/>
+            <w:tcW w:w="0" w:type="auto"/>
+          </w:tcPr>
+          <w:p>
+            <w:pPr>
+              <w:spacing w:before="0" w:after="0"/>
+              <w:rPr>
+                <w:i w:val="0"/>
+              </w:rPr>
+            </w:pPr>
+            <w:r>
+              <w:rPr>
+                <w:i w:val="0"/>
+              </w:rPr>
+              <w:t>Landmark</w:t>
+            </w:r>
+          </w:p>
+        </w:tc>
+        <w:tc>
+          <w:tcPr>
+            <w:tcW w:w="0" w:type="auto"/>
+          </w:tcPr>
+          <w:p>
+            <w:pPr>
+              <w:spacing w:before="0" w:after="0"/>
+              <w:cnfStyle w:val="100000000000" w:firstRow="1" w:lastRow="0" w:firstColumn="0" w:lastColumn="0" w:oddVBand="0" w:evenVBand="0" w:oddHBand="0" w:evenHBand="0" w:firstRowFirstColumn="0" w:firstRowLastColumn="0" w:lastRowFirstColumn="0" w:lastRowLastColumn="0"/>
+              <w:rPr>
+                <w:i w:val="0"/>
+              </w:rPr>
+            </w:pPr>
+            <w:proofErr w:type="spellStart"/>
+            <w:r>
+              <w:rPr>
+                <w:i w:val="0"/>
+              </w:rPr>
+              <w:t>Ab</w:t>
+            </w:r>
+            <w:r>
+              <w:rPr>
+                <w:i w:val="0"/>
+              </w:rPr>
+              <w:t>vn</w:t>
+            </w:r>
+            <w:proofErr w:type="spellEnd"/>
+            <w:r>
+              <w:rPr>
+                <w:i w:val="0"/>
+              </w:rPr>
+              <w:t>.</w:t>
+            </w:r>
+          </w:p>
+        </w:tc>
+        <w:tc>
+          <w:tcPr>
+            <w:tcW w:w="0" w:type="auto"/>
+          </w:tcPr>
+          <w:p>
+            <w:pPr>
+              <w:spacing w:before="0" w:after="0"/>
+              <w:cnfStyle w:val="100000000000" w:firstRow="1" w:lastRow="0" w:firstColumn="0" w:lastColumn="0" w:oddVBand="0" w:evenVBand="0" w:oddHBand="0" w:evenHBand="0" w:firstRowFirstColumn="0" w:firstRowLastColumn="0" w:lastRowFirstColumn="0" w:lastRowLastColumn="0"/>
+              <w:rPr>
+                <w:i w:val="0"/>
+              </w:rPr>
+            </w:pPr>
+            <w:r>
+              <w:rPr>
+                <w:i w:val="0"/>
               </w:rPr>
               <w:t>Location</w:t>
             </w:r>
@@ -1197,13 +1316,14 @@
           <w:p>
             <w:pPr>
               <w:spacing w:before="0" w:after="0"/>
-              <w:rPr>
-                <w:i/>
-              </w:rPr>
-            </w:pPr>
-            <w:r>
-              <w:rPr>
-                <w:i/>
+              <w:cnfStyle w:val="100000000000" w:firstRow="1" w:lastRow="0" w:firstColumn="0" w:lastColumn="0" w:oddVBand="0" w:evenVBand="0" w:oddHBand="0" w:evenHBand="0" w:firstRowFirstColumn="0" w:firstRowLastColumn="0" w:lastRowFirstColumn="0" w:lastRowLastColumn="0"/>
+              <w:rPr>
+                <w:i w:val="0"/>
+              </w:rPr>
+            </w:pPr>
+            <w:r>
+              <w:rPr>
+                <w:i w:val="0"/>
               </w:rPr>
               <w:t>Definition</w:t>
             </w:r>
@@ -1211,13 +1331,31 @@
         </w:tc>
       </w:tr>
       <w:tr>
-        <w:tc>
-          <w:tcPr>
-            <w:tcW w:w="0" w:type="auto"/>
-          </w:tcPr>
-          <w:p>
-            <w:pPr>
-              <w:spacing w:before="0" w:after="0"/>
+        <w:trPr>
+          <w:cnfStyle w:val="000000100000" w:firstRow="0" w:lastRow="0" w:firstColumn="0" w:lastColumn="0" w:oddVBand="0" w:evenVBand="0" w:oddHBand="1" w:evenHBand="0" w:firstRowFirstColumn="0" w:firstRowLastColumn="0" w:lastRowFirstColumn="0" w:lastRowLastColumn="0"/>
+        </w:trPr>
+        <w:tc>
+          <w:tcPr>
+            <w:cnfStyle w:val="001000000000" w:firstRow="0" w:lastRow="0" w:firstColumn="1" w:lastColumn="0" w:oddVBand="0" w:evenVBand="0" w:oddHBand="0" w:evenHBand="0" w:firstRowFirstColumn="0" w:firstRowLastColumn="0" w:lastRowFirstColumn="0" w:lastRowLastColumn="0"/>
+            <w:tcW w:w="0" w:type="auto"/>
+          </w:tcPr>
+          <w:p>
+            <w:pPr>
+              <w:spacing w:before="0" w:after="0"/>
+            </w:pPr>
+            <w:r>
+              <w:t>Glabella</w:t>
+            </w:r>
+          </w:p>
+        </w:tc>
+        <w:tc>
+          <w:tcPr>
+            <w:tcW w:w="0" w:type="auto"/>
+          </w:tcPr>
+          <w:p>
+            <w:pPr>
+              <w:spacing w:before="0" w:after="0"/>
+              <w:cnfStyle w:val="000000100000" w:firstRow="0" w:lastRow="0" w:firstColumn="0" w:lastColumn="0" w:oddVBand="0" w:evenVBand="0" w:oddHBand="1" w:evenHBand="0" w:firstRowFirstColumn="0" w:firstRowLastColumn="0" w:lastRowFirstColumn="0" w:lastRowLastColumn="0"/>
             </w:pPr>
             <w:r>
               <w:t>g</w:t>
@@ -1231,19 +1369,7 @@
           <w:p>
             <w:pPr>
               <w:spacing w:before="0" w:after="0"/>
-            </w:pPr>
-            <w:r>
-              <w:t>Glabella</w:t>
-            </w:r>
-          </w:p>
-        </w:tc>
-        <w:tc>
-          <w:tcPr>
-            <w:tcW w:w="0" w:type="auto"/>
-          </w:tcPr>
-          <w:p>
-            <w:pPr>
-              <w:spacing w:before="0" w:after="0"/>
+              <w:cnfStyle w:val="000000100000" w:firstRow="0" w:lastRow="0" w:firstColumn="0" w:lastColumn="0" w:oddVBand="0" w:evenVBand="0" w:oddHBand="1" w:evenHBand="0" w:firstRowFirstColumn="0" w:firstRowLastColumn="0" w:lastRowFirstColumn="0" w:lastRowLastColumn="0"/>
             </w:pPr>
             <w:r>
               <w:t>Midline</w:t>
@@ -1257,6 +1383,7 @@
           <w:p>
             <w:pPr>
               <w:spacing w:before="0" w:after="0"/>
+              <w:cnfStyle w:val="000000100000" w:firstRow="0" w:lastRow="0" w:firstColumn="0" w:lastColumn="0" w:oddVBand="0" w:evenVBand="0" w:oddHBand="1" w:evenHBand="0" w:firstRowFirstColumn="0" w:firstRowLastColumn="0" w:lastRowFirstColumn="0" w:lastRowLastColumn="0"/>
             </w:pPr>
             <w:r>
               <w:t>The most prominent midline point between the eyebrows.</w:t>
@@ -1267,11 +1394,28 @@
       <w:tr>
         <w:tc>
           <w:tcPr>
-            <w:tcW w:w="0" w:type="auto"/>
-          </w:tcPr>
-          <w:p>
-            <w:pPr>
-              <w:spacing w:before="0" w:after="0"/>
+            <w:cnfStyle w:val="001000000000" w:firstRow="0" w:lastRow="0" w:firstColumn="1" w:lastColumn="0" w:oddVBand="0" w:evenVBand="0" w:oddHBand="0" w:evenHBand="0" w:firstRowFirstColumn="0" w:firstRowLastColumn="0" w:lastRowFirstColumn="0" w:lastRowLastColumn="0"/>
+            <w:tcW w:w="0" w:type="auto"/>
+          </w:tcPr>
+          <w:p>
+            <w:pPr>
+              <w:spacing w:before="0" w:after="0"/>
+            </w:pPr>
+            <w:proofErr w:type="spellStart"/>
+            <w:r>
+              <w:t>Nasion</w:t>
+            </w:r>
+            <w:proofErr w:type="spellEnd"/>
+          </w:p>
+        </w:tc>
+        <w:tc>
+          <w:tcPr>
+            <w:tcW w:w="0" w:type="auto"/>
+          </w:tcPr>
+          <w:p>
+            <w:pPr>
+              <w:spacing w:before="0" w:after="0"/>
+              <w:cnfStyle w:val="000000000000" w:firstRow="0" w:lastRow="0" w:firstColumn="0" w:lastColumn="0" w:oddVBand="0" w:evenVBand="0" w:oddHBand="0" w:evenHBand="0" w:firstRowFirstColumn="0" w:firstRowLastColumn="0" w:lastRowFirstColumn="0" w:lastRowLastColumn="0"/>
             </w:pPr>
             <w:r>
               <w:t>n</w:t>
@@ -1285,21 +1429,7 @@
           <w:p>
             <w:pPr>
               <w:spacing w:before="0" w:after="0"/>
-            </w:pPr>
-            <w:proofErr w:type="spellStart"/>
-            <w:r>
-              <w:t>Nasion</w:t>
-            </w:r>
-            <w:proofErr w:type="spellEnd"/>
-          </w:p>
-        </w:tc>
-        <w:tc>
-          <w:tcPr>
-            <w:tcW w:w="0" w:type="auto"/>
-          </w:tcPr>
-          <w:p>
-            <w:pPr>
-              <w:spacing w:before="0" w:after="0"/>
+              <w:cnfStyle w:val="000000000000" w:firstRow="0" w:lastRow="0" w:firstColumn="0" w:lastColumn="0" w:oddVBand="0" w:evenVBand="0" w:oddHBand="0" w:evenHBand="0" w:firstRowFirstColumn="0" w:firstRowLastColumn="0" w:lastRowFirstColumn="0" w:lastRowLastColumn="0"/>
             </w:pPr>
             <w:r>
               <w:t>Midline</w:t>
@@ -1313,6 +1443,7 @@
           <w:p>
             <w:pPr>
               <w:spacing w:before="0" w:after="0"/>
+              <w:cnfStyle w:val="000000000000" w:firstRow="0" w:lastRow="0" w:firstColumn="0" w:lastColumn="0" w:oddVBand="0" w:evenVBand="0" w:oddHBand="0" w:evenHBand="0" w:firstRowFirstColumn="0" w:firstRowLastColumn="0" w:lastRowFirstColumn="0" w:lastRowLastColumn="0"/>
             </w:pPr>
             <w:r>
               <w:t xml:space="preserve">The point in the midline of both the nasal root and the </w:t>
@@ -1329,13 +1460,33 @@
         </w:tc>
       </w:tr>
       <w:tr>
-        <w:tc>
-          <w:tcPr>
-            <w:tcW w:w="0" w:type="auto"/>
-          </w:tcPr>
-          <w:p>
-            <w:pPr>
-              <w:spacing w:before="0" w:after="0"/>
+        <w:trPr>
+          <w:cnfStyle w:val="000000100000" w:firstRow="0" w:lastRow="0" w:firstColumn="0" w:lastColumn="0" w:oddVBand="0" w:evenVBand="0" w:oddHBand="1" w:evenHBand="0" w:firstRowFirstColumn="0" w:firstRowLastColumn="0" w:lastRowFirstColumn="0" w:lastRowLastColumn="0"/>
+        </w:trPr>
+        <w:tc>
+          <w:tcPr>
+            <w:cnfStyle w:val="001000000000" w:firstRow="0" w:lastRow="0" w:firstColumn="1" w:lastColumn="0" w:oddVBand="0" w:evenVBand="0" w:oddHBand="0" w:evenHBand="0" w:firstRowFirstColumn="0" w:firstRowLastColumn="0" w:lastRowFirstColumn="0" w:lastRowLastColumn="0"/>
+            <w:tcW w:w="0" w:type="auto"/>
+          </w:tcPr>
+          <w:p>
+            <w:pPr>
+              <w:spacing w:before="0" w:after="0"/>
+            </w:pPr>
+            <w:proofErr w:type="spellStart"/>
+            <w:r>
+              <w:t>Pronasale</w:t>
+            </w:r>
+            <w:proofErr w:type="spellEnd"/>
+          </w:p>
+        </w:tc>
+        <w:tc>
+          <w:tcPr>
+            <w:tcW w:w="0" w:type="auto"/>
+          </w:tcPr>
+          <w:p>
+            <w:pPr>
+              <w:spacing w:before="0" w:after="0"/>
+              <w:cnfStyle w:val="000000100000" w:firstRow="0" w:lastRow="0" w:firstColumn="0" w:lastColumn="0" w:oddVBand="0" w:evenVBand="0" w:oddHBand="1" w:evenHBand="0" w:firstRowFirstColumn="0" w:firstRowLastColumn="0" w:lastRowFirstColumn="0" w:lastRowLastColumn="0"/>
             </w:pPr>
             <w:r>
               <w:t>prn</w:t>
@@ -1349,21 +1500,7 @@
           <w:p>
             <w:pPr>
               <w:spacing w:before="0" w:after="0"/>
-            </w:pPr>
-            <w:proofErr w:type="spellStart"/>
-            <w:r>
-              <w:t>Pronasale</w:t>
-            </w:r>
-            <w:proofErr w:type="spellEnd"/>
-          </w:p>
-        </w:tc>
-        <w:tc>
-          <w:tcPr>
-            <w:tcW w:w="0" w:type="auto"/>
-          </w:tcPr>
-          <w:p>
-            <w:pPr>
-              <w:spacing w:before="0" w:after="0"/>
+              <w:cnfStyle w:val="000000100000" w:firstRow="0" w:lastRow="0" w:firstColumn="0" w:lastColumn="0" w:oddVBand="0" w:evenVBand="0" w:oddHBand="1" w:evenHBand="0" w:firstRowFirstColumn="0" w:firstRowLastColumn="0" w:lastRowFirstColumn="0" w:lastRowLastColumn="0"/>
             </w:pPr>
             <w:r>
               <w:t>Midline</w:t>
@@ -1377,6 +1514,7 @@
           <w:p>
             <w:pPr>
               <w:spacing w:before="0" w:after="0"/>
+              <w:cnfStyle w:val="000000100000" w:firstRow="0" w:lastRow="0" w:firstColumn="0" w:lastColumn="0" w:oddVBand="0" w:evenVBand="0" w:oddHBand="1" w:evenHBand="0" w:firstRowFirstColumn="0" w:firstRowLastColumn="0" w:lastRowFirstColumn="0" w:lastRowLastColumn="0"/>
             </w:pPr>
             <w:r>
               <w:t>The most protruded point of the apex nasi.</w:t>
@@ -1387,6 +1525,7 @@
       <w:tr>
         <w:tc>
           <w:tcPr>
+            <w:cnfStyle w:val="001000000000" w:firstRow="0" w:lastRow="0" w:firstColumn="1" w:lastColumn="0" w:oddVBand="0" w:evenVBand="0" w:oddHBand="0" w:evenHBand="0" w:firstRowFirstColumn="0" w:firstRowLastColumn="0" w:lastRowFirstColumn="0" w:lastRowLastColumn="0"/>
             <w:tcW w:w="0" w:type="auto"/>
           </w:tcPr>
           <w:p>
@@ -1395,6 +1534,25 @@
             </w:pPr>
             <w:proofErr w:type="spellStart"/>
             <w:r>
+              <w:t>Subnasale</w:t>
+            </w:r>
+            <w:proofErr w:type="spellEnd"/>
+            <w:r>
+              <w:t xml:space="preserve"> </w:t>
+            </w:r>
+          </w:p>
+        </w:tc>
+        <w:tc>
+          <w:tcPr>
+            <w:tcW w:w="0" w:type="auto"/>
+          </w:tcPr>
+          <w:p>
+            <w:pPr>
+              <w:spacing w:before="0" w:after="0"/>
+              <w:cnfStyle w:val="000000000000" w:firstRow="0" w:lastRow="0" w:firstColumn="0" w:lastColumn="0" w:oddVBand="0" w:evenVBand="0" w:oddHBand="0" w:evenHBand="0" w:firstRowFirstColumn="0" w:firstRowLastColumn="0" w:lastRowFirstColumn="0" w:lastRowLastColumn="0"/>
+            </w:pPr>
+            <w:proofErr w:type="spellStart"/>
+            <w:r>
               <w:t>sn</w:t>
             </w:r>
             <w:proofErr w:type="spellEnd"/>
@@ -1407,24 +1565,7 @@
           <w:p>
             <w:pPr>
               <w:spacing w:before="0" w:after="0"/>
-            </w:pPr>
-            <w:proofErr w:type="spellStart"/>
-            <w:r>
-              <w:t>Subnasale</w:t>
-            </w:r>
-            <w:proofErr w:type="spellEnd"/>
-            <w:r>
-              <w:t xml:space="preserve"> </w:t>
-            </w:r>
-          </w:p>
-        </w:tc>
-        <w:tc>
-          <w:tcPr>
-            <w:tcW w:w="0" w:type="auto"/>
-          </w:tcPr>
-          <w:p>
-            <w:pPr>
-              <w:spacing w:before="0" w:after="0"/>
+              <w:cnfStyle w:val="000000000000" w:firstRow="0" w:lastRow="0" w:firstColumn="0" w:lastColumn="0" w:oddVBand="0" w:evenVBand="0" w:oddHBand="0" w:evenHBand="0" w:firstRowFirstColumn="0" w:firstRowLastColumn="0" w:lastRowFirstColumn="0" w:lastRowLastColumn="0"/>
             </w:pPr>
             <w:r>
               <w:t>Midline</w:t>
@@ -1438,6 +1579,7 @@
           <w:p>
             <w:pPr>
               <w:spacing w:before="0" w:after="0"/>
+              <w:cnfStyle w:val="000000000000" w:firstRow="0" w:lastRow="0" w:firstColumn="0" w:lastColumn="0" w:oddVBand="0" w:evenVBand="0" w:oddHBand="0" w:evenHBand="0" w:firstRowFirstColumn="0" w:firstRowLastColumn="0" w:lastRowFirstColumn="0" w:lastRowLastColumn="0"/>
             </w:pPr>
             <w:r>
               <w:t>The midpoint of the angle at the columella base where the lower border of the nasal septum and the surface of the upper lip meet.</w:t>
@@ -1446,13 +1588,36 @@
         </w:tc>
       </w:tr>
       <w:tr>
-        <w:tc>
-          <w:tcPr>
-            <w:tcW w:w="0" w:type="auto"/>
-          </w:tcPr>
-          <w:p>
-            <w:pPr>
-              <w:spacing w:before="0" w:after="0"/>
+        <w:trPr>
+          <w:cnfStyle w:val="000000100000" w:firstRow="0" w:lastRow="0" w:firstColumn="0" w:lastColumn="0" w:oddVBand="0" w:evenVBand="0" w:oddHBand="1" w:evenHBand="0" w:firstRowFirstColumn="0" w:firstRowLastColumn="0" w:lastRowFirstColumn="0" w:lastRowLastColumn="0"/>
+        </w:trPr>
+        <w:tc>
+          <w:tcPr>
+            <w:cnfStyle w:val="001000000000" w:firstRow="0" w:lastRow="0" w:firstColumn="1" w:lastColumn="0" w:oddVBand="0" w:evenVBand="0" w:oddHBand="0" w:evenHBand="0" w:firstRowFirstColumn="0" w:firstRowLastColumn="0" w:lastRowFirstColumn="0" w:lastRowLastColumn="0"/>
+            <w:tcW w:w="0" w:type="auto"/>
+          </w:tcPr>
+          <w:p>
+            <w:pPr>
+              <w:spacing w:before="0" w:after="0"/>
+            </w:pPr>
+            <w:proofErr w:type="spellStart"/>
+            <w:r>
+              <w:t>Labiale</w:t>
+            </w:r>
+            <w:proofErr w:type="spellEnd"/>
+            <w:r>
+              <w:t xml:space="preserve"> superius</w:t>
+            </w:r>
+          </w:p>
+        </w:tc>
+        <w:tc>
+          <w:tcPr>
+            <w:tcW w:w="0" w:type="auto"/>
+          </w:tcPr>
+          <w:p>
+            <w:pPr>
+              <w:spacing w:before="0" w:after="0"/>
+              <w:cnfStyle w:val="000000100000" w:firstRow="0" w:lastRow="0" w:firstColumn="0" w:lastColumn="0" w:oddVBand="0" w:evenVBand="0" w:oddHBand="1" w:evenHBand="0" w:firstRowFirstColumn="0" w:firstRowLastColumn="0" w:lastRowFirstColumn="0" w:lastRowLastColumn="0"/>
             </w:pPr>
             <w:r>
               <w:t>ls</w:t>
@@ -1466,24 +1631,7 @@
           <w:p>
             <w:pPr>
               <w:spacing w:before="0" w:after="0"/>
-            </w:pPr>
-            <w:proofErr w:type="spellStart"/>
-            <w:r>
-              <w:t>Labiale</w:t>
-            </w:r>
-            <w:proofErr w:type="spellEnd"/>
-            <w:r>
-              <w:t xml:space="preserve"> superius</w:t>
-            </w:r>
-          </w:p>
-        </w:tc>
-        <w:tc>
-          <w:tcPr>
-            <w:tcW w:w="0" w:type="auto"/>
-          </w:tcPr>
-          <w:p>
-            <w:pPr>
-              <w:spacing w:before="0" w:after="0"/>
+              <w:cnfStyle w:val="000000100000" w:firstRow="0" w:lastRow="0" w:firstColumn="0" w:lastColumn="0" w:oddVBand="0" w:evenVBand="0" w:oddHBand="1" w:evenHBand="0" w:firstRowFirstColumn="0" w:firstRowLastColumn="0" w:lastRowFirstColumn="0" w:lastRowLastColumn="0"/>
             </w:pPr>
             <w:r>
               <w:t>Midline</w:t>
@@ -1497,6 +1645,7 @@
           <w:p>
             <w:pPr>
               <w:spacing w:before="0" w:after="0"/>
+              <w:cnfStyle w:val="000000100000" w:firstRow="0" w:lastRow="0" w:firstColumn="0" w:lastColumn="0" w:oddVBand="0" w:evenVBand="0" w:oddHBand="1" w:evenHBand="0" w:firstRowFirstColumn="0" w:firstRowLastColumn="0" w:lastRowFirstColumn="0" w:lastRowLastColumn="0"/>
             </w:pPr>
             <w:r>
               <w:t>The midpoint of the upper vermillion line.</w:t>
@@ -1507,11 +1656,36 @@
       <w:tr>
         <w:tc>
           <w:tcPr>
-            <w:tcW w:w="0" w:type="auto"/>
-          </w:tcPr>
-          <w:p>
-            <w:pPr>
-              <w:spacing w:before="0" w:after="0"/>
+            <w:cnfStyle w:val="001000000000" w:firstRow="0" w:lastRow="0" w:firstColumn="1" w:lastColumn="0" w:oddVBand="0" w:evenVBand="0" w:oddHBand="0" w:evenHBand="0" w:firstRowFirstColumn="0" w:firstRowLastColumn="0" w:lastRowFirstColumn="0" w:lastRowLastColumn="0"/>
+            <w:tcW w:w="0" w:type="auto"/>
+          </w:tcPr>
+          <w:p>
+            <w:pPr>
+              <w:spacing w:before="0" w:after="0"/>
+            </w:pPr>
+            <w:proofErr w:type="spellStart"/>
+            <w:r>
+              <w:t>Labiale</w:t>
+            </w:r>
+            <w:proofErr w:type="spellEnd"/>
+            <w:r>
+              <w:t xml:space="preserve"> </w:t>
+            </w:r>
+            <w:proofErr w:type="spellStart"/>
+            <w:r>
+              <w:t>inferius</w:t>
+            </w:r>
+            <w:proofErr w:type="spellEnd"/>
+          </w:p>
+        </w:tc>
+        <w:tc>
+          <w:tcPr>
+            <w:tcW w:w="0" w:type="auto"/>
+          </w:tcPr>
+          <w:p>
+            <w:pPr>
+              <w:spacing w:before="0" w:after="0"/>
+              <w:cnfStyle w:val="000000000000" w:firstRow="0" w:lastRow="0" w:firstColumn="0" w:lastColumn="0" w:oddVBand="0" w:evenVBand="0" w:oddHBand="0" w:evenHBand="0" w:firstRowFirstColumn="0" w:firstRowLastColumn="0" w:lastRowFirstColumn="0" w:lastRowLastColumn="0"/>
             </w:pPr>
             <w:r>
               <w:t>li</w:t>
@@ -1525,29 +1699,7 @@
           <w:p>
             <w:pPr>
               <w:spacing w:before="0" w:after="0"/>
-            </w:pPr>
-            <w:proofErr w:type="spellStart"/>
-            <w:r>
-              <w:t>Labiale</w:t>
-            </w:r>
-            <w:proofErr w:type="spellEnd"/>
-            <w:r>
-              <w:t xml:space="preserve"> </w:t>
-            </w:r>
-            <w:proofErr w:type="spellStart"/>
-            <w:r>
-              <w:t>inferius</w:t>
-            </w:r>
-            <w:proofErr w:type="spellEnd"/>
-          </w:p>
-        </w:tc>
-        <w:tc>
-          <w:tcPr>
-            <w:tcW w:w="0" w:type="auto"/>
-          </w:tcPr>
-          <w:p>
-            <w:pPr>
-              <w:spacing w:before="0" w:after="0"/>
+              <w:cnfStyle w:val="000000000000" w:firstRow="0" w:lastRow="0" w:firstColumn="0" w:lastColumn="0" w:oddVBand="0" w:evenVBand="0" w:oddHBand="0" w:evenHBand="0" w:firstRowFirstColumn="0" w:firstRowLastColumn="0" w:lastRowFirstColumn="0" w:lastRowLastColumn="0"/>
             </w:pPr>
             <w:r>
               <w:t>Midline</w:t>
@@ -1561,6 +1713,7 @@
           <w:p>
             <w:pPr>
               <w:spacing w:before="0" w:after="0"/>
+              <w:cnfStyle w:val="000000000000" w:firstRow="0" w:lastRow="0" w:firstColumn="0" w:lastColumn="0" w:oddVBand="0" w:evenVBand="0" w:oddHBand="0" w:evenHBand="0" w:firstRowFirstColumn="0" w:firstRowLastColumn="0" w:lastRowFirstColumn="0" w:lastRowLastColumn="0"/>
             </w:pPr>
             <w:r>
               <w:t>The midpoint of the lower vermillion line.</w:t>
@@ -1569,13 +1722,31 @@
         </w:tc>
       </w:tr>
       <w:tr>
-        <w:tc>
-          <w:tcPr>
-            <w:tcW w:w="0" w:type="auto"/>
-          </w:tcPr>
-          <w:p>
-            <w:pPr>
-              <w:spacing w:before="0" w:after="0"/>
+        <w:trPr>
+          <w:cnfStyle w:val="000000100000" w:firstRow="0" w:lastRow="0" w:firstColumn="0" w:lastColumn="0" w:oddVBand="0" w:evenVBand="0" w:oddHBand="1" w:evenHBand="0" w:firstRowFirstColumn="0" w:firstRowLastColumn="0" w:lastRowFirstColumn="0" w:lastRowLastColumn="0"/>
+        </w:trPr>
+        <w:tc>
+          <w:tcPr>
+            <w:cnfStyle w:val="001000000000" w:firstRow="0" w:lastRow="0" w:firstColumn="1" w:lastColumn="0" w:oddVBand="0" w:evenVBand="0" w:oddHBand="0" w:evenHBand="0" w:firstRowFirstColumn="0" w:firstRowLastColumn="0" w:lastRowFirstColumn="0" w:lastRowLastColumn="0"/>
+            <w:tcW w:w="0" w:type="auto"/>
+          </w:tcPr>
+          <w:p>
+            <w:pPr>
+              <w:spacing w:before="0" w:after="0"/>
+            </w:pPr>
+            <w:r>
+              <w:t>Pogonion</w:t>
+            </w:r>
+          </w:p>
+        </w:tc>
+        <w:tc>
+          <w:tcPr>
+            <w:tcW w:w="0" w:type="auto"/>
+          </w:tcPr>
+          <w:p>
+            <w:pPr>
+              <w:spacing w:before="0" w:after="0"/>
+              <w:cnfStyle w:val="000000100000" w:firstRow="0" w:lastRow="0" w:firstColumn="0" w:lastColumn="0" w:oddVBand="0" w:evenVBand="0" w:oddHBand="1" w:evenHBand="0" w:firstRowFirstColumn="0" w:firstRowLastColumn="0" w:lastRowFirstColumn="0" w:lastRowLastColumn="0"/>
             </w:pPr>
             <w:proofErr w:type="spellStart"/>
             <w:r>
@@ -1591,19 +1762,7 @@
           <w:p>
             <w:pPr>
               <w:spacing w:before="0" w:after="0"/>
-            </w:pPr>
-            <w:r>
-              <w:t>Pogonion</w:t>
-            </w:r>
-          </w:p>
-        </w:tc>
-        <w:tc>
-          <w:tcPr>
-            <w:tcW w:w="0" w:type="auto"/>
-          </w:tcPr>
-          <w:p>
-            <w:pPr>
-              <w:spacing w:before="0" w:after="0"/>
+              <w:cnfStyle w:val="000000100000" w:firstRow="0" w:lastRow="0" w:firstColumn="0" w:lastColumn="0" w:oddVBand="0" w:evenVBand="0" w:oddHBand="1" w:evenHBand="0" w:firstRowFirstColumn="0" w:firstRowLastColumn="0" w:lastRowFirstColumn="0" w:lastRowLastColumn="0"/>
             </w:pPr>
             <w:r>
               <w:t>Midline</w:t>
@@ -1617,6 +1776,7 @@
           <w:p>
             <w:pPr>
               <w:spacing w:before="0" w:after="0"/>
+              <w:cnfStyle w:val="000000100000" w:firstRow="0" w:lastRow="0" w:firstColumn="0" w:lastColumn="0" w:oddVBand="0" w:evenVBand="0" w:oddHBand="1" w:evenHBand="0" w:firstRowFirstColumn="0" w:firstRowLastColumn="0" w:lastRowFirstColumn="0" w:lastRowLastColumn="0"/>
             </w:pPr>
             <w:r>
               <w:t>The most anterior point of the chin.</w:t>
@@ -1627,6 +1787,7 @@
       <w:tr>
         <w:tc>
           <w:tcPr>
+            <w:cnfStyle w:val="001000000000" w:firstRow="0" w:lastRow="0" w:firstColumn="1" w:lastColumn="0" w:oddVBand="0" w:evenVBand="0" w:oddHBand="0" w:evenHBand="0" w:firstRowFirstColumn="0" w:firstRowLastColumn="0" w:lastRowFirstColumn="0" w:lastRowLastColumn="0"/>
             <w:tcW w:w="0" w:type="auto"/>
           </w:tcPr>
           <w:p>
@@ -1635,6 +1796,22 @@
             </w:pPr>
             <w:proofErr w:type="spellStart"/>
             <w:r>
+              <w:t>Endocanthion</w:t>
+            </w:r>
+            <w:proofErr w:type="spellEnd"/>
+          </w:p>
+        </w:tc>
+        <w:tc>
+          <w:tcPr>
+            <w:tcW w:w="0" w:type="auto"/>
+          </w:tcPr>
+          <w:p>
+            <w:pPr>
+              <w:spacing w:before="0" w:after="0"/>
+              <w:cnfStyle w:val="000000000000" w:firstRow="0" w:lastRow="0" w:firstColumn="0" w:lastColumn="0" w:oddVBand="0" w:evenVBand="0" w:oddHBand="0" w:evenHBand="0" w:firstRowFirstColumn="0" w:firstRowLastColumn="0" w:lastRowFirstColumn="0" w:lastRowLastColumn="0"/>
+            </w:pPr>
+            <w:proofErr w:type="spellStart"/>
+            <w:r>
               <w:t>en</w:t>
             </w:r>
             <w:proofErr w:type="spellEnd"/>
@@ -1647,21 +1824,7 @@
           <w:p>
             <w:pPr>
               <w:spacing w:before="0" w:after="0"/>
-            </w:pPr>
-            <w:proofErr w:type="spellStart"/>
-            <w:r>
-              <w:t>Endocanthion</w:t>
-            </w:r>
-            <w:proofErr w:type="spellEnd"/>
-          </w:p>
-        </w:tc>
-        <w:tc>
-          <w:tcPr>
-            <w:tcW w:w="0" w:type="auto"/>
-          </w:tcPr>
-          <w:p>
-            <w:pPr>
-              <w:spacing w:before="0" w:after="0"/>
+              <w:cnfStyle w:val="000000000000" w:firstRow="0" w:lastRow="0" w:firstColumn="0" w:lastColumn="0" w:oddVBand="0" w:evenVBand="0" w:oddHBand="0" w:evenHBand="0" w:firstRowFirstColumn="0" w:firstRowLastColumn="0" w:lastRowFirstColumn="0" w:lastRowLastColumn="0"/>
             </w:pPr>
             <w:r>
               <w:t>Bilateral</w:t>
@@ -1675,6 +1838,7 @@
           <w:p>
             <w:pPr>
               <w:spacing w:before="0" w:after="0"/>
+              <w:cnfStyle w:val="000000000000" w:firstRow="0" w:lastRow="0" w:firstColumn="0" w:lastColumn="0" w:oddVBand="0" w:evenVBand="0" w:oddHBand="0" w:evenHBand="0" w:firstRowFirstColumn="0" w:firstRowLastColumn="0" w:lastRowFirstColumn="0" w:lastRowLastColumn="0"/>
             </w:pPr>
             <w:r>
               <w:t>The point at the inner commissure of the eye fissure.</w:t>
@@ -1683,13 +1847,33 @@
         </w:tc>
       </w:tr>
       <w:tr>
-        <w:tc>
-          <w:tcPr>
-            <w:tcW w:w="0" w:type="auto"/>
-          </w:tcPr>
-          <w:p>
-            <w:pPr>
-              <w:spacing w:before="0" w:after="0"/>
+        <w:trPr>
+          <w:cnfStyle w:val="000000100000" w:firstRow="0" w:lastRow="0" w:firstColumn="0" w:lastColumn="0" w:oddVBand="0" w:evenVBand="0" w:oddHBand="1" w:evenHBand="0" w:firstRowFirstColumn="0" w:firstRowLastColumn="0" w:lastRowFirstColumn="0" w:lastRowLastColumn="0"/>
+        </w:trPr>
+        <w:tc>
+          <w:tcPr>
+            <w:cnfStyle w:val="001000000000" w:firstRow="0" w:lastRow="0" w:firstColumn="1" w:lastColumn="0" w:oddVBand="0" w:evenVBand="0" w:oddHBand="0" w:evenHBand="0" w:firstRowFirstColumn="0" w:firstRowLastColumn="0" w:lastRowFirstColumn="0" w:lastRowLastColumn="0"/>
+            <w:tcW w:w="0" w:type="auto"/>
+          </w:tcPr>
+          <w:p>
+            <w:pPr>
+              <w:spacing w:before="0" w:after="0"/>
+            </w:pPr>
+            <w:proofErr w:type="spellStart"/>
+            <w:r>
+              <w:t>Exocanthion</w:t>
+            </w:r>
+            <w:proofErr w:type="spellEnd"/>
+          </w:p>
+        </w:tc>
+        <w:tc>
+          <w:tcPr>
+            <w:tcW w:w="0" w:type="auto"/>
+          </w:tcPr>
+          <w:p>
+            <w:pPr>
+              <w:spacing w:before="0" w:after="0"/>
+              <w:cnfStyle w:val="000000100000" w:firstRow="0" w:lastRow="0" w:firstColumn="0" w:lastColumn="0" w:oddVBand="0" w:evenVBand="0" w:oddHBand="1" w:evenHBand="0" w:firstRowFirstColumn="0" w:firstRowLastColumn="0" w:lastRowFirstColumn="0" w:lastRowLastColumn="0"/>
             </w:pPr>
             <w:r>
               <w:t>ex</w:t>
@@ -1703,21 +1887,7 @@
           <w:p>
             <w:pPr>
               <w:spacing w:before="0" w:after="0"/>
-            </w:pPr>
-            <w:proofErr w:type="spellStart"/>
-            <w:r>
-              <w:t>Exocanthion</w:t>
-            </w:r>
-            <w:proofErr w:type="spellEnd"/>
-          </w:p>
-        </w:tc>
-        <w:tc>
-          <w:tcPr>
-            <w:tcW w:w="0" w:type="auto"/>
-          </w:tcPr>
-          <w:p>
-            <w:pPr>
-              <w:spacing w:before="0" w:after="0"/>
+              <w:cnfStyle w:val="000000100000" w:firstRow="0" w:lastRow="0" w:firstColumn="0" w:lastColumn="0" w:oddVBand="0" w:evenVBand="0" w:oddHBand="1" w:evenHBand="0" w:firstRowFirstColumn="0" w:firstRowLastColumn="0" w:lastRowFirstColumn="0" w:lastRowLastColumn="0"/>
             </w:pPr>
             <w:r>
               <w:t>Bilateral</w:t>
@@ -1731,6 +1901,7 @@
           <w:p>
             <w:pPr>
               <w:spacing w:before="0" w:after="0"/>
+              <w:cnfStyle w:val="000000100000" w:firstRow="0" w:lastRow="0" w:firstColumn="0" w:lastColumn="0" w:oddVBand="0" w:evenVBand="0" w:oddHBand="1" w:evenHBand="0" w:firstRowFirstColumn="0" w:firstRowLastColumn="0" w:lastRowFirstColumn="0" w:lastRowLastColumn="0"/>
             </w:pPr>
             <w:r>
               <w:t>The point at the outer commissure of the eye fissure.</w:t>
@@ -1741,6 +1912,7 @@
       <w:tr>
         <w:tc>
           <w:tcPr>
+            <w:cnfStyle w:val="001000000000" w:firstRow="0" w:lastRow="0" w:firstColumn="1" w:lastColumn="0" w:oddVBand="0" w:evenVBand="0" w:oddHBand="0" w:evenHBand="0" w:firstRowFirstColumn="0" w:firstRowLastColumn="0" w:lastRowFirstColumn="0" w:lastRowLastColumn="0"/>
             <w:tcW w:w="0" w:type="auto"/>
           </w:tcPr>
           <w:p>
@@ -1749,6 +1921,20 @@
             </w:pPr>
             <w:r>
               <w:lastRenderedPageBreak/>
+              <w:t>Alar curvature</w:t>
+            </w:r>
+          </w:p>
+        </w:tc>
+        <w:tc>
+          <w:tcPr>
+            <w:tcW w:w="0" w:type="auto"/>
+          </w:tcPr>
+          <w:p>
+            <w:pPr>
+              <w:spacing w:before="0" w:after="0"/>
+              <w:cnfStyle w:val="000000000000" w:firstRow="0" w:lastRow="0" w:firstColumn="0" w:lastColumn="0" w:oddVBand="0" w:evenVBand="0" w:oddHBand="0" w:evenHBand="0" w:firstRowFirstColumn="0" w:firstRowLastColumn="0" w:lastRowFirstColumn="0" w:lastRowLastColumn="0"/>
+            </w:pPr>
+            <w:r>
               <w:t>ac</w:t>
             </w:r>
           </w:p>
@@ -1760,19 +1946,7 @@
           <w:p>
             <w:pPr>
               <w:spacing w:before="0" w:after="0"/>
-            </w:pPr>
-            <w:r>
-              <w:t>Alar curvature</w:t>
-            </w:r>
-          </w:p>
-        </w:tc>
-        <w:tc>
-          <w:tcPr>
-            <w:tcW w:w="0" w:type="auto"/>
-          </w:tcPr>
-          <w:p>
-            <w:pPr>
-              <w:spacing w:before="0" w:after="0"/>
+              <w:cnfStyle w:val="000000000000" w:firstRow="0" w:lastRow="0" w:firstColumn="0" w:lastColumn="0" w:oddVBand="0" w:evenVBand="0" w:oddHBand="0" w:evenHBand="0" w:firstRowFirstColumn="0" w:firstRowLastColumn="0" w:lastRowFirstColumn="0" w:lastRowLastColumn="0"/>
             </w:pPr>
             <w:r>
               <w:t>Bilateral</w:t>
@@ -1786,6 +1960,7 @@
           <w:p>
             <w:pPr>
               <w:spacing w:before="0" w:after="0"/>
+              <w:cnfStyle w:val="000000000000" w:firstRow="0" w:lastRow="0" w:firstColumn="0" w:lastColumn="0" w:oddVBand="0" w:evenVBand="0" w:oddHBand="0" w:evenHBand="0" w:firstRowFirstColumn="0" w:firstRowLastColumn="0" w:lastRowFirstColumn="0" w:lastRowLastColumn="0"/>
             </w:pPr>
             <w:r>
               <w:t xml:space="preserve">The most lateral point in the curved base of each ala. Indicating the facial insertion of the nasal </w:t>
@@ -1802,8 +1977,12 @@
         </w:tc>
       </w:tr>
       <w:tr>
-        <w:tc>
-          <w:tcPr>
+        <w:trPr>
+          <w:cnfStyle w:val="000000100000" w:firstRow="0" w:lastRow="0" w:firstColumn="0" w:lastColumn="0" w:oddVBand="0" w:evenVBand="0" w:oddHBand="1" w:evenHBand="0" w:firstRowFirstColumn="0" w:firstRowLastColumn="0" w:lastRowFirstColumn="0" w:lastRowLastColumn="0"/>
+        </w:trPr>
+        <w:tc>
+          <w:tcPr>
+            <w:cnfStyle w:val="001000000000" w:firstRow="0" w:lastRow="0" w:firstColumn="1" w:lastColumn="0" w:oddVBand="0" w:evenVBand="0" w:oddHBand="0" w:evenHBand="0" w:firstRowFirstColumn="0" w:firstRowLastColumn="0" w:lastRowFirstColumn="0" w:lastRowLastColumn="0"/>
             <w:tcW w:w="0" w:type="auto"/>
           </w:tcPr>
           <w:p>
@@ -1812,6 +1991,22 @@
             </w:pPr>
             <w:proofErr w:type="spellStart"/>
             <w:r>
+              <w:t>Subalare</w:t>
+            </w:r>
+            <w:proofErr w:type="spellEnd"/>
+          </w:p>
+        </w:tc>
+        <w:tc>
+          <w:tcPr>
+            <w:tcW w:w="0" w:type="auto"/>
+          </w:tcPr>
+          <w:p>
+            <w:pPr>
+              <w:spacing w:before="0" w:after="0"/>
+              <w:cnfStyle w:val="000000100000" w:firstRow="0" w:lastRow="0" w:firstColumn="0" w:lastColumn="0" w:oddVBand="0" w:evenVBand="0" w:oddHBand="1" w:evenHBand="0" w:firstRowFirstColumn="0" w:firstRowLastColumn="0" w:lastRowFirstColumn="0" w:lastRowLastColumn="0"/>
+            </w:pPr>
+            <w:proofErr w:type="spellStart"/>
+            <w:r>
               <w:t>sbal</w:t>
             </w:r>
             <w:proofErr w:type="spellEnd"/>
@@ -1824,21 +2019,7 @@
           <w:p>
             <w:pPr>
               <w:spacing w:before="0" w:after="0"/>
-            </w:pPr>
-            <w:proofErr w:type="spellStart"/>
-            <w:r>
-              <w:t>Subalare</w:t>
-            </w:r>
-            <w:proofErr w:type="spellEnd"/>
-          </w:p>
-        </w:tc>
-        <w:tc>
-          <w:tcPr>
-            <w:tcW w:w="0" w:type="auto"/>
-          </w:tcPr>
-          <w:p>
-            <w:pPr>
-              <w:spacing w:before="0" w:after="0"/>
+              <w:cnfStyle w:val="000000100000" w:firstRow="0" w:lastRow="0" w:firstColumn="0" w:lastColumn="0" w:oddVBand="0" w:evenVBand="0" w:oddHBand="1" w:evenHBand="0" w:firstRowFirstColumn="0" w:firstRowLastColumn="0" w:lastRowFirstColumn="0" w:lastRowLastColumn="0"/>
             </w:pPr>
             <w:r>
               <w:t>Bilateral</w:t>
@@ -1852,6 +2033,7 @@
           <w:p>
             <w:pPr>
               <w:spacing w:before="0" w:after="0"/>
+              <w:cnfStyle w:val="000000100000" w:firstRow="0" w:lastRow="0" w:firstColumn="0" w:lastColumn="0" w:oddVBand="0" w:evenVBand="0" w:oddHBand="1" w:evenHBand="0" w:firstRowFirstColumn="0" w:firstRowLastColumn="0" w:lastRowFirstColumn="0" w:lastRowLastColumn="0"/>
             </w:pPr>
             <w:r>
               <w:t>The point at the lower limit of each alar base, where the alar base disappears into the skin of the upper lip. The landmarks indicate the labial insertion of the alar base</w:t>
@@ -1862,14 +2044,34 @@
       <w:tr>
         <w:tc>
           <w:tcPr>
-            <w:tcW w:w="0" w:type="auto"/>
-          </w:tcPr>
-          <w:p>
-            <w:pPr>
-              <w:spacing w:before="0" w:after="0"/>
-            </w:pPr>
+            <w:cnfStyle w:val="001000000000" w:firstRow="0" w:lastRow="0" w:firstColumn="1" w:lastColumn="0" w:oddVBand="0" w:evenVBand="0" w:oddHBand="0" w:evenHBand="0" w:firstRowFirstColumn="0" w:firstRowLastColumn="0" w:lastRowFirstColumn="0" w:lastRowLastColumn="0"/>
+            <w:tcW w:w="0" w:type="auto"/>
+          </w:tcPr>
+          <w:p>
+            <w:pPr>
+              <w:spacing w:before="0" w:after="0"/>
+            </w:pPr>
+            <w:r>
+              <w:t xml:space="preserve">Crista </w:t>
+            </w:r>
             <w:proofErr w:type="spellStart"/>
             <w:r>
+              <w:t>philtri</w:t>
+            </w:r>
+            <w:proofErr w:type="spellEnd"/>
+          </w:p>
+        </w:tc>
+        <w:tc>
+          <w:tcPr>
+            <w:tcW w:w="0" w:type="auto"/>
+          </w:tcPr>
+          <w:p>
+            <w:pPr>
+              <w:spacing w:before="0" w:after="0"/>
+              <w:cnfStyle w:val="000000000000" w:firstRow="0" w:lastRow="0" w:firstColumn="0" w:lastColumn="0" w:oddVBand="0" w:evenVBand="0" w:oddHBand="0" w:evenHBand="0" w:firstRowFirstColumn="0" w:firstRowLastColumn="0" w:lastRowFirstColumn="0" w:lastRowLastColumn="0"/>
+            </w:pPr>
+            <w:proofErr w:type="spellStart"/>
+            <w:r>
               <w:t>cph</w:t>
             </w:r>
             <w:proofErr w:type="spellEnd"/>
@@ -1882,24 +2084,7 @@
           <w:p>
             <w:pPr>
               <w:spacing w:before="0" w:after="0"/>
-            </w:pPr>
-            <w:r>
-              <w:t xml:space="preserve">Crista </w:t>
-            </w:r>
-            <w:proofErr w:type="spellStart"/>
-            <w:r>
-              <w:t>philtri</w:t>
-            </w:r>
-            <w:proofErr w:type="spellEnd"/>
-          </w:p>
-        </w:tc>
-        <w:tc>
-          <w:tcPr>
-            <w:tcW w:w="0" w:type="auto"/>
-          </w:tcPr>
-          <w:p>
-            <w:pPr>
-              <w:spacing w:before="0" w:after="0"/>
+              <w:cnfStyle w:val="000000000000" w:firstRow="0" w:lastRow="0" w:firstColumn="0" w:lastColumn="0" w:oddVBand="0" w:evenVBand="0" w:oddHBand="0" w:evenHBand="0" w:firstRowFirstColumn="0" w:firstRowLastColumn="0" w:lastRowFirstColumn="0" w:lastRowLastColumn="0"/>
             </w:pPr>
             <w:r>
               <w:t>Bilateral</w:t>
@@ -1913,6 +2098,7 @@
           <w:p>
             <w:pPr>
               <w:spacing w:before="0" w:after="0"/>
+              <w:cnfStyle w:val="000000000000" w:firstRow="0" w:lastRow="0" w:firstColumn="0" w:lastColumn="0" w:oddVBand="0" w:evenVBand="0" w:oddHBand="0" w:evenHBand="0" w:firstRowFirstColumn="0" w:firstRowLastColumn="0" w:lastRowFirstColumn="0" w:lastRowLastColumn="0"/>
             </w:pPr>
             <w:r>
               <w:t>The lower point on each elevated margin of the philtrum just above the vermillion line.</w:t>
@@ -1921,8 +2107,12 @@
         </w:tc>
       </w:tr>
       <w:tr>
-        <w:tc>
-          <w:tcPr>
+        <w:trPr>
+          <w:cnfStyle w:val="000000100000" w:firstRow="0" w:lastRow="0" w:firstColumn="0" w:lastColumn="0" w:oddVBand="0" w:evenVBand="0" w:oddHBand="1" w:evenHBand="0" w:firstRowFirstColumn="0" w:firstRowLastColumn="0" w:lastRowFirstColumn="0" w:lastRowLastColumn="0"/>
+        </w:trPr>
+        <w:tc>
+          <w:tcPr>
+            <w:cnfStyle w:val="001000000000" w:firstRow="0" w:lastRow="0" w:firstColumn="1" w:lastColumn="0" w:oddVBand="0" w:evenVBand="0" w:oddHBand="0" w:evenHBand="0" w:firstRowFirstColumn="0" w:firstRowLastColumn="0" w:lastRowFirstColumn="0" w:lastRowLastColumn="0"/>
             <w:tcW w:w="0" w:type="auto"/>
           </w:tcPr>
           <w:p>
@@ -1931,6 +2121,22 @@
             </w:pPr>
             <w:proofErr w:type="spellStart"/>
             <w:r>
+              <w:t>Chelion</w:t>
+            </w:r>
+            <w:proofErr w:type="spellEnd"/>
+          </w:p>
+        </w:tc>
+        <w:tc>
+          <w:tcPr>
+            <w:tcW w:w="0" w:type="auto"/>
+          </w:tcPr>
+          <w:p>
+            <w:pPr>
+              <w:spacing w:before="0" w:after="0"/>
+              <w:cnfStyle w:val="000000100000" w:firstRow="0" w:lastRow="0" w:firstColumn="0" w:lastColumn="0" w:oddVBand="0" w:evenVBand="0" w:oddHBand="1" w:evenHBand="0" w:firstRowFirstColumn="0" w:firstRowLastColumn="0" w:lastRowFirstColumn="0" w:lastRowLastColumn="0"/>
+            </w:pPr>
+            <w:proofErr w:type="spellStart"/>
+            <w:r>
               <w:t>ch</w:t>
             </w:r>
             <w:proofErr w:type="spellEnd"/>
@@ -1943,21 +2149,7 @@
           <w:p>
             <w:pPr>
               <w:spacing w:before="0" w:after="0"/>
-            </w:pPr>
-            <w:proofErr w:type="spellStart"/>
-            <w:r>
-              <w:t>Chelion</w:t>
-            </w:r>
-            <w:proofErr w:type="spellEnd"/>
-          </w:p>
-        </w:tc>
-        <w:tc>
-          <w:tcPr>
-            <w:tcW w:w="0" w:type="auto"/>
-          </w:tcPr>
-          <w:p>
-            <w:pPr>
-              <w:spacing w:before="0" w:after="0"/>
+              <w:cnfStyle w:val="000000100000" w:firstRow="0" w:lastRow="0" w:firstColumn="0" w:lastColumn="0" w:oddVBand="0" w:evenVBand="0" w:oddHBand="1" w:evenHBand="0" w:firstRowFirstColumn="0" w:firstRowLastColumn="0" w:lastRowFirstColumn="0" w:lastRowLastColumn="0"/>
             </w:pPr>
             <w:r>
               <w:t>Bilateral</w:t>
@@ -1971,6 +2163,7 @@
           <w:p>
             <w:pPr>
               <w:spacing w:before="0" w:after="0"/>
+              <w:cnfStyle w:val="000000100000" w:firstRow="0" w:lastRow="0" w:firstColumn="0" w:lastColumn="0" w:oddVBand="0" w:evenVBand="0" w:oddHBand="1" w:evenHBand="0" w:firstRowFirstColumn="0" w:firstRowLastColumn="0" w:lastRowFirstColumn="0" w:lastRowLastColumn="0"/>
             </w:pPr>
             <w:r>
               <w:t xml:space="preserve">Point located at each labial commissure at the most lateral intersection of upper and lower lip. </w:t>
@@ -1993,7 +2186,12 @@
         <w:pStyle w:val="Heading3"/>
       </w:pPr>
       <w:r>
-        <w:t>Automatic placement of validation landmarks</w:t>
+        <w:t>Automatic plac</w:t>
+      </w:r>
+      <w:bookmarkStart w:id="0" w:name="_GoBack"/>
+      <w:bookmarkEnd w:id="0"/>
+      <w:r>
+        <w:t>ement of validation landmarks</w:t>
       </w:r>
       <w:r>
         <w:t xml:space="preserve"> (Need some sort of image flow chart for this)</w:t>
@@ -2042,7 +2240,7 @@
         <w:fldChar w:fldCharType="begin" w:fldLock="1"/>
       </w:r>
       <w:r>
-        <w:instrText>ADDIN CSL_CITATION {"citationItems":[{"id":"ITEM-1","itemData":{"ISBN":"0-8284-0269-8","author":[{"dropping-particle":"","family":"Hille","given":"Einar","non-dropping-particle":"","parse-names":false,"suffix":""}],"edition":"Second edi","id":"ITEM-1","issued":{"date-parts":[["1982"]]},"number-of-pages":"33","publisher":"Chelsea Publishing Company","publisher-place":"New York","title":"Analytic Function Theory, Volume I","type":"book"},"uris":["http://www.mendeley.com/documents/?uuid=65464443-5fd8-466a-919a-d7dadc5f75cd"]}],"mendeley":{"formattedCitation":"(Hille, 1982)","plainTextFormattedCitation":"(Hille, 1982)"},"properties":{"noteIndex":0},"schema":"https://github.com/citation-style-language/schema/raw/master/csl-citation.json"}</w:instrText>
+        <w:instrText>ADDIN CSL_CITATION {"citationItems":[{"id":"ITEM-1","itemData":{"ISBN":"0-8284-0269-8","author":[{"dropping-particle":"","family":"Hille","given":"Einar","non-dropping-particle":"","parse-names":false,"suffix":""}],"edition":"Second edi","id":"ITEM-1","issued":{"date-parts":[["1982"]]},"number-of-pages":"33","publisher":"Chelsea Publishing Company","publisher-place":"New York","title":"Analytic Function Theory, Volume I","type":"book"},"uris":["http://www.mendeley.com/documents/?uuid=65464443-5fd8-466a-919a-d7dadc5f75cd"]}],"mendeley":{"formattedCitation":"(Hille, 1982)","plainTextFormattedCitation":"(Hille, 1982)","previouslyFormattedCitation":"(Hille, 1982)"},"properties":{"noteIndex":0},"schema":"https://github.com/citation-style-language/schema/raw/master/csl-citation.json"}</w:instrText>
       </w:r>
       <w:r>
         <w:fldChar w:fldCharType="separate"/>
@@ -2065,38 +2263,2903 @@
         <w:pStyle w:val="Heading3"/>
       </w:pPr>
       <w:r>
-        <w:t>Validation tests</w:t>
-      </w:r>
-      <w:bookmarkStart w:id="0" w:name="_GoBack"/>
-      <w:bookmarkEnd w:id="0"/>
+        <w:t>Statistical analysis</w:t>
+      </w:r>
     </w:p>
     <w:p>
-      <w:pPr>
-        <w:pStyle w:val="Heading1"/>
-      </w:pPr>
-      <w:r>
-        <w:t>Results</w:t>
+      <w:r>
+        <w:t xml:space="preserve">To validate the placement of automatic landmarks resulting from the </w:t>
+      </w:r>
+      <w:proofErr w:type="spellStart"/>
+      <w:r>
+        <w:t>MeshMonk</w:t>
+      </w:r>
+      <w:proofErr w:type="spellEnd"/>
+      <w:r>
+        <w:t xml:space="preserve"> anthropometric mask registration, we compared the placement of 19 automatically placed landmarks to those placed manually by two independent observers, while considering the manually placed landmarks to be the “gold standard.”</w:t>
+      </w:r>
+      <w:r>
+        <w:t xml:space="preserve"> </w:t>
+      </w:r>
+      <w:r>
+        <w:t xml:space="preserve">Measurement errors were calculated as the standard deviation between the automatic and manual </w:t>
+      </w:r>
+      <w:r>
+        <w:rPr>
+          <w:i/>
+        </w:rPr>
+        <w:t>x</w:t>
+      </w:r>
+      <w:r>
+        <w:t xml:space="preserve">, </w:t>
+      </w:r>
+      <w:r>
+        <w:rPr>
+          <w:i/>
+        </w:rPr>
+        <w:t>y</w:t>
+      </w:r>
+      <w:r>
+        <w:t xml:space="preserve">, and </w:t>
+      </w:r>
+      <w:r>
+        <w:rPr>
+          <w:i/>
+        </w:rPr>
+        <w:t>z</w:t>
+      </w:r>
+      <w:r>
+        <w:t xml:space="preserve"> coordinates as well as the Euclidean distance between landmark placements. In validation, we considered the automatic placements to be a third observer, with the goal of determining if including the automatic placements resulted in errors that were within or below the range of those produced by human observers. </w:t>
       </w:r>
     </w:p>
     <w:p>
       <w:pPr>
-        <w:pStyle w:val="Heading3"/>
-      </w:pPr>
-      <w:r>
-        <w:t>Standard deviation of points</w:t>
+        <w:pStyle w:val="Heading4"/>
+      </w:pPr>
+      <w:r>
+        <w:t>Precision of manual landmarks</w:t>
       </w:r>
     </w:p>
     <w:p>
-      <w:pPr>
-        <w:pStyle w:val="Heading3"/>
-      </w:pPr>
-      <w:r>
-        <w:t>Distance between points</w:t>
+      <w:r>
+        <w:t xml:space="preserve">Precision has been previously defined as the absolute difference between repeated measures of the same estimates and can be calculated local to each landmark without superimposition </w:t>
+      </w:r>
+      <w:r>
+        <w:fldChar w:fldCharType="begin" w:fldLock="1"/>
+      </w:r>
+      <w:r>
+        <w:instrText>ADDIN CSL_CITATION {"citationItems":[{"id":"ITEM-1","itemData":{"DOI":"10.1002/ajmg.a.30959","ISBN":"1552-4825 (Print)\\r1552-4825 (Linking)","ISSN":"15524825","PMID":"16158436","abstract":"The genetic basis for complex phenotypes is currently of great interest for both clinical investigators and basic scientists. In order to acquire a thorough understanding of the translation from genotype to phenotype, highly precise measures of phenotypic variation are required. New technologies, such as 3D photogrammetry are being implemented in phenotypic studies due to their ability to collect data rapidly and non-invasively. Before these systems can be broadly implemented, the error associated with data collected from images acquired using these technologies must be assessed. This study investigates the precision, error, and repeatability associated with anthropometric landmark coordinate data collected from 3D digital photogrammetric images acquired with the 3dMDface System. Precision, error due to the imaging system, error due to digitization of the images, and repeatability are assessed in a sample of children and adults (n = 15). Results show that data collected from images with the 3dMDface System are highly repeatable and precise. The average error associated with the placement of landmarks is sub-millimeter; both the error due to digitization and due to the imaging system are very low. The few measures showing a higher degree of error include those crossing the labial fissure, which are influenced by even subtle movement of the mandible. These results suggest that 3D anthropometric data collected using the 3dMDface System are highly reliable and, therefore, useful for evaluation of clinical dysmorphology and surgery, analyses of genotype-phenotype correlations, and inheritance of complex phenotypes.","author":[{"dropping-particle":"","family":"Aldridge","given":"Kristina","non-dropping-particle":"","parse-names":false,"suffix":""},{"dropping-particle":"","family":"Boyadjiev","given":"Simeon A.","non-dropping-particle":"","parse-names":false,"suffix":""},{"dropping-particle":"","family":"Capone","given":"George T.","non-dropping-particle":"","parse-names":false,"suffix":""},{"dropping-particle":"","family":"DeLeon","given":"Valerie B.","non-dropping-particle":"","parse-names":false,"suffix":""},{"dropping-particle":"","family":"Richtsmeier","given":"Joan T.","non-dropping-particle":"","parse-names":false,"suffix":""}],"container-title":"American Journal of Medical Genetics","id":"ITEM-1","issue":"3","issued":{"date-parts":[["2005"]]},"page":"247-253","title":"Precision and error of three-dimensional phenotypic measures acquired from 3dMD photogrammetric images","type":"article-journal","volume":"138 A"},"uris":["http://www.mendeley.com/documents/?uuid=4419db9c-87b4-4507-b5bc-e9f4bf803261"]}],"mendeley":{"formattedCitation":"(Aldridge et al., 2005)","plainTextFormattedCitation":"(Aldridge et al., 2005)"},"properties":{"noteIndex":0},"schema":"https://github.com/citation-style-language/schema/raw/master/csl-citation.json"}</w:instrText>
+      </w:r>
+      <w:r>
+        <w:fldChar w:fldCharType="separate"/>
+      </w:r>
+      <w:r>
+        <w:rPr>
+          <w:noProof/>
+        </w:rPr>
+        <w:t>(Aldridge et al., 2005)</w:t>
+      </w:r>
+      <w:r>
+        <w:fldChar w:fldCharType="end"/>
+      </w:r>
+      <w:r>
+        <w:t xml:space="preserve">. Precision was calculated for each landmark as the standard deviation between </w:t>
+      </w:r>
+      <w:r>
+        <w:t xml:space="preserve">the </w:t>
+      </w:r>
+      <w:r>
+        <w:rPr>
+          <w:i/>
+        </w:rPr>
+        <w:t>x</w:t>
+      </w:r>
+      <w:r>
+        <w:t xml:space="preserve">, </w:t>
+      </w:r>
+      <w:r>
+        <w:rPr>
+          <w:i/>
+        </w:rPr>
+        <w:t>y</w:t>
+      </w:r>
+      <w:r>
+        <w:t xml:space="preserve">, and </w:t>
+      </w:r>
+      <w:r>
+        <w:rPr>
+          <w:i/>
+        </w:rPr>
+        <w:t>z</w:t>
+      </w:r>
+      <w:r>
+        <w:t xml:space="preserve"> coordinates of </w:t>
+      </w:r>
+      <w:r>
+        <w:t>each rater’s landmarking iterat</w:t>
+      </w:r>
+      <w:r>
+        <w:t xml:space="preserve">ions </w:t>
+      </w:r>
+      <w:r>
+        <w:t>independently.</w:t>
+      </w:r>
+      <w:r>
+        <w:t xml:space="preserve"> Measures are averaged across landmarks, images, and subjects (Table X). The average standard deviation along the </w:t>
+      </w:r>
+      <w:r>
+        <w:rPr>
+          <w:i/>
+        </w:rPr>
+        <w:t>x</w:t>
+      </w:r>
+      <w:r>
+        <w:t xml:space="preserve">, </w:t>
+      </w:r>
+      <w:r>
+        <w:rPr>
+          <w:i/>
+        </w:rPr>
+        <w:t>y</w:t>
+      </w:r>
+      <w:r>
+        <w:t xml:space="preserve">, and </w:t>
+      </w:r>
+      <w:r>
+        <w:rPr>
+          <w:i/>
+        </w:rPr>
+        <w:t>z</w:t>
+      </w:r>
+      <w:r>
+        <w:t xml:space="preserve"> coordinates</w:t>
+      </w:r>
+      <w:r>
+        <w:t xml:space="preserve"> for each landmark</w:t>
+      </w:r>
+      <w:r>
+        <w:t xml:space="preserve">, averaged across images and subjects is described in SI Table X. </w:t>
       </w:r>
     </w:p>
     <w:p>
-      <w:pPr>
-        <w:pStyle w:val="Heading3"/>
+      <w:r>
+        <w:rPr>
+          <w:b/>
+        </w:rPr>
+        <w:t xml:space="preserve">Table X. </w:t>
+      </w:r>
+      <w:r>
+        <w:rPr>
+          <w:b/>
+        </w:rPr>
+        <w:t>Precision of manual landmarks</w:t>
+      </w:r>
+      <w:r>
+        <w:rPr>
+          <w:b/>
+        </w:rPr>
+        <w:t>, averaged across all landmarks</w:t>
+      </w:r>
+      <w:r>
+        <w:rPr>
+          <w:b/>
+        </w:rPr>
+        <w:t xml:space="preserve"> and</w:t>
+      </w:r>
+      <w:r>
+        <w:rPr>
+          <w:b/>
+        </w:rPr>
+        <w:t xml:space="preserve"> subjects</w:t>
+      </w:r>
+      <w:r>
+        <w:rPr>
+          <w:b/>
+        </w:rPr>
+        <w:t>.</w:t>
+      </w:r>
+      <w:r>
+        <w:rPr>
+          <w:b/>
+        </w:rPr>
+        <w:t xml:space="preserve"> </w:t>
+      </w:r>
+      <w:bookmarkStart w:id="1" w:name="_Hlk515122221"/>
+      <w:r>
+        <w:t xml:space="preserve">AZ and JW correspond to the average precision for rater AZ and rater JW, respectively. </w:t>
+      </w:r>
+      <w:r>
+        <w:rPr>
+          <w:rFonts w:cs="Times New Roman"/>
+        </w:rPr>
+        <w:t>µ</w:t>
+      </w:r>
+      <w:r>
+        <w:t xml:space="preserve"> stands for the precision averaged across AZ and JW, or the average precision for both raters. </w:t>
+      </w:r>
+    </w:p>
+    <w:tbl>
+      <w:tblPr>
+        <w:tblStyle w:val="PlainTable5"/>
+        <w:tblW w:w="0" w:type="auto"/>
+        <w:tblLook w:val="04A0" w:firstRow="1" w:lastRow="0" w:firstColumn="1" w:lastColumn="0" w:noHBand="0" w:noVBand="1"/>
+      </w:tblPr>
+      <w:tblGrid>
+        <w:gridCol w:w="2050"/>
+        <w:gridCol w:w="750"/>
+        <w:gridCol w:w="1583"/>
+        <w:gridCol w:w="1116"/>
+      </w:tblGrid>
+      <w:tr>
+        <w:trPr>
+          <w:cnfStyle w:val="100000000000" w:firstRow="1" w:lastRow="0" w:firstColumn="0" w:lastColumn="0" w:oddVBand="0" w:evenVBand="0" w:oddHBand="0" w:evenHBand="0" w:firstRowFirstColumn="0" w:firstRowLastColumn="0" w:lastRowFirstColumn="0" w:lastRowLastColumn="0"/>
+          <w:trHeight w:val="630"/>
+        </w:trPr>
+        <w:tc>
+          <w:tcPr>
+            <w:cnfStyle w:val="001000000100" w:firstRow="0" w:lastRow="0" w:firstColumn="1" w:lastColumn="0" w:oddVBand="0" w:evenVBand="0" w:oddHBand="0" w:evenHBand="0" w:firstRowFirstColumn="1" w:firstRowLastColumn="0" w:lastRowFirstColumn="0" w:lastRowLastColumn="0"/>
+            <w:tcW w:w="0" w:type="auto"/>
+            <w:vAlign w:val="center"/>
+            <w:hideMark/>
+          </w:tcPr>
+          <w:bookmarkEnd w:id="1"/>
+          <w:p>
+            <w:pPr>
+              <w:spacing w:before="0" w:after="0"/>
+              <w:jc w:val="center"/>
+              <w:rPr>
+                <w:rFonts w:eastAsia="Times New Roman" w:cs="Times New Roman"/>
+                <w:color w:val="000000"/>
+                <w:szCs w:val="24"/>
+              </w:rPr>
+            </w:pPr>
+            <w:r>
+              <w:rPr>
+                <w:rFonts w:eastAsia="Times New Roman" w:cs="Times New Roman"/>
+                <w:color w:val="000000"/>
+                <w:szCs w:val="24"/>
+              </w:rPr>
+              <w:t>Standard deviation</w:t>
+            </w:r>
+          </w:p>
+        </w:tc>
+        <w:tc>
+          <w:tcPr>
+            <w:tcW w:w="0" w:type="auto"/>
+            <w:vAlign w:val="center"/>
+            <w:hideMark/>
+          </w:tcPr>
+          <w:p>
+            <w:pPr>
+              <w:spacing w:before="0" w:after="0"/>
+              <w:jc w:val="center"/>
+              <w:cnfStyle w:val="100000000000" w:firstRow="1" w:lastRow="0" w:firstColumn="0" w:lastColumn="0" w:oddVBand="0" w:evenVBand="0" w:oddHBand="0" w:evenHBand="0" w:firstRowFirstColumn="0" w:firstRowLastColumn="0" w:lastRowFirstColumn="0" w:lastRowLastColumn="0"/>
+              <w:rPr>
+                <w:rFonts w:eastAsia="Times New Roman" w:cs="Times New Roman"/>
+                <w:color w:val="000000"/>
+                <w:szCs w:val="24"/>
+              </w:rPr>
+            </w:pPr>
+            <w:r>
+              <w:rPr>
+                <w:rFonts w:eastAsia="Times New Roman" w:cs="Times New Roman"/>
+                <w:color w:val="000000"/>
+                <w:szCs w:val="24"/>
+              </w:rPr>
+              <w:t>Rater</w:t>
+            </w:r>
+          </w:p>
+        </w:tc>
+        <w:tc>
+          <w:tcPr>
+            <w:tcW w:w="0" w:type="auto"/>
+            <w:vAlign w:val="center"/>
+            <w:hideMark/>
+          </w:tcPr>
+          <w:p>
+            <w:pPr>
+              <w:spacing w:before="0" w:after="0"/>
+              <w:jc w:val="center"/>
+              <w:cnfStyle w:val="100000000000" w:firstRow="1" w:lastRow="0" w:firstColumn="0" w:lastColumn="0" w:oddVBand="0" w:evenVBand="0" w:oddHBand="0" w:evenHBand="0" w:firstRowFirstColumn="0" w:firstRowLastColumn="0" w:lastRowFirstColumn="0" w:lastRowLastColumn="0"/>
+              <w:rPr>
+                <w:rFonts w:eastAsia="Times New Roman" w:cs="Times New Roman"/>
+                <w:color w:val="000000"/>
+                <w:szCs w:val="24"/>
+              </w:rPr>
+            </w:pPr>
+            <w:r>
+              <w:rPr>
+                <w:rFonts w:eastAsia="Times New Roman" w:cs="Times New Roman"/>
+                <w:color w:val="000000"/>
+                <w:szCs w:val="24"/>
+              </w:rPr>
+              <w:t>Average (mm)</w:t>
+            </w:r>
+          </w:p>
+        </w:tc>
+        <w:tc>
+          <w:tcPr>
+            <w:tcW w:w="0" w:type="auto"/>
+            <w:vAlign w:val="center"/>
+            <w:hideMark/>
+          </w:tcPr>
+          <w:p>
+            <w:pPr>
+              <w:spacing w:before="0" w:after="0"/>
+              <w:jc w:val="center"/>
+              <w:cnfStyle w:val="100000000000" w:firstRow="1" w:lastRow="0" w:firstColumn="0" w:lastColumn="0" w:oddVBand="0" w:evenVBand="0" w:oddHBand="0" w:evenHBand="0" w:firstRowFirstColumn="0" w:firstRowLastColumn="0" w:lastRowFirstColumn="0" w:lastRowLastColumn="0"/>
+              <w:rPr>
+                <w:rFonts w:eastAsia="Times New Roman" w:cs="Times New Roman"/>
+                <w:color w:val="000000"/>
+                <w:szCs w:val="24"/>
+              </w:rPr>
+            </w:pPr>
+            <w:r>
+              <w:rPr>
+                <w:rFonts w:eastAsia="Times New Roman" w:cs="Times New Roman"/>
+                <w:color w:val="000000"/>
+                <w:szCs w:val="24"/>
+              </w:rPr>
+              <w:t>SD (mm)</w:t>
+            </w:r>
+          </w:p>
+        </w:tc>
+      </w:tr>
+      <w:tr>
+        <w:trPr>
+          <w:cnfStyle w:val="000000100000" w:firstRow="0" w:lastRow="0" w:firstColumn="0" w:lastColumn="0" w:oddVBand="0" w:evenVBand="0" w:oddHBand="1" w:evenHBand="0" w:firstRowFirstColumn="0" w:firstRowLastColumn="0" w:lastRowFirstColumn="0" w:lastRowLastColumn="0"/>
+          <w:trHeight w:val="320"/>
+        </w:trPr>
+        <w:tc>
+          <w:tcPr>
+            <w:cnfStyle w:val="001000000000" w:firstRow="0" w:lastRow="0" w:firstColumn="1" w:lastColumn="0" w:oddVBand="0" w:evenVBand="0" w:oddHBand="0" w:evenHBand="0" w:firstRowFirstColumn="0" w:firstRowLastColumn="0" w:lastRowFirstColumn="0" w:lastRowLastColumn="0"/>
+            <w:tcW w:w="0" w:type="auto"/>
+            <w:vMerge w:val="restart"/>
+            <w:vAlign w:val="center"/>
+            <w:hideMark/>
+          </w:tcPr>
+          <w:p>
+            <w:pPr>
+              <w:spacing w:before="0" w:after="0"/>
+              <w:jc w:val="center"/>
+              <w:rPr>
+                <w:rFonts w:eastAsia="Times New Roman" w:cs="Times New Roman"/>
+                <w:color w:val="000000"/>
+                <w:szCs w:val="24"/>
+              </w:rPr>
+            </w:pPr>
+            <w:r>
+              <w:rPr>
+                <w:rFonts w:eastAsia="Times New Roman" w:cs="Times New Roman"/>
+                <w:color w:val="000000"/>
+                <w:szCs w:val="24"/>
+              </w:rPr>
+              <w:t>X coordinates</w:t>
+            </w:r>
+          </w:p>
+        </w:tc>
+        <w:tc>
+          <w:tcPr>
+            <w:tcW w:w="0" w:type="auto"/>
+            <w:shd w:val="clear" w:color="auto" w:fill="FFFFFF" w:themeFill="background1"/>
+            <w:vAlign w:val="center"/>
+            <w:hideMark/>
+          </w:tcPr>
+          <w:p>
+            <w:pPr>
+              <w:spacing w:before="0" w:after="0"/>
+              <w:jc w:val="center"/>
+              <w:cnfStyle w:val="000000100000" w:firstRow="0" w:lastRow="0" w:firstColumn="0" w:lastColumn="0" w:oddVBand="0" w:evenVBand="0" w:oddHBand="1" w:evenHBand="0" w:firstRowFirstColumn="0" w:firstRowLastColumn="0" w:lastRowFirstColumn="0" w:lastRowLastColumn="0"/>
+              <w:rPr>
+                <w:rFonts w:eastAsia="Times New Roman" w:cs="Times New Roman"/>
+                <w:color w:val="000000"/>
+                <w:szCs w:val="24"/>
+              </w:rPr>
+            </w:pPr>
+            <w:r>
+              <w:rPr>
+                <w:rFonts w:eastAsia="Times New Roman" w:cs="Times New Roman"/>
+                <w:color w:val="000000"/>
+                <w:szCs w:val="24"/>
+              </w:rPr>
+              <w:t>AZ</w:t>
+            </w:r>
+          </w:p>
+        </w:tc>
+        <w:tc>
+          <w:tcPr>
+            <w:tcW w:w="0" w:type="auto"/>
+            <w:shd w:val="clear" w:color="auto" w:fill="FFFFFF" w:themeFill="background1"/>
+            <w:vAlign w:val="center"/>
+            <w:hideMark/>
+          </w:tcPr>
+          <w:p>
+            <w:pPr>
+              <w:spacing w:before="0" w:after="0"/>
+              <w:jc w:val="center"/>
+              <w:cnfStyle w:val="000000100000" w:firstRow="0" w:lastRow="0" w:firstColumn="0" w:lastColumn="0" w:oddVBand="0" w:evenVBand="0" w:oddHBand="1" w:evenHBand="0" w:firstRowFirstColumn="0" w:firstRowLastColumn="0" w:lastRowFirstColumn="0" w:lastRowLastColumn="0"/>
+              <w:rPr>
+                <w:rFonts w:eastAsia="Times New Roman" w:cs="Times New Roman"/>
+                <w:color w:val="000000"/>
+                <w:szCs w:val="24"/>
+              </w:rPr>
+            </w:pPr>
+            <w:r>
+              <w:rPr>
+                <w:rFonts w:eastAsia="Times New Roman" w:cs="Times New Roman"/>
+                <w:color w:val="000000"/>
+                <w:szCs w:val="24"/>
+              </w:rPr>
+              <w:t>0.5879967</w:t>
+            </w:r>
+          </w:p>
+        </w:tc>
+        <w:tc>
+          <w:tcPr>
+            <w:tcW w:w="0" w:type="auto"/>
+            <w:shd w:val="clear" w:color="auto" w:fill="FFFFFF" w:themeFill="background1"/>
+            <w:vAlign w:val="center"/>
+            <w:hideMark/>
+          </w:tcPr>
+          <w:p>
+            <w:pPr>
+              <w:spacing w:before="0" w:after="0"/>
+              <w:jc w:val="center"/>
+              <w:cnfStyle w:val="000000100000" w:firstRow="0" w:lastRow="0" w:firstColumn="0" w:lastColumn="0" w:oddVBand="0" w:evenVBand="0" w:oddHBand="1" w:evenHBand="0" w:firstRowFirstColumn="0" w:firstRowLastColumn="0" w:lastRowFirstColumn="0" w:lastRowLastColumn="0"/>
+              <w:rPr>
+                <w:rFonts w:eastAsia="Times New Roman" w:cs="Times New Roman"/>
+                <w:color w:val="000000"/>
+                <w:szCs w:val="24"/>
+              </w:rPr>
+            </w:pPr>
+            <w:r>
+              <w:rPr>
+                <w:rFonts w:eastAsia="Times New Roman" w:cs="Times New Roman"/>
+                <w:color w:val="000000"/>
+                <w:szCs w:val="24"/>
+              </w:rPr>
+              <w:t>0.477457</w:t>
+            </w:r>
+          </w:p>
+        </w:tc>
+      </w:tr>
+      <w:tr>
+        <w:trPr>
+          <w:trHeight w:val="320"/>
+        </w:trPr>
+        <w:tc>
+          <w:tcPr>
+            <w:cnfStyle w:val="001000000000" w:firstRow="0" w:lastRow="0" w:firstColumn="1" w:lastColumn="0" w:oddVBand="0" w:evenVBand="0" w:oddHBand="0" w:evenHBand="0" w:firstRowFirstColumn="0" w:firstRowLastColumn="0" w:lastRowFirstColumn="0" w:lastRowLastColumn="0"/>
+            <w:tcW w:w="0" w:type="auto"/>
+            <w:vMerge/>
+            <w:vAlign w:val="center"/>
+            <w:hideMark/>
+          </w:tcPr>
+          <w:p>
+            <w:pPr>
+              <w:spacing w:before="0" w:after="0"/>
+              <w:jc w:val="center"/>
+              <w:rPr>
+                <w:rFonts w:eastAsia="Times New Roman" w:cs="Times New Roman"/>
+                <w:color w:val="000000"/>
+                <w:szCs w:val="24"/>
+              </w:rPr>
+            </w:pPr>
+          </w:p>
+        </w:tc>
+        <w:tc>
+          <w:tcPr>
+            <w:tcW w:w="0" w:type="auto"/>
+            <w:shd w:val="clear" w:color="auto" w:fill="FFFFFF" w:themeFill="background1"/>
+            <w:vAlign w:val="center"/>
+            <w:hideMark/>
+          </w:tcPr>
+          <w:p>
+            <w:pPr>
+              <w:spacing w:before="0" w:after="0"/>
+              <w:jc w:val="center"/>
+              <w:cnfStyle w:val="000000000000" w:firstRow="0" w:lastRow="0" w:firstColumn="0" w:lastColumn="0" w:oddVBand="0" w:evenVBand="0" w:oddHBand="0" w:evenHBand="0" w:firstRowFirstColumn="0" w:firstRowLastColumn="0" w:lastRowFirstColumn="0" w:lastRowLastColumn="0"/>
+              <w:rPr>
+                <w:rFonts w:eastAsia="Times New Roman" w:cs="Times New Roman"/>
+                <w:color w:val="000000"/>
+                <w:szCs w:val="24"/>
+              </w:rPr>
+            </w:pPr>
+            <w:r>
+              <w:rPr>
+                <w:rFonts w:eastAsia="Times New Roman" w:cs="Times New Roman"/>
+                <w:color w:val="000000"/>
+                <w:szCs w:val="24"/>
+              </w:rPr>
+              <w:t>JW</w:t>
+            </w:r>
+          </w:p>
+        </w:tc>
+        <w:tc>
+          <w:tcPr>
+            <w:tcW w:w="0" w:type="auto"/>
+            <w:shd w:val="clear" w:color="auto" w:fill="FFFFFF" w:themeFill="background1"/>
+            <w:vAlign w:val="center"/>
+            <w:hideMark/>
+          </w:tcPr>
+          <w:p>
+            <w:pPr>
+              <w:spacing w:before="0" w:after="0"/>
+              <w:jc w:val="center"/>
+              <w:cnfStyle w:val="000000000000" w:firstRow="0" w:lastRow="0" w:firstColumn="0" w:lastColumn="0" w:oddVBand="0" w:evenVBand="0" w:oddHBand="0" w:evenHBand="0" w:firstRowFirstColumn="0" w:firstRowLastColumn="0" w:lastRowFirstColumn="0" w:lastRowLastColumn="0"/>
+              <w:rPr>
+                <w:rFonts w:eastAsia="Times New Roman" w:cs="Times New Roman"/>
+                <w:color w:val="000000"/>
+                <w:szCs w:val="24"/>
+              </w:rPr>
+            </w:pPr>
+            <w:r>
+              <w:rPr>
+                <w:rFonts w:eastAsia="Times New Roman" w:cs="Times New Roman"/>
+                <w:color w:val="000000"/>
+                <w:szCs w:val="24"/>
+              </w:rPr>
+              <w:t>0.4491878</w:t>
+            </w:r>
+          </w:p>
+        </w:tc>
+        <w:tc>
+          <w:tcPr>
+            <w:tcW w:w="0" w:type="auto"/>
+            <w:shd w:val="clear" w:color="auto" w:fill="FFFFFF" w:themeFill="background1"/>
+            <w:vAlign w:val="center"/>
+            <w:hideMark/>
+          </w:tcPr>
+          <w:p>
+            <w:pPr>
+              <w:spacing w:before="0" w:after="0"/>
+              <w:jc w:val="center"/>
+              <w:cnfStyle w:val="000000000000" w:firstRow="0" w:lastRow="0" w:firstColumn="0" w:lastColumn="0" w:oddVBand="0" w:evenVBand="0" w:oddHBand="0" w:evenHBand="0" w:firstRowFirstColumn="0" w:firstRowLastColumn="0" w:lastRowFirstColumn="0" w:lastRowLastColumn="0"/>
+              <w:rPr>
+                <w:rFonts w:eastAsia="Times New Roman" w:cs="Times New Roman"/>
+                <w:color w:val="000000"/>
+                <w:szCs w:val="24"/>
+              </w:rPr>
+            </w:pPr>
+            <w:r>
+              <w:rPr>
+                <w:rFonts w:eastAsia="Times New Roman" w:cs="Times New Roman"/>
+                <w:color w:val="000000"/>
+                <w:szCs w:val="24"/>
+              </w:rPr>
+              <w:t>0.369121</w:t>
+            </w:r>
+          </w:p>
+        </w:tc>
+      </w:tr>
+      <w:tr>
+        <w:trPr>
+          <w:cnfStyle w:val="000000100000" w:firstRow="0" w:lastRow="0" w:firstColumn="0" w:lastColumn="0" w:oddVBand="0" w:evenVBand="0" w:oddHBand="1" w:evenHBand="0" w:firstRowFirstColumn="0" w:firstRowLastColumn="0" w:lastRowFirstColumn="0" w:lastRowLastColumn="0"/>
+          <w:trHeight w:val="320"/>
+        </w:trPr>
+        <w:tc>
+          <w:tcPr>
+            <w:cnfStyle w:val="001000000000" w:firstRow="0" w:lastRow="0" w:firstColumn="1" w:lastColumn="0" w:oddVBand="0" w:evenVBand="0" w:oddHBand="0" w:evenHBand="0" w:firstRowFirstColumn="0" w:firstRowLastColumn="0" w:lastRowFirstColumn="0" w:lastRowLastColumn="0"/>
+            <w:tcW w:w="0" w:type="auto"/>
+            <w:vMerge/>
+            <w:tcBorders>
+              <w:bottom w:val="single" w:sz="4" w:space="0" w:color="auto"/>
+            </w:tcBorders>
+            <w:vAlign w:val="center"/>
+            <w:hideMark/>
+          </w:tcPr>
+          <w:p>
+            <w:pPr>
+              <w:spacing w:before="0" w:after="0"/>
+              <w:jc w:val="center"/>
+              <w:rPr>
+                <w:rFonts w:eastAsia="Times New Roman" w:cs="Times New Roman"/>
+                <w:color w:val="000000"/>
+                <w:szCs w:val="24"/>
+              </w:rPr>
+            </w:pPr>
+          </w:p>
+        </w:tc>
+        <w:tc>
+          <w:tcPr>
+            <w:tcW w:w="0" w:type="auto"/>
+            <w:tcBorders>
+              <w:bottom w:val="single" w:sz="4" w:space="0" w:color="auto"/>
+            </w:tcBorders>
+            <w:shd w:val="clear" w:color="auto" w:fill="FFFFFF" w:themeFill="background1"/>
+            <w:vAlign w:val="center"/>
+            <w:hideMark/>
+          </w:tcPr>
+          <w:p>
+            <w:pPr>
+              <w:spacing w:before="0" w:after="0"/>
+              <w:jc w:val="center"/>
+              <w:cnfStyle w:val="000000100000" w:firstRow="0" w:lastRow="0" w:firstColumn="0" w:lastColumn="0" w:oddVBand="0" w:evenVBand="0" w:oddHBand="1" w:evenHBand="0" w:firstRowFirstColumn="0" w:firstRowLastColumn="0" w:lastRowFirstColumn="0" w:lastRowLastColumn="0"/>
+              <w:rPr>
+                <w:rFonts w:eastAsia="Times New Roman" w:cs="Times New Roman"/>
+                <w:b/>
+                <w:color w:val="000000"/>
+                <w:szCs w:val="24"/>
+              </w:rPr>
+            </w:pPr>
+            <w:r>
+              <w:rPr>
+                <w:rFonts w:eastAsia="Times New Roman" w:cs="Times New Roman"/>
+                <w:b/>
+                <w:color w:val="000000"/>
+                <w:szCs w:val="24"/>
+              </w:rPr>
+              <w:t>µ</w:t>
+            </w:r>
+          </w:p>
+        </w:tc>
+        <w:tc>
+          <w:tcPr>
+            <w:tcW w:w="0" w:type="auto"/>
+            <w:tcBorders>
+              <w:bottom w:val="single" w:sz="4" w:space="0" w:color="auto"/>
+            </w:tcBorders>
+            <w:shd w:val="clear" w:color="auto" w:fill="FFFFFF" w:themeFill="background1"/>
+            <w:vAlign w:val="center"/>
+            <w:hideMark/>
+          </w:tcPr>
+          <w:p>
+            <w:pPr>
+              <w:spacing w:before="0" w:after="0"/>
+              <w:jc w:val="center"/>
+              <w:cnfStyle w:val="000000100000" w:firstRow="0" w:lastRow="0" w:firstColumn="0" w:lastColumn="0" w:oddVBand="0" w:evenVBand="0" w:oddHBand="1" w:evenHBand="0" w:firstRowFirstColumn="0" w:firstRowLastColumn="0" w:lastRowFirstColumn="0" w:lastRowLastColumn="0"/>
+              <w:rPr>
+                <w:rFonts w:eastAsia="Times New Roman" w:cs="Times New Roman"/>
+                <w:b/>
+                <w:color w:val="000000"/>
+                <w:szCs w:val="24"/>
+              </w:rPr>
+            </w:pPr>
+            <w:r>
+              <w:rPr>
+                <w:rFonts w:eastAsia="Times New Roman" w:cs="Times New Roman"/>
+                <w:b/>
+                <w:color w:val="000000"/>
+                <w:szCs w:val="24"/>
+              </w:rPr>
+              <w:t>0.5185923</w:t>
+            </w:r>
+          </w:p>
+        </w:tc>
+        <w:tc>
+          <w:tcPr>
+            <w:tcW w:w="0" w:type="auto"/>
+            <w:tcBorders>
+              <w:bottom w:val="single" w:sz="4" w:space="0" w:color="auto"/>
+            </w:tcBorders>
+            <w:shd w:val="clear" w:color="auto" w:fill="FFFFFF" w:themeFill="background1"/>
+            <w:vAlign w:val="center"/>
+            <w:hideMark/>
+          </w:tcPr>
+          <w:p>
+            <w:pPr>
+              <w:spacing w:before="0" w:after="0"/>
+              <w:jc w:val="center"/>
+              <w:cnfStyle w:val="000000100000" w:firstRow="0" w:lastRow="0" w:firstColumn="0" w:lastColumn="0" w:oddVBand="0" w:evenVBand="0" w:oddHBand="1" w:evenHBand="0" w:firstRowFirstColumn="0" w:firstRowLastColumn="0" w:lastRowFirstColumn="0" w:lastRowLastColumn="0"/>
+              <w:rPr>
+                <w:rFonts w:eastAsia="Times New Roman" w:cs="Times New Roman"/>
+                <w:b/>
+                <w:color w:val="000000"/>
+                <w:szCs w:val="24"/>
+              </w:rPr>
+            </w:pPr>
+            <w:r>
+              <w:rPr>
+                <w:rFonts w:eastAsia="Times New Roman" w:cs="Times New Roman"/>
+                <w:b/>
+                <w:color w:val="000000"/>
+                <w:szCs w:val="24"/>
+              </w:rPr>
+              <w:t>0.423289</w:t>
+            </w:r>
+          </w:p>
+        </w:tc>
+      </w:tr>
+      <w:tr>
+        <w:trPr>
+          <w:trHeight w:val="320"/>
+        </w:trPr>
+        <w:tc>
+          <w:tcPr>
+            <w:cnfStyle w:val="001000000000" w:firstRow="0" w:lastRow="0" w:firstColumn="1" w:lastColumn="0" w:oddVBand="0" w:evenVBand="0" w:oddHBand="0" w:evenHBand="0" w:firstRowFirstColumn="0" w:firstRowLastColumn="0" w:lastRowFirstColumn="0" w:lastRowLastColumn="0"/>
+            <w:tcW w:w="0" w:type="auto"/>
+            <w:vMerge w:val="restart"/>
+            <w:tcBorders>
+              <w:top w:val="single" w:sz="4" w:space="0" w:color="auto"/>
+            </w:tcBorders>
+            <w:vAlign w:val="center"/>
+            <w:hideMark/>
+          </w:tcPr>
+          <w:p>
+            <w:pPr>
+              <w:spacing w:before="0" w:after="0"/>
+              <w:jc w:val="center"/>
+              <w:rPr>
+                <w:rFonts w:eastAsia="Times New Roman" w:cs="Times New Roman"/>
+                <w:color w:val="000000"/>
+                <w:szCs w:val="24"/>
+              </w:rPr>
+            </w:pPr>
+            <w:r>
+              <w:rPr>
+                <w:rFonts w:eastAsia="Times New Roman" w:cs="Times New Roman"/>
+                <w:color w:val="000000"/>
+                <w:szCs w:val="24"/>
+              </w:rPr>
+              <w:t>Y coordinates</w:t>
+            </w:r>
+          </w:p>
+        </w:tc>
+        <w:tc>
+          <w:tcPr>
+            <w:tcW w:w="0" w:type="auto"/>
+            <w:tcBorders>
+              <w:top w:val="single" w:sz="4" w:space="0" w:color="auto"/>
+            </w:tcBorders>
+            <w:shd w:val="clear" w:color="auto" w:fill="FFFFFF" w:themeFill="background1"/>
+            <w:vAlign w:val="center"/>
+            <w:hideMark/>
+          </w:tcPr>
+          <w:p>
+            <w:pPr>
+              <w:spacing w:before="0" w:after="0"/>
+              <w:jc w:val="center"/>
+              <w:cnfStyle w:val="000000000000" w:firstRow="0" w:lastRow="0" w:firstColumn="0" w:lastColumn="0" w:oddVBand="0" w:evenVBand="0" w:oddHBand="0" w:evenHBand="0" w:firstRowFirstColumn="0" w:firstRowLastColumn="0" w:lastRowFirstColumn="0" w:lastRowLastColumn="0"/>
+              <w:rPr>
+                <w:rFonts w:eastAsia="Times New Roman" w:cs="Times New Roman"/>
+                <w:color w:val="000000"/>
+                <w:szCs w:val="24"/>
+              </w:rPr>
+            </w:pPr>
+            <w:r>
+              <w:rPr>
+                <w:rFonts w:eastAsia="Times New Roman" w:cs="Times New Roman"/>
+                <w:color w:val="000000"/>
+                <w:szCs w:val="24"/>
+              </w:rPr>
+              <w:t>AZ</w:t>
+            </w:r>
+          </w:p>
+        </w:tc>
+        <w:tc>
+          <w:tcPr>
+            <w:tcW w:w="0" w:type="auto"/>
+            <w:tcBorders>
+              <w:top w:val="single" w:sz="4" w:space="0" w:color="auto"/>
+            </w:tcBorders>
+            <w:shd w:val="clear" w:color="auto" w:fill="FFFFFF" w:themeFill="background1"/>
+            <w:vAlign w:val="center"/>
+            <w:hideMark/>
+          </w:tcPr>
+          <w:p>
+            <w:pPr>
+              <w:spacing w:before="0" w:after="0"/>
+              <w:jc w:val="center"/>
+              <w:cnfStyle w:val="000000000000" w:firstRow="0" w:lastRow="0" w:firstColumn="0" w:lastColumn="0" w:oddVBand="0" w:evenVBand="0" w:oddHBand="0" w:evenHBand="0" w:firstRowFirstColumn="0" w:firstRowLastColumn="0" w:lastRowFirstColumn="0" w:lastRowLastColumn="0"/>
+              <w:rPr>
+                <w:rFonts w:eastAsia="Times New Roman" w:cs="Times New Roman"/>
+                <w:color w:val="000000"/>
+                <w:szCs w:val="24"/>
+              </w:rPr>
+            </w:pPr>
+            <w:r>
+              <w:rPr>
+                <w:rFonts w:eastAsia="Times New Roman" w:cs="Times New Roman"/>
+                <w:color w:val="000000"/>
+                <w:szCs w:val="24"/>
+              </w:rPr>
+              <w:t>0.6512371</w:t>
+            </w:r>
+          </w:p>
+        </w:tc>
+        <w:tc>
+          <w:tcPr>
+            <w:tcW w:w="0" w:type="auto"/>
+            <w:tcBorders>
+              <w:top w:val="single" w:sz="4" w:space="0" w:color="auto"/>
+            </w:tcBorders>
+            <w:shd w:val="clear" w:color="auto" w:fill="FFFFFF" w:themeFill="background1"/>
+            <w:vAlign w:val="center"/>
+            <w:hideMark/>
+          </w:tcPr>
+          <w:p>
+            <w:pPr>
+              <w:spacing w:before="0" w:after="0"/>
+              <w:jc w:val="center"/>
+              <w:cnfStyle w:val="000000000000" w:firstRow="0" w:lastRow="0" w:firstColumn="0" w:lastColumn="0" w:oddVBand="0" w:evenVBand="0" w:oddHBand="0" w:evenHBand="0" w:firstRowFirstColumn="0" w:firstRowLastColumn="0" w:lastRowFirstColumn="0" w:lastRowLastColumn="0"/>
+              <w:rPr>
+                <w:rFonts w:eastAsia="Times New Roman" w:cs="Times New Roman"/>
+                <w:color w:val="000000"/>
+                <w:szCs w:val="24"/>
+              </w:rPr>
+            </w:pPr>
+            <w:r>
+              <w:rPr>
+                <w:rFonts w:eastAsia="Times New Roman" w:cs="Times New Roman"/>
+                <w:color w:val="000000"/>
+                <w:szCs w:val="24"/>
+              </w:rPr>
+              <w:t>0.454689</w:t>
+            </w:r>
+          </w:p>
+        </w:tc>
+      </w:tr>
+      <w:tr>
+        <w:trPr>
+          <w:cnfStyle w:val="000000100000" w:firstRow="0" w:lastRow="0" w:firstColumn="0" w:lastColumn="0" w:oddVBand="0" w:evenVBand="0" w:oddHBand="1" w:evenHBand="0" w:firstRowFirstColumn="0" w:firstRowLastColumn="0" w:lastRowFirstColumn="0" w:lastRowLastColumn="0"/>
+          <w:trHeight w:val="320"/>
+        </w:trPr>
+        <w:tc>
+          <w:tcPr>
+            <w:cnfStyle w:val="001000000000" w:firstRow="0" w:lastRow="0" w:firstColumn="1" w:lastColumn="0" w:oddVBand="0" w:evenVBand="0" w:oddHBand="0" w:evenHBand="0" w:firstRowFirstColumn="0" w:firstRowLastColumn="0" w:lastRowFirstColumn="0" w:lastRowLastColumn="0"/>
+            <w:tcW w:w="0" w:type="auto"/>
+            <w:vMerge/>
+            <w:vAlign w:val="center"/>
+            <w:hideMark/>
+          </w:tcPr>
+          <w:p>
+            <w:pPr>
+              <w:spacing w:before="0" w:after="0"/>
+              <w:jc w:val="center"/>
+              <w:rPr>
+                <w:rFonts w:eastAsia="Times New Roman" w:cs="Times New Roman"/>
+                <w:color w:val="000000"/>
+                <w:szCs w:val="24"/>
+              </w:rPr>
+            </w:pPr>
+          </w:p>
+        </w:tc>
+        <w:tc>
+          <w:tcPr>
+            <w:tcW w:w="0" w:type="auto"/>
+            <w:shd w:val="clear" w:color="auto" w:fill="FFFFFF" w:themeFill="background1"/>
+            <w:vAlign w:val="center"/>
+            <w:hideMark/>
+          </w:tcPr>
+          <w:p>
+            <w:pPr>
+              <w:spacing w:before="0" w:after="0"/>
+              <w:jc w:val="center"/>
+              <w:cnfStyle w:val="000000100000" w:firstRow="0" w:lastRow="0" w:firstColumn="0" w:lastColumn="0" w:oddVBand="0" w:evenVBand="0" w:oddHBand="1" w:evenHBand="0" w:firstRowFirstColumn="0" w:firstRowLastColumn="0" w:lastRowFirstColumn="0" w:lastRowLastColumn="0"/>
+              <w:rPr>
+                <w:rFonts w:eastAsia="Times New Roman" w:cs="Times New Roman"/>
+                <w:color w:val="000000"/>
+                <w:szCs w:val="24"/>
+              </w:rPr>
+            </w:pPr>
+            <w:r>
+              <w:rPr>
+                <w:rFonts w:eastAsia="Times New Roman" w:cs="Times New Roman"/>
+                <w:color w:val="000000"/>
+                <w:szCs w:val="24"/>
+              </w:rPr>
+              <w:t>JW</w:t>
+            </w:r>
+          </w:p>
+        </w:tc>
+        <w:tc>
+          <w:tcPr>
+            <w:tcW w:w="0" w:type="auto"/>
+            <w:shd w:val="clear" w:color="auto" w:fill="FFFFFF" w:themeFill="background1"/>
+            <w:vAlign w:val="center"/>
+            <w:hideMark/>
+          </w:tcPr>
+          <w:p>
+            <w:pPr>
+              <w:spacing w:before="0" w:after="0"/>
+              <w:jc w:val="center"/>
+              <w:cnfStyle w:val="000000100000" w:firstRow="0" w:lastRow="0" w:firstColumn="0" w:lastColumn="0" w:oddVBand="0" w:evenVBand="0" w:oddHBand="1" w:evenHBand="0" w:firstRowFirstColumn="0" w:firstRowLastColumn="0" w:lastRowFirstColumn="0" w:lastRowLastColumn="0"/>
+              <w:rPr>
+                <w:rFonts w:eastAsia="Times New Roman" w:cs="Times New Roman"/>
+                <w:color w:val="000000"/>
+                <w:szCs w:val="24"/>
+              </w:rPr>
+            </w:pPr>
+            <w:r>
+              <w:rPr>
+                <w:rFonts w:eastAsia="Times New Roman" w:cs="Times New Roman"/>
+                <w:color w:val="000000"/>
+                <w:szCs w:val="24"/>
+              </w:rPr>
+              <w:t>0.4934764</w:t>
+            </w:r>
+          </w:p>
+        </w:tc>
+        <w:tc>
+          <w:tcPr>
+            <w:tcW w:w="0" w:type="auto"/>
+            <w:shd w:val="clear" w:color="auto" w:fill="FFFFFF" w:themeFill="background1"/>
+            <w:vAlign w:val="center"/>
+            <w:hideMark/>
+          </w:tcPr>
+          <w:p>
+            <w:pPr>
+              <w:spacing w:before="0" w:after="0"/>
+              <w:jc w:val="center"/>
+              <w:cnfStyle w:val="000000100000" w:firstRow="0" w:lastRow="0" w:firstColumn="0" w:lastColumn="0" w:oddVBand="0" w:evenVBand="0" w:oddHBand="1" w:evenHBand="0" w:firstRowFirstColumn="0" w:firstRowLastColumn="0" w:lastRowFirstColumn="0" w:lastRowLastColumn="0"/>
+              <w:rPr>
+                <w:rFonts w:eastAsia="Times New Roman" w:cs="Times New Roman"/>
+                <w:color w:val="000000"/>
+                <w:szCs w:val="24"/>
+              </w:rPr>
+            </w:pPr>
+            <w:r>
+              <w:rPr>
+                <w:rFonts w:eastAsia="Times New Roman" w:cs="Times New Roman"/>
+                <w:color w:val="000000"/>
+                <w:szCs w:val="24"/>
+              </w:rPr>
+              <w:t>0.440956</w:t>
+            </w:r>
+          </w:p>
+        </w:tc>
+      </w:tr>
+      <w:tr>
+        <w:trPr>
+          <w:trHeight w:val="320"/>
+        </w:trPr>
+        <w:tc>
+          <w:tcPr>
+            <w:cnfStyle w:val="001000000000" w:firstRow="0" w:lastRow="0" w:firstColumn="1" w:lastColumn="0" w:oddVBand="0" w:evenVBand="0" w:oddHBand="0" w:evenHBand="0" w:firstRowFirstColumn="0" w:firstRowLastColumn="0" w:lastRowFirstColumn="0" w:lastRowLastColumn="0"/>
+            <w:tcW w:w="0" w:type="auto"/>
+            <w:vMerge/>
+            <w:tcBorders>
+              <w:bottom w:val="single" w:sz="4" w:space="0" w:color="auto"/>
+            </w:tcBorders>
+            <w:vAlign w:val="center"/>
+            <w:hideMark/>
+          </w:tcPr>
+          <w:p>
+            <w:pPr>
+              <w:spacing w:before="0" w:after="0"/>
+              <w:jc w:val="center"/>
+              <w:rPr>
+                <w:rFonts w:eastAsia="Times New Roman" w:cs="Times New Roman"/>
+                <w:color w:val="000000"/>
+                <w:szCs w:val="24"/>
+              </w:rPr>
+            </w:pPr>
+          </w:p>
+        </w:tc>
+        <w:tc>
+          <w:tcPr>
+            <w:tcW w:w="0" w:type="auto"/>
+            <w:tcBorders>
+              <w:bottom w:val="single" w:sz="4" w:space="0" w:color="auto"/>
+            </w:tcBorders>
+            <w:shd w:val="clear" w:color="auto" w:fill="FFFFFF" w:themeFill="background1"/>
+            <w:vAlign w:val="center"/>
+            <w:hideMark/>
+          </w:tcPr>
+          <w:p>
+            <w:pPr>
+              <w:spacing w:before="0" w:after="0"/>
+              <w:jc w:val="center"/>
+              <w:cnfStyle w:val="000000000000" w:firstRow="0" w:lastRow="0" w:firstColumn="0" w:lastColumn="0" w:oddVBand="0" w:evenVBand="0" w:oddHBand="0" w:evenHBand="0" w:firstRowFirstColumn="0" w:firstRowLastColumn="0" w:lastRowFirstColumn="0" w:lastRowLastColumn="0"/>
+              <w:rPr>
+                <w:rFonts w:eastAsia="Times New Roman" w:cs="Times New Roman"/>
+                <w:b/>
+                <w:color w:val="000000"/>
+                <w:szCs w:val="24"/>
+              </w:rPr>
+            </w:pPr>
+            <w:r>
+              <w:rPr>
+                <w:rFonts w:eastAsia="Times New Roman" w:cs="Times New Roman"/>
+                <w:b/>
+                <w:color w:val="000000"/>
+                <w:szCs w:val="24"/>
+              </w:rPr>
+              <w:t>µ</w:t>
+            </w:r>
+          </w:p>
+        </w:tc>
+        <w:tc>
+          <w:tcPr>
+            <w:tcW w:w="0" w:type="auto"/>
+            <w:tcBorders>
+              <w:bottom w:val="single" w:sz="4" w:space="0" w:color="auto"/>
+            </w:tcBorders>
+            <w:shd w:val="clear" w:color="auto" w:fill="FFFFFF" w:themeFill="background1"/>
+            <w:vAlign w:val="center"/>
+            <w:hideMark/>
+          </w:tcPr>
+          <w:p>
+            <w:pPr>
+              <w:spacing w:before="0" w:after="0"/>
+              <w:jc w:val="center"/>
+              <w:cnfStyle w:val="000000000000" w:firstRow="0" w:lastRow="0" w:firstColumn="0" w:lastColumn="0" w:oddVBand="0" w:evenVBand="0" w:oddHBand="0" w:evenHBand="0" w:firstRowFirstColumn="0" w:firstRowLastColumn="0" w:lastRowFirstColumn="0" w:lastRowLastColumn="0"/>
+              <w:rPr>
+                <w:rFonts w:eastAsia="Times New Roman" w:cs="Times New Roman"/>
+                <w:b/>
+                <w:color w:val="000000"/>
+                <w:szCs w:val="24"/>
+              </w:rPr>
+            </w:pPr>
+            <w:r>
+              <w:rPr>
+                <w:rFonts w:eastAsia="Times New Roman" w:cs="Times New Roman"/>
+                <w:b/>
+                <w:color w:val="000000"/>
+                <w:szCs w:val="24"/>
+              </w:rPr>
+              <w:t>0.5723568</w:t>
+            </w:r>
+          </w:p>
+        </w:tc>
+        <w:tc>
+          <w:tcPr>
+            <w:tcW w:w="0" w:type="auto"/>
+            <w:tcBorders>
+              <w:bottom w:val="single" w:sz="4" w:space="0" w:color="auto"/>
+            </w:tcBorders>
+            <w:shd w:val="clear" w:color="auto" w:fill="FFFFFF" w:themeFill="background1"/>
+            <w:vAlign w:val="center"/>
+            <w:hideMark/>
+          </w:tcPr>
+          <w:p>
+            <w:pPr>
+              <w:spacing w:before="0" w:after="0"/>
+              <w:jc w:val="center"/>
+              <w:cnfStyle w:val="000000000000" w:firstRow="0" w:lastRow="0" w:firstColumn="0" w:lastColumn="0" w:oddVBand="0" w:evenVBand="0" w:oddHBand="0" w:evenHBand="0" w:firstRowFirstColumn="0" w:firstRowLastColumn="0" w:lastRowFirstColumn="0" w:lastRowLastColumn="0"/>
+              <w:rPr>
+                <w:rFonts w:eastAsia="Times New Roman" w:cs="Times New Roman"/>
+                <w:b/>
+                <w:color w:val="000000"/>
+                <w:szCs w:val="24"/>
+              </w:rPr>
+            </w:pPr>
+            <w:r>
+              <w:rPr>
+                <w:rFonts w:eastAsia="Times New Roman" w:cs="Times New Roman"/>
+                <w:b/>
+                <w:color w:val="000000"/>
+                <w:szCs w:val="24"/>
+              </w:rPr>
+              <w:t>0.447822</w:t>
+            </w:r>
+          </w:p>
+        </w:tc>
+      </w:tr>
+      <w:tr>
+        <w:trPr>
+          <w:cnfStyle w:val="000000100000" w:firstRow="0" w:lastRow="0" w:firstColumn="0" w:lastColumn="0" w:oddVBand="0" w:evenVBand="0" w:oddHBand="1" w:evenHBand="0" w:firstRowFirstColumn="0" w:firstRowLastColumn="0" w:lastRowFirstColumn="0" w:lastRowLastColumn="0"/>
+          <w:trHeight w:val="320"/>
+        </w:trPr>
+        <w:tc>
+          <w:tcPr>
+            <w:cnfStyle w:val="001000000000" w:firstRow="0" w:lastRow="0" w:firstColumn="1" w:lastColumn="0" w:oddVBand="0" w:evenVBand="0" w:oddHBand="0" w:evenHBand="0" w:firstRowFirstColumn="0" w:firstRowLastColumn="0" w:lastRowFirstColumn="0" w:lastRowLastColumn="0"/>
+            <w:tcW w:w="0" w:type="auto"/>
+            <w:vMerge w:val="restart"/>
+            <w:tcBorders>
+              <w:top w:val="single" w:sz="4" w:space="0" w:color="auto"/>
+            </w:tcBorders>
+            <w:vAlign w:val="center"/>
+            <w:hideMark/>
+          </w:tcPr>
+          <w:p>
+            <w:pPr>
+              <w:spacing w:before="0" w:after="0"/>
+              <w:jc w:val="center"/>
+              <w:rPr>
+                <w:rFonts w:eastAsia="Times New Roman" w:cs="Times New Roman"/>
+                <w:color w:val="000000"/>
+                <w:szCs w:val="24"/>
+              </w:rPr>
+            </w:pPr>
+            <w:r>
+              <w:rPr>
+                <w:rFonts w:eastAsia="Times New Roman" w:cs="Times New Roman"/>
+                <w:color w:val="000000"/>
+                <w:szCs w:val="24"/>
+              </w:rPr>
+              <w:t>Z coordinates</w:t>
+            </w:r>
+          </w:p>
+        </w:tc>
+        <w:tc>
+          <w:tcPr>
+            <w:tcW w:w="0" w:type="auto"/>
+            <w:tcBorders>
+              <w:top w:val="single" w:sz="4" w:space="0" w:color="auto"/>
+            </w:tcBorders>
+            <w:shd w:val="clear" w:color="auto" w:fill="FFFFFF" w:themeFill="background1"/>
+            <w:vAlign w:val="center"/>
+            <w:hideMark/>
+          </w:tcPr>
+          <w:p>
+            <w:pPr>
+              <w:spacing w:before="0" w:after="0"/>
+              <w:jc w:val="center"/>
+              <w:cnfStyle w:val="000000100000" w:firstRow="0" w:lastRow="0" w:firstColumn="0" w:lastColumn="0" w:oddVBand="0" w:evenVBand="0" w:oddHBand="1" w:evenHBand="0" w:firstRowFirstColumn="0" w:firstRowLastColumn="0" w:lastRowFirstColumn="0" w:lastRowLastColumn="0"/>
+              <w:rPr>
+                <w:rFonts w:eastAsia="Times New Roman" w:cs="Times New Roman"/>
+                <w:color w:val="000000"/>
+                <w:szCs w:val="24"/>
+              </w:rPr>
+            </w:pPr>
+            <w:r>
+              <w:rPr>
+                <w:rFonts w:eastAsia="Times New Roman" w:cs="Times New Roman"/>
+                <w:color w:val="000000"/>
+                <w:szCs w:val="24"/>
+              </w:rPr>
+              <w:t>AZ</w:t>
+            </w:r>
+          </w:p>
+        </w:tc>
+        <w:tc>
+          <w:tcPr>
+            <w:tcW w:w="0" w:type="auto"/>
+            <w:tcBorders>
+              <w:top w:val="single" w:sz="4" w:space="0" w:color="auto"/>
+            </w:tcBorders>
+            <w:shd w:val="clear" w:color="auto" w:fill="FFFFFF" w:themeFill="background1"/>
+            <w:vAlign w:val="center"/>
+            <w:hideMark/>
+          </w:tcPr>
+          <w:p>
+            <w:pPr>
+              <w:spacing w:before="0" w:after="0"/>
+              <w:jc w:val="center"/>
+              <w:cnfStyle w:val="000000100000" w:firstRow="0" w:lastRow="0" w:firstColumn="0" w:lastColumn="0" w:oddVBand="0" w:evenVBand="0" w:oddHBand="1" w:evenHBand="0" w:firstRowFirstColumn="0" w:firstRowLastColumn="0" w:lastRowFirstColumn="0" w:lastRowLastColumn="0"/>
+              <w:rPr>
+                <w:rFonts w:eastAsia="Times New Roman" w:cs="Times New Roman"/>
+                <w:color w:val="000000"/>
+                <w:szCs w:val="24"/>
+              </w:rPr>
+            </w:pPr>
+            <w:r>
+              <w:rPr>
+                <w:rFonts w:eastAsia="Times New Roman" w:cs="Times New Roman"/>
+                <w:color w:val="000000"/>
+                <w:szCs w:val="24"/>
+              </w:rPr>
+              <w:t>0.4967871</w:t>
+            </w:r>
+          </w:p>
+        </w:tc>
+        <w:tc>
+          <w:tcPr>
+            <w:tcW w:w="0" w:type="auto"/>
+            <w:tcBorders>
+              <w:top w:val="single" w:sz="4" w:space="0" w:color="auto"/>
+            </w:tcBorders>
+            <w:shd w:val="clear" w:color="auto" w:fill="FFFFFF" w:themeFill="background1"/>
+            <w:vAlign w:val="center"/>
+            <w:hideMark/>
+          </w:tcPr>
+          <w:p>
+            <w:pPr>
+              <w:spacing w:before="0" w:after="0"/>
+              <w:jc w:val="center"/>
+              <w:cnfStyle w:val="000000100000" w:firstRow="0" w:lastRow="0" w:firstColumn="0" w:lastColumn="0" w:oddVBand="0" w:evenVBand="0" w:oddHBand="1" w:evenHBand="0" w:firstRowFirstColumn="0" w:firstRowLastColumn="0" w:lastRowFirstColumn="0" w:lastRowLastColumn="0"/>
+              <w:rPr>
+                <w:rFonts w:eastAsia="Times New Roman" w:cs="Times New Roman"/>
+                <w:color w:val="000000"/>
+                <w:szCs w:val="24"/>
+              </w:rPr>
+            </w:pPr>
+            <w:r>
+              <w:rPr>
+                <w:rFonts w:eastAsia="Times New Roman" w:cs="Times New Roman"/>
+                <w:color w:val="000000"/>
+                <w:szCs w:val="24"/>
+              </w:rPr>
+              <w:t>0.459968</w:t>
+            </w:r>
+          </w:p>
+        </w:tc>
+      </w:tr>
+      <w:tr>
+        <w:trPr>
+          <w:trHeight w:val="320"/>
+        </w:trPr>
+        <w:tc>
+          <w:tcPr>
+            <w:cnfStyle w:val="001000000000" w:firstRow="0" w:lastRow="0" w:firstColumn="1" w:lastColumn="0" w:oddVBand="0" w:evenVBand="0" w:oddHBand="0" w:evenHBand="0" w:firstRowFirstColumn="0" w:firstRowLastColumn="0" w:lastRowFirstColumn="0" w:lastRowLastColumn="0"/>
+            <w:tcW w:w="0" w:type="auto"/>
+            <w:vMerge/>
+            <w:vAlign w:val="center"/>
+            <w:hideMark/>
+          </w:tcPr>
+          <w:p>
+            <w:pPr>
+              <w:spacing w:before="0" w:after="0"/>
+              <w:jc w:val="center"/>
+              <w:rPr>
+                <w:rFonts w:eastAsia="Times New Roman" w:cs="Times New Roman"/>
+                <w:color w:val="000000"/>
+                <w:szCs w:val="24"/>
+              </w:rPr>
+            </w:pPr>
+          </w:p>
+        </w:tc>
+        <w:tc>
+          <w:tcPr>
+            <w:tcW w:w="0" w:type="auto"/>
+            <w:shd w:val="clear" w:color="auto" w:fill="FFFFFF" w:themeFill="background1"/>
+            <w:vAlign w:val="center"/>
+            <w:hideMark/>
+          </w:tcPr>
+          <w:p>
+            <w:pPr>
+              <w:spacing w:before="0" w:after="0"/>
+              <w:jc w:val="center"/>
+              <w:cnfStyle w:val="000000000000" w:firstRow="0" w:lastRow="0" w:firstColumn="0" w:lastColumn="0" w:oddVBand="0" w:evenVBand="0" w:oddHBand="0" w:evenHBand="0" w:firstRowFirstColumn="0" w:firstRowLastColumn="0" w:lastRowFirstColumn="0" w:lastRowLastColumn="0"/>
+              <w:rPr>
+                <w:rFonts w:eastAsia="Times New Roman" w:cs="Times New Roman"/>
+                <w:color w:val="000000"/>
+                <w:szCs w:val="24"/>
+              </w:rPr>
+            </w:pPr>
+            <w:r>
+              <w:rPr>
+                <w:rFonts w:eastAsia="Times New Roman" w:cs="Times New Roman"/>
+                <w:color w:val="000000"/>
+                <w:szCs w:val="24"/>
+              </w:rPr>
+              <w:t>JW</w:t>
+            </w:r>
+          </w:p>
+        </w:tc>
+        <w:tc>
+          <w:tcPr>
+            <w:tcW w:w="0" w:type="auto"/>
+            <w:shd w:val="clear" w:color="auto" w:fill="FFFFFF" w:themeFill="background1"/>
+            <w:vAlign w:val="center"/>
+            <w:hideMark/>
+          </w:tcPr>
+          <w:p>
+            <w:pPr>
+              <w:spacing w:before="0" w:after="0"/>
+              <w:jc w:val="center"/>
+              <w:cnfStyle w:val="000000000000" w:firstRow="0" w:lastRow="0" w:firstColumn="0" w:lastColumn="0" w:oddVBand="0" w:evenVBand="0" w:oddHBand="0" w:evenHBand="0" w:firstRowFirstColumn="0" w:firstRowLastColumn="0" w:lastRowFirstColumn="0" w:lastRowLastColumn="0"/>
+              <w:rPr>
+                <w:rFonts w:eastAsia="Times New Roman" w:cs="Times New Roman"/>
+                <w:color w:val="000000"/>
+                <w:szCs w:val="24"/>
+              </w:rPr>
+            </w:pPr>
+            <w:r>
+              <w:rPr>
+                <w:rFonts w:eastAsia="Times New Roman" w:cs="Times New Roman"/>
+                <w:color w:val="000000"/>
+                <w:szCs w:val="24"/>
+              </w:rPr>
+              <w:t>0.3674858</w:t>
+            </w:r>
+          </w:p>
+        </w:tc>
+        <w:tc>
+          <w:tcPr>
+            <w:tcW w:w="0" w:type="auto"/>
+            <w:shd w:val="clear" w:color="auto" w:fill="FFFFFF" w:themeFill="background1"/>
+            <w:vAlign w:val="center"/>
+            <w:hideMark/>
+          </w:tcPr>
+          <w:p>
+            <w:pPr>
+              <w:spacing w:before="0" w:after="0"/>
+              <w:jc w:val="center"/>
+              <w:cnfStyle w:val="000000000000" w:firstRow="0" w:lastRow="0" w:firstColumn="0" w:lastColumn="0" w:oddVBand="0" w:evenVBand="0" w:oddHBand="0" w:evenHBand="0" w:firstRowFirstColumn="0" w:firstRowLastColumn="0" w:lastRowFirstColumn="0" w:lastRowLastColumn="0"/>
+              <w:rPr>
+                <w:rFonts w:eastAsia="Times New Roman" w:cs="Times New Roman"/>
+                <w:color w:val="000000"/>
+                <w:szCs w:val="24"/>
+              </w:rPr>
+            </w:pPr>
+            <w:r>
+              <w:rPr>
+                <w:rFonts w:eastAsia="Times New Roman" w:cs="Times New Roman"/>
+                <w:color w:val="000000"/>
+                <w:szCs w:val="24"/>
+              </w:rPr>
+              <w:t>0.376654</w:t>
+            </w:r>
+          </w:p>
+        </w:tc>
+      </w:tr>
+      <w:tr>
+        <w:trPr>
+          <w:cnfStyle w:val="000000100000" w:firstRow="0" w:lastRow="0" w:firstColumn="0" w:lastColumn="0" w:oddVBand="0" w:evenVBand="0" w:oddHBand="1" w:evenHBand="0" w:firstRowFirstColumn="0" w:firstRowLastColumn="0" w:lastRowFirstColumn="0" w:lastRowLastColumn="0"/>
+          <w:trHeight w:val="320"/>
+        </w:trPr>
+        <w:tc>
+          <w:tcPr>
+            <w:cnfStyle w:val="001000000000" w:firstRow="0" w:lastRow="0" w:firstColumn="1" w:lastColumn="0" w:oddVBand="0" w:evenVBand="0" w:oddHBand="0" w:evenHBand="0" w:firstRowFirstColumn="0" w:firstRowLastColumn="0" w:lastRowFirstColumn="0" w:lastRowLastColumn="0"/>
+            <w:tcW w:w="0" w:type="auto"/>
+            <w:vMerge/>
+            <w:tcBorders>
+              <w:bottom w:val="single" w:sz="4" w:space="0" w:color="auto"/>
+            </w:tcBorders>
+            <w:vAlign w:val="center"/>
+            <w:hideMark/>
+          </w:tcPr>
+          <w:p>
+            <w:pPr>
+              <w:spacing w:before="0" w:after="0"/>
+              <w:jc w:val="center"/>
+              <w:rPr>
+                <w:rFonts w:eastAsia="Times New Roman" w:cs="Times New Roman"/>
+                <w:color w:val="000000"/>
+                <w:szCs w:val="24"/>
+              </w:rPr>
+            </w:pPr>
+          </w:p>
+        </w:tc>
+        <w:tc>
+          <w:tcPr>
+            <w:tcW w:w="0" w:type="auto"/>
+            <w:tcBorders>
+              <w:bottom w:val="single" w:sz="4" w:space="0" w:color="auto"/>
+            </w:tcBorders>
+            <w:shd w:val="clear" w:color="auto" w:fill="FFFFFF" w:themeFill="background1"/>
+            <w:vAlign w:val="center"/>
+            <w:hideMark/>
+          </w:tcPr>
+          <w:p>
+            <w:pPr>
+              <w:spacing w:before="0" w:after="0"/>
+              <w:jc w:val="center"/>
+              <w:cnfStyle w:val="000000100000" w:firstRow="0" w:lastRow="0" w:firstColumn="0" w:lastColumn="0" w:oddVBand="0" w:evenVBand="0" w:oddHBand="1" w:evenHBand="0" w:firstRowFirstColumn="0" w:firstRowLastColumn="0" w:lastRowFirstColumn="0" w:lastRowLastColumn="0"/>
+              <w:rPr>
+                <w:rFonts w:eastAsia="Times New Roman" w:cs="Times New Roman"/>
+                <w:b/>
+                <w:color w:val="000000"/>
+                <w:szCs w:val="24"/>
+              </w:rPr>
+            </w:pPr>
+            <w:r>
+              <w:rPr>
+                <w:rFonts w:eastAsia="Times New Roman" w:cs="Times New Roman"/>
+                <w:b/>
+                <w:color w:val="000000"/>
+                <w:szCs w:val="24"/>
+              </w:rPr>
+              <w:t>µ</w:t>
+            </w:r>
+          </w:p>
+        </w:tc>
+        <w:tc>
+          <w:tcPr>
+            <w:tcW w:w="0" w:type="auto"/>
+            <w:tcBorders>
+              <w:bottom w:val="single" w:sz="4" w:space="0" w:color="auto"/>
+            </w:tcBorders>
+            <w:shd w:val="clear" w:color="auto" w:fill="FFFFFF" w:themeFill="background1"/>
+            <w:vAlign w:val="center"/>
+            <w:hideMark/>
+          </w:tcPr>
+          <w:p>
+            <w:pPr>
+              <w:spacing w:before="0" w:after="0"/>
+              <w:jc w:val="center"/>
+              <w:cnfStyle w:val="000000100000" w:firstRow="0" w:lastRow="0" w:firstColumn="0" w:lastColumn="0" w:oddVBand="0" w:evenVBand="0" w:oddHBand="1" w:evenHBand="0" w:firstRowFirstColumn="0" w:firstRowLastColumn="0" w:lastRowFirstColumn="0" w:lastRowLastColumn="0"/>
+              <w:rPr>
+                <w:rFonts w:eastAsia="Times New Roman" w:cs="Times New Roman"/>
+                <w:b/>
+                <w:color w:val="000000"/>
+                <w:szCs w:val="24"/>
+              </w:rPr>
+            </w:pPr>
+            <w:r>
+              <w:rPr>
+                <w:rFonts w:eastAsia="Times New Roman" w:cs="Times New Roman"/>
+                <w:b/>
+                <w:color w:val="000000"/>
+                <w:szCs w:val="24"/>
+              </w:rPr>
+              <w:t>0.4321365</w:t>
+            </w:r>
+          </w:p>
+        </w:tc>
+        <w:tc>
+          <w:tcPr>
+            <w:tcW w:w="0" w:type="auto"/>
+            <w:tcBorders>
+              <w:bottom w:val="single" w:sz="4" w:space="0" w:color="auto"/>
+            </w:tcBorders>
+            <w:shd w:val="clear" w:color="auto" w:fill="FFFFFF" w:themeFill="background1"/>
+            <w:vAlign w:val="center"/>
+            <w:hideMark/>
+          </w:tcPr>
+          <w:p>
+            <w:pPr>
+              <w:spacing w:before="0" w:after="0"/>
+              <w:jc w:val="center"/>
+              <w:cnfStyle w:val="000000100000" w:firstRow="0" w:lastRow="0" w:firstColumn="0" w:lastColumn="0" w:oddVBand="0" w:evenVBand="0" w:oddHBand="1" w:evenHBand="0" w:firstRowFirstColumn="0" w:firstRowLastColumn="0" w:lastRowFirstColumn="0" w:lastRowLastColumn="0"/>
+              <w:rPr>
+                <w:rFonts w:eastAsia="Times New Roman" w:cs="Times New Roman"/>
+                <w:b/>
+                <w:color w:val="000000"/>
+                <w:szCs w:val="24"/>
+              </w:rPr>
+            </w:pPr>
+            <w:r>
+              <w:rPr>
+                <w:rFonts w:eastAsia="Times New Roman" w:cs="Times New Roman"/>
+                <w:b/>
+                <w:color w:val="000000"/>
+                <w:szCs w:val="24"/>
+              </w:rPr>
+              <w:t>0.418311</w:t>
+            </w:r>
+          </w:p>
+        </w:tc>
+      </w:tr>
+    </w:tbl>
+    <w:p>
+      <w:pPr>
+        <w:pStyle w:val="Heading4"/>
+        <w:numPr>
+          <w:ilvl w:val="0"/>
+          <w:numId w:val="0"/>
+        </w:numPr>
+        <w:ind w:left="567"/>
+      </w:pPr>
+    </w:p>
+    <w:p>
+      <w:pPr>
+        <w:pStyle w:val="Heading4"/>
+      </w:pPr>
+      <w:r>
+        <w:t>Euclidean distance of manual landmarks</w:t>
+      </w:r>
+    </w:p>
+    <w:p>
+      <w:r>
+        <w:t xml:space="preserve">An additional measure of intra-observer calculated was the Euclidean distance between landmarking iterations of each rater. </w:t>
+      </w:r>
+      <w:r>
+        <w:t xml:space="preserve">Importantly, by calculating distance between placements, instead of distance to the centroid of placements, we create values that are not biased by a change in the centroid when placements are added or removed. This does, however, result in values that are roughly double than the distance to the centroid. This is a mathematical artifact, and not reflective of increased error. </w:t>
+      </w:r>
+    </w:p>
+    <w:p>
+      <w:r>
+        <w:rPr>
+          <w:b/>
+        </w:rPr>
+        <w:t xml:space="preserve">Table X. Euclidean distance between manual landmarking iterations, averaged across all landmarks and subjects. </w:t>
+      </w:r>
+      <w:bookmarkStart w:id="2" w:name="_Hlk515122211"/>
+      <w:r>
+        <w:t xml:space="preserve">AZ and JW correspond to the average </w:t>
+      </w:r>
+      <w:r>
+        <w:t>distance</w:t>
+      </w:r>
+      <w:r>
+        <w:t xml:space="preserve"> for rater AZ and rater JW, respectively. </w:t>
+      </w:r>
+      <w:r>
+        <w:rPr>
+          <w:rFonts w:cs="Times New Roman"/>
+        </w:rPr>
+        <w:t>µ</w:t>
+      </w:r>
+      <w:r>
+        <w:t xml:space="preserve"> stands for the </w:t>
+      </w:r>
+      <w:r>
+        <w:t>distance</w:t>
+      </w:r>
+      <w:r>
+        <w:t xml:space="preserve"> averaged across AZ and JW, or the average </w:t>
+      </w:r>
+      <w:r>
+        <w:t>distance</w:t>
+      </w:r>
+      <w:r>
+        <w:t xml:space="preserve"> for both raters. </w:t>
+      </w:r>
+    </w:p>
+    <w:tbl>
+      <w:tblPr>
+        <w:tblStyle w:val="PlainTable5"/>
+        <w:tblW w:w="0" w:type="auto"/>
+        <w:tblLook w:val="04A0" w:firstRow="1" w:lastRow="0" w:firstColumn="1" w:lastColumn="0" w:noHBand="0" w:noVBand="1"/>
+      </w:tblPr>
+      <w:tblGrid>
+        <w:gridCol w:w="3356"/>
+        <w:gridCol w:w="750"/>
+        <w:gridCol w:w="1583"/>
+        <w:gridCol w:w="1116"/>
+      </w:tblGrid>
+      <w:tr>
+        <w:trPr>
+          <w:cnfStyle w:val="100000000000" w:firstRow="1" w:lastRow="0" w:firstColumn="0" w:lastColumn="0" w:oddVBand="0" w:evenVBand="0" w:oddHBand="0" w:evenHBand="0" w:firstRowFirstColumn="0" w:firstRowLastColumn="0" w:lastRowFirstColumn="0" w:lastRowLastColumn="0"/>
+          <w:trHeight w:val="320"/>
+        </w:trPr>
+        <w:tc>
+          <w:tcPr>
+            <w:cnfStyle w:val="001000000100" w:firstRow="0" w:lastRow="0" w:firstColumn="1" w:lastColumn="0" w:oddVBand="0" w:evenVBand="0" w:oddHBand="0" w:evenHBand="0" w:firstRowFirstColumn="1" w:firstRowLastColumn="0" w:lastRowFirstColumn="0" w:lastRowLastColumn="0"/>
+            <w:tcW w:w="0" w:type="auto"/>
+            <w:vAlign w:val="center"/>
+          </w:tcPr>
+          <w:bookmarkEnd w:id="2"/>
+          <w:p>
+            <w:pPr>
+              <w:spacing w:before="0" w:after="0"/>
+              <w:jc w:val="center"/>
+              <w:rPr>
+                <w:rFonts w:eastAsia="Times New Roman" w:cs="Times New Roman"/>
+                <w:color w:val="000000"/>
+                <w:szCs w:val="24"/>
+              </w:rPr>
+            </w:pPr>
+            <w:r>
+              <w:rPr>
+                <w:rFonts w:eastAsia="Times New Roman" w:cs="Times New Roman"/>
+                <w:color w:val="000000"/>
+                <w:szCs w:val="24"/>
+              </w:rPr>
+              <w:t xml:space="preserve">Euclidean distance for iteration: </w:t>
+            </w:r>
+          </w:p>
+        </w:tc>
+        <w:tc>
+          <w:tcPr>
+            <w:tcW w:w="0" w:type="auto"/>
+            <w:vAlign w:val="center"/>
+          </w:tcPr>
+          <w:p>
+            <w:pPr>
+              <w:spacing w:before="0" w:after="0"/>
+              <w:jc w:val="center"/>
+              <w:cnfStyle w:val="100000000000" w:firstRow="1" w:lastRow="0" w:firstColumn="0" w:lastColumn="0" w:oddVBand="0" w:evenVBand="0" w:oddHBand="0" w:evenHBand="0" w:firstRowFirstColumn="0" w:firstRowLastColumn="0" w:lastRowFirstColumn="0" w:lastRowLastColumn="0"/>
+              <w:rPr>
+                <w:rFonts w:eastAsia="Times New Roman" w:cs="Times New Roman"/>
+                <w:color w:val="000000"/>
+                <w:szCs w:val="24"/>
+              </w:rPr>
+            </w:pPr>
+            <w:r>
+              <w:rPr>
+                <w:rFonts w:eastAsia="Times New Roman" w:cs="Times New Roman"/>
+                <w:color w:val="000000"/>
+                <w:szCs w:val="24"/>
+              </w:rPr>
+              <w:t>Rater</w:t>
+            </w:r>
+          </w:p>
+        </w:tc>
+        <w:tc>
+          <w:tcPr>
+            <w:tcW w:w="0" w:type="auto"/>
+            <w:vAlign w:val="center"/>
+          </w:tcPr>
+          <w:p>
+            <w:pPr>
+              <w:spacing w:before="0" w:after="0"/>
+              <w:jc w:val="center"/>
+              <w:cnfStyle w:val="100000000000" w:firstRow="1" w:lastRow="0" w:firstColumn="0" w:lastColumn="0" w:oddVBand="0" w:evenVBand="0" w:oddHBand="0" w:evenHBand="0" w:firstRowFirstColumn="0" w:firstRowLastColumn="0" w:lastRowFirstColumn="0" w:lastRowLastColumn="0"/>
+              <w:rPr>
+                <w:rFonts w:eastAsia="Times New Roman" w:cs="Times New Roman"/>
+                <w:color w:val="000000"/>
+                <w:szCs w:val="24"/>
+              </w:rPr>
+            </w:pPr>
+            <w:r>
+              <w:rPr>
+                <w:rFonts w:eastAsia="Times New Roman" w:cs="Times New Roman"/>
+                <w:color w:val="000000"/>
+                <w:szCs w:val="24"/>
+              </w:rPr>
+              <w:t>Average (mm)</w:t>
+            </w:r>
+          </w:p>
+        </w:tc>
+        <w:tc>
+          <w:tcPr>
+            <w:tcW w:w="0" w:type="auto"/>
+            <w:vAlign w:val="center"/>
+          </w:tcPr>
+          <w:p>
+            <w:pPr>
+              <w:spacing w:before="0" w:after="0"/>
+              <w:jc w:val="center"/>
+              <w:cnfStyle w:val="100000000000" w:firstRow="1" w:lastRow="0" w:firstColumn="0" w:lastColumn="0" w:oddVBand="0" w:evenVBand="0" w:oddHBand="0" w:evenHBand="0" w:firstRowFirstColumn="0" w:firstRowLastColumn="0" w:lastRowFirstColumn="0" w:lastRowLastColumn="0"/>
+              <w:rPr>
+                <w:rFonts w:eastAsia="Times New Roman" w:cs="Times New Roman"/>
+                <w:color w:val="000000"/>
+                <w:szCs w:val="24"/>
+              </w:rPr>
+            </w:pPr>
+            <w:r>
+              <w:rPr>
+                <w:rFonts w:eastAsia="Times New Roman" w:cs="Times New Roman"/>
+                <w:color w:val="000000"/>
+                <w:szCs w:val="24"/>
+              </w:rPr>
+              <w:t>SD (mm)</w:t>
+            </w:r>
+          </w:p>
+        </w:tc>
+      </w:tr>
+      <w:tr>
+        <w:trPr>
+          <w:cnfStyle w:val="000000100000" w:firstRow="0" w:lastRow="0" w:firstColumn="0" w:lastColumn="0" w:oddVBand="0" w:evenVBand="0" w:oddHBand="1" w:evenHBand="0" w:firstRowFirstColumn="0" w:firstRowLastColumn="0" w:lastRowFirstColumn="0" w:lastRowLastColumn="0"/>
+          <w:trHeight w:val="320"/>
+        </w:trPr>
+        <w:tc>
+          <w:tcPr>
+            <w:cnfStyle w:val="001000000000" w:firstRow="0" w:lastRow="0" w:firstColumn="1" w:lastColumn="0" w:oddVBand="0" w:evenVBand="0" w:oddHBand="0" w:evenHBand="0" w:firstRowFirstColumn="0" w:firstRowLastColumn="0" w:lastRowFirstColumn="0" w:lastRowLastColumn="0"/>
+            <w:tcW w:w="0" w:type="auto"/>
+            <w:vMerge w:val="restart"/>
+            <w:tcBorders>
+              <w:top w:val="single" w:sz="4" w:space="0" w:color="7F7F7F" w:themeColor="text1" w:themeTint="80"/>
+            </w:tcBorders>
+            <w:vAlign w:val="center"/>
+            <w:hideMark/>
+          </w:tcPr>
+          <w:p>
+            <w:pPr>
+              <w:spacing w:before="0" w:after="0"/>
+              <w:jc w:val="center"/>
+              <w:rPr>
+                <w:rFonts w:eastAsia="Times New Roman" w:cs="Times New Roman"/>
+                <w:color w:val="000000"/>
+                <w:szCs w:val="24"/>
+              </w:rPr>
+            </w:pPr>
+            <w:r>
+              <w:rPr>
+                <w:rFonts w:eastAsia="Times New Roman" w:cs="Times New Roman"/>
+                <w:color w:val="000000"/>
+                <w:szCs w:val="24"/>
+              </w:rPr>
+              <w:t>1 to 2</w:t>
+            </w:r>
+          </w:p>
+        </w:tc>
+        <w:tc>
+          <w:tcPr>
+            <w:tcW w:w="0" w:type="auto"/>
+            <w:tcBorders>
+              <w:top w:val="single" w:sz="4" w:space="0" w:color="7F7F7F" w:themeColor="text1" w:themeTint="80"/>
+            </w:tcBorders>
+            <w:shd w:val="clear" w:color="auto" w:fill="FFFFFF" w:themeFill="background1"/>
+            <w:vAlign w:val="center"/>
+            <w:hideMark/>
+          </w:tcPr>
+          <w:p>
+            <w:pPr>
+              <w:spacing w:before="0" w:after="0"/>
+              <w:jc w:val="center"/>
+              <w:cnfStyle w:val="000000100000" w:firstRow="0" w:lastRow="0" w:firstColumn="0" w:lastColumn="0" w:oddVBand="0" w:evenVBand="0" w:oddHBand="1" w:evenHBand="0" w:firstRowFirstColumn="0" w:firstRowLastColumn="0" w:lastRowFirstColumn="0" w:lastRowLastColumn="0"/>
+              <w:rPr>
+                <w:rFonts w:eastAsia="Times New Roman" w:cs="Times New Roman"/>
+                <w:color w:val="000000"/>
+                <w:szCs w:val="24"/>
+              </w:rPr>
+            </w:pPr>
+            <w:r>
+              <w:rPr>
+                <w:rFonts w:eastAsia="Times New Roman" w:cs="Times New Roman"/>
+                <w:color w:val="000000"/>
+                <w:szCs w:val="24"/>
+              </w:rPr>
+              <w:t>AZ</w:t>
+            </w:r>
+          </w:p>
+        </w:tc>
+        <w:tc>
+          <w:tcPr>
+            <w:tcW w:w="0" w:type="auto"/>
+            <w:tcBorders>
+              <w:top w:val="single" w:sz="4" w:space="0" w:color="7F7F7F" w:themeColor="text1" w:themeTint="80"/>
+            </w:tcBorders>
+            <w:shd w:val="clear" w:color="auto" w:fill="FFFFFF" w:themeFill="background1"/>
+            <w:vAlign w:val="center"/>
+            <w:hideMark/>
+          </w:tcPr>
+          <w:p>
+            <w:pPr>
+              <w:spacing w:before="0" w:after="0"/>
+              <w:jc w:val="center"/>
+              <w:cnfStyle w:val="000000100000" w:firstRow="0" w:lastRow="0" w:firstColumn="0" w:lastColumn="0" w:oddVBand="0" w:evenVBand="0" w:oddHBand="1" w:evenHBand="0" w:firstRowFirstColumn="0" w:firstRowLastColumn="0" w:lastRowFirstColumn="0" w:lastRowLastColumn="0"/>
+              <w:rPr>
+                <w:rFonts w:eastAsia="Times New Roman" w:cs="Times New Roman"/>
+                <w:color w:val="000000"/>
+                <w:szCs w:val="24"/>
+              </w:rPr>
+            </w:pPr>
+            <w:r>
+              <w:rPr>
+                <w:rFonts w:eastAsia="Times New Roman" w:cs="Times New Roman"/>
+                <w:color w:val="000000"/>
+                <w:szCs w:val="24"/>
+              </w:rPr>
+              <w:t>1.458172</w:t>
+            </w:r>
+          </w:p>
+        </w:tc>
+        <w:tc>
+          <w:tcPr>
+            <w:tcW w:w="0" w:type="auto"/>
+            <w:tcBorders>
+              <w:top w:val="single" w:sz="4" w:space="0" w:color="7F7F7F" w:themeColor="text1" w:themeTint="80"/>
+            </w:tcBorders>
+            <w:shd w:val="clear" w:color="auto" w:fill="FFFFFF" w:themeFill="background1"/>
+            <w:vAlign w:val="center"/>
+            <w:hideMark/>
+          </w:tcPr>
+          <w:p>
+            <w:pPr>
+              <w:spacing w:before="0" w:after="0"/>
+              <w:jc w:val="center"/>
+              <w:cnfStyle w:val="000000100000" w:firstRow="0" w:lastRow="0" w:firstColumn="0" w:lastColumn="0" w:oddVBand="0" w:evenVBand="0" w:oddHBand="1" w:evenHBand="0" w:firstRowFirstColumn="0" w:firstRowLastColumn="0" w:lastRowFirstColumn="0" w:lastRowLastColumn="0"/>
+              <w:rPr>
+                <w:rFonts w:eastAsia="Times New Roman" w:cs="Times New Roman"/>
+                <w:color w:val="000000"/>
+                <w:szCs w:val="24"/>
+              </w:rPr>
+            </w:pPr>
+            <w:r>
+              <w:rPr>
+                <w:rFonts w:eastAsia="Times New Roman" w:cs="Times New Roman"/>
+                <w:color w:val="000000"/>
+                <w:szCs w:val="24"/>
+              </w:rPr>
+              <w:t>1.040034</w:t>
+            </w:r>
+          </w:p>
+        </w:tc>
+      </w:tr>
+      <w:tr>
+        <w:trPr>
+          <w:trHeight w:val="320"/>
+        </w:trPr>
+        <w:tc>
+          <w:tcPr>
+            <w:cnfStyle w:val="001000000000" w:firstRow="0" w:lastRow="0" w:firstColumn="1" w:lastColumn="0" w:oddVBand="0" w:evenVBand="0" w:oddHBand="0" w:evenHBand="0" w:firstRowFirstColumn="0" w:firstRowLastColumn="0" w:lastRowFirstColumn="0" w:lastRowLastColumn="0"/>
+            <w:tcW w:w="0" w:type="auto"/>
+            <w:vMerge/>
+            <w:vAlign w:val="center"/>
+            <w:hideMark/>
+          </w:tcPr>
+          <w:p>
+            <w:pPr>
+              <w:spacing w:before="0" w:after="0"/>
+              <w:jc w:val="center"/>
+              <w:rPr>
+                <w:rFonts w:eastAsia="Times New Roman" w:cs="Times New Roman"/>
+                <w:color w:val="000000"/>
+                <w:szCs w:val="24"/>
+              </w:rPr>
+            </w:pPr>
+          </w:p>
+        </w:tc>
+        <w:tc>
+          <w:tcPr>
+            <w:tcW w:w="0" w:type="auto"/>
+            <w:shd w:val="clear" w:color="auto" w:fill="FFFFFF" w:themeFill="background1"/>
+            <w:vAlign w:val="center"/>
+            <w:hideMark/>
+          </w:tcPr>
+          <w:p>
+            <w:pPr>
+              <w:spacing w:before="0" w:after="0"/>
+              <w:jc w:val="center"/>
+              <w:cnfStyle w:val="000000000000" w:firstRow="0" w:lastRow="0" w:firstColumn="0" w:lastColumn="0" w:oddVBand="0" w:evenVBand="0" w:oddHBand="0" w:evenHBand="0" w:firstRowFirstColumn="0" w:firstRowLastColumn="0" w:lastRowFirstColumn="0" w:lastRowLastColumn="0"/>
+              <w:rPr>
+                <w:rFonts w:eastAsia="Times New Roman" w:cs="Times New Roman"/>
+                <w:color w:val="000000"/>
+                <w:szCs w:val="24"/>
+              </w:rPr>
+            </w:pPr>
+            <w:r>
+              <w:rPr>
+                <w:rFonts w:eastAsia="Times New Roman" w:cs="Times New Roman"/>
+                <w:color w:val="000000"/>
+                <w:szCs w:val="24"/>
+              </w:rPr>
+              <w:t>JW</w:t>
+            </w:r>
+          </w:p>
+        </w:tc>
+        <w:tc>
+          <w:tcPr>
+            <w:tcW w:w="0" w:type="auto"/>
+            <w:shd w:val="clear" w:color="auto" w:fill="FFFFFF" w:themeFill="background1"/>
+            <w:vAlign w:val="center"/>
+            <w:hideMark/>
+          </w:tcPr>
+          <w:p>
+            <w:pPr>
+              <w:spacing w:before="0" w:after="0"/>
+              <w:jc w:val="center"/>
+              <w:cnfStyle w:val="000000000000" w:firstRow="0" w:lastRow="0" w:firstColumn="0" w:lastColumn="0" w:oddVBand="0" w:evenVBand="0" w:oddHBand="0" w:evenHBand="0" w:firstRowFirstColumn="0" w:firstRowLastColumn="0" w:lastRowFirstColumn="0" w:lastRowLastColumn="0"/>
+              <w:rPr>
+                <w:rFonts w:eastAsia="Times New Roman" w:cs="Times New Roman"/>
+                <w:color w:val="000000"/>
+                <w:szCs w:val="24"/>
+              </w:rPr>
+            </w:pPr>
+            <w:r>
+              <w:rPr>
+                <w:rFonts w:eastAsia="Times New Roman" w:cs="Times New Roman"/>
+                <w:color w:val="000000"/>
+                <w:szCs w:val="24"/>
+              </w:rPr>
+              <w:t>1.242497</w:t>
+            </w:r>
+          </w:p>
+        </w:tc>
+        <w:tc>
+          <w:tcPr>
+            <w:tcW w:w="0" w:type="auto"/>
+            <w:shd w:val="clear" w:color="auto" w:fill="FFFFFF" w:themeFill="background1"/>
+            <w:vAlign w:val="center"/>
+            <w:hideMark/>
+          </w:tcPr>
+          <w:p>
+            <w:pPr>
+              <w:spacing w:before="0" w:after="0"/>
+              <w:jc w:val="center"/>
+              <w:cnfStyle w:val="000000000000" w:firstRow="0" w:lastRow="0" w:firstColumn="0" w:lastColumn="0" w:oddVBand="0" w:evenVBand="0" w:oddHBand="0" w:evenHBand="0" w:firstRowFirstColumn="0" w:firstRowLastColumn="0" w:lastRowFirstColumn="0" w:lastRowLastColumn="0"/>
+              <w:rPr>
+                <w:rFonts w:eastAsia="Times New Roman" w:cs="Times New Roman"/>
+                <w:color w:val="000000"/>
+                <w:szCs w:val="24"/>
+              </w:rPr>
+            </w:pPr>
+            <w:r>
+              <w:rPr>
+                <w:rFonts w:eastAsia="Times New Roman" w:cs="Times New Roman"/>
+                <w:color w:val="000000"/>
+                <w:szCs w:val="24"/>
+              </w:rPr>
+              <w:t>1.015184</w:t>
+            </w:r>
+          </w:p>
+        </w:tc>
+      </w:tr>
+      <w:tr>
+        <w:trPr>
+          <w:cnfStyle w:val="000000100000" w:firstRow="0" w:lastRow="0" w:firstColumn="0" w:lastColumn="0" w:oddVBand="0" w:evenVBand="0" w:oddHBand="1" w:evenHBand="0" w:firstRowFirstColumn="0" w:firstRowLastColumn="0" w:lastRowFirstColumn="0" w:lastRowLastColumn="0"/>
+          <w:trHeight w:val="320"/>
+        </w:trPr>
+        <w:tc>
+          <w:tcPr>
+            <w:cnfStyle w:val="001000000000" w:firstRow="0" w:lastRow="0" w:firstColumn="1" w:lastColumn="0" w:oddVBand="0" w:evenVBand="0" w:oddHBand="0" w:evenHBand="0" w:firstRowFirstColumn="0" w:firstRowLastColumn="0" w:lastRowFirstColumn="0" w:lastRowLastColumn="0"/>
+            <w:tcW w:w="0" w:type="auto"/>
+            <w:vMerge/>
+            <w:tcBorders>
+              <w:bottom w:val="single" w:sz="4" w:space="0" w:color="auto"/>
+            </w:tcBorders>
+            <w:vAlign w:val="center"/>
+            <w:hideMark/>
+          </w:tcPr>
+          <w:p>
+            <w:pPr>
+              <w:spacing w:before="0" w:after="0"/>
+              <w:jc w:val="center"/>
+              <w:rPr>
+                <w:rFonts w:eastAsia="Times New Roman" w:cs="Times New Roman"/>
+                <w:color w:val="000000"/>
+                <w:szCs w:val="24"/>
+              </w:rPr>
+            </w:pPr>
+          </w:p>
+        </w:tc>
+        <w:tc>
+          <w:tcPr>
+            <w:tcW w:w="0" w:type="auto"/>
+            <w:tcBorders>
+              <w:bottom w:val="single" w:sz="4" w:space="0" w:color="auto"/>
+            </w:tcBorders>
+            <w:shd w:val="clear" w:color="auto" w:fill="FFFFFF" w:themeFill="background1"/>
+            <w:vAlign w:val="center"/>
+            <w:hideMark/>
+          </w:tcPr>
+          <w:p>
+            <w:pPr>
+              <w:spacing w:before="0" w:after="0"/>
+              <w:jc w:val="center"/>
+              <w:cnfStyle w:val="000000100000" w:firstRow="0" w:lastRow="0" w:firstColumn="0" w:lastColumn="0" w:oddVBand="0" w:evenVBand="0" w:oddHBand="1" w:evenHBand="0" w:firstRowFirstColumn="0" w:firstRowLastColumn="0" w:lastRowFirstColumn="0" w:lastRowLastColumn="0"/>
+              <w:rPr>
+                <w:rFonts w:eastAsia="Times New Roman" w:cs="Times New Roman"/>
+                <w:b/>
+                <w:color w:val="000000"/>
+                <w:szCs w:val="24"/>
+              </w:rPr>
+            </w:pPr>
+            <w:r>
+              <w:rPr>
+                <w:rFonts w:eastAsia="Times New Roman" w:cs="Times New Roman"/>
+                <w:b/>
+                <w:color w:val="000000"/>
+                <w:szCs w:val="24"/>
+              </w:rPr>
+              <w:t>µ</w:t>
+            </w:r>
+          </w:p>
+        </w:tc>
+        <w:tc>
+          <w:tcPr>
+            <w:tcW w:w="0" w:type="auto"/>
+            <w:tcBorders>
+              <w:bottom w:val="single" w:sz="4" w:space="0" w:color="auto"/>
+            </w:tcBorders>
+            <w:shd w:val="clear" w:color="auto" w:fill="FFFFFF" w:themeFill="background1"/>
+            <w:vAlign w:val="center"/>
+            <w:hideMark/>
+          </w:tcPr>
+          <w:p>
+            <w:pPr>
+              <w:spacing w:before="0" w:after="0"/>
+              <w:jc w:val="center"/>
+              <w:cnfStyle w:val="000000100000" w:firstRow="0" w:lastRow="0" w:firstColumn="0" w:lastColumn="0" w:oddVBand="0" w:evenVBand="0" w:oddHBand="1" w:evenHBand="0" w:firstRowFirstColumn="0" w:firstRowLastColumn="0" w:lastRowFirstColumn="0" w:lastRowLastColumn="0"/>
+              <w:rPr>
+                <w:rFonts w:eastAsia="Times New Roman" w:cs="Times New Roman"/>
+                <w:b/>
+                <w:color w:val="000000"/>
+                <w:szCs w:val="24"/>
+              </w:rPr>
+            </w:pPr>
+            <w:r>
+              <w:rPr>
+                <w:rFonts w:eastAsia="Times New Roman" w:cs="Times New Roman"/>
+                <w:b/>
+                <w:color w:val="000000"/>
+                <w:szCs w:val="24"/>
+              </w:rPr>
+              <w:t>1.3503345</w:t>
+            </w:r>
+          </w:p>
+        </w:tc>
+        <w:tc>
+          <w:tcPr>
+            <w:tcW w:w="0" w:type="auto"/>
+            <w:tcBorders>
+              <w:bottom w:val="single" w:sz="4" w:space="0" w:color="auto"/>
+            </w:tcBorders>
+            <w:shd w:val="clear" w:color="auto" w:fill="FFFFFF" w:themeFill="background1"/>
+            <w:vAlign w:val="center"/>
+            <w:hideMark/>
+          </w:tcPr>
+          <w:p>
+            <w:pPr>
+              <w:spacing w:before="0" w:after="0"/>
+              <w:jc w:val="center"/>
+              <w:cnfStyle w:val="000000100000" w:firstRow="0" w:lastRow="0" w:firstColumn="0" w:lastColumn="0" w:oddVBand="0" w:evenVBand="0" w:oddHBand="1" w:evenHBand="0" w:firstRowFirstColumn="0" w:firstRowLastColumn="0" w:lastRowFirstColumn="0" w:lastRowLastColumn="0"/>
+              <w:rPr>
+                <w:rFonts w:eastAsia="Times New Roman" w:cs="Times New Roman"/>
+                <w:b/>
+                <w:color w:val="000000"/>
+                <w:szCs w:val="24"/>
+              </w:rPr>
+            </w:pPr>
+            <w:r>
+              <w:rPr>
+                <w:rFonts w:eastAsia="Times New Roman" w:cs="Times New Roman"/>
+                <w:b/>
+                <w:color w:val="000000"/>
+                <w:szCs w:val="24"/>
+              </w:rPr>
+              <w:t>1.027609</w:t>
+            </w:r>
+          </w:p>
+        </w:tc>
+      </w:tr>
+      <w:tr>
+        <w:trPr>
+          <w:trHeight w:val="320"/>
+        </w:trPr>
+        <w:tc>
+          <w:tcPr>
+            <w:cnfStyle w:val="001000000000" w:firstRow="0" w:lastRow="0" w:firstColumn="1" w:lastColumn="0" w:oddVBand="0" w:evenVBand="0" w:oddHBand="0" w:evenHBand="0" w:firstRowFirstColumn="0" w:firstRowLastColumn="0" w:lastRowFirstColumn="0" w:lastRowLastColumn="0"/>
+            <w:tcW w:w="0" w:type="auto"/>
+            <w:vMerge w:val="restart"/>
+            <w:tcBorders>
+              <w:top w:val="single" w:sz="4" w:space="0" w:color="auto"/>
+            </w:tcBorders>
+            <w:vAlign w:val="center"/>
+            <w:hideMark/>
+          </w:tcPr>
+          <w:p>
+            <w:pPr>
+              <w:spacing w:before="0" w:after="0"/>
+              <w:jc w:val="center"/>
+              <w:rPr>
+                <w:rFonts w:eastAsia="Times New Roman" w:cs="Times New Roman"/>
+                <w:color w:val="000000"/>
+                <w:szCs w:val="24"/>
+              </w:rPr>
+            </w:pPr>
+            <w:r>
+              <w:rPr>
+                <w:rFonts w:eastAsia="Times New Roman" w:cs="Times New Roman"/>
+                <w:color w:val="000000"/>
+                <w:szCs w:val="24"/>
+              </w:rPr>
+              <w:t>1 to 3</w:t>
+            </w:r>
+          </w:p>
+        </w:tc>
+        <w:tc>
+          <w:tcPr>
+            <w:tcW w:w="0" w:type="auto"/>
+            <w:tcBorders>
+              <w:top w:val="single" w:sz="4" w:space="0" w:color="auto"/>
+            </w:tcBorders>
+            <w:shd w:val="clear" w:color="auto" w:fill="FFFFFF" w:themeFill="background1"/>
+            <w:vAlign w:val="center"/>
+            <w:hideMark/>
+          </w:tcPr>
+          <w:p>
+            <w:pPr>
+              <w:spacing w:before="0" w:after="0"/>
+              <w:jc w:val="center"/>
+              <w:cnfStyle w:val="000000000000" w:firstRow="0" w:lastRow="0" w:firstColumn="0" w:lastColumn="0" w:oddVBand="0" w:evenVBand="0" w:oddHBand="0" w:evenHBand="0" w:firstRowFirstColumn="0" w:firstRowLastColumn="0" w:lastRowFirstColumn="0" w:lastRowLastColumn="0"/>
+              <w:rPr>
+                <w:rFonts w:eastAsia="Times New Roman" w:cs="Times New Roman"/>
+                <w:color w:val="000000"/>
+                <w:szCs w:val="24"/>
+              </w:rPr>
+            </w:pPr>
+            <w:r>
+              <w:rPr>
+                <w:rFonts w:eastAsia="Times New Roman" w:cs="Times New Roman"/>
+                <w:color w:val="000000"/>
+                <w:szCs w:val="24"/>
+              </w:rPr>
+              <w:t>AZ</w:t>
+            </w:r>
+          </w:p>
+        </w:tc>
+        <w:tc>
+          <w:tcPr>
+            <w:tcW w:w="0" w:type="auto"/>
+            <w:tcBorders>
+              <w:top w:val="single" w:sz="4" w:space="0" w:color="auto"/>
+            </w:tcBorders>
+            <w:shd w:val="clear" w:color="auto" w:fill="FFFFFF" w:themeFill="background1"/>
+            <w:vAlign w:val="center"/>
+            <w:hideMark/>
+          </w:tcPr>
+          <w:p>
+            <w:pPr>
+              <w:spacing w:before="0" w:after="0"/>
+              <w:jc w:val="center"/>
+              <w:cnfStyle w:val="000000000000" w:firstRow="0" w:lastRow="0" w:firstColumn="0" w:lastColumn="0" w:oddVBand="0" w:evenVBand="0" w:oddHBand="0" w:evenHBand="0" w:firstRowFirstColumn="0" w:firstRowLastColumn="0" w:lastRowFirstColumn="0" w:lastRowLastColumn="0"/>
+              <w:rPr>
+                <w:rFonts w:eastAsia="Times New Roman" w:cs="Times New Roman"/>
+                <w:color w:val="000000"/>
+                <w:szCs w:val="24"/>
+              </w:rPr>
+            </w:pPr>
+            <w:r>
+              <w:rPr>
+                <w:rFonts w:eastAsia="Times New Roman" w:cs="Times New Roman"/>
+                <w:color w:val="000000"/>
+                <w:szCs w:val="24"/>
+              </w:rPr>
+              <w:t>1.571938</w:t>
+            </w:r>
+          </w:p>
+        </w:tc>
+        <w:tc>
+          <w:tcPr>
+            <w:tcW w:w="0" w:type="auto"/>
+            <w:tcBorders>
+              <w:top w:val="single" w:sz="4" w:space="0" w:color="auto"/>
+            </w:tcBorders>
+            <w:shd w:val="clear" w:color="auto" w:fill="FFFFFF" w:themeFill="background1"/>
+            <w:vAlign w:val="center"/>
+            <w:hideMark/>
+          </w:tcPr>
+          <w:p>
+            <w:pPr>
+              <w:spacing w:before="0" w:after="0"/>
+              <w:jc w:val="center"/>
+              <w:cnfStyle w:val="000000000000" w:firstRow="0" w:lastRow="0" w:firstColumn="0" w:lastColumn="0" w:oddVBand="0" w:evenVBand="0" w:oddHBand="0" w:evenHBand="0" w:firstRowFirstColumn="0" w:firstRowLastColumn="0" w:lastRowFirstColumn="0" w:lastRowLastColumn="0"/>
+              <w:rPr>
+                <w:rFonts w:eastAsia="Times New Roman" w:cs="Times New Roman"/>
+                <w:color w:val="000000"/>
+                <w:szCs w:val="24"/>
+              </w:rPr>
+            </w:pPr>
+            <w:r>
+              <w:rPr>
+                <w:rFonts w:eastAsia="Times New Roman" w:cs="Times New Roman"/>
+                <w:color w:val="000000"/>
+                <w:szCs w:val="24"/>
+              </w:rPr>
+              <w:t>1.082158</w:t>
+            </w:r>
+          </w:p>
+        </w:tc>
+      </w:tr>
+      <w:tr>
+        <w:trPr>
+          <w:cnfStyle w:val="000000100000" w:firstRow="0" w:lastRow="0" w:firstColumn="0" w:lastColumn="0" w:oddVBand="0" w:evenVBand="0" w:oddHBand="1" w:evenHBand="0" w:firstRowFirstColumn="0" w:firstRowLastColumn="0" w:lastRowFirstColumn="0" w:lastRowLastColumn="0"/>
+          <w:trHeight w:val="320"/>
+        </w:trPr>
+        <w:tc>
+          <w:tcPr>
+            <w:cnfStyle w:val="001000000000" w:firstRow="0" w:lastRow="0" w:firstColumn="1" w:lastColumn="0" w:oddVBand="0" w:evenVBand="0" w:oddHBand="0" w:evenHBand="0" w:firstRowFirstColumn="0" w:firstRowLastColumn="0" w:lastRowFirstColumn="0" w:lastRowLastColumn="0"/>
+            <w:tcW w:w="0" w:type="auto"/>
+            <w:vMerge/>
+            <w:vAlign w:val="center"/>
+            <w:hideMark/>
+          </w:tcPr>
+          <w:p>
+            <w:pPr>
+              <w:spacing w:before="0" w:after="0"/>
+              <w:jc w:val="center"/>
+              <w:rPr>
+                <w:rFonts w:eastAsia="Times New Roman" w:cs="Times New Roman"/>
+                <w:color w:val="000000"/>
+                <w:szCs w:val="24"/>
+              </w:rPr>
+            </w:pPr>
+          </w:p>
+        </w:tc>
+        <w:tc>
+          <w:tcPr>
+            <w:tcW w:w="0" w:type="auto"/>
+            <w:shd w:val="clear" w:color="auto" w:fill="FFFFFF" w:themeFill="background1"/>
+            <w:vAlign w:val="center"/>
+            <w:hideMark/>
+          </w:tcPr>
+          <w:p>
+            <w:pPr>
+              <w:spacing w:before="0" w:after="0"/>
+              <w:jc w:val="center"/>
+              <w:cnfStyle w:val="000000100000" w:firstRow="0" w:lastRow="0" w:firstColumn="0" w:lastColumn="0" w:oddVBand="0" w:evenVBand="0" w:oddHBand="1" w:evenHBand="0" w:firstRowFirstColumn="0" w:firstRowLastColumn="0" w:lastRowFirstColumn="0" w:lastRowLastColumn="0"/>
+              <w:rPr>
+                <w:rFonts w:eastAsia="Times New Roman" w:cs="Times New Roman"/>
+                <w:color w:val="000000"/>
+                <w:szCs w:val="24"/>
+              </w:rPr>
+            </w:pPr>
+            <w:r>
+              <w:rPr>
+                <w:rFonts w:eastAsia="Times New Roman" w:cs="Times New Roman"/>
+                <w:color w:val="000000"/>
+                <w:szCs w:val="24"/>
+              </w:rPr>
+              <w:t>JW</w:t>
+            </w:r>
+          </w:p>
+        </w:tc>
+        <w:tc>
+          <w:tcPr>
+            <w:tcW w:w="0" w:type="auto"/>
+            <w:shd w:val="clear" w:color="auto" w:fill="FFFFFF" w:themeFill="background1"/>
+            <w:vAlign w:val="center"/>
+            <w:hideMark/>
+          </w:tcPr>
+          <w:p>
+            <w:pPr>
+              <w:spacing w:before="0" w:after="0"/>
+              <w:jc w:val="center"/>
+              <w:cnfStyle w:val="000000100000" w:firstRow="0" w:lastRow="0" w:firstColumn="0" w:lastColumn="0" w:oddVBand="0" w:evenVBand="0" w:oddHBand="1" w:evenHBand="0" w:firstRowFirstColumn="0" w:firstRowLastColumn="0" w:lastRowFirstColumn="0" w:lastRowLastColumn="0"/>
+              <w:rPr>
+                <w:rFonts w:eastAsia="Times New Roman" w:cs="Times New Roman"/>
+                <w:color w:val="000000"/>
+                <w:szCs w:val="24"/>
+              </w:rPr>
+            </w:pPr>
+            <w:r>
+              <w:rPr>
+                <w:rFonts w:eastAsia="Times New Roman" w:cs="Times New Roman"/>
+                <w:color w:val="000000"/>
+                <w:szCs w:val="24"/>
+              </w:rPr>
+              <w:t>1.211532</w:t>
+            </w:r>
+          </w:p>
+        </w:tc>
+        <w:tc>
+          <w:tcPr>
+            <w:tcW w:w="0" w:type="auto"/>
+            <w:shd w:val="clear" w:color="auto" w:fill="FFFFFF" w:themeFill="background1"/>
+            <w:vAlign w:val="center"/>
+            <w:hideMark/>
+          </w:tcPr>
+          <w:p>
+            <w:pPr>
+              <w:spacing w:before="0" w:after="0"/>
+              <w:jc w:val="center"/>
+              <w:cnfStyle w:val="000000100000" w:firstRow="0" w:lastRow="0" w:firstColumn="0" w:lastColumn="0" w:oddVBand="0" w:evenVBand="0" w:oddHBand="1" w:evenHBand="0" w:firstRowFirstColumn="0" w:firstRowLastColumn="0" w:lastRowFirstColumn="0" w:lastRowLastColumn="0"/>
+              <w:rPr>
+                <w:rFonts w:eastAsia="Times New Roman" w:cs="Times New Roman"/>
+                <w:color w:val="000000"/>
+                <w:szCs w:val="24"/>
+              </w:rPr>
+            </w:pPr>
+            <w:r>
+              <w:rPr>
+                <w:rFonts w:eastAsia="Times New Roman" w:cs="Times New Roman"/>
+                <w:color w:val="000000"/>
+                <w:szCs w:val="24"/>
+              </w:rPr>
+              <w:t>0.928953</w:t>
+            </w:r>
+          </w:p>
+        </w:tc>
+      </w:tr>
+      <w:tr>
+        <w:trPr>
+          <w:trHeight w:val="320"/>
+        </w:trPr>
+        <w:tc>
+          <w:tcPr>
+            <w:cnfStyle w:val="001000000000" w:firstRow="0" w:lastRow="0" w:firstColumn="1" w:lastColumn="0" w:oddVBand="0" w:evenVBand="0" w:oddHBand="0" w:evenHBand="0" w:firstRowFirstColumn="0" w:firstRowLastColumn="0" w:lastRowFirstColumn="0" w:lastRowLastColumn="0"/>
+            <w:tcW w:w="0" w:type="auto"/>
+            <w:vMerge/>
+            <w:tcBorders>
+              <w:bottom w:val="single" w:sz="4" w:space="0" w:color="auto"/>
+            </w:tcBorders>
+            <w:vAlign w:val="center"/>
+            <w:hideMark/>
+          </w:tcPr>
+          <w:p>
+            <w:pPr>
+              <w:spacing w:before="0" w:after="0"/>
+              <w:jc w:val="center"/>
+              <w:rPr>
+                <w:rFonts w:eastAsia="Times New Roman" w:cs="Times New Roman"/>
+                <w:color w:val="000000"/>
+                <w:szCs w:val="24"/>
+              </w:rPr>
+            </w:pPr>
+          </w:p>
+        </w:tc>
+        <w:tc>
+          <w:tcPr>
+            <w:tcW w:w="0" w:type="auto"/>
+            <w:tcBorders>
+              <w:bottom w:val="single" w:sz="4" w:space="0" w:color="auto"/>
+            </w:tcBorders>
+            <w:shd w:val="clear" w:color="auto" w:fill="FFFFFF" w:themeFill="background1"/>
+            <w:vAlign w:val="center"/>
+            <w:hideMark/>
+          </w:tcPr>
+          <w:p>
+            <w:pPr>
+              <w:spacing w:before="0" w:after="0"/>
+              <w:jc w:val="center"/>
+              <w:cnfStyle w:val="000000000000" w:firstRow="0" w:lastRow="0" w:firstColumn="0" w:lastColumn="0" w:oddVBand="0" w:evenVBand="0" w:oddHBand="0" w:evenHBand="0" w:firstRowFirstColumn="0" w:firstRowLastColumn="0" w:lastRowFirstColumn="0" w:lastRowLastColumn="0"/>
+              <w:rPr>
+                <w:rFonts w:eastAsia="Times New Roman" w:cs="Times New Roman"/>
+                <w:b/>
+                <w:color w:val="000000"/>
+                <w:szCs w:val="24"/>
+              </w:rPr>
+            </w:pPr>
+            <w:r>
+              <w:rPr>
+                <w:rFonts w:eastAsia="Times New Roman" w:cs="Times New Roman"/>
+                <w:b/>
+                <w:color w:val="000000"/>
+                <w:szCs w:val="24"/>
+              </w:rPr>
+              <w:t>µ</w:t>
+            </w:r>
+          </w:p>
+        </w:tc>
+        <w:tc>
+          <w:tcPr>
+            <w:tcW w:w="0" w:type="auto"/>
+            <w:tcBorders>
+              <w:bottom w:val="single" w:sz="4" w:space="0" w:color="auto"/>
+            </w:tcBorders>
+            <w:shd w:val="clear" w:color="auto" w:fill="FFFFFF" w:themeFill="background1"/>
+            <w:vAlign w:val="center"/>
+            <w:hideMark/>
+          </w:tcPr>
+          <w:p>
+            <w:pPr>
+              <w:spacing w:before="0" w:after="0"/>
+              <w:jc w:val="center"/>
+              <w:cnfStyle w:val="000000000000" w:firstRow="0" w:lastRow="0" w:firstColumn="0" w:lastColumn="0" w:oddVBand="0" w:evenVBand="0" w:oddHBand="0" w:evenHBand="0" w:firstRowFirstColumn="0" w:firstRowLastColumn="0" w:lastRowFirstColumn="0" w:lastRowLastColumn="0"/>
+              <w:rPr>
+                <w:rFonts w:eastAsia="Times New Roman" w:cs="Times New Roman"/>
+                <w:b/>
+                <w:color w:val="000000"/>
+                <w:szCs w:val="24"/>
+              </w:rPr>
+            </w:pPr>
+            <w:r>
+              <w:rPr>
+                <w:rFonts w:eastAsia="Times New Roman" w:cs="Times New Roman"/>
+                <w:b/>
+                <w:color w:val="000000"/>
+                <w:szCs w:val="24"/>
+              </w:rPr>
+              <w:t>1.391735</w:t>
+            </w:r>
+          </w:p>
+        </w:tc>
+        <w:tc>
+          <w:tcPr>
+            <w:tcW w:w="0" w:type="auto"/>
+            <w:tcBorders>
+              <w:bottom w:val="single" w:sz="4" w:space="0" w:color="auto"/>
+            </w:tcBorders>
+            <w:shd w:val="clear" w:color="auto" w:fill="FFFFFF" w:themeFill="background1"/>
+            <w:vAlign w:val="center"/>
+            <w:hideMark/>
+          </w:tcPr>
+          <w:p>
+            <w:pPr>
+              <w:spacing w:before="0" w:after="0"/>
+              <w:jc w:val="center"/>
+              <w:cnfStyle w:val="000000000000" w:firstRow="0" w:lastRow="0" w:firstColumn="0" w:lastColumn="0" w:oddVBand="0" w:evenVBand="0" w:oddHBand="0" w:evenHBand="0" w:firstRowFirstColumn="0" w:firstRowLastColumn="0" w:lastRowFirstColumn="0" w:lastRowLastColumn="0"/>
+              <w:rPr>
+                <w:rFonts w:eastAsia="Times New Roman" w:cs="Times New Roman"/>
+                <w:b/>
+                <w:color w:val="000000"/>
+                <w:szCs w:val="24"/>
+              </w:rPr>
+            </w:pPr>
+            <w:r>
+              <w:rPr>
+                <w:rFonts w:eastAsia="Times New Roman" w:cs="Times New Roman"/>
+                <w:b/>
+                <w:color w:val="000000"/>
+                <w:szCs w:val="24"/>
+              </w:rPr>
+              <w:t>1.005555</w:t>
+            </w:r>
+          </w:p>
+        </w:tc>
+      </w:tr>
+      <w:tr>
+        <w:trPr>
+          <w:cnfStyle w:val="000000100000" w:firstRow="0" w:lastRow="0" w:firstColumn="0" w:lastColumn="0" w:oddVBand="0" w:evenVBand="0" w:oddHBand="1" w:evenHBand="0" w:firstRowFirstColumn="0" w:firstRowLastColumn="0" w:lastRowFirstColumn="0" w:lastRowLastColumn="0"/>
+          <w:trHeight w:val="320"/>
+        </w:trPr>
+        <w:tc>
+          <w:tcPr>
+            <w:cnfStyle w:val="001000000000" w:firstRow="0" w:lastRow="0" w:firstColumn="1" w:lastColumn="0" w:oddVBand="0" w:evenVBand="0" w:oddHBand="0" w:evenHBand="0" w:firstRowFirstColumn="0" w:firstRowLastColumn="0" w:lastRowFirstColumn="0" w:lastRowLastColumn="0"/>
+            <w:tcW w:w="0" w:type="auto"/>
+            <w:vMerge w:val="restart"/>
+            <w:tcBorders>
+              <w:top w:val="single" w:sz="4" w:space="0" w:color="auto"/>
+            </w:tcBorders>
+            <w:vAlign w:val="center"/>
+            <w:hideMark/>
+          </w:tcPr>
+          <w:p>
+            <w:pPr>
+              <w:spacing w:before="0" w:after="0"/>
+              <w:jc w:val="center"/>
+              <w:rPr>
+                <w:rFonts w:eastAsia="Times New Roman" w:cs="Times New Roman"/>
+                <w:color w:val="000000"/>
+                <w:szCs w:val="24"/>
+              </w:rPr>
+            </w:pPr>
+            <w:r>
+              <w:rPr>
+                <w:rFonts w:eastAsia="Times New Roman" w:cs="Times New Roman"/>
+                <w:color w:val="000000"/>
+                <w:szCs w:val="24"/>
+              </w:rPr>
+              <w:t>2 to 3</w:t>
+            </w:r>
+          </w:p>
+        </w:tc>
+        <w:tc>
+          <w:tcPr>
+            <w:tcW w:w="0" w:type="auto"/>
+            <w:tcBorders>
+              <w:top w:val="single" w:sz="4" w:space="0" w:color="auto"/>
+            </w:tcBorders>
+            <w:shd w:val="clear" w:color="auto" w:fill="FFFFFF" w:themeFill="background1"/>
+            <w:vAlign w:val="center"/>
+            <w:hideMark/>
+          </w:tcPr>
+          <w:p>
+            <w:pPr>
+              <w:spacing w:before="0" w:after="0"/>
+              <w:jc w:val="center"/>
+              <w:cnfStyle w:val="000000100000" w:firstRow="0" w:lastRow="0" w:firstColumn="0" w:lastColumn="0" w:oddVBand="0" w:evenVBand="0" w:oddHBand="1" w:evenHBand="0" w:firstRowFirstColumn="0" w:firstRowLastColumn="0" w:lastRowFirstColumn="0" w:lastRowLastColumn="0"/>
+              <w:rPr>
+                <w:rFonts w:eastAsia="Times New Roman" w:cs="Times New Roman"/>
+                <w:color w:val="000000"/>
+                <w:szCs w:val="24"/>
+              </w:rPr>
+            </w:pPr>
+            <w:r>
+              <w:rPr>
+                <w:rFonts w:eastAsia="Times New Roman" w:cs="Times New Roman"/>
+                <w:color w:val="000000"/>
+                <w:szCs w:val="24"/>
+              </w:rPr>
+              <w:t>AZ</w:t>
+            </w:r>
+          </w:p>
+        </w:tc>
+        <w:tc>
+          <w:tcPr>
+            <w:tcW w:w="0" w:type="auto"/>
+            <w:tcBorders>
+              <w:top w:val="single" w:sz="4" w:space="0" w:color="auto"/>
+            </w:tcBorders>
+            <w:shd w:val="clear" w:color="auto" w:fill="FFFFFF" w:themeFill="background1"/>
+            <w:vAlign w:val="center"/>
+            <w:hideMark/>
+          </w:tcPr>
+          <w:p>
+            <w:pPr>
+              <w:spacing w:before="0" w:after="0"/>
+              <w:jc w:val="center"/>
+              <w:cnfStyle w:val="000000100000" w:firstRow="0" w:lastRow="0" w:firstColumn="0" w:lastColumn="0" w:oddVBand="0" w:evenVBand="0" w:oddHBand="1" w:evenHBand="0" w:firstRowFirstColumn="0" w:firstRowLastColumn="0" w:lastRowFirstColumn="0" w:lastRowLastColumn="0"/>
+              <w:rPr>
+                <w:rFonts w:eastAsia="Times New Roman" w:cs="Times New Roman"/>
+                <w:color w:val="000000"/>
+                <w:szCs w:val="24"/>
+              </w:rPr>
+            </w:pPr>
+            <w:r>
+              <w:rPr>
+                <w:rFonts w:eastAsia="Times New Roman" w:cs="Times New Roman"/>
+                <w:color w:val="000000"/>
+                <w:szCs w:val="24"/>
+              </w:rPr>
+              <w:t>1.451603</w:t>
+            </w:r>
+          </w:p>
+        </w:tc>
+        <w:tc>
+          <w:tcPr>
+            <w:tcW w:w="0" w:type="auto"/>
+            <w:tcBorders>
+              <w:top w:val="single" w:sz="4" w:space="0" w:color="auto"/>
+            </w:tcBorders>
+            <w:shd w:val="clear" w:color="auto" w:fill="FFFFFF" w:themeFill="background1"/>
+            <w:vAlign w:val="center"/>
+            <w:hideMark/>
+          </w:tcPr>
+          <w:p>
+            <w:pPr>
+              <w:spacing w:before="0" w:after="0"/>
+              <w:jc w:val="center"/>
+              <w:cnfStyle w:val="000000100000" w:firstRow="0" w:lastRow="0" w:firstColumn="0" w:lastColumn="0" w:oddVBand="0" w:evenVBand="0" w:oddHBand="1" w:evenHBand="0" w:firstRowFirstColumn="0" w:firstRowLastColumn="0" w:lastRowFirstColumn="0" w:lastRowLastColumn="0"/>
+              <w:rPr>
+                <w:rFonts w:eastAsia="Times New Roman" w:cs="Times New Roman"/>
+                <w:color w:val="000000"/>
+                <w:szCs w:val="24"/>
+              </w:rPr>
+            </w:pPr>
+            <w:r>
+              <w:rPr>
+                <w:rFonts w:eastAsia="Times New Roman" w:cs="Times New Roman"/>
+                <w:color w:val="000000"/>
+                <w:szCs w:val="24"/>
+              </w:rPr>
+              <w:t>1.001641</w:t>
+            </w:r>
+          </w:p>
+        </w:tc>
+      </w:tr>
+      <w:tr>
+        <w:trPr>
+          <w:trHeight w:val="320"/>
+        </w:trPr>
+        <w:tc>
+          <w:tcPr>
+            <w:cnfStyle w:val="001000000000" w:firstRow="0" w:lastRow="0" w:firstColumn="1" w:lastColumn="0" w:oddVBand="0" w:evenVBand="0" w:oddHBand="0" w:evenHBand="0" w:firstRowFirstColumn="0" w:firstRowLastColumn="0" w:lastRowFirstColumn="0" w:lastRowLastColumn="0"/>
+            <w:tcW w:w="0" w:type="auto"/>
+            <w:vMerge/>
+            <w:vAlign w:val="center"/>
+            <w:hideMark/>
+          </w:tcPr>
+          <w:p>
+            <w:pPr>
+              <w:spacing w:before="0" w:after="0"/>
+              <w:jc w:val="center"/>
+              <w:rPr>
+                <w:rFonts w:eastAsia="Times New Roman" w:cs="Times New Roman"/>
+                <w:color w:val="000000"/>
+                <w:szCs w:val="24"/>
+              </w:rPr>
+            </w:pPr>
+          </w:p>
+        </w:tc>
+        <w:tc>
+          <w:tcPr>
+            <w:tcW w:w="0" w:type="auto"/>
+            <w:shd w:val="clear" w:color="auto" w:fill="FFFFFF" w:themeFill="background1"/>
+            <w:vAlign w:val="center"/>
+            <w:hideMark/>
+          </w:tcPr>
+          <w:p>
+            <w:pPr>
+              <w:spacing w:before="0" w:after="0"/>
+              <w:jc w:val="center"/>
+              <w:cnfStyle w:val="000000000000" w:firstRow="0" w:lastRow="0" w:firstColumn="0" w:lastColumn="0" w:oddVBand="0" w:evenVBand="0" w:oddHBand="0" w:evenHBand="0" w:firstRowFirstColumn="0" w:firstRowLastColumn="0" w:lastRowFirstColumn="0" w:lastRowLastColumn="0"/>
+              <w:rPr>
+                <w:rFonts w:eastAsia="Times New Roman" w:cs="Times New Roman"/>
+                <w:color w:val="000000"/>
+                <w:szCs w:val="24"/>
+              </w:rPr>
+            </w:pPr>
+            <w:r>
+              <w:rPr>
+                <w:rFonts w:eastAsia="Times New Roman" w:cs="Times New Roman"/>
+                <w:color w:val="000000"/>
+                <w:szCs w:val="24"/>
+              </w:rPr>
+              <w:t>JW</w:t>
+            </w:r>
+          </w:p>
+        </w:tc>
+        <w:tc>
+          <w:tcPr>
+            <w:tcW w:w="0" w:type="auto"/>
+            <w:shd w:val="clear" w:color="auto" w:fill="FFFFFF" w:themeFill="background1"/>
+            <w:vAlign w:val="center"/>
+            <w:hideMark/>
+          </w:tcPr>
+          <w:p>
+            <w:pPr>
+              <w:spacing w:before="0" w:after="0"/>
+              <w:jc w:val="center"/>
+              <w:cnfStyle w:val="000000000000" w:firstRow="0" w:lastRow="0" w:firstColumn="0" w:lastColumn="0" w:oddVBand="0" w:evenVBand="0" w:oddHBand="0" w:evenHBand="0" w:firstRowFirstColumn="0" w:firstRowLastColumn="0" w:lastRowFirstColumn="0" w:lastRowLastColumn="0"/>
+              <w:rPr>
+                <w:rFonts w:eastAsia="Times New Roman" w:cs="Times New Roman"/>
+                <w:color w:val="000000"/>
+                <w:szCs w:val="24"/>
+              </w:rPr>
+            </w:pPr>
+            <w:r>
+              <w:rPr>
+                <w:rFonts w:eastAsia="Times New Roman" w:cs="Times New Roman"/>
+                <w:color w:val="000000"/>
+                <w:szCs w:val="24"/>
+              </w:rPr>
+              <w:t>0.932768</w:t>
+            </w:r>
+          </w:p>
+        </w:tc>
+        <w:tc>
+          <w:tcPr>
+            <w:tcW w:w="0" w:type="auto"/>
+            <w:shd w:val="clear" w:color="auto" w:fill="FFFFFF" w:themeFill="background1"/>
+            <w:vAlign w:val="center"/>
+            <w:hideMark/>
+          </w:tcPr>
+          <w:p>
+            <w:pPr>
+              <w:spacing w:before="0" w:after="0"/>
+              <w:jc w:val="center"/>
+              <w:cnfStyle w:val="000000000000" w:firstRow="0" w:lastRow="0" w:firstColumn="0" w:lastColumn="0" w:oddVBand="0" w:evenVBand="0" w:oddHBand="0" w:evenHBand="0" w:firstRowFirstColumn="0" w:firstRowLastColumn="0" w:lastRowFirstColumn="0" w:lastRowLastColumn="0"/>
+              <w:rPr>
+                <w:rFonts w:eastAsia="Times New Roman" w:cs="Times New Roman"/>
+                <w:color w:val="000000"/>
+                <w:szCs w:val="24"/>
+              </w:rPr>
+            </w:pPr>
+            <w:r>
+              <w:rPr>
+                <w:rFonts w:eastAsia="Times New Roman" w:cs="Times New Roman"/>
+                <w:color w:val="000000"/>
+                <w:szCs w:val="24"/>
+              </w:rPr>
+              <w:t>0.735655</w:t>
+            </w:r>
+          </w:p>
+        </w:tc>
+      </w:tr>
+      <w:tr>
+        <w:trPr>
+          <w:cnfStyle w:val="000000100000" w:firstRow="0" w:lastRow="0" w:firstColumn="0" w:lastColumn="0" w:oddVBand="0" w:evenVBand="0" w:oddHBand="1" w:evenHBand="0" w:firstRowFirstColumn="0" w:firstRowLastColumn="0" w:lastRowFirstColumn="0" w:lastRowLastColumn="0"/>
+          <w:trHeight w:val="320"/>
+        </w:trPr>
+        <w:tc>
+          <w:tcPr>
+            <w:cnfStyle w:val="001000000000" w:firstRow="0" w:lastRow="0" w:firstColumn="1" w:lastColumn="0" w:oddVBand="0" w:evenVBand="0" w:oddHBand="0" w:evenHBand="0" w:firstRowFirstColumn="0" w:firstRowLastColumn="0" w:lastRowFirstColumn="0" w:lastRowLastColumn="0"/>
+            <w:tcW w:w="0" w:type="auto"/>
+            <w:vMerge/>
+            <w:tcBorders>
+              <w:bottom w:val="single" w:sz="4" w:space="0" w:color="auto"/>
+            </w:tcBorders>
+            <w:noWrap/>
+            <w:vAlign w:val="center"/>
+            <w:hideMark/>
+          </w:tcPr>
+          <w:p>
+            <w:pPr>
+              <w:spacing w:before="0" w:after="0"/>
+              <w:jc w:val="center"/>
+              <w:rPr>
+                <w:rFonts w:eastAsia="Times New Roman" w:cs="Times New Roman"/>
+                <w:color w:val="000000"/>
+                <w:szCs w:val="24"/>
+              </w:rPr>
+            </w:pPr>
+          </w:p>
+        </w:tc>
+        <w:tc>
+          <w:tcPr>
+            <w:tcW w:w="0" w:type="auto"/>
+            <w:tcBorders>
+              <w:bottom w:val="single" w:sz="4" w:space="0" w:color="auto"/>
+            </w:tcBorders>
+            <w:shd w:val="clear" w:color="auto" w:fill="FFFFFF" w:themeFill="background1"/>
+            <w:vAlign w:val="center"/>
+            <w:hideMark/>
+          </w:tcPr>
+          <w:p>
+            <w:pPr>
+              <w:spacing w:before="0" w:after="0"/>
+              <w:jc w:val="center"/>
+              <w:cnfStyle w:val="000000100000" w:firstRow="0" w:lastRow="0" w:firstColumn="0" w:lastColumn="0" w:oddVBand="0" w:evenVBand="0" w:oddHBand="1" w:evenHBand="0" w:firstRowFirstColumn="0" w:firstRowLastColumn="0" w:lastRowFirstColumn="0" w:lastRowLastColumn="0"/>
+              <w:rPr>
+                <w:rFonts w:eastAsia="Times New Roman" w:cs="Times New Roman"/>
+                <w:b/>
+                <w:color w:val="000000"/>
+                <w:szCs w:val="24"/>
+              </w:rPr>
+            </w:pPr>
+            <w:r>
+              <w:rPr>
+                <w:rFonts w:eastAsia="Times New Roman" w:cs="Times New Roman"/>
+                <w:b/>
+                <w:color w:val="000000"/>
+                <w:szCs w:val="24"/>
+              </w:rPr>
+              <w:t>µ</w:t>
+            </w:r>
+          </w:p>
+        </w:tc>
+        <w:tc>
+          <w:tcPr>
+            <w:tcW w:w="0" w:type="auto"/>
+            <w:tcBorders>
+              <w:bottom w:val="single" w:sz="4" w:space="0" w:color="auto"/>
+            </w:tcBorders>
+            <w:shd w:val="clear" w:color="auto" w:fill="FFFFFF" w:themeFill="background1"/>
+            <w:vAlign w:val="center"/>
+            <w:hideMark/>
+          </w:tcPr>
+          <w:p>
+            <w:pPr>
+              <w:spacing w:before="0" w:after="0"/>
+              <w:jc w:val="center"/>
+              <w:cnfStyle w:val="000000100000" w:firstRow="0" w:lastRow="0" w:firstColumn="0" w:lastColumn="0" w:oddVBand="0" w:evenVBand="0" w:oddHBand="1" w:evenHBand="0" w:firstRowFirstColumn="0" w:firstRowLastColumn="0" w:lastRowFirstColumn="0" w:lastRowLastColumn="0"/>
+              <w:rPr>
+                <w:rFonts w:eastAsia="Times New Roman" w:cs="Times New Roman"/>
+                <w:b/>
+                <w:color w:val="000000"/>
+                <w:szCs w:val="24"/>
+              </w:rPr>
+            </w:pPr>
+            <w:r>
+              <w:rPr>
+                <w:rFonts w:eastAsia="Times New Roman" w:cs="Times New Roman"/>
+                <w:b/>
+                <w:color w:val="000000"/>
+                <w:szCs w:val="24"/>
+              </w:rPr>
+              <w:t>1.1921855</w:t>
+            </w:r>
+          </w:p>
+        </w:tc>
+        <w:tc>
+          <w:tcPr>
+            <w:tcW w:w="0" w:type="auto"/>
+            <w:tcBorders>
+              <w:bottom w:val="single" w:sz="4" w:space="0" w:color="auto"/>
+            </w:tcBorders>
+            <w:shd w:val="clear" w:color="auto" w:fill="FFFFFF" w:themeFill="background1"/>
+            <w:vAlign w:val="center"/>
+            <w:hideMark/>
+          </w:tcPr>
+          <w:p>
+            <w:pPr>
+              <w:spacing w:before="0" w:after="0"/>
+              <w:jc w:val="center"/>
+              <w:cnfStyle w:val="000000100000" w:firstRow="0" w:lastRow="0" w:firstColumn="0" w:lastColumn="0" w:oddVBand="0" w:evenVBand="0" w:oddHBand="1" w:evenHBand="0" w:firstRowFirstColumn="0" w:firstRowLastColumn="0" w:lastRowFirstColumn="0" w:lastRowLastColumn="0"/>
+              <w:rPr>
+                <w:rFonts w:eastAsia="Times New Roman" w:cs="Times New Roman"/>
+                <w:b/>
+                <w:color w:val="000000"/>
+                <w:szCs w:val="24"/>
+              </w:rPr>
+            </w:pPr>
+            <w:r>
+              <w:rPr>
+                <w:rFonts w:eastAsia="Times New Roman" w:cs="Times New Roman"/>
+                <w:b/>
+                <w:color w:val="000000"/>
+                <w:szCs w:val="24"/>
+              </w:rPr>
+              <w:t>0.868648</w:t>
+            </w:r>
+          </w:p>
+        </w:tc>
+      </w:tr>
+    </w:tbl>
+    <w:p/>
+    <w:p>
+      <w:pPr>
+        <w:pStyle w:val="Heading1"/>
+      </w:pPr>
+      <w:r>
+        <w:t>Results</w:t>
+      </w:r>
+    </w:p>
+    <w:p>
+      <w:pPr>
+        <w:pStyle w:val="Heading2"/>
+      </w:pPr>
+      <w:r>
+        <w:t>Intra-observer error of manual landmarks</w:t>
+      </w:r>
+    </w:p>
+    <w:p>
+      <w:r>
+        <w:t>The quantitative study of morphology using 3D coordinates requires specific attention to measurement error and has a robust presence in the literature</w:t>
+      </w:r>
+      <w:r>
+        <w:t xml:space="preserve">. For each independent observer, we calculated </w:t>
+      </w:r>
+      <w:r>
+        <w:t xml:space="preserve">the intra-observer error of </w:t>
+      </w:r>
+      <w:r>
+        <w:t xml:space="preserve">the manual landmarks as the standard deviation between the </w:t>
+      </w:r>
+      <w:r>
+        <w:rPr>
+          <w:i/>
+        </w:rPr>
+        <w:t>x</w:t>
+      </w:r>
+      <w:r>
+        <w:t xml:space="preserve">, </w:t>
+      </w:r>
+      <w:r>
+        <w:rPr>
+          <w:i/>
+        </w:rPr>
+        <w:t>y</w:t>
+      </w:r>
+      <w:r>
+        <w:t xml:space="preserve">, and </w:t>
+      </w:r>
+      <w:r>
+        <w:rPr>
+          <w:i/>
+        </w:rPr>
+        <w:t>z</w:t>
+      </w:r>
+      <w:r>
+        <w:t xml:space="preserve"> coordinates of each </w:t>
+      </w:r>
+      <w:r>
+        <w:t>landmark iteration and the Euclidean distance between the iterations.</w:t>
+      </w:r>
+      <w:r>
+        <w:t xml:space="preserve"> </w:t>
+      </w:r>
+      <w:r>
+        <w:t xml:space="preserve">Table X reports the </w:t>
+      </w:r>
+      <w:r>
+        <w:t xml:space="preserve">standard deviation of the </w:t>
+      </w:r>
+      <w:r>
+        <w:rPr>
+          <w:i/>
+        </w:rPr>
+        <w:t>x</w:t>
+      </w:r>
+      <w:r>
+        <w:t xml:space="preserve">, </w:t>
+      </w:r>
+      <w:r>
+        <w:rPr>
+          <w:i/>
+        </w:rPr>
+        <w:t>y</w:t>
+      </w:r>
+      <w:r>
+        <w:t xml:space="preserve"> and </w:t>
+      </w:r>
+      <w:r>
+        <w:rPr>
+          <w:i/>
+        </w:rPr>
+        <w:t>z</w:t>
+      </w:r>
+      <w:r>
+        <w:t xml:space="preserve"> coordinates</w:t>
+      </w:r>
+      <w:r>
+        <w:t xml:space="preserve"> averaged across all landmarks for both raters as well as the mean </w:t>
+      </w:r>
+      <w:r>
+        <w:t xml:space="preserve">error </w:t>
+      </w:r>
+      <w:r>
+        <w:t xml:space="preserve">of the two raters. The average </w:t>
+      </w:r>
+      <w:r>
+        <w:t xml:space="preserve">standard deviation of </w:t>
+      </w:r>
+      <w:r>
+        <w:t xml:space="preserve">both raters across x, y, and z coordinates was 0.507 mm (0.518 mm along the </w:t>
+      </w:r>
+      <w:r>
+        <w:rPr>
+          <w:i/>
+        </w:rPr>
+        <w:t>x</w:t>
+      </w:r>
+      <w:r>
+        <w:t xml:space="preserve">-dimension, 0.572 mm in the </w:t>
+      </w:r>
+      <w:r>
+        <w:rPr>
+          <w:i/>
+        </w:rPr>
+        <w:t>y</w:t>
+      </w:r>
+      <w:r>
+        <w:t xml:space="preserve">-dimension, and 0.432 mm in the </w:t>
+      </w:r>
+      <w:r>
+        <w:rPr>
+          <w:i/>
+        </w:rPr>
+        <w:t>z</w:t>
+      </w:r>
+      <w:r>
+        <w:t xml:space="preserve">-dimension). This range of deviation is considered highly precise and is similar to previously reported measures of landmark error </w:t>
+      </w:r>
+      <w:r>
+        <w:fldChar w:fldCharType="begin" w:fldLock="1"/>
+      </w:r>
+      <w:r>
+        <w:instrText>ADDIN CSL_CITATION {"citationItems":[{"id":"ITEM-1","itemData":{"DOI":"10.1002/ajmg.a.30959","ISBN":"1552-4825 (Print)\\r1552-4825 (Linking)","ISSN":"15524825","PMID":"16158436","abstract":"The genetic basis for complex phenotypes is currently of great interest for both clinical investigators and basic scientists. In order to acquire a thorough understanding of the translation from genotype to phenotype, highly precise measures of phenotypic variation are required. New technologies, such as 3D photogrammetry are being implemented in phenotypic studies due to their ability to collect data rapidly and non-invasively. Before these systems can be broadly implemented, the error associated with data collected from images acquired using these technologies must be assessed. This study investigates the precision, error, and repeatability associated with anthropometric landmark coordinate data collected from 3D digital photogrammetric images acquired with the 3dMDface System. Precision, error due to the imaging system, error due to digitization of the images, and repeatability are assessed in a sample of children and adults (n = 15). Results show that data collected from images with the 3dMDface System are highly repeatable and precise. The average error associated with the placement of landmarks is sub-millimeter; both the error due to digitization and due to the imaging system are very low. The few measures showing a higher degree of error include those crossing the labial fissure, which are influenced by even subtle movement of the mandible. These results suggest that 3D anthropometric data collected using the 3dMDface System are highly reliable and, therefore, useful for evaluation of clinical dysmorphology and surgery, analyses of genotype-phenotype correlations, and inheritance of complex phenotypes.","author":[{"dropping-particle":"","family":"Aldridge","given":"Kristina","non-dropping-particle":"","parse-names":false,"suffix":""},{"dropping-particle":"","family":"Boyadjiev","given":"Simeon A.","non-dropping-particle":"","parse-names":false,"suffix":""},{"dropping-particle":"","family":"Capone","given":"George T.","non-dropping-particle":"","parse-names":false,"suffix":""},{"dropping-particle":"","family":"DeLeon","given":"Valerie B.","non-dropping-particle":"","parse-names":false,"suffix":""},{"dropping-particle":"","family":"Richtsmeier","given":"Joan T.","non-dropping-particle":"","parse-names":false,"suffix":""}],"container-title":"American Journal of Medical Genetics","id":"ITEM-1","issue":"3","issued":{"date-parts":[["2005"]]},"page":"247-253","title":"Precision and error of three-dimensional phenotypic measures acquired from 3dMD photogrammetric images","type":"article-journal","volume":"138 A"},"uris":["http://www.mendeley.com/documents/?uuid=4419db9c-87b4-4507-b5bc-e9f4bf803261"]}],"mendeley":{"formattedCitation":"(Aldridge et al., 2005)","plainTextFormattedCitation":"(Aldridge et al., 2005)","previouslyFormattedCitation":"(Aldridge et al., 2005)"},"properties":{"noteIndex":0},"schema":"https://github.com/citation-style-language/schema/raw/master/csl-citation.json"}</w:instrText>
+      </w:r>
+      <w:r>
+        <w:fldChar w:fldCharType="separate"/>
+      </w:r>
+      <w:r>
+        <w:rPr>
+          <w:noProof/>
+        </w:rPr>
+        <w:t>(Aldridge et al., 2005)</w:t>
+      </w:r>
+      <w:r>
+        <w:fldChar w:fldCharType="end"/>
+      </w:r>
+      <w:r>
+        <w:t xml:space="preserve">. The </w:t>
+      </w:r>
+      <w:r>
+        <w:lastRenderedPageBreak/>
+        <w:t xml:space="preserve">Euclidean distance between each rater’s iterations, as well as the average of the two raters, is given in Table X. The average Euclidean distance was 1.31 mm (1.35 mm for iteration 1 to 2, 1.391 mm for iteration 1 to 3, and 1.19 mm for iteration 2 to 3). </w:t>
+      </w:r>
+    </w:p>
+    <w:p/>
+    <w:p>
+      <w:pPr>
+        <w:pStyle w:val="Heading2"/>
+      </w:pPr>
+      <w:r>
+        <w:t>Distance between points</w:t>
+      </w:r>
+    </w:p>
+    <w:p>
+      <w:pPr>
+        <w:pStyle w:val="Heading2"/>
       </w:pPr>
       <w:r>
         <w:t>Centroid sizes</w:t>
@@ -2189,7 +5252,6 @@
         <w:pStyle w:val="Heading1"/>
       </w:pPr>
       <w:r>
-        <w:lastRenderedPageBreak/>
         <w:t>Funding</w:t>
       </w:r>
     </w:p>
@@ -2300,6 +5362,7 @@
           <w:rFonts w:cs="Times New Roman"/>
           <w:szCs w:val="24"/>
         </w:rPr>
+        <w:lastRenderedPageBreak/>
         <w:t>https://github.com/juliedwhite/RemappingValidation/</w:t>
       </w:r>
       <w:r>
@@ -2793,7 +5856,7 @@
       <w:ptab w:relativeTo="margin" w:alignment="right" w:leader="none"/>
     </w:r>
     <w:r>
-      <w:t>Running Title</w:t>
+      <w:t>MeshMonk</w:t>
     </w:r>
   </w:p>
 </w:hdr>
@@ -3233,7 +6296,7 @@
   <w:abstractNum w:abstractNumId="3" w15:restartNumberingAfterBreak="0">
     <w:nsid w:val="1EC0601A"/>
     <w:multiLevelType w:val="multilevel"/>
-    <w:tmpl w:val="38A6A1D4"/>
+    <w:tmpl w:val="4CA278FC"/>
     <w:styleLink w:val="Headings"/>
     <w:lvl w:ilvl="0">
       <w:start w:val="1"/>
@@ -3493,7 +6556,7 @@
   <w:abstractNum w:abstractNumId="5" w15:restartNumberingAfterBreak="0">
     <w:nsid w:val="302A7CAC"/>
     <w:multiLevelType w:val="multilevel"/>
-    <w:tmpl w:val="38A6A1D4"/>
+    <w:tmpl w:val="4CA278FC"/>
     <w:numStyleLink w:val="Headings"/>
   </w:abstractNum>
   <w:abstractNum w:abstractNumId="6" w15:restartNumberingAfterBreak="0">
@@ -4551,7 +7614,7 @@
   <w:abstractNum w:abstractNumId="16" w15:restartNumberingAfterBreak="0">
     <w:nsid w:val="7DBC6F29"/>
     <w:multiLevelType w:val="multilevel"/>
-    <w:tmpl w:val="38A6A1D4"/>
+    <w:tmpl w:val="4CA278FC"/>
     <w:numStyleLink w:val="Headings"/>
   </w:abstractNum>
   <w:abstractNum w:abstractNumId="17" w15:restartNumberingAfterBreak="0">
@@ -6093,6 +9156,126 @@
       <w:shd w:val="clear" w:color="auto" w:fill="E6E6E6"/>
     </w:rPr>
   </w:style>
+  <w:style w:type="table" w:styleId="PlainTable5">
+    <w:name w:val="Plain Table 5"/>
+    <w:basedOn w:val="TableNormal"/>
+    <w:uiPriority w:val="45"/>
+    <w:rsid w:val="00E06713"/>
+    <w:pPr>
+      <w:spacing w:after="0" w:line="240" w:lineRule="auto"/>
+    </w:pPr>
+    <w:tblPr>
+      <w:tblStyleRowBandSize w:val="1"/>
+      <w:tblStyleColBandSize w:val="1"/>
+    </w:tblPr>
+    <w:tblStylePr w:type="firstRow">
+      <w:rPr>
+        <w:rFonts w:asciiTheme="majorHAnsi" w:eastAsiaTheme="majorEastAsia" w:hAnsiTheme="majorHAnsi" w:cstheme="majorBidi"/>
+        <w:i/>
+        <w:iCs/>
+        <w:sz w:val="26"/>
+      </w:rPr>
+      <w:tblPr/>
+      <w:tcPr>
+        <w:tcBorders>
+          <w:bottom w:val="single" w:sz="4" w:space="0" w:color="7F7F7F" w:themeColor="text1" w:themeTint="80"/>
+        </w:tcBorders>
+        <w:shd w:val="clear" w:color="auto" w:fill="FFFFFF" w:themeFill="background1"/>
+      </w:tcPr>
+    </w:tblStylePr>
+    <w:tblStylePr w:type="lastRow">
+      <w:rPr>
+        <w:rFonts w:asciiTheme="majorHAnsi" w:eastAsiaTheme="majorEastAsia" w:hAnsiTheme="majorHAnsi" w:cstheme="majorBidi"/>
+        <w:i/>
+        <w:iCs/>
+        <w:sz w:val="26"/>
+      </w:rPr>
+      <w:tblPr/>
+      <w:tcPr>
+        <w:tcBorders>
+          <w:top w:val="single" w:sz="4" w:space="0" w:color="7F7F7F" w:themeColor="text1" w:themeTint="80"/>
+        </w:tcBorders>
+        <w:shd w:val="clear" w:color="auto" w:fill="FFFFFF" w:themeFill="background1"/>
+      </w:tcPr>
+    </w:tblStylePr>
+    <w:tblStylePr w:type="firstCol">
+      <w:pPr>
+        <w:jc w:val="right"/>
+      </w:pPr>
+      <w:rPr>
+        <w:rFonts w:asciiTheme="majorHAnsi" w:eastAsiaTheme="majorEastAsia" w:hAnsiTheme="majorHAnsi" w:cstheme="majorBidi"/>
+        <w:i/>
+        <w:iCs/>
+        <w:sz w:val="26"/>
+      </w:rPr>
+      <w:tblPr/>
+      <w:tcPr>
+        <w:tcBorders>
+          <w:right w:val="single" w:sz="4" w:space="0" w:color="7F7F7F" w:themeColor="text1" w:themeTint="80"/>
+        </w:tcBorders>
+        <w:shd w:val="clear" w:color="auto" w:fill="FFFFFF" w:themeFill="background1"/>
+      </w:tcPr>
+    </w:tblStylePr>
+    <w:tblStylePr w:type="lastCol">
+      <w:rPr>
+        <w:rFonts w:asciiTheme="majorHAnsi" w:eastAsiaTheme="majorEastAsia" w:hAnsiTheme="majorHAnsi" w:cstheme="majorBidi"/>
+        <w:i/>
+        <w:iCs/>
+        <w:sz w:val="26"/>
+      </w:rPr>
+      <w:tblPr/>
+      <w:tcPr>
+        <w:tcBorders>
+          <w:left w:val="single" w:sz="4" w:space="0" w:color="7F7F7F" w:themeColor="text1" w:themeTint="80"/>
+        </w:tcBorders>
+        <w:shd w:val="clear" w:color="auto" w:fill="FFFFFF" w:themeFill="background1"/>
+      </w:tcPr>
+    </w:tblStylePr>
+    <w:tblStylePr w:type="band1Vert">
+      <w:tblPr/>
+      <w:tcPr>
+        <w:shd w:val="clear" w:color="auto" w:fill="F2F2F2" w:themeFill="background1" w:themeFillShade="F2"/>
+      </w:tcPr>
+    </w:tblStylePr>
+    <w:tblStylePr w:type="band1Horz">
+      <w:tblPr/>
+      <w:tcPr>
+        <w:shd w:val="clear" w:color="auto" w:fill="F2F2F2" w:themeFill="background1" w:themeFillShade="F2"/>
+      </w:tcPr>
+    </w:tblStylePr>
+    <w:tblStylePr w:type="neCell">
+      <w:tblPr/>
+      <w:tcPr>
+        <w:tcBorders>
+          <w:left w:val="nil"/>
+        </w:tcBorders>
+      </w:tcPr>
+    </w:tblStylePr>
+    <w:tblStylePr w:type="nwCell">
+      <w:tblPr/>
+      <w:tcPr>
+        <w:tcBorders>
+          <w:right w:val="nil"/>
+        </w:tcBorders>
+      </w:tcPr>
+    </w:tblStylePr>
+    <w:tblStylePr w:type="seCell">
+      <w:tblPr/>
+      <w:tcPr>
+        <w:tcBorders>
+          <w:left w:val="nil"/>
+        </w:tcBorders>
+      </w:tcPr>
+    </w:tblStylePr>
+    <w:tblStylePr w:type="swCell">
+      <w:tblPr/>
+      <w:tcPr>
+        <w:tcBorders>
+          <w:right w:val="nil"/>
+        </w:tcBorders>
+      </w:tcPr>
+    </w:tblStylePr>
+  </w:style>
 </w:styles>
 </file>
 
@@ -6386,7 +9569,7 @@
 </file>
 
 <file path=customXml/itemProps1.xml><?xml version="1.0" encoding="utf-8"?>
-<ds:datastoreItem xmlns:ds="http://schemas.openxmlformats.org/officeDocument/2006/customXml" ds:itemID="{A67A4316-ADAC-4A46-8AC8-5EB808119088}">
+<ds:datastoreItem xmlns:ds="http://schemas.openxmlformats.org/officeDocument/2006/customXml" ds:itemID="{CFFBD531-997C-4D8A-904F-0A83334B65B5}">
   <ds:schemaRefs>
     <ds:schemaRef ds:uri="http://schemas.openxmlformats.org/officeDocument/2006/bibliography"/>
   </ds:schemaRefs>

</xml_diff>

<commit_message>
Working through direct comparison of manual and automatic landmarks
</commit_message>
<xml_diff>
--- a/Manuscript/MeshMonk_Manuscript.docx
+++ b/Manuscript/MeshMonk_Manuscript.docx
@@ -5302,9 +5302,3692 @@
       </w:r>
     </w:p>
     <w:p>
-      <w:bookmarkStart w:id="1" w:name="_GoBack"/>
-      <w:bookmarkEnd w:id="1"/>
+      <w:r>
+        <w:rPr>
+          <w:b/>
+        </w:rPr>
+        <w:t>Table X</w:t>
+      </w:r>
+      <w:r>
+        <w:rPr>
+          <w:b/>
+        </w:rPr>
+        <w:t>. Standard deviation between manual and automatic placements.</w:t>
+      </w:r>
+      <w:r>
+        <w:rPr>
+          <w:b/>
+        </w:rPr>
+        <w:t xml:space="preserve"> </w:t>
+      </w:r>
+      <w:r>
+        <w:t>The standard deviation between the centroid landmark configurations of both observers and one of the automatic landmark placements: trained using only observer AZ’s manual landmarks (</w:t>
+      </w:r>
+      <w:proofErr w:type="spellStart"/>
+      <w:r>
+        <w:t>Auto</w:t>
+      </w:r>
+      <w:r>
+        <w:rPr>
+          <w:vertAlign w:val="subscript"/>
+        </w:rPr>
+        <w:t>AZ</w:t>
+      </w:r>
+      <w:proofErr w:type="spellEnd"/>
+      <w:r>
+        <w:t>); trained using only observer JW’s manual landmarks (</w:t>
+      </w:r>
+      <w:proofErr w:type="spellStart"/>
+      <w:r>
+        <w:t>Auto</w:t>
+      </w:r>
+      <w:r>
+        <w:rPr>
+          <w:vertAlign w:val="subscript"/>
+        </w:rPr>
+        <w:t>JW</w:t>
+      </w:r>
+      <w:proofErr w:type="spellEnd"/>
+      <w:r>
+        <w:t>); and trained using all available manual landmarks (</w:t>
+      </w:r>
+      <w:proofErr w:type="spellStart"/>
+      <w:r>
+        <w:t>Auto</w:t>
+      </w:r>
+      <w:r>
+        <w:rPr>
+          <w:vertAlign w:val="subscript"/>
+        </w:rPr>
+        <w:t>All</w:t>
+      </w:r>
+      <w:proofErr w:type="spellEnd"/>
+      <w:r>
+        <w:t xml:space="preserve">). Values presented are the average of the standard deviations on the </w:t>
+      </w:r>
+      <w:r>
+        <w:rPr>
+          <w:i/>
+        </w:rPr>
+        <w:t>x</w:t>
+      </w:r>
+      <w:r>
+        <w:t xml:space="preserve">, </w:t>
+      </w:r>
+      <w:r>
+        <w:rPr>
+          <w:i/>
+        </w:rPr>
+        <w:t>y</w:t>
+      </w:r>
+      <w:r>
+        <w:t xml:space="preserve">, and </w:t>
+      </w:r>
+      <w:r>
+        <w:rPr>
+          <w:i/>
+        </w:rPr>
+        <w:t>z</w:t>
+      </w:r>
+      <w:r>
+        <w:t>-axis as well as across images. Values per axis are presented in Supplementary Table X.</w:t>
+      </w:r>
     </w:p>
+    <w:tbl>
+      <w:tblPr>
+        <w:tblW w:w="0" w:type="auto"/>
+        <w:tblLook w:val="04A0" w:firstRow="1" w:lastRow="0" w:firstColumn="1" w:lastColumn="0" w:noHBand="0" w:noVBand="1"/>
+      </w:tblPr>
+      <w:tblGrid>
+        <w:gridCol w:w="2163"/>
+        <w:gridCol w:w="2074"/>
+        <w:gridCol w:w="2092"/>
+        <w:gridCol w:w="2074"/>
+      </w:tblGrid>
+      <w:tr>
+        <w:trPr>
+          <w:trHeight w:val="310"/>
+        </w:trPr>
+        <w:tc>
+          <w:tcPr>
+            <w:tcW w:w="0" w:type="auto"/>
+            <w:vMerge w:val="restart"/>
+            <w:tcBorders>
+              <w:top w:val="nil"/>
+              <w:left w:val="nil"/>
+              <w:bottom w:val="single" w:sz="4" w:space="0" w:color="auto"/>
+              <w:right w:val="single" w:sz="4" w:space="0" w:color="auto"/>
+            </w:tcBorders>
+            <w:shd w:val="clear" w:color="auto" w:fill="auto"/>
+            <w:noWrap/>
+            <w:vAlign w:val="center"/>
+          </w:tcPr>
+          <w:p>
+            <w:pPr>
+              <w:spacing w:before="0" w:after="0"/>
+              <w:jc w:val="center"/>
+              <w:rPr>
+                <w:rFonts w:eastAsia="Times New Roman" w:cs="Times New Roman"/>
+                <w:i/>
+                <w:color w:val="000000"/>
+                <w:szCs w:val="24"/>
+              </w:rPr>
+            </w:pPr>
+            <w:r>
+              <w:rPr>
+                <w:rFonts w:eastAsia="Times New Roman" w:cs="Times New Roman"/>
+                <w:i/>
+                <w:color w:val="000000"/>
+                <w:szCs w:val="24"/>
+              </w:rPr>
+              <w:t>Landmark</w:t>
+            </w:r>
+          </w:p>
+        </w:tc>
+        <w:tc>
+          <w:tcPr>
+            <w:tcW w:w="0" w:type="auto"/>
+            <w:gridSpan w:val="3"/>
+            <w:tcBorders>
+              <w:top w:val="nil"/>
+              <w:left w:val="single" w:sz="4" w:space="0" w:color="auto"/>
+              <w:bottom w:val="nil"/>
+              <w:right w:val="nil"/>
+            </w:tcBorders>
+            <w:shd w:val="clear" w:color="auto" w:fill="auto"/>
+            <w:noWrap/>
+            <w:vAlign w:val="center"/>
+          </w:tcPr>
+          <w:p>
+            <w:pPr>
+              <w:spacing w:before="0" w:after="0"/>
+              <w:jc w:val="center"/>
+              <w:rPr>
+                <w:rFonts w:eastAsia="Times New Roman" w:cs="Times New Roman"/>
+                <w:bCs/>
+                <w:i/>
+                <w:color w:val="000000"/>
+                <w:szCs w:val="24"/>
+              </w:rPr>
+            </w:pPr>
+            <w:r>
+              <w:rPr>
+                <w:rFonts w:eastAsia="Times New Roman" w:cs="Times New Roman"/>
+                <w:bCs/>
+                <w:i/>
+                <w:color w:val="000000"/>
+                <w:szCs w:val="24"/>
+              </w:rPr>
+              <w:t>Average SD (mm)</w:t>
+            </w:r>
+            <w:bookmarkStart w:id="1" w:name="_GoBack"/>
+            <w:bookmarkEnd w:id="1"/>
+          </w:p>
+        </w:tc>
+      </w:tr>
+      <w:tr>
+        <w:trPr>
+          <w:trHeight w:val="310"/>
+        </w:trPr>
+        <w:tc>
+          <w:tcPr>
+            <w:tcW w:w="0" w:type="auto"/>
+            <w:vMerge/>
+            <w:tcBorders>
+              <w:left w:val="nil"/>
+              <w:bottom w:val="single" w:sz="4" w:space="0" w:color="auto"/>
+              <w:right w:val="single" w:sz="4" w:space="0" w:color="auto"/>
+            </w:tcBorders>
+            <w:shd w:val="clear" w:color="auto" w:fill="auto"/>
+            <w:noWrap/>
+            <w:vAlign w:val="center"/>
+            <w:hideMark/>
+          </w:tcPr>
+          <w:p>
+            <w:pPr>
+              <w:spacing w:before="0" w:after="0"/>
+              <w:jc w:val="center"/>
+              <w:rPr>
+                <w:rFonts w:eastAsia="Times New Roman" w:cs="Times New Roman"/>
+                <w:i/>
+                <w:color w:val="000000"/>
+                <w:szCs w:val="24"/>
+              </w:rPr>
+            </w:pPr>
+          </w:p>
+        </w:tc>
+        <w:tc>
+          <w:tcPr>
+            <w:tcW w:w="0" w:type="auto"/>
+            <w:tcBorders>
+              <w:top w:val="nil"/>
+              <w:left w:val="single" w:sz="4" w:space="0" w:color="auto"/>
+              <w:bottom w:val="single" w:sz="4" w:space="0" w:color="auto"/>
+              <w:right w:val="nil"/>
+            </w:tcBorders>
+            <w:shd w:val="clear" w:color="auto" w:fill="auto"/>
+            <w:noWrap/>
+            <w:vAlign w:val="center"/>
+            <w:hideMark/>
+          </w:tcPr>
+          <w:p>
+            <w:pPr>
+              <w:spacing w:before="0" w:after="0"/>
+              <w:jc w:val="center"/>
+              <w:rPr>
+                <w:rFonts w:eastAsia="Times New Roman" w:cs="Times New Roman"/>
+                <w:bCs/>
+                <w:i/>
+                <w:color w:val="000000"/>
+                <w:szCs w:val="24"/>
+              </w:rPr>
+            </w:pPr>
+            <w:r>
+              <w:rPr>
+                <w:rFonts w:eastAsia="Times New Roman" w:cs="Times New Roman"/>
+                <w:bCs/>
+                <w:i/>
+                <w:color w:val="000000"/>
+                <w:szCs w:val="24"/>
+              </w:rPr>
+              <w:t>ML</w:t>
+            </w:r>
+            <w:r>
+              <w:rPr>
+                <w:rFonts w:eastAsia="Times New Roman" w:cs="Times New Roman"/>
+                <w:bCs/>
+                <w:i/>
+                <w:color w:val="000000"/>
+                <w:szCs w:val="24"/>
+                <w:vertAlign w:val="subscript"/>
+              </w:rPr>
+              <w:t>AZ</w:t>
+            </w:r>
+            <w:r>
+              <w:rPr>
+                <w:rFonts w:eastAsia="Times New Roman" w:cs="Times New Roman"/>
+                <w:bCs/>
+                <w:i/>
+                <w:color w:val="000000"/>
+                <w:szCs w:val="24"/>
+              </w:rPr>
+              <w:t>-ML</w:t>
+            </w:r>
+            <w:r>
+              <w:rPr>
+                <w:rFonts w:eastAsia="Times New Roman" w:cs="Times New Roman"/>
+                <w:bCs/>
+                <w:i/>
+                <w:color w:val="000000"/>
+                <w:szCs w:val="24"/>
+                <w:vertAlign w:val="subscript"/>
+              </w:rPr>
+              <w:t>JW</w:t>
+            </w:r>
+            <w:r>
+              <w:rPr>
+                <w:rFonts w:eastAsia="Times New Roman" w:cs="Times New Roman"/>
+                <w:bCs/>
+                <w:i/>
+                <w:color w:val="000000"/>
+                <w:szCs w:val="24"/>
+              </w:rPr>
+              <w:t>-</w:t>
+            </w:r>
+            <w:proofErr w:type="spellStart"/>
+            <w:r>
+              <w:rPr>
+                <w:rFonts w:eastAsia="Times New Roman" w:cs="Times New Roman"/>
+                <w:bCs/>
+                <w:i/>
+                <w:color w:val="000000"/>
+                <w:szCs w:val="24"/>
+              </w:rPr>
+              <w:t>Auto</w:t>
+            </w:r>
+            <w:r>
+              <w:rPr>
+                <w:rFonts w:eastAsia="Times New Roman" w:cs="Times New Roman"/>
+                <w:bCs/>
+                <w:i/>
+                <w:color w:val="000000"/>
+                <w:szCs w:val="24"/>
+                <w:vertAlign w:val="subscript"/>
+              </w:rPr>
+              <w:t>AZ</w:t>
+            </w:r>
+            <w:proofErr w:type="spellEnd"/>
+          </w:p>
+        </w:tc>
+        <w:tc>
+          <w:tcPr>
+            <w:tcW w:w="0" w:type="auto"/>
+            <w:tcBorders>
+              <w:top w:val="nil"/>
+              <w:left w:val="nil"/>
+              <w:bottom w:val="single" w:sz="4" w:space="0" w:color="auto"/>
+              <w:right w:val="nil"/>
+            </w:tcBorders>
+            <w:shd w:val="clear" w:color="auto" w:fill="auto"/>
+            <w:noWrap/>
+            <w:vAlign w:val="center"/>
+            <w:hideMark/>
+          </w:tcPr>
+          <w:p>
+            <w:pPr>
+              <w:spacing w:before="0" w:after="0"/>
+              <w:jc w:val="center"/>
+              <w:rPr>
+                <w:rFonts w:eastAsia="Times New Roman" w:cs="Times New Roman"/>
+                <w:bCs/>
+                <w:i/>
+                <w:color w:val="000000"/>
+                <w:szCs w:val="24"/>
+                <w:vertAlign w:val="subscript"/>
+              </w:rPr>
+            </w:pPr>
+            <w:r>
+              <w:rPr>
+                <w:rFonts w:eastAsia="Times New Roman" w:cs="Times New Roman"/>
+                <w:bCs/>
+                <w:i/>
+                <w:color w:val="000000"/>
+                <w:szCs w:val="24"/>
+              </w:rPr>
+              <w:t>ML</w:t>
+            </w:r>
+            <w:r>
+              <w:rPr>
+                <w:rFonts w:eastAsia="Times New Roman" w:cs="Times New Roman"/>
+                <w:bCs/>
+                <w:i/>
+                <w:color w:val="000000"/>
+                <w:szCs w:val="24"/>
+                <w:vertAlign w:val="subscript"/>
+              </w:rPr>
+              <w:t>AZ</w:t>
+            </w:r>
+            <w:r>
+              <w:rPr>
+                <w:rFonts w:eastAsia="Times New Roman" w:cs="Times New Roman"/>
+                <w:bCs/>
+                <w:i/>
+                <w:color w:val="000000"/>
+                <w:szCs w:val="24"/>
+              </w:rPr>
+              <w:t>-ML</w:t>
+            </w:r>
+            <w:r>
+              <w:rPr>
+                <w:rFonts w:eastAsia="Times New Roman" w:cs="Times New Roman"/>
+                <w:bCs/>
+                <w:i/>
+                <w:color w:val="000000"/>
+                <w:szCs w:val="24"/>
+                <w:vertAlign w:val="subscript"/>
+              </w:rPr>
+              <w:t>JW</w:t>
+            </w:r>
+            <w:r>
+              <w:rPr>
+                <w:rFonts w:eastAsia="Times New Roman" w:cs="Times New Roman"/>
+                <w:bCs/>
+                <w:i/>
+                <w:color w:val="000000"/>
+                <w:szCs w:val="24"/>
+              </w:rPr>
+              <w:t>-</w:t>
+            </w:r>
+            <w:proofErr w:type="spellStart"/>
+            <w:r>
+              <w:rPr>
+                <w:rFonts w:eastAsia="Times New Roman" w:cs="Times New Roman"/>
+                <w:bCs/>
+                <w:i/>
+                <w:color w:val="000000"/>
+                <w:szCs w:val="24"/>
+              </w:rPr>
+              <w:t>Auto</w:t>
+            </w:r>
+            <w:r>
+              <w:rPr>
+                <w:rFonts w:eastAsia="Times New Roman" w:cs="Times New Roman"/>
+                <w:bCs/>
+                <w:i/>
+                <w:color w:val="000000"/>
+                <w:szCs w:val="24"/>
+                <w:vertAlign w:val="subscript"/>
+              </w:rPr>
+              <w:t>JW</w:t>
+            </w:r>
+            <w:proofErr w:type="spellEnd"/>
+          </w:p>
+        </w:tc>
+        <w:tc>
+          <w:tcPr>
+            <w:tcW w:w="0" w:type="auto"/>
+            <w:tcBorders>
+              <w:top w:val="nil"/>
+              <w:left w:val="nil"/>
+              <w:bottom w:val="single" w:sz="4" w:space="0" w:color="auto"/>
+              <w:right w:val="nil"/>
+            </w:tcBorders>
+            <w:shd w:val="clear" w:color="auto" w:fill="auto"/>
+            <w:noWrap/>
+            <w:vAlign w:val="center"/>
+            <w:hideMark/>
+          </w:tcPr>
+          <w:p>
+            <w:pPr>
+              <w:spacing w:before="0" w:after="0"/>
+              <w:jc w:val="center"/>
+              <w:rPr>
+                <w:rFonts w:eastAsia="Times New Roman" w:cs="Times New Roman"/>
+                <w:bCs/>
+                <w:i/>
+                <w:color w:val="000000"/>
+                <w:szCs w:val="24"/>
+                <w:vertAlign w:val="subscript"/>
+              </w:rPr>
+            </w:pPr>
+            <w:r>
+              <w:rPr>
+                <w:rFonts w:eastAsia="Times New Roman" w:cs="Times New Roman"/>
+                <w:bCs/>
+                <w:i/>
+                <w:color w:val="000000"/>
+                <w:szCs w:val="24"/>
+              </w:rPr>
+              <w:t>ML</w:t>
+            </w:r>
+            <w:r>
+              <w:rPr>
+                <w:rFonts w:eastAsia="Times New Roman" w:cs="Times New Roman"/>
+                <w:bCs/>
+                <w:i/>
+                <w:color w:val="000000"/>
+                <w:szCs w:val="24"/>
+                <w:vertAlign w:val="subscript"/>
+              </w:rPr>
+              <w:t>AZ</w:t>
+            </w:r>
+            <w:r>
+              <w:rPr>
+                <w:rFonts w:eastAsia="Times New Roman" w:cs="Times New Roman"/>
+                <w:bCs/>
+                <w:i/>
+                <w:color w:val="000000"/>
+                <w:szCs w:val="24"/>
+              </w:rPr>
+              <w:t>-ML</w:t>
+            </w:r>
+            <w:r>
+              <w:rPr>
+                <w:rFonts w:eastAsia="Times New Roman" w:cs="Times New Roman"/>
+                <w:bCs/>
+                <w:i/>
+                <w:color w:val="000000"/>
+                <w:szCs w:val="24"/>
+                <w:vertAlign w:val="subscript"/>
+              </w:rPr>
+              <w:t>JW</w:t>
+            </w:r>
+            <w:r>
+              <w:rPr>
+                <w:rFonts w:eastAsia="Times New Roman" w:cs="Times New Roman"/>
+                <w:bCs/>
+                <w:i/>
+                <w:color w:val="000000"/>
+                <w:szCs w:val="24"/>
+              </w:rPr>
+              <w:t>-</w:t>
+            </w:r>
+            <w:proofErr w:type="spellStart"/>
+            <w:r>
+              <w:rPr>
+                <w:rFonts w:eastAsia="Times New Roman" w:cs="Times New Roman"/>
+                <w:bCs/>
+                <w:i/>
+                <w:color w:val="000000"/>
+                <w:szCs w:val="24"/>
+              </w:rPr>
+              <w:t>Auto</w:t>
+            </w:r>
+            <w:r>
+              <w:rPr>
+                <w:rFonts w:eastAsia="Times New Roman" w:cs="Times New Roman"/>
+                <w:bCs/>
+                <w:i/>
+                <w:color w:val="000000"/>
+                <w:szCs w:val="24"/>
+                <w:vertAlign w:val="subscript"/>
+              </w:rPr>
+              <w:t>All</w:t>
+            </w:r>
+            <w:proofErr w:type="spellEnd"/>
+          </w:p>
+        </w:tc>
+      </w:tr>
+      <w:tr>
+        <w:trPr>
+          <w:trHeight w:val="310"/>
+        </w:trPr>
+        <w:tc>
+          <w:tcPr>
+            <w:tcW w:w="0" w:type="auto"/>
+            <w:tcBorders>
+              <w:top w:val="single" w:sz="4" w:space="0" w:color="auto"/>
+              <w:left w:val="nil"/>
+              <w:bottom w:val="nil"/>
+              <w:right w:val="single" w:sz="4" w:space="0" w:color="auto"/>
+            </w:tcBorders>
+            <w:shd w:val="clear" w:color="auto" w:fill="auto"/>
+            <w:noWrap/>
+            <w:vAlign w:val="center"/>
+            <w:hideMark/>
+          </w:tcPr>
+          <w:p>
+            <w:pPr>
+              <w:spacing w:before="0" w:after="0"/>
+              <w:jc w:val="center"/>
+              <w:rPr>
+                <w:rFonts w:eastAsia="Times New Roman" w:cs="Times New Roman"/>
+                <w:i/>
+                <w:color w:val="000000"/>
+                <w:szCs w:val="24"/>
+              </w:rPr>
+            </w:pPr>
+            <w:r>
+              <w:rPr>
+                <w:rFonts w:eastAsia="Times New Roman" w:cs="Times New Roman"/>
+                <w:i/>
+                <w:color w:val="000000"/>
+                <w:szCs w:val="24"/>
+              </w:rPr>
+              <w:t>Alar curvature left</w:t>
+            </w:r>
+          </w:p>
+        </w:tc>
+        <w:tc>
+          <w:tcPr>
+            <w:tcW w:w="0" w:type="auto"/>
+            <w:tcBorders>
+              <w:top w:val="single" w:sz="4" w:space="0" w:color="auto"/>
+              <w:left w:val="single" w:sz="4" w:space="0" w:color="auto"/>
+              <w:bottom w:val="nil"/>
+              <w:right w:val="nil"/>
+            </w:tcBorders>
+            <w:shd w:val="clear" w:color="auto" w:fill="auto"/>
+            <w:noWrap/>
+            <w:vAlign w:val="center"/>
+            <w:hideMark/>
+          </w:tcPr>
+          <w:p>
+            <w:pPr>
+              <w:spacing w:before="0" w:after="0"/>
+              <w:jc w:val="center"/>
+              <w:rPr>
+                <w:rFonts w:eastAsia="Times New Roman" w:cs="Times New Roman"/>
+                <w:bCs/>
+                <w:color w:val="000000"/>
+                <w:szCs w:val="24"/>
+              </w:rPr>
+            </w:pPr>
+            <w:r>
+              <w:rPr>
+                <w:rFonts w:eastAsia="Times New Roman" w:cs="Times New Roman"/>
+                <w:bCs/>
+                <w:color w:val="000000"/>
+                <w:szCs w:val="24"/>
+              </w:rPr>
+              <w:t>0.3639</w:t>
+            </w:r>
+          </w:p>
+        </w:tc>
+        <w:tc>
+          <w:tcPr>
+            <w:tcW w:w="0" w:type="auto"/>
+            <w:tcBorders>
+              <w:top w:val="single" w:sz="4" w:space="0" w:color="auto"/>
+              <w:left w:val="nil"/>
+              <w:bottom w:val="nil"/>
+              <w:right w:val="nil"/>
+            </w:tcBorders>
+            <w:shd w:val="clear" w:color="auto" w:fill="auto"/>
+            <w:noWrap/>
+            <w:vAlign w:val="center"/>
+            <w:hideMark/>
+          </w:tcPr>
+          <w:p>
+            <w:pPr>
+              <w:spacing w:before="0" w:after="0"/>
+              <w:jc w:val="center"/>
+              <w:rPr>
+                <w:rFonts w:eastAsia="Times New Roman" w:cs="Times New Roman"/>
+                <w:bCs/>
+                <w:color w:val="000000"/>
+                <w:szCs w:val="24"/>
+              </w:rPr>
+            </w:pPr>
+            <w:r>
+              <w:rPr>
+                <w:rFonts w:eastAsia="Times New Roman" w:cs="Times New Roman"/>
+                <w:bCs/>
+                <w:color w:val="000000"/>
+                <w:szCs w:val="24"/>
+              </w:rPr>
+              <w:t>0.3665</w:t>
+            </w:r>
+          </w:p>
+        </w:tc>
+        <w:tc>
+          <w:tcPr>
+            <w:tcW w:w="0" w:type="auto"/>
+            <w:tcBorders>
+              <w:top w:val="single" w:sz="4" w:space="0" w:color="auto"/>
+              <w:left w:val="nil"/>
+              <w:bottom w:val="nil"/>
+              <w:right w:val="nil"/>
+            </w:tcBorders>
+            <w:shd w:val="clear" w:color="auto" w:fill="auto"/>
+            <w:noWrap/>
+            <w:vAlign w:val="center"/>
+            <w:hideMark/>
+          </w:tcPr>
+          <w:p>
+            <w:pPr>
+              <w:spacing w:before="0" w:after="0"/>
+              <w:jc w:val="center"/>
+              <w:rPr>
+                <w:rFonts w:eastAsia="Times New Roman" w:cs="Times New Roman"/>
+                <w:bCs/>
+                <w:color w:val="000000"/>
+                <w:szCs w:val="24"/>
+              </w:rPr>
+            </w:pPr>
+            <w:r>
+              <w:rPr>
+                <w:rFonts w:eastAsia="Times New Roman" w:cs="Times New Roman"/>
+                <w:bCs/>
+                <w:color w:val="000000"/>
+                <w:szCs w:val="24"/>
+              </w:rPr>
+              <w:t>0.3636</w:t>
+            </w:r>
+          </w:p>
+        </w:tc>
+      </w:tr>
+      <w:tr>
+        <w:trPr>
+          <w:trHeight w:val="310"/>
+        </w:trPr>
+        <w:tc>
+          <w:tcPr>
+            <w:tcW w:w="0" w:type="auto"/>
+            <w:tcBorders>
+              <w:top w:val="nil"/>
+              <w:left w:val="nil"/>
+              <w:bottom w:val="nil"/>
+              <w:right w:val="single" w:sz="4" w:space="0" w:color="auto"/>
+            </w:tcBorders>
+            <w:shd w:val="clear" w:color="auto" w:fill="auto"/>
+            <w:noWrap/>
+            <w:vAlign w:val="center"/>
+            <w:hideMark/>
+          </w:tcPr>
+          <w:p>
+            <w:pPr>
+              <w:spacing w:before="0" w:after="0"/>
+              <w:jc w:val="center"/>
+              <w:rPr>
+                <w:rFonts w:eastAsia="Times New Roman" w:cs="Times New Roman"/>
+                <w:i/>
+                <w:color w:val="000000"/>
+                <w:szCs w:val="24"/>
+              </w:rPr>
+            </w:pPr>
+            <w:r>
+              <w:rPr>
+                <w:rFonts w:eastAsia="Times New Roman" w:cs="Times New Roman"/>
+                <w:i/>
+                <w:color w:val="000000"/>
+                <w:szCs w:val="24"/>
+              </w:rPr>
+              <w:t>Alar curvature right</w:t>
+            </w:r>
+          </w:p>
+        </w:tc>
+        <w:tc>
+          <w:tcPr>
+            <w:tcW w:w="0" w:type="auto"/>
+            <w:tcBorders>
+              <w:top w:val="nil"/>
+              <w:left w:val="single" w:sz="4" w:space="0" w:color="auto"/>
+              <w:bottom w:val="nil"/>
+              <w:right w:val="nil"/>
+            </w:tcBorders>
+            <w:shd w:val="clear" w:color="auto" w:fill="auto"/>
+            <w:noWrap/>
+            <w:vAlign w:val="center"/>
+            <w:hideMark/>
+          </w:tcPr>
+          <w:p>
+            <w:pPr>
+              <w:spacing w:before="0" w:after="0"/>
+              <w:jc w:val="center"/>
+              <w:rPr>
+                <w:rFonts w:eastAsia="Times New Roman" w:cs="Times New Roman"/>
+                <w:bCs/>
+                <w:color w:val="000000"/>
+                <w:szCs w:val="24"/>
+              </w:rPr>
+            </w:pPr>
+            <w:r>
+              <w:rPr>
+                <w:rFonts w:eastAsia="Times New Roman" w:cs="Times New Roman"/>
+                <w:bCs/>
+                <w:color w:val="000000"/>
+                <w:szCs w:val="24"/>
+              </w:rPr>
+              <w:t>0.3824</w:t>
+            </w:r>
+          </w:p>
+        </w:tc>
+        <w:tc>
+          <w:tcPr>
+            <w:tcW w:w="0" w:type="auto"/>
+            <w:tcBorders>
+              <w:top w:val="nil"/>
+              <w:left w:val="nil"/>
+              <w:bottom w:val="nil"/>
+              <w:right w:val="nil"/>
+            </w:tcBorders>
+            <w:shd w:val="clear" w:color="auto" w:fill="auto"/>
+            <w:noWrap/>
+            <w:vAlign w:val="center"/>
+            <w:hideMark/>
+          </w:tcPr>
+          <w:p>
+            <w:pPr>
+              <w:spacing w:before="0" w:after="0"/>
+              <w:jc w:val="center"/>
+              <w:rPr>
+                <w:rFonts w:eastAsia="Times New Roman" w:cs="Times New Roman"/>
+                <w:bCs/>
+                <w:color w:val="000000"/>
+                <w:szCs w:val="24"/>
+              </w:rPr>
+            </w:pPr>
+            <w:r>
+              <w:rPr>
+                <w:rFonts w:eastAsia="Times New Roman" w:cs="Times New Roman"/>
+                <w:bCs/>
+                <w:color w:val="000000"/>
+                <w:szCs w:val="24"/>
+              </w:rPr>
+              <w:t>0.3804</w:t>
+            </w:r>
+          </w:p>
+        </w:tc>
+        <w:tc>
+          <w:tcPr>
+            <w:tcW w:w="0" w:type="auto"/>
+            <w:tcBorders>
+              <w:top w:val="nil"/>
+              <w:left w:val="nil"/>
+              <w:bottom w:val="nil"/>
+              <w:right w:val="nil"/>
+            </w:tcBorders>
+            <w:shd w:val="clear" w:color="auto" w:fill="auto"/>
+            <w:noWrap/>
+            <w:vAlign w:val="center"/>
+            <w:hideMark/>
+          </w:tcPr>
+          <w:p>
+            <w:pPr>
+              <w:spacing w:before="0" w:after="0"/>
+              <w:jc w:val="center"/>
+              <w:rPr>
+                <w:rFonts w:eastAsia="Times New Roman" w:cs="Times New Roman"/>
+                <w:bCs/>
+                <w:color w:val="000000"/>
+                <w:szCs w:val="24"/>
+              </w:rPr>
+            </w:pPr>
+            <w:r>
+              <w:rPr>
+                <w:rFonts w:eastAsia="Times New Roman" w:cs="Times New Roman"/>
+                <w:bCs/>
+                <w:color w:val="000000"/>
+                <w:szCs w:val="24"/>
+              </w:rPr>
+              <w:t>0.3751</w:t>
+            </w:r>
+          </w:p>
+        </w:tc>
+      </w:tr>
+      <w:tr>
+        <w:trPr>
+          <w:trHeight w:val="310"/>
+        </w:trPr>
+        <w:tc>
+          <w:tcPr>
+            <w:tcW w:w="0" w:type="auto"/>
+            <w:tcBorders>
+              <w:top w:val="nil"/>
+              <w:left w:val="nil"/>
+              <w:bottom w:val="nil"/>
+              <w:right w:val="single" w:sz="4" w:space="0" w:color="auto"/>
+            </w:tcBorders>
+            <w:shd w:val="clear" w:color="auto" w:fill="auto"/>
+            <w:noWrap/>
+            <w:vAlign w:val="center"/>
+            <w:hideMark/>
+          </w:tcPr>
+          <w:p>
+            <w:pPr>
+              <w:spacing w:before="0" w:after="0"/>
+              <w:jc w:val="center"/>
+              <w:rPr>
+                <w:rFonts w:eastAsia="Times New Roman" w:cs="Times New Roman"/>
+                <w:i/>
+                <w:color w:val="000000"/>
+                <w:szCs w:val="24"/>
+              </w:rPr>
+            </w:pPr>
+            <w:proofErr w:type="spellStart"/>
+            <w:r>
+              <w:rPr>
+                <w:rFonts w:eastAsia="Times New Roman" w:cs="Times New Roman"/>
+                <w:i/>
+                <w:color w:val="000000"/>
+                <w:szCs w:val="24"/>
+              </w:rPr>
+              <w:t>Chelion</w:t>
+            </w:r>
+            <w:proofErr w:type="spellEnd"/>
+            <w:r>
+              <w:rPr>
+                <w:rFonts w:eastAsia="Times New Roman" w:cs="Times New Roman"/>
+                <w:i/>
+                <w:color w:val="000000"/>
+                <w:szCs w:val="24"/>
+              </w:rPr>
+              <w:t xml:space="preserve"> left</w:t>
+            </w:r>
+          </w:p>
+        </w:tc>
+        <w:tc>
+          <w:tcPr>
+            <w:tcW w:w="0" w:type="auto"/>
+            <w:tcBorders>
+              <w:top w:val="nil"/>
+              <w:left w:val="single" w:sz="4" w:space="0" w:color="auto"/>
+              <w:bottom w:val="nil"/>
+              <w:right w:val="nil"/>
+            </w:tcBorders>
+            <w:shd w:val="clear" w:color="auto" w:fill="auto"/>
+            <w:noWrap/>
+            <w:vAlign w:val="center"/>
+            <w:hideMark/>
+          </w:tcPr>
+          <w:p>
+            <w:pPr>
+              <w:spacing w:before="0" w:after="0"/>
+              <w:jc w:val="center"/>
+              <w:rPr>
+                <w:rFonts w:eastAsia="Times New Roman" w:cs="Times New Roman"/>
+                <w:bCs/>
+                <w:color w:val="000000"/>
+                <w:szCs w:val="24"/>
+              </w:rPr>
+            </w:pPr>
+            <w:r>
+              <w:rPr>
+                <w:rFonts w:eastAsia="Times New Roman" w:cs="Times New Roman"/>
+                <w:bCs/>
+                <w:color w:val="000000"/>
+                <w:szCs w:val="24"/>
+              </w:rPr>
+              <w:t>0.6186</w:t>
+            </w:r>
+          </w:p>
+        </w:tc>
+        <w:tc>
+          <w:tcPr>
+            <w:tcW w:w="0" w:type="auto"/>
+            <w:tcBorders>
+              <w:top w:val="nil"/>
+              <w:left w:val="nil"/>
+              <w:bottom w:val="nil"/>
+              <w:right w:val="nil"/>
+            </w:tcBorders>
+            <w:shd w:val="clear" w:color="auto" w:fill="auto"/>
+            <w:noWrap/>
+            <w:vAlign w:val="center"/>
+            <w:hideMark/>
+          </w:tcPr>
+          <w:p>
+            <w:pPr>
+              <w:spacing w:before="0" w:after="0"/>
+              <w:jc w:val="center"/>
+              <w:rPr>
+                <w:rFonts w:eastAsia="Times New Roman" w:cs="Times New Roman"/>
+                <w:bCs/>
+                <w:color w:val="000000"/>
+                <w:szCs w:val="24"/>
+              </w:rPr>
+            </w:pPr>
+            <w:r>
+              <w:rPr>
+                <w:rFonts w:eastAsia="Times New Roman" w:cs="Times New Roman"/>
+                <w:bCs/>
+                <w:color w:val="000000"/>
+                <w:szCs w:val="24"/>
+              </w:rPr>
+              <w:t>0.6233</w:t>
+            </w:r>
+          </w:p>
+        </w:tc>
+        <w:tc>
+          <w:tcPr>
+            <w:tcW w:w="0" w:type="auto"/>
+            <w:tcBorders>
+              <w:top w:val="nil"/>
+              <w:left w:val="nil"/>
+              <w:bottom w:val="nil"/>
+              <w:right w:val="nil"/>
+            </w:tcBorders>
+            <w:shd w:val="clear" w:color="auto" w:fill="auto"/>
+            <w:noWrap/>
+            <w:vAlign w:val="center"/>
+            <w:hideMark/>
+          </w:tcPr>
+          <w:p>
+            <w:pPr>
+              <w:spacing w:before="0" w:after="0"/>
+              <w:jc w:val="center"/>
+              <w:rPr>
+                <w:rFonts w:eastAsia="Times New Roman" w:cs="Times New Roman"/>
+                <w:bCs/>
+                <w:color w:val="000000"/>
+                <w:szCs w:val="24"/>
+              </w:rPr>
+            </w:pPr>
+            <w:r>
+              <w:rPr>
+                <w:rFonts w:eastAsia="Times New Roman" w:cs="Times New Roman"/>
+                <w:bCs/>
+                <w:color w:val="000000"/>
+                <w:szCs w:val="24"/>
+              </w:rPr>
+              <w:t>0.6234</w:t>
+            </w:r>
+          </w:p>
+        </w:tc>
+      </w:tr>
+      <w:tr>
+        <w:trPr>
+          <w:trHeight w:val="310"/>
+        </w:trPr>
+        <w:tc>
+          <w:tcPr>
+            <w:tcW w:w="0" w:type="auto"/>
+            <w:tcBorders>
+              <w:top w:val="nil"/>
+              <w:left w:val="nil"/>
+              <w:bottom w:val="nil"/>
+              <w:right w:val="single" w:sz="4" w:space="0" w:color="auto"/>
+            </w:tcBorders>
+            <w:shd w:val="clear" w:color="auto" w:fill="auto"/>
+            <w:noWrap/>
+            <w:vAlign w:val="center"/>
+            <w:hideMark/>
+          </w:tcPr>
+          <w:p>
+            <w:pPr>
+              <w:spacing w:before="0" w:after="0"/>
+              <w:jc w:val="center"/>
+              <w:rPr>
+                <w:rFonts w:eastAsia="Times New Roman" w:cs="Times New Roman"/>
+                <w:i/>
+                <w:color w:val="000000"/>
+                <w:szCs w:val="24"/>
+              </w:rPr>
+            </w:pPr>
+            <w:proofErr w:type="spellStart"/>
+            <w:r>
+              <w:rPr>
+                <w:rFonts w:eastAsia="Times New Roman" w:cs="Times New Roman"/>
+                <w:i/>
+                <w:color w:val="000000"/>
+                <w:szCs w:val="24"/>
+              </w:rPr>
+              <w:t>Chelion</w:t>
+            </w:r>
+            <w:proofErr w:type="spellEnd"/>
+            <w:r>
+              <w:rPr>
+                <w:rFonts w:eastAsia="Times New Roman" w:cs="Times New Roman"/>
+                <w:i/>
+                <w:color w:val="000000"/>
+                <w:szCs w:val="24"/>
+              </w:rPr>
+              <w:t xml:space="preserve"> right</w:t>
+            </w:r>
+          </w:p>
+        </w:tc>
+        <w:tc>
+          <w:tcPr>
+            <w:tcW w:w="0" w:type="auto"/>
+            <w:tcBorders>
+              <w:top w:val="nil"/>
+              <w:left w:val="single" w:sz="4" w:space="0" w:color="auto"/>
+              <w:bottom w:val="nil"/>
+              <w:right w:val="nil"/>
+            </w:tcBorders>
+            <w:shd w:val="clear" w:color="auto" w:fill="auto"/>
+            <w:noWrap/>
+            <w:vAlign w:val="center"/>
+            <w:hideMark/>
+          </w:tcPr>
+          <w:p>
+            <w:pPr>
+              <w:spacing w:before="0" w:after="0"/>
+              <w:jc w:val="center"/>
+              <w:rPr>
+                <w:rFonts w:eastAsia="Times New Roman" w:cs="Times New Roman"/>
+                <w:bCs/>
+                <w:color w:val="000000"/>
+                <w:szCs w:val="24"/>
+              </w:rPr>
+            </w:pPr>
+            <w:r>
+              <w:rPr>
+                <w:rFonts w:eastAsia="Times New Roman" w:cs="Times New Roman"/>
+                <w:bCs/>
+                <w:color w:val="000000"/>
+                <w:szCs w:val="24"/>
+              </w:rPr>
+              <w:t>0.5140</w:t>
+            </w:r>
+          </w:p>
+        </w:tc>
+        <w:tc>
+          <w:tcPr>
+            <w:tcW w:w="0" w:type="auto"/>
+            <w:tcBorders>
+              <w:top w:val="nil"/>
+              <w:left w:val="nil"/>
+              <w:bottom w:val="nil"/>
+              <w:right w:val="nil"/>
+            </w:tcBorders>
+            <w:shd w:val="clear" w:color="auto" w:fill="auto"/>
+            <w:noWrap/>
+            <w:vAlign w:val="center"/>
+            <w:hideMark/>
+          </w:tcPr>
+          <w:p>
+            <w:pPr>
+              <w:spacing w:before="0" w:after="0"/>
+              <w:jc w:val="center"/>
+              <w:rPr>
+                <w:rFonts w:eastAsia="Times New Roman" w:cs="Times New Roman"/>
+                <w:bCs/>
+                <w:color w:val="000000"/>
+                <w:szCs w:val="24"/>
+              </w:rPr>
+            </w:pPr>
+            <w:r>
+              <w:rPr>
+                <w:rFonts w:eastAsia="Times New Roman" w:cs="Times New Roman"/>
+                <w:bCs/>
+                <w:color w:val="000000"/>
+                <w:szCs w:val="24"/>
+              </w:rPr>
+              <w:t>0.5164</w:t>
+            </w:r>
+          </w:p>
+        </w:tc>
+        <w:tc>
+          <w:tcPr>
+            <w:tcW w:w="0" w:type="auto"/>
+            <w:tcBorders>
+              <w:top w:val="nil"/>
+              <w:left w:val="nil"/>
+              <w:bottom w:val="nil"/>
+              <w:right w:val="nil"/>
+            </w:tcBorders>
+            <w:shd w:val="clear" w:color="auto" w:fill="auto"/>
+            <w:noWrap/>
+            <w:vAlign w:val="center"/>
+            <w:hideMark/>
+          </w:tcPr>
+          <w:p>
+            <w:pPr>
+              <w:spacing w:before="0" w:after="0"/>
+              <w:jc w:val="center"/>
+              <w:rPr>
+                <w:rFonts w:eastAsia="Times New Roman" w:cs="Times New Roman"/>
+                <w:bCs/>
+                <w:color w:val="000000"/>
+                <w:szCs w:val="24"/>
+              </w:rPr>
+            </w:pPr>
+            <w:r>
+              <w:rPr>
+                <w:rFonts w:eastAsia="Times New Roman" w:cs="Times New Roman"/>
+                <w:bCs/>
+                <w:color w:val="000000"/>
+                <w:szCs w:val="24"/>
+              </w:rPr>
+              <w:t>0.5147</w:t>
+            </w:r>
+          </w:p>
+        </w:tc>
+      </w:tr>
+      <w:tr>
+        <w:trPr>
+          <w:trHeight w:val="310"/>
+        </w:trPr>
+        <w:tc>
+          <w:tcPr>
+            <w:tcW w:w="0" w:type="auto"/>
+            <w:tcBorders>
+              <w:top w:val="nil"/>
+              <w:left w:val="nil"/>
+              <w:bottom w:val="nil"/>
+              <w:right w:val="single" w:sz="4" w:space="0" w:color="auto"/>
+            </w:tcBorders>
+            <w:shd w:val="clear" w:color="auto" w:fill="auto"/>
+            <w:noWrap/>
+            <w:vAlign w:val="center"/>
+            <w:hideMark/>
+          </w:tcPr>
+          <w:p>
+            <w:pPr>
+              <w:spacing w:before="0" w:after="0"/>
+              <w:jc w:val="center"/>
+              <w:rPr>
+                <w:rFonts w:eastAsia="Times New Roman" w:cs="Times New Roman"/>
+                <w:i/>
+                <w:color w:val="000000"/>
+                <w:szCs w:val="24"/>
+              </w:rPr>
+            </w:pPr>
+            <w:r>
+              <w:rPr>
+                <w:rFonts w:eastAsia="Times New Roman" w:cs="Times New Roman"/>
+                <w:i/>
+                <w:color w:val="000000"/>
+                <w:szCs w:val="24"/>
+              </w:rPr>
+              <w:t xml:space="preserve">Crista </w:t>
+            </w:r>
+            <w:proofErr w:type="spellStart"/>
+            <w:r>
+              <w:rPr>
+                <w:rFonts w:eastAsia="Times New Roman" w:cs="Times New Roman"/>
+                <w:i/>
+                <w:color w:val="000000"/>
+                <w:szCs w:val="24"/>
+              </w:rPr>
+              <w:t>philtri</w:t>
+            </w:r>
+            <w:proofErr w:type="spellEnd"/>
+            <w:r>
+              <w:rPr>
+                <w:rFonts w:eastAsia="Times New Roman" w:cs="Times New Roman"/>
+                <w:i/>
+                <w:color w:val="000000"/>
+                <w:szCs w:val="24"/>
+              </w:rPr>
+              <w:t xml:space="preserve"> left</w:t>
+            </w:r>
+          </w:p>
+        </w:tc>
+        <w:tc>
+          <w:tcPr>
+            <w:tcW w:w="0" w:type="auto"/>
+            <w:tcBorders>
+              <w:top w:val="nil"/>
+              <w:left w:val="single" w:sz="4" w:space="0" w:color="auto"/>
+              <w:bottom w:val="nil"/>
+              <w:right w:val="nil"/>
+            </w:tcBorders>
+            <w:shd w:val="clear" w:color="auto" w:fill="auto"/>
+            <w:noWrap/>
+            <w:vAlign w:val="center"/>
+            <w:hideMark/>
+          </w:tcPr>
+          <w:p>
+            <w:pPr>
+              <w:spacing w:before="0" w:after="0"/>
+              <w:jc w:val="center"/>
+              <w:rPr>
+                <w:rFonts w:eastAsia="Times New Roman" w:cs="Times New Roman"/>
+                <w:bCs/>
+                <w:color w:val="000000"/>
+                <w:szCs w:val="24"/>
+              </w:rPr>
+            </w:pPr>
+            <w:r>
+              <w:rPr>
+                <w:rFonts w:eastAsia="Times New Roman" w:cs="Times New Roman"/>
+                <w:bCs/>
+                <w:color w:val="000000"/>
+                <w:szCs w:val="24"/>
+              </w:rPr>
+              <w:t>0.5379</w:t>
+            </w:r>
+          </w:p>
+        </w:tc>
+        <w:tc>
+          <w:tcPr>
+            <w:tcW w:w="0" w:type="auto"/>
+            <w:tcBorders>
+              <w:top w:val="nil"/>
+              <w:left w:val="nil"/>
+              <w:bottom w:val="nil"/>
+              <w:right w:val="nil"/>
+            </w:tcBorders>
+            <w:shd w:val="clear" w:color="auto" w:fill="auto"/>
+            <w:noWrap/>
+            <w:vAlign w:val="center"/>
+            <w:hideMark/>
+          </w:tcPr>
+          <w:p>
+            <w:pPr>
+              <w:spacing w:before="0" w:after="0"/>
+              <w:jc w:val="center"/>
+              <w:rPr>
+                <w:rFonts w:eastAsia="Times New Roman" w:cs="Times New Roman"/>
+                <w:bCs/>
+                <w:color w:val="000000"/>
+                <w:szCs w:val="24"/>
+              </w:rPr>
+            </w:pPr>
+            <w:r>
+              <w:rPr>
+                <w:rFonts w:eastAsia="Times New Roman" w:cs="Times New Roman"/>
+                <w:bCs/>
+                <w:color w:val="000000"/>
+                <w:szCs w:val="24"/>
+              </w:rPr>
+              <w:t>0.5761</w:t>
+            </w:r>
+          </w:p>
+        </w:tc>
+        <w:tc>
+          <w:tcPr>
+            <w:tcW w:w="0" w:type="auto"/>
+            <w:tcBorders>
+              <w:top w:val="nil"/>
+              <w:left w:val="nil"/>
+              <w:bottom w:val="nil"/>
+              <w:right w:val="nil"/>
+            </w:tcBorders>
+            <w:shd w:val="clear" w:color="auto" w:fill="auto"/>
+            <w:noWrap/>
+            <w:vAlign w:val="center"/>
+            <w:hideMark/>
+          </w:tcPr>
+          <w:p>
+            <w:pPr>
+              <w:spacing w:before="0" w:after="0"/>
+              <w:jc w:val="center"/>
+              <w:rPr>
+                <w:rFonts w:eastAsia="Times New Roman" w:cs="Times New Roman"/>
+                <w:bCs/>
+                <w:color w:val="000000"/>
+                <w:szCs w:val="24"/>
+              </w:rPr>
+            </w:pPr>
+            <w:r>
+              <w:rPr>
+                <w:rFonts w:eastAsia="Times New Roman" w:cs="Times New Roman"/>
+                <w:bCs/>
+                <w:color w:val="000000"/>
+                <w:szCs w:val="24"/>
+              </w:rPr>
+              <w:t>0.5384</w:t>
+            </w:r>
+          </w:p>
+        </w:tc>
+      </w:tr>
+      <w:tr>
+        <w:trPr>
+          <w:trHeight w:val="310"/>
+        </w:trPr>
+        <w:tc>
+          <w:tcPr>
+            <w:tcW w:w="0" w:type="auto"/>
+            <w:tcBorders>
+              <w:top w:val="nil"/>
+              <w:left w:val="nil"/>
+              <w:bottom w:val="nil"/>
+              <w:right w:val="single" w:sz="4" w:space="0" w:color="auto"/>
+            </w:tcBorders>
+            <w:shd w:val="clear" w:color="auto" w:fill="auto"/>
+            <w:noWrap/>
+            <w:vAlign w:val="center"/>
+            <w:hideMark/>
+          </w:tcPr>
+          <w:p>
+            <w:pPr>
+              <w:spacing w:before="0" w:after="0"/>
+              <w:jc w:val="center"/>
+              <w:rPr>
+                <w:rFonts w:eastAsia="Times New Roman" w:cs="Times New Roman"/>
+                <w:i/>
+                <w:color w:val="000000"/>
+                <w:szCs w:val="24"/>
+              </w:rPr>
+            </w:pPr>
+            <w:r>
+              <w:rPr>
+                <w:rFonts w:eastAsia="Times New Roman" w:cs="Times New Roman"/>
+                <w:i/>
+                <w:color w:val="000000"/>
+                <w:szCs w:val="24"/>
+              </w:rPr>
+              <w:t xml:space="preserve">Crista </w:t>
+            </w:r>
+            <w:proofErr w:type="spellStart"/>
+            <w:r>
+              <w:rPr>
+                <w:rFonts w:eastAsia="Times New Roman" w:cs="Times New Roman"/>
+                <w:i/>
+                <w:color w:val="000000"/>
+                <w:szCs w:val="24"/>
+              </w:rPr>
+              <w:t>philtri</w:t>
+            </w:r>
+            <w:proofErr w:type="spellEnd"/>
+            <w:r>
+              <w:rPr>
+                <w:rFonts w:eastAsia="Times New Roman" w:cs="Times New Roman"/>
+                <w:i/>
+                <w:color w:val="000000"/>
+                <w:szCs w:val="24"/>
+              </w:rPr>
+              <w:t xml:space="preserve"> right</w:t>
+            </w:r>
+          </w:p>
+        </w:tc>
+        <w:tc>
+          <w:tcPr>
+            <w:tcW w:w="0" w:type="auto"/>
+            <w:tcBorders>
+              <w:top w:val="nil"/>
+              <w:left w:val="single" w:sz="4" w:space="0" w:color="auto"/>
+              <w:bottom w:val="nil"/>
+              <w:right w:val="nil"/>
+            </w:tcBorders>
+            <w:shd w:val="clear" w:color="auto" w:fill="auto"/>
+            <w:noWrap/>
+            <w:vAlign w:val="center"/>
+            <w:hideMark/>
+          </w:tcPr>
+          <w:p>
+            <w:pPr>
+              <w:spacing w:before="0" w:after="0"/>
+              <w:jc w:val="center"/>
+              <w:rPr>
+                <w:rFonts w:eastAsia="Times New Roman" w:cs="Times New Roman"/>
+                <w:bCs/>
+                <w:color w:val="000000"/>
+                <w:szCs w:val="24"/>
+              </w:rPr>
+            </w:pPr>
+            <w:r>
+              <w:rPr>
+                <w:rFonts w:eastAsia="Times New Roman" w:cs="Times New Roman"/>
+                <w:bCs/>
+                <w:color w:val="000000"/>
+                <w:szCs w:val="24"/>
+              </w:rPr>
+              <w:t>0.6084</w:t>
+            </w:r>
+          </w:p>
+        </w:tc>
+        <w:tc>
+          <w:tcPr>
+            <w:tcW w:w="0" w:type="auto"/>
+            <w:tcBorders>
+              <w:top w:val="nil"/>
+              <w:left w:val="nil"/>
+              <w:bottom w:val="nil"/>
+              <w:right w:val="nil"/>
+            </w:tcBorders>
+            <w:shd w:val="clear" w:color="auto" w:fill="auto"/>
+            <w:noWrap/>
+            <w:vAlign w:val="center"/>
+            <w:hideMark/>
+          </w:tcPr>
+          <w:p>
+            <w:pPr>
+              <w:spacing w:before="0" w:after="0"/>
+              <w:jc w:val="center"/>
+              <w:rPr>
+                <w:rFonts w:eastAsia="Times New Roman" w:cs="Times New Roman"/>
+                <w:bCs/>
+                <w:color w:val="000000"/>
+                <w:szCs w:val="24"/>
+              </w:rPr>
+            </w:pPr>
+            <w:r>
+              <w:rPr>
+                <w:rFonts w:eastAsia="Times New Roman" w:cs="Times New Roman"/>
+                <w:bCs/>
+                <w:color w:val="000000"/>
+                <w:szCs w:val="24"/>
+              </w:rPr>
+              <w:t>0.6313</w:t>
+            </w:r>
+          </w:p>
+        </w:tc>
+        <w:tc>
+          <w:tcPr>
+            <w:tcW w:w="0" w:type="auto"/>
+            <w:tcBorders>
+              <w:top w:val="nil"/>
+              <w:left w:val="nil"/>
+              <w:bottom w:val="nil"/>
+              <w:right w:val="nil"/>
+            </w:tcBorders>
+            <w:shd w:val="clear" w:color="auto" w:fill="auto"/>
+            <w:noWrap/>
+            <w:vAlign w:val="center"/>
+            <w:hideMark/>
+          </w:tcPr>
+          <w:p>
+            <w:pPr>
+              <w:spacing w:before="0" w:after="0"/>
+              <w:jc w:val="center"/>
+              <w:rPr>
+                <w:rFonts w:eastAsia="Times New Roman" w:cs="Times New Roman"/>
+                <w:bCs/>
+                <w:color w:val="000000"/>
+                <w:szCs w:val="24"/>
+              </w:rPr>
+            </w:pPr>
+            <w:r>
+              <w:rPr>
+                <w:rFonts w:eastAsia="Times New Roman" w:cs="Times New Roman"/>
+                <w:bCs/>
+                <w:color w:val="000000"/>
+                <w:szCs w:val="24"/>
+              </w:rPr>
+              <w:t>0.5952</w:t>
+            </w:r>
+          </w:p>
+        </w:tc>
+      </w:tr>
+      <w:tr>
+        <w:trPr>
+          <w:trHeight w:val="310"/>
+        </w:trPr>
+        <w:tc>
+          <w:tcPr>
+            <w:tcW w:w="0" w:type="auto"/>
+            <w:tcBorders>
+              <w:top w:val="nil"/>
+              <w:left w:val="nil"/>
+              <w:bottom w:val="nil"/>
+              <w:right w:val="single" w:sz="4" w:space="0" w:color="auto"/>
+            </w:tcBorders>
+            <w:shd w:val="clear" w:color="auto" w:fill="auto"/>
+            <w:noWrap/>
+            <w:vAlign w:val="center"/>
+            <w:hideMark/>
+          </w:tcPr>
+          <w:p>
+            <w:pPr>
+              <w:spacing w:before="0" w:after="0"/>
+              <w:jc w:val="center"/>
+              <w:rPr>
+                <w:rFonts w:eastAsia="Times New Roman" w:cs="Times New Roman"/>
+                <w:i/>
+                <w:color w:val="000000"/>
+                <w:szCs w:val="24"/>
+              </w:rPr>
+            </w:pPr>
+            <w:proofErr w:type="spellStart"/>
+            <w:r>
+              <w:rPr>
+                <w:rFonts w:eastAsia="Times New Roman" w:cs="Times New Roman"/>
+                <w:i/>
+                <w:color w:val="000000"/>
+                <w:szCs w:val="24"/>
+              </w:rPr>
+              <w:t>Endocanthion</w:t>
+            </w:r>
+            <w:proofErr w:type="spellEnd"/>
+            <w:r>
+              <w:rPr>
+                <w:rFonts w:eastAsia="Times New Roman" w:cs="Times New Roman"/>
+                <w:i/>
+                <w:color w:val="000000"/>
+                <w:szCs w:val="24"/>
+              </w:rPr>
+              <w:t xml:space="preserve"> left</w:t>
+            </w:r>
+          </w:p>
+        </w:tc>
+        <w:tc>
+          <w:tcPr>
+            <w:tcW w:w="0" w:type="auto"/>
+            <w:tcBorders>
+              <w:top w:val="nil"/>
+              <w:left w:val="single" w:sz="4" w:space="0" w:color="auto"/>
+              <w:bottom w:val="nil"/>
+              <w:right w:val="nil"/>
+            </w:tcBorders>
+            <w:shd w:val="clear" w:color="auto" w:fill="auto"/>
+            <w:noWrap/>
+            <w:vAlign w:val="center"/>
+            <w:hideMark/>
+          </w:tcPr>
+          <w:p>
+            <w:pPr>
+              <w:spacing w:before="0" w:after="0"/>
+              <w:jc w:val="center"/>
+              <w:rPr>
+                <w:rFonts w:eastAsia="Times New Roman" w:cs="Times New Roman"/>
+                <w:bCs/>
+                <w:color w:val="000000"/>
+                <w:szCs w:val="24"/>
+              </w:rPr>
+            </w:pPr>
+            <w:r>
+              <w:rPr>
+                <w:rFonts w:eastAsia="Times New Roman" w:cs="Times New Roman"/>
+                <w:bCs/>
+                <w:color w:val="000000"/>
+                <w:szCs w:val="24"/>
+              </w:rPr>
+              <w:t>0.5316</w:t>
+            </w:r>
+          </w:p>
+        </w:tc>
+        <w:tc>
+          <w:tcPr>
+            <w:tcW w:w="0" w:type="auto"/>
+            <w:tcBorders>
+              <w:top w:val="nil"/>
+              <w:left w:val="nil"/>
+              <w:bottom w:val="nil"/>
+              <w:right w:val="nil"/>
+            </w:tcBorders>
+            <w:shd w:val="clear" w:color="auto" w:fill="auto"/>
+            <w:noWrap/>
+            <w:vAlign w:val="center"/>
+            <w:hideMark/>
+          </w:tcPr>
+          <w:p>
+            <w:pPr>
+              <w:spacing w:before="0" w:after="0"/>
+              <w:jc w:val="center"/>
+              <w:rPr>
+                <w:rFonts w:eastAsia="Times New Roman" w:cs="Times New Roman"/>
+                <w:bCs/>
+                <w:color w:val="000000"/>
+                <w:szCs w:val="24"/>
+              </w:rPr>
+            </w:pPr>
+            <w:r>
+              <w:rPr>
+                <w:rFonts w:eastAsia="Times New Roman" w:cs="Times New Roman"/>
+                <w:bCs/>
+                <w:color w:val="000000"/>
+                <w:szCs w:val="24"/>
+              </w:rPr>
+              <w:t>0.5292</w:t>
+            </w:r>
+          </w:p>
+        </w:tc>
+        <w:tc>
+          <w:tcPr>
+            <w:tcW w:w="0" w:type="auto"/>
+            <w:tcBorders>
+              <w:top w:val="nil"/>
+              <w:left w:val="nil"/>
+              <w:bottom w:val="nil"/>
+              <w:right w:val="nil"/>
+            </w:tcBorders>
+            <w:shd w:val="clear" w:color="auto" w:fill="auto"/>
+            <w:noWrap/>
+            <w:vAlign w:val="center"/>
+            <w:hideMark/>
+          </w:tcPr>
+          <w:p>
+            <w:pPr>
+              <w:spacing w:before="0" w:after="0"/>
+              <w:jc w:val="center"/>
+              <w:rPr>
+                <w:rFonts w:eastAsia="Times New Roman" w:cs="Times New Roman"/>
+                <w:bCs/>
+                <w:color w:val="000000"/>
+                <w:szCs w:val="24"/>
+              </w:rPr>
+            </w:pPr>
+            <w:r>
+              <w:rPr>
+                <w:rFonts w:eastAsia="Times New Roman" w:cs="Times New Roman"/>
+                <w:bCs/>
+                <w:color w:val="000000"/>
+                <w:szCs w:val="24"/>
+              </w:rPr>
+              <w:t>0.5073</w:t>
+            </w:r>
+          </w:p>
+        </w:tc>
+      </w:tr>
+      <w:tr>
+        <w:trPr>
+          <w:trHeight w:val="310"/>
+        </w:trPr>
+        <w:tc>
+          <w:tcPr>
+            <w:tcW w:w="0" w:type="auto"/>
+            <w:tcBorders>
+              <w:top w:val="nil"/>
+              <w:left w:val="nil"/>
+              <w:bottom w:val="nil"/>
+              <w:right w:val="single" w:sz="4" w:space="0" w:color="auto"/>
+            </w:tcBorders>
+            <w:shd w:val="clear" w:color="auto" w:fill="auto"/>
+            <w:noWrap/>
+            <w:vAlign w:val="center"/>
+            <w:hideMark/>
+          </w:tcPr>
+          <w:p>
+            <w:pPr>
+              <w:spacing w:before="0" w:after="0"/>
+              <w:jc w:val="center"/>
+              <w:rPr>
+                <w:rFonts w:eastAsia="Times New Roman" w:cs="Times New Roman"/>
+                <w:i/>
+                <w:color w:val="000000"/>
+                <w:szCs w:val="24"/>
+              </w:rPr>
+            </w:pPr>
+            <w:proofErr w:type="spellStart"/>
+            <w:r>
+              <w:rPr>
+                <w:rFonts w:eastAsia="Times New Roman" w:cs="Times New Roman"/>
+                <w:i/>
+                <w:color w:val="000000"/>
+                <w:szCs w:val="24"/>
+              </w:rPr>
+              <w:t>Endocanthion</w:t>
+            </w:r>
+            <w:proofErr w:type="spellEnd"/>
+            <w:r>
+              <w:rPr>
+                <w:rFonts w:eastAsia="Times New Roman" w:cs="Times New Roman"/>
+                <w:i/>
+                <w:color w:val="000000"/>
+                <w:szCs w:val="24"/>
+              </w:rPr>
+              <w:t xml:space="preserve"> right</w:t>
+            </w:r>
+          </w:p>
+        </w:tc>
+        <w:tc>
+          <w:tcPr>
+            <w:tcW w:w="0" w:type="auto"/>
+            <w:tcBorders>
+              <w:top w:val="nil"/>
+              <w:left w:val="single" w:sz="4" w:space="0" w:color="auto"/>
+              <w:bottom w:val="nil"/>
+              <w:right w:val="nil"/>
+            </w:tcBorders>
+            <w:shd w:val="clear" w:color="auto" w:fill="auto"/>
+            <w:noWrap/>
+            <w:vAlign w:val="center"/>
+            <w:hideMark/>
+          </w:tcPr>
+          <w:p>
+            <w:pPr>
+              <w:spacing w:before="0" w:after="0"/>
+              <w:jc w:val="center"/>
+              <w:rPr>
+                <w:rFonts w:eastAsia="Times New Roman" w:cs="Times New Roman"/>
+                <w:bCs/>
+                <w:color w:val="000000"/>
+                <w:szCs w:val="24"/>
+              </w:rPr>
+            </w:pPr>
+            <w:r>
+              <w:rPr>
+                <w:rFonts w:eastAsia="Times New Roman" w:cs="Times New Roman"/>
+                <w:bCs/>
+                <w:color w:val="000000"/>
+                <w:szCs w:val="24"/>
+              </w:rPr>
+              <w:t>0.5363</w:t>
+            </w:r>
+          </w:p>
+        </w:tc>
+        <w:tc>
+          <w:tcPr>
+            <w:tcW w:w="0" w:type="auto"/>
+            <w:tcBorders>
+              <w:top w:val="nil"/>
+              <w:left w:val="nil"/>
+              <w:bottom w:val="nil"/>
+              <w:right w:val="nil"/>
+            </w:tcBorders>
+            <w:shd w:val="clear" w:color="auto" w:fill="auto"/>
+            <w:noWrap/>
+            <w:vAlign w:val="center"/>
+            <w:hideMark/>
+          </w:tcPr>
+          <w:p>
+            <w:pPr>
+              <w:spacing w:before="0" w:after="0"/>
+              <w:jc w:val="center"/>
+              <w:rPr>
+                <w:rFonts w:eastAsia="Times New Roman" w:cs="Times New Roman"/>
+                <w:bCs/>
+                <w:color w:val="000000"/>
+                <w:szCs w:val="24"/>
+              </w:rPr>
+            </w:pPr>
+            <w:r>
+              <w:rPr>
+                <w:rFonts w:eastAsia="Times New Roman" w:cs="Times New Roman"/>
+                <w:bCs/>
+                <w:color w:val="000000"/>
+                <w:szCs w:val="24"/>
+              </w:rPr>
+              <w:t>0.5581</w:t>
+            </w:r>
+          </w:p>
+        </w:tc>
+        <w:tc>
+          <w:tcPr>
+            <w:tcW w:w="0" w:type="auto"/>
+            <w:tcBorders>
+              <w:top w:val="nil"/>
+              <w:left w:val="nil"/>
+              <w:bottom w:val="nil"/>
+              <w:right w:val="nil"/>
+            </w:tcBorders>
+            <w:shd w:val="clear" w:color="auto" w:fill="auto"/>
+            <w:noWrap/>
+            <w:vAlign w:val="center"/>
+            <w:hideMark/>
+          </w:tcPr>
+          <w:p>
+            <w:pPr>
+              <w:spacing w:before="0" w:after="0"/>
+              <w:jc w:val="center"/>
+              <w:rPr>
+                <w:rFonts w:eastAsia="Times New Roman" w:cs="Times New Roman"/>
+                <w:bCs/>
+                <w:color w:val="000000"/>
+                <w:szCs w:val="24"/>
+              </w:rPr>
+            </w:pPr>
+            <w:r>
+              <w:rPr>
+                <w:rFonts w:eastAsia="Times New Roman" w:cs="Times New Roman"/>
+                <w:bCs/>
+                <w:color w:val="000000"/>
+                <w:szCs w:val="24"/>
+              </w:rPr>
+              <w:t>0.5378</w:t>
+            </w:r>
+          </w:p>
+        </w:tc>
+      </w:tr>
+      <w:tr>
+        <w:trPr>
+          <w:trHeight w:val="310"/>
+        </w:trPr>
+        <w:tc>
+          <w:tcPr>
+            <w:tcW w:w="0" w:type="auto"/>
+            <w:tcBorders>
+              <w:top w:val="nil"/>
+              <w:left w:val="nil"/>
+              <w:bottom w:val="nil"/>
+              <w:right w:val="single" w:sz="4" w:space="0" w:color="auto"/>
+            </w:tcBorders>
+            <w:shd w:val="clear" w:color="auto" w:fill="auto"/>
+            <w:noWrap/>
+            <w:vAlign w:val="center"/>
+            <w:hideMark/>
+          </w:tcPr>
+          <w:p>
+            <w:pPr>
+              <w:spacing w:before="0" w:after="0"/>
+              <w:jc w:val="center"/>
+              <w:rPr>
+                <w:rFonts w:eastAsia="Times New Roman" w:cs="Times New Roman"/>
+                <w:i/>
+                <w:color w:val="000000"/>
+                <w:szCs w:val="24"/>
+              </w:rPr>
+            </w:pPr>
+            <w:proofErr w:type="spellStart"/>
+            <w:r>
+              <w:rPr>
+                <w:rFonts w:eastAsia="Times New Roman" w:cs="Times New Roman"/>
+                <w:i/>
+                <w:color w:val="000000"/>
+                <w:szCs w:val="24"/>
+              </w:rPr>
+              <w:t>Exocanthion</w:t>
+            </w:r>
+            <w:proofErr w:type="spellEnd"/>
+            <w:r>
+              <w:rPr>
+                <w:rFonts w:eastAsia="Times New Roman" w:cs="Times New Roman"/>
+                <w:i/>
+                <w:color w:val="000000"/>
+                <w:szCs w:val="24"/>
+              </w:rPr>
+              <w:t xml:space="preserve"> left</w:t>
+            </w:r>
+          </w:p>
+        </w:tc>
+        <w:tc>
+          <w:tcPr>
+            <w:tcW w:w="0" w:type="auto"/>
+            <w:tcBorders>
+              <w:top w:val="nil"/>
+              <w:left w:val="single" w:sz="4" w:space="0" w:color="auto"/>
+              <w:bottom w:val="nil"/>
+              <w:right w:val="nil"/>
+            </w:tcBorders>
+            <w:shd w:val="clear" w:color="auto" w:fill="auto"/>
+            <w:noWrap/>
+            <w:vAlign w:val="center"/>
+            <w:hideMark/>
+          </w:tcPr>
+          <w:p>
+            <w:pPr>
+              <w:spacing w:before="0" w:after="0"/>
+              <w:jc w:val="center"/>
+              <w:rPr>
+                <w:rFonts w:eastAsia="Times New Roman" w:cs="Times New Roman"/>
+                <w:bCs/>
+                <w:color w:val="000000"/>
+                <w:szCs w:val="24"/>
+              </w:rPr>
+            </w:pPr>
+            <w:r>
+              <w:rPr>
+                <w:rFonts w:eastAsia="Times New Roman" w:cs="Times New Roman"/>
+                <w:bCs/>
+                <w:color w:val="000000"/>
+                <w:szCs w:val="24"/>
+              </w:rPr>
+              <w:t>0.5700</w:t>
+            </w:r>
+          </w:p>
+        </w:tc>
+        <w:tc>
+          <w:tcPr>
+            <w:tcW w:w="0" w:type="auto"/>
+            <w:tcBorders>
+              <w:top w:val="nil"/>
+              <w:left w:val="nil"/>
+              <w:bottom w:val="nil"/>
+              <w:right w:val="nil"/>
+            </w:tcBorders>
+            <w:shd w:val="clear" w:color="auto" w:fill="auto"/>
+            <w:noWrap/>
+            <w:vAlign w:val="center"/>
+            <w:hideMark/>
+          </w:tcPr>
+          <w:p>
+            <w:pPr>
+              <w:spacing w:before="0" w:after="0"/>
+              <w:jc w:val="center"/>
+              <w:rPr>
+                <w:rFonts w:eastAsia="Times New Roman" w:cs="Times New Roman"/>
+                <w:bCs/>
+                <w:color w:val="000000"/>
+                <w:szCs w:val="24"/>
+              </w:rPr>
+            </w:pPr>
+            <w:r>
+              <w:rPr>
+                <w:rFonts w:eastAsia="Times New Roman" w:cs="Times New Roman"/>
+                <w:bCs/>
+                <w:color w:val="000000"/>
+                <w:szCs w:val="24"/>
+              </w:rPr>
+              <w:t>0.5717</w:t>
+            </w:r>
+          </w:p>
+        </w:tc>
+        <w:tc>
+          <w:tcPr>
+            <w:tcW w:w="0" w:type="auto"/>
+            <w:tcBorders>
+              <w:top w:val="nil"/>
+              <w:left w:val="nil"/>
+              <w:bottom w:val="nil"/>
+              <w:right w:val="nil"/>
+            </w:tcBorders>
+            <w:shd w:val="clear" w:color="auto" w:fill="auto"/>
+            <w:noWrap/>
+            <w:vAlign w:val="center"/>
+            <w:hideMark/>
+          </w:tcPr>
+          <w:p>
+            <w:pPr>
+              <w:spacing w:before="0" w:after="0"/>
+              <w:jc w:val="center"/>
+              <w:rPr>
+                <w:rFonts w:eastAsia="Times New Roman" w:cs="Times New Roman"/>
+                <w:bCs/>
+                <w:color w:val="000000"/>
+                <w:szCs w:val="24"/>
+              </w:rPr>
+            </w:pPr>
+            <w:r>
+              <w:rPr>
+                <w:rFonts w:eastAsia="Times New Roman" w:cs="Times New Roman"/>
+                <w:bCs/>
+                <w:color w:val="000000"/>
+                <w:szCs w:val="24"/>
+              </w:rPr>
+              <w:t>0.5696</w:t>
+            </w:r>
+          </w:p>
+        </w:tc>
+      </w:tr>
+      <w:tr>
+        <w:trPr>
+          <w:trHeight w:val="310"/>
+        </w:trPr>
+        <w:tc>
+          <w:tcPr>
+            <w:tcW w:w="0" w:type="auto"/>
+            <w:tcBorders>
+              <w:top w:val="nil"/>
+              <w:left w:val="nil"/>
+              <w:bottom w:val="nil"/>
+              <w:right w:val="single" w:sz="4" w:space="0" w:color="auto"/>
+            </w:tcBorders>
+            <w:shd w:val="clear" w:color="auto" w:fill="auto"/>
+            <w:noWrap/>
+            <w:vAlign w:val="center"/>
+            <w:hideMark/>
+          </w:tcPr>
+          <w:p>
+            <w:pPr>
+              <w:spacing w:before="0" w:after="0"/>
+              <w:jc w:val="center"/>
+              <w:rPr>
+                <w:rFonts w:eastAsia="Times New Roman" w:cs="Times New Roman"/>
+                <w:i/>
+                <w:color w:val="000000"/>
+                <w:szCs w:val="24"/>
+              </w:rPr>
+            </w:pPr>
+            <w:proofErr w:type="spellStart"/>
+            <w:r>
+              <w:rPr>
+                <w:rFonts w:eastAsia="Times New Roman" w:cs="Times New Roman"/>
+                <w:i/>
+                <w:color w:val="000000"/>
+                <w:szCs w:val="24"/>
+              </w:rPr>
+              <w:t>Exocanthion</w:t>
+            </w:r>
+            <w:proofErr w:type="spellEnd"/>
+            <w:r>
+              <w:rPr>
+                <w:rFonts w:eastAsia="Times New Roman" w:cs="Times New Roman"/>
+                <w:i/>
+                <w:color w:val="000000"/>
+                <w:szCs w:val="24"/>
+              </w:rPr>
+              <w:t xml:space="preserve"> right</w:t>
+            </w:r>
+          </w:p>
+        </w:tc>
+        <w:tc>
+          <w:tcPr>
+            <w:tcW w:w="0" w:type="auto"/>
+            <w:tcBorders>
+              <w:top w:val="nil"/>
+              <w:left w:val="single" w:sz="4" w:space="0" w:color="auto"/>
+              <w:bottom w:val="nil"/>
+              <w:right w:val="nil"/>
+            </w:tcBorders>
+            <w:shd w:val="clear" w:color="auto" w:fill="auto"/>
+            <w:noWrap/>
+            <w:vAlign w:val="center"/>
+            <w:hideMark/>
+          </w:tcPr>
+          <w:p>
+            <w:pPr>
+              <w:spacing w:before="0" w:after="0"/>
+              <w:jc w:val="center"/>
+              <w:rPr>
+                <w:rFonts w:eastAsia="Times New Roman" w:cs="Times New Roman"/>
+                <w:bCs/>
+                <w:color w:val="000000"/>
+                <w:szCs w:val="24"/>
+              </w:rPr>
+            </w:pPr>
+            <w:r>
+              <w:rPr>
+                <w:rFonts w:eastAsia="Times New Roman" w:cs="Times New Roman"/>
+                <w:bCs/>
+                <w:color w:val="000000"/>
+                <w:szCs w:val="24"/>
+              </w:rPr>
+              <w:t>0.5622</w:t>
+            </w:r>
+          </w:p>
+        </w:tc>
+        <w:tc>
+          <w:tcPr>
+            <w:tcW w:w="0" w:type="auto"/>
+            <w:tcBorders>
+              <w:top w:val="nil"/>
+              <w:left w:val="nil"/>
+              <w:bottom w:val="nil"/>
+              <w:right w:val="nil"/>
+            </w:tcBorders>
+            <w:shd w:val="clear" w:color="auto" w:fill="auto"/>
+            <w:noWrap/>
+            <w:vAlign w:val="center"/>
+            <w:hideMark/>
+          </w:tcPr>
+          <w:p>
+            <w:pPr>
+              <w:spacing w:before="0" w:after="0"/>
+              <w:jc w:val="center"/>
+              <w:rPr>
+                <w:rFonts w:eastAsia="Times New Roman" w:cs="Times New Roman"/>
+                <w:bCs/>
+                <w:color w:val="000000"/>
+                <w:szCs w:val="24"/>
+              </w:rPr>
+            </w:pPr>
+            <w:r>
+              <w:rPr>
+                <w:rFonts w:eastAsia="Times New Roman" w:cs="Times New Roman"/>
+                <w:bCs/>
+                <w:color w:val="000000"/>
+                <w:szCs w:val="24"/>
+              </w:rPr>
+              <w:t>0.5629</w:t>
+            </w:r>
+          </w:p>
+        </w:tc>
+        <w:tc>
+          <w:tcPr>
+            <w:tcW w:w="0" w:type="auto"/>
+            <w:tcBorders>
+              <w:top w:val="nil"/>
+              <w:left w:val="nil"/>
+              <w:bottom w:val="nil"/>
+              <w:right w:val="nil"/>
+            </w:tcBorders>
+            <w:shd w:val="clear" w:color="auto" w:fill="auto"/>
+            <w:noWrap/>
+            <w:vAlign w:val="center"/>
+            <w:hideMark/>
+          </w:tcPr>
+          <w:p>
+            <w:pPr>
+              <w:spacing w:before="0" w:after="0"/>
+              <w:jc w:val="center"/>
+              <w:rPr>
+                <w:rFonts w:eastAsia="Times New Roman" w:cs="Times New Roman"/>
+                <w:bCs/>
+                <w:color w:val="000000"/>
+                <w:szCs w:val="24"/>
+              </w:rPr>
+            </w:pPr>
+            <w:r>
+              <w:rPr>
+                <w:rFonts w:eastAsia="Times New Roman" w:cs="Times New Roman"/>
+                <w:bCs/>
+                <w:color w:val="000000"/>
+                <w:szCs w:val="24"/>
+              </w:rPr>
+              <w:t>0.5642</w:t>
+            </w:r>
+          </w:p>
+        </w:tc>
+      </w:tr>
+      <w:tr>
+        <w:trPr>
+          <w:trHeight w:val="310"/>
+        </w:trPr>
+        <w:tc>
+          <w:tcPr>
+            <w:tcW w:w="0" w:type="auto"/>
+            <w:tcBorders>
+              <w:top w:val="nil"/>
+              <w:left w:val="nil"/>
+              <w:bottom w:val="nil"/>
+              <w:right w:val="single" w:sz="4" w:space="0" w:color="auto"/>
+            </w:tcBorders>
+            <w:shd w:val="clear" w:color="auto" w:fill="auto"/>
+            <w:noWrap/>
+            <w:vAlign w:val="center"/>
+            <w:hideMark/>
+          </w:tcPr>
+          <w:p>
+            <w:pPr>
+              <w:spacing w:before="0" w:after="0"/>
+              <w:jc w:val="center"/>
+              <w:rPr>
+                <w:rFonts w:eastAsia="Times New Roman" w:cs="Times New Roman"/>
+                <w:i/>
+                <w:color w:val="000000"/>
+                <w:szCs w:val="24"/>
+              </w:rPr>
+            </w:pPr>
+            <w:r>
+              <w:rPr>
+                <w:rFonts w:eastAsia="Times New Roman" w:cs="Times New Roman"/>
+                <w:i/>
+                <w:color w:val="000000"/>
+                <w:szCs w:val="24"/>
+              </w:rPr>
+              <w:t>Glabella</w:t>
+            </w:r>
+          </w:p>
+        </w:tc>
+        <w:tc>
+          <w:tcPr>
+            <w:tcW w:w="0" w:type="auto"/>
+            <w:tcBorders>
+              <w:top w:val="nil"/>
+              <w:left w:val="single" w:sz="4" w:space="0" w:color="auto"/>
+              <w:bottom w:val="nil"/>
+              <w:right w:val="nil"/>
+            </w:tcBorders>
+            <w:shd w:val="clear" w:color="auto" w:fill="auto"/>
+            <w:noWrap/>
+            <w:vAlign w:val="center"/>
+            <w:hideMark/>
+          </w:tcPr>
+          <w:p>
+            <w:pPr>
+              <w:spacing w:before="0" w:after="0"/>
+              <w:jc w:val="center"/>
+              <w:rPr>
+                <w:rFonts w:eastAsia="Times New Roman" w:cs="Times New Roman"/>
+                <w:bCs/>
+                <w:color w:val="000000"/>
+                <w:szCs w:val="24"/>
+              </w:rPr>
+            </w:pPr>
+            <w:r>
+              <w:rPr>
+                <w:rFonts w:eastAsia="Times New Roman" w:cs="Times New Roman"/>
+                <w:bCs/>
+                <w:color w:val="000000"/>
+                <w:szCs w:val="24"/>
+              </w:rPr>
+              <w:t>0.6307</w:t>
+            </w:r>
+          </w:p>
+        </w:tc>
+        <w:tc>
+          <w:tcPr>
+            <w:tcW w:w="0" w:type="auto"/>
+            <w:tcBorders>
+              <w:top w:val="nil"/>
+              <w:left w:val="nil"/>
+              <w:bottom w:val="nil"/>
+              <w:right w:val="nil"/>
+            </w:tcBorders>
+            <w:shd w:val="clear" w:color="auto" w:fill="auto"/>
+            <w:noWrap/>
+            <w:vAlign w:val="center"/>
+            <w:hideMark/>
+          </w:tcPr>
+          <w:p>
+            <w:pPr>
+              <w:spacing w:before="0" w:after="0"/>
+              <w:jc w:val="center"/>
+              <w:rPr>
+                <w:rFonts w:eastAsia="Times New Roman" w:cs="Times New Roman"/>
+                <w:bCs/>
+                <w:color w:val="000000"/>
+                <w:szCs w:val="24"/>
+              </w:rPr>
+            </w:pPr>
+            <w:r>
+              <w:rPr>
+                <w:rFonts w:eastAsia="Times New Roman" w:cs="Times New Roman"/>
+                <w:bCs/>
+                <w:color w:val="000000"/>
+                <w:szCs w:val="24"/>
+              </w:rPr>
+              <w:t>0.6289</w:t>
+            </w:r>
+          </w:p>
+        </w:tc>
+        <w:tc>
+          <w:tcPr>
+            <w:tcW w:w="0" w:type="auto"/>
+            <w:tcBorders>
+              <w:top w:val="nil"/>
+              <w:left w:val="nil"/>
+              <w:bottom w:val="nil"/>
+              <w:right w:val="nil"/>
+            </w:tcBorders>
+            <w:shd w:val="clear" w:color="auto" w:fill="auto"/>
+            <w:noWrap/>
+            <w:vAlign w:val="center"/>
+            <w:hideMark/>
+          </w:tcPr>
+          <w:p>
+            <w:pPr>
+              <w:spacing w:before="0" w:after="0"/>
+              <w:jc w:val="center"/>
+              <w:rPr>
+                <w:rFonts w:eastAsia="Times New Roman" w:cs="Times New Roman"/>
+                <w:bCs/>
+                <w:color w:val="000000"/>
+                <w:szCs w:val="24"/>
+              </w:rPr>
+            </w:pPr>
+            <w:r>
+              <w:rPr>
+                <w:rFonts w:eastAsia="Times New Roman" w:cs="Times New Roman"/>
+                <w:bCs/>
+                <w:color w:val="000000"/>
+                <w:szCs w:val="24"/>
+              </w:rPr>
+              <w:t>0.6196</w:t>
+            </w:r>
+          </w:p>
+        </w:tc>
+      </w:tr>
+      <w:tr>
+        <w:trPr>
+          <w:trHeight w:val="310"/>
+        </w:trPr>
+        <w:tc>
+          <w:tcPr>
+            <w:tcW w:w="0" w:type="auto"/>
+            <w:tcBorders>
+              <w:top w:val="nil"/>
+              <w:left w:val="nil"/>
+              <w:bottom w:val="nil"/>
+              <w:right w:val="single" w:sz="4" w:space="0" w:color="auto"/>
+            </w:tcBorders>
+            <w:shd w:val="clear" w:color="auto" w:fill="auto"/>
+            <w:noWrap/>
+            <w:vAlign w:val="center"/>
+            <w:hideMark/>
+          </w:tcPr>
+          <w:p>
+            <w:pPr>
+              <w:spacing w:before="0" w:after="0"/>
+              <w:jc w:val="center"/>
+              <w:rPr>
+                <w:rFonts w:eastAsia="Times New Roman" w:cs="Times New Roman"/>
+                <w:i/>
+                <w:color w:val="000000"/>
+                <w:szCs w:val="24"/>
+              </w:rPr>
+            </w:pPr>
+            <w:proofErr w:type="spellStart"/>
+            <w:r>
+              <w:rPr>
+                <w:rFonts w:eastAsia="Times New Roman" w:cs="Times New Roman"/>
+                <w:i/>
+                <w:color w:val="000000"/>
+                <w:szCs w:val="24"/>
+              </w:rPr>
+              <w:t>Labiale</w:t>
+            </w:r>
+            <w:proofErr w:type="spellEnd"/>
+            <w:r>
+              <w:rPr>
+                <w:rFonts w:eastAsia="Times New Roman" w:cs="Times New Roman"/>
+                <w:i/>
+                <w:color w:val="000000"/>
+                <w:szCs w:val="24"/>
+              </w:rPr>
+              <w:t xml:space="preserve"> </w:t>
+            </w:r>
+            <w:proofErr w:type="spellStart"/>
+            <w:r>
+              <w:rPr>
+                <w:rFonts w:eastAsia="Times New Roman" w:cs="Times New Roman"/>
+                <w:i/>
+                <w:color w:val="000000"/>
+                <w:szCs w:val="24"/>
+              </w:rPr>
+              <w:t>inferius</w:t>
+            </w:r>
+            <w:proofErr w:type="spellEnd"/>
+          </w:p>
+        </w:tc>
+        <w:tc>
+          <w:tcPr>
+            <w:tcW w:w="0" w:type="auto"/>
+            <w:tcBorders>
+              <w:top w:val="nil"/>
+              <w:left w:val="single" w:sz="4" w:space="0" w:color="auto"/>
+              <w:bottom w:val="nil"/>
+              <w:right w:val="nil"/>
+            </w:tcBorders>
+            <w:shd w:val="clear" w:color="auto" w:fill="auto"/>
+            <w:noWrap/>
+            <w:vAlign w:val="center"/>
+            <w:hideMark/>
+          </w:tcPr>
+          <w:p>
+            <w:pPr>
+              <w:spacing w:before="0" w:after="0"/>
+              <w:jc w:val="center"/>
+              <w:rPr>
+                <w:rFonts w:eastAsia="Times New Roman" w:cs="Times New Roman"/>
+                <w:bCs/>
+                <w:color w:val="000000"/>
+                <w:szCs w:val="24"/>
+              </w:rPr>
+            </w:pPr>
+            <w:r>
+              <w:rPr>
+                <w:rFonts w:eastAsia="Times New Roman" w:cs="Times New Roman"/>
+                <w:bCs/>
+                <w:color w:val="000000"/>
+                <w:szCs w:val="24"/>
+              </w:rPr>
+              <w:t>0.6056</w:t>
+            </w:r>
+          </w:p>
+        </w:tc>
+        <w:tc>
+          <w:tcPr>
+            <w:tcW w:w="0" w:type="auto"/>
+            <w:tcBorders>
+              <w:top w:val="nil"/>
+              <w:left w:val="nil"/>
+              <w:bottom w:val="nil"/>
+              <w:right w:val="nil"/>
+            </w:tcBorders>
+            <w:shd w:val="clear" w:color="auto" w:fill="auto"/>
+            <w:noWrap/>
+            <w:vAlign w:val="center"/>
+            <w:hideMark/>
+          </w:tcPr>
+          <w:p>
+            <w:pPr>
+              <w:spacing w:before="0" w:after="0"/>
+              <w:jc w:val="center"/>
+              <w:rPr>
+                <w:rFonts w:eastAsia="Times New Roman" w:cs="Times New Roman"/>
+                <w:bCs/>
+                <w:color w:val="000000"/>
+                <w:szCs w:val="24"/>
+              </w:rPr>
+            </w:pPr>
+            <w:r>
+              <w:rPr>
+                <w:rFonts w:eastAsia="Times New Roman" w:cs="Times New Roman"/>
+                <w:bCs/>
+                <w:color w:val="000000"/>
+                <w:szCs w:val="24"/>
+              </w:rPr>
+              <w:t>0.6122</w:t>
+            </w:r>
+          </w:p>
+        </w:tc>
+        <w:tc>
+          <w:tcPr>
+            <w:tcW w:w="0" w:type="auto"/>
+            <w:tcBorders>
+              <w:top w:val="nil"/>
+              <w:left w:val="nil"/>
+              <w:bottom w:val="nil"/>
+              <w:right w:val="nil"/>
+            </w:tcBorders>
+            <w:shd w:val="clear" w:color="auto" w:fill="auto"/>
+            <w:noWrap/>
+            <w:vAlign w:val="center"/>
+            <w:hideMark/>
+          </w:tcPr>
+          <w:p>
+            <w:pPr>
+              <w:spacing w:before="0" w:after="0"/>
+              <w:jc w:val="center"/>
+              <w:rPr>
+                <w:rFonts w:eastAsia="Times New Roman" w:cs="Times New Roman"/>
+                <w:bCs/>
+                <w:color w:val="000000"/>
+                <w:szCs w:val="24"/>
+              </w:rPr>
+            </w:pPr>
+            <w:r>
+              <w:rPr>
+                <w:rFonts w:eastAsia="Times New Roman" w:cs="Times New Roman"/>
+                <w:bCs/>
+                <w:color w:val="000000"/>
+                <w:szCs w:val="24"/>
+              </w:rPr>
+              <w:t>0.5711</w:t>
+            </w:r>
+          </w:p>
+        </w:tc>
+      </w:tr>
+      <w:tr>
+        <w:trPr>
+          <w:trHeight w:val="310"/>
+        </w:trPr>
+        <w:tc>
+          <w:tcPr>
+            <w:tcW w:w="0" w:type="auto"/>
+            <w:tcBorders>
+              <w:top w:val="nil"/>
+              <w:left w:val="nil"/>
+              <w:bottom w:val="nil"/>
+              <w:right w:val="single" w:sz="4" w:space="0" w:color="auto"/>
+            </w:tcBorders>
+            <w:shd w:val="clear" w:color="auto" w:fill="auto"/>
+            <w:noWrap/>
+            <w:vAlign w:val="center"/>
+            <w:hideMark/>
+          </w:tcPr>
+          <w:p>
+            <w:pPr>
+              <w:spacing w:before="0" w:after="0"/>
+              <w:jc w:val="center"/>
+              <w:rPr>
+                <w:rFonts w:eastAsia="Times New Roman" w:cs="Times New Roman"/>
+                <w:i/>
+                <w:color w:val="000000"/>
+                <w:szCs w:val="24"/>
+              </w:rPr>
+            </w:pPr>
+            <w:proofErr w:type="spellStart"/>
+            <w:r>
+              <w:rPr>
+                <w:rFonts w:eastAsia="Times New Roman" w:cs="Times New Roman"/>
+                <w:i/>
+                <w:color w:val="000000"/>
+                <w:szCs w:val="24"/>
+              </w:rPr>
+              <w:lastRenderedPageBreak/>
+              <w:t>Labiale</w:t>
+            </w:r>
+            <w:proofErr w:type="spellEnd"/>
+            <w:r>
+              <w:rPr>
+                <w:rFonts w:eastAsia="Times New Roman" w:cs="Times New Roman"/>
+                <w:i/>
+                <w:color w:val="000000"/>
+                <w:szCs w:val="24"/>
+              </w:rPr>
+              <w:t xml:space="preserve"> superius</w:t>
+            </w:r>
+          </w:p>
+        </w:tc>
+        <w:tc>
+          <w:tcPr>
+            <w:tcW w:w="0" w:type="auto"/>
+            <w:tcBorders>
+              <w:top w:val="nil"/>
+              <w:left w:val="single" w:sz="4" w:space="0" w:color="auto"/>
+              <w:bottom w:val="nil"/>
+              <w:right w:val="nil"/>
+            </w:tcBorders>
+            <w:shd w:val="clear" w:color="auto" w:fill="auto"/>
+            <w:noWrap/>
+            <w:vAlign w:val="center"/>
+            <w:hideMark/>
+          </w:tcPr>
+          <w:p>
+            <w:pPr>
+              <w:spacing w:before="0" w:after="0"/>
+              <w:jc w:val="center"/>
+              <w:rPr>
+                <w:rFonts w:eastAsia="Times New Roman" w:cs="Times New Roman"/>
+                <w:bCs/>
+                <w:color w:val="000000"/>
+                <w:szCs w:val="24"/>
+              </w:rPr>
+            </w:pPr>
+            <w:r>
+              <w:rPr>
+                <w:rFonts w:eastAsia="Times New Roman" w:cs="Times New Roman"/>
+                <w:bCs/>
+                <w:color w:val="000000"/>
+                <w:szCs w:val="24"/>
+              </w:rPr>
+              <w:t>0.4436</w:t>
+            </w:r>
+          </w:p>
+        </w:tc>
+        <w:tc>
+          <w:tcPr>
+            <w:tcW w:w="0" w:type="auto"/>
+            <w:tcBorders>
+              <w:top w:val="nil"/>
+              <w:left w:val="nil"/>
+              <w:bottom w:val="nil"/>
+              <w:right w:val="nil"/>
+            </w:tcBorders>
+            <w:shd w:val="clear" w:color="auto" w:fill="auto"/>
+            <w:noWrap/>
+            <w:vAlign w:val="center"/>
+            <w:hideMark/>
+          </w:tcPr>
+          <w:p>
+            <w:pPr>
+              <w:spacing w:before="0" w:after="0"/>
+              <w:jc w:val="center"/>
+              <w:rPr>
+                <w:rFonts w:eastAsia="Times New Roman" w:cs="Times New Roman"/>
+                <w:bCs/>
+                <w:color w:val="000000"/>
+                <w:szCs w:val="24"/>
+              </w:rPr>
+            </w:pPr>
+            <w:r>
+              <w:rPr>
+                <w:rFonts w:eastAsia="Times New Roman" w:cs="Times New Roman"/>
+                <w:bCs/>
+                <w:color w:val="000000"/>
+                <w:szCs w:val="24"/>
+              </w:rPr>
+              <w:t>0.4778</w:t>
+            </w:r>
+          </w:p>
+        </w:tc>
+        <w:tc>
+          <w:tcPr>
+            <w:tcW w:w="0" w:type="auto"/>
+            <w:tcBorders>
+              <w:top w:val="nil"/>
+              <w:left w:val="nil"/>
+              <w:bottom w:val="nil"/>
+              <w:right w:val="nil"/>
+            </w:tcBorders>
+            <w:shd w:val="clear" w:color="auto" w:fill="auto"/>
+            <w:noWrap/>
+            <w:vAlign w:val="center"/>
+            <w:hideMark/>
+          </w:tcPr>
+          <w:p>
+            <w:pPr>
+              <w:spacing w:before="0" w:after="0"/>
+              <w:jc w:val="center"/>
+              <w:rPr>
+                <w:rFonts w:eastAsia="Times New Roman" w:cs="Times New Roman"/>
+                <w:bCs/>
+                <w:color w:val="000000"/>
+                <w:szCs w:val="24"/>
+              </w:rPr>
+            </w:pPr>
+            <w:r>
+              <w:rPr>
+                <w:rFonts w:eastAsia="Times New Roman" w:cs="Times New Roman"/>
+                <w:bCs/>
+                <w:color w:val="000000"/>
+                <w:szCs w:val="24"/>
+              </w:rPr>
+              <w:t>0.4430</w:t>
+            </w:r>
+          </w:p>
+        </w:tc>
+      </w:tr>
+      <w:tr>
+        <w:trPr>
+          <w:trHeight w:val="310"/>
+        </w:trPr>
+        <w:tc>
+          <w:tcPr>
+            <w:tcW w:w="0" w:type="auto"/>
+            <w:tcBorders>
+              <w:top w:val="nil"/>
+              <w:left w:val="nil"/>
+              <w:bottom w:val="nil"/>
+              <w:right w:val="single" w:sz="4" w:space="0" w:color="auto"/>
+            </w:tcBorders>
+            <w:shd w:val="clear" w:color="auto" w:fill="auto"/>
+            <w:noWrap/>
+            <w:vAlign w:val="center"/>
+            <w:hideMark/>
+          </w:tcPr>
+          <w:p>
+            <w:pPr>
+              <w:spacing w:before="0" w:after="0"/>
+              <w:jc w:val="center"/>
+              <w:rPr>
+                <w:rFonts w:eastAsia="Times New Roman" w:cs="Times New Roman"/>
+                <w:i/>
+                <w:color w:val="000000"/>
+                <w:szCs w:val="24"/>
+              </w:rPr>
+            </w:pPr>
+            <w:proofErr w:type="spellStart"/>
+            <w:r>
+              <w:rPr>
+                <w:rFonts w:eastAsia="Times New Roman" w:cs="Times New Roman"/>
+                <w:i/>
+                <w:color w:val="000000"/>
+                <w:szCs w:val="24"/>
+              </w:rPr>
+              <w:t>Nasion</w:t>
+            </w:r>
+            <w:proofErr w:type="spellEnd"/>
+          </w:p>
+        </w:tc>
+        <w:tc>
+          <w:tcPr>
+            <w:tcW w:w="0" w:type="auto"/>
+            <w:tcBorders>
+              <w:top w:val="nil"/>
+              <w:left w:val="single" w:sz="4" w:space="0" w:color="auto"/>
+              <w:bottom w:val="nil"/>
+              <w:right w:val="nil"/>
+            </w:tcBorders>
+            <w:shd w:val="clear" w:color="auto" w:fill="auto"/>
+            <w:noWrap/>
+            <w:vAlign w:val="center"/>
+            <w:hideMark/>
+          </w:tcPr>
+          <w:p>
+            <w:pPr>
+              <w:spacing w:before="0" w:after="0"/>
+              <w:jc w:val="center"/>
+              <w:rPr>
+                <w:rFonts w:eastAsia="Times New Roman" w:cs="Times New Roman"/>
+                <w:bCs/>
+                <w:color w:val="000000"/>
+                <w:szCs w:val="24"/>
+              </w:rPr>
+            </w:pPr>
+            <w:r>
+              <w:rPr>
+                <w:rFonts w:eastAsia="Times New Roman" w:cs="Times New Roman"/>
+                <w:bCs/>
+                <w:color w:val="000000"/>
+                <w:szCs w:val="24"/>
+              </w:rPr>
+              <w:t>0.5677</w:t>
+            </w:r>
+          </w:p>
+        </w:tc>
+        <w:tc>
+          <w:tcPr>
+            <w:tcW w:w="0" w:type="auto"/>
+            <w:tcBorders>
+              <w:top w:val="nil"/>
+              <w:left w:val="nil"/>
+              <w:bottom w:val="nil"/>
+              <w:right w:val="nil"/>
+            </w:tcBorders>
+            <w:shd w:val="clear" w:color="auto" w:fill="auto"/>
+            <w:noWrap/>
+            <w:vAlign w:val="center"/>
+            <w:hideMark/>
+          </w:tcPr>
+          <w:p>
+            <w:pPr>
+              <w:spacing w:before="0" w:after="0"/>
+              <w:jc w:val="center"/>
+              <w:rPr>
+                <w:rFonts w:eastAsia="Times New Roman" w:cs="Times New Roman"/>
+                <w:bCs/>
+                <w:color w:val="000000"/>
+                <w:szCs w:val="24"/>
+              </w:rPr>
+            </w:pPr>
+            <w:r>
+              <w:rPr>
+                <w:rFonts w:eastAsia="Times New Roman" w:cs="Times New Roman"/>
+                <w:bCs/>
+                <w:color w:val="000000"/>
+                <w:szCs w:val="24"/>
+              </w:rPr>
+              <w:t>0.5594</w:t>
+            </w:r>
+          </w:p>
+        </w:tc>
+        <w:tc>
+          <w:tcPr>
+            <w:tcW w:w="0" w:type="auto"/>
+            <w:tcBorders>
+              <w:top w:val="nil"/>
+              <w:left w:val="nil"/>
+              <w:bottom w:val="nil"/>
+              <w:right w:val="nil"/>
+            </w:tcBorders>
+            <w:shd w:val="clear" w:color="auto" w:fill="auto"/>
+            <w:noWrap/>
+            <w:vAlign w:val="center"/>
+            <w:hideMark/>
+          </w:tcPr>
+          <w:p>
+            <w:pPr>
+              <w:spacing w:before="0" w:after="0"/>
+              <w:jc w:val="center"/>
+              <w:rPr>
+                <w:rFonts w:eastAsia="Times New Roman" w:cs="Times New Roman"/>
+                <w:bCs/>
+                <w:color w:val="000000"/>
+                <w:szCs w:val="24"/>
+              </w:rPr>
+            </w:pPr>
+            <w:r>
+              <w:rPr>
+                <w:rFonts w:eastAsia="Times New Roman" w:cs="Times New Roman"/>
+                <w:bCs/>
+                <w:color w:val="000000"/>
+                <w:szCs w:val="24"/>
+              </w:rPr>
+              <w:t>0.5474</w:t>
+            </w:r>
+          </w:p>
+        </w:tc>
+      </w:tr>
+      <w:tr>
+        <w:trPr>
+          <w:trHeight w:val="310"/>
+        </w:trPr>
+        <w:tc>
+          <w:tcPr>
+            <w:tcW w:w="0" w:type="auto"/>
+            <w:tcBorders>
+              <w:top w:val="nil"/>
+              <w:left w:val="nil"/>
+              <w:bottom w:val="nil"/>
+              <w:right w:val="single" w:sz="4" w:space="0" w:color="auto"/>
+            </w:tcBorders>
+            <w:shd w:val="clear" w:color="auto" w:fill="auto"/>
+            <w:noWrap/>
+            <w:vAlign w:val="center"/>
+            <w:hideMark/>
+          </w:tcPr>
+          <w:p>
+            <w:pPr>
+              <w:spacing w:before="0" w:after="0"/>
+              <w:jc w:val="center"/>
+              <w:rPr>
+                <w:rFonts w:eastAsia="Times New Roman" w:cs="Times New Roman"/>
+                <w:i/>
+                <w:color w:val="000000"/>
+                <w:szCs w:val="24"/>
+              </w:rPr>
+            </w:pPr>
+            <w:r>
+              <w:rPr>
+                <w:rFonts w:eastAsia="Times New Roman" w:cs="Times New Roman"/>
+                <w:i/>
+                <w:color w:val="000000"/>
+                <w:szCs w:val="24"/>
+              </w:rPr>
+              <w:t>Pogonion</w:t>
+            </w:r>
+          </w:p>
+        </w:tc>
+        <w:tc>
+          <w:tcPr>
+            <w:tcW w:w="0" w:type="auto"/>
+            <w:tcBorders>
+              <w:top w:val="nil"/>
+              <w:left w:val="single" w:sz="4" w:space="0" w:color="auto"/>
+              <w:bottom w:val="nil"/>
+              <w:right w:val="nil"/>
+            </w:tcBorders>
+            <w:shd w:val="clear" w:color="auto" w:fill="auto"/>
+            <w:noWrap/>
+            <w:vAlign w:val="center"/>
+            <w:hideMark/>
+          </w:tcPr>
+          <w:p>
+            <w:pPr>
+              <w:spacing w:before="0" w:after="0"/>
+              <w:jc w:val="center"/>
+              <w:rPr>
+                <w:rFonts w:eastAsia="Times New Roman" w:cs="Times New Roman"/>
+                <w:bCs/>
+                <w:color w:val="000000"/>
+                <w:szCs w:val="24"/>
+              </w:rPr>
+            </w:pPr>
+            <w:r>
+              <w:rPr>
+                <w:rFonts w:eastAsia="Times New Roman" w:cs="Times New Roman"/>
+                <w:bCs/>
+                <w:color w:val="000000"/>
+                <w:szCs w:val="24"/>
+              </w:rPr>
+              <w:t>0.6193</w:t>
+            </w:r>
+          </w:p>
+        </w:tc>
+        <w:tc>
+          <w:tcPr>
+            <w:tcW w:w="0" w:type="auto"/>
+            <w:tcBorders>
+              <w:top w:val="nil"/>
+              <w:left w:val="nil"/>
+              <w:bottom w:val="nil"/>
+              <w:right w:val="nil"/>
+            </w:tcBorders>
+            <w:shd w:val="clear" w:color="auto" w:fill="auto"/>
+            <w:noWrap/>
+            <w:vAlign w:val="center"/>
+            <w:hideMark/>
+          </w:tcPr>
+          <w:p>
+            <w:pPr>
+              <w:spacing w:before="0" w:after="0"/>
+              <w:jc w:val="center"/>
+              <w:rPr>
+                <w:rFonts w:eastAsia="Times New Roman" w:cs="Times New Roman"/>
+                <w:bCs/>
+                <w:color w:val="000000"/>
+                <w:szCs w:val="24"/>
+              </w:rPr>
+            </w:pPr>
+            <w:r>
+              <w:rPr>
+                <w:rFonts w:eastAsia="Times New Roman" w:cs="Times New Roman"/>
+                <w:bCs/>
+                <w:color w:val="000000"/>
+                <w:szCs w:val="24"/>
+              </w:rPr>
+              <w:t>0.6227</w:t>
+            </w:r>
+          </w:p>
+        </w:tc>
+        <w:tc>
+          <w:tcPr>
+            <w:tcW w:w="0" w:type="auto"/>
+            <w:tcBorders>
+              <w:top w:val="nil"/>
+              <w:left w:val="nil"/>
+              <w:bottom w:val="nil"/>
+              <w:right w:val="nil"/>
+            </w:tcBorders>
+            <w:shd w:val="clear" w:color="auto" w:fill="auto"/>
+            <w:noWrap/>
+            <w:vAlign w:val="center"/>
+            <w:hideMark/>
+          </w:tcPr>
+          <w:p>
+            <w:pPr>
+              <w:spacing w:before="0" w:after="0"/>
+              <w:jc w:val="center"/>
+              <w:rPr>
+                <w:rFonts w:eastAsia="Times New Roman" w:cs="Times New Roman"/>
+                <w:bCs/>
+                <w:color w:val="000000"/>
+                <w:szCs w:val="24"/>
+              </w:rPr>
+            </w:pPr>
+            <w:r>
+              <w:rPr>
+                <w:rFonts w:eastAsia="Times New Roman" w:cs="Times New Roman"/>
+                <w:bCs/>
+                <w:color w:val="000000"/>
+                <w:szCs w:val="24"/>
+              </w:rPr>
+              <w:t>0.6019</w:t>
+            </w:r>
+          </w:p>
+        </w:tc>
+      </w:tr>
+      <w:tr>
+        <w:trPr>
+          <w:trHeight w:val="310"/>
+        </w:trPr>
+        <w:tc>
+          <w:tcPr>
+            <w:tcW w:w="0" w:type="auto"/>
+            <w:tcBorders>
+              <w:top w:val="nil"/>
+              <w:left w:val="nil"/>
+              <w:bottom w:val="nil"/>
+              <w:right w:val="single" w:sz="4" w:space="0" w:color="auto"/>
+            </w:tcBorders>
+            <w:shd w:val="clear" w:color="auto" w:fill="auto"/>
+            <w:noWrap/>
+            <w:vAlign w:val="center"/>
+            <w:hideMark/>
+          </w:tcPr>
+          <w:p>
+            <w:pPr>
+              <w:spacing w:before="0" w:after="0"/>
+              <w:jc w:val="center"/>
+              <w:rPr>
+                <w:rFonts w:eastAsia="Times New Roman" w:cs="Times New Roman"/>
+                <w:i/>
+                <w:color w:val="000000"/>
+                <w:szCs w:val="24"/>
+              </w:rPr>
+            </w:pPr>
+            <w:proofErr w:type="spellStart"/>
+            <w:r>
+              <w:rPr>
+                <w:rFonts w:eastAsia="Times New Roman" w:cs="Times New Roman"/>
+                <w:i/>
+                <w:color w:val="000000"/>
+                <w:szCs w:val="24"/>
+              </w:rPr>
+              <w:t>Pronasale</w:t>
+            </w:r>
+            <w:proofErr w:type="spellEnd"/>
+          </w:p>
+        </w:tc>
+        <w:tc>
+          <w:tcPr>
+            <w:tcW w:w="0" w:type="auto"/>
+            <w:tcBorders>
+              <w:top w:val="nil"/>
+              <w:left w:val="single" w:sz="4" w:space="0" w:color="auto"/>
+              <w:bottom w:val="nil"/>
+              <w:right w:val="nil"/>
+            </w:tcBorders>
+            <w:shd w:val="clear" w:color="auto" w:fill="auto"/>
+            <w:noWrap/>
+            <w:vAlign w:val="center"/>
+            <w:hideMark/>
+          </w:tcPr>
+          <w:p>
+            <w:pPr>
+              <w:spacing w:before="0" w:after="0"/>
+              <w:jc w:val="center"/>
+              <w:rPr>
+                <w:rFonts w:eastAsia="Times New Roman" w:cs="Times New Roman"/>
+                <w:bCs/>
+                <w:color w:val="000000"/>
+                <w:szCs w:val="24"/>
+              </w:rPr>
+            </w:pPr>
+            <w:r>
+              <w:rPr>
+                <w:rFonts w:eastAsia="Times New Roman" w:cs="Times New Roman"/>
+                <w:bCs/>
+                <w:color w:val="000000"/>
+                <w:szCs w:val="24"/>
+              </w:rPr>
+              <w:t>0.3870</w:t>
+            </w:r>
+          </w:p>
+        </w:tc>
+        <w:tc>
+          <w:tcPr>
+            <w:tcW w:w="0" w:type="auto"/>
+            <w:tcBorders>
+              <w:top w:val="nil"/>
+              <w:left w:val="nil"/>
+              <w:bottom w:val="nil"/>
+              <w:right w:val="nil"/>
+            </w:tcBorders>
+            <w:shd w:val="clear" w:color="auto" w:fill="auto"/>
+            <w:noWrap/>
+            <w:vAlign w:val="center"/>
+            <w:hideMark/>
+          </w:tcPr>
+          <w:p>
+            <w:pPr>
+              <w:spacing w:before="0" w:after="0"/>
+              <w:jc w:val="center"/>
+              <w:rPr>
+                <w:rFonts w:eastAsia="Times New Roman" w:cs="Times New Roman"/>
+                <w:bCs/>
+                <w:color w:val="000000"/>
+                <w:szCs w:val="24"/>
+              </w:rPr>
+            </w:pPr>
+            <w:r>
+              <w:rPr>
+                <w:rFonts w:eastAsia="Times New Roman" w:cs="Times New Roman"/>
+                <w:bCs/>
+                <w:color w:val="000000"/>
+                <w:szCs w:val="24"/>
+              </w:rPr>
+              <w:t>0.3883</w:t>
+            </w:r>
+          </w:p>
+        </w:tc>
+        <w:tc>
+          <w:tcPr>
+            <w:tcW w:w="0" w:type="auto"/>
+            <w:tcBorders>
+              <w:top w:val="nil"/>
+              <w:left w:val="nil"/>
+              <w:bottom w:val="nil"/>
+              <w:right w:val="nil"/>
+            </w:tcBorders>
+            <w:shd w:val="clear" w:color="auto" w:fill="auto"/>
+            <w:noWrap/>
+            <w:vAlign w:val="center"/>
+            <w:hideMark/>
+          </w:tcPr>
+          <w:p>
+            <w:pPr>
+              <w:spacing w:before="0" w:after="0"/>
+              <w:jc w:val="center"/>
+              <w:rPr>
+                <w:rFonts w:eastAsia="Times New Roman" w:cs="Times New Roman"/>
+                <w:bCs/>
+                <w:color w:val="000000"/>
+                <w:szCs w:val="24"/>
+              </w:rPr>
+            </w:pPr>
+            <w:r>
+              <w:rPr>
+                <w:rFonts w:eastAsia="Times New Roman" w:cs="Times New Roman"/>
+                <w:bCs/>
+                <w:color w:val="000000"/>
+                <w:szCs w:val="24"/>
+              </w:rPr>
+              <w:t>0.3763</w:t>
+            </w:r>
+          </w:p>
+        </w:tc>
+      </w:tr>
+      <w:tr>
+        <w:trPr>
+          <w:trHeight w:val="310"/>
+        </w:trPr>
+        <w:tc>
+          <w:tcPr>
+            <w:tcW w:w="0" w:type="auto"/>
+            <w:tcBorders>
+              <w:top w:val="nil"/>
+              <w:left w:val="nil"/>
+              <w:bottom w:val="nil"/>
+              <w:right w:val="single" w:sz="4" w:space="0" w:color="auto"/>
+            </w:tcBorders>
+            <w:shd w:val="clear" w:color="auto" w:fill="auto"/>
+            <w:noWrap/>
+            <w:vAlign w:val="center"/>
+            <w:hideMark/>
+          </w:tcPr>
+          <w:p>
+            <w:pPr>
+              <w:spacing w:before="0" w:after="0"/>
+              <w:jc w:val="center"/>
+              <w:rPr>
+                <w:rFonts w:eastAsia="Times New Roman" w:cs="Times New Roman"/>
+                <w:i/>
+                <w:color w:val="000000"/>
+                <w:szCs w:val="24"/>
+              </w:rPr>
+            </w:pPr>
+            <w:proofErr w:type="spellStart"/>
+            <w:r>
+              <w:rPr>
+                <w:rFonts w:eastAsia="Times New Roman" w:cs="Times New Roman"/>
+                <w:i/>
+                <w:color w:val="000000"/>
+                <w:szCs w:val="24"/>
+              </w:rPr>
+              <w:t>Subalare</w:t>
+            </w:r>
+            <w:proofErr w:type="spellEnd"/>
+            <w:r>
+              <w:rPr>
+                <w:rFonts w:eastAsia="Times New Roman" w:cs="Times New Roman"/>
+                <w:i/>
+                <w:color w:val="000000"/>
+                <w:szCs w:val="24"/>
+              </w:rPr>
+              <w:t xml:space="preserve"> left</w:t>
+            </w:r>
+          </w:p>
+        </w:tc>
+        <w:tc>
+          <w:tcPr>
+            <w:tcW w:w="0" w:type="auto"/>
+            <w:tcBorders>
+              <w:top w:val="nil"/>
+              <w:left w:val="single" w:sz="4" w:space="0" w:color="auto"/>
+              <w:bottom w:val="nil"/>
+              <w:right w:val="nil"/>
+            </w:tcBorders>
+            <w:shd w:val="clear" w:color="auto" w:fill="auto"/>
+            <w:noWrap/>
+            <w:vAlign w:val="center"/>
+            <w:hideMark/>
+          </w:tcPr>
+          <w:p>
+            <w:pPr>
+              <w:spacing w:before="0" w:after="0"/>
+              <w:jc w:val="center"/>
+              <w:rPr>
+                <w:rFonts w:eastAsia="Times New Roman" w:cs="Times New Roman"/>
+                <w:bCs/>
+                <w:color w:val="000000"/>
+                <w:szCs w:val="24"/>
+              </w:rPr>
+            </w:pPr>
+            <w:r>
+              <w:rPr>
+                <w:rFonts w:eastAsia="Times New Roman" w:cs="Times New Roman"/>
+                <w:bCs/>
+                <w:color w:val="000000"/>
+                <w:szCs w:val="24"/>
+              </w:rPr>
+              <w:t>0.4956</w:t>
+            </w:r>
+          </w:p>
+        </w:tc>
+        <w:tc>
+          <w:tcPr>
+            <w:tcW w:w="0" w:type="auto"/>
+            <w:tcBorders>
+              <w:top w:val="nil"/>
+              <w:left w:val="nil"/>
+              <w:bottom w:val="nil"/>
+              <w:right w:val="nil"/>
+            </w:tcBorders>
+            <w:shd w:val="clear" w:color="auto" w:fill="auto"/>
+            <w:noWrap/>
+            <w:vAlign w:val="center"/>
+            <w:hideMark/>
+          </w:tcPr>
+          <w:p>
+            <w:pPr>
+              <w:spacing w:before="0" w:after="0"/>
+              <w:jc w:val="center"/>
+              <w:rPr>
+                <w:rFonts w:eastAsia="Times New Roman" w:cs="Times New Roman"/>
+                <w:bCs/>
+                <w:color w:val="000000"/>
+                <w:szCs w:val="24"/>
+              </w:rPr>
+            </w:pPr>
+            <w:r>
+              <w:rPr>
+                <w:rFonts w:eastAsia="Times New Roman" w:cs="Times New Roman"/>
+                <w:bCs/>
+                <w:color w:val="000000"/>
+                <w:szCs w:val="24"/>
+              </w:rPr>
+              <w:t>0.4873</w:t>
+            </w:r>
+          </w:p>
+        </w:tc>
+        <w:tc>
+          <w:tcPr>
+            <w:tcW w:w="0" w:type="auto"/>
+            <w:tcBorders>
+              <w:top w:val="nil"/>
+              <w:left w:val="nil"/>
+              <w:bottom w:val="nil"/>
+              <w:right w:val="nil"/>
+            </w:tcBorders>
+            <w:shd w:val="clear" w:color="auto" w:fill="auto"/>
+            <w:noWrap/>
+            <w:vAlign w:val="center"/>
+            <w:hideMark/>
+          </w:tcPr>
+          <w:p>
+            <w:pPr>
+              <w:spacing w:before="0" w:after="0"/>
+              <w:jc w:val="center"/>
+              <w:rPr>
+                <w:rFonts w:eastAsia="Times New Roman" w:cs="Times New Roman"/>
+                <w:bCs/>
+                <w:color w:val="000000"/>
+                <w:szCs w:val="24"/>
+              </w:rPr>
+            </w:pPr>
+            <w:r>
+              <w:rPr>
+                <w:rFonts w:eastAsia="Times New Roman" w:cs="Times New Roman"/>
+                <w:bCs/>
+                <w:color w:val="000000"/>
+                <w:szCs w:val="24"/>
+              </w:rPr>
+              <w:t>0.4716</w:t>
+            </w:r>
+          </w:p>
+        </w:tc>
+      </w:tr>
+      <w:tr>
+        <w:trPr>
+          <w:trHeight w:val="310"/>
+        </w:trPr>
+        <w:tc>
+          <w:tcPr>
+            <w:tcW w:w="0" w:type="auto"/>
+            <w:tcBorders>
+              <w:top w:val="nil"/>
+              <w:left w:val="nil"/>
+              <w:bottom w:val="nil"/>
+              <w:right w:val="single" w:sz="4" w:space="0" w:color="auto"/>
+            </w:tcBorders>
+            <w:shd w:val="clear" w:color="auto" w:fill="auto"/>
+            <w:noWrap/>
+            <w:vAlign w:val="center"/>
+            <w:hideMark/>
+          </w:tcPr>
+          <w:p>
+            <w:pPr>
+              <w:spacing w:before="0" w:after="0"/>
+              <w:jc w:val="center"/>
+              <w:rPr>
+                <w:rFonts w:eastAsia="Times New Roman" w:cs="Times New Roman"/>
+                <w:i/>
+                <w:color w:val="000000"/>
+                <w:szCs w:val="24"/>
+              </w:rPr>
+            </w:pPr>
+            <w:proofErr w:type="spellStart"/>
+            <w:r>
+              <w:rPr>
+                <w:rFonts w:eastAsia="Times New Roman" w:cs="Times New Roman"/>
+                <w:i/>
+                <w:color w:val="000000"/>
+                <w:szCs w:val="24"/>
+              </w:rPr>
+              <w:t>Subalare</w:t>
+            </w:r>
+            <w:proofErr w:type="spellEnd"/>
+            <w:r>
+              <w:rPr>
+                <w:rFonts w:eastAsia="Times New Roman" w:cs="Times New Roman"/>
+                <w:i/>
+                <w:color w:val="000000"/>
+                <w:szCs w:val="24"/>
+              </w:rPr>
+              <w:t xml:space="preserve"> right</w:t>
+            </w:r>
+          </w:p>
+        </w:tc>
+        <w:tc>
+          <w:tcPr>
+            <w:tcW w:w="0" w:type="auto"/>
+            <w:tcBorders>
+              <w:top w:val="nil"/>
+              <w:left w:val="single" w:sz="4" w:space="0" w:color="auto"/>
+              <w:bottom w:val="nil"/>
+              <w:right w:val="nil"/>
+            </w:tcBorders>
+            <w:shd w:val="clear" w:color="auto" w:fill="auto"/>
+            <w:noWrap/>
+            <w:vAlign w:val="center"/>
+            <w:hideMark/>
+          </w:tcPr>
+          <w:p>
+            <w:pPr>
+              <w:spacing w:before="0" w:after="0"/>
+              <w:jc w:val="center"/>
+              <w:rPr>
+                <w:rFonts w:eastAsia="Times New Roman" w:cs="Times New Roman"/>
+                <w:bCs/>
+                <w:color w:val="000000"/>
+                <w:szCs w:val="24"/>
+              </w:rPr>
+            </w:pPr>
+            <w:r>
+              <w:rPr>
+                <w:rFonts w:eastAsia="Times New Roman" w:cs="Times New Roman"/>
+                <w:bCs/>
+                <w:color w:val="000000"/>
+                <w:szCs w:val="24"/>
+              </w:rPr>
+              <w:t>0.5100</w:t>
+            </w:r>
+          </w:p>
+        </w:tc>
+        <w:tc>
+          <w:tcPr>
+            <w:tcW w:w="0" w:type="auto"/>
+            <w:tcBorders>
+              <w:top w:val="nil"/>
+              <w:left w:val="nil"/>
+              <w:bottom w:val="nil"/>
+              <w:right w:val="nil"/>
+            </w:tcBorders>
+            <w:shd w:val="clear" w:color="auto" w:fill="auto"/>
+            <w:noWrap/>
+            <w:vAlign w:val="center"/>
+            <w:hideMark/>
+          </w:tcPr>
+          <w:p>
+            <w:pPr>
+              <w:spacing w:before="0" w:after="0"/>
+              <w:jc w:val="center"/>
+              <w:rPr>
+                <w:rFonts w:eastAsia="Times New Roman" w:cs="Times New Roman"/>
+                <w:bCs/>
+                <w:color w:val="000000"/>
+                <w:szCs w:val="24"/>
+              </w:rPr>
+            </w:pPr>
+            <w:r>
+              <w:rPr>
+                <w:rFonts w:eastAsia="Times New Roman" w:cs="Times New Roman"/>
+                <w:bCs/>
+                <w:color w:val="000000"/>
+                <w:szCs w:val="24"/>
+              </w:rPr>
+              <w:t>0.4958</w:t>
+            </w:r>
+          </w:p>
+        </w:tc>
+        <w:tc>
+          <w:tcPr>
+            <w:tcW w:w="0" w:type="auto"/>
+            <w:tcBorders>
+              <w:top w:val="nil"/>
+              <w:left w:val="nil"/>
+              <w:bottom w:val="nil"/>
+              <w:right w:val="nil"/>
+            </w:tcBorders>
+            <w:shd w:val="clear" w:color="auto" w:fill="auto"/>
+            <w:noWrap/>
+            <w:vAlign w:val="center"/>
+            <w:hideMark/>
+          </w:tcPr>
+          <w:p>
+            <w:pPr>
+              <w:spacing w:before="0" w:after="0"/>
+              <w:jc w:val="center"/>
+              <w:rPr>
+                <w:rFonts w:eastAsia="Times New Roman" w:cs="Times New Roman"/>
+                <w:bCs/>
+                <w:color w:val="000000"/>
+                <w:szCs w:val="24"/>
+              </w:rPr>
+            </w:pPr>
+            <w:r>
+              <w:rPr>
+                <w:rFonts w:eastAsia="Times New Roman" w:cs="Times New Roman"/>
+                <w:bCs/>
+                <w:color w:val="000000"/>
+                <w:szCs w:val="24"/>
+              </w:rPr>
+              <w:t>0.4879</w:t>
+            </w:r>
+          </w:p>
+        </w:tc>
+      </w:tr>
+      <w:tr>
+        <w:trPr>
+          <w:trHeight w:val="310"/>
+        </w:trPr>
+        <w:tc>
+          <w:tcPr>
+            <w:tcW w:w="0" w:type="auto"/>
+            <w:tcBorders>
+              <w:top w:val="nil"/>
+              <w:left w:val="nil"/>
+              <w:bottom w:val="nil"/>
+              <w:right w:val="single" w:sz="4" w:space="0" w:color="auto"/>
+            </w:tcBorders>
+            <w:shd w:val="clear" w:color="auto" w:fill="auto"/>
+            <w:noWrap/>
+            <w:vAlign w:val="center"/>
+            <w:hideMark/>
+          </w:tcPr>
+          <w:p>
+            <w:pPr>
+              <w:spacing w:before="0" w:after="0"/>
+              <w:jc w:val="center"/>
+              <w:rPr>
+                <w:rFonts w:eastAsia="Times New Roman" w:cs="Times New Roman"/>
+                <w:i/>
+                <w:color w:val="000000"/>
+                <w:szCs w:val="24"/>
+              </w:rPr>
+            </w:pPr>
+            <w:proofErr w:type="spellStart"/>
+            <w:r>
+              <w:rPr>
+                <w:rFonts w:eastAsia="Times New Roman" w:cs="Times New Roman"/>
+                <w:i/>
+                <w:color w:val="000000"/>
+                <w:szCs w:val="24"/>
+              </w:rPr>
+              <w:t>Subnasale</w:t>
+            </w:r>
+            <w:proofErr w:type="spellEnd"/>
+          </w:p>
+        </w:tc>
+        <w:tc>
+          <w:tcPr>
+            <w:tcW w:w="0" w:type="auto"/>
+            <w:tcBorders>
+              <w:top w:val="nil"/>
+              <w:left w:val="single" w:sz="4" w:space="0" w:color="auto"/>
+              <w:bottom w:val="nil"/>
+              <w:right w:val="nil"/>
+            </w:tcBorders>
+            <w:shd w:val="clear" w:color="auto" w:fill="auto"/>
+            <w:noWrap/>
+            <w:vAlign w:val="center"/>
+            <w:hideMark/>
+          </w:tcPr>
+          <w:p>
+            <w:pPr>
+              <w:spacing w:before="0" w:after="0"/>
+              <w:jc w:val="center"/>
+              <w:rPr>
+                <w:rFonts w:eastAsia="Times New Roman" w:cs="Times New Roman"/>
+                <w:bCs/>
+                <w:color w:val="000000"/>
+                <w:szCs w:val="24"/>
+              </w:rPr>
+            </w:pPr>
+            <w:r>
+              <w:rPr>
+                <w:rFonts w:eastAsia="Times New Roman" w:cs="Times New Roman"/>
+                <w:bCs/>
+                <w:color w:val="000000"/>
+                <w:szCs w:val="24"/>
+              </w:rPr>
+              <w:t>0.3607</w:t>
+            </w:r>
+          </w:p>
+        </w:tc>
+        <w:tc>
+          <w:tcPr>
+            <w:tcW w:w="0" w:type="auto"/>
+            <w:tcBorders>
+              <w:top w:val="nil"/>
+              <w:left w:val="nil"/>
+              <w:bottom w:val="nil"/>
+              <w:right w:val="nil"/>
+            </w:tcBorders>
+            <w:shd w:val="clear" w:color="auto" w:fill="auto"/>
+            <w:noWrap/>
+            <w:vAlign w:val="center"/>
+            <w:hideMark/>
+          </w:tcPr>
+          <w:p>
+            <w:pPr>
+              <w:spacing w:before="0" w:after="0"/>
+              <w:jc w:val="center"/>
+              <w:rPr>
+                <w:rFonts w:eastAsia="Times New Roman" w:cs="Times New Roman"/>
+                <w:bCs/>
+                <w:color w:val="000000"/>
+                <w:szCs w:val="24"/>
+              </w:rPr>
+            </w:pPr>
+            <w:r>
+              <w:rPr>
+                <w:rFonts w:eastAsia="Times New Roman" w:cs="Times New Roman"/>
+                <w:bCs/>
+                <w:color w:val="000000"/>
+                <w:szCs w:val="24"/>
+              </w:rPr>
+              <w:t>0.3684</w:t>
+            </w:r>
+          </w:p>
+        </w:tc>
+        <w:tc>
+          <w:tcPr>
+            <w:tcW w:w="0" w:type="auto"/>
+            <w:tcBorders>
+              <w:top w:val="nil"/>
+              <w:left w:val="nil"/>
+              <w:bottom w:val="nil"/>
+              <w:right w:val="nil"/>
+            </w:tcBorders>
+            <w:shd w:val="clear" w:color="auto" w:fill="auto"/>
+            <w:noWrap/>
+            <w:vAlign w:val="center"/>
+            <w:hideMark/>
+          </w:tcPr>
+          <w:p>
+            <w:pPr>
+              <w:spacing w:before="0" w:after="0"/>
+              <w:jc w:val="center"/>
+              <w:rPr>
+                <w:rFonts w:eastAsia="Times New Roman" w:cs="Times New Roman"/>
+                <w:bCs/>
+                <w:color w:val="000000"/>
+                <w:szCs w:val="24"/>
+              </w:rPr>
+            </w:pPr>
+            <w:r>
+              <w:rPr>
+                <w:rFonts w:eastAsia="Times New Roman" w:cs="Times New Roman"/>
+                <w:bCs/>
+                <w:color w:val="000000"/>
+                <w:szCs w:val="24"/>
+              </w:rPr>
+              <w:t>0.3569</w:t>
+            </w:r>
+          </w:p>
+        </w:tc>
+      </w:tr>
+      <w:tr>
+        <w:trPr>
+          <w:trHeight w:val="310"/>
+        </w:trPr>
+        <w:tc>
+          <w:tcPr>
+            <w:tcW w:w="0" w:type="auto"/>
+            <w:tcBorders>
+              <w:top w:val="nil"/>
+              <w:left w:val="nil"/>
+              <w:bottom w:val="nil"/>
+              <w:right w:val="single" w:sz="4" w:space="0" w:color="auto"/>
+            </w:tcBorders>
+            <w:shd w:val="clear" w:color="auto" w:fill="auto"/>
+            <w:noWrap/>
+            <w:vAlign w:val="center"/>
+            <w:hideMark/>
+          </w:tcPr>
+          <w:p>
+            <w:pPr>
+              <w:spacing w:before="0" w:after="0"/>
+              <w:jc w:val="center"/>
+              <w:rPr>
+                <w:rFonts w:eastAsia="Times New Roman" w:cs="Times New Roman"/>
+                <w:b/>
+                <w:bCs/>
+                <w:i/>
+                <w:color w:val="000000"/>
+                <w:szCs w:val="24"/>
+              </w:rPr>
+            </w:pPr>
+            <w:r>
+              <w:rPr>
+                <w:rFonts w:eastAsia="Times New Roman" w:cs="Times New Roman"/>
+                <w:b/>
+                <w:bCs/>
+                <w:i/>
+                <w:color w:val="000000"/>
+                <w:szCs w:val="24"/>
+              </w:rPr>
+              <w:t>Mean</w:t>
+            </w:r>
+          </w:p>
+        </w:tc>
+        <w:tc>
+          <w:tcPr>
+            <w:tcW w:w="0" w:type="auto"/>
+            <w:tcBorders>
+              <w:top w:val="nil"/>
+              <w:left w:val="single" w:sz="4" w:space="0" w:color="auto"/>
+              <w:bottom w:val="nil"/>
+              <w:right w:val="nil"/>
+            </w:tcBorders>
+            <w:shd w:val="clear" w:color="auto" w:fill="auto"/>
+            <w:noWrap/>
+            <w:vAlign w:val="center"/>
+            <w:hideMark/>
+          </w:tcPr>
+          <w:p>
+            <w:pPr>
+              <w:spacing w:before="0" w:after="0"/>
+              <w:jc w:val="center"/>
+              <w:rPr>
+                <w:rFonts w:eastAsia="Times New Roman" w:cs="Times New Roman"/>
+                <w:b/>
+                <w:bCs/>
+                <w:color w:val="000000"/>
+                <w:szCs w:val="24"/>
+              </w:rPr>
+            </w:pPr>
+            <w:r>
+              <w:rPr>
+                <w:rFonts w:eastAsia="Times New Roman" w:cs="Times New Roman"/>
+                <w:b/>
+                <w:bCs/>
+                <w:color w:val="000000"/>
+                <w:szCs w:val="24"/>
+              </w:rPr>
+              <w:t>0.5182</w:t>
+            </w:r>
+          </w:p>
+        </w:tc>
+        <w:tc>
+          <w:tcPr>
+            <w:tcW w:w="0" w:type="auto"/>
+            <w:tcBorders>
+              <w:top w:val="nil"/>
+              <w:left w:val="nil"/>
+              <w:bottom w:val="nil"/>
+              <w:right w:val="nil"/>
+            </w:tcBorders>
+            <w:shd w:val="clear" w:color="auto" w:fill="auto"/>
+            <w:noWrap/>
+            <w:vAlign w:val="center"/>
+            <w:hideMark/>
+          </w:tcPr>
+          <w:p>
+            <w:pPr>
+              <w:spacing w:before="0" w:after="0"/>
+              <w:jc w:val="center"/>
+              <w:rPr>
+                <w:rFonts w:eastAsia="Times New Roman" w:cs="Times New Roman"/>
+                <w:b/>
+                <w:bCs/>
+                <w:color w:val="000000"/>
+                <w:szCs w:val="24"/>
+              </w:rPr>
+            </w:pPr>
+            <w:r>
+              <w:rPr>
+                <w:rFonts w:eastAsia="Times New Roman" w:cs="Times New Roman"/>
+                <w:b/>
+                <w:bCs/>
+                <w:color w:val="000000"/>
+                <w:szCs w:val="24"/>
+              </w:rPr>
+              <w:t>0.5240</w:t>
+            </w:r>
+          </w:p>
+        </w:tc>
+        <w:tc>
+          <w:tcPr>
+            <w:tcW w:w="0" w:type="auto"/>
+            <w:tcBorders>
+              <w:top w:val="nil"/>
+              <w:left w:val="nil"/>
+              <w:bottom w:val="nil"/>
+              <w:right w:val="nil"/>
+            </w:tcBorders>
+            <w:shd w:val="clear" w:color="auto" w:fill="auto"/>
+            <w:noWrap/>
+            <w:vAlign w:val="center"/>
+            <w:hideMark/>
+          </w:tcPr>
+          <w:p>
+            <w:pPr>
+              <w:spacing w:before="0" w:after="0"/>
+              <w:jc w:val="center"/>
+              <w:rPr>
+                <w:rFonts w:eastAsia="Times New Roman" w:cs="Times New Roman"/>
+                <w:b/>
+                <w:bCs/>
+                <w:color w:val="000000"/>
+                <w:szCs w:val="24"/>
+              </w:rPr>
+            </w:pPr>
+            <w:r>
+              <w:rPr>
+                <w:rFonts w:eastAsia="Times New Roman" w:cs="Times New Roman"/>
+                <w:b/>
+                <w:bCs/>
+                <w:color w:val="000000"/>
+                <w:szCs w:val="24"/>
+              </w:rPr>
+              <w:t>0.5087</w:t>
+            </w:r>
+          </w:p>
+        </w:tc>
+      </w:tr>
+    </w:tbl>
+    <w:p/>
     <w:p>
       <w:pPr>
         <w:pStyle w:val="Heading1"/>
@@ -5511,7 +9194,6 @@
           <w:szCs w:val="24"/>
           <w:lang w:val="en-GB"/>
         </w:rPr>
-        <w:lastRenderedPageBreak/>
         <w:t>Manual landmarks were considered the gold standard and have long been used and validated in morphological studies (Aldridge paper).</w:t>
       </w:r>
     </w:p>
@@ -5572,6 +9254,7 @@
     </w:p>
     <w:p>
       <w:r>
+        <w:lastRenderedPageBreak/>
         <w:t xml:space="preserve">We thank the participants for providing the data necessary to carry out this validation. We are also grateful to all members of the Shriver Lab and Claes Lab, as well as all the members of </w:t>
       </w:r>
       <w:proofErr w:type="spellStart"/>
@@ -9891,7 +13574,7 @@
 </file>
 
 <file path=customXml/itemProps1.xml><?xml version="1.0" encoding="utf-8"?>
-<ds:datastoreItem xmlns:ds="http://schemas.openxmlformats.org/officeDocument/2006/customXml" ds:itemID="{0A02A258-10F4-4948-9E8C-9ACFA732DE5E}">
+<ds:datastoreItem xmlns:ds="http://schemas.openxmlformats.org/officeDocument/2006/customXml" ds:itemID="{50D0EC29-1167-4F0D-9BE7-65FA98C16932}">
   <ds:schemaRefs>
     <ds:schemaRef ds:uri="http://schemas.openxmlformats.org/officeDocument/2006/bibliography"/>
   </ds:schemaRefs>

</xml_diff>

<commit_message>
Complete until centroid size comparison
</commit_message>
<xml_diff>
--- a/Manuscript/MeshMonk_Manuscript.docx
+++ b/Manuscript/MeshMonk_Manuscript.docx
@@ -683,6 +683,7 @@
         <w:t>Introduction</w:t>
       </w:r>
     </w:p>
+    <w:p/>
     <w:p>
       <w:pPr>
         <w:pStyle w:val="Heading1"/>
@@ -706,6 +707,9 @@
       <w:r>
         <w:t>Overview</w:t>
       </w:r>
+      <w:r>
+        <w:t xml:space="preserve"> (Alejandra)</w:t>
+      </w:r>
     </w:p>
     <w:p>
       <w:pPr>
@@ -714,6 +718,9 @@
       <w:r>
         <w:t>Explanation of process</w:t>
       </w:r>
+      <w:r>
+        <w:t xml:space="preserve"> (Alejandra)</w:t>
+      </w:r>
     </w:p>
     <w:p>
       <w:pPr>
@@ -722,182 +729,188 @@
       <w:r>
         <w:t>Parameters and tuning</w:t>
       </w:r>
+      <w:r>
+        <w:t xml:space="preserve"> (Alejandra)</w:t>
+      </w:r>
     </w:p>
     <w:p>
       <w:pPr>
         <w:pStyle w:val="Heading2"/>
       </w:pPr>
-      <w:r>
-        <w:t>Spatially dense facial quasi-landmarking of 3D facial scans</w:t>
+      <w:bookmarkStart w:id="0" w:name="_GoBack"/>
+      <w:bookmarkEnd w:id="0"/>
+      <w:r>
+        <w:t>Spatially dense quasi-landmarking</w:t>
+      </w:r>
+      <w:r>
+        <w:t xml:space="preserve"> of 3D facial scans</w:t>
+      </w:r>
+      <w:r>
+        <w:t xml:space="preserve"> </w:t>
       </w:r>
     </w:p>
     <w:p>
-      <w:pPr>
-        <w:pStyle w:val="Heading3"/>
-      </w:pPr>
-      <w:r>
-        <w:t xml:space="preserve">Spatially dense facial quasi-landmarking. </w:t>
+      <w:r>
+        <w:t xml:space="preserve">3D images in wavefront.obj file format </w:t>
+      </w:r>
+      <w:proofErr w:type="gramStart"/>
+      <w:r>
+        <w:t>are</w:t>
+      </w:r>
+      <w:proofErr w:type="gramEnd"/>
+      <w:r>
+        <w:t xml:space="preserve"> imported into an in-house 3D image-cleaning program for cropping and trimming, removing hair, ears, and any dissociated polygons. Five crude positioning landmarks </w:t>
+      </w:r>
+      <w:r>
+        <w:t>are</w:t>
+      </w:r>
+      <w:r>
+        <w:t xml:space="preserve"> placed on the face to establish a rough facial orientation, but not to guide the eventual landmark mask to the face. An anthropometric mask </w:t>
+      </w:r>
+      <w:r>
+        <w:fldChar w:fldCharType="begin" w:fldLock="1"/>
+      </w:r>
+      <w:r>
+        <w:instrText>ADDIN CSL_CITATION {"citationItems":[{"id":"ITEM-1","itemData":{"DOI":"10.1016/j.ijom.2011.10.019","ISBN":"1399-0020 (Electronic)\\n0901-5027 (Linking)","ISSN":"09015027","PMID":"22103995","abstract":"The capacity to process three-dimensional facial surfaces to objectively assess outcomes of craniomaxillofacial care is urgently required. Available surface registration techniques depart from conventional facial anthropometrics by not including anatomical relationship in their analysis. Current registrations rely on the manual selection of areas or points that have not moved during surgery, introducing subjectivity. An improved technique is proposed based on the concept of an anthropometric mask (AM) combined with robust superimposition. The AM is the equivalent to landmark definitions, as used in traditional anthropometrics, but described in a spatially dense way using (</w:instrText>
+      </w:r>
+      <w:r>
+        <w:rPr>
+          <w:rFonts w:ascii="Cambria Math" w:hAnsi="Cambria Math" w:cs="Cambria Math"/>
+        </w:rPr>
+        <w:instrText>∼</w:instrText>
+      </w:r>
+      <w:r>
+        <w:instrText>10.000) quasi-landmarks. A robust superimposition is performed to align surface images facilitating accurate measurement of spatial differences between corresponding quasi-landmarks. The assessment describes magnitude and direction of change objectively and can be displayed graphically. The technique was applied to three patients, without any modification and prior knowledge: a 4-year-old boy with Treacher-Collins syndrome in a resting and smiling pose; surgical correction for hemimandibular hypoplasia; and mandibular hypoplasia with staged orthognathic procedures. Comparisons were made with a reported closest-point (CP) strategy. Contrasting outcomes were found where the CP strategy resulted in anatomical implausibility whilst the AM technique was parsimonious to expected differences. © 2011 International Association of Oral and Maxillofacial Surgeons.","author":[{"dropping-particle":"","family":"Claes","given":"P.","non-dropping-particle":"","parse-names":false,"suffix":""},{"dropping-particle":"","family":"Walters","given":"M.","non-dropping-particle":"","parse-names":false,"suffix":""},{"dropping-particle":"","family":"Clement","given":"J.","non-dropping-particle":"","parse-names":false,"suffix":""}],"container-title":"International Journal of Oral and Maxillofacial Surgery","id":"ITEM-1","issued":{"date-parts":[["2012"]]},"title":"Improved facial outcome assessment using a 3D anthropometric mask","type":"article-journal"},"uris":["http://www.mendeley.com/documents/?uuid=9f14b25e-6af8-4b3b-bfb7-8f7b3b54dd7e"]}],"mendeley":{"formattedCitation":"(Claes et al., 2012)","plainTextFormattedCitation":"(Claes et al., 2012)","previouslyFormattedCitation":"(Claes et al., 2012)"},"properties":{"noteIndex":0},"schema":"https://github.com/citation-style-language/schema/raw/master/csl-citation.json"}</w:instrText>
+      </w:r>
+      <w:r>
+        <w:fldChar w:fldCharType="separate"/>
+      </w:r>
+      <w:r>
+        <w:rPr>
+          <w:noProof/>
+        </w:rPr>
+        <w:t>(Claes et al., 2012)</w:t>
+      </w:r>
+      <w:r>
+        <w:fldChar w:fldCharType="end"/>
+      </w:r>
+      <w:r>
+        <w:t xml:space="preserve"> </w:t>
+      </w:r>
+      <w:r>
+        <w:t>is</w:t>
+      </w:r>
+      <w:r>
+        <w:t xml:space="preserve"> non-rigidly mapped</w:t>
+      </w:r>
+      <w:r>
+        <w:t xml:space="preserve"> </w:t>
+      </w:r>
+      <w:r>
+        <w:fldChar w:fldCharType="begin" w:fldLock="1"/>
+      </w:r>
+      <w:r>
+        <w:instrText>ADDIN CSL_CITATION {"citationItems":[{"id":"ITEM-1","itemData":{"author":[{"dropping-particle":"","family":"Snyders","given":"Jonatan","non-dropping-particle":"","parse-names":false,"suffix":""},{"dropping-particle":"","family":"Claes","given":"Peter","non-dropping-particle":"","parse-names":false,"suffix":""},{"dropping-particle":"","family":"Vandermeulen","given":"Dirk","non-dropping-particle":"","parse-names":false,"suffix":""},{"dropping-particle":"","family":"Suetens","given":"Paul","non-dropping-particle":"","parse-names":false,"suffix":""}],"id":"ITEM-1","issued":{"date-parts":[["2014"]]},"number-of-pages":"1-55","publisher-place":"Leuven, Belgium","title":"Development and comparison of non-rigid surface registraion and extensions (technical report KUL/ESAT/PSI/1401)","type":"report"},"uris":["http://www.mendeley.com/documents/?uuid=34160520-d6e6-431e-a828-df30d11d843a"]}],"mendeley":{"formattedCitation":"(Snyders et al., 2014)","plainTextFormattedCitation":"(Snyders et al., 2014)","previouslyFormattedCitation":"(Snyders et al., 2014)"},"properties":{"noteIndex":0},"schema":"https://github.com/citation-style-language/schema/raw/master/csl-citation.json"}</w:instrText>
+      </w:r>
+      <w:r>
+        <w:fldChar w:fldCharType="separate"/>
+      </w:r>
+      <w:r>
+        <w:rPr>
+          <w:noProof/>
+        </w:rPr>
+        <w:t>(Snyders et al., 2014)</w:t>
+      </w:r>
+      <w:r>
+        <w:fldChar w:fldCharType="end"/>
+      </w:r>
+      <w:r>
+        <w:t xml:space="preserve"> onto all 3D images</w:t>
+      </w:r>
+      <w:r>
+        <w:t xml:space="preserve"> and their reflections, constructed by changing the sign of the </w:t>
+      </w:r>
+      <w:r>
+        <w:rPr>
+          <w:i/>
+        </w:rPr>
+        <w:t>x</w:t>
+      </w:r>
+      <w:r>
+        <w:t xml:space="preserve"> coordinate </w:t>
+      </w:r>
+      <w:r>
+        <w:fldChar w:fldCharType="begin" w:fldLock="1"/>
+      </w:r>
+      <w:r>
+        <w:instrText>ADDIN CSL_CITATION {"citationItems":[{"id":"ITEM-1","itemData":{"DOI":"10.1111/j.1469-7580.2011.01411.x","ISSN":"1469-7580","PMID":"21740426","abstract":"Mild facial asymmetries are common in typical growth patterns. Therefore, detection of disordered facial growth patterns in individuals characterized by asymmetries is preferably accomplished by reference to the typical variation found in the general population rather than to some ideal of perfect symmetry, which rarely exists. This presents a challenge in developing an asymmetry assessment tool that is applicable, without modification, to detect both mild and severe facial asymmetries. In this paper we use concepts from geometric morphometrics to obtain robust and spatially-dense asymmetry assessments using a superimposition protocol for comparison of a face with its mirror image. Spatially-dense localization of asymmetries was achieved using an anthropometric mask consisting of uniformly sampled quasi-landmarks that were automatically indicated on 3D facial images. Robustness, in the sense of an unbiased analysis under increasing asymmetry, was ensured by an adaptive, robust, least-squares superimposition. The degree of overall asymmetry in an individual was scored using a root-mean-squared-error, and the proportion was scored using a novel relative significant asymmetry percentage. This protocol was applied to a database of 3D facial images from 359 young healthy individuals and three individuals with disordered facial growth. Typical asymmetry statistics were derived and were mainly located on, but not limited to, the lower two-thirds of the face in males and females. The asymmetry in males was more extensive and of a greater magnitude than in females. This protocol and proposed scoring of asymmetry with accompanying reference statistics will be useful for the detection and quantification of facial asymmetry in future studies.","author":[{"dropping-particle":"","family":"Claes","given":"Peter","non-dropping-particle":"","parse-names":false,"suffix":""},{"dropping-particle":"","family":"Walters","given":"Mark","non-dropping-particle":"","parse-names":false,"suffix":""},{"dropping-particle":"","family":"Vandermeulen","given":"Dirk","non-dropping-particle":"","parse-names":false,"suffix":""},{"dropping-particle":"","family":"Clement","given":"John Gerald","non-dropping-particle":"","parse-names":false,"suffix":""}],"container-title":"Journal of Anatomy","id":"ITEM-1","issue":"4","issued":{"date-parts":[["2011","10"]]},"page":"444-55","title":"Spatially-dense 3D facial asymmetry assessment in both typical and disordered growth.","type":"article-journal","volume":"219"},"uris":["http://www.mendeley.com/documents/?uuid=152ab79f-9445-457d-a1d7-245301ac0cef"]}],"mendeley":{"formattedCitation":"(Claes et al., 2011)","plainTextFormattedCitation":"(Claes et al., 2011)","previouslyFormattedCitation":"(Claes et al., 2011)"},"properties":{"noteIndex":0},"schema":"https://github.com/citation-style-language/schema/raw/master/csl-citation.json"}</w:instrText>
+      </w:r>
+      <w:r>
+        <w:fldChar w:fldCharType="separate"/>
+      </w:r>
+      <w:r>
+        <w:rPr>
+          <w:noProof/>
+        </w:rPr>
+        <w:t>(Claes et al., 2011)</w:t>
+      </w:r>
+      <w:r>
+        <w:fldChar w:fldCharType="end"/>
+      </w:r>
+      <w:r>
+        <w:t>,</w:t>
+      </w:r>
+      <w:r>
+        <w:t xml:space="preserve"> using the </w:t>
+      </w:r>
+      <w:proofErr w:type="spellStart"/>
+      <w:r>
+        <w:t>MeshMonk</w:t>
+      </w:r>
+      <w:proofErr w:type="spellEnd"/>
+      <w:r>
+        <w:t xml:space="preserve"> software and the parameters described above. This establishes homologous spatially dense (~10,000) quasi-landmark (QL) configuration for all 3D images</w:t>
+      </w:r>
+      <w:r>
+        <w:t xml:space="preserve"> and their reflections</w:t>
+      </w:r>
+      <w:r>
+        <w:t>.</w:t>
+      </w:r>
+      <w:r>
+        <w:t xml:space="preserve"> Facial shape can be symmetrized using generalized Procrustes alignment </w:t>
+      </w:r>
+      <w:r>
+        <w:fldChar w:fldCharType="begin" w:fldLock="1"/>
+      </w:r>
+      <w:r>
+        <w:instrText>ADDIN CSL_CITATION {"citationItems":[{"id":"ITEM-1","itemData":{"DOI":"10.2307/2992207","ISBN":"00397989","ISSN":"00397989","PMID":"20798248","abstract":"See, stats, and : https : / / www . researchgate . net / publication / 242101475 Rohlf , Slice . . Extensions Procrustes superimposition . Syst Zool : 40 - 59 Article DOI : 10 . 2307 / 2992207 CITATIONS 1 , 898 READS 483 2 : F . James State 215 , 127 SEE Dennis Florida 79 , 381 SEE All - text , letting . Available : Dennis Retrieved : 09 Syst . Abstract . - Superimposition methods for comparing configurations of landmarks in two or more specimens are reviewed . These methods show differences in shape among specimens as residuals after rotation , translation , and scaling them so that they align as well as possible . A new method is presented that generalizes Siegel and Benson ' s (1982) resistant - fit theta - rho analysis so that more than two objects can be compared at the same time . Both least - squares and resistant - fit approaches are generalized to allow for affine transformations (uniform shape change) . The methods are compared , using artificial data and data on 18 landmarks on the wings of 127 species of North American mosquitoes . Graphical techniques . are also presented to help sum - marize the patterns of differences in shape among the objects being compared . [ Morphometrics ; resistant - fit ; least - squares ; theta - rho analysis ; rotational fit ; affine transformations . ] An important problem in morphomet - is now easy to display a transformationgridricsisthatofcomparingconfigurationsofthatmapstheconfigurationoflandmarkslandmarksintwoormorespecimens.ofoneorganismexactlyintothoseofThompson(1917)suggestedanelegantap-another.proach,using\"transformationgrids,\"thatAnalternativeapproachtofittingamod-depictstheoverallformofoneorganismelthatcompletelydescribesthedifferencesasadistortionintheshapeofareferencebetweentwoorganismsistofitaverysim-organism.Thebasicideawastoplaceaplemodelthatonlytakesintoconsider-Cartesiancoordinategridovertherefer-ationglobalparameterssuchasdifferencesenceorganismandthendistorttheimageinrotation,translation,andscale.Geo-oftheorganism(includingthegrid)invar-metrically,thiscorrespondstosuperim-iouswaysuntiltheformofthesecondor-posingoneorganismontopofanothersoganismwasachieved.Thedifferencesinthatitslandmarksalignaswellaspossibleshapesofthetwoorganismsareshownby(insomesense)withthepositionsofthethedeviationsofthefittedgrid(usuallycorrespondinglandmarksonthesecond.bentandstretchedinvariousways)fromDifferencesinshapearethenshownbytheoriginalsimplesquaregrid.Thompsondifferencesinpositionsofcorresponding(1917)sketche…","author":[{"dropping-particle":"","family":"Rohlf","given":"F. James","non-dropping-particle":"","parse-names":false,"suffix":""},{"dropping-particle":"","family":"Slice","given":"Dennis","non-dropping-particle":"","parse-names":false,"suffix":""}],"container-title":"Systematic Zoology","id":"ITEM-1","issued":{"date-parts":[["1990"]]},"page":"40-50","title":"Extensions of the Procrustes Method for the Optimal Superimposition of Landmarks","type":"article-journal","volume":"39"},"uris":["http://www.mendeley.com/documents/?uuid=073ef9f9-af07-408b-a095-541287b78109"]}],"mendeley":{"formattedCitation":"(Rohlf and Slice, 1990)","plainTextFormattedCitation":"(Rohlf and Slice, 1990)","previouslyFormattedCitation":"(Rohlf and Slice, 1990)"},"properties":{"noteIndex":0},"schema":"https://github.com/citation-style-language/schema/raw/master/csl-citation.json"}</w:instrText>
+      </w:r>
+      <w:r>
+        <w:fldChar w:fldCharType="separate"/>
+      </w:r>
+      <w:r>
+        <w:rPr>
+          <w:noProof/>
+        </w:rPr>
+        <w:t>(Rohlf and Slice, 1990)</w:t>
+      </w:r>
+      <w:r>
+        <w:fldChar w:fldCharType="end"/>
+      </w:r>
+      <w:r>
+        <w:t xml:space="preserve"> to eliminate differences in position, orientation and size of both original and reflected quasi-landmark configurations. The average of an original and its reflected quasi-landmark configuration constitutes the symmetric component, while the difference between the two configurations constitutes the asymmetric component. </w:t>
       </w:r>
     </w:p>
     <w:p>
-      <w:r>
-        <w:t xml:space="preserve">3D images in wavefront.obj file format </w:t>
-      </w:r>
-      <w:proofErr w:type="gramStart"/>
-      <w:r>
-        <w:t>are</w:t>
-      </w:r>
-      <w:proofErr w:type="gramEnd"/>
-      <w:r>
-        <w:t xml:space="preserve"> imported into an in-house 3D image-cleaning program for cropping and trimming, removing hair, ears, and any dissociated polygons. Five crude positioning landmarks </w:t>
-      </w:r>
-      <w:r>
-        <w:t>are</w:t>
-      </w:r>
-      <w:r>
-        <w:t xml:space="preserve"> placed on the face to establish a rough facial orientation, but not to guide the eventual landmark mask to the face. An anthropometric mask </w:t>
-      </w:r>
-      <w:r>
-        <w:fldChar w:fldCharType="begin" w:fldLock="1"/>
-      </w:r>
-      <w:r>
-        <w:instrText>ADDIN CSL_CITATION {"citationItems":[{"id":"ITEM-1","itemData":{"DOI":"10.1016/j.ijom.2011.10.019","ISBN":"1399-0020 (Electronic)\\n0901-5027 (Linking)","ISSN":"09015027","PMID":"22103995","abstract":"The capacity to process three-dimensional facial surfaces to objectively assess outcomes of craniomaxillofacial care is urgently required. Available surface registration techniques depart from conventional facial anthropometrics by not including anatomical relationship in their analysis. Current registrations rely on the manual selection of areas or points that have not moved during surgery, introducing subjectivity. An improved technique is proposed based on the concept of an anthropometric mask (AM) combined with robust superimposition. The AM is the equivalent to landmark definitions, as used in traditional anthropometrics, but described in a spatially dense way using (</w:instrText>
-      </w:r>
-      <w:r>
-        <w:rPr>
-          <w:rFonts w:ascii="Cambria Math" w:hAnsi="Cambria Math" w:cs="Cambria Math"/>
-        </w:rPr>
-        <w:instrText>∼</w:instrText>
-      </w:r>
-      <w:r>
-        <w:instrText>10.000) quasi-landmarks. A robust superimposition is performed to align surface images facilitating accurate measurement of spatial differences between corresponding quasi-landmarks. The assessment describes magnitude and direction of change objectively and can be displayed graphically. The technique was applied to three patients, without any modification and prior knowledge: a 4-year-old boy with Treacher-Collins syndrome in a resting and smiling pose; surgical correction for hemimandibular hypoplasia; and mandibular hypoplasia with staged orthognathic procedures. Comparisons were made with a reported closest-point (CP) strategy. Contrasting outcomes were found where the CP strategy resulted in anatomical implausibility whilst the AM technique was parsimonious to expected differences. © 2011 International Association of Oral and Maxillofacial Surgeons.","author":[{"dropping-particle":"","family":"Claes","given":"P.","non-dropping-particle":"","parse-names":false,"suffix":""},{"dropping-particle":"","family":"Walters","given":"M.","non-dropping-particle":"","parse-names":false,"suffix":""},{"dropping-particle":"","family":"Clement","given":"J.","non-dropping-particle":"","parse-names":false,"suffix":""}],"container-title":"International Journal of Oral and Maxillofacial Surgery","id":"ITEM-1","issued":{"date-parts":[["2012"]]},"title":"Improved facial outcome assessment using a 3D anthropometric mask","type":"article-journal"},"uris":["http://www.mendeley.com/documents/?uuid=9f14b25e-6af8-4b3b-bfb7-8f7b3b54dd7e"]}],"mendeley":{"formattedCitation":"(Claes et al., 2012)","plainTextFormattedCitation":"(Claes et al., 2012)","previouslyFormattedCitation":"(Claes et al., 2012)"},"properties":{"noteIndex":0},"schema":"https://github.com/citation-style-language/schema/raw/master/csl-citation.json"}</w:instrText>
-      </w:r>
-      <w:r>
-        <w:fldChar w:fldCharType="separate"/>
-      </w:r>
-      <w:r>
-        <w:rPr>
-          <w:noProof/>
-        </w:rPr>
-        <w:t>(Claes et al., 2012)</w:t>
-      </w:r>
-      <w:r>
-        <w:fldChar w:fldCharType="end"/>
+      <w:pPr>
+        <w:pStyle w:val="Heading3"/>
+      </w:pPr>
+      <w:r>
+        <w:t>Facial quality control</w:t>
       </w:r>
       <w:r>
         <w:t xml:space="preserve"> </w:t>
-      </w:r>
-      <w:r>
-        <w:t>is</w:t>
-      </w:r>
-      <w:r>
-        <w:t xml:space="preserve"> non-rigidly mapped</w:t>
-      </w:r>
-      <w:r>
-        <w:t xml:space="preserve"> </w:t>
-      </w:r>
-      <w:r>
-        <w:fldChar w:fldCharType="begin" w:fldLock="1"/>
-      </w:r>
-      <w:r>
-        <w:instrText>ADDIN CSL_CITATION {"citationItems":[{"id":"ITEM-1","itemData":{"author":[{"dropping-particle":"","family":"Snyders","given":"Jonatan","non-dropping-particle":"","parse-names":false,"suffix":""},{"dropping-particle":"","family":"Claes","given":"Peter","non-dropping-particle":"","parse-names":false,"suffix":""},{"dropping-particle":"","family":"Vandermeulen","given":"Dirk","non-dropping-particle":"","parse-names":false,"suffix":""},{"dropping-particle":"","family":"Suetens","given":"Paul","non-dropping-particle":"","parse-names":false,"suffix":""}],"id":"ITEM-1","issued":{"date-parts":[["2014"]]},"number-of-pages":"1-55","publisher-place":"Leuven, Belgium","title":"Development and comparison of non-rigid surface registraion and extensions (technical report KUL/ESAT/PSI/1401)","type":"report"},"uris":["http://www.mendeley.com/documents/?uuid=34160520-d6e6-431e-a828-df30d11d843a"]}],"mendeley":{"formattedCitation":"(Snyders et al., 2014)","plainTextFormattedCitation":"(Snyders et al., 2014)","previouslyFormattedCitation":"(Snyders et al., 2014)"},"properties":{"noteIndex":0},"schema":"https://github.com/citation-style-language/schema/raw/master/csl-citation.json"}</w:instrText>
-      </w:r>
-      <w:r>
-        <w:fldChar w:fldCharType="separate"/>
-      </w:r>
-      <w:r>
-        <w:rPr>
-          <w:noProof/>
-        </w:rPr>
-        <w:t>(Snyders et al., 2014)</w:t>
-      </w:r>
-      <w:r>
-        <w:fldChar w:fldCharType="end"/>
-      </w:r>
-      <w:r>
-        <w:t xml:space="preserve"> onto all 3D images</w:t>
-      </w:r>
-      <w:r>
-        <w:t xml:space="preserve"> and their reflections, constructed by changing the sign of the </w:t>
-      </w:r>
-      <w:r>
-        <w:rPr>
-          <w:i/>
-        </w:rPr>
-        <w:t>x</w:t>
-      </w:r>
-      <w:r>
-        <w:t xml:space="preserve"> coordinate </w:t>
-      </w:r>
-      <w:r>
-        <w:fldChar w:fldCharType="begin" w:fldLock="1"/>
-      </w:r>
-      <w:r>
-        <w:instrText>ADDIN CSL_CITATION {"citationItems":[{"id":"ITEM-1","itemData":{"DOI":"10.1111/j.1469-7580.2011.01411.x","ISSN":"1469-7580","PMID":"21740426","abstract":"Mild facial asymmetries are common in typical growth patterns. Therefore, detection of disordered facial growth patterns in individuals characterized by asymmetries is preferably accomplished by reference to the typical variation found in the general population rather than to some ideal of perfect symmetry, which rarely exists. This presents a challenge in developing an asymmetry assessment tool that is applicable, without modification, to detect both mild and severe facial asymmetries. In this paper we use concepts from geometric morphometrics to obtain robust and spatially-dense asymmetry assessments using a superimposition protocol for comparison of a face with its mirror image. Spatially-dense localization of asymmetries was achieved using an anthropometric mask consisting of uniformly sampled quasi-landmarks that were automatically indicated on 3D facial images. Robustness, in the sense of an unbiased analysis under increasing asymmetry, was ensured by an adaptive, robust, least-squares superimposition. The degree of overall asymmetry in an individual was scored using a root-mean-squared-error, and the proportion was scored using a novel relative significant asymmetry percentage. This protocol was applied to a database of 3D facial images from 359 young healthy individuals and three individuals with disordered facial growth. Typical asymmetry statistics were derived and were mainly located on, but not limited to, the lower two-thirds of the face in males and females. The asymmetry in males was more extensive and of a greater magnitude than in females. This protocol and proposed scoring of asymmetry with accompanying reference statistics will be useful for the detection and quantification of facial asymmetry in future studies.","author":[{"dropping-particle":"","family":"Claes","given":"Peter","non-dropping-particle":"","parse-names":false,"suffix":""},{"dropping-particle":"","family":"Walters","given":"Mark","non-dropping-particle":"","parse-names":false,"suffix":""},{"dropping-particle":"","family":"Vandermeulen","given":"Dirk","non-dropping-particle":"","parse-names":false,"suffix":""},{"dropping-particle":"","family":"Clement","given":"John Gerald","non-dropping-particle":"","parse-names":false,"suffix":""}],"container-title":"Journal of Anatomy","id":"ITEM-1","issue":"4","issued":{"date-parts":[["2011","10"]]},"page":"444-55","title":"Spatially-dense 3D facial asymmetry assessment in both typical and disordered growth.","type":"article-journal","volume":"219"},"uris":["http://www.mendeley.com/documents/?uuid=152ab79f-9445-457d-a1d7-245301ac0cef"]}],"mendeley":{"formattedCitation":"(Claes et al., 2011)","plainTextFormattedCitation":"(Claes et al., 2011)","previouslyFormattedCitation":"(Claes et al., 2011)"},"properties":{"noteIndex":0},"schema":"https://github.com/citation-style-language/schema/raw/master/csl-citation.json"}</w:instrText>
-      </w:r>
-      <w:r>
-        <w:fldChar w:fldCharType="separate"/>
-      </w:r>
-      <w:r>
-        <w:rPr>
-          <w:noProof/>
-        </w:rPr>
-        <w:t>(Claes et al., 2011)</w:t>
-      </w:r>
-      <w:r>
-        <w:fldChar w:fldCharType="end"/>
-      </w:r>
-      <w:r>
-        <w:t>,</w:t>
-      </w:r>
-      <w:r>
-        <w:t xml:space="preserve"> using the </w:t>
-      </w:r>
-      <w:proofErr w:type="spellStart"/>
-      <w:r>
-        <w:t>MeshMonk</w:t>
-      </w:r>
-      <w:proofErr w:type="spellEnd"/>
-      <w:r>
-        <w:t xml:space="preserve"> software and the parameters described above. This establishes homologous spatially dense (~10,000) quasi-landmark (QL) configuration for all 3D images</w:t>
-      </w:r>
-      <w:r>
-        <w:t xml:space="preserve"> and their reflections</w:t>
-      </w:r>
-      <w:r>
-        <w:t>.</w:t>
-      </w:r>
-      <w:r>
-        <w:t xml:space="preserve"> Facial shape can be symmetrized using generalized Procrustes alignment </w:t>
-      </w:r>
-      <w:r>
-        <w:fldChar w:fldCharType="begin" w:fldLock="1"/>
-      </w:r>
-      <w:r>
-        <w:instrText>ADDIN CSL_CITATION {"citationItems":[{"id":"ITEM-1","itemData":{"DOI":"10.2307/2992207","ISBN":"00397989","ISSN":"00397989","PMID":"20798248","abstract":"See, stats, and : https : / / www . researchgate . net / publication / 242101475 Rohlf , Slice . . Extensions Procrustes superimposition . Syst Zool : 40 - 59 Article DOI : 10 . 2307 / 2992207 CITATIONS 1 , 898 READS 483 2 : F . James State 215 , 127 SEE Dennis Florida 79 , 381 SEE All - text , letting . Available : Dennis Retrieved : 09 Syst . Abstract . - Superimposition methods for comparing configurations of landmarks in two or more specimens are reviewed . These methods show differences in shape among specimens as residuals after rotation , translation , and scaling them so that they align as well as possible . A new method is presented that generalizes Siegel and Benson ' s (1982) resistant - fit theta - rho analysis so that more than two objects can be compared at the same time . Both least - squares and resistant - fit approaches are generalized to allow for affine transformations (uniform shape change) . The methods are compared , using artificial data and data on 18 landmarks on the wings of 127 species of North American mosquitoes . Graphical techniques . are also presented to help sum - marize the patterns of differences in shape among the objects being compared . [ Morphometrics ; resistant - fit ; least - squares ; theta - rho analysis ; rotational fit ; affine transformations . ] An important problem in morphomet - is now easy to display a transformationgridricsisthatofcomparingconfigurationsofthatmapstheconfigurationoflandmarkslandmarksintwoormorespecimens.ofoneorganismexactlyintothoseofThompson(1917)suggestedanelegantap-another.proach,using\"transformationgrids,\"thatAnalternativeapproachtofittingamod-depictstheoverallformofoneorganismelthatcompletelydescribesthedifferencesasadistortionintheshapeofareferencebetweentwoorganismsistofitaverysim-organism.Thebasicideawastoplaceaplemodelthatonlytakesintoconsider-Cartesiancoordinategridovertherefer-ationglobalparameterssuchasdifferencesenceorganismandthendistorttheimageinrotation,translation,andscale.Geo-oftheorganism(includingthegrid)invar-metrically,thiscorrespondstosuperim-iouswaysuntiltheformofthesecondor-posingoneorganismontopofanothersoganismwasachieved.Thedifferencesinthatitslandmarksalignaswellaspossibleshapesofthetwoorganismsareshownby(insomesense)withthepositionsofthethedeviationsofthefittedgrid(usuallycorrespondinglandmarksonthesecond.bentandstretchedinvariousways)fromDifferencesinshapearethenshownbytheoriginalsimplesquaregrid.Thompsondifferencesinpositionsofcorresponding(1917)sketche…","author":[{"dropping-particle":"","family":"Rohlf","given":"F. James","non-dropping-particle":"","parse-names":false,"suffix":""},{"dropping-particle":"","family":"Slice","given":"Dennis","non-dropping-particle":"","parse-names":false,"suffix":""}],"container-title":"Systematic Zoology","id":"ITEM-1","issued":{"date-parts":[["1990"]]},"page":"40-50","title":"Extensions of the Procrustes Method for the Optimal Superimposition of Landmarks","type":"article-journal","volume":"39"},"uris":["http://www.mendeley.com/documents/?uuid=073ef9f9-af07-408b-a095-541287b78109"]}],"mendeley":{"formattedCitation":"(Rohlf and Slice, 1990)","plainTextFormattedCitation":"(Rohlf and Slice, 1990)","previouslyFormattedCitation":"(Rohlf and Slice, 1990)"},"properties":{"noteIndex":0},"schema":"https://github.com/citation-style-language/schema/raw/master/csl-citation.json"}</w:instrText>
-      </w:r>
-      <w:r>
-        <w:fldChar w:fldCharType="separate"/>
-      </w:r>
-      <w:r>
-        <w:rPr>
-          <w:noProof/>
-        </w:rPr>
-        <w:t>(Rohlf and Slice, 1990)</w:t>
-      </w:r>
-      <w:r>
-        <w:fldChar w:fldCharType="end"/>
-      </w:r>
-      <w:r>
-        <w:t xml:space="preserve"> to eliminate differences in position, orientation and size of both original and reflected quasi-landmark configurations. The average of an original and its reflected quasi-landmark configuration constitutes the symmetric component, while the difference between the two configurations constitutes the asymmetric component. </w:t>
-      </w:r>
-    </w:p>
-    <w:p>
-      <w:pPr>
-        <w:pStyle w:val="Heading3"/>
-      </w:pPr>
-      <w:r>
-        <w:t xml:space="preserve">Facial quality control. </w:t>
       </w:r>
     </w:p>
     <w:p>
@@ -2344,14 +2357,14 @@
         </w:rPr>
         <w:t>Table X.</w:t>
       </w:r>
-      <w:bookmarkStart w:id="0" w:name="_Hlk515122221"/>
+      <w:bookmarkStart w:id="1" w:name="_Hlk515122221"/>
       <w:r>
         <w:rPr>
           <w:b/>
         </w:rPr>
         <w:t xml:space="preserve"> Intra- and inter-observer error of manual landmarks. </w:t>
       </w:r>
-      <w:bookmarkEnd w:id="0"/>
+      <w:bookmarkEnd w:id="1"/>
       <w:r>
         <w:t xml:space="preserve">Average of the standard deviation between observer AZ and observer JW’s landmarking iterations and between the centroid of observer AZ and observer JW’s landmark iterations across </w:t>
       </w:r>
@@ -5275,6 +5288,66 @@
     <w:p>
       <w:r>
         <w:rPr>
+          <w:noProof/>
+        </w:rPr>
+        <w:drawing>
+          <wp:inline distT="0" distB="0" distL="0" distR="0" wp14:anchorId="64400869" wp14:editId="54068A47">
+            <wp:extent cx="6208395" cy="3462655"/>
+            <wp:effectExtent l="0" t="0" r="1905" b="4445"/>
+            <wp:docPr id="2" name="Picture 2"/>
+            <wp:cNvGraphicFramePr>
+              <a:graphicFrameLocks xmlns:a="http://schemas.openxmlformats.org/drawingml/2006/main" noChangeAspect="1"/>
+            </wp:cNvGraphicFramePr>
+            <a:graphic xmlns:a="http://schemas.openxmlformats.org/drawingml/2006/main">
+              <a:graphicData uri="http://schemas.openxmlformats.org/drawingml/2006/picture">
+                <pic:pic xmlns:pic="http://schemas.openxmlformats.org/drawingml/2006/picture">
+                  <pic:nvPicPr>
+                    <pic:cNvPr id="2" name="MLvsAuto_SD_LMKCoordinates.png"/>
+                    <pic:cNvPicPr/>
+                  </pic:nvPicPr>
+                  <pic:blipFill>
+                    <a:blip r:embed="rId8">
+                      <a:extLst>
+                        <a:ext uri="{28A0092B-C50C-407E-A947-70E740481C1C}">
+                          <a14:useLocalDpi xmlns:a14="http://schemas.microsoft.com/office/drawing/2010/main" val="0"/>
+                        </a:ext>
+                      </a:extLst>
+                    </a:blip>
+                    <a:stretch>
+                      <a:fillRect/>
+                    </a:stretch>
+                  </pic:blipFill>
+                  <pic:spPr>
+                    <a:xfrm>
+                      <a:off x="0" y="0"/>
+                      <a:ext cx="6208395" cy="3462655"/>
+                    </a:xfrm>
+                    <a:prstGeom prst="rect">
+                      <a:avLst/>
+                    </a:prstGeom>
+                  </pic:spPr>
+                </pic:pic>
+              </a:graphicData>
+            </a:graphic>
+          </wp:inline>
+        </w:drawing>
+      </w:r>
+    </w:p>
+    <w:p>
+      <w:r>
+        <w:rPr>
+          <w:b/>
+        </w:rPr>
+        <w:lastRenderedPageBreak/>
+        <w:t xml:space="preserve">Figure X. Correlation between raw x, y, and z coordinates. </w:t>
+      </w:r>
+      <w:r>
+        <w:t xml:space="preserve">The Pearson’s correlation between the average x, y, and z coordinates from the two observers and the automatic landmarks trained using all manual landmarking data. </w:t>
+      </w:r>
+    </w:p>
+    <w:p>
+      <w:r>
+        <w:rPr>
           <w:b/>
         </w:rPr>
         <w:t>Table X. Standard deviation between manual and automatic landmarks</w:t>
@@ -8050,7 +8123,6 @@
                 <w:color w:val="000000"/>
                 <w:szCs w:val="24"/>
               </w:rPr>
-              <w:lastRenderedPageBreak/>
               <w:t>Nasion</w:t>
             </w:r>
             <w:proofErr w:type="spellEnd"/>
@@ -9344,7 +9416,34 @@
       </w:r>
       <w:proofErr w:type="spellEnd"/>
       <w:r>
-        <w:t xml:space="preserve"> test to determine if the variances of the inter-observer errors calculated using the manual and automatic landmarks were equal (the null hypothesis) or unequal (the alternative hypothesis; Table X). </w:t>
+        <w:t xml:space="preserve"> test</w:t>
+      </w:r>
+      <w:r>
+        <w:t xml:space="preserve"> </w:t>
+      </w:r>
+      <w:r>
+        <w:fldChar w:fldCharType="begin" w:fldLock="1"/>
+      </w:r>
+      <w:r>
+        <w:instrText>ADDIN CSL_CITATION {"citationItems":[{"id":"ITEM-1","itemData":{"author":[{"dropping-particle":"","family":"Levene","given":"Howard","non-dropping-particle":"","parse-names":false,"suffix":""}],"container-title":"Contributions to Probability and Statistics: Essays in Honor of Harold Hotelling","editor":[{"dropping-particle":"","family":"Olkin","given":"Ingram","non-dropping-particle":"","parse-names":false,"suffix":""},{"dropping-particle":"","family":"Hotelling","given":"Harold","non-dropping-particle":"","parse-names":false,"suffix":""}],"id":"ITEM-1","issued":{"date-parts":[["1960"]]},"page":"278-292","publisher":"Stanford University Press","publisher-place":"Stanford","title":"Robust tests for equality of variances","type":"chapter"},"uris":["http://www.mendeley.com/documents/?uuid=0b2778f6-73dd-4dc2-bc60-416a62113c56"]}],"mendeley":{"formattedCitation":"(Levene, 1960)","plainTextFormattedCitation":"(Levene, 1960)"},"properties":{"noteIndex":0},"schema":"https://github.com/citation-style-language/schema/raw/master/csl-citation.json"}</w:instrText>
+      </w:r>
+      <w:r>
+        <w:fldChar w:fldCharType="separate"/>
+      </w:r>
+      <w:r>
+        <w:rPr>
+          <w:noProof/>
+        </w:rPr>
+        <w:t>(Levene, 1960)</w:t>
+      </w:r>
+      <w:r>
+        <w:fldChar w:fldCharType="end"/>
+      </w:r>
+      <w:r>
+        <w:t xml:space="preserve"> </w:t>
+      </w:r>
+      <w:r>
+        <w:t xml:space="preserve">to determine if the variances of the inter-observer errors calculated using the manual and automatic landmarks were equal (the null hypothesis) or unequal (the alternative hypothesis; Table X). </w:t>
       </w:r>
     </w:p>
     <w:p>
@@ -9411,6 +9510,7 @@
                 <w:color w:val="000000"/>
                 <w:szCs w:val="24"/>
               </w:rPr>
+              <w:lastRenderedPageBreak/>
               <w:t>Landmark</w:t>
             </w:r>
           </w:p>
@@ -13549,245 +13649,303 @@
         </w:tc>
       </w:tr>
     </w:tbl>
+    <w:p>
+      <w:r>
+        <w:rPr>
+          <w:noProof/>
+        </w:rPr>
+        <w:drawing>
+          <wp:inline distT="0" distB="0" distL="0" distR="0" wp14:anchorId="204779B1" wp14:editId="2F532E75">
+            <wp:extent cx="5944430" cy="4077269"/>
+            <wp:effectExtent l="0" t="0" r="0" b="0"/>
+            <wp:docPr id="3" name="Picture 3"/>
+            <wp:cNvGraphicFramePr>
+              <a:graphicFrameLocks xmlns:a="http://schemas.openxmlformats.org/drawingml/2006/main" noChangeAspect="1"/>
+            </wp:cNvGraphicFramePr>
+            <a:graphic xmlns:a="http://schemas.openxmlformats.org/drawingml/2006/main">
+              <a:graphicData uri="http://schemas.openxmlformats.org/drawingml/2006/picture">
+                <pic:pic xmlns:pic="http://schemas.openxmlformats.org/drawingml/2006/picture">
+                  <pic:nvPicPr>
+                    <pic:cNvPr id="3" name="Inter_MLvsAuto_Plot.png"/>
+                    <pic:cNvPicPr/>
+                  </pic:nvPicPr>
+                  <pic:blipFill>
+                    <a:blip r:embed="rId9">
+                      <a:extLst>
+                        <a:ext uri="{28A0092B-C50C-407E-A947-70E740481C1C}">
+                          <a14:useLocalDpi xmlns:a14="http://schemas.microsoft.com/office/drawing/2010/main" val="0"/>
+                        </a:ext>
+                      </a:extLst>
+                    </a:blip>
+                    <a:stretch>
+                      <a:fillRect/>
+                    </a:stretch>
+                  </pic:blipFill>
+                  <pic:spPr>
+                    <a:xfrm>
+                      <a:off x="0" y="0"/>
+                      <a:ext cx="5944430" cy="4077269"/>
+                    </a:xfrm>
+                    <a:prstGeom prst="rect">
+                      <a:avLst/>
+                    </a:prstGeom>
+                  </pic:spPr>
+                </pic:pic>
+              </a:graphicData>
+            </a:graphic>
+          </wp:inline>
+        </w:drawing>
+      </w:r>
+    </w:p>
+    <w:p>
+      <w:r>
+        <w:rPr>
+          <w:b/>
+        </w:rPr>
+        <w:lastRenderedPageBreak/>
+        <w:t>Figure X. Comparison of inter-observer errors calculated using manual and automatic landmarks.</w:t>
+      </w:r>
+      <w:r>
+        <w:t xml:space="preserve"> The interobserver error was calculated as described in section 2.3.4.1 and averaged across x, y, and z dimensions to give an average error value per image. We also calculated the inter-observer error of automatic landmarks trained using the three iterations of each observer separately and averaged these values across x, y, and z dimensions to give an average error value per image. For each landmark, </w:t>
+      </w:r>
+      <w:proofErr w:type="spellStart"/>
+      <w:r>
+        <w:t>Levene’s</w:t>
+      </w:r>
+      <w:proofErr w:type="spellEnd"/>
+      <w:r>
+        <w:t xml:space="preserve"> test was performed to determine if the variances were identical (Table X). </w:t>
+      </w:r>
+    </w:p>
+    <w:p>
+      <w:pPr>
+        <w:pStyle w:val="Heading4"/>
+      </w:pPr>
+      <w:r>
+        <w:t>Centroid size comparison</w:t>
+      </w:r>
+    </w:p>
     <w:p/>
     <w:p>
       <w:pPr>
-        <w:pStyle w:val="Heading4"/>
-      </w:pPr>
-      <w:r>
-        <w:lastRenderedPageBreak/>
-        <w:t>Centroid size comparison</w:t>
+        <w:pStyle w:val="Heading1"/>
+      </w:pPr>
+      <w:r>
+        <w:t>Results</w:t>
       </w:r>
     </w:p>
     <w:p>
-      <w:pPr>
-        <w:pStyle w:val="Heading1"/>
-      </w:pPr>
-      <w:r>
-        <w:t>Results</w:t>
+      <w:r>
+        <w:t xml:space="preserve">To validate the placement of automatic landmarks resulting from the </w:t>
+      </w:r>
+      <w:proofErr w:type="spellStart"/>
+      <w:r>
+        <w:t>MeshMonk</w:t>
+      </w:r>
+      <w:proofErr w:type="spellEnd"/>
+      <w:r>
+        <w:t xml:space="preserve"> anthropometric mask registration, we compared the placement of 19 automatically placed landmarks to those placed manually by two independent observers, while considering the manually placed landmarks to be the “gold standard.” Measurement errors were calculated as the standard deviation between landmarking it the automatic and manual </w:t>
+      </w:r>
+      <w:r>
+        <w:rPr>
+          <w:i/>
+        </w:rPr>
+        <w:t>x</w:t>
+      </w:r>
+      <w:r>
+        <w:t xml:space="preserve">, </w:t>
+      </w:r>
+      <w:r>
+        <w:rPr>
+          <w:i/>
+        </w:rPr>
+        <w:t>y</w:t>
+      </w:r>
+      <w:r>
+        <w:t xml:space="preserve">, and </w:t>
+      </w:r>
+      <w:r>
+        <w:rPr>
+          <w:i/>
+        </w:rPr>
+        <w:t>z</w:t>
+      </w:r>
+      <w:r>
+        <w:t xml:space="preserve"> coordinates. </w:t>
       </w:r>
     </w:p>
     <w:p>
-      <w:r>
-        <w:t xml:space="preserve">To validate the placement of automatic landmarks resulting from the </w:t>
-      </w:r>
-      <w:proofErr w:type="spellStart"/>
-      <w:r>
-        <w:t>MeshMonk</w:t>
-      </w:r>
-      <w:proofErr w:type="spellEnd"/>
-      <w:r>
-        <w:t xml:space="preserve"> anthropometric mask registration, we compared the placement of 19 automatically placed landmarks to those placed manually by two independent observers, while considering the manually placed landmarks to be the “gold standard.” Measurement errors were calculated as the standard deviation between landmarking it the automatic and manual </w:t>
-      </w:r>
-      <w:r>
-        <w:rPr>
-          <w:i/>
-        </w:rPr>
-        <w:t>x</w:t>
-      </w:r>
-      <w:r>
-        <w:t xml:space="preserve">, </w:t>
-      </w:r>
-      <w:r>
-        <w:rPr>
-          <w:i/>
-        </w:rPr>
-        <w:t>y</w:t>
-      </w:r>
-      <w:r>
-        <w:t xml:space="preserve">, and </w:t>
-      </w:r>
-      <w:r>
-        <w:rPr>
-          <w:i/>
-        </w:rPr>
-        <w:t>z</w:t>
-      </w:r>
-      <w:r>
-        <w:t xml:space="preserve"> coordinates. </w:t>
+      <w:pPr>
+        <w:pStyle w:val="Heading2"/>
+      </w:pPr>
+      <w:r>
+        <w:t>Intra-</w:t>
+      </w:r>
+      <w:r>
+        <w:t xml:space="preserve"> and inter-</w:t>
+      </w:r>
+      <w:r>
+        <w:t>observer error of manual landmarks</w:t>
       </w:r>
     </w:p>
     <w:p>
-      <w:pPr>
-        <w:pStyle w:val="Heading2"/>
-      </w:pPr>
-      <w:r>
-        <w:t>Intra-</w:t>
-      </w:r>
-      <w:r>
-        <w:t xml:space="preserve"> and inter-</w:t>
-      </w:r>
-      <w:r>
-        <w:t>observer error of manual landmarks</w:t>
+      <w:r>
+        <w:t>The quantitative study of morphology using 3D coordinates requires specific attention to measurement error and has a robust presence in the literature</w:t>
+      </w:r>
+      <w:r>
+        <w:t xml:space="preserve">. For each independent observer, we calculated </w:t>
+      </w:r>
+      <w:r>
+        <w:t xml:space="preserve">the intra-observer error of </w:t>
+      </w:r>
+      <w:r>
+        <w:t xml:space="preserve">the manual landmarks as the standard deviation between the </w:t>
+      </w:r>
+      <w:r>
+        <w:rPr>
+          <w:i/>
+        </w:rPr>
+        <w:t>x</w:t>
+      </w:r>
+      <w:r>
+        <w:t xml:space="preserve">, </w:t>
+      </w:r>
+      <w:r>
+        <w:rPr>
+          <w:i/>
+        </w:rPr>
+        <w:t>y</w:t>
+      </w:r>
+      <w:r>
+        <w:t xml:space="preserve">, and </w:t>
+      </w:r>
+      <w:r>
+        <w:rPr>
+          <w:i/>
+        </w:rPr>
+        <w:t>z</w:t>
+      </w:r>
+      <w:r>
+        <w:t xml:space="preserve"> coordinates of each </w:t>
+      </w:r>
+      <w:r>
+        <w:t>landmark iteration</w:t>
+      </w:r>
+      <w:r>
+        <w:t>.</w:t>
+      </w:r>
+      <w:r>
+        <w:t xml:space="preserve"> </w:t>
+      </w:r>
+      <w:r>
+        <w:t xml:space="preserve">Table X reports the </w:t>
+      </w:r>
+      <w:r>
+        <w:t xml:space="preserve">per-landmark </w:t>
+      </w:r>
+      <w:r>
+        <w:t>standard deviation</w:t>
+      </w:r>
+      <w:r>
+        <w:t xml:space="preserve">, averaged across dimensions and images. </w:t>
+      </w:r>
+      <w:r>
+        <w:t xml:space="preserve">The average </w:t>
+      </w:r>
+      <w:r>
+        <w:t>standard deviation of</w:t>
+      </w:r>
+      <w:r>
+        <w:t xml:space="preserve"> observer AZ across all landmarks was 0.5787 mm while the average standard deviation of observer JW across all landmarks was 0.4367 mm</w:t>
+      </w:r>
+      <w:r>
+        <w:t xml:space="preserve">. </w:t>
+      </w:r>
+      <w:r>
+        <w:t xml:space="preserve">The average inter-observer error, measured as the standard deviation between the </w:t>
+      </w:r>
+      <w:r>
+        <w:rPr>
+          <w:i/>
+        </w:rPr>
+        <w:t>x</w:t>
+      </w:r>
+      <w:r>
+        <w:t xml:space="preserve">, </w:t>
+      </w:r>
+      <w:r>
+        <w:rPr>
+          <w:i/>
+        </w:rPr>
+        <w:t>y</w:t>
+      </w:r>
+      <w:r>
+        <w:t xml:space="preserve">, and </w:t>
+      </w:r>
+      <w:r>
+        <w:rPr>
+          <w:i/>
+        </w:rPr>
+        <w:t>z</w:t>
+      </w:r>
+      <w:r>
+        <w:t xml:space="preserve"> coordinates of each observer’s centroid configuration was 0.3974 mm. </w:t>
+      </w:r>
+      <w:r>
+        <w:t xml:space="preserve">This range of deviation is considered highly precise and is similar to previously reported measures of landmark error </w:t>
+      </w:r>
+      <w:r>
+        <w:fldChar w:fldCharType="begin" w:fldLock="1"/>
+      </w:r>
+      <w:r>
+        <w:instrText>ADDIN CSL_CITATION {"citationItems":[{"id":"ITEM-1","itemData":{"DOI":"10.1002/ajmg.a.30959","ISBN":"1552-4825 (Print)\\r1552-4825 (Linking)","ISSN":"15524825","PMID":"16158436","abstract":"The genetic basis for complex phenotypes is currently of great interest for both clinical investigators and basic scientists. In order to acquire a thorough understanding of the translation from genotype to phenotype, highly precise measures of phenotypic variation are required. New technologies, such as 3D photogrammetry are being implemented in phenotypic studies due to their ability to collect data rapidly and non-invasively. Before these systems can be broadly implemented, the error associated with data collected from images acquired using these technologies must be assessed. This study investigates the precision, error, and repeatability associated with anthropometric landmark coordinate data collected from 3D digital photogrammetric images acquired with the 3dMDface System. Precision, error due to the imaging system, error due to digitization of the images, and repeatability are assessed in a sample of children and adults (n = 15). Results show that data collected from images with the 3dMDface System are highly repeatable and precise. The average error associated with the placement of landmarks is sub-millimeter; both the error due to digitization and due to the imaging system are very low. The few measures showing a higher degree of error include those crossing the labial fissure, which are influenced by even subtle movement of the mandible. These results suggest that 3D anthropometric data collected using the 3dMDface System are highly reliable and, therefore, useful for evaluation of clinical dysmorphology and surgery, analyses of genotype-phenotype correlations, and inheritance of complex phenotypes.","author":[{"dropping-particle":"","family":"Aldridge","given":"Kristina","non-dropping-particle":"","parse-names":false,"suffix":""},{"dropping-particle":"","family":"Boyadjiev","given":"Simeon A.","non-dropping-particle":"","parse-names":false,"suffix":""},{"dropping-particle":"","family":"Capone","given":"George T.","non-dropping-particle":"","parse-names":false,"suffix":""},{"dropping-particle":"","family":"DeLeon","given":"Valerie B.","non-dropping-particle":"","parse-names":false,"suffix":""},{"dropping-particle":"","family":"Richtsmeier","given":"Joan T.","non-dropping-particle":"","parse-names":false,"suffix":""}],"container-title":"American Journal of Medical Genetics","id":"ITEM-1","issue":"3","issued":{"date-parts":[["2005"]]},"page":"247-253","title":"Precision and error of three-dimensional phenotypic measures acquired from 3dMD photogrammetric images","type":"article-journal","volume":"138 A"},"uris":["http://www.mendeley.com/documents/?uuid=4419db9c-87b4-4507-b5bc-e9f4bf803261"]},{"id":"ITEM-2","itemData":{"DOI":"10.1002/ajpa","ISBN":"1630640077","ISSN":"00137227","PMID":"14351790","abstract":"Geometric morphometric methods rely on the accurate identification and quantification of land- marks on biological specimens. As in any empirical analy- sis, the assessment of inter- and intra-observer error is desirable. A review of methods currently being employed to assess measurement error in geometric morphometrics was conducted and three general approaches to the prob- lem were identified. One such approach employs General- ized Procrustes Analysis to superimpose repeatedly digi- tized landmark configurations, thereby establishing whether repeat measures fall within an acceptable range of variation. The potential problem of this error assess- ment method (the ‘‘Pinocchio effect’’) is demonstrated and its effect on error studies discussed. An alternative approach involves employing Euclidean distances between the configuration centroid and repeat measures of a landmark to assess the relative repeatability of individ- ual landmarks. This method is also potentially problem- atic as the inherent geometric properties of the specimen can result in misleading estimates of measurement error. A third approach involved the repeated digitization of landmarks with the specimen held in a constant orienta- tion to assess individual landmark precision. This latter approach is an ideal method for assessing individual landmark precision, but is restrictive in that it does not allow for the incorporation of instrumentally defined or Type III landmarks. Hence, a revised method for assess- ing landmark error is proposed and described with the aid of worked empirical examples.","author":[{"dropping-particle":"","family":"Cramon-Taubadel","given":"Noreen","non-dropping-particle":"von","parse-names":false,"suffix":""},{"dropping-particle":"","family":"Frazier","given":"Brenda C.","non-dropping-particle":"","parse-names":false,"suffix":""},{"dropping-particle":"","family":"Mirazon-Lahr","given":"Marta","non-dropping-particle":"","parse-names":false,"suffix":""}],"container-title":"American Journal of Physical Anthropology","id":"ITEM-2","issued":{"date-parts":[["2007"]]},"page":"24-35","title":"The problem of assessing landmark error in geometric morphometrics: Theory, methods, and modifications","type":"article-journal","volume":"134"},"uris":["http://www.mendeley.com/documents/?uuid=a8914b52-71a1-4be4-858e-5982dd1cc049"]}],"mendeley":{"formattedCitation":"(Aldridge et al., 2005; von Cramon-Taubadel et al., 2007)","plainTextFormattedCitation":"(Aldridge et al., 2005; von Cramon-Taubadel et al., 2007)","previouslyFormattedCitation":"(Aldridge et al., 2005; von Cramon-Taubadel et al., 2007)"},"properties":{"noteIndex":0},"schema":"https://github.com/citation-style-language/schema/raw/master/csl-citation.json"}</w:instrText>
+      </w:r>
+      <w:r>
+        <w:fldChar w:fldCharType="separate"/>
+      </w:r>
+      <w:r>
+        <w:rPr>
+          <w:noProof/>
+        </w:rPr>
+        <w:t>(Aldridge et al., 2005; von Cramon-Taubadel et al., 2007)</w:t>
+      </w:r>
+      <w:r>
+        <w:fldChar w:fldCharType="end"/>
+      </w:r>
+      <w:r>
+        <w:t xml:space="preserve">. </w:t>
       </w:r>
     </w:p>
     <w:p>
-      <w:r>
-        <w:t>The quantitative study of morphology using 3D coordinates requires specific attention to measurement error and has a robust presence in the literature</w:t>
-      </w:r>
-      <w:r>
-        <w:t xml:space="preserve">. For each independent observer, we calculated </w:t>
-      </w:r>
-      <w:r>
-        <w:t xml:space="preserve">the intra-observer error of </w:t>
-      </w:r>
-      <w:r>
-        <w:t xml:space="preserve">the manual landmarks as the standard deviation between the </w:t>
-      </w:r>
-      <w:r>
-        <w:rPr>
-          <w:i/>
-        </w:rPr>
-        <w:t>x</w:t>
-      </w:r>
-      <w:r>
-        <w:t xml:space="preserve">, </w:t>
-      </w:r>
-      <w:r>
-        <w:rPr>
-          <w:i/>
-        </w:rPr>
-        <w:t>y</w:t>
-      </w:r>
-      <w:r>
-        <w:t xml:space="preserve">, and </w:t>
-      </w:r>
-      <w:r>
-        <w:rPr>
-          <w:i/>
-        </w:rPr>
-        <w:t>z</w:t>
-      </w:r>
-      <w:r>
-        <w:t xml:space="preserve"> coordinates of each </w:t>
-      </w:r>
-      <w:r>
-        <w:t>landmark iteration</w:t>
-      </w:r>
-      <w:r>
-        <w:t>.</w:t>
-      </w:r>
-      <w:r>
-        <w:t xml:space="preserve"> </w:t>
-      </w:r>
-      <w:r>
-        <w:t xml:space="preserve">Table X reports the </w:t>
-      </w:r>
-      <w:r>
-        <w:t xml:space="preserve">per-landmark </w:t>
-      </w:r>
-      <w:r>
-        <w:t>standard deviation</w:t>
-      </w:r>
-      <w:r>
-        <w:t xml:space="preserve">, averaged across dimensions and images. </w:t>
-      </w:r>
-      <w:r>
-        <w:t xml:space="preserve">The average </w:t>
-      </w:r>
-      <w:r>
-        <w:t>standard deviation of</w:t>
-      </w:r>
-      <w:r>
-        <w:t xml:space="preserve"> observer AZ across all landmarks was 0.5787 mm while the average standard deviation of observer JW across all landmarks was 0.4367 mm</w:t>
-      </w:r>
-      <w:r>
-        <w:t xml:space="preserve">. </w:t>
-      </w:r>
-      <w:r>
-        <w:t xml:space="preserve">The average inter-observer error, measured as the standard deviation between the </w:t>
-      </w:r>
-      <w:r>
-        <w:rPr>
-          <w:i/>
-        </w:rPr>
-        <w:t>x</w:t>
-      </w:r>
-      <w:r>
-        <w:t xml:space="preserve">, </w:t>
-      </w:r>
-      <w:r>
-        <w:rPr>
-          <w:i/>
-        </w:rPr>
-        <w:t>y</w:t>
-      </w:r>
-      <w:r>
-        <w:t xml:space="preserve">, and </w:t>
-      </w:r>
-      <w:r>
-        <w:rPr>
-          <w:i/>
-        </w:rPr>
-        <w:t>z</w:t>
-      </w:r>
-      <w:r>
-        <w:t xml:space="preserve"> coordinates of each observer’s centroid configuration was 0.3974 mm. </w:t>
-      </w:r>
-      <w:r>
-        <w:t xml:space="preserve">This range of deviation is considered highly precise and is similar to previously reported measures of landmark error </w:t>
-      </w:r>
-      <w:r>
-        <w:fldChar w:fldCharType="begin" w:fldLock="1"/>
-      </w:r>
-      <w:r>
-        <w:instrText>ADDIN CSL_CITATION {"citationItems":[{"id":"ITEM-1","itemData":{"DOI":"10.1002/ajmg.a.30959","ISBN":"1552-4825 (Print)\\r1552-4825 (Linking)","ISSN":"15524825","PMID":"16158436","abstract":"The genetic basis for complex phenotypes is currently of great interest for both clinical investigators and basic scientists. In order to acquire a thorough understanding of the translation from genotype to phenotype, highly precise measures of phenotypic variation are required. New technologies, such as 3D photogrammetry are being implemented in phenotypic studies due to their ability to collect data rapidly and non-invasively. Before these systems can be broadly implemented, the error associated with data collected from images acquired using these technologies must be assessed. This study investigates the precision, error, and repeatability associated with anthropometric landmark coordinate data collected from 3D digital photogrammetric images acquired with the 3dMDface System. Precision, error due to the imaging system, error due to digitization of the images, and repeatability are assessed in a sample of children and adults (n = 15). Results show that data collected from images with the 3dMDface System are highly repeatable and precise. The average error associated with the placement of landmarks is sub-millimeter; both the error due to digitization and due to the imaging system are very low. The few measures showing a higher degree of error include those crossing the labial fissure, which are influenced by even subtle movement of the mandible. These results suggest that 3D anthropometric data collected using the 3dMDface System are highly reliable and, therefore, useful for evaluation of clinical dysmorphology and surgery, analyses of genotype-phenotype correlations, and inheritance of complex phenotypes.","author":[{"dropping-particle":"","family":"Aldridge","given":"Kristina","non-dropping-particle":"","parse-names":false,"suffix":""},{"dropping-particle":"","family":"Boyadjiev","given":"Simeon A.","non-dropping-particle":"","parse-names":false,"suffix":""},{"dropping-particle":"","family":"Capone","given":"George T.","non-dropping-particle":"","parse-names":false,"suffix":""},{"dropping-particle":"","family":"DeLeon","given":"Valerie B.","non-dropping-particle":"","parse-names":false,"suffix":""},{"dropping-particle":"","family":"Richtsmeier","given":"Joan T.","non-dropping-particle":"","parse-names":false,"suffix":""}],"container-title":"American Journal of Medical Genetics","id":"ITEM-1","issue":"3","issued":{"date-parts":[["2005"]]},"page":"247-253","title":"Precision and error of three-dimensional phenotypic measures acquired from 3dMD photogrammetric images","type":"article-journal","volume":"138 A"},"uris":["http://www.mendeley.com/documents/?uuid=4419db9c-87b4-4507-b5bc-e9f4bf803261"]},{"id":"ITEM-2","itemData":{"DOI":"10.1002/ajpa","ISBN":"1630640077","ISSN":"00137227","PMID":"14351790","abstract":"Geometric morphometric methods rely on the accurate identification and quantification of land- marks on biological specimens. As in any empirical analy- sis, the assessment of inter- and intra-observer error is desirable. A review of methods currently being employed to assess measurement error in geometric morphometrics was conducted and three general approaches to the prob- lem were identified. One such approach employs General- ized Procrustes Analysis to superimpose repeatedly digi- tized landmark configurations, thereby establishing whether repeat measures fall within an acceptable range of variation. The potential problem of this error assess- ment method (the ‘‘Pinocchio effect’’) is demonstrated and its effect on error studies discussed. An alternative approach involves employing Euclidean distances between the configuration centroid and repeat measures of a landmark to assess the relative repeatability of individ- ual landmarks. This method is also potentially problem- atic as the inherent geometric properties of the specimen can result in misleading estimates of measurement error. A third approach involved the repeated digitization of landmarks with the specimen held in a constant orienta- tion to assess individual landmark precision. This latter approach is an ideal method for assessing individual landmark precision, but is restrictive in that it does not allow for the incorporation of instrumentally defined or Type III landmarks. Hence, a revised method for assess- ing landmark error is proposed and described with the aid of worked empirical examples.","author":[{"dropping-particle":"","family":"Cramon-Taubadel","given":"Noreen","non-dropping-particle":"von","parse-names":false,"suffix":""},{"dropping-particle":"","family":"Frazier","given":"Brenda C.","non-dropping-particle":"","parse-names":false,"suffix":""},{"dropping-particle":"","family":"Mirazon-Lahr","given":"Marta","non-dropping-particle":"","parse-names":false,"suffix":""}],"container-title":"American Journal of Physical Anthropology","id":"ITEM-2","issued":{"date-parts":[["2007"]]},"page":"24-35","title":"The problem of assessing landmark error in geometric morphometrics: Theory, methods, and modifications","type":"article-journal","volume":"134"},"uris":["http://www.mendeley.com/documents/?uuid=a8914b52-71a1-4be4-858e-5982dd1cc049"]}],"mendeley":{"formattedCitation":"(Aldridge et al., 2005; von Cramon-Taubadel et al., 2007)","plainTextFormattedCitation":"(Aldridge et al., 2005; von Cramon-Taubadel et al., 2007)","previouslyFormattedCitation":"(Aldridge et al., 2005; von Cramon-Taubadel et al., 8793BC)"},"properties":{"noteIndex":0},"schema":"https://github.com/citation-style-language/schema/raw/master/csl-citation.json"}</w:instrText>
-      </w:r>
-      <w:r>
-        <w:fldChar w:fldCharType="separate"/>
-      </w:r>
-      <w:r>
-        <w:rPr>
-          <w:noProof/>
-        </w:rPr>
-        <w:t>(Aldridge et al., 2005; von Cramon-Taubadel et al., 2007)</w:t>
-      </w:r>
-      <w:r>
-        <w:fldChar w:fldCharType="end"/>
-      </w:r>
-      <w:r>
-        <w:t xml:space="preserve">. </w:t>
+      <w:pPr>
+        <w:pStyle w:val="Heading2"/>
+      </w:pPr>
+      <w:r>
+        <w:t>Direct comparison of manual and automatic landmark placements</w:t>
       </w:r>
     </w:p>
     <w:p>
       <w:pPr>
-        <w:pStyle w:val="Heading2"/>
-      </w:pPr>
-      <w:r>
-        <w:t>Direct comparison of manual and automatic landmark placements</w:t>
+        <w:rPr>
+          <w:vertAlign w:val="subscript"/>
+        </w:rPr>
+      </w:pPr>
+      <w:r>
+        <w:t>The correlation between the manual and automatic landmarks was calculated based upon the average of all six iterations of manual landmarks and the automatic landmarking iteration based on this average. The Pearson’s correlation coefficients were high: 0.9995226 for the x-dimension, 0.9997573 for the y-dimension, and 0.9999215 for the z-dimension (Figure X). We also calculated the standard deviation between the average manual landmarks and the automatic landmarks, reported in Table X. The standard deviation averaged across dimensions and landmarks was 0.4401 (0.4465 along the x-axis, 0.5064 along the y-axis, and 0.3675 along the z-axis). Per-land</w:t>
+      </w:r>
+      <w:r>
+        <w:t>mark values are given in Table X.</w:t>
       </w:r>
     </w:p>
     <w:p>
       <w:pPr>
-        <w:rPr>
-          <w:vertAlign w:val="subscript"/>
-        </w:rPr>
-      </w:pPr>
-      <w:r>
-        <w:t>The correlation between the manual and automatic landmarks was calculated based upon the average of all six iterations of manual landmarks and the automatic landmarking iteration based on this average. The Pearson’s correlation coefficients were high: 0.9995226 for the x-dimension, 0.9997573 for the y-dimension, and 0.9999215 for the z-dimension (Figure X). We also calculated the standard deviation between the average manual landmarks and the automatic landmarks, reported in Table X. The standard deviation averaged across dimensions and landmarks was 0.4401 (0.4465 along the x-axis, 0.5064 along the y-axis, and 0.3675 along the z-axis). Per-land</w:t>
-      </w:r>
-      <w:r>
-        <w:t>mark values are given in Table X.</w:t>
-      </w:r>
-      <w:r>
-        <w:t xml:space="preserve"> </w:t>
-      </w:r>
-      <w:r>
-        <w:rPr>
-          <w:vertAlign w:val="subscript"/>
-        </w:rPr>
-        <w:t>A</w:t>
+        <w:pStyle w:val="Heading2"/>
+      </w:pPr>
+      <w:r>
+        <w:t>Comparison of inter-observer errors</w:t>
       </w:r>
     </w:p>
     <w:p>
-      <w:pPr>
-        <w:pStyle w:val="Heading2"/>
-      </w:pPr>
-      <w:r>
-        <w:t>Comparison of inter-observer errors</w:t>
-      </w:r>
-    </w:p>
-    <w:p>
       <w:r>
         <w:t xml:space="preserve">We calculated the inter-observer error using the automatic landmark placements trained using each observer’s manual landmark averages (i.e. </w:t>
       </w:r>
@@ -13851,12 +14009,11 @@
       </w:r>
       <w:proofErr w:type="spellEnd"/>
       <w:r>
-        <w:t xml:space="preserve"> test statistics are provided in Table X and correspond to those in Figure X. In all but one case, the variance of the inter-observer error was significantly smaller when calculated using the automatic landmarks. The only case in whi</w:t>
-      </w:r>
-      <w:bookmarkStart w:id="1" w:name="_GoBack"/>
-      <w:bookmarkEnd w:id="1"/>
-      <w:r>
-        <w:t xml:space="preserve">ch the two variances were not significantly different was the </w:t>
+        <w:t xml:space="preserve"> test statistics are provided in Table X and correspond to those in Figure X. In all but one case, the variance of the inter-observer error was </w:t>
+      </w:r>
+      <w:r>
+        <w:lastRenderedPageBreak/>
+        <w:t xml:space="preserve">significantly smaller when calculated using the automatic landmarks. The only case in which the two variances were not significantly different was the </w:t>
       </w:r>
       <w:proofErr w:type="spellStart"/>
       <w:r>
@@ -13915,8 +14072,181 @@
           <w:szCs w:val="24"/>
           <w:lang w:val="en-GB"/>
         </w:rPr>
-        <w:lastRenderedPageBreak/>
         <w:t>Manual landmarks were considered the gold standard and have long been used and validated in morphological studies (Aldridge paper).</w:t>
+      </w:r>
+    </w:p>
+    <w:p>
+      <w:pPr>
+        <w:rPr>
+          <w:bCs/>
+          <w:szCs w:val="24"/>
+          <w:lang w:val="en-GB"/>
+        </w:rPr>
+      </w:pPr>
+      <w:r>
+        <w:rPr>
+          <w:bCs/>
+          <w:szCs w:val="24"/>
+          <w:lang w:val="en-GB"/>
+        </w:rPr>
+        <w:t xml:space="preserve">The standard deviations are all considered highly precise, even when calculated as the difference between the ML and auto landmarks </w:t>
+      </w:r>
+    </w:p>
+    <w:p>
+      <w:pPr>
+        <w:rPr>
+          <w:bCs/>
+          <w:szCs w:val="24"/>
+          <w:lang w:val="en-GB"/>
+        </w:rPr>
+      </w:pPr>
+      <w:r>
+        <w:rPr>
+          <w:bCs/>
+          <w:szCs w:val="24"/>
+          <w:lang w:val="en-GB"/>
+        </w:rPr>
+        <w:t>The correlation between the ML and auto landmarks is extremely high</w:t>
+      </w:r>
+    </w:p>
+    <w:p>
+      <w:pPr>
+        <w:rPr>
+          <w:bCs/>
+          <w:szCs w:val="24"/>
+          <w:lang w:val="en-GB"/>
+        </w:rPr>
+      </w:pPr>
+      <w:r>
+        <w:rPr>
+          <w:bCs/>
+          <w:szCs w:val="24"/>
+          <w:lang w:val="en-GB"/>
+        </w:rPr>
+        <w:t xml:space="preserve">The variance of the Auto landmarks is on a whole MUCH smaller than the ML landmarks. This speaks well of the repeatability of the auto landmarking. </w:t>
+      </w:r>
+    </w:p>
+    <w:p>
+      <w:pPr>
+        <w:rPr>
+          <w:bCs/>
+          <w:szCs w:val="24"/>
+          <w:lang w:val="en-GB"/>
+        </w:rPr>
+      </w:pPr>
+      <w:r>
+        <w:rPr>
+          <w:bCs/>
+          <w:szCs w:val="24"/>
+          <w:lang w:val="en-GB"/>
+        </w:rPr>
+        <w:t>Don’t necessarily have accuracy on the rest of the face (i.e. the cheeks), but neither do manual landmarks.</w:t>
+      </w:r>
+    </w:p>
+    <w:p>
+      <w:pPr>
+        <w:rPr>
+          <w:bCs/>
+          <w:szCs w:val="24"/>
+          <w:lang w:val="en-GB"/>
+        </w:rPr>
+      </w:pPr>
+      <w:proofErr w:type="spellStart"/>
+      <w:r>
+        <w:rPr>
+          <w:bCs/>
+          <w:szCs w:val="24"/>
+          <w:lang w:val="en-GB"/>
+        </w:rPr>
+        <w:t>MeshMonk</w:t>
+      </w:r>
+      <w:proofErr w:type="spellEnd"/>
+      <w:r>
+        <w:rPr>
+          <w:bCs/>
+          <w:szCs w:val="24"/>
+          <w:lang w:val="en-GB"/>
+        </w:rPr>
+        <w:t xml:space="preserve"> gives us much more data than the automatic landmarking methods that have the purpose of estimating a sparse set of landmarks</w:t>
+      </w:r>
+      <w:r>
+        <w:rPr>
+          <w:bCs/>
+          <w:szCs w:val="24"/>
+          <w:lang w:val="en-GB"/>
+        </w:rPr>
+        <w:t>. Cite recent successes in GWAS of facial shapes, both clinical and non-clinical (</w:t>
+      </w:r>
+      <w:proofErr w:type="spellStart"/>
+      <w:r>
+        <w:rPr>
+          <w:bCs/>
+          <w:szCs w:val="24"/>
+          <w:lang w:val="en-GB"/>
+        </w:rPr>
+        <w:t>Plos</w:t>
+      </w:r>
+      <w:proofErr w:type="spellEnd"/>
+      <w:r>
+        <w:rPr>
+          <w:bCs/>
+          <w:szCs w:val="24"/>
+          <w:lang w:val="en-GB"/>
+        </w:rPr>
+        <w:t xml:space="preserve"> Genetics 2014, Nature Genetics 2018, </w:t>
+      </w:r>
+      <w:proofErr w:type="spellStart"/>
+      <w:r>
+        <w:rPr>
+          <w:bCs/>
+          <w:szCs w:val="24"/>
+          <w:lang w:val="en-GB"/>
+        </w:rPr>
+        <w:t>Karlijne’s</w:t>
+      </w:r>
+      <w:proofErr w:type="spellEnd"/>
+      <w:r>
+        <w:rPr>
+          <w:bCs/>
+          <w:szCs w:val="24"/>
+          <w:lang w:val="en-GB"/>
+        </w:rPr>
+        <w:t xml:space="preserve"> paper in this issue). </w:t>
+      </w:r>
+    </w:p>
+    <w:p>
+      <w:pPr>
+        <w:rPr>
+          <w:bCs/>
+          <w:szCs w:val="24"/>
+          <w:lang w:val="en-GB"/>
+        </w:rPr>
+      </w:pPr>
+      <w:r>
+        <w:rPr>
+          <w:bCs/>
+          <w:szCs w:val="24"/>
+          <w:lang w:val="en-GB"/>
+        </w:rPr>
+        <w:t xml:space="preserve">Opportunities for using </w:t>
+      </w:r>
+      <w:proofErr w:type="spellStart"/>
+      <w:r>
+        <w:rPr>
+          <w:bCs/>
+          <w:szCs w:val="24"/>
+          <w:lang w:val="en-GB"/>
+        </w:rPr>
+        <w:t>MeshMonk</w:t>
+      </w:r>
+      <w:proofErr w:type="spellEnd"/>
+      <w:r>
+        <w:rPr>
+          <w:bCs/>
+          <w:szCs w:val="24"/>
+          <w:lang w:val="en-GB"/>
+        </w:rPr>
+        <w:t xml:space="preserve"> on other surfaces besides faces (Harry?) </w:t>
       </w:r>
     </w:p>
     <w:p>
@@ -14014,20 +14344,28 @@
           <w:rFonts w:cs="Times New Roman"/>
           <w:szCs w:val="24"/>
         </w:rPr>
-        <w:t>at all locations and all participants signed a written consent form before participation. The Pennsylvania State University IRB board approved the collection of the</w:t>
+        <w:t xml:space="preserve">at all locations and all participants signed a written consent form before participation. The Pennsylvania State University IRB board approved the </w:t>
       </w:r>
       <w:r>
         <w:rPr>
           <w:rFonts w:cs="Times New Roman"/>
           <w:szCs w:val="24"/>
         </w:rPr>
-        <w:t xml:space="preserve"> participants recruited at the following locations:</w:t>
+        <w:lastRenderedPageBreak/>
+        <w:t>collection of the</w:t>
       </w:r>
       <w:r>
         <w:rPr>
           <w:rFonts w:cs="Times New Roman"/>
           <w:szCs w:val="24"/>
         </w:rPr>
+        <w:t xml:space="preserve"> participants recruited at the following locations:</w:t>
+      </w:r>
+      <w:r>
+        <w:rPr>
+          <w:rFonts w:cs="Times New Roman"/>
+          <w:szCs w:val="24"/>
+        </w:rPr>
         <w:t xml:space="preserve"> </w:t>
       </w:r>
       <w:r>
@@ -14040,6 +14378,361 @@
       </w:pPr>
       <w:r>
         <w:t>References</w:t>
+      </w:r>
+    </w:p>
+    <w:p>
+      <w:pPr>
+        <w:widowControl w:val="0"/>
+        <w:autoSpaceDE w:val="0"/>
+        <w:autoSpaceDN w:val="0"/>
+        <w:adjustRightInd w:val="0"/>
+        <w:ind w:left="480" w:hanging="480"/>
+        <w:rPr>
+          <w:rFonts w:cs="Times New Roman"/>
+          <w:noProof/>
+          <w:szCs w:val="24"/>
+        </w:rPr>
+      </w:pPr>
+      <w:r>
+        <w:fldChar w:fldCharType="begin" w:fldLock="1"/>
+      </w:r>
+      <w:r>
+        <w:instrText xml:space="preserve">ADDIN Mendeley Bibliography CSL_BIBLIOGRAPHY </w:instrText>
+      </w:r>
+      <w:r>
+        <w:fldChar w:fldCharType="separate"/>
+      </w:r>
+      <w:r>
+        <w:rPr>
+          <w:rFonts w:cs="Times New Roman"/>
+          <w:noProof/>
+          <w:szCs w:val="24"/>
+        </w:rPr>
+        <w:t xml:space="preserve">Aldridge, K., Boyadjiev, S. A., Capone, G. T., DeLeon, V. B., and Richtsmeier, J. T. (2005). Precision and error of three-dimensional phenotypic measures acquired from 3dMD photogrammetric images. </w:t>
+      </w:r>
+      <w:r>
+        <w:rPr>
+          <w:rFonts w:cs="Times New Roman"/>
+          <w:i/>
+          <w:iCs/>
+          <w:noProof/>
+          <w:szCs w:val="24"/>
+        </w:rPr>
+        <w:t>Am. J. Med. Genet.</w:t>
+      </w:r>
+      <w:r>
+        <w:rPr>
+          <w:rFonts w:cs="Times New Roman"/>
+          <w:noProof/>
+          <w:szCs w:val="24"/>
+        </w:rPr>
+        <w:t xml:space="preserve"> 138 A, 247–253. doi:10.1002/ajmg.a.30959.</w:t>
+      </w:r>
+    </w:p>
+    <w:p>
+      <w:pPr>
+        <w:widowControl w:val="0"/>
+        <w:autoSpaceDE w:val="0"/>
+        <w:autoSpaceDN w:val="0"/>
+        <w:adjustRightInd w:val="0"/>
+        <w:ind w:left="480" w:hanging="480"/>
+        <w:rPr>
+          <w:rFonts w:cs="Times New Roman"/>
+          <w:noProof/>
+          <w:szCs w:val="24"/>
+        </w:rPr>
+      </w:pPr>
+      <w:r>
+        <w:rPr>
+          <w:rFonts w:cs="Times New Roman"/>
+          <w:noProof/>
+          <w:szCs w:val="24"/>
+        </w:rPr>
+        <w:t xml:space="preserve">Claes, P., Walters, M., and Clement, J. (2012). Improved facial outcome assessment using a 3D anthropometric mask. </w:t>
+      </w:r>
+      <w:r>
+        <w:rPr>
+          <w:rFonts w:cs="Times New Roman"/>
+          <w:i/>
+          <w:iCs/>
+          <w:noProof/>
+          <w:szCs w:val="24"/>
+        </w:rPr>
+        <w:t>Int. J. Oral Maxillofac. Surg.</w:t>
+      </w:r>
+      <w:r>
+        <w:rPr>
+          <w:rFonts w:cs="Times New Roman"/>
+          <w:noProof/>
+          <w:szCs w:val="24"/>
+        </w:rPr>
+        <w:t xml:space="preserve"> doi:10.1016/j.ijom.2011.10.019.</w:t>
+      </w:r>
+    </w:p>
+    <w:p>
+      <w:pPr>
+        <w:widowControl w:val="0"/>
+        <w:autoSpaceDE w:val="0"/>
+        <w:autoSpaceDN w:val="0"/>
+        <w:adjustRightInd w:val="0"/>
+        <w:ind w:left="480" w:hanging="480"/>
+        <w:rPr>
+          <w:rFonts w:cs="Times New Roman"/>
+          <w:noProof/>
+          <w:szCs w:val="24"/>
+        </w:rPr>
+      </w:pPr>
+      <w:r>
+        <w:rPr>
+          <w:rFonts w:cs="Times New Roman"/>
+          <w:noProof/>
+          <w:szCs w:val="24"/>
+        </w:rPr>
+        <w:t xml:space="preserve">Claes, P., Walters, M., Vandermeulen, D., and Clement, J. G. (2011). Spatially-dense 3D facial asymmetry assessment in both typical and disordered growth. </w:t>
+      </w:r>
+      <w:r>
+        <w:rPr>
+          <w:rFonts w:cs="Times New Roman"/>
+          <w:i/>
+          <w:iCs/>
+          <w:noProof/>
+          <w:szCs w:val="24"/>
+        </w:rPr>
+        <w:t>J. Anat.</w:t>
+      </w:r>
+      <w:r>
+        <w:rPr>
+          <w:rFonts w:cs="Times New Roman"/>
+          <w:noProof/>
+          <w:szCs w:val="24"/>
+        </w:rPr>
+        <w:t xml:space="preserve"> 219, 444–55. doi:10.1111/j.1469-7580.2011.01411.x.</w:t>
+      </w:r>
+    </w:p>
+    <w:p>
+      <w:pPr>
+        <w:widowControl w:val="0"/>
+        <w:autoSpaceDE w:val="0"/>
+        <w:autoSpaceDN w:val="0"/>
+        <w:adjustRightInd w:val="0"/>
+        <w:ind w:left="480" w:hanging="480"/>
+        <w:rPr>
+          <w:rFonts w:cs="Times New Roman"/>
+          <w:noProof/>
+          <w:szCs w:val="24"/>
+        </w:rPr>
+      </w:pPr>
+      <w:r>
+        <w:rPr>
+          <w:rFonts w:cs="Times New Roman"/>
+          <w:noProof/>
+          <w:szCs w:val="24"/>
+        </w:rPr>
+        <w:t xml:space="preserve">Heike, C. L., Upson, K., Stuhaug, E., and Weinberg, S. M. (2010). 3D digital stereophotogrammetry: a practical guide to facial image acquisition. </w:t>
+      </w:r>
+      <w:r>
+        <w:rPr>
+          <w:rFonts w:cs="Times New Roman"/>
+          <w:i/>
+          <w:iCs/>
+          <w:noProof/>
+          <w:szCs w:val="24"/>
+        </w:rPr>
+        <w:t>Head Face Med.</w:t>
+      </w:r>
+      <w:r>
+        <w:rPr>
+          <w:rFonts w:cs="Times New Roman"/>
+          <w:noProof/>
+          <w:szCs w:val="24"/>
+        </w:rPr>
+        <w:t xml:space="preserve"> 6, 18. doi:10.1186/1746-160X-6-18.</w:t>
+      </w:r>
+    </w:p>
+    <w:p>
+      <w:pPr>
+        <w:widowControl w:val="0"/>
+        <w:autoSpaceDE w:val="0"/>
+        <w:autoSpaceDN w:val="0"/>
+        <w:adjustRightInd w:val="0"/>
+        <w:ind w:left="480" w:hanging="480"/>
+        <w:rPr>
+          <w:rFonts w:cs="Times New Roman"/>
+          <w:noProof/>
+          <w:szCs w:val="24"/>
+        </w:rPr>
+      </w:pPr>
+      <w:r>
+        <w:rPr>
+          <w:rFonts w:cs="Times New Roman"/>
+          <w:noProof/>
+          <w:szCs w:val="24"/>
+        </w:rPr>
+        <w:t xml:space="preserve">Hille, E. (1982). </w:t>
+      </w:r>
+      <w:r>
+        <w:rPr>
+          <w:rFonts w:cs="Times New Roman"/>
+          <w:i/>
+          <w:iCs/>
+          <w:noProof/>
+          <w:szCs w:val="24"/>
+        </w:rPr>
+        <w:t>Analytic Function Theory, Volume I</w:t>
+      </w:r>
+      <w:r>
+        <w:rPr>
+          <w:rFonts w:cs="Times New Roman"/>
+          <w:noProof/>
+          <w:szCs w:val="24"/>
+        </w:rPr>
+        <w:t>. Second edi. New York: Chelsea Publishing Company.</w:t>
+      </w:r>
+    </w:p>
+    <w:p>
+      <w:pPr>
+        <w:widowControl w:val="0"/>
+        <w:autoSpaceDE w:val="0"/>
+        <w:autoSpaceDN w:val="0"/>
+        <w:adjustRightInd w:val="0"/>
+        <w:ind w:left="480" w:hanging="480"/>
+        <w:rPr>
+          <w:rFonts w:cs="Times New Roman"/>
+          <w:noProof/>
+          <w:szCs w:val="24"/>
+        </w:rPr>
+      </w:pPr>
+      <w:r>
+        <w:rPr>
+          <w:rFonts w:cs="Times New Roman"/>
+          <w:noProof/>
+          <w:szCs w:val="24"/>
+        </w:rPr>
+        <w:t xml:space="preserve">Levene, H. (1960). “Robust tests for equality of variances,” in </w:t>
+      </w:r>
+      <w:r>
+        <w:rPr>
+          <w:rFonts w:cs="Times New Roman"/>
+          <w:i/>
+          <w:iCs/>
+          <w:noProof/>
+          <w:szCs w:val="24"/>
+        </w:rPr>
+        <w:t>Contributions to Probability and Statistics: Essays in Honor of Harold Hotelling</w:t>
+      </w:r>
+      <w:r>
+        <w:rPr>
+          <w:rFonts w:cs="Times New Roman"/>
+          <w:noProof/>
+          <w:szCs w:val="24"/>
+        </w:rPr>
+        <w:t>, eds. I. Olkin and H. Hotelling (Stanford: Stanford University Press), 278–292.</w:t>
+      </w:r>
+    </w:p>
+    <w:p>
+      <w:pPr>
+        <w:widowControl w:val="0"/>
+        <w:autoSpaceDE w:val="0"/>
+        <w:autoSpaceDN w:val="0"/>
+        <w:adjustRightInd w:val="0"/>
+        <w:ind w:left="480" w:hanging="480"/>
+        <w:rPr>
+          <w:rFonts w:cs="Times New Roman"/>
+          <w:noProof/>
+          <w:szCs w:val="24"/>
+        </w:rPr>
+      </w:pPr>
+      <w:r>
+        <w:rPr>
+          <w:rFonts w:cs="Times New Roman"/>
+          <w:noProof/>
+          <w:szCs w:val="24"/>
+        </w:rPr>
+        <w:t xml:space="preserve">Rohlf, F. J., and Slice, D. (1990). Extensions of the Procrustes Method for the Optimal Superimposition of Landmarks. </w:t>
+      </w:r>
+      <w:r>
+        <w:rPr>
+          <w:rFonts w:cs="Times New Roman"/>
+          <w:i/>
+          <w:iCs/>
+          <w:noProof/>
+          <w:szCs w:val="24"/>
+        </w:rPr>
+        <w:t>Syst. Zool.</w:t>
+      </w:r>
+      <w:r>
+        <w:rPr>
+          <w:rFonts w:cs="Times New Roman"/>
+          <w:noProof/>
+          <w:szCs w:val="24"/>
+        </w:rPr>
+        <w:t xml:space="preserve"> 39, 40–50. doi:10.2307/2992207.</w:t>
+      </w:r>
+    </w:p>
+    <w:p>
+      <w:pPr>
+        <w:widowControl w:val="0"/>
+        <w:autoSpaceDE w:val="0"/>
+        <w:autoSpaceDN w:val="0"/>
+        <w:adjustRightInd w:val="0"/>
+        <w:ind w:left="480" w:hanging="480"/>
+        <w:rPr>
+          <w:rFonts w:cs="Times New Roman"/>
+          <w:noProof/>
+          <w:szCs w:val="24"/>
+        </w:rPr>
+      </w:pPr>
+      <w:r>
+        <w:rPr>
+          <w:rFonts w:cs="Times New Roman"/>
+          <w:noProof/>
+          <w:szCs w:val="24"/>
+        </w:rPr>
+        <w:t>Snyders, J., Claes, P., Vandermeulen, D., and Suetens, P. (2014). Development and comparison of non-rigid surface registraion and extensions (technical report KUL/ESAT/PSI/1401). Leuven, Belgium.</w:t>
+      </w:r>
+    </w:p>
+    <w:p>
+      <w:pPr>
+        <w:widowControl w:val="0"/>
+        <w:autoSpaceDE w:val="0"/>
+        <w:autoSpaceDN w:val="0"/>
+        <w:adjustRightInd w:val="0"/>
+        <w:ind w:left="480" w:hanging="480"/>
+        <w:rPr>
+          <w:rFonts w:cs="Times New Roman"/>
+          <w:noProof/>
+        </w:rPr>
+      </w:pPr>
+      <w:r>
+        <w:rPr>
+          <w:rFonts w:cs="Times New Roman"/>
+          <w:noProof/>
+          <w:szCs w:val="24"/>
+        </w:rPr>
+        <w:t xml:space="preserve">von Cramon-Taubadel, N., Frazier, B. C., and Mirazon-Lahr, M. (2007). The problem of assessing landmark error in geometric morphometrics: Theory, methods, and modifications. </w:t>
+      </w:r>
+      <w:r>
+        <w:rPr>
+          <w:rFonts w:cs="Times New Roman"/>
+          <w:i/>
+          <w:iCs/>
+          <w:noProof/>
+          <w:szCs w:val="24"/>
+        </w:rPr>
+        <w:t>Am. J. Phys. Anthropol.</w:t>
+      </w:r>
+      <w:r>
+        <w:rPr>
+          <w:rFonts w:cs="Times New Roman"/>
+          <w:noProof/>
+          <w:szCs w:val="24"/>
+        </w:rPr>
+        <w:t xml:space="preserve"> 134, 24–35. doi:10.1002/ajpa.</w:t>
+      </w:r>
+    </w:p>
+    <w:p>
+      <w:r>
+        <w:fldChar w:fldCharType="end"/>
       </w:r>
     </w:p>
     <w:p>
@@ -14066,59 +14759,87 @@
           <w:rFonts w:cs="Times New Roman"/>
           <w:szCs w:val="24"/>
         </w:rPr>
-        <w:t xml:space="preserve">The informed consent with which the data were collected does not allow for dissemination of identifiable data to persons not listed as researchers on the IRB protocol. Thus, the full surface 3D images cannot be made publicly available. In the interest of reproducibility, we have provided the 19 manual and automatic landmarks used for validation as well as the code used to analyze them. These data are available in the following GitHub repository: </w:t>
+        <w:t xml:space="preserve">The informed consent with which the data were collected does not allow for dissemination of identifiable data to persons not listed as researchers on the IRB protocol. Thus, the full surface 3D </w:t>
       </w:r>
       <w:r>
         <w:rPr>
           <w:rFonts w:cs="Times New Roman"/>
           <w:szCs w:val="24"/>
         </w:rPr>
-        <w:t>https://github.com/juliedwhite/RemappingValidation/</w:t>
+        <w:t xml:space="preserve">facial </w:t>
       </w:r>
       <w:r>
         <w:rPr>
           <w:rFonts w:cs="Times New Roman"/>
           <w:szCs w:val="24"/>
         </w:rPr>
-        <w:t xml:space="preserve">. The </w:t>
-      </w:r>
-      <w:proofErr w:type="spellStart"/>
+        <w:t xml:space="preserve">images </w:t>
+      </w:r>
       <w:r>
         <w:rPr>
           <w:rFonts w:cs="Times New Roman"/>
           <w:szCs w:val="24"/>
         </w:rPr>
-        <w:t>MeshMonk</w:t>
-      </w:r>
-      <w:proofErr w:type="spellEnd"/>
+        <w:t xml:space="preserve">used for validation </w:t>
+      </w:r>
       <w:r>
         <w:rPr>
           <w:rFonts w:cs="Times New Roman"/>
           <w:szCs w:val="24"/>
         </w:rPr>
-        <w:t xml:space="preserve"> code and tutorials are available at </w:t>
+        <w:t xml:space="preserve">cannot be made publicly available. In the interest of reproducibility, we have provided the 19 manual and automatic landmarks used for validation as well as the code used to analyze them. These data are available in the following GitHub repository: </w:t>
       </w:r>
       <w:r>
         <w:rPr>
           <w:rFonts w:cs="Times New Roman"/>
           <w:szCs w:val="24"/>
         </w:rPr>
-        <w:t>https://github.com/TheWebMonks/meshmonk</w:t>
+        <w:t>https://github.com/juliedwhite/RemappingValidation/</w:t>
       </w:r>
       <w:r>
         <w:rPr>
           <w:rFonts w:cs="Times New Roman"/>
           <w:szCs w:val="24"/>
         </w:rPr>
+        <w:t xml:space="preserve">. The </w:t>
+      </w:r>
+      <w:proofErr w:type="spellStart"/>
+      <w:r>
+        <w:rPr>
+          <w:rFonts w:cs="Times New Roman"/>
+          <w:szCs w:val="24"/>
+        </w:rPr>
+        <w:t>MeshMonk</w:t>
+      </w:r>
+      <w:proofErr w:type="spellEnd"/>
+      <w:r>
+        <w:rPr>
+          <w:rFonts w:cs="Times New Roman"/>
+          <w:szCs w:val="24"/>
+        </w:rPr>
+        <w:t xml:space="preserve"> code and tutorials are available at </w:t>
+      </w:r>
+      <w:r>
+        <w:rPr>
+          <w:rFonts w:cs="Times New Roman"/>
+          <w:szCs w:val="24"/>
+        </w:rPr>
+        <w:t>https://github.com/TheWebMonks/meshmonk</w:t>
+      </w:r>
+      <w:r>
+        <w:rPr>
+          <w:rFonts w:cs="Times New Roman"/>
+          <w:szCs w:val="24"/>
+        </w:rPr>
         <w:t xml:space="preserve">. </w:t>
       </w:r>
     </w:p>
     <w:sectPr>
-      <w:headerReference w:type="even" r:id="rId8"/>
-      <w:headerReference w:type="default" r:id="rId9"/>
-      <w:footerReference w:type="even" r:id="rId10"/>
-      <w:footerReference w:type="default" r:id="rId11"/>
-      <w:headerReference w:type="first" r:id="rId12"/>
+      <w:headerReference w:type="even" r:id="rId10"/>
+      <w:headerReference w:type="default" r:id="rId11"/>
+      <w:footerReference w:type="even" r:id="rId12"/>
+      <w:footerReference w:type="default" r:id="rId13"/>
+      <w:headerReference w:type="first" r:id="rId14"/>
       <w:pgSz w:w="12240" w:h="15840"/>
       <w:pgMar w:top="1138" w:right="1181" w:bottom="1138" w:left="1282" w:header="283" w:footer="510" w:gutter="0"/>
       <w:lnNumType w:countBy="1" w:restart="continuous"/>
@@ -18295,7 +19016,7 @@
 </file>
 
 <file path=customXml/itemProps1.xml><?xml version="1.0" encoding="utf-8"?>
-<ds:datastoreItem xmlns:ds="http://schemas.openxmlformats.org/officeDocument/2006/customXml" ds:itemID="{6EA6327F-3E24-4005-A705-91C0923DED42}">
+<ds:datastoreItem xmlns:ds="http://schemas.openxmlformats.org/officeDocument/2006/customXml" ds:itemID="{4DDAAFF7-8DDF-419D-87A3-059C868B1918}">
   <ds:schemaRefs>
     <ds:schemaRef ds:uri="http://schemas.openxmlformats.org/officeDocument/2006/bibliography"/>
   </ds:schemaRefs>

</xml_diff>

<commit_message>
Update manuscript with Harry's changes
</commit_message>
<xml_diff>
--- a/Manuscript/MeshMonk_Manuscript.docx
+++ b/Manuscript/MeshMonk_Manuscript.docx
@@ -59,12 +59,30 @@
         <w:t>,</w:t>
       </w:r>
       <w:r>
-        <w:t xml:space="preserve"> Arslan A. Zaidi</w:t>
+        <w:t xml:space="preserve"> </w:t>
+      </w:r>
+      <w:r>
+        <w:t>Harry Matthews</w:t>
       </w:r>
       <w:r>
         <w:rPr>
           <w:vertAlign w:val="superscript"/>
         </w:rPr>
+        <w:t>5,6,7</w:t>
+      </w:r>
+      <w:r>
+        <w:t>,</w:t>
+      </w:r>
+      <w:r>
+        <w:t xml:space="preserve"> </w:t>
+      </w:r>
+      <w:r>
+        <w:t>Arslan A. Zaidi</w:t>
+      </w:r>
+      <w:r>
+        <w:rPr>
+          <w:vertAlign w:val="superscript"/>
+        </w:rPr>
         <w:t>1,</w:t>
       </w:r>
       <w:r>
@@ -77,16 +95,7 @@
         <w:t>,</w:t>
       </w:r>
       <w:r>
-        <w:t xml:space="preserve"> Harry Matthews</w:t>
-      </w:r>
-      <w:r>
-        <w:rPr>
-          <w:vertAlign w:val="superscript"/>
-        </w:rPr>
-        <w:t>5,6,7</w:t>
-      </w:r>
-      <w:r>
-        <w:t>, Omid Ekrami</w:t>
+        <w:t xml:space="preserve"> Omid Ekrami</w:t>
       </w:r>
       <w:r>
         <w:rPr>
@@ -683,6 +692,203 @@
         <w:t>Introduction</w:t>
       </w:r>
     </w:p>
+    <w:p>
+      <w:r>
+        <w:t>Two paragraphs</w:t>
+      </w:r>
+      <w:r>
+        <w:t xml:space="preserve"> or so: one about template registration and another about work recently published utilizing </w:t>
+      </w:r>
+      <w:proofErr w:type="spellStart"/>
+      <w:r>
+        <w:t>MeshMonk</w:t>
+      </w:r>
+      <w:proofErr w:type="spellEnd"/>
+      <w:r>
+        <w:t>. Then, in this paper we present and open source blah blah…</w:t>
+      </w:r>
+    </w:p>
+    <w:p>
+      <w:pPr>
+        <w:pStyle w:val="Heading2"/>
+      </w:pPr>
+      <w:r>
+        <w:t>Spatially dense quasi-landmarking of 3D facial scans</w:t>
+      </w:r>
+    </w:p>
+    <w:p>
+      <w:r>
+        <w:t xml:space="preserve">One of the possible applications of </w:t>
+      </w:r>
+      <w:proofErr w:type="spellStart"/>
+      <w:r>
+        <w:t>MeshMonk</w:t>
+      </w:r>
+      <w:proofErr w:type="spellEnd"/>
+      <w:r>
+        <w:t xml:space="preserve"> is spatially dense landmarking of 3D facial scans.</w:t>
+      </w:r>
+      <w:r>
+        <w:t xml:space="preserve"> This process involves the cleaning of</w:t>
+      </w:r>
+      <w:r>
+        <w:t xml:space="preserve"> 3D </w:t>
+      </w:r>
+      <w:r>
+        <w:t xml:space="preserve">surface </w:t>
+      </w:r>
+      <w:r>
+        <w:t>image</w:t>
+      </w:r>
+      <w:r>
+        <w:t xml:space="preserve"> to </w:t>
+      </w:r>
+      <w:r>
+        <w:t>remov</w:t>
+      </w:r>
+      <w:r>
+        <w:t>e</w:t>
+      </w:r>
+      <w:r>
+        <w:t xml:space="preserve"> hair, ears, and any dissociated polygons. Five crude positioning landmarks are </w:t>
+      </w:r>
+      <w:r>
+        <w:t xml:space="preserve">then </w:t>
+      </w:r>
+      <w:r>
+        <w:t xml:space="preserve">placed on the face to establish a rough facial orientation, but not to guide the eventual landmark mask to the face. An anthropometric mask </w:t>
+      </w:r>
+      <w:r>
+        <w:fldChar w:fldCharType="begin" w:fldLock="1"/>
+      </w:r>
+      <w:r>
+        <w:instrText>ADDIN CSL_CITATION {"citationItems":[{"id":"ITEM-1","itemData":{"DOI":"10.1016/j.ijom.2011.10.019","ISBN":"1399-0020 (Electronic)\\n0901-5027 (Linking)","ISSN":"09015027","PMID":"22103995","abstract":"The capacity to process three-dimensional facial surfaces to objectively assess outcomes of craniomaxillofacial care is urgently required. Available surface registration techniques depart from conventional facial anthropometrics by not including anatomical relationship in their analysis. Current registrations rely on the manual selection of areas or points that have not moved during surgery, introducing subjectivity. An improved technique is proposed based on the concept of an anthropometric mask (AM) combined with robust superimposition. The AM is the equivalent to landmark definitions, as used in traditional anthropometrics, but described in a spatially dense way using (</w:instrText>
+      </w:r>
+      <w:r>
+        <w:rPr>
+          <w:rFonts w:ascii="Cambria Math" w:hAnsi="Cambria Math" w:cs="Cambria Math"/>
+        </w:rPr>
+        <w:instrText>∼</w:instrText>
+      </w:r>
+      <w:r>
+        <w:instrText>10.000) quasi-landmarks. A robust superimposition is performed to align surface images facilitating accurate measurement of spatial differences between corresponding quasi-landmarks. The assessment describes magnitude and direction of change objectively and can be displayed graphically. The technique was applied to three patients, without any modification and prior knowledge: a 4-year-old boy with Treacher-Collins syndrome in a resting and smiling pose; surgical correction for hemimandibular hypoplasia; and mandibular hypoplasia with staged orthognathic procedures. Comparisons were made with a reported closest-point (CP) strategy. Contrasting outcomes were found where the CP strategy resulted in anatomical implausibility whilst the AM technique was parsimonious to expected differences. © 2011 International Association of Oral and Maxillofacial Surgeons.","author":[{"dropping-particle":"","family":"Claes","given":"P.","non-dropping-particle":"","parse-names":false,"suffix":""},{"dropping-particle":"","family":"Walters","given":"M.","non-dropping-particle":"","parse-names":false,"suffix":""},{"dropping-particle":"","family":"Clement","given":"J.","non-dropping-particle":"","parse-names":false,"suffix":""}],"container-title":"International Journal of Oral and Maxillofacial Surgery","id":"ITEM-1","issued":{"date-parts":[["2012"]]},"title":"Improved facial outcome assessment using a 3D anthropometric mask","type":"article-journal"},"uris":["http://www.mendeley.com/documents/?uuid=9f14b25e-6af8-4b3b-bfb7-8f7b3b54dd7e"]}],"mendeley":{"formattedCitation":"(Claes et al., 2012)","plainTextFormattedCitation":"(Claes et al., 2012)","previouslyFormattedCitation":"(Claes et al., 2012)"},"properties":{"noteIndex":0},"schema":"https://github.com/citation-style-language/schema/raw/master/csl-citation.json"}</w:instrText>
+      </w:r>
+      <w:r>
+        <w:fldChar w:fldCharType="separate"/>
+      </w:r>
+      <w:r>
+        <w:rPr>
+          <w:noProof/>
+        </w:rPr>
+        <w:t>(Claes et al., 2012)</w:t>
+      </w:r>
+      <w:r>
+        <w:fldChar w:fldCharType="end"/>
+      </w:r>
+      <w:r>
+        <w:t xml:space="preserve"> is non-rigidly mapped </w:t>
+      </w:r>
+      <w:r>
+        <w:fldChar w:fldCharType="begin" w:fldLock="1"/>
+      </w:r>
+      <w:r>
+        <w:instrText>ADDIN CSL_CITATION {"citationItems":[{"id":"ITEM-1","itemData":{"author":[{"dropping-particle":"","family":"Snyders","given":"Jonatan","non-dropping-particle":"","parse-names":false,"suffix":""},{"dropping-particle":"","family":"Claes","given":"Peter","non-dropping-particle":"","parse-names":false,"suffix":""},{"dropping-particle":"","family":"Vandermeulen","given":"Dirk","non-dropping-particle":"","parse-names":false,"suffix":""},{"dropping-particle":"","family":"Suetens","given":"Paul","non-dropping-particle":"","parse-names":false,"suffix":""}],"id":"ITEM-1","issued":{"date-parts":[["2014"]]},"number-of-pages":"1-55","publisher-place":"Leuven, Belgium","title":"Development and comparison of non-rigid surface registraion and extensions (technical report KUL/ESAT/PSI/1401)","type":"report"},"uris":["http://www.mendeley.com/documents/?uuid=34160520-d6e6-431e-a828-df30d11d843a"]}],"mendeley":{"formattedCitation":"(Snyders et al., 2014)","plainTextFormattedCitation":"(Snyders et al., 2014)","previouslyFormattedCitation":"(Snyders et al., 2014)"},"properties":{"noteIndex":0},"schema":"https://github.com/citation-style-language/schema/raw/master/csl-citation.json"}</w:instrText>
+      </w:r>
+      <w:r>
+        <w:fldChar w:fldCharType="separate"/>
+      </w:r>
+      <w:r>
+        <w:rPr>
+          <w:noProof/>
+        </w:rPr>
+        <w:t>(Snyders et al., 2014)</w:t>
+      </w:r>
+      <w:r>
+        <w:fldChar w:fldCharType="end"/>
+      </w:r>
+      <w:r>
+        <w:t xml:space="preserve"> onto all 3D</w:t>
+      </w:r>
+      <w:r>
+        <w:t xml:space="preserve"> surface</w:t>
+      </w:r>
+      <w:r>
+        <w:t xml:space="preserve"> images and their reflections, constructed by changing the sign of the </w:t>
+      </w:r>
+      <w:r>
+        <w:rPr>
+          <w:i/>
+        </w:rPr>
+        <w:t>x</w:t>
+      </w:r>
+      <w:r>
+        <w:t xml:space="preserve"> coordinate </w:t>
+      </w:r>
+      <w:r>
+        <w:fldChar w:fldCharType="begin" w:fldLock="1"/>
+      </w:r>
+      <w:r>
+        <w:instrText>ADDIN CSL_CITATION {"citationItems":[{"id":"ITEM-1","itemData":{"DOI":"10.1111/j.1469-7580.2011.01411.x","ISSN":"1469-7580","PMID":"21740426","abstract":"Mild facial asymmetries are common in typical growth patterns. Therefore, detection of disordered facial growth patterns in individuals characterized by asymmetries is preferably accomplished by reference to the typical variation found in the general population rather than to some ideal of perfect symmetry, which rarely exists. This presents a challenge in developing an asymmetry assessment tool that is applicable, without modification, to detect both mild and severe facial asymmetries. In this paper we use concepts from geometric morphometrics to obtain robust and spatially-dense asymmetry assessments using a superimposition protocol for comparison of a face with its mirror image. Spatially-dense localization of asymmetries was achieved using an anthropometric mask consisting of uniformly sampled quasi-landmarks that were automatically indicated on 3D facial images. Robustness, in the sense of an unbiased analysis under increasing asymmetry, was ensured by an adaptive, robust, least-squares superimposition. The degree of overall asymmetry in an individual was scored using a root-mean-squared-error, and the proportion was scored using a novel relative significant asymmetry percentage. This protocol was applied to a database of 3D facial images from 359 young healthy individuals and three individuals with disordered facial growth. Typical asymmetry statistics were derived and were mainly located on, but not limited to, the lower two-thirds of the face in males and females. The asymmetry in males was more extensive and of a greater magnitude than in females. This protocol and proposed scoring of asymmetry with accompanying reference statistics will be useful for the detection and quantification of facial asymmetry in future studies.","author":[{"dropping-particle":"","family":"Claes","given":"Peter","non-dropping-particle":"","parse-names":false,"suffix":""},{"dropping-particle":"","family":"Walters","given":"Mark","non-dropping-particle":"","parse-names":false,"suffix":""},{"dropping-particle":"","family":"Vandermeulen","given":"Dirk","non-dropping-particle":"","parse-names":false,"suffix":""},{"dropping-particle":"","family":"Clement","given":"John Gerald","non-dropping-particle":"","parse-names":false,"suffix":""}],"container-title":"Journal of Anatomy","id":"ITEM-1","issue":"4","issued":{"date-parts":[["2011","10"]]},"page":"444-55","title":"Spatially-dense 3D facial asymmetry assessment in both typical and disordered growth.","type":"article-journal","volume":"219"},"uris":["http://www.mendeley.com/documents/?uuid=152ab79f-9445-457d-a1d7-245301ac0cef"]}],"mendeley":{"formattedCitation":"(Claes et al., 2011)","plainTextFormattedCitation":"(Claes et al., 2011)","previouslyFormattedCitation":"(Claes et al., 2011)"},"properties":{"noteIndex":0},"schema":"https://github.com/citation-style-language/schema/raw/master/csl-citation.json"}</w:instrText>
+      </w:r>
+      <w:r>
+        <w:fldChar w:fldCharType="separate"/>
+      </w:r>
+      <w:r>
+        <w:rPr>
+          <w:noProof/>
+        </w:rPr>
+        <w:t>(Claes et al., 2011)</w:t>
+      </w:r>
+      <w:r>
+        <w:fldChar w:fldCharType="end"/>
+      </w:r>
+      <w:r>
+        <w:t xml:space="preserve">, using the </w:t>
+      </w:r>
+      <w:proofErr w:type="spellStart"/>
+      <w:r>
+        <w:t>MeshMonk</w:t>
+      </w:r>
+      <w:proofErr w:type="spellEnd"/>
+      <w:r>
+        <w:t xml:space="preserve"> software and parameters described in the methods. This establishes homologous spatially dense (~10,000) quasi-landmark (QL) configuration for all 3D </w:t>
+      </w:r>
+      <w:r>
+        <w:t xml:space="preserve">surface </w:t>
+      </w:r>
+      <w:r>
+        <w:t xml:space="preserve">images and their reflections. Facial shape can be symmetrized using generalized Procrustes alignment </w:t>
+      </w:r>
+      <w:r>
+        <w:fldChar w:fldCharType="begin" w:fldLock="1"/>
+      </w:r>
+      <w:r>
+        <w:instrText>ADDIN CSL_CITATION {"citationItems":[{"id":"ITEM-1","itemData":{"DOI":"10.2307/2992207","ISBN":"00397989","ISSN":"00397989","PMID":"20798248","abstract":"See, stats, and : https : / / www . researchgate . net / publication / 242101475 Rohlf , Slice . . Extensions Procrustes superimposition . Syst Zool : 40 - 59 Article DOI : 10 . 2307 / 2992207 CITATIONS 1 , 898 READS 483 2 : F . James State 215 , 127 SEE Dennis Florida 79 , 381 SEE All - text , letting . Available : Dennis Retrieved : 09 Syst . Abstract . - Superimposition methods for comparing configurations of landmarks in two or more specimens are reviewed . These methods show differences in shape among specimens as residuals after rotation , translation , and scaling them so that they align as well as possible . A new method is presented that generalizes Siegel and Benson ' s (1982) resistant - fit theta - rho analysis so that more than two objects can be compared at the same time . Both least - squares and resistant - fit approaches are generalized to allow for affine transformations (uniform shape change) . The methods are compared , using artificial data and data on 18 landmarks on the wings of 127 species of North American mosquitoes . Graphical techniques . are also presented to help sum - marize the patterns of differences in shape among the objects being compared . [ Morphometrics ; resistant - fit ; least - squares ; theta - rho analysis ; rotational fit ; affine transformations . ] An important problem in morphomet - is now easy to display a transformationgridricsisthatofcomparingconfigurationsofthatmapstheconfigurationoflandmarkslandmarksintwoormorespecimens.ofoneorganismexactlyintothoseofThompson(1917)suggestedanelegantap-another.proach,using\"transformationgrids,\"thatAnalternativeapproachtofittingamod-depictstheoverallformofoneorganismelthatcompletelydescribesthedifferencesasadistortionintheshapeofareferencebetweentwoorganismsistofitaverysim-organism.Thebasicideawastoplaceaplemodelthatonlytakesintoconsider-Cartesiancoordinategridovertherefer-ationglobalparameterssuchasdifferencesenceorganismandthendistorttheimageinrotation,translation,andscale.Geo-oftheorganism(includingthegrid)invar-metrically,thiscorrespondstosuperim-iouswaysuntiltheformofthesecondor-posingoneorganismontopofanothersoganismwasachieved.Thedifferencesinthatitslandmarksalignaswellaspossibleshapesofthetwoorganismsareshownby(insomesense)withthepositionsofthethedeviationsofthefittedgrid(usuallycorrespondinglandmarksonthesecond.bentandstretchedinvariousways)fromDifferencesinshapearethenshownbytheoriginalsimplesquaregrid.Thompsondifferencesinpositionsofcorresponding(1917)sketche…","author":[{"dropping-particle":"","family":"Rohlf","given":"F. James","non-dropping-particle":"","parse-names":false,"suffix":""},{"dropping-particle":"","family":"Slice","given":"Dennis","non-dropping-particle":"","parse-names":false,"suffix":""}],"container-title":"Systematic Zoology","id":"ITEM-1","issued":{"date-parts":[["1990"]]},"page":"40-50","title":"Extensions of the Procrustes Method for the Optimal Superimposition of Landmarks","type":"article-journal","volume":"39"},"uris":["http://www.mendeley.com/documents/?uuid=073ef9f9-af07-408b-a095-541287b78109"]}],"mendeley":{"formattedCitation":"(Rohlf and Slice, 1990)","plainTextFormattedCitation":"(Rohlf and Slice, 1990)","previouslyFormattedCitation":"(Rohlf and Slice, 1990)"},"properties":{"noteIndex":0},"schema":"https://github.com/citation-style-language/schema/raw/master/csl-citation.json"}</w:instrText>
+      </w:r>
+      <w:r>
+        <w:fldChar w:fldCharType="separate"/>
+      </w:r>
+      <w:r>
+        <w:rPr>
+          <w:noProof/>
+        </w:rPr>
+        <w:t>(Rohlf and Slice, 1990)</w:t>
+      </w:r>
+      <w:r>
+        <w:fldChar w:fldCharType="end"/>
+      </w:r>
+      <w:r>
+        <w:t xml:space="preserve"> to eliminate differences in position, orientation and size of both original and reflected quasi-landmark configurations. The average of an original and its reflected quasi-landmark configuration constitutes the symmetric component, while the difference between the two configurations constitutes the asymmetric component. </w:t>
+      </w:r>
+      <w:proofErr w:type="spellStart"/>
+      <w:r>
+        <w:t>Mahalanobis</w:t>
+      </w:r>
+      <w:proofErr w:type="spellEnd"/>
+      <w:r>
+        <w:t xml:space="preserve"> distance for each face to the overall average face in the symmetrized shape space can be used to detect mapping outliers. </w:t>
+      </w:r>
+    </w:p>
     <w:p/>
     <w:p>
       <w:pPr>
@@ -708,7 +914,16 @@
         <w:t>Overview</w:t>
       </w:r>
       <w:r>
-        <w:t xml:space="preserve"> (Alejandra)</w:t>
+        <w:t xml:space="preserve"> (</w:t>
+      </w:r>
+      <w:r>
+        <w:t>Jonatan</w:t>
+      </w:r>
+      <w:r>
+        <w:t>?</w:t>
+      </w:r>
+      <w:r>
+        <w:t>)</w:t>
       </w:r>
     </w:p>
     <w:p>
@@ -719,7 +934,13 @@
         <w:t>Explanation of process</w:t>
       </w:r>
       <w:r>
-        <w:t xml:space="preserve"> (Alejandra)</w:t>
+        <w:t xml:space="preserve"> (Alejandra</w:t>
+      </w:r>
+      <w:r>
+        <w:t>?</w:t>
+      </w:r>
+      <w:r>
+        <w:t>)</w:t>
       </w:r>
     </w:p>
     <w:p>
@@ -730,456 +951,384 @@
         <w:t>Parameters and tuning</w:t>
       </w:r>
       <w:r>
-        <w:t xml:space="preserve"> (Alejandra)</w:t>
+        <w:t xml:space="preserve"> (Alejandra</w:t>
+      </w:r>
+      <w:r>
+        <w:t>?</w:t>
+      </w:r>
+      <w:r>
+        <w:t>)</w:t>
       </w:r>
     </w:p>
     <w:p>
       <w:pPr>
         <w:pStyle w:val="Heading2"/>
       </w:pPr>
-      <w:bookmarkStart w:id="0" w:name="_GoBack"/>
-      <w:bookmarkEnd w:id="0"/>
-      <w:r>
-        <w:t>Spatially dense quasi-landmarking</w:t>
-      </w:r>
-      <w:r>
-        <w:t xml:space="preserve"> of 3D facial scans</w:t>
-      </w:r>
-      <w:r>
-        <w:t xml:space="preserve"> </w:t>
+      <w:r>
+        <w:t>Validation</w:t>
       </w:r>
     </w:p>
     <w:p>
-      <w:r>
-        <w:t xml:space="preserve">3D images in wavefront.obj file format </w:t>
-      </w:r>
-      <w:proofErr w:type="gramStart"/>
-      <w:r>
-        <w:t>are</w:t>
-      </w:r>
-      <w:proofErr w:type="gramEnd"/>
-      <w:r>
-        <w:t xml:space="preserve"> imported into an in-house 3D image-cleaning program for cropping and trimming, removing hair, ears, and any dissociated polygons. Five crude positioning landmarks </w:t>
-      </w:r>
-      <w:r>
-        <w:t>are</w:t>
-      </w:r>
-      <w:r>
-        <w:t xml:space="preserve"> placed on the face to establish a rough facial orientation, but not to guide the eventual landmark mask to the face. An anthropometric mask </w:t>
-      </w:r>
-      <w:r>
-        <w:fldChar w:fldCharType="begin" w:fldLock="1"/>
-      </w:r>
-      <w:r>
-        <w:instrText>ADDIN CSL_CITATION {"citationItems":[{"id":"ITEM-1","itemData":{"DOI":"10.1016/j.ijom.2011.10.019","ISBN":"1399-0020 (Electronic)\\n0901-5027 (Linking)","ISSN":"09015027","PMID":"22103995","abstract":"The capacity to process three-dimensional facial surfaces to objectively assess outcomes of craniomaxillofacial care is urgently required. Available surface registration techniques depart from conventional facial anthropometrics by not including anatomical relationship in their analysis. Current registrations rely on the manual selection of areas or points that have not moved during surgery, introducing subjectivity. An improved technique is proposed based on the concept of an anthropometric mask (AM) combined with robust superimposition. The AM is the equivalent to landmark definitions, as used in traditional anthropometrics, but described in a spatially dense way using (</w:instrText>
-      </w:r>
-      <w:r>
-        <w:rPr>
-          <w:rFonts w:ascii="Cambria Math" w:hAnsi="Cambria Math" w:cs="Cambria Math"/>
-        </w:rPr>
-        <w:instrText>∼</w:instrText>
-      </w:r>
-      <w:r>
-        <w:instrText>10.000) quasi-landmarks. A robust superimposition is performed to align surface images facilitating accurate measurement of spatial differences between corresponding quasi-landmarks. The assessment describes magnitude and direction of change objectively and can be displayed graphically. The technique was applied to three patients, without any modification and prior knowledge: a 4-year-old boy with Treacher-Collins syndrome in a resting and smiling pose; surgical correction for hemimandibular hypoplasia; and mandibular hypoplasia with staged orthognathic procedures. Comparisons were made with a reported closest-point (CP) strategy. Contrasting outcomes were found where the CP strategy resulted in anatomical implausibility whilst the AM technique was parsimonious to expected differences. © 2011 International Association of Oral and Maxillofacial Surgeons.","author":[{"dropping-particle":"","family":"Claes","given":"P.","non-dropping-particle":"","parse-names":false,"suffix":""},{"dropping-particle":"","family":"Walters","given":"M.","non-dropping-particle":"","parse-names":false,"suffix":""},{"dropping-particle":"","family":"Clement","given":"J.","non-dropping-particle":"","parse-names":false,"suffix":""}],"container-title":"International Journal of Oral and Maxillofacial Surgery","id":"ITEM-1","issued":{"date-parts":[["2012"]]},"title":"Improved facial outcome assessment using a 3D anthropometric mask","type":"article-journal"},"uris":["http://www.mendeley.com/documents/?uuid=9f14b25e-6af8-4b3b-bfb7-8f7b3b54dd7e"]}],"mendeley":{"formattedCitation":"(Claes et al., 2012)","plainTextFormattedCitation":"(Claes et al., 2012)","previouslyFormattedCitation":"(Claes et al., 2012)"},"properties":{"noteIndex":0},"schema":"https://github.com/citation-style-language/schema/raw/master/csl-citation.json"}</w:instrText>
-      </w:r>
-      <w:r>
-        <w:fldChar w:fldCharType="separate"/>
-      </w:r>
-      <w:r>
-        <w:rPr>
-          <w:noProof/>
-        </w:rPr>
-        <w:t>(Claes et al., 2012)</w:t>
-      </w:r>
-      <w:r>
-        <w:fldChar w:fldCharType="end"/>
-      </w:r>
-      <w:r>
-        <w:t xml:space="preserve"> </w:t>
-      </w:r>
-      <w:r>
-        <w:t>is</w:t>
-      </w:r>
-      <w:r>
-        <w:t xml:space="preserve"> non-rigidly mapped</w:t>
-      </w:r>
-      <w:r>
-        <w:t xml:space="preserve"> </w:t>
-      </w:r>
-      <w:r>
-        <w:fldChar w:fldCharType="begin" w:fldLock="1"/>
-      </w:r>
-      <w:r>
-        <w:instrText>ADDIN CSL_CITATION {"citationItems":[{"id":"ITEM-1","itemData":{"author":[{"dropping-particle":"","family":"Snyders","given":"Jonatan","non-dropping-particle":"","parse-names":false,"suffix":""},{"dropping-particle":"","family":"Claes","given":"Peter","non-dropping-particle":"","parse-names":false,"suffix":""},{"dropping-particle":"","family":"Vandermeulen","given":"Dirk","non-dropping-particle":"","parse-names":false,"suffix":""},{"dropping-particle":"","family":"Suetens","given":"Paul","non-dropping-particle":"","parse-names":false,"suffix":""}],"id":"ITEM-1","issued":{"date-parts":[["2014"]]},"number-of-pages":"1-55","publisher-place":"Leuven, Belgium","title":"Development and comparison of non-rigid surface registraion and extensions (technical report KUL/ESAT/PSI/1401)","type":"report"},"uris":["http://www.mendeley.com/documents/?uuid=34160520-d6e6-431e-a828-df30d11d843a"]}],"mendeley":{"formattedCitation":"(Snyders et al., 2014)","plainTextFormattedCitation":"(Snyders et al., 2014)","previouslyFormattedCitation":"(Snyders et al., 2014)"},"properties":{"noteIndex":0},"schema":"https://github.com/citation-style-language/schema/raw/master/csl-citation.json"}</w:instrText>
-      </w:r>
-      <w:r>
-        <w:fldChar w:fldCharType="separate"/>
-      </w:r>
-      <w:r>
-        <w:rPr>
-          <w:noProof/>
-        </w:rPr>
-        <w:t>(Snyders et al., 2014)</w:t>
-      </w:r>
-      <w:r>
-        <w:fldChar w:fldCharType="end"/>
-      </w:r>
-      <w:r>
-        <w:t xml:space="preserve"> onto all 3D images</w:t>
-      </w:r>
-      <w:r>
-        <w:t xml:space="preserve"> and their reflections, constructed by changing the sign of the </w:t>
-      </w:r>
-      <w:r>
-        <w:rPr>
-          <w:i/>
-        </w:rPr>
-        <w:t>x</w:t>
-      </w:r>
-      <w:r>
-        <w:t xml:space="preserve"> coordinate </w:t>
-      </w:r>
-      <w:r>
-        <w:fldChar w:fldCharType="begin" w:fldLock="1"/>
-      </w:r>
-      <w:r>
-        <w:instrText>ADDIN CSL_CITATION {"citationItems":[{"id":"ITEM-1","itemData":{"DOI":"10.1111/j.1469-7580.2011.01411.x","ISSN":"1469-7580","PMID":"21740426","abstract":"Mild facial asymmetries are common in typical growth patterns. Therefore, detection of disordered facial growth patterns in individuals characterized by asymmetries is preferably accomplished by reference to the typical variation found in the general population rather than to some ideal of perfect symmetry, which rarely exists. This presents a challenge in developing an asymmetry assessment tool that is applicable, without modification, to detect both mild and severe facial asymmetries. In this paper we use concepts from geometric morphometrics to obtain robust and spatially-dense asymmetry assessments using a superimposition protocol for comparison of a face with its mirror image. Spatially-dense localization of asymmetries was achieved using an anthropometric mask consisting of uniformly sampled quasi-landmarks that were automatically indicated on 3D facial images. Robustness, in the sense of an unbiased analysis under increasing asymmetry, was ensured by an adaptive, robust, least-squares superimposition. The degree of overall asymmetry in an individual was scored using a root-mean-squared-error, and the proportion was scored using a novel relative significant asymmetry percentage. This protocol was applied to a database of 3D facial images from 359 young healthy individuals and three individuals with disordered facial growth. Typical asymmetry statistics were derived and were mainly located on, but not limited to, the lower two-thirds of the face in males and females. The asymmetry in males was more extensive and of a greater magnitude than in females. This protocol and proposed scoring of asymmetry with accompanying reference statistics will be useful for the detection and quantification of facial asymmetry in future studies.","author":[{"dropping-particle":"","family":"Claes","given":"Peter","non-dropping-particle":"","parse-names":false,"suffix":""},{"dropping-particle":"","family":"Walters","given":"Mark","non-dropping-particle":"","parse-names":false,"suffix":""},{"dropping-particle":"","family":"Vandermeulen","given":"Dirk","non-dropping-particle":"","parse-names":false,"suffix":""},{"dropping-particle":"","family":"Clement","given":"John Gerald","non-dropping-particle":"","parse-names":false,"suffix":""}],"container-title":"Journal of Anatomy","id":"ITEM-1","issue":"4","issued":{"date-parts":[["2011","10"]]},"page":"444-55","title":"Spatially-dense 3D facial asymmetry assessment in both typical and disordered growth.","type":"article-journal","volume":"219"},"uris":["http://www.mendeley.com/documents/?uuid=152ab79f-9445-457d-a1d7-245301ac0cef"]}],"mendeley":{"formattedCitation":"(Claes et al., 2011)","plainTextFormattedCitation":"(Claes et al., 2011)","previouslyFormattedCitation":"(Claes et al., 2011)"},"properties":{"noteIndex":0},"schema":"https://github.com/citation-style-language/schema/raw/master/csl-citation.json"}</w:instrText>
-      </w:r>
-      <w:r>
-        <w:fldChar w:fldCharType="separate"/>
-      </w:r>
-      <w:r>
-        <w:rPr>
-          <w:noProof/>
-        </w:rPr>
-        <w:t>(Claes et al., 2011)</w:t>
-      </w:r>
-      <w:r>
-        <w:fldChar w:fldCharType="end"/>
-      </w:r>
-      <w:r>
-        <w:t>,</w:t>
-      </w:r>
-      <w:r>
-        <w:t xml:space="preserve"> using the </w:t>
-      </w:r>
-      <w:proofErr w:type="spellStart"/>
-      <w:r>
-        <w:t>MeshMonk</w:t>
-      </w:r>
-      <w:proofErr w:type="spellEnd"/>
-      <w:r>
-        <w:t xml:space="preserve"> software and the parameters described above. This establishes homologous spatially dense (~10,000) quasi-landmark (QL) configuration for all 3D images</w:t>
-      </w:r>
-      <w:r>
-        <w:t xml:space="preserve"> and their reflections</w:t>
-      </w:r>
-      <w:r>
-        <w:t>.</w:t>
-      </w:r>
-      <w:r>
-        <w:t xml:space="preserve"> Facial shape can be symmetrized using generalized Procrustes alignment </w:t>
-      </w:r>
-      <w:r>
-        <w:fldChar w:fldCharType="begin" w:fldLock="1"/>
-      </w:r>
-      <w:r>
-        <w:instrText>ADDIN CSL_CITATION {"citationItems":[{"id":"ITEM-1","itemData":{"DOI":"10.2307/2992207","ISBN":"00397989","ISSN":"00397989","PMID":"20798248","abstract":"See, stats, and : https : / / www . researchgate . net / publication / 242101475 Rohlf , Slice . . Extensions Procrustes superimposition . Syst Zool : 40 - 59 Article DOI : 10 . 2307 / 2992207 CITATIONS 1 , 898 READS 483 2 : F . James State 215 , 127 SEE Dennis Florida 79 , 381 SEE All - text , letting . Available : Dennis Retrieved : 09 Syst . Abstract . - Superimposition methods for comparing configurations of landmarks in two or more specimens are reviewed . These methods show differences in shape among specimens as residuals after rotation , translation , and scaling them so that they align as well as possible . A new method is presented that generalizes Siegel and Benson ' s (1982) resistant - fit theta - rho analysis so that more than two objects can be compared at the same time . Both least - squares and resistant - fit approaches are generalized to allow for affine transformations (uniform shape change) . The methods are compared , using artificial data and data on 18 landmarks on the wings of 127 species of North American mosquitoes . Graphical techniques . are also presented to help sum - marize the patterns of differences in shape among the objects being compared . [ Morphometrics ; resistant - fit ; least - squares ; theta - rho analysis ; rotational fit ; affine transformations . ] An important problem in morphomet - is now easy to display a transformationgridricsisthatofcomparingconfigurationsofthatmapstheconfigurationoflandmarkslandmarksintwoormorespecimens.ofoneorganismexactlyintothoseofThompson(1917)suggestedanelegantap-another.proach,using\"transformationgrids,\"thatAnalternativeapproachtofittingamod-depictstheoverallformofoneorganismelthatcompletelydescribesthedifferencesasadistortionintheshapeofareferencebetweentwoorganismsistofitaverysim-organism.Thebasicideawastoplaceaplemodelthatonlytakesintoconsider-Cartesiancoordinategridovertherefer-ationglobalparameterssuchasdifferencesenceorganismandthendistorttheimageinrotation,translation,andscale.Geo-oftheorganism(includingthegrid)invar-metrically,thiscorrespondstosuperim-iouswaysuntiltheformofthesecondor-posingoneorganismontopofanothersoganismwasachieved.Thedifferencesinthatitslandmarksalignaswellaspossibleshapesofthetwoorganismsareshownby(insomesense)withthepositionsofthethedeviationsofthefittedgrid(usuallycorrespondinglandmarksonthesecond.bentandstretchedinvariousways)fromDifferencesinshapearethenshownbytheoriginalsimplesquaregrid.Thompsondifferencesinpositionsofcorresponding(1917)sketche…","author":[{"dropping-particle":"","family":"Rohlf","given":"F. James","non-dropping-particle":"","parse-names":false,"suffix":""},{"dropping-particle":"","family":"Slice","given":"Dennis","non-dropping-particle":"","parse-names":false,"suffix":""}],"container-title":"Systematic Zoology","id":"ITEM-1","issued":{"date-parts":[["1990"]]},"page":"40-50","title":"Extensions of the Procrustes Method for the Optimal Superimposition of Landmarks","type":"article-journal","volume":"39"},"uris":["http://www.mendeley.com/documents/?uuid=073ef9f9-af07-408b-a095-541287b78109"]}],"mendeley":{"formattedCitation":"(Rohlf and Slice, 1990)","plainTextFormattedCitation":"(Rohlf and Slice, 1990)","previouslyFormattedCitation":"(Rohlf and Slice, 1990)"},"properties":{"noteIndex":0},"schema":"https://github.com/citation-style-language/schema/raw/master/csl-citation.json"}</w:instrText>
-      </w:r>
-      <w:r>
-        <w:fldChar w:fldCharType="separate"/>
-      </w:r>
-      <w:r>
-        <w:rPr>
-          <w:noProof/>
-        </w:rPr>
-        <w:t>(Rohlf and Slice, 1990)</w:t>
-      </w:r>
-      <w:r>
-        <w:fldChar w:fldCharType="end"/>
-      </w:r>
-      <w:r>
-        <w:t xml:space="preserve"> to eliminate differences in position, orientation and size of both original and reflected quasi-landmark configurations. The average of an original and its reflected quasi-landmark configuration constitutes the symmetric component, while the difference between the two configurations constitutes the asymmetric component. </w:t>
+      <w:pPr>
+        <w:pStyle w:val="Heading3"/>
+      </w:pPr>
+      <w:r>
+        <w:lastRenderedPageBreak/>
+        <w:t>Sample and data curation</w:t>
+      </w:r>
+      <w:r>
+        <w:t xml:space="preserve"> (Give supplementary figure of three different facial cameras) </w:t>
       </w:r>
     </w:p>
     <w:p>
-      <w:pPr>
-        <w:pStyle w:val="Heading3"/>
-      </w:pPr>
-      <w:r>
-        <w:t>Facial quality control</w:t>
+      <w:r>
+        <w:t>Over many years, our collaborative group has recruited s</w:t>
+      </w:r>
+      <w:r>
+        <w:t xml:space="preserve">tudy participants </w:t>
+      </w:r>
+      <w:r>
+        <w:t xml:space="preserve">through several studies at the Pennsylvania State University and sampled in the following locations: State College, PA (IRB 44929 and 4320); New York, NY (IRB 45727); Urbana-Champaign, IL (IRB 13103); Dublin, Ireland; Rome, Italy; Warsaw, Poland; and Porto, Portugal (IRB 32341). </w:t>
+      </w:r>
+      <w:r>
+        <w:t>S</w:t>
+      </w:r>
+      <w:r>
+        <w:t>tereo</w:t>
       </w:r>
       <w:r>
         <w:t xml:space="preserve"> </w:t>
+      </w:r>
+      <w:r>
+        <w:t xml:space="preserve">photogrammetry </w:t>
+      </w:r>
+      <w:r>
+        <w:t xml:space="preserve">was </w:t>
+      </w:r>
+      <w:r>
+        <w:t xml:space="preserve">used to capture </w:t>
+      </w:r>
+      <w:r>
+        <w:t xml:space="preserve">3D </w:t>
+      </w:r>
+      <w:r>
+        <w:t>facial surfaces</w:t>
+      </w:r>
+      <w:r>
+        <w:t xml:space="preserve"> </w:t>
+      </w:r>
+      <w:r>
+        <w:t xml:space="preserve">of N~6,000 participants </w:t>
+      </w:r>
+      <w:r>
+        <w:t>using the 3dMD Face</w:t>
+      </w:r>
+      <w:r>
+        <w:t xml:space="preserve"> 2-pod and 3-pod</w:t>
+      </w:r>
+      <w:r>
+        <w:t xml:space="preserve"> system</w:t>
+      </w:r>
+      <w:r>
+        <w:t>s</w:t>
+      </w:r>
+      <w:r>
+        <w:t xml:space="preserve"> (3dMD, Atlanta, GA)</w:t>
+      </w:r>
+      <w:r>
+        <w:t>.</w:t>
+      </w:r>
+      <w:r>
+        <w:t xml:space="preserve"> </w:t>
+      </w:r>
+      <w:r>
+        <w:t>This well-established method generate</w:t>
+      </w:r>
+      <w:r>
+        <w:t>s</w:t>
+      </w:r>
+      <w:r>
+        <w:t xml:space="preserve"> a dense 3D point cloud representing the surface geometry of the face from multiple 2D images with overlapping fields of view. </w:t>
+      </w:r>
+      <w:r>
+        <w:t>During photo capture, participant</w:t>
+      </w:r>
+      <w:r>
+        <w:t>s</w:t>
+      </w:r>
+      <w:r>
+        <w:t xml:space="preserve"> were asked to adopt a neutral facial expression </w:t>
+      </w:r>
+      <w:r>
+        <w:t xml:space="preserve">with their mouth closed </w:t>
+      </w:r>
+      <w:r>
+        <w:t xml:space="preserve">and </w:t>
+      </w:r>
+      <w:r>
+        <w:t xml:space="preserve">to </w:t>
+      </w:r>
+      <w:r>
+        <w:t>gaze forward</w:t>
+      </w:r>
+      <w:r>
+        <w:t xml:space="preserve">, following standard facial image acquisition protocols </w:t>
+      </w:r>
+      <w:r>
+        <w:fldChar w:fldCharType="begin" w:fldLock="1"/>
+      </w:r>
+      <w:r>
+        <w:instrText>ADDIN CSL_CITATION {"citationItems":[{"id":"ITEM-1","itemData":{"DOI":"10.1186/1746-160X-6-18","ISBN":"1746-160X (Electronic)\r1746-160X (Linking)","ISSN":"1746-160X","PMID":"20667081","abstract":"The use of 3D surface imaging technology is becoming increasingly common in craniofacial clinics and research centers. Due to fast capture speeds and ease of use, 3D digital stereophotogrammetry is quickly becoming the preferred facial surface imaging modality. These systems can serve as an unparalleled tool for craniofacial surgeons, proving an objective digital archive of the patient's face without exposure to radiation. Acquiring consistent high-quality 3D facial captures requires planning and knowledge of the limitations of these devices. Currently, there are few resources available to help new users of this technology with the challenges they will inevitably confront. To address this deficit, this report will highlight a number of common issues that can interfere with the 3D capture process and offer practical solutions to optimize image quality.","author":[{"dropping-particle":"","family":"Heike","given":"Carrie L","non-dropping-particle":"","parse-names":false,"suffix":""},{"dropping-particle":"","family":"Upson","given":"Kristen","non-dropping-particle":"","parse-names":false,"suffix":""},{"dropping-particle":"","family":"Stuhaug","given":"Erik","non-dropping-particle":"","parse-names":false,"suffix":""},{"dropping-particle":"","family":"Weinberg","given":"Seth M","non-dropping-particle":"","parse-names":false,"suffix":""}],"container-title":"Head &amp; Face Medicine","id":"ITEM-1","issued":{"date-parts":[["2010"]]},"page":"18","title":"3D digital stereophotogrammetry: a practical guide to facial image acquisition","type":"article-journal","volume":"6"},"uris":["http://www.mendeley.com/documents/?uuid=4f64d8d9-db1e-413f-a194-a87813f64495"]}],"mendeley":{"formattedCitation":"(Heike et al., 2010)","plainTextFormattedCitation":"(Heike et al., 2010)","previouslyFormattedCitation":"(Heike et al., 2010)"},"properties":{"noteIndex":0},"schema":"https://github.com/citation-style-language/schema/raw/master/csl-citation.json"}</w:instrText>
+      </w:r>
+      <w:r>
+        <w:fldChar w:fldCharType="separate"/>
+      </w:r>
+      <w:r>
+        <w:rPr>
+          <w:noProof/>
+        </w:rPr>
+        <w:t>(Heike et al., 2010)</w:t>
+      </w:r>
+      <w:r>
+        <w:fldChar w:fldCharType="end"/>
+      </w:r>
+      <w:r>
+        <w:t>. 3D</w:t>
+      </w:r>
+      <w:r>
+        <w:t xml:space="preserve"> surface</w:t>
+      </w:r>
+      <w:r>
+        <w:t xml:space="preserve"> images were</w:t>
+      </w:r>
+      <w:r>
+        <w:t xml:space="preserve"> </w:t>
+      </w:r>
+      <w:r>
+        <w:t>visually checked to make sure that no</w:t>
+      </w:r>
+      <w:r>
+        <w:t xml:space="preserve"> major holes or artifacts existed</w:t>
+      </w:r>
+      <w:r>
+        <w:t xml:space="preserve">. </w:t>
       </w:r>
     </w:p>
     <w:p>
-      <w:r>
-        <w:t xml:space="preserve">Outlier faces, due to quasi-landmark mapping errors, </w:t>
-      </w:r>
-      <w:r>
-        <w:t>are</w:t>
-      </w:r>
-      <w:r>
-        <w:t xml:space="preserve"> detected by measuring </w:t>
-      </w:r>
-      <w:r>
-        <w:t xml:space="preserve">the </w:t>
-      </w:r>
-      <w:proofErr w:type="spellStart"/>
-      <w:r>
-        <w:t>Mahalanobis</w:t>
-      </w:r>
-      <w:proofErr w:type="spellEnd"/>
-      <w:r>
-        <w:t xml:space="preserve"> distance for each face to the overall average face in the symmetrized shape space spanned by an orthogonal basis of principal components that captures 98% of the total variation in face shape. From the distribution of </w:t>
-      </w:r>
-      <w:proofErr w:type="spellStart"/>
-      <w:r>
-        <w:t>Mahalanobis</w:t>
-      </w:r>
-      <w:proofErr w:type="spellEnd"/>
-      <w:r>
-        <w:t xml:space="preserve"> distances, a </w:t>
-      </w:r>
-      <w:r>
-        <w:rPr>
-          <w:i/>
-        </w:rPr>
-        <w:t>z</w:t>
-      </w:r>
-      <w:r>
-        <w:t xml:space="preserve"> score for each facial shape is established, and each face with a </w:t>
-      </w:r>
-      <w:r>
-        <w:rPr>
-          <w:i/>
-        </w:rPr>
-        <w:t>z</w:t>
-      </w:r>
-      <w:r>
-        <w:t xml:space="preserve"> score equal to or larger than 2 is manually inspected for quasi-landmark errors. Identified erroneous faces are removed, and the whole process starting from the generalized Procrustes superimposition of original and reflected quasi-landmark configurations is repeated. </w:t>
+      <w:pPr>
+        <w:pStyle w:val="Heading3"/>
+      </w:pPr>
+      <w:r>
+        <w:t xml:space="preserve">Manual </w:t>
+      </w:r>
+      <w:r>
+        <w:t>placement of validation landmarks</w:t>
       </w:r>
     </w:p>
     <w:p>
-      <w:pPr>
-        <w:pStyle w:val="Heading2"/>
-      </w:pPr>
-      <w:r>
-        <w:lastRenderedPageBreak/>
-        <w:t>Validation</w:t>
-      </w:r>
-    </w:p>
-    <w:p>
-      <w:pPr>
-        <w:pStyle w:val="Heading3"/>
-      </w:pPr>
-      <w:r>
-        <w:t>Sample and data curation</w:t>
-      </w:r>
-    </w:p>
-    <w:p>
-      <w:r>
-        <w:t>Over many years, our collaborative group has recruited s</w:t>
-      </w:r>
-      <w:r>
-        <w:t xml:space="preserve">tudy participants </w:t>
-      </w:r>
-      <w:r>
-        <w:t xml:space="preserve">through several studies at the Pennsylvania State University and sampled in the following locations: State College, PA (IRB 44929 and 4320); New York, NY (IRB 45727); Urbana-Champaign, IL (IRB 13103); Dublin, Ireland; Rome, Italy; Warsaw, Poland; and Porto, Portugal (IRB 32341). </w:t>
-      </w:r>
-    </w:p>
-    <w:p>
-      <w:r>
-        <w:t xml:space="preserve">Digital facial </w:t>
+      <w:r>
+        <w:t xml:space="preserve">Of the larger sample, </w:t>
+      </w:r>
+      <w:r>
+        <w:t>N=</w:t>
+      </w:r>
+      <w:r>
+        <w:t>48</w:t>
+      </w:r>
+      <w:r>
+        <w:t xml:space="preserve"> </w:t>
+      </w:r>
+      <w:r>
+        <w:t>surface images</w:t>
+      </w:r>
+      <w:r>
+        <w:t xml:space="preserve"> were chosen at random for validation</w:t>
+      </w:r>
+      <w:r>
+        <w:t xml:space="preserve">. This number was then reduced by </w:t>
+      </w:r>
+      <w:r>
+        <w:t>excluding</w:t>
+      </w:r>
+      <w:r>
+        <w:t xml:space="preserve"> surface</w:t>
+      </w:r>
+      <w:r>
+        <w:t xml:space="preserve"> images from participants that reported major facial injury or surgery</w:t>
+      </w:r>
+      <w:r>
+        <w:t>. This resulted in N=41</w:t>
+      </w:r>
+      <w:r>
+        <w:t xml:space="preserve"> surface</w:t>
+      </w:r>
+      <w:r>
+        <w:t xml:space="preserve"> images for </w:t>
+      </w:r>
+      <w:r>
+        <w:t>validation, which</w:t>
+      </w:r>
+      <w:r>
+        <w:t xml:space="preserve"> were diverse with respect to sex</w:t>
+      </w:r>
+      <w:r>
+        <w:t xml:space="preserve"> (</w:t>
       </w:r>
       <w:proofErr w:type="spellStart"/>
       <w:r>
-        <w:t>stereophotogrammetry</w:t>
+        <w:t>N</w:t>
+      </w:r>
+      <w:r>
+        <w:rPr>
+          <w:vertAlign w:val="subscript"/>
+        </w:rPr>
+        <w:t>Female</w:t>
       </w:r>
       <w:proofErr w:type="spellEnd"/>
       <w:r>
+        <w:t>=29</w:t>
+      </w:r>
+      <w:r>
+        <w:t>,</w:t>
+      </w:r>
+      <w:r>
         <w:t xml:space="preserve"> </w:t>
       </w:r>
-      <w:r>
-        <w:t>has been</w:t>
-      </w:r>
-      <w:r>
-        <w:t xml:space="preserve"> used to capture </w:t>
-      </w:r>
-      <w:r>
-        <w:t xml:space="preserve">3D </w:t>
-      </w:r>
-      <w:r>
-        <w:t>facial surfaces</w:t>
+      <w:proofErr w:type="spellStart"/>
+      <w:r>
+        <w:t>N</w:t>
+      </w:r>
+      <w:r>
+        <w:rPr>
+          <w:vertAlign w:val="subscript"/>
+        </w:rPr>
+        <w:t>Male</w:t>
+      </w:r>
+      <w:proofErr w:type="spellEnd"/>
+      <w:r>
+        <w:t>=12)</w:t>
+      </w:r>
+      <w:r>
+        <w:t>, age</w:t>
+      </w:r>
+      <w:r>
+        <w:t xml:space="preserve"> (</w:t>
+      </w:r>
+      <w:r>
+        <w:t xml:space="preserve">range: </w:t>
+      </w:r>
+      <w:r>
+        <w:t xml:space="preserve">18-79, </w:t>
+      </w:r>
+      <m:oMath>
+        <m:acc>
+          <m:accPr>
+            <m:chr m:val="̅"/>
+            <m:ctrlPr>
+              <w:rPr>
+                <w:rFonts w:ascii="Cambria Math" w:hAnsi="Cambria Math"/>
+                <w:i/>
+              </w:rPr>
+            </m:ctrlPr>
+          </m:accPr>
+          <m:e>
+            <m:r>
+              <w:rPr>
+                <w:rFonts w:ascii="Cambria Math" w:hAnsi="Cambria Math"/>
+              </w:rPr>
+              <m:t>x</m:t>
+            </m:r>
+          </m:e>
+        </m:acc>
+      </m:oMath>
+      <w:r>
+        <w:t>=32.7)</w:t>
+      </w:r>
+      <w:r>
+        <w:t>, height</w:t>
+      </w:r>
+      <w:r>
+        <w:t xml:space="preserve"> (</w:t>
+      </w:r>
+      <w:r>
+        <w:t xml:space="preserve">range: </w:t>
+      </w:r>
+      <w:r>
+        <w:t xml:space="preserve">149.86-184.00 cm, </w:t>
+      </w:r>
+      <m:oMath>
+        <m:acc>
+          <m:accPr>
+            <m:chr m:val="̅"/>
+            <m:ctrlPr>
+              <w:rPr>
+                <w:rFonts w:ascii="Cambria Math" w:hAnsi="Cambria Math"/>
+                <w:i/>
+              </w:rPr>
+            </m:ctrlPr>
+          </m:accPr>
+          <m:e>
+            <m:r>
+              <w:rPr>
+                <w:rFonts w:ascii="Cambria Math" w:hAnsi="Cambria Math"/>
+              </w:rPr>
+              <m:t>x</m:t>
+            </m:r>
+          </m:e>
+        </m:acc>
+      </m:oMath>
+      <w:r>
+        <w:t>=167.13 cm)</w:t>
+      </w:r>
+      <w:r>
+        <w:t>, weight</w:t>
+      </w:r>
+      <w:r>
+        <w:t xml:space="preserve"> (</w:t>
+      </w:r>
+      <w:r>
+        <w:t xml:space="preserve">range: </w:t>
+      </w:r>
+      <w:r>
+        <w:t xml:space="preserve">43.00-103.80 kg, </w:t>
+      </w:r>
+      <m:oMath>
+        <m:acc>
+          <m:accPr>
+            <m:chr m:val="̅"/>
+            <m:ctrlPr>
+              <w:rPr>
+                <w:rFonts w:ascii="Cambria Math" w:hAnsi="Cambria Math"/>
+                <w:i/>
+              </w:rPr>
+            </m:ctrlPr>
+          </m:accPr>
+          <m:e>
+            <m:r>
+              <w:rPr>
+                <w:rFonts w:ascii="Cambria Math" w:hAnsi="Cambria Math"/>
+              </w:rPr>
+              <m:t>x</m:t>
+            </m:r>
+          </m:e>
+        </m:acc>
+      </m:oMath>
+      <w:r>
+        <w:t>=67.62 kg)</w:t>
+      </w:r>
+      <w:r>
+        <w:t>,</w:t>
+      </w:r>
+      <w:r>
+        <w:t xml:space="preserve"> and</w:t>
+      </w:r>
+      <w:r>
+        <w:t xml:space="preserve"> 3D camera system used (SI Table 1). Most participants reported being of European descent.</w:t>
       </w:r>
       <w:r>
         <w:t xml:space="preserve"> </w:t>
       </w:r>
       <w:r>
-        <w:t xml:space="preserve">of N~6,000 participants </w:t>
-      </w:r>
-      <w:r>
-        <w:t>using the 3dMD Face</w:t>
-      </w:r>
-      <w:r>
-        <w:t xml:space="preserve"> 2-pod and 3-pod</w:t>
-      </w:r>
-      <w:r>
-        <w:t xml:space="preserve"> system</w:t>
-      </w:r>
-      <w:r>
-        <w:t>s</w:t>
-      </w:r>
-      <w:r>
-        <w:t xml:space="preserve"> (3dMD, Atlanta, GA)</w:t>
-      </w:r>
-      <w:r>
-        <w:t>.</w:t>
-      </w:r>
-      <w:r>
-        <w:t xml:space="preserve"> </w:t>
-      </w:r>
-      <w:r>
-        <w:t xml:space="preserve">This well-established method uses digital photography to generate a dense 3D point cloud representing the surface geometry of the face from multiple 2D images with overlapping fields of view. </w:t>
-      </w:r>
-      <w:r>
-        <w:t xml:space="preserve">During photo capture, participant volunteers were asked to adopt a neutral facial expression </w:t>
-      </w:r>
-      <w:r>
-        <w:t xml:space="preserve">with their mouth closed </w:t>
-      </w:r>
-      <w:r>
-        <w:t>and gaze forward</w:t>
-      </w:r>
-      <w:r>
-        <w:t xml:space="preserve">, following standard facial image acquisition protocols </w:t>
-      </w:r>
-      <w:r>
-        <w:fldChar w:fldCharType="begin" w:fldLock="1"/>
-      </w:r>
-      <w:r>
-        <w:instrText>ADDIN CSL_CITATION {"citationItems":[{"id":"ITEM-1","itemData":{"DOI":"10.1186/1746-160X-6-18","ISBN":"1746-160X (Electronic)\r1746-160X (Linking)","ISSN":"1746-160X","PMID":"20667081","abstract":"The use of 3D surface imaging technology is becoming increasingly common in craniofacial clinics and research centers. Due to fast capture speeds and ease of use, 3D digital stereophotogrammetry is quickly becoming the preferred facial surface imaging modality. These systems can serve as an unparalleled tool for craniofacial surgeons, proving an objective digital archive of the patient's face without exposure to radiation. Acquiring consistent high-quality 3D facial captures requires planning and knowledge of the limitations of these devices. Currently, there are few resources available to help new users of this technology with the challenges they will inevitably confront. To address this deficit, this report will highlight a number of common issues that can interfere with the 3D capture process and offer practical solutions to optimize image quality.","author":[{"dropping-particle":"","family":"Heike","given":"Carrie L","non-dropping-particle":"","parse-names":false,"suffix":""},{"dropping-particle":"","family":"Upson","given":"Kristen","non-dropping-particle":"","parse-names":false,"suffix":""},{"dropping-particle":"","family":"Stuhaug","given":"Erik","non-dropping-particle":"","parse-names":false,"suffix":""},{"dropping-particle":"","family":"Weinberg","given":"Seth M","non-dropping-particle":"","parse-names":false,"suffix":""}],"container-title":"Head &amp; Face Medicine","id":"ITEM-1","issued":{"date-parts":[["2010"]]},"page":"18","title":"3D digital stereophotogrammetry: a practical guide to facial image acquisition","type":"article-journal","volume":"6"},"uris":["http://www.mendeley.com/documents/?uuid=4f64d8d9-db1e-413f-a194-a87813f64495"]}],"mendeley":{"formattedCitation":"(Heike et al., 2010)","plainTextFormattedCitation":"(Heike et al., 2010)","previouslyFormattedCitation":"(Heike et al., 2010)"},"properties":{"noteIndex":0},"schema":"https://github.com/citation-style-language/schema/raw/master/csl-citation.json"}</w:instrText>
-      </w:r>
-      <w:r>
-        <w:fldChar w:fldCharType="separate"/>
-      </w:r>
-      <w:r>
-        <w:rPr>
-          <w:noProof/>
-        </w:rPr>
-        <w:t>(Heike et al., 2010)</w:t>
-      </w:r>
-      <w:r>
-        <w:fldChar w:fldCharType="end"/>
-      </w:r>
-      <w:r>
-        <w:t>. 3D images were immediately stitched together by the camera system and visually checked to make sure that no</w:t>
-      </w:r>
-      <w:r>
-        <w:t xml:space="preserve"> major holes or artifacts existed</w:t>
-      </w:r>
-      <w:r>
-        <w:t xml:space="preserve">. </w:t>
-      </w:r>
-    </w:p>
-    <w:p>
-      <w:pPr>
-        <w:pStyle w:val="Heading3"/>
-      </w:pPr>
-      <w:r>
-        <w:t xml:space="preserve">Manual </w:t>
-      </w:r>
-      <w:r>
-        <w:t>placement of validation landmarks</w:t>
-      </w:r>
-    </w:p>
-    <w:p>
-      <w:r>
-        <w:t xml:space="preserve">Of the larger sample, </w:t>
-      </w:r>
-      <w:r>
-        <w:t>N=</w:t>
-      </w:r>
-      <w:r>
-        <w:t>50 images</w:t>
-      </w:r>
-      <w:r>
-        <w:t xml:space="preserve"> were chosen at random for validation</w:t>
-      </w:r>
-      <w:r>
-        <w:t xml:space="preserve">. This number was then reduced by </w:t>
-      </w:r>
-      <w:r>
-        <w:t>excluding images from participants that reported major facial injury or surgery</w:t>
-      </w:r>
-      <w:r>
-        <w:t xml:space="preserve"> and excluding images which did not pass the quality control measures reported above. This resulted in N=41 images for validation</w:t>
-      </w:r>
-      <w:r>
-        <w:t>.</w:t>
-      </w:r>
-      <w:r>
-        <w:t xml:space="preserve"> Images were diverse with respect to sex</w:t>
-      </w:r>
-      <w:r>
-        <w:t xml:space="preserve"> (F=29, M=12)</w:t>
-      </w:r>
-      <w:r>
-        <w:t>, age</w:t>
-      </w:r>
-      <w:r>
-        <w:t xml:space="preserve"> (18-79, </w:t>
-      </w:r>
-      <w:r>
-        <w:rPr>
-          <w:rFonts w:cs="Times New Roman"/>
-        </w:rPr>
-        <w:t>µ</w:t>
-      </w:r>
-      <w:r>
-        <w:t>=32.7)</w:t>
-      </w:r>
-      <w:r>
-        <w:t>, height</w:t>
-      </w:r>
-      <w:r>
-        <w:t xml:space="preserve"> (</w:t>
-      </w:r>
-      <w:r>
-        <w:t xml:space="preserve">149.86-184.00 cm, </w:t>
-      </w:r>
-      <w:r>
-        <w:rPr>
-          <w:rFonts w:cs="Times New Roman"/>
-        </w:rPr>
-        <w:t>µ</w:t>
-      </w:r>
-      <w:r>
-        <w:t>=167.13 cm)</w:t>
-      </w:r>
-      <w:r>
-        <w:t>, weight</w:t>
-      </w:r>
-      <w:r>
-        <w:t xml:space="preserve"> (43.00-103.80 kg, </w:t>
-      </w:r>
-      <w:r>
-        <w:rPr>
-          <w:rFonts w:cs="Times New Roman"/>
-        </w:rPr>
-        <w:t>µ</w:t>
-      </w:r>
-      <w:r>
-        <w:t>=67.62 kg)</w:t>
-      </w:r>
-      <w:r>
-        <w:t>, and 3D camera system used (SI Table 1). Most participants reported being of European descent.</w:t>
-      </w:r>
-      <w:r>
-        <w:t xml:space="preserve"> </w:t>
-      </w:r>
-      <w:r>
         <w:t xml:space="preserve">3dMDpatient was used to record the 3D coordinates of </w:t>
       </w:r>
       <w:r>
@@ -1198,7 +1347,10 @@
         <w:t xml:space="preserve"> bilateral)</w:t>
       </w:r>
       <w:r>
-        <w:t xml:space="preserve"> from each unaltered image</w:t>
+        <w:t xml:space="preserve"> from each unaltered</w:t>
+      </w:r>
+      <w:r>
+        <w:t xml:space="preserve"> surface (i.e. still containing hair and clothing)</w:t>
       </w:r>
       <w:r>
         <w:t xml:space="preserve"> in wavefront.obj format</w:t>
@@ -1210,7 +1362,13 @@
         <w:t>; Table X</w:t>
       </w:r>
       <w:r>
-        <w:t>). Two independent observers placed these landmarks three times each, with at least 24 hours in-between landmarking sessions, resulting in 6 total landmark iterations for each facial scan. For each individual, we checked for gross landmark coordinate errors (e.g. mislabeling right and left side landmarks) before analysis.</w:t>
+        <w:t xml:space="preserve">). Two independent observers placed landmarks three times each, with at least 24 hours in-between landmarking sessions, resulting in 6 total landmark </w:t>
+      </w:r>
+      <w:r>
+        <w:t>indications</w:t>
+      </w:r>
+      <w:r>
+        <w:t xml:space="preserve"> for each facial scan. For each individual, we checked for gross landmark coordinate errors (e.g. mislabeling right and left side landmarks) before analysis.</w:t>
       </w:r>
     </w:p>
     <w:p>
@@ -1245,10 +1403,10 @@
         <w:tblLook w:val="04A0" w:firstRow="1" w:lastRow="0" w:firstColumn="1" w:lastColumn="0" w:noHBand="0" w:noVBand="1"/>
       </w:tblPr>
       <w:tblGrid>
-        <w:gridCol w:w="1649"/>
-        <w:gridCol w:w="810"/>
+        <w:gridCol w:w="1650"/>
+        <w:gridCol w:w="770"/>
         <w:gridCol w:w="1070"/>
-        <w:gridCol w:w="6248"/>
+        <w:gridCol w:w="6287"/>
       </w:tblGrid>
       <w:tr>
         <w:trPr>
@@ -1286,7 +1444,6 @@
                 <w:i w:val="0"/>
               </w:rPr>
             </w:pPr>
-            <w:proofErr w:type="spellStart"/>
             <w:r>
               <w:rPr>
                 <w:i w:val="0"/>
@@ -1297,9 +1454,8 @@
               <w:rPr>
                 <w:i w:val="0"/>
               </w:rPr>
-              <w:t>vn</w:t>
-            </w:r>
-            <w:proofErr w:type="spellEnd"/>
+              <w:t>br</w:t>
+            </w:r>
             <w:r>
               <w:rPr>
                 <w:i w:val="0"/>
@@ -1939,7 +2095,6 @@
               <w:spacing w:before="0" w:after="0"/>
             </w:pPr>
             <w:r>
-              <w:lastRenderedPageBreak/>
               <w:t>Alar curvature</w:t>
             </w:r>
           </w:p>
@@ -2010,6 +2165,7 @@
             </w:pPr>
             <w:proofErr w:type="spellStart"/>
             <w:r>
+              <w:lastRenderedPageBreak/>
               <w:t>Subalare</w:t>
             </w:r>
             <w:proofErr w:type="spellEnd"/>
@@ -2216,39 +2372,49 @@
         <w:t>To obtain automatic indications of the 19 validation landmarks,</w:t>
       </w:r>
       <w:r>
-        <w:t xml:space="preserve"> a leave-one-out approach was used to identify the placement of the landmark on the </w:t>
+        <w:t xml:space="preserve"> a leave-one-out approach was used to identify the placement of the</w:t>
+      </w:r>
+      <w:r>
+        <w:t xml:space="preserve"> </w:t>
+      </w:r>
+      <w:r>
+        <w:t>validation</w:t>
+      </w:r>
+      <w:r>
+        <w:t xml:space="preserve"> landmark on the </w:t>
       </w:r>
       <w:r>
         <w:t>anthropometric mask</w:t>
       </w:r>
       <w:r>
-        <w:t xml:space="preserve">, then the landmarks were projected back on to the left-out face. Specifically, the average manual landmark configurations of 39 faces were aligned to the </w:t>
-      </w:r>
-      <w:r>
-        <w:t>anthropometric mask</w:t>
-      </w:r>
-      <w:r>
-        <w:t xml:space="preserve"> and forced to lie on the surface of the </w:t>
-      </w:r>
-      <w:proofErr w:type="gramStart"/>
-      <w:r>
-        <w:t>mask, if</w:t>
-      </w:r>
-      <w:proofErr w:type="gramEnd"/>
-      <w:r>
-        <w:t xml:space="preserve"> the landmark and the mask differed in the </w:t>
-      </w:r>
-      <w:r>
-        <w:rPr>
-          <w:i/>
-        </w:rPr>
-        <w:t>z-</w:t>
-      </w:r>
-      <w:r>
-        <w:t>dimension. The nearest barycentric coordinate</w:t>
-      </w:r>
-      <w:r>
-        <w:t xml:space="preserve"> </w:t>
+        <w:t>, then project</w:t>
+      </w:r>
+      <w:r>
+        <w:t xml:space="preserve"> the landmarks</w:t>
+      </w:r>
+      <w:r>
+        <w:t xml:space="preserve"> back on to the left-out face. </w:t>
+      </w:r>
+      <w:r>
+        <w:t>Specifically</w:t>
+      </w:r>
+      <w:r>
+        <w:t>,</w:t>
+      </w:r>
+      <w:r>
+        <w:t xml:space="preserve"> for each </w:t>
+      </w:r>
+      <w:r>
+        <w:t>surface image the manual landmark coordinates were averaged</w:t>
+      </w:r>
+      <w:r>
+        <w:t xml:space="preserve"> and</w:t>
+      </w:r>
+      <w:r>
+        <w:t xml:space="preserve"> aligned to the anthropometric mask</w:t>
+      </w:r>
+      <w:r>
+        <w:t xml:space="preserve"> using barycentric coordinates </w:t>
       </w:r>
       <w:r>
         <w:fldChar w:fldCharType="begin" w:fldLock="1"/>
@@ -2269,131 +2435,160 @@
         <w:fldChar w:fldCharType="end"/>
       </w:r>
       <w:r>
-        <w:t xml:space="preserve"> on the anthropometric mask was identified using the average manual landmark coordinates and the barycentric coordinates were then placed on the left-out face. This resulted in the automatic placement of the validation landmarks using a “training” set that did not include the test face. </w:t>
-      </w:r>
-      <w:r>
-        <w:t>The placement of automatic landmarks was performed three times, once using the average of observer AZ’s three landmark iterations, again using the average of observer JW’s three landmark iterations, and a final time using the average of all six iterations from both observers. This process resulted in three placements of automatic landmarks for comparison.</w:t>
+        <w:t xml:space="preserve">, giving a set of 41 total landmark placements on the anthropometric mask, which were then converted to cartesian coordinates. One by one, each face was left out while averaging the other 40 landmark placements to “train” the automatic landmarks. This average was then projected back onto the left-out (target) face, which resulted </w:t>
+      </w:r>
+      <w:r>
+        <w:t xml:space="preserve">in the automatic placement of the validation landmarks using a “training” set that did not include the </w:t>
+      </w:r>
+      <w:r>
+        <w:t>target</w:t>
+      </w:r>
+      <w:r>
+        <w:t xml:space="preserve"> face. </w:t>
       </w:r>
     </w:p>
     <w:p>
-      <w:pPr>
-        <w:pStyle w:val="Heading3"/>
-      </w:pPr>
-      <w:r>
-        <w:t>Statistical analysis</w:t>
+      <w:r>
+        <w:t xml:space="preserve">The placement of automatic landmarks was performed three times, </w:t>
+      </w:r>
+      <w:r>
+        <w:t xml:space="preserve">changing the manual landmark data used as input: </w:t>
+      </w:r>
+      <w:r>
+        <w:t xml:space="preserve">once using the average of observer AZ’s three </w:t>
+      </w:r>
+      <w:r>
+        <w:t xml:space="preserve">manual </w:t>
+      </w:r>
+      <w:r>
+        <w:t>landmark iterations, again using the average of observer JW’s three</w:t>
+      </w:r>
+      <w:r>
+        <w:t xml:space="preserve"> manual</w:t>
+      </w:r>
+      <w:r>
+        <w:t xml:space="preserve"> landmark iterations, and a final time using the average of all six </w:t>
+      </w:r>
+      <w:r>
+        <w:t xml:space="preserve">manual landmark </w:t>
+      </w:r>
+      <w:r>
+        <w:t>iterations from both observers. This process resulted in three placements of automatic landmarks for comparison.</w:t>
       </w:r>
     </w:p>
     <w:p>
       <w:pPr>
-        <w:pStyle w:val="Heading4"/>
-      </w:pPr>
-      <w:r>
-        <w:t>Intra- and inter-observer error of manual landmarks</w:t>
+        <w:pStyle w:val="Heading3"/>
+      </w:pPr>
+      <w:r>
+        <w:t>Statistical analysis</w:t>
       </w:r>
     </w:p>
     <w:p>
-      <w:r>
-        <w:t xml:space="preserve">We calculated the intra-observer error as </w:t>
-      </w:r>
-      <w:r>
-        <w:t xml:space="preserve">the standard deviation between </w:t>
-      </w:r>
-      <w:r>
-        <w:t xml:space="preserve">the </w:t>
-      </w:r>
-      <w:r>
-        <w:rPr>
-          <w:i/>
-        </w:rPr>
-        <w:t>x</w:t>
-      </w:r>
-      <w:r>
-        <w:t xml:space="preserve">, </w:t>
-      </w:r>
-      <w:r>
-        <w:rPr>
-          <w:i/>
-        </w:rPr>
-        <w:t>y</w:t>
-      </w:r>
-      <w:r>
-        <w:t xml:space="preserve">, and </w:t>
-      </w:r>
-      <w:r>
-        <w:rPr>
-          <w:i/>
-        </w:rPr>
-        <w:t>z</w:t>
-      </w:r>
-      <w:r>
-        <w:t xml:space="preserve"> coordinates of </w:t>
-      </w:r>
-      <w:r>
-        <w:t xml:space="preserve">each </w:t>
-      </w:r>
-      <w:r>
-        <w:t>observer</w:t>
-      </w:r>
-      <w:r>
-        <w:t>’s landmarking iterat</w:t>
-      </w:r>
-      <w:r>
-        <w:t>ions</w:t>
-      </w:r>
-      <w:r>
-        <w:t>.</w:t>
-      </w:r>
-      <w:r>
-        <w:t xml:space="preserve"> </w:t>
-      </w:r>
-      <w:r>
-        <w:t xml:space="preserve">Each observer’s landmarking iterations were then averaged to create a centroid landmark configuration for that observer. The standard deviation of the x, y, and z coordinates of each observer’s centroid configurations were taken as the inter-observer error of the manual landmarks. Measures are averaged across dimensions and images (Table X) as well as averaged only across images (SI Table X). </w:t>
+      <w:pPr>
+        <w:pStyle w:val="Heading4"/>
+      </w:pPr>
+      <w:r>
+        <w:t>Intra- and inter-observer error of manual landmarks</w:t>
       </w:r>
     </w:p>
     <w:p>
       <w:r>
+        <w:t xml:space="preserve">We calculated the intra-observer error as </w:t>
+      </w:r>
+      <w:r>
+        <w:t xml:space="preserve">the standard deviation between </w:t>
+      </w:r>
+      <w:r>
+        <w:t xml:space="preserve">the </w:t>
+      </w:r>
+      <w:r>
+        <w:rPr>
+          <w:i/>
+        </w:rPr>
+        <w:t>x</w:t>
+      </w:r>
+      <w:r>
+        <w:t xml:space="preserve">, </w:t>
+      </w:r>
+      <w:r>
+        <w:rPr>
+          <w:i/>
+        </w:rPr>
+        <w:t>y</w:t>
+      </w:r>
+      <w:r>
+        <w:t xml:space="preserve">, and </w:t>
+      </w:r>
+      <w:r>
+        <w:rPr>
+          <w:i/>
+        </w:rPr>
+        <w:t>z</w:t>
+      </w:r>
+      <w:r>
+        <w:t xml:space="preserve"> coordinates of </w:t>
+      </w:r>
+      <w:r>
+        <w:t xml:space="preserve">each </w:t>
+      </w:r>
+      <w:r>
+        <w:t>observer</w:t>
+      </w:r>
+      <w:r>
+        <w:t xml:space="preserve">’s landmarking </w:t>
+      </w:r>
+      <w:r>
+        <w:t>indications</w:t>
+      </w:r>
+      <w:r>
+        <w:t>.</w:t>
+      </w:r>
+      <w:r>
+        <w:t xml:space="preserve"> </w:t>
+      </w:r>
+      <w:r>
+        <w:t>To calculate the intra-observer error, e</w:t>
+      </w:r>
+      <w:r>
+        <w:t xml:space="preserve">ach observer’s landmarking </w:t>
+      </w:r>
+      <w:r>
+        <w:t>indications were averaged together, per landmark and per face, to produce the average landmark position for that observer</w:t>
+      </w:r>
+      <w:r>
+        <w:t>. The standard deviation</w:t>
+      </w:r>
+      <w:r>
+        <w:t xml:space="preserve"> between </w:t>
+      </w:r>
+      <w:r>
+        <w:t>the x, y, and z coordinates</w:t>
+      </w:r>
+      <w:r>
+        <w:t xml:space="preserve"> of each observer was calculated as the inter-observer error</w:t>
+      </w:r>
+      <w:r>
+        <w:t xml:space="preserve">. Measures are averaged across dimensions and images (Table X) as well as averaged only across images (SI Table X). </w:t>
+      </w:r>
+    </w:p>
+    <w:p>
+      <w:r>
         <w:rPr>
           <w:b/>
         </w:rPr>
         <w:t>Table X.</w:t>
       </w:r>
-      <w:bookmarkStart w:id="1" w:name="_Hlk515122221"/>
+      <w:bookmarkStart w:id="0" w:name="_Hlk515122221"/>
       <w:r>
         <w:rPr>
           <w:b/>
         </w:rPr>
         <w:t xml:space="preserve"> Intra- and inter-observer error of manual landmarks. </w:t>
       </w:r>
-      <w:bookmarkEnd w:id="1"/>
-      <w:r>
-        <w:t xml:space="preserve">Average of the standard deviation between observer AZ and observer JW’s landmarking iterations and between the centroid of observer AZ and observer JW’s landmark iterations across </w:t>
-      </w:r>
-      <w:r>
-        <w:rPr>
-          <w:i/>
-        </w:rPr>
-        <w:t>x</w:t>
-      </w:r>
-      <w:r>
-        <w:t xml:space="preserve">, </w:t>
-      </w:r>
-      <w:r>
-        <w:rPr>
-          <w:i/>
-        </w:rPr>
-        <w:t>y</w:t>
-      </w:r>
-      <w:r>
-        <w:t xml:space="preserve">, and </w:t>
-      </w:r>
-      <w:r>
-        <w:rPr>
-          <w:i/>
-        </w:rPr>
-        <w:t>z</w:t>
-      </w:r>
-      <w:r>
-        <w:t xml:space="preserve"> dimensions and images. </w:t>
+      <w:bookmarkEnd w:id="0"/>
+      <w:r>
+        <w:t xml:space="preserve">Standard deviation between observer AZ’s three landmark iterations and observer JW’s three landmark iterations (intra-observer error) as well as inter-observer error, or the standard deviation between the average of AZ’s three landmark iterations and the average of JW’s three landmark iterations. Values have been averaged across each face as well as x, y, and z axes to give an estimate of the error per landmark. </w:t>
       </w:r>
     </w:p>
     <w:tbl>
@@ -3158,6 +3353,7 @@
                 <w:color w:val="000000"/>
                 <w:szCs w:val="24"/>
               </w:rPr>
+              <w:lastRenderedPageBreak/>
               <w:t xml:space="preserve">Crista </w:t>
             </w:r>
             <w:proofErr w:type="spellStart"/>
@@ -3441,7 +3637,6 @@
                 <w:color w:val="000000"/>
                 <w:szCs w:val="24"/>
               </w:rPr>
-              <w:lastRenderedPageBreak/>
               <w:t>Endocanthion</w:t>
             </w:r>
             <w:proofErr w:type="spellEnd"/>
@@ -5255,7 +5450,18 @@
         <w:t>As one measure of validation of the automatic landmark placements, we compared the raw coordinate values of the manual landmarks with the raw coordinate values of the automatic landmarks. Because of the leave-one-out nature of our approach, we can compare the manual and automatic landmark coordinates directly without fear of training bias.</w:t>
       </w:r>
       <w:r>
-        <w:t xml:space="preserve"> We calculated the Pearson’s correlation</w:t>
+        <w:t xml:space="preserve"> We calculated the </w:t>
+      </w:r>
+      <w:commentRangeStart w:id="1"/>
+      <w:r>
+        <w:t>Pearson’s correlation</w:t>
+      </w:r>
+      <w:commentRangeEnd w:id="1"/>
+      <w:r>
+        <w:rPr>
+          <w:rStyle w:val="CommentReference"/>
+        </w:rPr>
+        <w:commentReference w:id="1"/>
       </w:r>
       <w:r>
         <w:t xml:space="preserve"> </w:t>
@@ -5276,7 +5482,16 @@
         <w:t xml:space="preserve">also </w:t>
       </w:r>
       <w:r>
-        <w:t>calculated the standard deviation between the x, y, and z coordinates</w:t>
+        <w:t xml:space="preserve">calculated the </w:t>
+      </w:r>
+      <w:r>
+        <w:rPr>
+          <w:highlight w:val="yellow"/>
+        </w:rPr>
+        <w:t>root mean squared error</w:t>
+      </w:r>
+      <w:r>
+        <w:t xml:space="preserve"> between the x, y, and z coordinates</w:t>
       </w:r>
       <w:r>
         <w:t xml:space="preserve"> of</w:t>
@@ -5290,6 +5505,7 @@
         <w:rPr>
           <w:noProof/>
         </w:rPr>
+        <w:lastRenderedPageBreak/>
         <w:drawing>
           <wp:inline distT="0" distB="0" distL="0" distR="0" wp14:anchorId="64400869" wp14:editId="54068A47">
             <wp:extent cx="6208395" cy="3462655"/>
@@ -5306,7 +5522,7 @@
                     <pic:cNvPicPr/>
                   </pic:nvPicPr>
                   <pic:blipFill>
-                    <a:blip r:embed="rId8">
+                    <a:blip r:embed="rId11">
                       <a:extLst>
                         <a:ext uri="{28A0092B-C50C-407E-A947-70E740481C1C}">
                           <a14:useLocalDpi xmlns:a14="http://schemas.microsoft.com/office/drawing/2010/main" val="0"/>
@@ -5334,12 +5550,25 @@
       </w:r>
     </w:p>
     <w:p>
+      <w:commentRangeStart w:id="2"/>
       <w:r>
         <w:rPr>
           <w:b/>
         </w:rPr>
-        <w:lastRenderedPageBreak/>
-        <w:t xml:space="preserve">Figure X. Correlation between raw x, y, and z coordinates. </w:t>
+        <w:t>Figure X</w:t>
+      </w:r>
+      <w:commentRangeEnd w:id="2"/>
+      <w:r>
+        <w:rPr>
+          <w:rStyle w:val="CommentReference"/>
+        </w:rPr>
+        <w:commentReference w:id="2"/>
+      </w:r>
+      <w:r>
+        <w:rPr>
+          <w:b/>
+        </w:rPr>
+        <w:t xml:space="preserve">. Correlation between x, y, and z coordinates. </w:t>
       </w:r>
       <w:r>
         <w:t xml:space="preserve">The Pearson’s correlation between the average x, y, and z coordinates from the two observers and the automatic landmarks trained using all manual landmarking data. </w:t>
@@ -5350,10 +5579,45 @@
         <w:rPr>
           <w:b/>
         </w:rPr>
-        <w:t>Table X. Standard deviation between manual and automatic landmarks</w:t>
-      </w:r>
-      <w:r>
-        <w:t xml:space="preserve">. We calculated the standard deviation of the x, y, and z coordinates for the manual and automatic landmarks, using the average of all manual landmarking iterations as the training set. </w:t>
+        <w:t xml:space="preserve">Table X. </w:t>
+      </w:r>
+      <w:r>
+        <w:rPr>
+          <w:b/>
+        </w:rPr>
+        <w:t>Root mean squared error</w:t>
+      </w:r>
+      <w:r>
+        <w:rPr>
+          <w:b/>
+        </w:rPr>
+        <w:t xml:space="preserve"> between manual and automatic landmarks</w:t>
+      </w:r>
+      <w:r>
+        <w:t xml:space="preserve">. </w:t>
+      </w:r>
+      <w:r>
+        <w:t>Root mean squared error</w:t>
+      </w:r>
+      <w:r>
+        <w:t xml:space="preserve"> </w:t>
+      </w:r>
+      <w:r>
+        <w:t xml:space="preserve">between the manual and automatic landmarks for </w:t>
+      </w:r>
+      <w:r>
+        <w:t>the x, y, and z coordinates</w:t>
+      </w:r>
+      <w:r>
+        <w:t xml:space="preserve"> was calculated using the mean of all manual landmark indications and the automatic data trained using this mean. Values are presented for each axis, averaged across all </w:t>
+      </w:r>
+      <w:proofErr w:type="gramStart"/>
+      <w:r>
+        <w:t>faces,  as</w:t>
+      </w:r>
+      <w:proofErr w:type="gramEnd"/>
+      <w:r>
+        <w:t xml:space="preserve"> well as averaged across the axes (mean). </w:t>
       </w:r>
     </w:p>
     <w:tbl>
@@ -5439,7 +5703,16 @@
                 <w:color w:val="000000"/>
                 <w:szCs w:val="24"/>
               </w:rPr>
-              <w:t>Standard deviation (mm)</w:t>
+              <w:t>Root mean squared error</w:t>
+            </w:r>
+            <w:r>
+              <w:rPr>
+                <w:rFonts w:eastAsia="Times New Roman" w:cs="Times New Roman"/>
+                <w:i/>
+                <w:color w:val="000000"/>
+                <w:szCs w:val="24"/>
+              </w:rPr>
+              <w:t xml:space="preserve"> (mm)</w:t>
             </w:r>
           </w:p>
         </w:tc>
@@ -8303,6 +8576,7 @@
                 <w:color w:val="000000"/>
                 <w:szCs w:val="24"/>
               </w:rPr>
+              <w:lastRenderedPageBreak/>
               <w:t>Pogonion</w:t>
             </w:r>
           </w:p>
@@ -9377,6 +9651,22 @@
       </w:tr>
     </w:tbl>
     <w:p/>
+    <w:p>
+      <w:pPr>
+        <w:pStyle w:val="Heading4"/>
+      </w:pPr>
+      <w:r>
+        <w:t xml:space="preserve">Comparison of Arslan ML – Arslan Auto, Julie ML – Julie Auto, etc. </w:t>
+      </w:r>
+      <w:proofErr w:type="gramStart"/>
+      <w:r>
+        <w:t>2 way</w:t>
+      </w:r>
+      <w:proofErr w:type="gramEnd"/>
+      <w:r>
+        <w:t xml:space="preserve"> comparison to make sure that the automatic landmarking doesn’t add error</w:t>
+      </w:r>
+    </w:p>
     <w:p>
       <w:pPr>
         <w:pStyle w:val="Heading4"/>
@@ -9510,7 +9800,6 @@
                 <w:color w:val="000000"/>
                 <w:szCs w:val="24"/>
               </w:rPr>
-              <w:lastRenderedPageBreak/>
               <w:t>Landmark</w:t>
             </w:r>
           </w:p>
@@ -13523,6 +13812,7 @@
                 <w:color w:val="000000"/>
                 <w:szCs w:val="24"/>
               </w:rPr>
+              <w:lastRenderedPageBreak/>
               <w:t>Mean</w:t>
             </w:r>
           </w:p>
@@ -13670,7 +13960,7 @@
                     <pic:cNvPicPr/>
                   </pic:nvPicPr>
                   <pic:blipFill>
-                    <a:blip r:embed="rId9">
+                    <a:blip r:embed="rId12">
                       <a:extLst>
                         <a:ext uri="{28A0092B-C50C-407E-A947-70E740481C1C}">
                           <a14:useLocalDpi xmlns:a14="http://schemas.microsoft.com/office/drawing/2010/main" val="0"/>
@@ -13702,7 +13992,6 @@
         <w:rPr>
           <w:b/>
         </w:rPr>
-        <w:lastRenderedPageBreak/>
         <w:t>Figure X. Comparison of inter-observer errors calculated using manual and automatic landmarks.</w:t>
       </w:r>
       <w:r>
@@ -13718,318 +14007,374 @@
       </w:r>
     </w:p>
     <w:p>
-      <w:pPr>
-        <w:pStyle w:val="Heading4"/>
-      </w:pPr>
-      <w:r>
-        <w:t>Centroid size comparison</w:t>
-      </w:r>
-    </w:p>
-    <w:p/>
-    <w:p>
-      <w:pPr>
-        <w:pStyle w:val="Heading1"/>
-      </w:pPr>
-      <w:r>
-        <w:t>Results</w:t>
+      <w:r>
+        <w:t>Ability to have up to 50 indications on a si</w:t>
+      </w:r>
+      <w:r>
+        <w:t>ng</w:t>
+      </w:r>
+      <w:r>
+        <w:t xml:space="preserve">le face and then average them is what makes this good. Even though they were done on different faces. Not available on </w:t>
+      </w:r>
+      <w:proofErr w:type="gramStart"/>
+      <w:r>
+        <w:t>manual .</w:t>
+      </w:r>
+      <w:proofErr w:type="gramEnd"/>
+      <w:r>
+        <w:t xml:space="preserve"> Mapping allowed us to merge where </w:t>
       </w:r>
     </w:p>
     <w:p>
-      <w:r>
-        <w:t xml:space="preserve">To validate the placement of automatic landmarks resulting from the </w:t>
-      </w:r>
-      <w:proofErr w:type="spellStart"/>
-      <w:r>
-        <w:t>MeshMonk</w:t>
-      </w:r>
-      <w:proofErr w:type="spellEnd"/>
-      <w:r>
-        <w:t xml:space="preserve"> anthropometric mask registration, we compared the placement of 19 automatically placed landmarks to those placed manually by two independent observers, while considering the manually placed landmarks to be the “gold standard.” Measurement errors were calculated as the standard deviation between landmarking it the automatic and manual </w:t>
-      </w:r>
-      <w:r>
-        <w:rPr>
-          <w:i/>
-        </w:rPr>
-        <w:t>x</w:t>
-      </w:r>
-      <w:r>
-        <w:t xml:space="preserve">, </w:t>
-      </w:r>
-      <w:r>
-        <w:rPr>
-          <w:i/>
-        </w:rPr>
-        <w:t>y</w:t>
-      </w:r>
-      <w:r>
-        <w:t xml:space="preserve">, and </w:t>
-      </w:r>
-      <w:r>
-        <w:rPr>
-          <w:i/>
-        </w:rPr>
-        <w:t>z</w:t>
-      </w:r>
-      <w:r>
-        <w:t xml:space="preserve"> coordinates. </w:t>
+      <w:pPr>
+        <w:pStyle w:val="Heading4"/>
+      </w:pPr>
+      <w:r>
+        <w:t>Centroid size comparison</w:t>
       </w:r>
     </w:p>
     <w:p>
       <w:pPr>
-        <w:pStyle w:val="Heading2"/>
-      </w:pPr>
-      <w:r>
-        <w:t>Intra-</w:t>
-      </w:r>
-      <w:r>
-        <w:t xml:space="preserve"> and inter-</w:t>
-      </w:r>
-      <w:r>
-        <w:t>observer error of manual landmarks</w:t>
+        <w:pStyle w:val="Heading4"/>
+      </w:pPr>
+      <w:r>
+        <w:t xml:space="preserve">Using the average of six iterations vs. the average of three iterations? Probably supplementary material. </w:t>
       </w:r>
     </w:p>
     <w:p>
-      <w:r>
-        <w:t>The quantitative study of morphology using 3D coordinates requires specific attention to measurement error and has a robust presence in the literature</w:t>
-      </w:r>
-      <w:r>
-        <w:t xml:space="preserve">. For each independent observer, we calculated </w:t>
-      </w:r>
-      <w:r>
-        <w:t xml:space="preserve">the intra-observer error of </w:t>
-      </w:r>
-      <w:r>
-        <w:t xml:space="preserve">the manual landmarks as the standard deviation between the </w:t>
-      </w:r>
-      <w:r>
-        <w:rPr>
-          <w:i/>
-        </w:rPr>
-        <w:t>x</w:t>
-      </w:r>
-      <w:r>
-        <w:t xml:space="preserve">, </w:t>
-      </w:r>
-      <w:r>
-        <w:rPr>
-          <w:i/>
-        </w:rPr>
-        <w:t>y</w:t>
-      </w:r>
-      <w:r>
-        <w:t xml:space="preserve">, and </w:t>
-      </w:r>
-      <w:r>
-        <w:rPr>
-          <w:i/>
-        </w:rPr>
-        <w:t>z</w:t>
-      </w:r>
-      <w:r>
-        <w:t xml:space="preserve"> coordinates of each </w:t>
-      </w:r>
-      <w:r>
-        <w:t>landmark iteration</w:t>
-      </w:r>
-      <w:r>
-        <w:t>.</w:t>
-      </w:r>
-      <w:r>
-        <w:t xml:space="preserve"> </w:t>
-      </w:r>
-      <w:r>
-        <w:t xml:space="preserve">Table X reports the </w:t>
-      </w:r>
-      <w:r>
-        <w:t xml:space="preserve">per-landmark </w:t>
-      </w:r>
-      <w:r>
-        <w:t>standard deviation</w:t>
-      </w:r>
-      <w:r>
-        <w:t xml:space="preserve">, averaged across dimensions and images. </w:t>
-      </w:r>
-      <w:r>
-        <w:t xml:space="preserve">The average </w:t>
-      </w:r>
-      <w:r>
-        <w:t>standard deviation of</w:t>
-      </w:r>
-      <w:r>
-        <w:t xml:space="preserve"> observer AZ across all landmarks was 0.5787 mm while the average standard deviation of observer JW across all landmarks was 0.4367 mm</w:t>
-      </w:r>
-      <w:r>
-        <w:t xml:space="preserve">. </w:t>
-      </w:r>
-      <w:r>
-        <w:t xml:space="preserve">The average inter-observer error, measured as the standard deviation between the </w:t>
-      </w:r>
-      <w:r>
-        <w:rPr>
-          <w:i/>
-        </w:rPr>
-        <w:t>x</w:t>
-      </w:r>
-      <w:r>
-        <w:t xml:space="preserve">, </w:t>
-      </w:r>
-      <w:r>
-        <w:rPr>
-          <w:i/>
-        </w:rPr>
-        <w:t>y</w:t>
-      </w:r>
-      <w:r>
-        <w:t xml:space="preserve">, and </w:t>
-      </w:r>
-      <w:r>
-        <w:rPr>
-          <w:i/>
-        </w:rPr>
-        <w:t>z</w:t>
-      </w:r>
-      <w:r>
-        <w:t xml:space="preserve"> coordinates of each observer’s centroid configuration was 0.3974 mm. </w:t>
-      </w:r>
-      <w:r>
-        <w:t xml:space="preserve">This range of deviation is considered highly precise and is similar to previously reported measures of landmark error </w:t>
-      </w:r>
-      <w:r>
-        <w:fldChar w:fldCharType="begin" w:fldLock="1"/>
-      </w:r>
-      <w:r>
-        <w:instrText>ADDIN CSL_CITATION {"citationItems":[{"id":"ITEM-1","itemData":{"DOI":"10.1002/ajmg.a.30959","ISBN":"1552-4825 (Print)\\r1552-4825 (Linking)","ISSN":"15524825","PMID":"16158436","abstract":"The genetic basis for complex phenotypes is currently of great interest for both clinical investigators and basic scientists. In order to acquire a thorough understanding of the translation from genotype to phenotype, highly precise measures of phenotypic variation are required. New technologies, such as 3D photogrammetry are being implemented in phenotypic studies due to their ability to collect data rapidly and non-invasively. Before these systems can be broadly implemented, the error associated with data collected from images acquired using these technologies must be assessed. This study investigates the precision, error, and repeatability associated with anthropometric landmark coordinate data collected from 3D digital photogrammetric images acquired with the 3dMDface System. Precision, error due to the imaging system, error due to digitization of the images, and repeatability are assessed in a sample of children and adults (n = 15). Results show that data collected from images with the 3dMDface System are highly repeatable and precise. The average error associated with the placement of landmarks is sub-millimeter; both the error due to digitization and due to the imaging system are very low. The few measures showing a higher degree of error include those crossing the labial fissure, which are influenced by even subtle movement of the mandible. These results suggest that 3D anthropometric data collected using the 3dMDface System are highly reliable and, therefore, useful for evaluation of clinical dysmorphology and surgery, analyses of genotype-phenotype correlations, and inheritance of complex phenotypes.","author":[{"dropping-particle":"","family":"Aldridge","given":"Kristina","non-dropping-particle":"","parse-names":false,"suffix":""},{"dropping-particle":"","family":"Boyadjiev","given":"Simeon A.","non-dropping-particle":"","parse-names":false,"suffix":""},{"dropping-particle":"","family":"Capone","given":"George T.","non-dropping-particle":"","parse-names":false,"suffix":""},{"dropping-particle":"","family":"DeLeon","given":"Valerie B.","non-dropping-particle":"","parse-names":false,"suffix":""},{"dropping-particle":"","family":"Richtsmeier","given":"Joan T.","non-dropping-particle":"","parse-names":false,"suffix":""}],"container-title":"American Journal of Medical Genetics","id":"ITEM-1","issue":"3","issued":{"date-parts":[["2005"]]},"page":"247-253","title":"Precision and error of three-dimensional phenotypic measures acquired from 3dMD photogrammetric images","type":"article-journal","volume":"138 A"},"uris":["http://www.mendeley.com/documents/?uuid=4419db9c-87b4-4507-b5bc-e9f4bf803261"]},{"id":"ITEM-2","itemData":{"DOI":"10.1002/ajpa","ISBN":"1630640077","ISSN":"00137227","PMID":"14351790","abstract":"Geometric morphometric methods rely on the accurate identification and quantification of land- marks on biological specimens. As in any empirical analy- sis, the assessment of inter- and intra-observer error is desirable. A review of methods currently being employed to assess measurement error in geometric morphometrics was conducted and three general approaches to the prob- lem were identified. One such approach employs General- ized Procrustes Analysis to superimpose repeatedly digi- tized landmark configurations, thereby establishing whether repeat measures fall within an acceptable range of variation. The potential problem of this error assess- ment method (the ‘‘Pinocchio effect’’) is demonstrated and its effect on error studies discussed. An alternative approach involves employing Euclidean distances between the configuration centroid and repeat measures of a landmark to assess the relative repeatability of individ- ual landmarks. This method is also potentially problem- atic as the inherent geometric properties of the specimen can result in misleading estimates of measurement error. A third approach involved the repeated digitization of landmarks with the specimen held in a constant orienta- tion to assess individual landmark precision. This latter approach is an ideal method for assessing individual landmark precision, but is restrictive in that it does not allow for the incorporation of instrumentally defined or Type III landmarks. Hence, a revised method for assess- ing landmark error is proposed and described with the aid of worked empirical examples.","author":[{"dropping-particle":"","family":"Cramon-Taubadel","given":"Noreen","non-dropping-particle":"von","parse-names":false,"suffix":""},{"dropping-particle":"","family":"Frazier","given":"Brenda C.","non-dropping-particle":"","parse-names":false,"suffix":""},{"dropping-particle":"","family":"Mirazon-Lahr","given":"Marta","non-dropping-particle":"","parse-names":false,"suffix":""}],"container-title":"American Journal of Physical Anthropology","id":"ITEM-2","issued":{"date-parts":[["2007"]]},"page":"24-35","title":"The problem of assessing landmark error in geometric morphometrics: Theory, methods, and modifications","type":"article-journal","volume":"134"},"uris":["http://www.mendeley.com/documents/?uuid=a8914b52-71a1-4be4-858e-5982dd1cc049"]}],"mendeley":{"formattedCitation":"(Aldridge et al., 2005; von Cramon-Taubadel et al., 2007)","plainTextFormattedCitation":"(Aldridge et al., 2005; von Cramon-Taubadel et al., 2007)","previouslyFormattedCitation":"(Aldridge et al., 2005; von Cramon-Taubadel et al., 2007)"},"properties":{"noteIndex":0},"schema":"https://github.com/citation-style-language/schema/raw/master/csl-citation.json"}</w:instrText>
-      </w:r>
-      <w:r>
-        <w:fldChar w:fldCharType="separate"/>
-      </w:r>
-      <w:r>
-        <w:rPr>
-          <w:noProof/>
-        </w:rPr>
-        <w:t>(Aldridge et al., 2005; von Cramon-Taubadel et al., 2007)</w:t>
-      </w:r>
-      <w:r>
-        <w:fldChar w:fldCharType="end"/>
-      </w:r>
-      <w:r>
-        <w:t xml:space="preserve">. </w:t>
+      <w:pPr>
+        <w:pStyle w:val="Heading1"/>
+      </w:pPr>
+      <w:r>
+        <w:t>Results</w:t>
       </w:r>
     </w:p>
     <w:p>
-      <w:pPr>
-        <w:pStyle w:val="Heading2"/>
-      </w:pPr>
-      <w:r>
-        <w:t>Direct comparison of manual and automatic landmark placements</w:t>
+      <w:r>
+        <w:t xml:space="preserve">To validate the placement of automatic landmarks resulting from the </w:t>
+      </w:r>
+      <w:proofErr w:type="spellStart"/>
+      <w:r>
+        <w:t>MeshMonk</w:t>
+      </w:r>
+      <w:proofErr w:type="spellEnd"/>
+      <w:r>
+        <w:t xml:space="preserve"> anthropometric mask registration, we compared the placement of 19 automatically placed landmarks to those placed manually by two independent observers, while considering the manually placed landmarks to be the “gold standard.” Measurement errors were calculated as the </w:t>
+      </w:r>
+      <w:r>
+        <w:t>root mean squared error</w:t>
+      </w:r>
+      <w:r>
+        <w:t xml:space="preserve"> between landmarking it the automatic and man</w:t>
+      </w:r>
+      <w:bookmarkStart w:id="3" w:name="_GoBack"/>
+      <w:bookmarkEnd w:id="3"/>
+      <w:r>
+        <w:t xml:space="preserve">ual </w:t>
+      </w:r>
+      <w:r>
+        <w:rPr>
+          <w:i/>
+        </w:rPr>
+        <w:t>x</w:t>
+      </w:r>
+      <w:r>
+        <w:t xml:space="preserve">, </w:t>
+      </w:r>
+      <w:r>
+        <w:rPr>
+          <w:i/>
+        </w:rPr>
+        <w:t>y</w:t>
+      </w:r>
+      <w:r>
+        <w:t xml:space="preserve">, and </w:t>
+      </w:r>
+      <w:r>
+        <w:rPr>
+          <w:i/>
+        </w:rPr>
+        <w:t>z</w:t>
+      </w:r>
+      <w:r>
+        <w:t xml:space="preserve"> coordinates. </w:t>
       </w:r>
     </w:p>
     <w:p>
       <w:pPr>
-        <w:rPr>
-          <w:vertAlign w:val="subscript"/>
-        </w:rPr>
-      </w:pPr>
-      <w:r>
-        <w:t>The correlation between the manual and automatic landmarks was calculated based upon the average of all six iterations of manual landmarks and the automatic landmarking iteration based on this average. The Pearson’s correlation coefficients were high: 0.9995226 for the x-dimension, 0.9997573 for the y-dimension, and 0.9999215 for the z-dimension (Figure X). We also calculated the standard deviation between the average manual landmarks and the automatic landmarks, reported in Table X. The standard deviation averaged across dimensions and landmarks was 0.4401 (0.4465 along the x-axis, 0.5064 along the y-axis, and 0.3675 along the z-axis). Per-land</w:t>
-      </w:r>
-      <w:r>
-        <w:t>mark values are given in Table X.</w:t>
+        <w:pStyle w:val="Heading2"/>
+      </w:pPr>
+      <w:r>
+        <w:lastRenderedPageBreak/>
+        <w:t>Intra-</w:t>
+      </w:r>
+      <w:r>
+        <w:t xml:space="preserve"> and inter-</w:t>
+      </w:r>
+      <w:r>
+        <w:t>observer error of manual landmarks</w:t>
       </w:r>
     </w:p>
     <w:p>
-      <w:pPr>
-        <w:pStyle w:val="Heading2"/>
-      </w:pPr>
-      <w:r>
-        <w:t>Comparison of inter-observer errors</w:t>
+      <w:r>
+        <w:t>The quantitative study of morphology using 3D coordinates requires specific attention to measurement error and has a robust presence in the literature</w:t>
+      </w:r>
+      <w:r>
+        <w:t xml:space="preserve">. For each independent observer, we calculated </w:t>
+      </w:r>
+      <w:r>
+        <w:t xml:space="preserve">the intra-observer error of </w:t>
+      </w:r>
+      <w:r>
+        <w:t xml:space="preserve">the manual landmarks as the standard deviation between the </w:t>
+      </w:r>
+      <w:r>
+        <w:rPr>
+          <w:i/>
+        </w:rPr>
+        <w:t>x</w:t>
+      </w:r>
+      <w:r>
+        <w:t xml:space="preserve">, </w:t>
+      </w:r>
+      <w:r>
+        <w:rPr>
+          <w:i/>
+        </w:rPr>
+        <w:t>y</w:t>
+      </w:r>
+      <w:r>
+        <w:t xml:space="preserve">, and </w:t>
+      </w:r>
+      <w:r>
+        <w:rPr>
+          <w:i/>
+        </w:rPr>
+        <w:t>z</w:t>
+      </w:r>
+      <w:r>
+        <w:t xml:space="preserve"> coordinates of each </w:t>
+      </w:r>
+      <w:r>
+        <w:t>landmark iteration</w:t>
+      </w:r>
+      <w:r>
+        <w:t>.</w:t>
+      </w:r>
+      <w:r>
+        <w:t xml:space="preserve"> </w:t>
+      </w:r>
+      <w:r>
+        <w:t xml:space="preserve">Table X reports the </w:t>
+      </w:r>
+      <w:r>
+        <w:t xml:space="preserve">per-landmark </w:t>
+      </w:r>
+      <w:r>
+        <w:t>standard deviation</w:t>
+      </w:r>
+      <w:r>
+        <w:t xml:space="preserve">, averaged across dimensions and images. </w:t>
+      </w:r>
+      <w:r>
+        <w:t xml:space="preserve">The average </w:t>
+      </w:r>
+      <w:r>
+        <w:t>standard deviation of</w:t>
+      </w:r>
+      <w:r>
+        <w:t xml:space="preserve"> observer AZ across all landmarks was 0.5787 mm while the average standard deviation of observer JW across all landmarks was 0.4367 mm</w:t>
+      </w:r>
+      <w:r>
+        <w:t xml:space="preserve">. </w:t>
+      </w:r>
+      <w:r>
+        <w:t xml:space="preserve">The average inter-observer error, measured as the standard deviation between the </w:t>
+      </w:r>
+      <w:r>
+        <w:rPr>
+          <w:i/>
+        </w:rPr>
+        <w:t>x</w:t>
+      </w:r>
+      <w:r>
+        <w:t xml:space="preserve">, </w:t>
+      </w:r>
+      <w:r>
+        <w:rPr>
+          <w:i/>
+        </w:rPr>
+        <w:t>y</w:t>
+      </w:r>
+      <w:r>
+        <w:t xml:space="preserve">, and </w:t>
+      </w:r>
+      <w:r>
+        <w:rPr>
+          <w:i/>
+        </w:rPr>
+        <w:t>z</w:t>
+      </w:r>
+      <w:r>
+        <w:t xml:space="preserve"> coordinates of each observer’s centroid configuration was 0.3974 mm. </w:t>
+      </w:r>
+      <w:r>
+        <w:t xml:space="preserve">This range of deviation is considered highly precise and is similar to previously reported measures of landmark error </w:t>
+      </w:r>
+      <w:r>
+        <w:fldChar w:fldCharType="begin" w:fldLock="1"/>
+      </w:r>
+      <w:r>
+        <w:instrText>ADDIN CSL_CITATION {"citationItems":[{"id":"ITEM-1","itemData":{"DOI":"10.1002/ajmg.a.30959","ISBN":"1552-4825 (Print)\\r1552-4825 (Linking)","ISSN":"15524825","PMID":"16158436","abstract":"The genetic basis for complex phenotypes is currently of great interest for both clinical investigators and basic scientists. In order to acquire a thorough understanding of the translation from genotype to phenotype, highly precise measures of phenotypic variation are required. New technologies, such as 3D photogrammetry are being implemented in phenotypic studies due to their ability to collect data rapidly and non-invasively. Before these systems can be broadly implemented, the error associated with data collected from images acquired using these technologies must be assessed. This study investigates the precision, error, and repeatability associated with anthropometric landmark coordinate data collected from 3D digital photogrammetric images acquired with the 3dMDface System. Precision, error due to the imaging system, error due to digitization of the images, and repeatability are assessed in a sample of children and adults (n = 15). Results show that data collected from images with the 3dMDface System are highly repeatable and precise. The average error associated with the placement of landmarks is sub-millimeter; both the error due to digitization and due to the imaging system are very low. The few measures showing a higher degree of error include those crossing the labial fissure, which are influenced by even subtle movement of the mandible. These results suggest that 3D anthropometric data collected using the 3dMDface System are highly reliable and, therefore, useful for evaluation of clinical dysmorphology and surgery, analyses of genotype-phenotype correlations, and inheritance of complex phenotypes.","author":[{"dropping-particle":"","family":"Aldridge","given":"Kristina","non-dropping-particle":"","parse-names":false,"suffix":""},{"dropping-particle":"","family":"Boyadjiev","given":"Simeon A.","non-dropping-particle":"","parse-names":false,"suffix":""},{"dropping-particle":"","family":"Capone","given":"George T.","non-dropping-particle":"","parse-names":false,"suffix":""},{"dropping-particle":"","family":"DeLeon","given":"Valerie B.","non-dropping-particle":"","parse-names":false,"suffix":""},{"dropping-particle":"","family":"Richtsmeier","given":"Joan T.","non-dropping-particle":"","parse-names":false,"suffix":""}],"container-title":"American Journal of Medical Genetics","id":"ITEM-1","issue":"3","issued":{"date-parts":[["2005"]]},"page":"247-253","title":"Precision and error of three-dimensional phenotypic measures acquired from 3dMD photogrammetric images","type":"article-journal","volume":"138 A"},"uris":["http://www.mendeley.com/documents/?uuid=4419db9c-87b4-4507-b5bc-e9f4bf803261"]},{"id":"ITEM-2","itemData":{"DOI":"10.1002/ajpa","ISBN":"1630640077","ISSN":"00137227","PMID":"14351790","abstract":"Geometric morphometric methods rely on the accurate identification and quantification of land- marks on biological specimens. As in any empirical analy- sis, the assessment of inter- and intra-observer error is desirable. A review of methods currently being employed to assess measurement error in geometric morphometrics was conducted and three general approaches to the prob- lem were identified. One such approach employs General- ized Procrustes Analysis to superimpose repeatedly digi- tized landmark configurations, thereby establishing whether repeat measures fall within an acceptable range of variation. The potential problem of this error assess- ment method (the ‘‘Pinocchio effect’’) is demonstrated and its effect on error studies discussed. An alternative approach involves employing Euclidean distances between the configuration centroid and repeat measures of a landmark to assess the relative repeatability of individ- ual landmarks. This method is also potentially problem- atic as the inherent geometric properties of the specimen can result in misleading estimates of measurement error. A third approach involved the repeated digitization of landmarks with the specimen held in a constant orienta- tion to assess individual landmark precision. This latter approach is an ideal method for assessing individual landmark precision, but is restrictive in that it does not allow for the incorporation of instrumentally defined or Type III landmarks. Hence, a revised method for assess- ing landmark error is proposed and described with the aid of worked empirical examples.","author":[{"dropping-particle":"","family":"Cramon-Taubadel","given":"Noreen","non-dropping-particle":"von","parse-names":false,"suffix":""},{"dropping-particle":"","family":"Frazier","given":"Brenda C.","non-dropping-particle":"","parse-names":false,"suffix":""},{"dropping-particle":"","family":"Mirazon-Lahr","given":"Marta","non-dropping-particle":"","parse-names":false,"suffix":""}],"container-title":"American Journal of Physical Anthropology","id":"ITEM-2","issued":{"date-parts":[["2007"]]},"page":"24-35","title":"The problem of assessing landmark error in geometric morphometrics: Theory, methods, and modifications","type":"article-journal","volume":"134"},"uris":["http://www.mendeley.com/documents/?uuid=a8914b52-71a1-4be4-858e-5982dd1cc049"]}],"mendeley":{"formattedCitation":"(Aldridge et al., 2005; von Cramon-Taubadel et al., 2007)","plainTextFormattedCitation":"(Aldridge et al., 2005; von Cramon-Taubadel et al., 2007)","previouslyFormattedCitation":"(Aldridge et al., 2005; von Cramon-Taubadel et al., 2007)"},"properties":{"noteIndex":0},"schema":"https://github.com/citation-style-language/schema/raw/master/csl-citation.json"}</w:instrText>
+      </w:r>
+      <w:r>
+        <w:fldChar w:fldCharType="separate"/>
+      </w:r>
+      <w:r>
+        <w:rPr>
+          <w:noProof/>
+        </w:rPr>
+        <w:t>(Aldridge et al., 2005; von Cramon-Taubadel et al., 2007)</w:t>
+      </w:r>
+      <w:r>
+        <w:fldChar w:fldCharType="end"/>
+      </w:r>
+      <w:r>
+        <w:t xml:space="preserve">. </w:t>
       </w:r>
     </w:p>
     <w:p>
-      <w:r>
-        <w:t xml:space="preserve">We calculated the inter-observer error using the automatic landmark placements trained using each observer’s manual landmark averages (i.e. </w:t>
-      </w:r>
-      <w:proofErr w:type="spellStart"/>
-      <w:r>
-        <w:t>Auto</w:t>
-      </w:r>
-      <w:r>
-        <w:rPr>
-          <w:vertAlign w:val="subscript"/>
-        </w:rPr>
-        <w:t>AZ</w:t>
-      </w:r>
-      <w:proofErr w:type="spellEnd"/>
-      <w:r>
-        <w:t xml:space="preserve"> vs. </w:t>
-      </w:r>
-      <w:proofErr w:type="spellStart"/>
-      <w:r>
-        <w:t>Auto</w:t>
-      </w:r>
-      <w:r>
-        <w:rPr>
-          <w:vertAlign w:val="subscript"/>
-        </w:rPr>
-        <w:t>JW</w:t>
-      </w:r>
-      <w:proofErr w:type="spellEnd"/>
-      <w:r>
-        <w:t>) and compared this to the inter-observer error calculated using the manual landmark placements (i.e. ML</w:t>
-      </w:r>
-      <w:r>
-        <w:rPr>
-          <w:vertAlign w:val="subscript"/>
-        </w:rPr>
-        <w:t>AZ</w:t>
-      </w:r>
-      <w:r>
-        <w:t xml:space="preserve"> vs. ML</w:t>
-      </w:r>
-      <w:r>
-        <w:rPr>
-          <w:vertAlign w:val="subscript"/>
-        </w:rPr>
-        <w:t>JW</w:t>
-      </w:r>
-      <w:r>
-        <w:t xml:space="preserve">) using </w:t>
-      </w:r>
-      <w:proofErr w:type="spellStart"/>
-      <w:r>
-        <w:t>Levene’s</w:t>
-      </w:r>
-      <w:proofErr w:type="spellEnd"/>
-      <w:r>
-        <w:t xml:space="preserve"> test, which was chosen to compare variances while being robust to departures from normality. The inter-observer errors and the </w:t>
-      </w:r>
-      <w:proofErr w:type="spellStart"/>
-      <w:r>
-        <w:t>Levene</w:t>
-      </w:r>
-      <w:proofErr w:type="spellEnd"/>
-      <w:r>
-        <w:t xml:space="preserve"> test statistics are provided in Table X and correspond to those in Figure X. In all but one case, the variance of the inter-observer error was </w:t>
-      </w:r>
-      <w:r>
-        <w:lastRenderedPageBreak/>
-        <w:t xml:space="preserve">significantly smaller when calculated using the automatic landmarks. The only case in which the two variances were not significantly different was the </w:t>
-      </w:r>
-      <w:proofErr w:type="spellStart"/>
-      <w:r>
-        <w:t>labiale</w:t>
-      </w:r>
-      <w:proofErr w:type="spellEnd"/>
-      <w:r>
-        <w:t xml:space="preserve"> superius landmark (F statistic = 2.4213, p-value = 0.1236).</w:t>
+      <w:pPr>
+        <w:pStyle w:val="Heading2"/>
+      </w:pPr>
+      <w:r>
+        <w:t>Direct comparison of manual and automatic landmark placements</w:t>
       </w:r>
     </w:p>
     <w:p>
       <w:pPr>
+        <w:rPr>
+          <w:vertAlign w:val="subscript"/>
+        </w:rPr>
+      </w:pPr>
+      <w:r>
+        <w:t>The correlation between the manual and automatic landmarks was calculated based upon the average of all six iterations of manual landmarks and the automatic landmarking iteration based on this average. The Pearson’s correlation coefficients were high: 0.9995226 for the x-dimension, 0.9997573 for the y-dimension, and 0.9999215 for the z-dimension (Figure X). We also calculated the standard deviation between the average manual landmarks and the automatic landmarks, reported in Table X. The standard deviation averaged across dimensions and landmarks was 0.4401 (0.4465 along the x-axis, 0.5064 along the y-axis, and 0.3675 along the z-axis). Per-land</w:t>
+      </w:r>
+      <w:r>
+        <w:t>mark values are given in Table X.</w:t>
+      </w:r>
+    </w:p>
+    <w:p>
+      <w:pPr>
         <w:pStyle w:val="Heading2"/>
       </w:pPr>
       <w:r>
-        <w:t>Centroid sizes</w:t>
+        <w:t>Comparison of inter-observer errors</w:t>
+      </w:r>
+      <w:r>
+        <w:t xml:space="preserve"> (In the discussion, make sure to talk about how this is an expected result because of the averaging of many landmarks during the training process). </w:t>
+      </w:r>
+    </w:p>
+    <w:p>
+      <w:r>
+        <w:t xml:space="preserve">We calculated the inter-observer error using the automatic landmark placements trained using each observer’s manual landmark averages (i.e. </w:t>
+      </w:r>
+      <w:proofErr w:type="spellStart"/>
+      <w:r>
+        <w:t>Auto</w:t>
+      </w:r>
+      <w:r>
+        <w:rPr>
+          <w:vertAlign w:val="subscript"/>
+        </w:rPr>
+        <w:t>AZ</w:t>
+      </w:r>
+      <w:proofErr w:type="spellEnd"/>
+      <w:r>
+        <w:t xml:space="preserve"> vs. </w:t>
+      </w:r>
+      <w:proofErr w:type="spellStart"/>
+      <w:r>
+        <w:t>Auto</w:t>
+      </w:r>
+      <w:r>
+        <w:rPr>
+          <w:vertAlign w:val="subscript"/>
+        </w:rPr>
+        <w:t>JW</w:t>
+      </w:r>
+      <w:proofErr w:type="spellEnd"/>
+      <w:r>
+        <w:t>) and compared this to the inter-observer error calculated using the manual landmark placements (i.e. ML</w:t>
+      </w:r>
+      <w:r>
+        <w:rPr>
+          <w:vertAlign w:val="subscript"/>
+        </w:rPr>
+        <w:t>AZ</w:t>
+      </w:r>
+      <w:r>
+        <w:t xml:space="preserve"> vs. ML</w:t>
+      </w:r>
+      <w:r>
+        <w:rPr>
+          <w:vertAlign w:val="subscript"/>
+        </w:rPr>
+        <w:t>JW</w:t>
+      </w:r>
+      <w:r>
+        <w:t xml:space="preserve">) using </w:t>
+      </w:r>
+      <w:proofErr w:type="spellStart"/>
+      <w:r>
+        <w:t>Levene’s</w:t>
+      </w:r>
+      <w:proofErr w:type="spellEnd"/>
+      <w:r>
+        <w:t xml:space="preserve"> test, which was chosen to compare variances while being robust to departures from normality. The inter-observer errors and the </w:t>
+      </w:r>
+      <w:proofErr w:type="spellStart"/>
+      <w:r>
+        <w:t>Levene</w:t>
+      </w:r>
+      <w:proofErr w:type="spellEnd"/>
+      <w:r>
+        <w:t xml:space="preserve"> test statistics are provided in Table X and correspond to those in Figure X. In all but one case, the variance of the inter-observer error was significantly smaller when calculated using the automatic landmarks. The only case in which the two variances were not significantly different was the </w:t>
+      </w:r>
+      <w:proofErr w:type="spellStart"/>
+      <w:r>
+        <w:t>labiale</w:t>
+      </w:r>
+      <w:proofErr w:type="spellEnd"/>
+      <w:r>
+        <w:t xml:space="preserve"> superius landmark (F statistic = 2.4213, p-value = 0.1236).</w:t>
+      </w:r>
+    </w:p>
+    <w:p>
+      <w:pPr>
+        <w:pStyle w:val="Heading2"/>
+      </w:pPr>
+      <w:r>
+        <w:t xml:space="preserve">Comparison of Arslan ML – Arslan Auto, Julie ML – Julie Auto, etc. </w:t>
+      </w:r>
+      <w:proofErr w:type="gramStart"/>
+      <w:r>
+        <w:t>2 way</w:t>
+      </w:r>
+      <w:proofErr w:type="gramEnd"/>
+      <w:r>
+        <w:t xml:space="preserve"> comparison to make sure that the automatic landmarking doesn’t add error</w:t>
+      </w:r>
+    </w:p>
+    <w:p>
+      <w:pPr>
+        <w:pStyle w:val="Heading2"/>
+      </w:pPr>
+      <w:r>
+        <w:t>Centroid size</w:t>
+      </w:r>
+      <w:r>
+        <w:t xml:space="preserve"> comparison</w:t>
       </w:r>
     </w:p>
     <w:p>
@@ -14089,163 +14434,172 @@
           <w:szCs w:val="24"/>
           <w:lang w:val="en-GB"/>
         </w:rPr>
-        <w:t xml:space="preserve">The standard deviations are all considered highly precise, even when calculated as the difference between the ML and auto landmarks </w:t>
-      </w:r>
-    </w:p>
-    <w:p>
-      <w:pPr>
+        <w:t>The standard deviations are all considered highly precise, even when calculated as the difference between the ML and auto landmarks</w:t>
+      </w:r>
+      <w:r>
         <w:rPr>
           <w:bCs/>
           <w:szCs w:val="24"/>
           <w:lang w:val="en-GB"/>
         </w:rPr>
-      </w:pPr>
-      <w:r>
+        <w:t xml:space="preserve">. </w:t>
+      </w:r>
+    </w:p>
+    <w:p>
+      <w:pPr>
         <w:rPr>
           <w:bCs/>
           <w:szCs w:val="24"/>
           <w:lang w:val="en-GB"/>
         </w:rPr>
-        <w:t>The correlation between the ML and auto landmarks is extremely high</w:t>
-      </w:r>
-    </w:p>
-    <w:p>
-      <w:pPr>
+      </w:pPr>
+      <w:r>
         <w:rPr>
           <w:bCs/>
           <w:szCs w:val="24"/>
           <w:lang w:val="en-GB"/>
         </w:rPr>
-      </w:pPr>
-      <w:r>
+        <w:lastRenderedPageBreak/>
+        <w:t>The correlation between the ML and auto landmarks is extremely high</w:t>
+      </w:r>
+    </w:p>
+    <w:p>
+      <w:pPr>
         <w:rPr>
           <w:bCs/>
           <w:szCs w:val="24"/>
           <w:lang w:val="en-GB"/>
         </w:rPr>
-        <w:t xml:space="preserve">The variance of the Auto landmarks is on a whole MUCH smaller than the ML landmarks. This speaks well of the repeatability of the auto landmarking. </w:t>
-      </w:r>
-    </w:p>
-    <w:p>
-      <w:pPr>
+      </w:pPr>
+      <w:r>
         <w:rPr>
           <w:bCs/>
           <w:szCs w:val="24"/>
           <w:lang w:val="en-GB"/>
         </w:rPr>
-      </w:pPr>
-      <w:r>
+        <w:t xml:space="preserve">The variance of the Auto landmarks is on a whole MUCH smaller than the ML landmarks. This speaks well of the repeatability of the auto landmarking. </w:t>
+      </w:r>
+    </w:p>
+    <w:p>
+      <w:pPr>
         <w:rPr>
           <w:bCs/>
           <w:szCs w:val="24"/>
           <w:lang w:val="en-GB"/>
         </w:rPr>
-        <w:t>Don’t necessarily have accuracy on the rest of the face (i.e. the cheeks), but neither do manual landmarks.</w:t>
-      </w:r>
-    </w:p>
-    <w:p>
-      <w:pPr>
+      </w:pPr>
+      <w:r>
         <w:rPr>
           <w:bCs/>
           <w:szCs w:val="24"/>
           <w:lang w:val="en-GB"/>
         </w:rPr>
-      </w:pPr>
-      <w:proofErr w:type="spellStart"/>
-      <w:r>
+        <w:t>Don’t necessarily have accuracy on the rest of the face (i.e. the cheeks), but neither do manual landmarks.</w:t>
+      </w:r>
+    </w:p>
+    <w:p>
+      <w:pPr>
         <w:rPr>
           <w:bCs/>
           <w:szCs w:val="24"/>
           <w:lang w:val="en-GB"/>
         </w:rPr>
-        <w:t>MeshMonk</w:t>
-      </w:r>
-      <w:proofErr w:type="spellEnd"/>
+      </w:pPr>
+      <w:proofErr w:type="spellStart"/>
       <w:r>
         <w:rPr>
           <w:bCs/>
           <w:szCs w:val="24"/>
           <w:lang w:val="en-GB"/>
         </w:rPr>
-        <w:t xml:space="preserve"> gives us much more data than the automatic landmarking methods that have the purpose of estimating a sparse set of landmarks</w:t>
-      </w:r>
+        <w:t>MeshMonk</w:t>
+      </w:r>
+      <w:proofErr w:type="spellEnd"/>
       <w:r>
         <w:rPr>
           <w:bCs/>
           <w:szCs w:val="24"/>
           <w:lang w:val="en-GB"/>
         </w:rPr>
-        <w:t>. Cite recent successes in GWAS of facial shapes, both clinical and non-clinical (</w:t>
-      </w:r>
-      <w:proofErr w:type="spellStart"/>
+        <w:t xml:space="preserve"> gives us much more data than the automatic landmarking methods that have the purpose of estimating a sparse set of landmarks</w:t>
+      </w:r>
       <w:r>
         <w:rPr>
           <w:bCs/>
           <w:szCs w:val="24"/>
           <w:lang w:val="en-GB"/>
         </w:rPr>
-        <w:t>Plos</w:t>
-      </w:r>
-      <w:proofErr w:type="spellEnd"/>
+        <w:t>. Cite recent successes in GWAS of facial shapes, both clinical and non-clinical (</w:t>
+      </w:r>
+      <w:proofErr w:type="spellStart"/>
       <w:r>
         <w:rPr>
           <w:bCs/>
           <w:szCs w:val="24"/>
           <w:lang w:val="en-GB"/>
         </w:rPr>
-        <w:t xml:space="preserve"> Genetics 2014, Nature Genetics 2018, </w:t>
-      </w:r>
-      <w:proofErr w:type="spellStart"/>
+        <w:t>Plos</w:t>
+      </w:r>
+      <w:proofErr w:type="spellEnd"/>
       <w:r>
         <w:rPr>
           <w:bCs/>
           <w:szCs w:val="24"/>
           <w:lang w:val="en-GB"/>
         </w:rPr>
-        <w:t>Karlijne’s</w:t>
-      </w:r>
-      <w:proofErr w:type="spellEnd"/>
+        <w:t xml:space="preserve"> Genetics 2014, Nature Genetics 2018, </w:t>
+      </w:r>
+      <w:proofErr w:type="spellStart"/>
       <w:r>
         <w:rPr>
           <w:bCs/>
           <w:szCs w:val="24"/>
           <w:lang w:val="en-GB"/>
         </w:rPr>
-        <w:t xml:space="preserve"> paper in this issue). </w:t>
-      </w:r>
-    </w:p>
-    <w:p>
-      <w:pPr>
+        <w:t>Karlijne’s</w:t>
+      </w:r>
+      <w:proofErr w:type="spellEnd"/>
+      <w:r>
         <w:rPr>
           <w:bCs/>
           <w:szCs w:val="24"/>
           <w:lang w:val="en-GB"/>
         </w:rPr>
-      </w:pPr>
-      <w:r>
+        <w:t xml:space="preserve"> paper in this issue). </w:t>
+      </w:r>
+    </w:p>
+    <w:p>
+      <w:pPr>
         <w:rPr>
           <w:bCs/>
           <w:szCs w:val="24"/>
           <w:lang w:val="en-GB"/>
         </w:rPr>
-        <w:t xml:space="preserve">Opportunities for using </w:t>
-      </w:r>
-      <w:proofErr w:type="spellStart"/>
+      </w:pPr>
       <w:r>
         <w:rPr>
           <w:bCs/>
           <w:szCs w:val="24"/>
           <w:lang w:val="en-GB"/>
         </w:rPr>
-        <w:t>MeshMonk</w:t>
-      </w:r>
-      <w:proofErr w:type="spellEnd"/>
+        <w:t xml:space="preserve">Opportunities for using </w:t>
+      </w:r>
+      <w:proofErr w:type="spellStart"/>
       <w:r>
         <w:rPr>
           <w:bCs/>
           <w:szCs w:val="24"/>
           <w:lang w:val="en-GB"/>
         </w:rPr>
+        <w:t>MeshMonk</w:t>
+      </w:r>
+      <w:proofErr w:type="spellEnd"/>
+      <w:r>
+        <w:rPr>
+          <w:bCs/>
+          <w:szCs w:val="24"/>
+          <w:lang w:val="en-GB"/>
+        </w:rPr>
         <w:t xml:space="preserve"> on other surfaces besides faces (Harry?) </w:t>
       </w:r>
     </w:p>
@@ -14277,7 +14631,25 @@
     </w:p>
     <w:p>
       <w:r>
-        <w:t xml:space="preserve">JW performed validation analyses and landmarked the 3D scans used for validation with AZ. JW and AOC and wrote the first draft of the manuscript under supervision of PC. PC conceptualized the design of the study. HM, OE, SVD, and MS provided input throughout the analyses and writing process. JS developed the </w:t>
+        <w:t>JW performed validation analyses and landmarked the 3D scans used for validation with AZ. JW</w:t>
+      </w:r>
+      <w:r>
+        <w:t>,</w:t>
+      </w:r>
+      <w:r>
+        <w:t xml:space="preserve"> AOC</w:t>
+      </w:r>
+      <w:r>
+        <w:t>, and HM</w:t>
+      </w:r>
+      <w:r>
+        <w:t xml:space="preserve"> wrote the first draft of the manuscript under supervision of PC. PC </w:t>
+      </w:r>
+      <w:r>
+        <w:t xml:space="preserve">and JW </w:t>
+      </w:r>
+      <w:r>
+        <w:t xml:space="preserve">conceptualized the design of the study. OE, SVD, and MS provided input throughout the analyses and writing process. JS developed the </w:t>
       </w:r>
       <w:proofErr w:type="spellStart"/>
       <w:r>
@@ -14306,7 +14678,19 @@
     </w:p>
     <w:p>
       <w:r>
-        <w:t xml:space="preserve">We thank the participants for providing the data necessary to carry out this validation. We are also grateful to all members of the Shriver Lab and Claes Lab, as well as all the members of </w:t>
+        <w:t xml:space="preserve">We thank the participants for providing the data necessary to carry out this validation. We are also grateful to all members of the Shriver </w:t>
+      </w:r>
+      <w:r>
+        <w:t xml:space="preserve">and </w:t>
+      </w:r>
+      <w:r>
+        <w:t>Claes Lab</w:t>
+      </w:r>
+      <w:r>
+        <w:t>s</w:t>
+      </w:r>
+      <w:r>
+        <w:t xml:space="preserve">, as well as all the members of </w:t>
       </w:r>
       <w:proofErr w:type="spellStart"/>
       <w:r>
@@ -14344,15 +14728,7 @@
           <w:rFonts w:cs="Times New Roman"/>
           <w:szCs w:val="24"/>
         </w:rPr>
-        <w:t xml:space="preserve">at all locations and all participants signed a written consent form before participation. The Pennsylvania State University IRB board approved the </w:t>
-      </w:r>
-      <w:r>
-        <w:rPr>
-          <w:rFonts w:cs="Times New Roman"/>
-          <w:szCs w:val="24"/>
-        </w:rPr>
-        <w:lastRenderedPageBreak/>
-        <w:t>collection of the</w:t>
+        <w:t>at all locations and all participants signed a written consent form before participation. The Pennsylvania State University IRB board approved the collection of the</w:t>
       </w:r>
       <w:r>
         <w:rPr>
@@ -14488,7 +14864,16 @@
           <w:noProof/>
           <w:szCs w:val="24"/>
         </w:rPr>
-        <w:t xml:space="preserve">Claes, P., Walters, M., Vandermeulen, D., and Clement, J. G. (2011). Spatially-dense 3D facial asymmetry assessment in both typical and disordered growth. </w:t>
+        <w:t xml:space="preserve">Claes, P., Walters, M., Vandermeulen, D., and Clement, J. G. (2011). Spatially-dense 3D facial </w:t>
+      </w:r>
+      <w:r>
+        <w:rPr>
+          <w:rFonts w:cs="Times New Roman"/>
+          <w:noProof/>
+          <w:szCs w:val="24"/>
+        </w:rPr>
+        <w:lastRenderedPageBreak/>
+        <w:t xml:space="preserve">asymmetry assessment in both typical and disordered growth. </w:t>
       </w:r>
       <w:r>
         <w:rPr>
@@ -14835,11 +15220,11 @@
       </w:r>
     </w:p>
     <w:sectPr>
-      <w:headerReference w:type="even" r:id="rId10"/>
-      <w:headerReference w:type="default" r:id="rId11"/>
-      <w:footerReference w:type="even" r:id="rId12"/>
-      <w:footerReference w:type="default" r:id="rId13"/>
-      <w:headerReference w:type="first" r:id="rId14"/>
+      <w:headerReference w:type="even" r:id="rId13"/>
+      <w:headerReference w:type="default" r:id="rId14"/>
+      <w:footerReference w:type="even" r:id="rId15"/>
+      <w:footerReference w:type="default" r:id="rId16"/>
+      <w:headerReference w:type="first" r:id="rId17"/>
       <w:pgSz w:w="12240" w:h="15840"/>
       <w:pgMar w:top="1138" w:right="1181" w:bottom="1138" w:left="1282" w:header="283" w:footer="510" w:gutter="0"/>
       <w:lnNumType w:countBy="1" w:restart="continuous"/>
@@ -14849,6 +15234,57 @@
     </w:sectPr>
   </w:body>
 </w:document>
+</file>
+
+<file path=word/comments.xml><?xml version="1.0" encoding="utf-8"?>
+<w:comments xmlns:wpc="http://schemas.microsoft.com/office/word/2010/wordprocessingCanvas" xmlns:cx="http://schemas.microsoft.com/office/drawing/2014/chartex" xmlns:cx1="http://schemas.microsoft.com/office/drawing/2015/9/8/chartex" xmlns:cx2="http://schemas.microsoft.com/office/drawing/2015/10/21/chartex" xmlns:cx3="http://schemas.microsoft.com/office/drawing/2016/5/9/chartex" xmlns:cx4="http://schemas.microsoft.com/office/drawing/2016/5/10/chartex" xmlns:cx5="http://schemas.microsoft.com/office/drawing/2016/5/11/chartex" xmlns:cx6="http://schemas.microsoft.com/office/drawing/2016/5/12/chartex" xmlns:cx7="http://schemas.microsoft.com/office/drawing/2016/5/13/chartex" xmlns:cx8="http://schemas.microsoft.com/office/drawing/2016/5/14/chartex" xmlns:mc="http://schemas.openxmlformats.org/markup-compatibility/2006" xmlns:aink="http://schemas.microsoft.com/office/drawing/2016/ink" xmlns:am3d="http://schemas.microsoft.com/office/drawing/2017/model3d" xmlns:o="urn:schemas-microsoft-com:office:office" xmlns:r="http://schemas.openxmlformats.org/officeDocument/2006/relationships" xmlns:m="http://schemas.openxmlformats.org/officeDocument/2006/math" xmlns:v="urn:schemas-microsoft-com:vml" xmlns:wp14="http://schemas.microsoft.com/office/word/2010/wordprocessingDrawing" xmlns:wp="http://schemas.openxmlformats.org/drawingml/2006/wordprocessingDrawing" xmlns:w10="urn:schemas-microsoft-com:office:word" xmlns:w="http://schemas.openxmlformats.org/wordprocessingml/2006/main" xmlns:w14="http://schemas.microsoft.com/office/word/2010/wordml" xmlns:w15="http://schemas.microsoft.com/office/word/2012/wordml" xmlns:w16cid="http://schemas.microsoft.com/office/word/2016/wordml/cid" xmlns:w16se="http://schemas.microsoft.com/office/word/2015/wordml/symex" xmlns:wpg="http://schemas.microsoft.com/office/word/2010/wordprocessingGroup" xmlns:wpi="http://schemas.microsoft.com/office/word/2010/wordprocessingInk" xmlns:wne="http://schemas.microsoft.com/office/word/2006/wordml" xmlns:wps="http://schemas.microsoft.com/office/word/2010/wordprocessingShape" mc:Ignorable="w14 w15 w16se w16cid wp14">
+  <w:comment w:id="1" w:author="Julie White" w:date="2018-05-29T13:09:00Z" w:initials="JW">
+    <w:p>
+      <w:pPr>
+        <w:pStyle w:val="CommentText"/>
+      </w:pPr>
+      <w:r>
+        <w:rPr>
+          <w:rStyle w:val="CommentReference"/>
+        </w:rPr>
+        <w:annotationRef/>
+      </w:r>
+      <w:r>
+        <w:t>Intraclass correlation coefficient.</w:t>
+      </w:r>
+    </w:p>
+  </w:comment>
+  <w:comment w:id="2" w:author="Julie White" w:date="2018-05-29T13:12:00Z" w:initials="JW">
+    <w:p>
+      <w:pPr>
+        <w:pStyle w:val="CommentText"/>
+      </w:pPr>
+      <w:r>
+        <w:rPr>
+          <w:rStyle w:val="CommentReference"/>
+        </w:rPr>
+        <w:annotationRef/>
+      </w:r>
+      <w:r>
+        <w:t xml:space="preserve">Consider Bland-Altman plot </w:t>
+      </w:r>
+    </w:p>
+  </w:comment>
+</w:comments>
+</file>
+
+<file path=word/commentsExtended.xml><?xml version="1.0" encoding="utf-8"?>
+<w15:commentsEx xmlns:wpc="http://schemas.microsoft.com/office/word/2010/wordprocessingCanvas" xmlns:cx="http://schemas.microsoft.com/office/drawing/2014/chartex" xmlns:cx1="http://schemas.microsoft.com/office/drawing/2015/9/8/chartex" xmlns:cx2="http://schemas.microsoft.com/office/drawing/2015/10/21/chartex" xmlns:cx3="http://schemas.microsoft.com/office/drawing/2016/5/9/chartex" xmlns:cx4="http://schemas.microsoft.com/office/drawing/2016/5/10/chartex" xmlns:cx5="http://schemas.microsoft.com/office/drawing/2016/5/11/chartex" xmlns:cx6="http://schemas.microsoft.com/office/drawing/2016/5/12/chartex" xmlns:cx7="http://schemas.microsoft.com/office/drawing/2016/5/13/chartex" xmlns:cx8="http://schemas.microsoft.com/office/drawing/2016/5/14/chartex" xmlns:mc="http://schemas.openxmlformats.org/markup-compatibility/2006" xmlns:aink="http://schemas.microsoft.com/office/drawing/2016/ink" xmlns:am3d="http://schemas.microsoft.com/office/drawing/2017/model3d" xmlns:o="urn:schemas-microsoft-com:office:office" xmlns:r="http://schemas.openxmlformats.org/officeDocument/2006/relationships" xmlns:m="http://schemas.openxmlformats.org/officeDocument/2006/math" xmlns:v="urn:schemas-microsoft-com:vml" xmlns:wp14="http://schemas.microsoft.com/office/word/2010/wordprocessingDrawing" xmlns:wp="http://schemas.openxmlformats.org/drawingml/2006/wordprocessingDrawing" xmlns:w10="urn:schemas-microsoft-com:office:word" xmlns:w="http://schemas.openxmlformats.org/wordprocessingml/2006/main" xmlns:w14="http://schemas.microsoft.com/office/word/2010/wordml" xmlns:w15="http://schemas.microsoft.com/office/word/2012/wordml" xmlns:w16cid="http://schemas.microsoft.com/office/word/2016/wordml/cid" xmlns:w16se="http://schemas.microsoft.com/office/word/2015/wordml/symex" xmlns:wpg="http://schemas.microsoft.com/office/word/2010/wordprocessingGroup" xmlns:wpi="http://schemas.microsoft.com/office/word/2010/wordprocessingInk" xmlns:wne="http://schemas.microsoft.com/office/word/2006/wordml" xmlns:wps="http://schemas.microsoft.com/office/word/2010/wordprocessingShape" mc:Ignorable="w14 w15 w16se w16cid wp14">
+  <w15:commentEx w15:paraId="157D6DF0" w15:done="0"/>
+  <w15:commentEx w15:paraId="34BD6222" w15:done="0"/>
+</w15:commentsEx>
+</file>
+
+<file path=word/commentsIds.xml><?xml version="1.0" encoding="utf-8"?>
+<w16cid:commentsIds xmlns:wpc="http://schemas.microsoft.com/office/word/2010/wordprocessingCanvas" xmlns:cx="http://schemas.microsoft.com/office/drawing/2014/chartex" xmlns:cx1="http://schemas.microsoft.com/office/drawing/2015/9/8/chartex" xmlns:cx2="http://schemas.microsoft.com/office/drawing/2015/10/21/chartex" xmlns:cx3="http://schemas.microsoft.com/office/drawing/2016/5/9/chartex" xmlns:cx4="http://schemas.microsoft.com/office/drawing/2016/5/10/chartex" xmlns:cx5="http://schemas.microsoft.com/office/drawing/2016/5/11/chartex" xmlns:cx6="http://schemas.microsoft.com/office/drawing/2016/5/12/chartex" xmlns:cx7="http://schemas.microsoft.com/office/drawing/2016/5/13/chartex" xmlns:cx8="http://schemas.microsoft.com/office/drawing/2016/5/14/chartex" xmlns:mc="http://schemas.openxmlformats.org/markup-compatibility/2006" xmlns:aink="http://schemas.microsoft.com/office/drawing/2016/ink" xmlns:am3d="http://schemas.microsoft.com/office/drawing/2017/model3d" xmlns:o="urn:schemas-microsoft-com:office:office" xmlns:r="http://schemas.openxmlformats.org/officeDocument/2006/relationships" xmlns:m="http://schemas.openxmlformats.org/officeDocument/2006/math" xmlns:v="urn:schemas-microsoft-com:vml" xmlns:wp14="http://schemas.microsoft.com/office/word/2010/wordprocessingDrawing" xmlns:wp="http://schemas.openxmlformats.org/drawingml/2006/wordprocessingDrawing" xmlns:w10="urn:schemas-microsoft-com:office:word" xmlns:w="http://schemas.openxmlformats.org/wordprocessingml/2006/main" xmlns:w14="http://schemas.microsoft.com/office/word/2010/wordml" xmlns:w15="http://schemas.microsoft.com/office/word/2012/wordml" xmlns:w16cid="http://schemas.microsoft.com/office/word/2016/wordml/cid" xmlns:w16se="http://schemas.microsoft.com/office/word/2015/wordml/symex" xmlns:wpg="http://schemas.microsoft.com/office/word/2010/wordprocessingGroup" xmlns:wpi="http://schemas.microsoft.com/office/word/2010/wordprocessingInk" xmlns:wne="http://schemas.microsoft.com/office/word/2006/wordml" xmlns:wps="http://schemas.microsoft.com/office/word/2010/wordprocessingShape" mc:Ignorable="w14 w15 w16se w16cid wp14">
+  <w16cid:commentId w16cid:paraId="157D6DF0" w16cid:durableId="1EB7CF73"/>
+  <w16cid:commentId w16cid:paraId="34BD6222" w16cid:durableId="1EB7D02A"/>
+</w16cid:commentsIds>
 </file>
 
 <file path=word/endnotes.xml><?xml version="1.0" encoding="utf-8"?>
@@ -15724,7 +16160,7 @@
   <w:abstractNum w:abstractNumId="3" w15:restartNumberingAfterBreak="0">
     <w:nsid w:val="1EC0601A"/>
     <w:multiLevelType w:val="multilevel"/>
-    <w:tmpl w:val="4CA278FC"/>
+    <w:tmpl w:val="1700BCEE"/>
     <w:styleLink w:val="Headings"/>
     <w:lvl w:ilvl="0">
       <w:start w:val="1"/>
@@ -15984,7 +16420,7 @@
   <w:abstractNum w:abstractNumId="5" w15:restartNumberingAfterBreak="0">
     <w:nsid w:val="302A7CAC"/>
     <w:multiLevelType w:val="multilevel"/>
-    <w:tmpl w:val="4CA278FC"/>
+    <w:tmpl w:val="1700BCEE"/>
     <w:numStyleLink w:val="Headings"/>
   </w:abstractNum>
   <w:abstractNum w:abstractNumId="6" w15:restartNumberingAfterBreak="0">
@@ -17042,7 +17478,7 @@
   <w:abstractNum w:abstractNumId="16" w15:restartNumberingAfterBreak="0">
     <w:nsid w:val="7DBC6F29"/>
     <w:multiLevelType w:val="multilevel"/>
-    <w:tmpl w:val="4CA278FC"/>
+    <w:tmpl w:val="1700BCEE"/>
     <w:numStyleLink w:val="Headings"/>
   </w:abstractNum>
   <w:abstractNum w:abstractNumId="17" w15:restartNumberingAfterBreak="0">
@@ -17278,6 +17714,24 @@
         <w:numFmt w:val="decimal"/>
         <w:pStyle w:val="Heading3"/>
         <w:lvlText w:val="%1.%2.%3"/>
+        <w:lvlJc w:val="left"/>
+        <w:pPr>
+          <w:tabs>
+            <w:tab w:val="num" w:pos="567"/>
+          </w:tabs>
+          <w:ind w:left="567" w:hanging="567"/>
+        </w:pPr>
+        <w:rPr>
+          <w:rFonts w:hint="default"/>
+        </w:rPr>
+      </w:lvl>
+    </w:lvlOverride>
+    <w:lvlOverride w:ilvl="3">
+      <w:lvl w:ilvl="3">
+        <w:start w:val="1"/>
+        <w:numFmt w:val="decimal"/>
+        <w:pStyle w:val="Heading4"/>
+        <w:lvlText w:val="%1.%2.%3.%4"/>
         <w:lvlJc w:val="left"/>
         <w:pPr>
           <w:tabs>
@@ -17432,6 +17886,14 @@
     </w:lvlOverride>
   </w:num>
 </w:numbering>
+</file>
+
+<file path=word/people.xml><?xml version="1.0" encoding="utf-8"?>
+<w15:people xmlns:wpc="http://schemas.microsoft.com/office/word/2010/wordprocessingCanvas" xmlns:cx="http://schemas.microsoft.com/office/drawing/2014/chartex" xmlns:cx1="http://schemas.microsoft.com/office/drawing/2015/9/8/chartex" xmlns:cx2="http://schemas.microsoft.com/office/drawing/2015/10/21/chartex" xmlns:cx3="http://schemas.microsoft.com/office/drawing/2016/5/9/chartex" xmlns:cx4="http://schemas.microsoft.com/office/drawing/2016/5/10/chartex" xmlns:cx5="http://schemas.microsoft.com/office/drawing/2016/5/11/chartex" xmlns:cx6="http://schemas.microsoft.com/office/drawing/2016/5/12/chartex" xmlns:cx7="http://schemas.microsoft.com/office/drawing/2016/5/13/chartex" xmlns:cx8="http://schemas.microsoft.com/office/drawing/2016/5/14/chartex" xmlns:mc="http://schemas.openxmlformats.org/markup-compatibility/2006" xmlns:aink="http://schemas.microsoft.com/office/drawing/2016/ink" xmlns:am3d="http://schemas.microsoft.com/office/drawing/2017/model3d" xmlns:o="urn:schemas-microsoft-com:office:office" xmlns:r="http://schemas.openxmlformats.org/officeDocument/2006/relationships" xmlns:m="http://schemas.openxmlformats.org/officeDocument/2006/math" xmlns:v="urn:schemas-microsoft-com:vml" xmlns:wp14="http://schemas.microsoft.com/office/word/2010/wordprocessingDrawing" xmlns:wp="http://schemas.openxmlformats.org/drawingml/2006/wordprocessingDrawing" xmlns:w10="urn:schemas-microsoft-com:office:word" xmlns:w="http://schemas.openxmlformats.org/wordprocessingml/2006/main" xmlns:w14="http://schemas.microsoft.com/office/word/2010/wordml" xmlns:w15="http://schemas.microsoft.com/office/word/2012/wordml" xmlns:w16cid="http://schemas.microsoft.com/office/word/2016/wordml/cid" xmlns:w16se="http://schemas.microsoft.com/office/word/2015/wordml/symex" xmlns:wpg="http://schemas.microsoft.com/office/word/2010/wordprocessingGroup" xmlns:wpi="http://schemas.microsoft.com/office/word/2010/wordprocessingInk" xmlns:wne="http://schemas.microsoft.com/office/word/2006/wordml" xmlns:wps="http://schemas.microsoft.com/office/word/2010/wordprocessingShape" mc:Ignorable="w14 w15 w16se w16cid wp14">
+  <w15:person w15:author="Julie White">
+    <w15:presenceInfo w15:providerId="Windows Live" w15:userId="fb992c2cae0130b8"/>
+  </w15:person>
+</w15:people>
 </file>
 
 <file path=word/styles.xml><?xml version="1.0" encoding="utf-8"?>
@@ -18723,6 +19185,16 @@
       </w:tblBorders>
     </w:tblPr>
   </w:style>
+  <w:style w:type="character" w:styleId="PlaceholderText">
+    <w:name w:val="Placeholder Text"/>
+    <w:basedOn w:val="DefaultParagraphFont"/>
+    <w:uiPriority w:val="99"/>
+    <w:semiHidden/>
+    <w:rsid w:val="00F02462"/>
+    <w:rPr>
+      <w:color w:val="808080"/>
+    </w:rPr>
+  </w:style>
 </w:styles>
 </file>
 
@@ -19016,7 +19488,7 @@
 </file>
 
 <file path=customXml/itemProps1.xml><?xml version="1.0" encoding="utf-8"?>
-<ds:datastoreItem xmlns:ds="http://schemas.openxmlformats.org/officeDocument/2006/customXml" ds:itemID="{4DDAAFF7-8DDF-419D-87A3-059C868B1918}">
+<ds:datastoreItem xmlns:ds="http://schemas.openxmlformats.org/officeDocument/2006/customXml" ds:itemID="{3359AFA5-F8CA-4836-9E34-FCD0C689EF94}">
   <ds:schemaRefs>
     <ds:schemaRef ds:uri="http://schemas.openxmlformats.org/officeDocument/2006/bibliography"/>
   </ds:schemaRefs>

</xml_diff>

<commit_message>
Add Yi and Tony from Melbourne, update author affiliations
</commit_message>
<xml_diff>
--- a/Manuscript/MeshMonk_Manuscript.docx
+++ b/Manuscript/MeshMonk_Manuscript.docx
@@ -6,13 +6,13 @@
       <w:pPr>
         <w:pStyle w:val="Title"/>
       </w:pPr>
-      <w:proofErr w:type="spellStart"/>
-      <w:r>
-        <w:t>MeshMonk</w:t>
-      </w:r>
-      <w:proofErr w:type="spellEnd"/>
-      <w:r>
-        <w:t>: open-source large-scale intensive 3D phenotyping</w:t>
+      <w:r>
+        <w:t>MeshMonk: open-source</w:t>
+      </w:r>
+      <w:bookmarkStart w:id="0" w:name="_GoBack"/>
+      <w:bookmarkEnd w:id="0"/>
+      <w:r>
+        <w:t xml:space="preserve"> large-scale intensive 3D phenotyping</w:t>
       </w:r>
     </w:p>
     <w:p>
@@ -53,12 +53,24 @@
         <w:rPr>
           <w:vertAlign w:val="superscript"/>
         </w:rPr>
-        <w:t>3,4</w:t>
-      </w:r>
-      <w:r>
+        <w:t>2</w:t>
+      </w:r>
+      <w:r>
+        <w:rPr>
+          <w:vertAlign w:val="superscript"/>
+        </w:rPr>
         <w:t>,</w:t>
       </w:r>
       <w:r>
+        <w:rPr>
+          <w:vertAlign w:val="superscript"/>
+        </w:rPr>
+        <w:t>3</w:t>
+      </w:r>
+      <w:r>
+        <w:t>,</w:t>
+      </w:r>
+      <w:r>
         <w:t xml:space="preserve"> </w:t>
       </w:r>
       <w:r>
@@ -68,12 +80,36 @@
         <w:rPr>
           <w:vertAlign w:val="superscript"/>
         </w:rPr>
-        <w:t>5,6,7</w:t>
-      </w:r>
-      <w:r>
+        <w:t>4</w:t>
+      </w:r>
+      <w:r>
+        <w:rPr>
+          <w:vertAlign w:val="superscript"/>
+        </w:rPr>
         <w:t>,</w:t>
       </w:r>
       <w:r>
+        <w:rPr>
+          <w:vertAlign w:val="superscript"/>
+        </w:rPr>
+        <w:t>5</w:t>
+      </w:r>
+      <w:r>
+        <w:rPr>
+          <w:vertAlign w:val="superscript"/>
+        </w:rPr>
+        <w:t>,</w:t>
+      </w:r>
+      <w:r>
+        <w:rPr>
+          <w:vertAlign w:val="superscript"/>
+        </w:rPr>
+        <w:t>6</w:t>
+      </w:r>
+      <w:r>
+        <w:t>,</w:t>
+      </w:r>
+      <w:r>
         <w:t xml:space="preserve"> </w:t>
       </w:r>
       <w:r>
@@ -89,7 +125,7 @@
         <w:rPr>
           <w:vertAlign w:val="superscript"/>
         </w:rPr>
-        <w:t>2</w:t>
+        <w:t>7</w:t>
       </w:r>
       <w:r>
         <w:t>,</w:t>
@@ -113,12 +149,54 @@
         <w:t>9</w:t>
       </w:r>
       <w:r>
-        <w:t>, Stefan Van Dongen</w:t>
+        <w:t xml:space="preserve">, </w:t>
+      </w:r>
+      <w:r>
+        <w:t>Yi Fan</w:t>
       </w:r>
       <w:r>
         <w:rPr>
           <w:vertAlign w:val="superscript"/>
         </w:rPr>
+        <w:t>4,5,10</w:t>
+      </w:r>
+      <w:r>
+        <w:t xml:space="preserve">, Tony </w:t>
+      </w:r>
+      <w:r>
+        <w:rPr>
+          <w:vertAlign w:val="superscript"/>
+        </w:rPr>
+        <w:t>Penington</w:t>
+      </w:r>
+      <w:r>
+        <w:rPr>
+          <w:vertAlign w:val="superscript"/>
+        </w:rPr>
+        <w:t>4,</w:t>
+      </w:r>
+      <w:r>
+        <w:rPr>
+          <w:vertAlign w:val="superscript"/>
+        </w:rPr>
+        <w:t>5</w:t>
+      </w:r>
+      <w:r>
+        <w:rPr>
+          <w:vertAlign w:val="superscript"/>
+        </w:rPr>
+        <w:t>,6</w:t>
+      </w:r>
+      <w:r>
+        <w:t xml:space="preserve">, </w:t>
+      </w:r>
+      <w:r>
+        <w:t>Stefan Van Dongen</w:t>
+      </w:r>
+      <w:r>
+        <w:rPr>
+          <w:vertAlign w:val="superscript"/>
+        </w:rPr>
         <w:t>8</w:t>
       </w:r>
       <w:r>
@@ -137,7 +215,13 @@
         <w:rPr>
           <w:vertAlign w:val="superscript"/>
         </w:rPr>
-        <w:t>3,4*</w:t>
+        <w:t>2,3</w:t>
+      </w:r>
+      <w:r>
+        <w:rPr>
+          <w:vertAlign w:val="superscript"/>
+        </w:rPr>
+        <w:t>*</w:t>
       </w:r>
     </w:p>
     <w:p>
@@ -186,7 +270,7 @@
           <w:rFonts w:cs="Times New Roman"/>
           <w:szCs w:val="24"/>
         </w:rPr>
-        <w:t>Department of Biology, The Pennsylvania State University, University Park, PA, USA.</w:t>
+        <w:t>Department of Electrical Engineering, ESAT/PSI, KU Leuven, Leuven, Belgium</w:t>
       </w:r>
     </w:p>
     <w:p>
@@ -210,7 +294,7 @@
           <w:rFonts w:cs="Times New Roman"/>
           <w:szCs w:val="24"/>
         </w:rPr>
-        <w:t>Department of Electrical Engineering, ESAT/PSI, KU Leuven, Leuven, Belgium</w:t>
+        <w:t>Medical Imaging Research Center, MIRC, UZ Leuven, Leuven, Belgium</w:t>
       </w:r>
     </w:p>
     <w:p>
@@ -234,7 +318,7 @@
           <w:rFonts w:cs="Times New Roman"/>
           <w:szCs w:val="24"/>
         </w:rPr>
-        <w:t>Medical Imaging Research Center, MIRC, UZ Leuven, Leuven, Belgium</w:t>
+        <w:t>Mudoch Children’s Research Institute, Melbourne, Australia</w:t>
       </w:r>
     </w:p>
     <w:p>
@@ -258,7 +342,14 @@
           <w:rFonts w:cs="Times New Roman"/>
           <w:szCs w:val="24"/>
         </w:rPr>
-        <w:t>Mudoch Children’s Research Institute, Melbourne, Australia</w:t>
+        <w:t>Royal</w:t>
+      </w:r>
+      <w:r>
+        <w:rPr>
+          <w:rFonts w:cs="Times New Roman"/>
+          <w:szCs w:val="24"/>
+        </w:rPr>
+        <w:t xml:space="preserve"> Children’s Hospital, Melbourne, Australia</w:t>
       </w:r>
     </w:p>
     <w:p>
@@ -282,14 +373,7 @@
           <w:rFonts w:cs="Times New Roman"/>
           <w:szCs w:val="24"/>
         </w:rPr>
-        <w:t>Royal</w:t>
-      </w:r>
-      <w:r>
-        <w:rPr>
-          <w:rFonts w:cs="Times New Roman"/>
-          <w:szCs w:val="24"/>
-        </w:rPr>
-        <w:t xml:space="preserve"> Children’s Hospital, Melbourne, Australia</w:t>
+        <w:t>Department of Pediatrics, University of Melbourne, Melbourne Australia</w:t>
       </w:r>
     </w:p>
     <w:p>
@@ -313,7 +397,7 @@
           <w:rFonts w:cs="Times New Roman"/>
           <w:szCs w:val="24"/>
         </w:rPr>
-        <w:t>Department of Pediatrics, University of Melbourne, Melbourne Australia</w:t>
+        <w:t>Department of Biology, The Pennsylvania State University, University Park, PA, USA.</w:t>
       </w:r>
     </w:p>
     <w:p>
@@ -375,166 +459,179 @@
       <w:r>
         <w:rPr>
           <w:rFonts w:cs="Times New Roman"/>
-          <w:b/>
-          <w:szCs w:val="24"/>
-        </w:rPr>
-        <w:t xml:space="preserve">* Correspondence: </w:t>
-      </w:r>
-      <w:r>
-        <w:rPr>
-          <w:rFonts w:cs="Times New Roman"/>
-          <w:b/>
-          <w:szCs w:val="24"/>
-        </w:rPr>
-        <w:br/>
-      </w:r>
-      <w:r>
-        <w:rPr>
-          <w:rFonts w:cs="Times New Roman"/>
-          <w:szCs w:val="24"/>
-        </w:rPr>
-        <w:t>jdw345@psu.edu</w:t>
-      </w:r>
-      <w:r>
-        <w:rPr>
-          <w:rFonts w:cs="Times New Roman"/>
-          <w:szCs w:val="24"/>
-        </w:rPr>
-        <w:t xml:space="preserve">; </w:t>
-      </w:r>
-      <w:r>
-        <w:rPr>
-          <w:rFonts w:cs="Times New Roman"/>
-          <w:szCs w:val="24"/>
-        </w:rPr>
-        <w:t>peter.claes@kuleuven.be</w:t>
+          <w:szCs w:val="24"/>
+          <w:vertAlign w:val="superscript"/>
+        </w:rPr>
+        <w:t>10</w:t>
+      </w:r>
+      <w:r>
+        <w:rPr>
+          <w:rFonts w:cs="Times New Roman"/>
+          <w:szCs w:val="24"/>
+        </w:rPr>
+        <w:t>Melbourne Dental School</w:t>
+      </w:r>
+      <w:r>
+        <w:rPr>
+          <w:rFonts w:cs="Times New Roman"/>
+          <w:szCs w:val="24"/>
+        </w:rPr>
+        <w:t>, University of Melbourne, Melbourne Australia</w:t>
       </w:r>
     </w:p>
     <w:p>
       <w:pPr>
-        <w:pStyle w:val="AuthorList"/>
-        <w:rPr>
-          <w:b w:val="0"/>
-        </w:rPr>
-      </w:pPr>
-      <w:r>
-        <w:t xml:space="preserve">Keywords: </w:t>
-      </w:r>
-      <w:r>
-        <w:t>Automated landmarking</w:t>
-      </w:r>
-      <w:r>
-        <w:rPr>
-          <w:vertAlign w:val="subscript"/>
-        </w:rPr>
-        <w:t>1</w:t>
-      </w:r>
-      <w:r>
-        <w:t xml:space="preserve">, </w:t>
-      </w:r>
-      <w:r>
-        <w:t>automated phenotyping</w:t>
-      </w:r>
-      <w:r>
-        <w:rPr>
-          <w:vertAlign w:val="subscript"/>
-        </w:rPr>
-        <w:t>2</w:t>
-      </w:r>
-      <w:r>
-        <w:t xml:space="preserve">, </w:t>
-      </w:r>
-      <w:r>
-        <w:t>non-rigid registration</w:t>
-      </w:r>
-      <w:r>
-        <w:rPr>
-          <w:vertAlign w:val="subscript"/>
-        </w:rPr>
-        <w:t>3</w:t>
-      </w:r>
-      <w:r>
-        <w:t xml:space="preserve">, </w:t>
-      </w:r>
-      <w:r>
-        <w:t>phenomics</w:t>
-      </w:r>
-      <w:r>
-        <w:rPr>
-          <w:vertAlign w:val="subscript"/>
-        </w:rPr>
-        <w:t>4</w:t>
-      </w:r>
-      <w:r>
-        <w:t xml:space="preserve">, </w:t>
-      </w:r>
-      <w:r>
-        <w:t>genomics</w:t>
-      </w:r>
-      <w:r>
-        <w:rPr>
-          <w:vertAlign w:val="subscript"/>
-        </w:rPr>
-        <w:t>5</w:t>
-      </w:r>
-      <w:r>
-        <w:t xml:space="preserve">, </w:t>
-      </w:r>
-      <w:r>
-        <w:t>morphometrics</w:t>
-      </w:r>
-      <w:r>
-        <w:rPr>
-          <w:vertAlign w:val="subscript"/>
-        </w:rPr>
-        <w:t>6</w:t>
-      </w:r>
-      <w:r>
-        <w:t>, 3D</w:t>
-      </w:r>
-      <w:r>
-        <w:rPr>
-          <w:vertAlign w:val="subscript"/>
-        </w:rPr>
-        <w:t>7</w:t>
-      </w:r>
-      <w:r>
-        <w:t>, facial variation</w:t>
-      </w:r>
-      <w:r>
-        <w:rPr>
-          <w:vertAlign w:val="subscript"/>
-        </w:rPr>
-        <w:t>8</w:t>
-      </w:r>
-      <w:r>
-        <w:t>.</w:t>
+        <w:spacing w:before="240" w:after="0"/>
+        <w:rPr>
+          <w:rFonts w:cs="Times New Roman"/>
+          <w:szCs w:val="24"/>
+        </w:rPr>
+      </w:pPr>
+      <w:r>
+        <w:rPr>
+          <w:rFonts w:cs="Times New Roman"/>
+          <w:b/>
+          <w:szCs w:val="24"/>
+        </w:rPr>
+        <w:t xml:space="preserve">* Correspondence: </w:t>
+      </w:r>
+      <w:r>
+        <w:rPr>
+          <w:rFonts w:cs="Times New Roman"/>
+          <w:b/>
+          <w:szCs w:val="24"/>
+        </w:rPr>
+        <w:br/>
+      </w:r>
+      <w:r>
+        <w:rPr>
+          <w:rFonts w:cs="Times New Roman"/>
+          <w:szCs w:val="24"/>
+        </w:rPr>
+        <w:t>jdw345@psu.edu</w:t>
+      </w:r>
+      <w:r>
+        <w:rPr>
+          <w:rFonts w:cs="Times New Roman"/>
+          <w:szCs w:val="24"/>
+        </w:rPr>
+        <w:t xml:space="preserve">; </w:t>
+      </w:r>
+      <w:r>
+        <w:rPr>
+          <w:rFonts w:cs="Times New Roman"/>
+          <w:szCs w:val="24"/>
+        </w:rPr>
+        <w:t>peter.claes@kuleuven.be</w:t>
       </w:r>
     </w:p>
     <w:p>
       <w:pPr>
         <w:pStyle w:val="AuthorList"/>
-      </w:pPr>
-      <w:r>
-        <w:t>Abstract</w:t>
+        <w:rPr>
+          <w:b w:val="0"/>
+        </w:rPr>
+      </w:pPr>
+      <w:r>
+        <w:t xml:space="preserve">Keywords: </w:t>
+      </w:r>
+      <w:r>
+        <w:t>Automated landmarking</w:t>
+      </w:r>
+      <w:r>
+        <w:rPr>
+          <w:vertAlign w:val="subscript"/>
+        </w:rPr>
+        <w:t>1</w:t>
+      </w:r>
+      <w:r>
+        <w:t xml:space="preserve">, </w:t>
+      </w:r>
+      <w:r>
+        <w:t>automated phenotyping</w:t>
+      </w:r>
+      <w:r>
+        <w:rPr>
+          <w:vertAlign w:val="subscript"/>
+        </w:rPr>
+        <w:t>2</w:t>
+      </w:r>
+      <w:r>
+        <w:t xml:space="preserve">, </w:t>
+      </w:r>
+      <w:r>
+        <w:t>non-rigid registration</w:t>
+      </w:r>
+      <w:r>
+        <w:rPr>
+          <w:vertAlign w:val="subscript"/>
+        </w:rPr>
+        <w:t>3</w:t>
+      </w:r>
+      <w:r>
+        <w:t xml:space="preserve">, </w:t>
+      </w:r>
+      <w:r>
+        <w:t>phenomics</w:t>
+      </w:r>
+      <w:r>
+        <w:rPr>
+          <w:vertAlign w:val="subscript"/>
+        </w:rPr>
+        <w:t>4</w:t>
+      </w:r>
+      <w:r>
+        <w:t xml:space="preserve">, </w:t>
+      </w:r>
+      <w:r>
+        <w:t>genomics</w:t>
+      </w:r>
+      <w:r>
+        <w:rPr>
+          <w:vertAlign w:val="subscript"/>
+        </w:rPr>
+        <w:t>5</w:t>
+      </w:r>
+      <w:r>
+        <w:t xml:space="preserve">, </w:t>
+      </w:r>
+      <w:r>
+        <w:t>morphometrics</w:t>
+      </w:r>
+      <w:r>
+        <w:rPr>
+          <w:vertAlign w:val="subscript"/>
+        </w:rPr>
+        <w:t>6</w:t>
+      </w:r>
+      <w:r>
+        <w:t>, 3D</w:t>
+      </w:r>
+      <w:r>
+        <w:rPr>
+          <w:vertAlign w:val="subscript"/>
+        </w:rPr>
+        <w:t>7</w:t>
+      </w:r>
+      <w:r>
+        <w:t>, facial variation</w:t>
+      </w:r>
+      <w:r>
+        <w:rPr>
+          <w:vertAlign w:val="subscript"/>
+        </w:rPr>
+        <w:t>8</w:t>
+      </w:r>
+      <w:r>
+        <w:t>.</w:t>
       </w:r>
     </w:p>
     <w:p>
       <w:pPr>
-        <w:spacing w:after="0"/>
-        <w:rPr>
-          <w:rFonts w:cs="Times New Roman"/>
-          <w:szCs w:val="24"/>
-          <w:u w:val="single"/>
-        </w:rPr>
-      </w:pPr>
-      <w:r>
-        <w:rPr>
-          <w:rFonts w:cs="Times New Roman"/>
-          <w:szCs w:val="24"/>
-          <w:u w:val="single"/>
-        </w:rPr>
-        <w:t>Introduction</w:t>
+        <w:pStyle w:val="AuthorList"/>
+      </w:pPr>
+      <w:r>
+        <w:t>Abstract</w:t>
       </w:r>
     </w:p>
     <w:p>
@@ -543,14 +640,16 @@
         <w:rPr>
           <w:rFonts w:cs="Times New Roman"/>
           <w:szCs w:val="24"/>
-        </w:rPr>
-      </w:pPr>
-      <w:r>
-        <w:rPr>
-          <w:rFonts w:cs="Times New Roman"/>
-          <w:szCs w:val="24"/>
-        </w:rPr>
-        <w:t xml:space="preserve">In the post-genomics era, emphasis has been placed on disentangling ‘genotype-phenotype’ connections so that the biological basis of complex phenotypes can be understood. However, our ability to efficiently and comprehensively characterize phenotypes lags behind our ability to characterize genomes. Anthropometric studies of morphology have traditionally relied on sparse sets of landmarks manually placed on images, from which linear distances and angles are calculated to be used in genetic association studies. This requires the tedious placement of landmarks on many images and is error prone and sensitive to individual differences among observers. Here, we report a toolbox for fast and reproducible high-throughput phenotyping of 3D images. While we demonstrate the utility of this method using 3D facial images, the procedure can also be applied to 3D scans of other complex morphological structures, such as the human brain and skeletal bones. </w:t>
+          <w:u w:val="single"/>
+        </w:rPr>
+      </w:pPr>
+      <w:r>
+        <w:rPr>
+          <w:rFonts w:cs="Times New Roman"/>
+          <w:szCs w:val="24"/>
+          <w:u w:val="single"/>
+        </w:rPr>
+        <w:t>Introduction</w:t>
       </w:r>
     </w:p>
     <w:p>
@@ -559,16 +658,14 @@
         <w:rPr>
           <w:rFonts w:cs="Times New Roman"/>
           <w:szCs w:val="24"/>
-          <w:u w:val="single"/>
-        </w:rPr>
-      </w:pPr>
-      <w:r>
-        <w:rPr>
-          <w:rFonts w:cs="Times New Roman"/>
-          <w:szCs w:val="24"/>
-          <w:u w:val="single"/>
-        </w:rPr>
-        <w:t>Methods</w:t>
+        </w:rPr>
+      </w:pPr>
+      <w:r>
+        <w:rPr>
+          <w:rFonts w:cs="Times New Roman"/>
+          <w:szCs w:val="24"/>
+        </w:rPr>
+        <w:t xml:space="preserve">In the post-genomics era, emphasis has been placed on disentangling ‘genotype-phenotype’ connections so that the biological basis of complex phenotypes can be understood. However, our ability to efficiently and comprehensively characterize phenotypes lags behind our ability to characterize genomes. Anthropometric studies of morphology have traditionally relied on sparse sets of landmarks manually placed on images, from which linear distances and angles are calculated to be used in genetic association studies. This requires the tedious placement of landmarks on many images and is error prone and sensitive to individual differences among observers. Here, we report a toolbox for fast and reproducible high-throughput phenotyping of 3D images. While we demonstrate the utility of this method using 3D facial images, the procedure can also be applied to 3D scans of other complex morphological structures, such as the human brain and skeletal bones. </w:t>
       </w:r>
     </w:p>
     <w:p>
@@ -577,59 +674,17 @@
         <w:rPr>
           <w:rFonts w:cs="Times New Roman"/>
           <w:szCs w:val="24"/>
-        </w:rPr>
-      </w:pPr>
-      <w:r>
-        <w:rPr>
-          <w:rFonts w:cs="Times New Roman"/>
-          <w:szCs w:val="24"/>
+          <w:u w:val="single"/>
+        </w:rPr>
+      </w:pPr>
+      <w:r>
+        <w:rPr>
+          <w:rFonts w:cs="Times New Roman"/>
+          <w:szCs w:val="24"/>
+          <w:u w:val="single"/>
         </w:rPr>
         <w:lastRenderedPageBreak/>
-        <w:t xml:space="preserve">Given a facial image (target) with five crude positioning landmarks, a rigid registration is first used to orient an anthropometric mask (reference) to the target scan. Then, using a weighted k-nearest neighbors and a </w:t>
-      </w:r>
-      <w:proofErr w:type="spellStart"/>
-      <w:r>
-        <w:rPr>
-          <w:rFonts w:cs="Times New Roman"/>
-          <w:szCs w:val="24"/>
-        </w:rPr>
-        <w:t>visco</w:t>
-      </w:r>
-      <w:proofErr w:type="spellEnd"/>
-      <w:r>
-        <w:rPr>
-          <w:rFonts w:cs="Times New Roman"/>
-          <w:szCs w:val="24"/>
-        </w:rPr>
-        <w:t>-elastic transformation model, the reference is transformed to fit the specific shape of the target. For facial scans, this results in homologous spatially dense (N=7,160) quasi-landmark configurations for all 3D images. As validation, a dataset (N=4</w:t>
-      </w:r>
-      <w:r>
-        <w:rPr>
-          <w:rFonts w:cs="Times New Roman"/>
-          <w:szCs w:val="24"/>
-        </w:rPr>
-        <w:t>1</w:t>
-      </w:r>
-      <w:r>
-        <w:rPr>
-          <w:rFonts w:cs="Times New Roman"/>
-          <w:szCs w:val="24"/>
-        </w:rPr>
-        <w:t>) with 19 manually-placed landmarks was superimposed onto the reference</w:t>
-      </w:r>
-      <w:r>
-        <w:rPr>
-          <w:rFonts w:cs="Times New Roman"/>
-          <w:szCs w:val="24"/>
-        </w:rPr>
-        <w:t xml:space="preserve"> in a leave-one-out approach</w:t>
-      </w:r>
-      <w:r>
-        <w:rPr>
-          <w:rFonts w:cs="Times New Roman"/>
-          <w:szCs w:val="24"/>
-        </w:rPr>
-        <w:t xml:space="preserve"> to identify the closest barycentric coordinate on the mask. These coordinates were then projected back onto the training faces and the manual and automatic landmark placements were compared. </w:t>
+        <w:t>Methods</w:t>
       </w:r>
     </w:p>
     <w:p>
@@ -638,16 +693,42 @@
         <w:rPr>
           <w:rFonts w:cs="Times New Roman"/>
           <w:szCs w:val="24"/>
-          <w:u w:val="single"/>
-        </w:rPr>
-      </w:pPr>
-      <w:r>
-        <w:rPr>
-          <w:rFonts w:cs="Times New Roman"/>
-          <w:szCs w:val="24"/>
-          <w:u w:val="single"/>
-        </w:rPr>
-        <w:t>Results and Conclusion</w:t>
+        </w:rPr>
+      </w:pPr>
+      <w:r>
+        <w:rPr>
+          <w:rFonts w:cs="Times New Roman"/>
+          <w:szCs w:val="24"/>
+        </w:rPr>
+        <w:t>Given a facial image (target) with five crude positioning landmarks, a rigid registration is first used to orient an anthropometric mask (reference) to the target scan. Then, using a weighted k-nearest neighbors and a visco-elastic transformation model, the reference is transformed to fit the specific shape of the target. For facial scans, this results in homologous spatially dense (N=7,160) quasi-landmark configurations for all 3D images. As validation, a dataset (N=4</w:t>
+      </w:r>
+      <w:r>
+        <w:rPr>
+          <w:rFonts w:cs="Times New Roman"/>
+          <w:szCs w:val="24"/>
+        </w:rPr>
+        <w:t>1</w:t>
+      </w:r>
+      <w:r>
+        <w:rPr>
+          <w:rFonts w:cs="Times New Roman"/>
+          <w:szCs w:val="24"/>
+        </w:rPr>
+        <w:t>) with 19 manually-placed landmarks was superimposed onto the reference</w:t>
+      </w:r>
+      <w:r>
+        <w:rPr>
+          <w:rFonts w:cs="Times New Roman"/>
+          <w:szCs w:val="24"/>
+        </w:rPr>
+        <w:t xml:space="preserve"> in a leave-one-out approach</w:t>
+      </w:r>
+      <w:r>
+        <w:rPr>
+          <w:rFonts w:cs="Times New Roman"/>
+          <w:szCs w:val="24"/>
+        </w:rPr>
+        <w:t xml:space="preserve"> to identify the closest barycentric coordinate on the mask. These coordinates were then projected back onto the training faces and the manual and automatic landmark placements were compared. </w:t>
       </w:r>
     </w:p>
     <w:p>
@@ -656,174 +737,70 @@
         <w:rPr>
           <w:rFonts w:cs="Times New Roman"/>
           <w:szCs w:val="24"/>
-        </w:rPr>
-      </w:pPr>
-      <w:r>
-        <w:rPr>
-          <w:rFonts w:cs="Times New Roman"/>
-          <w:szCs w:val="24"/>
-        </w:rPr>
-        <w:t xml:space="preserve">We demonstrate that this method is </w:t>
-      </w:r>
-      <w:r>
-        <w:rPr>
-          <w:rFonts w:cs="Times New Roman"/>
-          <w:szCs w:val="24"/>
-        </w:rPr>
-        <w:t xml:space="preserve">highly accurate, with an average Euclidean distance between the manual and automatic placements of ~1.2 mm. The process is robust to variation due to scan quality, camera systems, and ancestries. Though validated using 19 landmarks, for comparison with traditional methods, this method allows for automated dense phenotyping, freeing the researcher from the use of a limited number of landmarks and allowing for more comprehensive investigations of facial shape variation. This expansion opens up an exciting avenue of study in assessing genomic and </w:t>
-      </w:r>
-      <w:proofErr w:type="spellStart"/>
-      <w:r>
-        <w:rPr>
-          <w:rFonts w:cs="Times New Roman"/>
-          <w:szCs w:val="24"/>
-        </w:rPr>
-        <w:t>phenomic</w:t>
-      </w:r>
-      <w:proofErr w:type="spellEnd"/>
-      <w:r>
-        <w:rPr>
-          <w:rFonts w:cs="Times New Roman"/>
-          <w:szCs w:val="24"/>
-        </w:rPr>
-        <w:t xml:space="preserve"> data to better understand the genetic contributions to complex morphological traits.</w:t>
+          <w:u w:val="single"/>
+        </w:rPr>
+      </w:pPr>
+      <w:r>
+        <w:rPr>
+          <w:rFonts w:cs="Times New Roman"/>
+          <w:szCs w:val="24"/>
+          <w:u w:val="single"/>
+        </w:rPr>
+        <w:t>Results and Conclusion</w:t>
       </w:r>
     </w:p>
     <w:p>
       <w:pPr>
-        <w:pStyle w:val="Heading1"/>
-      </w:pPr>
-      <w:r>
-        <w:t>Introduction</w:t>
+        <w:spacing w:after="0"/>
+        <w:rPr>
+          <w:rFonts w:cs="Times New Roman"/>
+          <w:szCs w:val="24"/>
+        </w:rPr>
+      </w:pPr>
+      <w:r>
+        <w:rPr>
+          <w:rFonts w:cs="Times New Roman"/>
+          <w:szCs w:val="24"/>
+        </w:rPr>
+        <w:t xml:space="preserve">We demonstrate that this method is </w:t>
+      </w:r>
+      <w:r>
+        <w:rPr>
+          <w:rFonts w:cs="Times New Roman"/>
+          <w:szCs w:val="24"/>
+        </w:rPr>
+        <w:t>highly accurate, with an average Euclidean distance between the manual and automatic placements of ~1.2 mm. The process is robust to variation due to scan quality, camera systems, and ancestries. Though validated using 19 landmarks, for comparison with traditional methods, this method allows for automated dense phenotyping, freeing the researcher from the use of a limited number of landmarks and allowing for more comprehensive investigations of facial shape variation. This expansion opens up an exciting avenue of study in assessing genomic and phenomic data to better understand the genetic contributions to complex morphological traits.</w:t>
       </w:r>
     </w:p>
     <w:p>
-      <w:r>
-        <w:t xml:space="preserve">The phenotypic complement to genomics is </w:t>
-      </w:r>
-      <w:proofErr w:type="spellStart"/>
-      <w:r>
-        <w:rPr>
-          <w:i/>
-        </w:rPr>
-        <w:t>phenomics</w:t>
-      </w:r>
-      <w:proofErr w:type="spellEnd"/>
-      <w:r>
-        <w:t>, which aims to obtain high-throughput and high-dimensional phenotyping in line with our ab</w:t>
-      </w:r>
-      <w:r>
-        <w:t xml:space="preserve">ility to characterize genomes </w:t>
-      </w:r>
-      <w:r>
-        <w:fldChar w:fldCharType="begin" w:fldLock="1"/>
-      </w:r>
-      <w:r>
-        <w:instrText>ADDIN CSL_CITATION {"citationItems":[{"id":"ITEM-1","itemData":{"DOI":"10.1038/nrg2897","ISBN":"1471-0064 (Electronic)\\r1471-0056 (Linking)","ISSN":"14710056","PMID":"21085204","abstract":"A key goal of biology is to understand phenotypic characteristics, such as health, disease and evolutionary fitness. Phenotypic variation is produced through a complex web of interactions between genotype and environment, and such a 'genotype-phenotype' map is inaccessible without the detailed phenotypic data that allow these interactions to be studied. Despite this need, our ability to characterize phenomes - the full set of phenotypes of an individual - lags behind our ability to characterize genomes. Phenomics should be recognized and pursued as an independent discipline to enable the development and adoption of high-throughput and high-dimensional phenotyping.","author":[{"dropping-particle":"","family":"Houle","given":"David","non-dropping-particle":"","parse-names":false,"suffix":""},{"dropping-particle":"","family":"Govindaraju","given":"Diddahally R.","non-dropping-particle":"","parse-names":false,"suffix":""},{"dropping-particle":"","family":"Omholt","given":"Stig","non-dropping-particle":"","parse-names":false,"suffix":""}],"container-title":"Nature Reviews Genetics","id":"ITEM-1","issued":{"date-parts":[["2010"]]},"page":"855-866","title":"Phenomics: The next challenge","type":"article-journal","volume":"11"},"uris":["http://www.mendeley.com/documents/?uuid=a0e5cb05-6f9a-4169-8b77-c13a7f3c6e41","http://www.mendeley.com/documents/?uuid=2e21e226-b0a9-4ed6-9a65-4b8a74f04108"]}],"mendeley":{"formattedCitation":"(Houle et al., 2010)","plainTextFormattedCitation":"(Houle et al., 2010)","previouslyFormattedCitation":"(Houle et al., 2010)"},"properties":{"noteIndex":0},"schema":"https://github.com/citation-style-language/schema/raw/master/csl-citation.json"}</w:instrText>
-      </w:r>
-      <w:r>
-        <w:fldChar w:fldCharType="separate"/>
-      </w:r>
-      <w:r>
-        <w:rPr>
-          <w:noProof/>
-        </w:rPr>
-        <w:t>(Houle et al., 2010)</w:t>
-      </w:r>
-      <w:r>
-        <w:fldChar w:fldCharType="end"/>
-      </w:r>
-      <w:r>
-        <w:t xml:space="preserve">. The paradigm shift is simple and similar to the one made in the Human Genome </w:t>
-      </w:r>
-      <w:r>
-        <w:t>P</w:t>
-      </w:r>
-      <w:r>
-        <w:t>roject: instead of ‘phenotyping as usual’ or measuring a limited set of simplified features that seem relevant, why not measure it all? In contrast to genomic technologies, which successfully measure and characterize complete genomes</w:t>
-      </w:r>
-      <w:r>
-        <w:t xml:space="preserve">, the </w:t>
-      </w:r>
-      <w:r>
-        <w:t xml:space="preserve">scientific </w:t>
-      </w:r>
-      <w:r>
-        <w:t xml:space="preserve">development </w:t>
-      </w:r>
-      <w:r>
-        <w:t>of</w:t>
-      </w:r>
-      <w:r>
-        <w:t xml:space="preserve"> </w:t>
-      </w:r>
-      <w:proofErr w:type="spellStart"/>
-      <w:r>
-        <w:t>phenomics</w:t>
-      </w:r>
-      <w:proofErr w:type="spellEnd"/>
-      <w:r>
-        <w:t xml:space="preserve"> lags behind. However, with the advent of new technologies, hardware exists for extensively and intensively collecting quantitative phenotypic data. For example, 3D image surface and/or medical scanners provide the optimal means to capture information of biological morphology and appearance at the </w:t>
-      </w:r>
-      <w:proofErr w:type="spellStart"/>
-      <w:r>
-        <w:t>phenomic</w:t>
-      </w:r>
-      <w:proofErr w:type="spellEnd"/>
-      <w:r>
-        <w:t xml:space="preserve"> level. Today, the challenge lies in the ability to provide semantic interpretations from large scale image data that capture the phenome in the context of genetic variations</w:t>
-      </w:r>
-      <w:r>
-        <w:t xml:space="preserve"> </w:t>
-      </w:r>
-      <w:r>
-        <w:fldChar w:fldCharType="begin" w:fldLock="1"/>
-      </w:r>
-      <w:r>
-        <w:instrText>ADDIN CSL_CITATION {"citationItems":[{"id":"ITEM-1","itemData":{"DOI":"10.1038/nmeth.1431","ISBN":"1548-7105 (Electronic) 1548-7091 (Linking)","ISSN":"15487105","PMID":"20195255","abstract":"Advances in imaging techniques and high-throughput technologies are providing scientists with unprecedented possibilities to visualize internal structures of cells, organs and organisms and to collect systematic image data characterizing genes and proteins on a large scale. To make the best use of these increasingly complex and large image data resources, the scientific community must be provided with methods to query, analyze and crosslink these resources to give an intuitive visual representation of the data. This review gives an overview of existing methods and tools for this purpose and highlights some of their limitations and challenges.","author":[{"dropping-particle":"","family":"Walter","given":"Thomas","non-dropping-particle":"","parse-names":false,"suffix":""},{"dropping-particle":"","family":"Shattuck","given":"David W.","non-dropping-particle":"","parse-names":false,"suffix":""},{"dropping-particle":"","family":"Baldock","given":"Richard","non-dropping-particle":"","parse-names":false,"suffix":""},{"dropping-particle":"","family":"Bastin","given":"Mark E.","non-dropping-particle":"","parse-names":false,"suffix":""},{"dropping-particle":"","family":"Carpenter","given":"Anne E.","non-dropping-particle":"","parse-names":false,"suffix":""},{"dropping-particle":"","family":"Duce","given":"Suzanne","non-dropping-particle":"","parse-names":false,"suffix":""},{"dropping-particle":"","family":"Ellenberg","given":"Jan","non-dropping-particle":"","parse-names":false,"suffix":""},{"dropping-particle":"","family":"Fraser","given":"Adam","non-dropping-particle":"","parse-names":false,"suffix":""},{"dropping-particle":"","family":"Hamilton","given":"Nicholas","non-dropping-particle":"","parse-names":false,"suffix":""},{"dropping-particle":"","family":"Pieper","given":"Steve","non-dropping-particle":"","parse-names":false,"suffix":""},{"dropping-particle":"","family":"Ragan","given":"Mark A.","non-dropping-particle":"","parse-names":false,"suffix":""},{"dropping-particle":"","family":"Schneider","given":"Jurgen E.","non-dropping-particle":"","parse-names":false,"suffix":""},{"dropping-particle":"","family":"Tomancak","given":"Pavel","non-dropping-particle":"","parse-names":false,"suffix":""},{"dropping-particle":"","family":"Hériché","given":"Jean Karim","non-dropping-particle":"","parse-names":false,"suffix":""}],"container-title":"Nature Methods","id":"ITEM-1","issued":{"date-parts":[["2010"]]},"page":"S26-S41","title":"Visualization of image data from cells to organisms","type":"article-journal","volume":"7"},"uris":["http://www.mendeley.com/documents/?uuid=c3ce9795-2ee4-47c7-bc78-b06f3b0aee87","http://www.mendeley.com/documents/?uuid=c1a8bb1c-656c-491f-ac57-f35ccd552d6b"]}],"mendeley":{"formattedCitation":"(Walter et al., 2010)","plainTextFormattedCitation":"(Walter et al., 2010)","previouslyFormattedCitation":"(Walter et al., 2010)"},"properties":{"noteIndex":0},"schema":"https://github.com/citation-style-language/schema/raw/master/csl-citation.json"}</w:instrText>
-      </w:r>
-      <w:r>
-        <w:fldChar w:fldCharType="separate"/>
-      </w:r>
-      <w:r>
-        <w:rPr>
-          <w:noProof/>
-        </w:rPr>
-        <w:t>(Walter et al., 2010)</w:t>
-      </w:r>
-      <w:r>
-        <w:fldChar w:fldCharType="end"/>
-      </w:r>
-      <w:r>
-        <w:t xml:space="preserve">, which is a challenge that we address with the development of the </w:t>
-      </w:r>
-      <w:proofErr w:type="spellStart"/>
-      <w:r>
-        <w:t>MeshMonk</w:t>
-      </w:r>
-      <w:proofErr w:type="spellEnd"/>
-      <w:r>
-        <w:t xml:space="preserve"> software. </w:t>
-      </w:r>
-      <w:r>
-        <w:t xml:space="preserve"> </w:t>
+      <w:pPr>
+        <w:pStyle w:val="Heading1"/>
+      </w:pPr>
+      <w:r>
+        <w:t>Introduction</w:t>
       </w:r>
     </w:p>
     <w:p>
       <w:r>
-        <w:t xml:space="preserve">Of interest to anthropologists, geneticists, biologists, and medical clinicians is the ability to accurately and reproducibly characterize anatomical structures, like a femur, skull, or face, such that underlying qualities about the structure can be understood. </w:t>
-      </w:r>
-      <w:r>
-        <w:t xml:space="preserve">The study of variation and covariation in anatomy can provide insights into the genetic causes and evolution of the anatomical structure. In addition, comparing the anatomy of an individual patient to a control population can indicate pathology to a medical practitioner. Traditionally, this has been achieved using visual clinical assessment or by taking measurements between manually placed anatomical ‘landmarks’. </w:t>
-      </w:r>
-      <w:r>
-        <w:t xml:space="preserve">Landmarks are traditionally defined as precise locations on biological forms that hold some developmental, functional, structural or evolutionary significance </w:t>
+        <w:t xml:space="preserve">The phenotypic complement to genomics is </w:t>
+      </w:r>
+      <w:r>
+        <w:rPr>
+          <w:i/>
+        </w:rPr>
+        <w:t>phenomics</w:t>
+      </w:r>
+      <w:r>
+        <w:t>, which aims to obtain high-throughput and high-dimensional phenotyping in line with our ab</w:t>
+      </w:r>
+      <w:r>
+        <w:t xml:space="preserve">ility to characterize genomes </w:t>
       </w:r>
       <w:r>
         <w:fldChar w:fldCharType="begin" w:fldLock="1"/>
       </w:r>
       <w:r>
-        <w:instrText>ADDIN CSL_CITATION {"citationItems":[{"id":"ITEM-1","itemData":{"DOI":"10.1002/ajpa.10174","author":[{"dropping-particle":"","family":"Richtsmeier","given":"Joan T.","non-dropping-particle":"","parse-names":false,"suffix":""},{"dropping-particle":"","family":"Burke Deleon","given":"Valerie","non-dropping-particle":"","parse-names":false,"suffix":""},{"dropping-particle":"","family":"Lele","given":"Subhash R","non-dropping-particle":"","parse-names":false,"suffix":""}],"container-title":"American Journal of Physical Anthropology","id":"ITEM-1","issue":"35","issued":{"date-parts":[["2002"]]},"page":"63-91","title":"The promise of geometric morphometrics","type":"article-journal","volume":"119"},"uris":["http://www.mendeley.com/documents/?uuid=8acab825-967d-4d56-90d4-4c98483599ce","http://www.mendeley.com/documents/?uuid=bbb9dd78-649d-431f-b4d1-ef90ad594e6c"]}],"mendeley":{"formattedCitation":"(Richtsmeier et al., 2002)","plainTextFormattedCitation":"(Richtsmeier et al., 2002)","previouslyFormattedCitation":"(Richtsmeier et al., 2002)"},"properties":{"noteIndex":0},"schema":"https://github.com/citation-style-language/schema/raw/master/csl-citation.json"}</w:instrText>
+        <w:instrText>ADDIN CSL_CITATION {"citationItems":[{"id":"ITEM-1","itemData":{"DOI":"10.1038/nrg2897","ISBN":"1471-0064 (Electronic)\\r1471-0056 (Linking)","ISSN":"14710056","PMID":"21085204","abstract":"A key goal of biology is to understand phenotypic characteristics, such as health, disease and evolutionary fitness. Phenotypic variation is produced through a complex web of interactions between genotype and environment, and such a 'genotype-phenotype' map is inaccessible without the detailed phenotypic data that allow these interactions to be studied. Despite this need, our ability to characterize phenomes - the full set of phenotypes of an individual - lags behind our ability to characterize genomes. Phenomics should be recognized and pursued as an independent discipline to enable the development and adoption of high-throughput and high-dimensional phenotyping.","author":[{"dropping-particle":"","family":"Houle","given":"David","non-dropping-particle":"","parse-names":false,"suffix":""},{"dropping-particle":"","family":"Govindaraju","given":"Diddahally R.","non-dropping-particle":"","parse-names":false,"suffix":""},{"dropping-particle":"","family":"Omholt","given":"Stig","non-dropping-particle":"","parse-names":false,"suffix":""}],"container-title":"Nature Reviews Genetics","id":"ITEM-1","issued":{"date-parts":[["2010"]]},"page":"855-866","title":"Phenomics: The next challenge","type":"article-journal","volume":"11"},"uris":["http://www.mendeley.com/documents/?uuid=a0e5cb05-6f9a-4169-8b77-c13a7f3c6e41","http://www.mendeley.com/documents/?uuid=2e21e226-b0a9-4ed6-9a65-4b8a74f04108"]}],"mendeley":{"formattedCitation":"(Houle et al., 2010)","plainTextFormattedCitation":"(Houle et al., 2010)","previouslyFormattedCitation":"(Houle et al., 2010)"},"properties":{"noteIndex":0},"schema":"https://github.com/citation-style-language/schema/raw/master/csl-citation.json"}</w:instrText>
       </w:r>
       <w:r>
         <w:fldChar w:fldCharType="separate"/>
@@ -832,19 +809,43 @@
         <w:rPr>
           <w:noProof/>
         </w:rPr>
-        <w:t>(Richtsmeier et al., 2002)</w:t>
+        <w:t>(Houle et al., 2010)</w:t>
       </w:r>
       <w:r>
         <w:fldChar w:fldCharType="end"/>
       </w:r>
       <w:r>
-        <w:t xml:space="preserve"> that are unambiguously defined and reliably locatable </w:t>
+        <w:t xml:space="preserve">. The paradigm shift is simple and similar to the one made in the Human Genome </w:t>
+      </w:r>
+      <w:r>
+        <w:t>P</w:t>
+      </w:r>
+      <w:r>
+        <w:t>roject: instead of ‘phenotyping as usual’ or measuring a limited set of simplified features that seem relevant, why not measure it all? In contrast to genomic technologies, which successfully measure and characterize complete genomes</w:t>
+      </w:r>
+      <w:r>
+        <w:t xml:space="preserve">, the </w:t>
+      </w:r>
+      <w:r>
+        <w:t xml:space="preserve">scientific </w:t>
+      </w:r>
+      <w:r>
+        <w:t xml:space="preserve">development </w:t>
+      </w:r>
+      <w:r>
+        <w:t>of</w:t>
+      </w:r>
+      <w:r>
+        <w:t xml:space="preserve"> phenomics lags behind. However, with the advent of new technologies, hardware exists for extensively and intensively collecting quantitative phenotypic data. For example, 3D image surface and/or medical scanners provide the optimal means to capture information of biological morphology and appearance at the phenomic level. Today, the challenge lies in the ability to provide semantic interpretations from large scale image data that capture the phenome in the context of genetic variations</w:t>
+      </w:r>
+      <w:r>
+        <w:t xml:space="preserve"> </w:t>
       </w:r>
       <w:r>
         <w:fldChar w:fldCharType="begin" w:fldLock="1"/>
       </w:r>
       <w:r>
-        <w:instrText>ADDIN CSL_CITATION {"citationItems":[{"id":"ITEM-1","itemData":{"author":[{"dropping-particle":"","family":"Richtsmeier","given":"Joan T.","non-dropping-particle":"","parse-names":false,"suffix":""},{"dropping-particle":"","family":"Paik","given":"Chul H.","non-dropping-particle":"","parse-names":false,"suffix":""},{"dropping-particle":"","family":"Elfert","given":"Peter C.","non-dropping-particle":"","parse-names":false,"suffix":""},{"dropping-particle":"","family":"Cole III","given":"Theodore M.","non-dropping-particle":"","parse-names":false,"suffix":""},{"dropping-particle":"","family":"Dahlman","given":"Holly R.","non-dropping-particle":"","parse-names":false,"suffix":""}],"container-title":"Cleft Palate-Craniofacial Journal","id":"ITEM-1","issue":"3","issued":{"date-parts":[["1995"]]},"page":"217-227","title":"Precision, Repeatibility, and Validation of the Localization of Cranial Landmarks Using Computed Tomography Scans","type":"article-journal","volume":"32"},"uris":["http://www.mendeley.com/documents/?uuid=093c26ca-ba9b-48fd-a0d1-937b2041fe58"]},{"id":"ITEM-2","itemData":{"DOI":"10.1002/ajmg.a.30959","ISBN":"1552-4825 (Print)\\r1552-4825 (Linking)","ISSN":"15524825","PMID":"16158436","abstract":"The genetic basis for complex phenotypes is currently of great interest for both clinical investigators and basic scientists. In order to acquire a thorough understanding of the translation from genotype to phenotype, highly precise measures of phenotypic variation are required. New technologies, such as 3D photogrammetry are being implemented in phenotypic studies due to their ability to collect data rapidly and non-invasively. Before these systems can be broadly implemented, the error associated with data collected from images acquired using these technologies must be assessed. This study investigates the precision, error, and repeatability associated with anthropometric landmark coordinate data collected from 3D digital photogrammetric images acquired with the 3dMDface System. Precision, error due to the imaging system, error due to digitization of the images, and repeatability are assessed in a sample of children and adults (n = 15). Results show that data collected from images with the 3dMDface System are highly repeatable and precise. The average error associated with the placement of landmarks is sub-millimeter; both the error due to digitization and due to the imaging system are very low. The few measures showing a higher degree of error include those crossing the labial fissure, which are influenced by even subtle movement of the mandible. These results suggest that 3D anthropometric data collected using the 3dMDface System are highly reliable and, therefore, useful for evaluation of clinical dysmorphology and surgery, analyses of genotype-phenotype correlations, and inheritance of complex phenotypes.","author":[{"dropping-particle":"","family":"Aldridge","given":"Kristina","non-dropping-particle":"","parse-names":false,"suffix":""},{"dropping-particle":"","family":"Boyadjiev","given":"Simeon A.","non-dropping-particle":"","parse-names":false,"suffix":""},{"dropping-particle":"","family":"Capone","given":"George T.","non-dropping-particle":"","parse-names":false,"suffix":""},{"dropping-particle":"","family":"DeLeon","given":"Valerie B.","non-dropping-particle":"","parse-names":false,"suffix":""},{"dropping-particle":"","family":"Richtsmeier","given":"Joan T.","non-dropping-particle":"","parse-names":false,"suffix":""}],"container-title":"American Journal of Medical Genetics","id":"ITEM-2","issue":"3","issued":{"date-parts":[["2005"]]},"page":"247-253","title":"Precision and error of three-dimensional phenotypic measures acquired from 3dMD photogrammetric images","type":"article-journal","volume":"138 A"},"uris":["http://www.mendeley.com/documents/?uuid=4419db9c-87b4-4507-b5bc-e9f4bf803261"]},{"id":"ITEM-3","itemData":{"author":[{"dropping-particle":"","family":"Corner","given":"Brian D.","non-dropping-particle":"","parse-names":false,"suffix":""},{"dropping-particle":"","family":"Lele","given":"Subhash","non-dropping-particle":"","parse-names":false,"suffix":""},{"dropping-particle":"","family":"Richtsmeier","given":"Joan T.","non-dropping-particle":"","parse-names":false,"suffix":""}],"container-title":"Journal of Quantative Anthropology","id":"ITEM-3","issued":{"date-parts":[["1992"]]},"page":"347-359","title":"Measuring Precision of Three-Dimensional Landmark Data","type":"article-journal","volume":"3"},"uris":["http://www.mendeley.com/documents/?uuid=99d57c29-e55b-4f0c-9aeb-a501dcf2cf73"]}],"mendeley":{"formattedCitation":"(Aldridge et al., 2005; Corner et al., 1992; Richtsmeier et al., 1995)","plainTextFormattedCitation":"(Aldridge et al., 2005; Corner et al., 1992; Richtsmeier et al., 1995)","previouslyFormattedCitation":"(Aldridge et al., 2005; Corner et al., 1992; Richtsmeier et al., 1995)"},"properties":{"noteIndex":0},"schema":"https://github.com/citation-style-language/schema/raw/master/csl-citation.json"}</w:instrText>
+        <w:instrText>ADDIN CSL_CITATION {"citationItems":[{"id":"ITEM-1","itemData":{"DOI":"10.1038/nmeth.1431","ISBN":"1548-7105 (Electronic) 1548-7091 (Linking)","ISSN":"15487105","PMID":"20195255","abstract":"Advances in imaging techniques and high-throughput technologies are providing scientists with unprecedented possibilities to visualize internal structures of cells, organs and organisms and to collect systematic image data characterizing genes and proteins on a large scale. To make the best use of these increasingly complex and large image data resources, the scientific community must be provided with methods to query, analyze and crosslink these resources to give an intuitive visual representation of the data. This review gives an overview of existing methods and tools for this purpose and highlights some of their limitations and challenges.","author":[{"dropping-particle":"","family":"Walter","given":"Thomas","non-dropping-particle":"","parse-names":false,"suffix":""},{"dropping-particle":"","family":"Shattuck","given":"David W.","non-dropping-particle":"","parse-names":false,"suffix":""},{"dropping-particle":"","family":"Baldock","given":"Richard","non-dropping-particle":"","parse-names":false,"suffix":""},{"dropping-particle":"","family":"Bastin","given":"Mark E.","non-dropping-particle":"","parse-names":false,"suffix":""},{"dropping-particle":"","family":"Carpenter","given":"Anne E.","non-dropping-particle":"","parse-names":false,"suffix":""},{"dropping-particle":"","family":"Duce","given":"Suzanne","non-dropping-particle":"","parse-names":false,"suffix":""},{"dropping-particle":"","family":"Ellenberg","given":"Jan","non-dropping-particle":"","parse-names":false,"suffix":""},{"dropping-particle":"","family":"Fraser","given":"Adam","non-dropping-particle":"","parse-names":false,"suffix":""},{"dropping-particle":"","family":"Hamilton","given":"Nicholas","non-dropping-particle":"","parse-names":false,"suffix":""},{"dropping-particle":"","family":"Pieper","given":"Steve","non-dropping-particle":"","parse-names":false,"suffix":""},{"dropping-particle":"","family":"Ragan","given":"Mark A.","non-dropping-particle":"","parse-names":false,"suffix":""},{"dropping-particle":"","family":"Schneider","given":"Jurgen E.","non-dropping-particle":"","parse-names":false,"suffix":""},{"dropping-particle":"","family":"Tomancak","given":"Pavel","non-dropping-particle":"","parse-names":false,"suffix":""},{"dropping-particle":"","family":"Hériché","given":"Jean Karim","non-dropping-particle":"","parse-names":false,"suffix":""}],"container-title":"Nature Methods","id":"ITEM-1","issued":{"date-parts":[["2010"]]},"page":"S26-S41","title":"Visualization of image data from cells to organisms","type":"article-journal","volume":"7"},"uris":["http://www.mendeley.com/documents/?uuid=c3ce9795-2ee4-47c7-bc78-b06f3b0aee87","http://www.mendeley.com/documents/?uuid=c1a8bb1c-656c-491f-ac57-f35ccd552d6b"]}],"mendeley":{"formattedCitation":"(Walter et al., 2010)","plainTextFormattedCitation":"(Walter et al., 2010)","previouslyFormattedCitation":"(Walter et al., 2010)"},"properties":{"noteIndex":0},"schema":"https://github.com/citation-style-language/schema/raw/master/csl-citation.json"}</w:instrText>
       </w:r>
       <w:r>
         <w:fldChar w:fldCharType="separate"/>
@@ -853,283 +854,305 @@
         <w:rPr>
           <w:noProof/>
         </w:rPr>
-        <w:t>(Aldridge et al., 2005; Corner et al., 1992; Richtsmeier et al., 1995)</w:t>
+        <w:t>(Walter et al., 2010)</w:t>
       </w:r>
       <w:r>
         <w:fldChar w:fldCharType="end"/>
       </w:r>
       <w:r>
-        <w:t xml:space="preserve">. Some examples include the endo- and </w:t>
-      </w:r>
-      <w:proofErr w:type="spellStart"/>
-      <w:r>
-        <w:t>exocanthi</w:t>
-      </w:r>
-      <w:proofErr w:type="spellEnd"/>
-      <w:r>
-        <w:t xml:space="preserve"> (the inner and outer corners of the eyes, respectively) and the </w:t>
-      </w:r>
-      <w:proofErr w:type="spellStart"/>
-      <w:r>
-        <w:t>pronasale</w:t>
-      </w:r>
-      <w:proofErr w:type="spellEnd"/>
-      <w:r>
-        <w:t xml:space="preserve"> (the tip of the nose). </w:t>
+        <w:t xml:space="preserve">, which is a challenge that we address with the development of the MeshMonk software. </w:t>
+      </w:r>
+      <w:r>
+        <w:t xml:space="preserve"> </w:t>
       </w:r>
     </w:p>
     <w:p>
       <w:r>
+        <w:t xml:space="preserve">Of interest to anthropologists, geneticists, biologists, and medical clinicians is the ability to accurately and reproducibly characterize anatomical structures, like a femur, skull, or face, such that underlying qualities about the structure can be understood. </w:t>
+      </w:r>
+      <w:r>
+        <w:t xml:space="preserve">The study of variation and covariation in anatomy can provide insights into the genetic causes and evolution of the anatomical structure. In addition, comparing the anatomy of an individual patient to a control population can indicate pathology to a medical practitioner. Traditionally, this has been achieved using visual clinical assessment or by taking measurements between manually placed anatomical ‘landmarks’. </w:t>
+      </w:r>
+      <w:r>
+        <w:t xml:space="preserve">Landmarks are traditionally defined as precise locations on biological forms that hold some developmental, functional, structural or evolutionary significance </w:t>
+      </w:r>
+      <w:r>
+        <w:fldChar w:fldCharType="begin" w:fldLock="1"/>
+      </w:r>
+      <w:r>
+        <w:instrText>ADDIN CSL_CITATION {"citationItems":[{"id":"ITEM-1","itemData":{"DOI":"10.1002/ajpa.10174","author":[{"dropping-particle":"","family":"Richtsmeier","given":"Joan T.","non-dropping-particle":"","parse-names":false,"suffix":""},{"dropping-particle":"","family":"Burke Deleon","given":"Valerie","non-dropping-particle":"","parse-names":false,"suffix":""},{"dropping-particle":"","family":"Lele","given":"Subhash R","non-dropping-particle":"","parse-names":false,"suffix":""}],"container-title":"American Journal of Physical Anthropology","id":"ITEM-1","issue":"35","issued":{"date-parts":[["2002"]]},"page":"63-91","title":"The promise of geometric morphometrics","type":"article-journal","volume":"119"},"uris":["http://www.mendeley.com/documents/?uuid=8acab825-967d-4d56-90d4-4c98483599ce","http://www.mendeley.com/documents/?uuid=bbb9dd78-649d-431f-b4d1-ef90ad594e6c"]}],"mendeley":{"formattedCitation":"(Richtsmeier et al., 2002)","plainTextFormattedCitation":"(Richtsmeier et al., 2002)","previouslyFormattedCitation":"(Richtsmeier et al., 2002)"},"properties":{"noteIndex":0},"schema":"https://github.com/citation-style-language/schema/raw/master/csl-citation.json"}</w:instrText>
+      </w:r>
+      <w:r>
+        <w:fldChar w:fldCharType="separate"/>
+      </w:r>
+      <w:r>
+        <w:rPr>
+          <w:noProof/>
+        </w:rPr>
+        <w:t>(Richtsmeier et al., 2002)</w:t>
+      </w:r>
+      <w:r>
+        <w:fldChar w:fldCharType="end"/>
+      </w:r>
+      <w:r>
+        <w:t xml:space="preserve"> that are unambiguously defined and reliably locatable </w:t>
+      </w:r>
+      <w:r>
+        <w:fldChar w:fldCharType="begin" w:fldLock="1"/>
+      </w:r>
+      <w:r>
+        <w:instrText>ADDIN CSL_CITATION {"citationItems":[{"id":"ITEM-1","itemData":{"author":[{"dropping-particle":"","family":"Richtsmeier","given":"Joan T.","non-dropping-particle":"","parse-names":false,"suffix":""},{"dropping-particle":"","family":"Paik","given":"Chul H.","non-dropping-particle":"","parse-names":false,"suffix":""},{"dropping-particle":"","family":"Elfert","given":"Peter C.","non-dropping-particle":"","parse-names":false,"suffix":""},{"dropping-particle":"","family":"Cole III","given":"Theodore M.","non-dropping-particle":"","parse-names":false,"suffix":""},{"dropping-particle":"","family":"Dahlman","given":"Holly R.","non-dropping-particle":"","parse-names":false,"suffix":""}],"container-title":"Cleft Palate-Craniofacial Journal","id":"ITEM-1","issue":"3","issued":{"date-parts":[["1995"]]},"page":"217-227","title":"Precision, Repeatibility, and Validation of the Localization of Cranial Landmarks Using Computed Tomography Scans","type":"article-journal","volume":"32"},"uris":["http://www.mendeley.com/documents/?uuid=093c26ca-ba9b-48fd-a0d1-937b2041fe58"]},{"id":"ITEM-2","itemData":{"DOI":"10.1002/ajmg.a.30959","ISBN":"1552-4825 (Print)\\r1552-4825 (Linking)","ISSN":"15524825","PMID":"16158436","abstract":"The genetic basis for complex phenotypes is currently of great interest for both clinical investigators and basic scientists. In order to acquire a thorough understanding of the translation from genotype to phenotype, highly precise measures of phenotypic variation are required. New technologies, such as 3D photogrammetry are being implemented in phenotypic studies due to their ability to collect data rapidly and non-invasively. Before these systems can be broadly implemented, the error associated with data collected from images acquired using these technologies must be assessed. This study investigates the precision, error, and repeatability associated with anthropometric landmark coordinate data collected from 3D digital photogrammetric images acquired with the 3dMDface System. Precision, error due to the imaging system, error due to digitization of the images, and repeatability are assessed in a sample of children and adults (n = 15). Results show that data collected from images with the 3dMDface System are highly repeatable and precise. The average error associated with the placement of landmarks is sub-millimeter; both the error due to digitization and due to the imaging system are very low. The few measures showing a higher degree of error include those crossing the labial fissure, which are influenced by even subtle movement of the mandible. These results suggest that 3D anthropometric data collected using the 3dMDface System are highly reliable and, therefore, useful for evaluation of clinical dysmorphology and surgery, analyses of genotype-phenotype correlations, and inheritance of complex phenotypes.","author":[{"dropping-particle":"","family":"Aldridge","given":"Kristina","non-dropping-particle":"","parse-names":false,"suffix":""},{"dropping-particle":"","family":"Boyadjiev","given":"Simeon A.","non-dropping-particle":"","parse-names":false,"suffix":""},{"dropping-particle":"","family":"Capone","given":"George T.","non-dropping-particle":"","parse-names":false,"suffix":""},{"dropping-particle":"","family":"DeLeon","given":"Valerie B.","non-dropping-particle":"","parse-names":false,"suffix":""},{"dropping-particle":"","family":"Richtsmeier","given":"Joan T.","non-dropping-particle":"","parse-names":false,"suffix":""}],"container-title":"American Journal of Medical Genetics","id":"ITEM-2","issue":"3","issued":{"date-parts":[["2005"]]},"page":"247-253","title":"Precision and error of three-dimensional phenotypic measures acquired from 3dMD photogrammetric images","type":"article-journal","volume":"138 A"},"uris":["http://www.mendeley.com/documents/?uuid=4419db9c-87b4-4507-b5bc-e9f4bf803261"]},{"id":"ITEM-3","itemData":{"author":[{"dropping-particle":"","family":"Corner","given":"Brian D.","non-dropping-particle":"","parse-names":false,"suffix":""},{"dropping-particle":"","family":"Lele","given":"Subhash","non-dropping-particle":"","parse-names":false,"suffix":""},{"dropping-particle":"","family":"Richtsmeier","given":"Joan T.","non-dropping-particle":"","parse-names":false,"suffix":""}],"container-title":"Journal of Quantative Anthropology","id":"ITEM-3","issued":{"date-parts":[["1992"]]},"page":"347-359","title":"Measuring Precision of Three-Dimensional Landmark Data","type":"article-journal","volume":"3"},"uris":["http://www.mendeley.com/documents/?uuid=99d57c29-e55b-4f0c-9aeb-a501dcf2cf73"]}],"mendeley":{"formattedCitation":"(Aldridge et al., 2005; Corner et al., 1992; Richtsmeier et al., 1995)","plainTextFormattedCitation":"(Aldridge et al., 2005; Corner et al., 1992; Richtsmeier et al., 1995)","previouslyFormattedCitation":"(Aldridge et al., 2005; Corner et al., 1992; Richtsmeier et al., 1995)"},"properties":{"noteIndex":0},"schema":"https://github.com/citation-style-language/schema/raw/master/csl-citation.json"}</w:instrText>
+      </w:r>
+      <w:r>
+        <w:fldChar w:fldCharType="separate"/>
+      </w:r>
+      <w:r>
+        <w:rPr>
+          <w:noProof/>
+        </w:rPr>
+        <w:t xml:space="preserve">(Aldridge et al., 2005; Corner et al., </w:t>
+      </w:r>
+      <w:r>
+        <w:rPr>
+          <w:noProof/>
+        </w:rPr>
         <w:lastRenderedPageBreak/>
-        <w:t xml:space="preserve">However, manual landmarking is </w:t>
-      </w:r>
-      <w:r>
-        <w:t xml:space="preserve">tedious to perform, difficult to </w:t>
-      </w:r>
-      <w:r>
-        <w:t>stan</w:t>
-      </w:r>
-      <w:r>
-        <w:t>dardize</w:t>
-      </w:r>
-      <w:r>
-        <w:t xml:space="preserve"> in practice</w:t>
-      </w:r>
-      <w:r>
-        <w:t>,</w:t>
-      </w:r>
-      <w:r>
-        <w:t xml:space="preserve"> and</w:t>
-      </w:r>
-      <w:r>
-        <w:t xml:space="preserve"> </w:t>
-      </w:r>
-      <w:r>
-        <w:t>prone to</w:t>
-      </w:r>
-      <w:r>
-        <w:t xml:space="preserve"> intra and inter-operator error</w:t>
-      </w:r>
-      <w:r>
-        <w:t xml:space="preserve"> </w:t>
-      </w:r>
-      <w:r>
-        <w:fldChar w:fldCharType="begin" w:fldLock="1"/>
-      </w:r>
-      <w:r>
-        <w:instrText>ADDIN CSL_CITATION {"citationItems":[{"id":"ITEM-1","itemData":{"DOI":"10.1186/1471-2342-14-35","ISSN":"14712342","PMID":"25306436","abstract":"BACKGROUND: Manual annotation of landmarks is a known source of variance, which exist in all fields of medical imaging, influencing the accuracy and interpretation of the results. However, the variability of human facial landmarks is only sparsely addressed in the current literature as opposed to e.g. the research fields of orthodontics and cephalometrics. We present a full facial 3D annotation procedure and a sparse set of manually annotated landmarks, in effort to reduce operator time and minimize the variance.\\n\\nMETHOD: Facial scans from 36 voluntary unrelated blood donors from the Danish Blood Donor Study was randomly chosen. Six operators twice manually annotated 73 anatomical and pseudo-landmarks, using a three-step scheme producing a dense point correspondence map. We analyzed both the intra- and inter-operator variability, using mixed-model ANOVA. We then compared four sparse sets of landmarks in order to construct a dense correspondence map of the 3D scans with a minimum point variance.\\n\\nRESULTS: The anatomical landmarks of the eye were associated with the lowest variance, particularly the center of the pupils. Whereas points of the jaw and eyebrows have the highest variation. We see marginal variability in regards to intra-operator and portraits. Using a sparse set of landmarks (n=14), that capture the whole face, the dense point mean variance was reduced from 1.92 to 0.54 mm.\\n\\nCONCLUSION: The inter-operator variability was primarily associated with particular landmarks, where more leniently landmarks had the highest variability. The variables embedded in the portray and the reliability of a trained operator did only have marginal influence on the variability. Further, using 14 of the annotated landmarks we were able to reduced the variability and create a dense correspondences mesh to capture all facial features.","author":[{"dropping-particle":"","family":"Fagertun","given":"Jens","non-dropping-particle":"","parse-names":false,"suffix":""},{"dropping-particle":"","family":"Harder","given":"Stine","non-dropping-particle":"","parse-names":false,"suffix":""},{"dropping-particle":"","family":"Rosengren","given":"Anders","non-dropping-particle":"","parse-names":false,"suffix":""},{"dropping-particle":"","family":"Moeller","given":"Christian","non-dropping-particle":"","parse-names":false,"suffix":""},{"dropping-particle":"","family":"Werge","given":"Thomas","non-dropping-particle":"","parse-names":false,"suffix":""},{"dropping-particle":"","family":"Paulsen","given":"Rasmus R.","non-dropping-particle":"","parse-names":false,"suffix":""},{"dropping-particle":"","family":"Hansen","given":"Thomas F.","non-dropping-particle":"","parse-names":false,"suffix":""}],"container-title":"BMC Medical Imaging","id":"ITEM-1","issued":{"date-parts":[["2014"]]},"page":"35","title":"3D facial landmarks: Inter-operator variability of manual annotation","type":"article-journal","volume":"14"},"uris":["http://www.mendeley.com/documents/?uuid=33334a4b-5f6e-42da-adb5-279aa37ce6da","http://www.mendeley.com/documents/?uuid=42377cb5-2f14-4825-b129-831945f26909"]},{"id":"ITEM-2","itemData":{"DOI":"10.1111/j.1601-6343.2008.01435.x.","author":[{"dropping-particle":"","family":"Toma","given":"Arshed M.","non-dropping-particle":"","parse-names":false,"suffix":""},{"dropping-particle":"","family":"Zhurov","given":"Alexei I.","non-dropping-particle":"","parse-names":false,"suffix":""},{"dropping-particle":"","family":"Playle","given":"R","non-dropping-particle":"","parse-names":false,"suffix":""},{"dropping-particle":"","family":"Ong","given":"E","non-dropping-particle":"","parse-names":false,"suffix":""},{"dropping-particle":"","family":"Richmond","given":"Stephen","non-dropping-particle":"","parse-names":false,"suffix":""}],"container-title":"Orthod Craniofac Res","id":"ITEM-2","issue":"1","issued":{"date-parts":[["2009"]]},"page":"33-42","title":"Reproducibility of facial soft tissue landmarks on 3D laser-scanned facial images","type":"article-journal","volume":"12"},"uris":["http://www.mendeley.com/documents/?uuid=9df57db0-7ba5-4af4-9bf5-122146725d30"]},{"id":"ITEM-3","itemData":{"DOI":"10.1597/03-066.1","ISBN":"1055-6656","ISSN":"10556656","PMID":"15352857","abstract":"To determine the precision and accuracy of facial anthropometric measurements obtained through digital three-dimensional (3D) photogrammetry. DESIGN: Nineteen standard craniofacial measurements were repeatedly obtained on 20 subjects by two independent observers, using calipers and 3D photos (obtained with a Genex 3D camera system), both with and without facial landmarks labeled. Four different precision estimates were then calculated and compared statistically across techniques. In addition, mean measurements from 3D photos were compared statistically with those from direct anthropometry. RESULTS: In terms of measurement precision, the 3D photos were clearly better than direct anthropometry. In almost all cases, the 3D photo with landmarks labeled had the highest overall precision. In addition, labeling landmarks prior to taking measurements improved precision, regardless of method. Good congruence was observed between means derived from the 3D photos and direct anthropometry. Statistically significant differences were noted for seven measurements; however, the magnitude of these differences was often clinically insignificant (&lt; 2 mm). CONCLUSIONS: Digital 3D photogrammetry with the Genex camera system is sufficiently precise and accurate for the anthropometric needs of most medical and craniofacial research designs.","author":[{"dropping-particle":"","family":"Weinberg","given":"Seth M.","non-dropping-particle":"","parse-names":false,"suffix":""},{"dropping-particle":"","family":"Scott","given":"Nicole M.","non-dropping-particle":"","parse-names":false,"suffix":""},{"dropping-particle":"","family":"Neiswanger","given":"Katherine","non-dropping-particle":"","parse-names":false,"suffix":""},{"dropping-particle":"","family":"Brandon","given":"Carla A.","non-dropping-particle":"","parse-names":false,"suffix":""},{"dropping-particle":"","family":"Marazita","given":"Mary L.","non-dropping-particle":"","parse-names":false,"suffix":""}],"container-title":"Cleft Palate-Craniofacial Journal","id":"ITEM-3","issue":"5","issued":{"date-parts":[["2004"]]},"page":"507-518","title":"Digital three-dimensional photogrammetry: Evaluation of anthropometric precision and accuracy using a Genex 3D camera system","type":"article-journal","volume":"41"},"uris":["http://www.mendeley.com/documents/?uuid=6b5fb576-435a-4643-a0e2-e8f0034b66d3","http://www.mendeley.com/documents/?uuid=c15849c4-a3dd-4d39-b394-f58b87c9022c"]},{"id":"ITEM-4","itemData":{"DOI":"10.1002/ajpa","ISBN":"1630640077","ISSN":"00137227","PMID":"14351790","abstract":"Geometric morphometric methods rely on the accurate identification and quantification of land- marks on biological specimens. As in any empirical analy- sis, the assessment of inter- and intra-observer error is desirable. A review of methods currently being employed to assess measurement error in geometric morphometrics was conducted and three general approaches to the prob- lem were identified. One such approach employs General- ized Procrustes Analysis to superimpose repeatedly digi- tized landmark configurations, thereby establishing whether repeat measures fall within an acceptable range of variation. The potential problem of this error assess- ment method (the ‘‘Pinocchio effect’’) is demonstrated and its effect on error studies discussed. An alternative approach involves employing Euclidean distances between the configuration centroid and repeat measures of a landmark to assess the relative repeatability of individ- ual landmarks. This method is also potentially problem- atic as the inherent geometric properties of the specimen can result in misleading estimates of measurement error. A third approach involved the repeated digitization of landmarks with the specimen held in a constant orienta- tion to assess individual landmark precision. This latter approach is an ideal method for assessing individual landmark precision, but is restrictive in that it does not allow for the incorporation of instrumentally defined or Type III landmarks. Hence, a revised method for assess- ing landmark error is proposed and described with the aid of worked empirical examples.","author":[{"dropping-particle":"","family":"Cramon-Taubadel","given":"Noreen","non-dropping-particle":"von","parse-names":false,"suffix":""},{"dropping-particle":"","family":"Frazier","given":"Brenda C.","non-dropping-particle":"","parse-names":false,"suffix":""},{"dropping-particle":"","family":"Mirazon-Lahr","given":"Marta","non-dropping-particle":"","parse-names":false,"suffix":""}],"container-title":"American Journal of Physical Anthropology","id":"ITEM-4","issued":{"date-parts":[["2007"]]},"page":"24-35","title":"The problem of assessing landmark error in geometric morphometrics: Theory, methods, and modifications","type":"article-journal","volume":"134"},"uris":["http://www.mendeley.com/documents/?uuid=a8914b52-71a1-4be4-858e-5982dd1cc049"]},{"id":"ITEM-5","itemData":{"DOI":"10.1597/06-175","ISBN":"1055-6656 (Print)\\n1055-6656 (Linking)","ISSN":"10556656","PMID":"18452351","abstract":"BACKGROUND: Direct anthropometry performed during a patient examination is the standard technique for quantifying craniofacial dysmorphology, as well as for surgical planning and outcome assessment. Several new technologies have been designed to computerize anthropometric measurements, including three-dimensional (3D) digital photogrammetry. These digital systems have the advantage of acquiring patient craniofacial surface images quickly and noninvasively. Before morphometry using digital photogrammetry can be applied in clinical and research practice, it must be assessed against direct anthropometry. OBJECTIVE: To evaluate the validity and reliability of facial anthropometric linear distances imaged by 3D digital photogrammetry with respect to direct anthropometry. DESIGN, SETTING, PARTICIPANTS, MEASURES: Standard craniofacial distances were directly measured twice on 20 normal adult volunteers. Craniofacial surfaces were also imaged using the 3dMDface digital photogrammetry system, and distances were digitally measured twice for each subject. Validity measures of accuracy and bias (for direct versus digital measurements) and reproducibility measures of precision and test-retest reliability (for repeated sets of digital measurements) were computed. RESULTS: Seventeen of the 18 direct measurements correlated highly with digital values (mean r = 0.88). The correlation for one measurement (upper prolabial width) was not statistically significant. The overall precision of all 17 digital measurements was less than 1 mm, and the reliability was high (mean r = 0.91). CONCLUSIONS: Craniofacial anthropometry using the 3dMDface System is valid and reliable. Digital measurements of upper prolabial width may require direct marking, prior to imaging, to improve landmark identification.","author":[{"dropping-particle":"","family":"Wong","given":"Julielynn Y.","non-dropping-particle":"","parse-names":false,"suffix":""},{"dropping-particle":"","family":"Oh","given":"Albert K.","non-dropping-particle":"","parse-names":false,"suffix":""},{"dropping-particle":"","family":"Ohta","given":"Eiichi","non-dropping-particle":"","parse-names":false,"suffix":""},{"dropping-particle":"","family":"Hunt","given":"Anne T.","non-dropping-particle":"","parse-names":false,"suffix":""},{"dropping-particle":"","family":"Rogers","given":"Gary F.","non-dropping-particle":"","parse-names":false,"suffix":""},{"dropping-particle":"","family":"Mulliken","given":"John B.","non-dropping-particle":"","parse-names":false,"suffix":""},{"dropping-particle":"","family":"Deutsch","given":"Curtis K.","non-dropping-particle":"","parse-names":false,"suffix":""}],"container-title":"Cleft Palate-Craniofacial Journal","id":"ITEM-5","issued":{"date-parts":[["2008"]]},"title":"Validity and reliability of craniofacial anthropometric measurement of 3D digital photogrammetric images","type":"article-journal"},"uris":["http://www.mendeley.com/documents/?uuid=b14515b0-cec6-43e6-9a3a-afeff892e49f"]}],"mendeley":{"formattedCitation":"(Fagertun et al., 2014; Toma et al., 2009; von Cramon-Taubadel et al., 2007; Weinberg et al., 2004; Wong et al., 2008)","plainTextFormattedCitation":"(Fagertun et al., 2014; Toma et al., 2009; von Cramon-Taubadel et al., 2007; Weinberg et al., 2004; Wong et al., 2008)","previouslyFormattedCitation":"(Fagertun et al., 2014; Toma et al., 2009; von Cramon-Taubadel et al., 2007; Weinberg et al., 2004; Wong et al., 2008)"},"properties":{"noteIndex":0},"schema":"https://github.com/citation-style-language/schema/raw/master/csl-citation.json"}</w:instrText>
-      </w:r>
-      <w:r>
-        <w:fldChar w:fldCharType="separate"/>
-      </w:r>
-      <w:r>
-        <w:rPr>
-          <w:noProof/>
-        </w:rPr>
-        <w:t>(Fagertun et al., 2014; Toma et al., 2009; von Cramon-Taubadel et al., 2007; Weinberg et al., 2004; Wong et al., 2008)</w:t>
+        <w:t>1992; Richtsmeier et al., 1995)</w:t>
       </w:r>
       <w:r>
         <w:fldChar w:fldCharType="end"/>
       </w:r>
       <w:r>
-        <w:t xml:space="preserve">. </w:t>
-      </w:r>
-      <w:r>
-        <w:t>Furthermore, sparse landmark configurations can only quantify the form at defined landmark indications that can be reliably identified and indicated by a human. An alternative is to automatically indicate quasi-landmarks across the entire surface of the structure. This is achieved by gradually warping a gene</w:t>
-      </w:r>
-      <w:r>
-        <w:t>r</w:t>
-      </w:r>
-      <w:r>
-        <w:t>ic template image</w:t>
-      </w:r>
-      <w:r>
-        <w:t xml:space="preserve"> (anthropometric mask)</w:t>
-      </w:r>
-      <w:r>
-        <w:t xml:space="preserve"> composed of thousands of points into the shape of each target image through a non-rigid registration algorithm </w:t>
-      </w:r>
-      <w:r>
-        <w:fldChar w:fldCharType="begin" w:fldLock="1"/>
-      </w:r>
-      <w:r>
-        <w:instrText>ADDIN CSL_CITATION {"citationItems":[{"id":"ITEM-1","itemData":{"author":[{"dropping-particle":"","family":"Snyders","given":"Jonatan","non-dropping-particle":"","parse-names":false,"suffix":""},{"dropping-particle":"","family":"Claes","given":"Peter","non-dropping-particle":"","parse-names":false,"suffix":""},{"dropping-particle":"","family":"Vandermeulen","given":"Dirk","non-dropping-particle":"","parse-names":false,"suffix":""},{"dropping-particle":"","family":"Suetens","given":"Paul","non-dropping-particle":"","parse-names":false,"suffix":""}],"id":"ITEM-1","issued":{"date-parts":[["2014"]]},"number-of-pages":"1-55","publisher-place":"Leuven, Belgium","title":"Development and comparison of non-rigid surface registraion and extensions (technical report KUL/ESAT/PSI/1401)","type":"report"},"uris":["http://www.mendeley.com/documents/?uuid=34160520-d6e6-431e-a828-df30d11d843a"]},{"id":"ITEM-2","itemData":{"author":[{"dropping-particle":"","family":"Claes","given":"Peter","non-dropping-particle":"","parse-names":false,"suffix":""}],"id":"ITEM-2","issued":{"date-parts":[["2007"]]},"publisher":"K.U. Leuven","title":"A robust statistical surface registration framework using implicit function representations: application in craniofacial reconstruction","type":"thesis"},"uris":["http://www.mendeley.com/documents/?uuid=db51a487-ea27-4e63-9b2b-bb4e33bc0338"]},{"id":"ITEM-3","itemData":{"DOI":"10.1016/j.ijom.2011.10.019","ISBN":"1399-0020 (Electronic)\\n0901-5027 (Linking)","ISSN":"09015027","PMID":"22103995","abstract":"The capacity to process three-dimensional facial surfaces to objectively assess outcomes of craniomaxillofacial care is urgently required. Available surface registration techniques depart from conventional facial anthropometrics by not including anatomical relationship in their analysis. Current registrations rely on the manual selection of areas or points that have not moved during surgery, introducing subjectivity. An improved technique is proposed based on the concept of an anthropometric mask (AM) combined with robust superimposition. The AM is the equivalent to landmark definitions, as used in traditional anthropometrics, but described in a spatially dense way using (</w:instrText>
-      </w:r>
-      <w:r>
-        <w:rPr>
-          <w:rFonts w:ascii="Cambria Math" w:hAnsi="Cambria Math" w:cs="Cambria Math"/>
-        </w:rPr>
-        <w:instrText>∼</w:instrText>
-      </w:r>
-      <w:r>
-        <w:instrText>10.000) quasi-landmarks. A robust superimposition is performed to align surface images facilitating accurate measurement of spatial differences between corresponding quasi-landmarks. The assessment describes magnitude and direction of change objectively and can be displayed graphically. The technique was applied to three patients, without any modification and prior knowledge: a 4-year-old boy with Treacher-Collins syndrome in a resting and smiling pose; surgical correction for hemimandibular hypoplasia; and mandibular hypoplasia with staged orthognathic procedures. Comparisons were made with a reported closest-point (CP) strategy. Contrasting outcomes were found where the CP strategy resulted in anatomical implausibility whilst the AM technique was parsimonious to expected differences. © 2011 International Association of Oral and Maxillofacial Surgeons.","author":[{"dropping-particle":"","family":"Claes","given":"P.","non-dropping-particle":"","parse-names":false,"suffix":""},{"dropping-particle":"","family":"Walters","given":"M.","non-dropping-particle":"","parse-names":false,"suffix":""},{"dropping-particle":"","family":"Clement","given":"J.","non-dropping-particle":"","parse-names":false,"suffix":""}],"container-title":"International Journal of Oral and Maxillofacial Surgery","id":"ITEM-3","issued":{"date-parts":[["2012"]]},"title":"Improved facial outcome assessment using a 3D anthropometric mask","type":"article-journal"},"uris":["http://www.mendeley.com/documents/?uuid=9f14b25e-6af8-4b3b-bfb7-8f7b3b54dd7e"]},{"id":"ITEM-4","itemData":{"author":[{"dropping-particle":"","family":"Hutton","given":"Tim J","non-dropping-particle":"","parse-names":false,"suffix":""},{"dropping-particle":"","family":"Buxton","given":"Bernard F","non-dropping-particle":"","parse-names":false,"suffix":""},{"dropping-particle":"","family":"Hammond","given":"Peter","non-dropping-particle":"","parse-names":false,"suffix":""},{"dropping-particle":"","family":"Potts","given":"Henry W W","non-dropping-particle":"","parse-names":false,"suffix":""}],"container-title":"IEEE Transactions on Medical Imaging","id":"ITEM-4","issue":"6","issued":{"date-parts":[["2003"]]},"page":"747-753","title":"Estimating Average Growth Trajectories in Shape-Space Using Kernel Smoothing","type":"article-journal","volume":"22"},"uris":["http://www.mendeley.com/documents/?uuid=d9a8a04d-2537-4e41-ac86-cef78f505a15"]},{"id":"ITEM-5","itemData":{"DOI":"10.1016/S1361-8415(00)00036-0","ISBN":"3-540-66503-X","ISSN":"13618415","PMID":"11516704","abstract":"Assume that only partial knowledge about a non-rigid registration is given: certain points, curves or surfaces in one 3D image are known to map to certain points, curves or surfaces in another 3D image. In trying to identify the non-rigid displacement field, we face a generalized aperture problem since along the curves and surfaces, point correspondences are not given. We will advocate the viewpoint that the aperture and the 3D interpolation problem may be solved simultaneously by finding the simplest displacement field. This is obtained by a geometry-constrained diffusion, which in a precise sense yields the simplest displacement field. The point registration obtained may be used for segmentation, growth modeling, shape analysis or kinematic interpolation. The algorithm applies to geometrical objects of any dimensionality. We may thus keep any number of fiducial points, curves and/or surfaces fixed while finding the simplest registration. Examples of inferred point correspondences in a synthetic example and a longitudinal growth study of the human mandible are given. © 2001 Elsevier Science B.V. All rights reserved.","author":[{"dropping-particle":"","family":"Andresen","given":"Per Rønsholt","non-dropping-particle":"","parse-names":false,"suffix":""},{"dropping-particle":"","family":"Nielsen","given":"Mads","non-dropping-particle":"","parse-names":false,"suffix":""}],"container-title":"Medical Image Analysis","id":"ITEM-5","issue":"2","issued":{"date-parts":[["2001"]]},"page":"81-88","title":"Non-rigid registration by geometry-constrained diffusion","type":"article-journal","volume":"5"},"uris":["http://www.mendeley.com/documents/?uuid=b6aeb5ec-f8be-4799-b7df-093ccd25d152","http://www.mendeley.com/documents/?uuid=5d620e1f-0788-4ae5-a96f-ae25a11affa3"]}],"mendeley":{"formattedCitation":"(Andresen and Nielsen, 2001; Claes, 2007; Claes et al., 2012; Hutton et al., 2003b; Snyders et al., 2014)","plainTextFormattedCitation":"(Andresen and Nielsen, 2001; Claes, 2007; Claes et al., 2012; Hutton et al., 2003b; Snyders et al., 2014)","previouslyFormattedCitation":"(Andresen and Nielsen, 2001; Claes, 2007; Claes et al., 2012; Hutton et al., 2003b; Snyders et al., 2014)"},"properties":{"noteIndex":0},"schema":"https://github.com/citation-style-language/schema/raw/master/csl-citation.json"}</w:instrText>
-      </w:r>
-      <w:r>
-        <w:fldChar w:fldCharType="separate"/>
-      </w:r>
-      <w:r>
-        <w:rPr>
-          <w:noProof/>
-        </w:rPr>
-        <w:t>(Andresen and Nielsen, 2001; Claes, 2007; Claes et al., 2012; Hutton et al., 2003b; Snyders et al., 2014)</w:t>
-      </w:r>
-      <w:r>
-        <w:fldChar w:fldCharType="end"/>
-      </w:r>
-      <w:r>
-        <w:t>. The coordinates of these warped templates, now in the shape of each target, can then be treated by geometric morphometric analysis. An automatic approach like this is preferable for the analysis of large datasets, avoiding the problems of manual landmarking at different sites by multiple operators. They are also more suitable for applications that require synthesis of a recognizable instance of the actual structure, such as predicting a complete shape from DNA</w:t>
-      </w:r>
-      <w:r>
-        <w:t xml:space="preserve"> </w:t>
-      </w:r>
-      <w:r>
-        <w:fldChar w:fldCharType="begin" w:fldLock="1"/>
-      </w:r>
-      <w:r>
-        <w:instrText>ADDIN CSL_CITATION {"citationItems":[{"id":"ITEM-1","itemData":{"abstract":"The potential of constructing useful DNA-based facial composites is forensically of great 3 interest. Given the significant identity information coded in the human face these predictions 4 could help investigations out of an impasse. Although, there is substantial evidence that much 5 of the total variation in facial features is genetically mediated, the discovery of which genes 6 and gene variants underlie normal facial variation has been hampered primarily by the 7 multipartite nature of facial variation. Traditionally, such physical complexity is simplified by 8 simple scalar measurements defined a priori, such as nose or mouth width or alternatively 9 using dimensionality reduction techniques such as principal component analysis where each 10 PC is then treated as a scalar trait. However, as shown in previous and related work a more 11 impartial and systematic approach to modeling of facial morphology is available and can 12 facilitate both the gene discovery steps, as we recently showed, and DNA-based facial 13 composite construction, as we show here. We first use genomic ancestry and sex to create a 14 base-face, which is simply an average sex and ancestry matched face. Subsequently, the 15 effects of 24 individual SNPs that have been shown to have significant effects on facial 16 variation are overlaid on the base-face forming the predicted-face in a process akin to a 17 photomontage or image blending. We next evaluate the accuracy of predicted faces using a 18 leave-one-out (LOO) cross-validation approach. Physical accuracy of the facial predictions 19 either locally in particular parts of the face or in terms of overall similarity is mainly 20 determined by sex and genomic-ancestry. The SNP-effects maintain the physical accuracy 21 while significantly increasing the distinctiveness of the facial predictions, which would be 22 expected to reduce false positives in perceptual identification tasks. To the best of our 23 knowledge this is the first effort at generating facial composites from DNA and the results are 24 preliminary but certainly promising, especially considering the limited amount of genetic 25 information about the face contained in these 24 SNPs. This approach can incorporate 26 additional SNPs as these are discovered and their effects documented. In this context we 27 discuss three main avenues of research: Expanding our knowledge of the genetic architecture 28 of facial morphology using techniques like BRIM; Improving the predict…","author":[{"dropping-particle":"","family":"Claes","given":"Peter","non-dropping-particle":"","parse-names":false,"suffix":""},{"dropping-particle":"","family":"Hill","given":"Harold","non-dropping-particle":"","parse-names":false,"suffix":""},{"dropping-particle":"","family":"Shriver","given":"Mark","non-dropping-particle":"","parse-names":false,"suffix":""}],"container-title":"Forensic Science International","id":"ITEM-1","issued":{"date-parts":[["2014"]]},"title":"Towards DNA-based facial composites: preliminary results and validation","type":"article-journal"},"uris":["http://www.mendeley.com/documents/?uuid=add9e698-d876-4759-9a20-5af609cd3753"]}],"mendeley":{"formattedCitation":"(Claes et al., 2014a)","plainTextFormattedCitation":"(Claes et al., 2014a)","previouslyFormattedCitation":"(Claes et al., 2014a)"},"properties":{"noteIndex":0},"schema":"https://github.com/citation-style-language/schema/raw/master/csl-citation.json"}</w:instrText>
-      </w:r>
-      <w:r>
-        <w:fldChar w:fldCharType="separate"/>
-      </w:r>
-      <w:r>
-        <w:rPr>
-          <w:noProof/>
-        </w:rPr>
-        <w:t>(Claes et al., 2014a)</w:t>
-      </w:r>
-      <w:r>
-        <w:fldChar w:fldCharType="end"/>
-      </w:r>
-      <w:r>
-        <w:t>, synthetic growth and ageing of a face</w:t>
-      </w:r>
-      <w:r>
-        <w:t xml:space="preserve"> </w:t>
-      </w:r>
-      <w:r>
-        <w:fldChar w:fldCharType="begin" w:fldLock="1"/>
-      </w:r>
-      <w:r>
-        <w:instrText>ADDIN CSL_CITATION {"citationItems":[{"id":"ITEM-1","itemData":{"DOI":"10.1016/j.forsciint.2018.02.024","ISSN":"18726283","abstract":"3D facial images are becoming increasingly common. They provide more information about facial form than their 2D counterparts and will be useful in future forensic applications. These include age estimation and predicting changes in appearance of missing persons (synthetic growth). We present a framework for both age estimation and synthetic growth of children and adolescents from 3D photographs. Age estimation accuracy was substantially better than for existing approaches (mean absolute error = 1.19 years). Our synthetically ‘grown’ images were compared to actual longitudinal images of the same cases. On average 75% of the head overall and 85% of the face were predicted correctly to within three millimetres. We find that our approach is most suitable for ageing children from late childhood into adolescence. The work can be improved in the future by modelling skin colouring and taking account of other factors that influence face shape such as BMI.","author":[{"dropping-particle":"","family":"Matthews","given":"Harold","non-dropping-particle":"","parse-names":false,"suffix":""},{"dropping-particle":"","family":"Penington","given":"Anthony","non-dropping-particle":"","parse-names":false,"suffix":""},{"dropping-particle":"","family":"Clement","given":"John","non-dropping-particle":"","parse-names":false,"suffix":""},{"dropping-particle":"","family":"Kilpatrick","given":"Nicola","non-dropping-particle":"","parse-names":false,"suffix":""},{"dropping-particle":"","family":"Fan","given":"Yi","non-dropping-particle":"","parse-names":false,"suffix":""},{"dropping-particle":"","family":"Claes","given":"Peter","non-dropping-particle":"","parse-names":false,"suffix":""}],"container-title":"Forensic Science International","id":"ITEM-1","issued":{"date-parts":[["2018"]]},"page":"61-69","title":"Estimating age and synthesising growth in children and adolescents using 3D facial prototypes","type":"article-journal","volume":"286"},"uris":["http://www.mendeley.com/documents/?uuid=7b8abd76-20fd-404e-87fa-e90a885bd514","http://www.mendeley.com/documents/?uuid=f1d6a0b3-869f-410b-95db-97b10f9caf93"]},{"id":"ITEM-2","itemData":{"DOI":"10.1007/s00414-014-1114-x","ISBN":"0937-9827","ISSN":"14371596","PMID":"25381651","abstract":"We sought to generate data to facilitate forensic facial comparisons. Specifically, we conducted a longitudinal study of alterations in face shape induced by aging. We obtained two three-dimensional facial shape measurements in 171 Japanese males at intervals of approximately 10 years. With this data, we created a homologous model consisting of 10,741 data points for each face based on 33 anatomical landmarks. We averaged the movements of corresponding data points between the two homologous models for each individual and used this data to predict up to 30 years of face aging in an average Japanese male. We clearly identified aging-induced shape changes, such as drooping and denting of the facial folds, drooping of the upper lip, and projection of the lower eyelid, in the virtually aged model. A quantitative comparison of aging-induced shape alterations among three age groups (individuals in their 20's, 30's, and 40-50's) showed that these alterations accelerated more quickly as age increased. Using our predictive model, we conducted a preliminary study focused on facial shape alterations induced by reductions in body weight. Our findings indicated that our proposed method would also be valid for this purpose.","author":[{"dropping-particle":"","family":"Imaizumi","given":"Kazuhiko","non-dropping-particle":"","parse-names":false,"suffix":""},{"dropping-particle":"","family":"Taniguchi","given":"Kei","non-dropping-particle":"","parse-names":false,"suffix":""},{"dropping-particle":"","family":"Ogawa","given":"Yoshinori","non-dropping-particle":"","parse-names":false,"suffix":""},{"dropping-particle":"","family":"Matsuzaki","given":"Kazutoshi","non-dropping-particle":"","parse-names":false,"suffix":""},{"dropping-particle":"","family":"Nagata","given":"Takeshi","non-dropping-particle":"","parse-names":false,"suffix":""},{"dropping-particle":"","family":"Mochimaru","given":"Masaaki","non-dropping-particle":"","parse-names":false,"suffix":""},{"dropping-particle":"","family":"Kouchi","given":"Makiko","non-dropping-particle":"","parse-names":false,"suffix":""}],"container-title":"International Journal of Legal Medicine","id":"ITEM-2","issue":"2","issued":{"date-parts":[["2015"]]},"page":"385-393","title":"Three-dimensional analyses of aging-induced alterations in facial shape: a longitudinal study of 171 Japanese males","type":"article-journal","volume":"129"},"uris":["http://www.mendeley.com/documents/?uuid=a4c801e4-1cba-4b79-8aea-d7b1adcb7ac7","http://www.mendeley.com/documents/?uuid=00b42462-89b5-40a4-8bdc-30b9ee2f997a"]}],"mendeley":{"formattedCitation":"(Imaizumi et al., 2015; Matthews et al., 2018a)","plainTextFormattedCitation":"(Imaizumi et al., 2015; Matthews et al., 2018a)","previouslyFormattedCitation":"(Imaizumi et al., 2015; Matthews et al., 2018a)"},"properties":{"noteIndex":0},"schema":"https://github.com/citation-style-language/schema/raw/master/csl-citation.json"}</w:instrText>
-      </w:r>
-      <w:r>
-        <w:fldChar w:fldCharType="separate"/>
-      </w:r>
-      <w:r>
-        <w:rPr>
-          <w:noProof/>
-        </w:rPr>
-        <w:t>(Imaizumi et al., 2015; Matthews et al., 2018a)</w:t>
-      </w:r>
-      <w:r>
-        <w:fldChar w:fldCharType="end"/>
-      </w:r>
-      <w:r>
-        <w:t>, constructing 3D facial composites for forensic applications</w:t>
-      </w:r>
-      <w:r>
-        <w:t xml:space="preserve"> </w:t>
-      </w:r>
-      <w:r>
-        <w:fldChar w:fldCharType="begin" w:fldLock="1"/>
-      </w:r>
-      <w:r>
-        <w:instrText>ADDIN CSL_CITATION {"citationItems":[{"id":"ITEM-1","itemData":{"DOI":"10.1145/311535.311556","ISBN":"0201485605","ISSN":"00978930","PMID":"15728511","author":[{"dropping-particle":"","family":"Blanz","given":"Volker","non-dropping-particle":"","parse-names":false,"suffix":""},{"dropping-particle":"","family":"Vetter","given":"Thomas","non-dropping-particle":"","parse-names":false,"suffix":""}],"container-title":"Proceedings of the 26th annual conference on Computer graphics and interactive techniques - SIGGRAPH '99","id":"ITEM-1","issued":{"date-parts":[["1999"]]},"page":"187-194","publisher":"ACM Press/Addison-Wesley Publishing Co","publisher-place":"New York, NY","title":"A morphable model for the synthesis of 3D faces","type":"paper-conference"},"uris":["http://www.mendeley.com/documents/?uuid=43461514-abad-4b44-8a3f-605a94ae9097","http://www.mendeley.com/documents/?uuid=732fb1e2-99f2-4f06-8b2b-18947494bf70"]}],"mendeley":{"formattedCitation":"(Blanz and Vetter, 1999)","plainTextFormattedCitation":"(Blanz and Vetter, 1999)","previouslyFormattedCitation":"(Blanz and Vetter, 1999)"},"properties":{"noteIndex":0},"schema":"https://github.com/citation-style-language/schema/raw/master/csl-citation.json"}</w:instrText>
-      </w:r>
-      <w:r>
-        <w:fldChar w:fldCharType="separate"/>
-      </w:r>
-      <w:r>
-        <w:rPr>
-          <w:noProof/>
-        </w:rPr>
-        <w:t>(Blanz and Vetter, 1999)</w:t>
-      </w:r>
-      <w:r>
-        <w:fldChar w:fldCharType="end"/>
-      </w:r>
-      <w:r>
-        <w:t>, and characterization of dysmorphology for clinical diagnostics</w:t>
-      </w:r>
-      <w:r>
-        <w:t xml:space="preserve"> </w:t>
-      </w:r>
-      <w:r>
-        <w:fldChar w:fldCharType="begin" w:fldLock="1"/>
-      </w:r>
-      <w:r>
-        <w:instrText>ADDIN CSL_CITATION {"citationItems":[{"id":"ITEM-1","itemData":{"DOI":"10.1111/jpc.12705","ISSN":"1440-1754","PMID":"25109851","abstract":"There are many current and evolving tools to assist clinicians in their daily work of phenotyping. In medicine, the term 'phenotype' is usually taken to mean some deviation from normal morphology, physiology and behaviour. It is ascertained via history, examination and investigations, and a primary aim is diagnosis. Therefore, doctors are, by necessity, expert 'phenotypers'. There is an inherent and partially realised power in phenotypic information that when harnessed can improve patient care. Furthermore, phenotyping developments are increasingly important in an era of rapid advances in genomic technology. Fortunately, there is an expanding network of phenotyping tools that are poised for clinical translation. These tools will preferentially be implemented to mirror clinical workflows and to integrate with advances in genomic and information-sharing technologies. This will synergise with and augment the clinical acumen of medical practitioners. We outline key enablers of the ascertainment, integration and interrogation of clinical phenotype by using genetic diseases, particularly rare ones, as a theme. Successes from the test bed or rare diseases will support approaches to common disease.","author":[{"dropping-particle":"","family":"Baynam","given":"Gareth","non-dropping-particle":"","parse-names":false,"suffix":""},{"dropping-particle":"","family":"Walters","given":"Mark","non-dropping-particle":"","parse-names":false,"suffix":""},{"dropping-particle":"","family":"Claes","given":"Peter","non-dropping-particle":"","parse-names":false,"suffix":""},{"dropping-particle":"","family":"Kung","given":"Stefanie","non-dropping-particle":"","parse-names":false,"suffix":""},{"dropping-particle":"","family":"LeSouef","given":"Peter","non-dropping-particle":"","parse-names":false,"suffix":""},{"dropping-particle":"","family":"Dawkins","given":"Hugh","non-dropping-particle":"","parse-names":false,"suffix":""},{"dropping-particle":"","family":"Bellgard","given":"Matthew","non-dropping-particle":"","parse-names":false,"suffix":""},{"dropping-particle":"","family":"Girdea","given":"Marta","non-dropping-particle":"","parse-names":false,"suffix":""},{"dropping-particle":"","family":"Brudno","given":"Michael","non-dropping-particle":"","parse-names":false,"suffix":""},{"dropping-particle":"","family":"Robinson","given":"Peter","non-dropping-particle":"","parse-names":false,"suffix":""},{"dropping-particle":"","family":"Zankl","given":"Andreas","non-dropping-particle":"","parse-names":false,"suffix":""},{"dropping-particle":"","family":"Groza","given":"Tudor","non-dropping-particle":"","parse-names":false,"suffix":""},{"dropping-particle":"","family":"Gillett","given":"David","non-dropping-particle":"","parse-names":false,"suffix":""},{"dropping-particle":"","family":"Goldblatt","given":"Jack","non-dropping-particle":"","parse-names":false,"suffix":""}],"container-title":"Journal of Paediatrics and Child Health","id":"ITEM-1","issued":{"date-parts":[["2014","8","11"]]},"title":"Phenotyping: Targeting genotype's rich cousin for diagnosis.","type":"article-journal"},"uris":["http://www.mendeley.com/documents/?uuid=a5298822-6d07-4428-835f-95e1a6b0b29f"]},{"id":"ITEM-2","itemData":{"author":[{"dropping-particle":"","family":"Hammond","given":"Peter","non-dropping-particle":"","parse-names":false,"suffix":""},{"dropping-particle":"","family":"Hutton","given":"Tim J","non-dropping-particle":"","parse-names":false,"suffix":""},{"dropping-particle":"","family":"Allanson","given":"Judith E","non-dropping-particle":"","parse-names":false,"suffix":""},{"dropping-particle":"","family":"Buxton","given":"Bernard F","non-dropping-particle":"","parse-names":false,"suffix":""},{"dropping-particle":"","family":"Campbell","given":"Linda E","non-dropping-particle":"","parse-names":false,"suffix":""},{"dropping-particle":"","family":"Clayton-Smith","given":"Jill","non-dropping-particle":"","parse-names":false,"suffix":""},{"dropping-particle":"","family":"Donnai","given":"Dian","non-dropping-particle":"","parse-names":false,"suffix":""},{"dropping-particle":"","family":"Karmiloff-Smith","given":"Annette","non-dropping-particle":"","parse-names":false,"suffix":""},{"dropping-particle":"","family":"Metcalfe","given":"Kay","non-dropping-particle":"","parse-names":false,"suffix":""},{"dropping-particle":"","family":"Murphy","given":"Kieran C","non-dropping-particle":"","parse-names":false,"suffix":""},{"dropping-particle":"","family":"Patton","given":"Michael","non-dropping-particle":"","parse-names":false,"suffix":""},{"dropping-particle":"","family":"Pober","given":"Barbara","non-dropping-particle":"","parse-names":false,"suffix":""},{"dropping-particle":"","family":"Prescott","given":"Katrina","non-dropping-particle":"","parse-names":false,"suffix":""},{"dropping-particle":"","family":"Scambler","given":"Peter J","non-dropping-particle":"","parse-names":false,"suffix":""},{"dropping-particle":"","family":"Shaw","given":"Adam","non-dropping-particle":"","parse-names":false,"suffix":""},{"dropping-particle":"","family":"Smith","given":"Ann C M","non-dropping-particle":"","parse-names":false,"suffix":""},{"dropping-particle":"","family":"Stevens","given":"Angela F","non-dropping-particle":"","parse-names":false,"suffix":""},{"dropping-particle":"","family":"Temple","given":"I Karen","non-dropping-particle":"","parse-names":false,"suffix":""},{"dropping-particle":"","family":"Hennekam","given":"Raoul C M","non-dropping-particle":"","parse-names":false,"suffix":""},{"dropping-particle":"","family":"Tassabehji","given":"May","non-dropping-particle":"","parse-names":false,"suffix":""}],"container-title":"American Journal of Human Genetics","id":"ITEM-2","issued":{"date-parts":[["2005"]]},"page":"999-1010","title":"Discriminating Power of Localized Three-Dimensional Facial Morphology","type":"article-journal","volume":"77"},"uris":["http://www.mendeley.com/documents/?uuid=f74b6f64-164b-468c-8965-83ae9307274f"]}],"mendeley":{"formattedCitation":"(Baynam et al., 2014; Hammond et al., 2005)","plainTextFormattedCitation":"(Baynam et al., 2014; Hammond et al., 2005)","previouslyFormattedCitation":"(Baynam et al., 2014; Hammond et al., 2005)"},"properties":{"noteIndex":0},"schema":"https://github.com/citation-style-language/schema/raw/master/csl-citation.json"}</w:instrText>
-      </w:r>
-      <w:r>
-        <w:fldChar w:fldCharType="separate"/>
-      </w:r>
-      <w:r>
-        <w:rPr>
-          <w:noProof/>
-        </w:rPr>
-        <w:t>(Baynam et al., 2014; Hammond et al., 2005)</w:t>
-      </w:r>
-      <w:r>
-        <w:fldChar w:fldCharType="end"/>
-      </w:r>
-      <w:r>
-        <w:t xml:space="preserve">. </w:t>
-      </w:r>
-      <w:r>
-        <w:rPr>
-          <w:rFonts w:cs="Times New Roman"/>
-          <w:szCs w:val="24"/>
-        </w:rPr>
-        <w:t xml:space="preserve">Here, we report the </w:t>
-      </w:r>
-      <w:proofErr w:type="spellStart"/>
-      <w:r>
-        <w:rPr>
-          <w:rFonts w:cs="Times New Roman"/>
-          <w:szCs w:val="24"/>
-        </w:rPr>
-        <w:t>MeshMonk</w:t>
-      </w:r>
-      <w:proofErr w:type="spellEnd"/>
-      <w:r>
-        <w:rPr>
-          <w:rFonts w:cs="Times New Roman"/>
-          <w:szCs w:val="24"/>
-        </w:rPr>
-        <w:t xml:space="preserve"> toolbox for fast and reproducible high-throughput phenotyping of 3D images, or quasi-landmark </w:t>
-      </w:r>
-      <w:r>
-        <w:rPr>
-          <w:rFonts w:cs="Times New Roman"/>
-          <w:szCs w:val="24"/>
-        </w:rPr>
-        <w:t>indication</w:t>
-      </w:r>
-      <w:r>
-        <w:rPr>
-          <w:rFonts w:cs="Times New Roman"/>
-          <w:szCs w:val="24"/>
-        </w:rPr>
-        <w:t>, which can be applied to 3D facial images as well as 3D scans of other complex morphological structures, such as the human brain and skeletal bones.</w:t>
+        <w:t xml:space="preserve">. Some examples include the endo- and exocanthi (the inner and outer corners of the eyes, respectively) and the pronasale (the tip of the nose). </w:t>
       </w:r>
     </w:p>
     <w:p>
-      <w:pPr>
-        <w:rPr>
-          <w:rFonts w:cs="Times New Roman"/>
-          <w:szCs w:val="24"/>
-        </w:rPr>
-      </w:pPr>
-      <w:r>
-        <w:t xml:space="preserve">Surface registration, utilized in the </w:t>
-      </w:r>
-      <w:proofErr w:type="spellStart"/>
-      <w:r>
-        <w:t>MeshMonk</w:t>
-      </w:r>
-      <w:proofErr w:type="spellEnd"/>
-      <w:r>
-        <w:t xml:space="preserve"> software, defines a mapping of the vertices from one (template) image onto their corresponding locations on another (target) and </w:t>
+      <w:r>
+        <w:t xml:space="preserve">However, manual landmarking is </w:t>
+      </w:r>
+      <w:r>
+        <w:t xml:space="preserve">tedious to perform, difficult to </w:t>
+      </w:r>
+      <w:r>
+        <w:t>stan</w:t>
+      </w:r>
+      <w:r>
+        <w:t>dardize</w:t>
+      </w:r>
+      <w:r>
+        <w:t xml:space="preserve"> in practice</w:t>
+      </w:r>
+      <w:r>
+        <w:t>,</w:t>
+      </w:r>
+      <w:r>
+        <w:t xml:space="preserve"> and</w:t>
+      </w:r>
+      <w:r>
+        <w:t xml:space="preserve"> </w:t>
+      </w:r>
+      <w:r>
+        <w:t>prone to</w:t>
+      </w:r>
+      <w:r>
+        <w:t xml:space="preserve"> intra and inter-operator error</w:t>
+      </w:r>
+      <w:r>
+        <w:t xml:space="preserve"> </w:t>
+      </w:r>
+      <w:r>
+        <w:fldChar w:fldCharType="begin" w:fldLock="1"/>
+      </w:r>
+      <w:r>
+        <w:instrText>ADDIN CSL_CITATION {"citationItems":[{"id":"ITEM-1","itemData":{"DOI":"10.1186/1471-2342-14-35","ISSN":"14712342","PMID":"25306436","abstract":"BACKGROUND: Manual annotation of landmarks is a known source of variance, which exist in all fields of medical imaging, influencing the accuracy and interpretation of the results. However, the variability of human facial landmarks is only sparsely addressed in the current literature as opposed to e.g. the research fields of orthodontics and cephalometrics. We present a full facial 3D annotation procedure and a sparse set of manually annotated landmarks, in effort to reduce operator time and minimize the variance.\\n\\nMETHOD: Facial scans from 36 voluntary unrelated blood donors from the Danish Blood Donor Study was randomly chosen. Six operators twice manually annotated 73 anatomical and pseudo-landmarks, using a three-step scheme producing a dense point correspondence map. We analyzed both the intra- and inter-operator variability, using mixed-model ANOVA. We then compared four sparse sets of landmarks in order to construct a dense correspondence map of the 3D scans with a minimum point variance.\\n\\nRESULTS: The anatomical landmarks of the eye were associated with the lowest variance, particularly the center of the pupils. Whereas points of the jaw and eyebrows have the highest variation. We see marginal variability in regards to intra-operator and portraits. Using a sparse set of landmarks (n=14), that capture the whole face, the dense point mean variance was reduced from 1.92 to 0.54 mm.\\n\\nCONCLUSION: The inter-operator variability was primarily associated with particular landmarks, where more leniently landmarks had the highest variability. The variables embedded in the portray and the reliability of a trained operator did only have marginal influence on the variability. Further, using 14 of the annotated landmarks we were able to reduced the variability and create a dense correspondences mesh to capture all facial features.","author":[{"dropping-particle":"","family":"Fagertun","given":"Jens","non-dropping-particle":"","parse-names":false,"suffix":""},{"dropping-particle":"","family":"Harder","given":"Stine","non-dropping-particle":"","parse-names":false,"suffix":""},{"dropping-particle":"","family":"Rosengren","given":"Anders","non-dropping-particle":"","parse-names":false,"suffix":""},{"dropping-particle":"","family":"Moeller","given":"Christian","non-dropping-particle":"","parse-names":false,"suffix":""},{"dropping-particle":"","family":"Werge","given":"Thomas","non-dropping-particle":"","parse-names":false,"suffix":""},{"dropping-particle":"","family":"Paulsen","given":"Rasmus R.","non-dropping-particle":"","parse-names":false,"suffix":""},{"dropping-particle":"","family":"Hansen","given":"Thomas F.","non-dropping-particle":"","parse-names":false,"suffix":""}],"container-title":"BMC Medical Imaging","id":"ITEM-1","issued":{"date-parts":[["2014"]]},"page":"35","title":"3D facial landmarks: Inter-operator variability of manual annotation","type":"article-journal","volume":"14"},"uris":["http://www.mendeley.com/documents/?uuid=33334a4b-5f6e-42da-adb5-279aa37ce6da","http://www.mendeley.com/documents/?uuid=42377cb5-2f14-4825-b129-831945f26909"]},{"id":"ITEM-2","itemData":{"DOI":"10.1111/j.1601-6343.2008.01435.x.","author":[{"dropping-particle":"","family":"Toma","given":"Arshed M.","non-dropping-particle":"","parse-names":false,"suffix":""},{"dropping-particle":"","family":"Zhurov","given":"Alexei I.","non-dropping-particle":"","parse-names":false,"suffix":""},{"dropping-particle":"","family":"Playle","given":"R","non-dropping-particle":"","parse-names":false,"suffix":""},{"dropping-particle":"","family":"Ong","given":"E","non-dropping-particle":"","parse-names":false,"suffix":""},{"dropping-particle":"","family":"Richmond","given":"Stephen","non-dropping-particle":"","parse-names":false,"suffix":""}],"container-title":"Orthod Craniofac Res","id":"ITEM-2","issue":"1","issued":{"date-parts":[["2009"]]},"page":"33-42","title":"Reproducibility of facial soft tissue landmarks on 3D laser-scanned facial images","type":"article-journal","volume":"12"},"uris":["http://www.mendeley.com/documents/?uuid=9df57db0-7ba5-4af4-9bf5-122146725d30"]},{"id":"ITEM-3","itemData":{"DOI":"10.1597/03-066.1","ISBN":"1055-6656","ISSN":"10556656","PMID":"15352857","abstract":"To determine the precision and accuracy of facial anthropometric measurements obtained through digital three-dimensional (3D) photogrammetry. DESIGN: Nineteen standard craniofacial measurements were repeatedly obtained on 20 subjects by two independent observers, using calipers and 3D photos (obtained with a Genex 3D camera system), both with and without facial landmarks labeled. Four different precision estimates were then calculated and compared statistically across techniques. In addition, mean measurements from 3D photos were compared statistically with those from direct anthropometry. RESULTS: In terms of measurement precision, the 3D photos were clearly better than direct anthropometry. In almost all cases, the 3D photo with landmarks labeled had the highest overall precision. In addition, labeling landmarks prior to taking measurements improved precision, regardless of method. Good congruence was observed between means derived from the 3D photos and direct anthropometry. Statistically significant differences were noted for seven measurements; however, the magnitude of these differences was often clinically insignificant (&lt; 2 mm). CONCLUSIONS: Digital 3D photogrammetry with the Genex camera system is sufficiently precise and accurate for the anthropometric needs of most medical and craniofacial research designs.","author":[{"dropping-particle":"","family":"Weinberg","given":"Seth M.","non-dropping-particle":"","parse-names":false,"suffix":""},{"dropping-particle":"","family":"Scott","given":"Nicole M.","non-dropping-particle":"","parse-names":false,"suffix":""},{"dropping-particle":"","family":"Neiswanger","given":"Katherine","non-dropping-particle":"","parse-names":false,"suffix":""},{"dropping-particle":"","family":"Brandon","given":"Carla A.","non-dropping-particle":"","parse-names":false,"suffix":""},{"dropping-particle":"","family":"Marazita","given":"Mary L.","non-dropping-particle":"","parse-names":false,"suffix":""}],"container-title":"Cleft Palate-Craniofacial Journal","id":"ITEM-3","issue":"5","issued":{"date-parts":[["2004"]]},"page":"507-518","title":"Digital three-dimensional photogrammetry: Evaluation of anthropometric precision and accuracy using a Genex 3D camera system","type":"article-journal","volume":"41"},"uris":["http://www.mendeley.com/documents/?uuid=6b5fb576-435a-4643-a0e2-e8f0034b66d3","http://www.mendeley.com/documents/?uuid=c15849c4-a3dd-4d39-b394-f58b87c9022c"]},{"id":"ITEM-4","itemData":{"DOI":"10.1002/ajpa","ISBN":"1630640077","ISSN":"00137227","PMID":"14351790","abstract":"Geometric morphometric methods rely on the accurate identification and quantification of land- marks on biological specimens. As in any empirical analy- sis, the assessment of inter- and intra-observer error is desirable. A review of methods currently being employed to assess measurement error in geometric morphometrics was conducted and three general approaches to the prob- lem were identified. One such approach employs General- ized Procrustes Analysis to superimpose repeatedly digi- tized landmark configurations, thereby establishing whether repeat measures fall within an acceptable range of variation. The potential problem of this error assess- ment method (the ‘‘Pinocchio effect’’) is demonstrated and its effect on error studies discussed. An alternative approach involves employing Euclidean distances between the configuration centroid and repeat measures of a landmark to assess the relative repeatability of individ- ual landmarks. This method is also potentially problem- atic as the inherent geometric properties of the specimen can result in misleading estimates of measurement error. A third approach involved the repeated digitization of landmarks with the specimen held in a constant orienta- tion to assess individual landmark precision. This latter approach is an ideal method for assessing individual landmark precision, but is restrictive in that it does not allow for the incorporation of instrumentally defined or Type III landmarks. Hence, a revised method for assess- ing landmark error is proposed and described with the aid of worked empirical examples.","author":[{"dropping-particle":"","family":"Cramon-Taubadel","given":"Noreen","non-dropping-particle":"von","parse-names":false,"suffix":""},{"dropping-particle":"","family":"Frazier","given":"Brenda C.","non-dropping-particle":"","parse-names":false,"suffix":""},{"dropping-particle":"","family":"Mirazon-Lahr","given":"Marta","non-dropping-particle":"","parse-names":false,"suffix":""}],"container-title":"American Journal of Physical Anthropology","id":"ITEM-4","issued":{"date-parts":[["2007"]]},"page":"24-35","title":"The problem of assessing landmark error in geometric morphometrics: Theory, methods, and modifications","type":"article-journal","volume":"134"},"uris":["http://www.mendeley.com/documents/?uuid=a8914b52-71a1-4be4-858e-5982dd1cc049"]},{"id":"ITEM-5","itemData":{"DOI":"10.1597/06-175","ISBN":"1055-6656 (Print)\\n1055-6656 (Linking)","ISSN":"10556656","PMID":"18452351","abstract":"BACKGROUND: Direct anthropometry performed during a patient examination is the standard technique for quantifying craniofacial dysmorphology, as well as for surgical planning and outcome assessment. Several new technologies have been designed to computerize anthropometric measurements, including three-dimensional (3D) digital photogrammetry. These digital systems have the advantage of acquiring patient craniofacial surface images quickly and noninvasively. Before morphometry using digital photogrammetry can be applied in clinical and research practice, it must be assessed against direct anthropometry. OBJECTIVE: To evaluate the validity and reliability of facial anthropometric linear distances imaged by 3D digital photogrammetry with respect to direct anthropometry. DESIGN, SETTING, PARTICIPANTS, MEASURES: Standard craniofacial distances were directly measured twice on 20 normal adult volunteers. Craniofacial surfaces were also imaged using the 3dMDface digital photogrammetry system, and distances were digitally measured twice for each subject. Validity measures of accuracy and bias (for direct versus digital measurements) and reproducibility measures of precision and test-retest reliability (for repeated sets of digital measurements) were computed. RESULTS: Seventeen of the 18 direct measurements correlated highly with digital values (mean r = 0.88). The correlation for one measurement (upper prolabial width) was not statistically significant. The overall precision of all 17 digital measurements was less than 1 mm, and the reliability was high (mean r = 0.91). CONCLUSIONS: Craniofacial anthropometry using the 3dMDface System is valid and reliable. Digital measurements of upper prolabial width may require direct marking, prior to imaging, to improve landmark identification.","author":[{"dropping-particle":"","family":"Wong","given":"Julielynn Y.","non-dropping-particle":"","parse-names":false,"suffix":""},{"dropping-particle":"","family":"Oh","given":"Albert K.","non-dropping-particle":"","parse-names":false,"suffix":""},{"dropping-particle":"","family":"Ohta","given":"Eiichi","non-dropping-particle":"","parse-names":false,"suffix":""},{"dropping-particle":"","family":"Hunt","given":"Anne T.","non-dropping-particle":"","parse-names":false,"suffix":""},{"dropping-particle":"","family":"Rogers","given":"Gary F.","non-dropping-particle":"","parse-names":false,"suffix":""},{"dropping-particle":"","family":"Mulliken","given":"John B.","non-dropping-particle":"","parse-names":false,"suffix":""},{"dropping-particle":"","family":"Deutsch","given":"Curtis K.","non-dropping-particle":"","parse-names":false,"suffix":""}],"container-title":"Cleft Palate-Craniofacial Journal","id":"ITEM-5","issued":{"date-parts":[["2008"]]},"title":"Validity and reliability of craniofacial anthropometric measurement of 3D digital photogrammetric images","type":"article-journal"},"uris":["http://www.mendeley.com/documents/?uuid=b14515b0-cec6-43e6-9a3a-afeff892e49f"]}],"mendeley":{"formattedCitation":"(Fagertun et al., 2014; Toma et al., 2009; von Cramon-Taubadel et al., 2007; Weinberg et al., 2004; Wong et al., 2008)","plainTextFormattedCitation":"(Fagertun et al., 2014; Toma et al., 2009; von Cramon-Taubadel et al., 2007; Weinberg et al., 2004; Wong et al., 2008)","previouslyFormattedCitation":"(Fagertun et al., 2014; Toma et al., 2009; von Cramon-Taubadel et al., 2007; Weinberg et al., 2004; Wong et al., 2008)"},"properties":{"noteIndex":0},"schema":"https://github.com/citation-style-language/schema/raw/master/csl-citation.json"}</w:instrText>
+      </w:r>
+      <w:r>
+        <w:fldChar w:fldCharType="separate"/>
+      </w:r>
+      <w:r>
+        <w:rPr>
+          <w:noProof/>
+        </w:rPr>
+        <w:t>(Fagertun et al., 2014; Toma et al., 2009; von Cramon-Taubadel et al., 2007; Weinberg et al., 2004; Wong et al., 2008)</w:t>
+      </w:r>
+      <w:r>
+        <w:fldChar w:fldCharType="end"/>
+      </w:r>
+      <w:r>
+        <w:t xml:space="preserve">. </w:t>
+      </w:r>
+      <w:r>
+        <w:t>Furthermore, sparse landmark configurations can only quantify the form at defined landmark indications that can be reliably identified and indicated by a human. An alternative is to automatically indicate quasi-landmarks across the entire surface of the structure. This is achieved by gradually warping a gene</w:t>
+      </w:r>
+      <w:r>
+        <w:t>r</w:t>
+      </w:r>
+      <w:r>
+        <w:t>ic template image</w:t>
+      </w:r>
+      <w:r>
+        <w:t xml:space="preserve"> (anthropometric mask)</w:t>
+      </w:r>
+      <w:r>
+        <w:t xml:space="preserve"> composed of thousands of points into the shape of each target image through a non-rigid registration algorithm </w:t>
+      </w:r>
+      <w:r>
+        <w:fldChar w:fldCharType="begin" w:fldLock="1"/>
+      </w:r>
+      <w:r>
+        <w:instrText>ADDIN CSL_CITATION {"citationItems":[{"id":"ITEM-1","itemData":{"author":[{"dropping-particle":"","family":"Snyders","given":"Jonatan","non-dropping-particle":"","parse-names":false,"suffix":""},{"dropping-particle":"","family":"Claes","given":"Peter","non-dropping-particle":"","parse-names":false,"suffix":""},{"dropping-particle":"","family":"Vandermeulen","given":"Dirk","non-dropping-particle":"","parse-names":false,"suffix":""},{"dropping-particle":"","family":"Suetens","given":"Paul","non-dropping-particle":"","parse-names":false,"suffix":""}],"id":"ITEM-1","issued":{"date-parts":[["2014"]]},"number-of-pages":"1-55","publisher-place":"Leuven, Belgium","title":"Development and comparison of non-rigid surface registraion and extensions (technical report KUL/ESAT/PSI/1401)","type":"report"},"uris":["http://www.mendeley.com/documents/?uuid=34160520-d6e6-431e-a828-df30d11d843a"]},{"id":"ITEM-2","itemData":{"author":[{"dropping-particle":"","family":"Claes","given":"Peter","non-dropping-particle":"","parse-names":false,"suffix":""}],"id":"ITEM-2","issued":{"date-parts":[["2007"]]},"publisher":"K.U. Leuven","title":"A robust statistical surface registration framework using implicit function representations: application in craniofacial reconstruction","type":"thesis"},"uris":["http://www.mendeley.com/documents/?uuid=db51a487-ea27-4e63-9b2b-bb4e33bc0338"]},{"id":"ITEM-3","itemData":{"DOI":"10.1016/j.ijom.2011.10.019","ISBN":"1399-0020 (Electronic)\\n0901-5027 (Linking)","ISSN":"09015027","PMID":"22103995","abstract":"The capacity to process three-dimensional facial surfaces to objectively assess outcomes of craniomaxillofacial care is urgently required. Available surface registration techniques depart from conventional facial anthropometrics by not including anatomical relationship in their analysis. Current registrations rely on the manual selection of areas or points that have not moved during surgery, introducing subjectivity. An improved technique is proposed based on the concept of an anthropometric mask (AM) combined with robust superimposition. The AM is the equivalent to landmark definitions, as used in traditional anthropometrics, but described in a spatially dense way using (</w:instrText>
+      </w:r>
+      <w:r>
+        <w:rPr>
+          <w:rFonts w:ascii="Cambria Math" w:hAnsi="Cambria Math" w:cs="Cambria Math"/>
+        </w:rPr>
+        <w:instrText>∼</w:instrText>
+      </w:r>
+      <w:r>
+        <w:instrText>10.000) quasi-landmarks. A robust superimposition is performed to align surface images facilitating accurate measurement of spatial differences between corresponding quasi-landmarks. The assessment describes magnitude and direction of change objectively and can be displayed graphically. The technique was applied to three patients, without any modification and prior knowledge: a 4-year-old boy with Treacher-Collins syndrome in a resting and smiling pose; surgical correction for hemimandibular hypoplasia; and mandibular hypoplasia with staged orthognathic procedures. Comparisons were made with a reported closest-point (CP) strategy. Contrasting outcomes were found where the CP strategy resulted in anatomical implausibility whilst the AM technique was parsimonious to expected differences. © 2011 International Association of Oral and Maxillofacial Surgeons.","author":[{"dropping-particle":"","family":"Claes","given":"P.","non-dropping-particle":"","parse-names":false,"suffix":""},{"dropping-particle":"","family":"Walters","given":"M.","non-dropping-particle":"","parse-names":false,"suffix":""},{"dropping-particle":"","family":"Clement","given":"J.","non-dropping-particle":"","parse-names":false,"suffix":""}],"container-title":"International Journal of Oral and Maxillofacial Surgery","id":"ITEM-3","issued":{"date-parts":[["2012"]]},"title":"Improved facial outcome assessment using a 3D anthropometric mask","type":"article-journal"},"uris":["http://www.mendeley.com/documents/?uuid=9f14b25e-6af8-4b3b-bfb7-8f7b3b54dd7e"]},{"id":"ITEM-4","itemData":{"author":[{"dropping-particle":"","family":"Hutton","given":"Tim J","non-dropping-particle":"","parse-names":false,"suffix":""},{"dropping-particle":"","family":"Buxton","given":"Bernard F","non-dropping-particle":"","parse-names":false,"suffix":""},{"dropping-particle":"","family":"Hammond","given":"Peter","non-dropping-particle":"","parse-names":false,"suffix":""},{"dropping-particle":"","family":"Potts","given":"Henry W W","non-dropping-particle":"","parse-names":false,"suffix":""}],"container-title":"IEEE Transactions on Medical Imaging","id":"ITEM-4","issue":"6","issued":{"date-parts":[["2003"]]},"page":"747-753","title":"Estimating Average Growth Trajectories in Shape-Space Using Kernel Smoothing","type":"article-journal","volume":"22"},"uris":["http://www.mendeley.com/documents/?uuid=d9a8a04d-2537-4e41-ac86-cef78f505a15"]},{"id":"ITEM-5","itemData":{"DOI":"10.1016/S1361-8415(00)00036-0","ISBN":"3-540-66503-X","ISSN":"13618415","PMID":"11516704","abstract":"Assume that only partial knowledge about a non-rigid registration is given: certain points, curves or surfaces in one 3D image are known to map to certain points, curves or surfaces in another 3D image. In trying to identify the non-rigid displacement field, we face a generalized aperture problem since along the curves and surfaces, point correspondences are not given. We will advocate the viewpoint that the aperture and the 3D interpolation problem may be solved simultaneously by finding the simplest displacement field. This is obtained by a geometry-constrained diffusion, which in a precise sense yields the simplest displacement field. The point registration obtained may be used for segmentation, growth modeling, shape analysis or kinematic interpolation. The algorithm applies to geometrical objects of any dimensionality. We may thus keep any number of fiducial points, curves and/or surfaces fixed while finding the simplest registration. Examples of inferred point correspondences in a synthetic example and a longitudinal growth study of the human mandible are given. © 2001 Elsevier Science B.V. All rights reserved.","author":[{"dropping-particle":"","family":"Andresen","given":"Per Rønsholt","non-dropping-particle":"","parse-names":false,"suffix":""},{"dropping-particle":"","family":"Nielsen","given":"Mads","non-dropping-particle":"","parse-names":false,"suffix":""}],"container-title":"Medical Image Analysis","id":"ITEM-5","issue":"2","issued":{"date-parts":[["2001"]]},"page":"81-88","title":"Non-rigid registration by geometry-constrained diffusion","type":"article-journal","volume":"5"},"uris":["http://www.mendeley.com/documents/?uuid=b6aeb5ec-f8be-4799-b7df-093ccd25d152","http://www.mendeley.com/documents/?uuid=5d620e1f-0788-4ae5-a96f-ae25a11affa3"]}],"mendeley":{"formattedCitation":"(Andresen and Nielsen, 2001; Claes, 2007; Claes et al., 2012; Hutton et al., 2003b; Snyders et al., 2014)","plainTextFormattedCitation":"(Andresen and Nielsen, 2001; Claes, 2007; Claes et al., 2012; Hutton et al., 2003b; Snyders et al., 2014)","previouslyFormattedCitation":"(Andresen and Nielsen, 2001; Claes, 2007; Claes et al., 2012; Hutton et al., 2003b; Snyders et al., 2014)"},"properties":{"noteIndex":0},"schema":"https://github.com/citation-style-language/schema/raw/master/csl-citation.json"}</w:instrText>
+      </w:r>
+      <w:r>
+        <w:fldChar w:fldCharType="separate"/>
+      </w:r>
+      <w:r>
+        <w:rPr>
+          <w:noProof/>
+        </w:rPr>
+        <w:t>(Andresen and Nielsen, 2001; Claes, 2007; Claes et al., 2012; Hutton et al., 2003b; Snyders et al., 2014)</w:t>
+      </w:r>
+      <w:r>
+        <w:fldChar w:fldCharType="end"/>
+      </w:r>
+      <w:r>
+        <w:t>. The coordinates of these warped templates, now in the shape of each target, can then be treated by geometric morphometric analysis. An automatic approach like this is preferable for the analysis of large datasets, avoiding the problems of manual landmarking at different sites by multiple operators. They are also more suitable for applications that require synthesis of a recognizable instance of the actual structure, such as predicting a complete shape from DNA</w:t>
+      </w:r>
+      <w:r>
+        <w:t xml:space="preserve"> </w:t>
+      </w:r>
+      <w:r>
+        <w:fldChar w:fldCharType="begin" w:fldLock="1"/>
+      </w:r>
+      <w:r>
+        <w:instrText>ADDIN CSL_CITATION {"citationItems":[{"id":"ITEM-1","itemData":{"abstract":"The potential of constructing useful DNA-based facial composites is forensically of great 3 interest. Given the significant identity information coded in the human face these predictions 4 could help investigations out of an impasse. Although, there is substantial evidence that much 5 of the total variation in facial features is genetically mediated, the discovery of which genes 6 and gene variants underlie normal facial variation has been hampered primarily by the 7 multipartite nature of facial variation. Traditionally, such physical complexity is simplified by 8 simple scalar measurements defined a priori, such as nose or mouth width or alternatively 9 using dimensionality reduction techniques such as principal component analysis where each 10 PC is then treated as a scalar trait. However, as shown in previous and related work a more 11 impartial and systematic approach to modeling of facial morphology is available and can 12 facilitate both the gene discovery steps, as we recently showed, and DNA-based facial 13 composite construction, as we show here. We first use genomic ancestry and sex to create a 14 base-face, which is simply an average sex and ancestry matched face. Subsequently, the 15 effects of 24 individual SNPs that have been shown to have significant effects on facial 16 variation are overlaid on the base-face forming the predicted-face in a process akin to a 17 photomontage or image blending. We next evaluate the accuracy of predicted faces using a 18 leave-one-out (LOO) cross-validation approach. Physical accuracy of the facial predictions 19 either locally in particular parts of the face or in terms of overall similarity is mainly 20 determined by sex and genomic-ancestry. The SNP-effects maintain the physical accuracy 21 while significantly increasing the distinctiveness of the facial predictions, which would be 22 expected to reduce false positives in perceptual identification tasks. To the best of our 23 knowledge this is the first effort at generating facial composites from DNA and the results are 24 preliminary but certainly promising, especially considering the limited amount of genetic 25 information about the face contained in these 24 SNPs. This approach can incorporate 26 additional SNPs as these are discovered and their effects documented. In this context we 27 discuss three main avenues of research: Expanding our knowledge of the genetic architecture 28 of facial morphology using techniques like BRIM; Improving the predict…","author":[{"dropping-particle":"","family":"Claes","given":"Peter","non-dropping-particle":"","parse-names":false,"suffix":""},{"dropping-particle":"","family":"Hill","given":"Harold","non-dropping-particle":"","parse-names":false,"suffix":""},{"dropping-particle":"","family":"Shriver","given":"Mark","non-dropping-particle":"","parse-names":false,"suffix":""}],"container-title":"Forensic Science International","id":"ITEM-1","issued":{"date-parts":[["2014"]]},"title":"Towards DNA-based facial composites: preliminary results and validation","type":"article-journal"},"uris":["http://www.mendeley.com/documents/?uuid=add9e698-d876-4759-9a20-5af609cd3753"]}],"mendeley":{"formattedCitation":"(Claes et al., 2014a)","plainTextFormattedCitation":"(Claes et al., 2014a)","previouslyFormattedCitation":"(Claes et al., 2014a)"},"properties":{"noteIndex":0},"schema":"https://github.com/citation-style-language/schema/raw/master/csl-citation.json"}</w:instrText>
+      </w:r>
+      <w:r>
+        <w:fldChar w:fldCharType="separate"/>
+      </w:r>
+      <w:r>
+        <w:rPr>
+          <w:noProof/>
+        </w:rPr>
+        <w:t>(Claes et al., 2014a)</w:t>
+      </w:r>
+      <w:r>
+        <w:fldChar w:fldCharType="end"/>
+      </w:r>
+      <w:r>
+        <w:t>, synthetic growth and ageing of a face</w:t>
+      </w:r>
+      <w:r>
+        <w:t xml:space="preserve"> </w:t>
+      </w:r>
+      <w:r>
+        <w:fldChar w:fldCharType="begin" w:fldLock="1"/>
+      </w:r>
+      <w:r>
+        <w:instrText>ADDIN CSL_CITATION {"citationItems":[{"id":"ITEM-1","itemData":{"DOI":"10.1016/j.forsciint.2018.02.024","ISSN":"18726283","abstract":"3D facial images are becoming increasingly common. They provide more information about facial form than their 2D counterparts and will be useful in future forensic applications. These include age estimation and predicting changes in appearance of missing persons (synthetic growth). We present a framework for both age estimation and synthetic growth of children and adolescents from 3D photographs. Age estimation accuracy was substantially better than for existing approaches (mean absolute error = 1.19 years). Our synthetically ‘grown’ images were compared to actual longitudinal images of the same cases. On average 75% of the head overall and 85% of the face were predicted correctly to within three millimetres. We find that our approach is most suitable for ageing children from late childhood into adolescence. The work can be improved in the future by modelling skin colouring and taking account of other factors that influence face shape such as BMI.","author":[{"dropping-particle":"","family":"Matthews","given":"Harold","non-dropping-particle":"","parse-names":false,"suffix":""},{"dropping-particle":"","family":"Penington","given":"Anthony","non-dropping-particle":"","parse-names":false,"suffix":""},{"dropping-particle":"","family":"Clement","given":"John","non-dropping-particle":"","parse-names":false,"suffix":""},{"dropping-particle":"","family":"Kilpatrick","given":"Nicola","non-dropping-particle":"","parse-names":false,"suffix":""},{"dropping-particle":"","family":"Fan","given":"Yi","non-dropping-particle":"","parse-names":false,"suffix":""},{"dropping-particle":"","family":"Claes","given":"Peter","non-dropping-particle":"","parse-names":false,"suffix":""}],"container-title":"Forensic Science International","id":"ITEM-1","issued":{"date-parts":[["2018"]]},"page":"61-69","title":"Estimating age and synthesising growth in children and adolescents using 3D facial prototypes","type":"article-journal","volume":"286"},"uris":["http://www.mendeley.com/documents/?uuid=7b8abd76-20fd-404e-87fa-e90a885bd514","http://www.mendeley.com/documents/?uuid=f1d6a0b3-869f-410b-95db-97b10f9caf93"]},{"id":"ITEM-2","itemData":{"DOI":"10.1007/s00414-014-1114-x","ISBN":"0937-9827","ISSN":"14371596","PMID":"25381651","abstract":"We sought to generate data to facilitate forensic facial comparisons. Specifically, we conducted a longitudinal study of alterations in face shape induced by aging. We obtained two three-dimensional facial shape measurements in 171 Japanese males at intervals of approximately 10 years. With this data, we created a homologous model consisting of 10,741 data points for each face based on 33 anatomical landmarks. We averaged the movements of corresponding data points between the two homologous models for each individual and used this data to predict up to 30 years of face aging in an average Japanese male. We clearly identified aging-induced shape changes, such as drooping and denting of the facial folds, drooping of the upper lip, and projection of the lower eyelid, in the virtually aged model. A quantitative comparison of aging-induced shape alterations among three age groups (individuals in their 20's, 30's, and 40-50's) showed that these alterations accelerated more quickly as age increased. Using our predictive model, we conducted a preliminary study focused on facial shape alterations induced by reductions in body weight. Our findings indicated that our proposed method would also be valid for this purpose.","author":[{"dropping-particle":"","family":"Imaizumi","given":"Kazuhiko","non-dropping-particle":"","parse-names":false,"suffix":""},{"dropping-particle":"","family":"Taniguchi","given":"Kei","non-dropping-particle":"","parse-names":false,"suffix":""},{"dropping-particle":"","family":"Ogawa","given":"Yoshinori","non-dropping-particle":"","parse-names":false,"suffix":""},{"dropping-particle":"","family":"Matsuzaki","given":"Kazutoshi","non-dropping-particle":"","parse-names":false,"suffix":""},{"dropping-particle":"","family":"Nagata","given":"Takeshi","non-dropping-particle":"","parse-names":false,"suffix":""},{"dropping-particle":"","family":"Mochimaru","given":"Masaaki","non-dropping-particle":"","parse-names":false,"suffix":""},{"dropping-particle":"","family":"Kouchi","given":"Makiko","non-dropping-particle":"","parse-names":false,"suffix":""}],"container-title":"International Journal of Legal Medicine","id":"ITEM-2","issue":"2","issued":{"date-parts":[["2015"]]},"page":"385-393","title":"Three-dimensional analyses of aging-induced alterations in facial shape: a longitudinal study of 171 Japanese males","type":"article-journal","volume":"129"},"uris":["http://www.mendeley.com/documents/?uuid=a4c801e4-1cba-4b79-8aea-d7b1adcb7ac7","http://www.mendeley.com/documents/?uuid=00b42462-89b5-40a4-8bdc-30b9ee2f997a"]}],"mendeley":{"formattedCitation":"(Imaizumi et al., 2015; Matthews et al., 2018a)","plainTextFormattedCitation":"(Imaizumi et al., 2015; Matthews et al., 2018a)","previouslyFormattedCitation":"(Imaizumi et al., 2015; Matthews et al., 2018a)"},"properties":{"noteIndex":0},"schema":"https://github.com/citation-style-language/schema/raw/master/csl-citation.json"}</w:instrText>
+      </w:r>
+      <w:r>
+        <w:fldChar w:fldCharType="separate"/>
+      </w:r>
+      <w:r>
+        <w:rPr>
+          <w:noProof/>
+        </w:rPr>
+        <w:t>(Imaizumi et al., 2015; Matthews et al., 2018a)</w:t>
+      </w:r>
+      <w:r>
+        <w:fldChar w:fldCharType="end"/>
+      </w:r>
+      <w:r>
+        <w:t>, constructing 3D facial composites for forensic applications</w:t>
+      </w:r>
+      <w:r>
+        <w:t xml:space="preserve"> </w:t>
+      </w:r>
+      <w:r>
+        <w:fldChar w:fldCharType="begin" w:fldLock="1"/>
+      </w:r>
+      <w:r>
+        <w:instrText>ADDIN CSL_CITATION {"citationItems":[{"id":"ITEM-1","itemData":{"DOI":"10.1145/311535.311556","ISBN":"0201485605","ISSN":"00978930","PMID":"15728511","author":[{"dropping-particle":"","family":"Blanz","given":"Volker","non-dropping-particle":"","parse-names":false,"suffix":""},{"dropping-particle":"","family":"Vetter","given":"Thomas","non-dropping-particle":"","parse-names":false,"suffix":""}],"container-title":"Proceedings of the 26th annual conference on Computer graphics and interactive techniques - SIGGRAPH '99","id":"ITEM-1","issued":{"date-parts":[["1999"]]},"page":"187-194","publisher":"ACM Press/Addison-Wesley Publishing Co","publisher-place":"New York, NY","title":"A morphable model for the synthesis of 3D faces","type":"paper-conference"},"uris":["http://www.mendeley.com/documents/?uuid=43461514-abad-4b44-8a3f-605a94ae9097","http://www.mendeley.com/documents/?uuid=732fb1e2-99f2-4f06-8b2b-18947494bf70"]}],"mendeley":{"formattedCitation":"(Blanz and Vetter, 1999)","plainTextFormattedCitation":"(Blanz and Vetter, 1999)","previouslyFormattedCitation":"(Blanz and Vetter, 1999)"},"properties":{"noteIndex":0},"schema":"https://github.com/citation-style-language/schema/raw/master/csl-citation.json"}</w:instrText>
+      </w:r>
+      <w:r>
+        <w:fldChar w:fldCharType="separate"/>
+      </w:r>
+      <w:r>
+        <w:rPr>
+          <w:noProof/>
+        </w:rPr>
+        <w:t>(Blanz and Vetter, 1999)</w:t>
+      </w:r>
+      <w:r>
+        <w:fldChar w:fldCharType="end"/>
+      </w:r>
+      <w:r>
+        <w:t>, and characterization of dysmorphology for clinical diagnostics</w:t>
+      </w:r>
+      <w:r>
+        <w:t xml:space="preserve"> </w:t>
+      </w:r>
+      <w:r>
+        <w:fldChar w:fldCharType="begin" w:fldLock="1"/>
+      </w:r>
+      <w:r>
+        <w:instrText>ADDIN CSL_CITATION {"citationItems":[{"id":"ITEM-1","itemData":{"DOI":"10.1111/jpc.12705","ISSN":"1440-1754","PMID":"25109851","abstract":"There are many current and evolving tools to assist clinicians in their daily work of phenotyping. In medicine, the term 'phenotype' is usually taken to mean some deviation from normal morphology, physiology and behaviour. It is ascertained via history, examination and investigations, and a primary aim is diagnosis. Therefore, doctors are, by necessity, expert 'phenotypers'. There is an inherent and partially realised power in phenotypic information that when harnessed can improve patient care. Furthermore, phenotyping developments are increasingly important in an era of rapid advances in genomic technology. Fortunately, there is an expanding network of phenotyping tools that are poised for clinical translation. These tools will preferentially be implemented to mirror clinical workflows and to integrate with advances in genomic and information-sharing technologies. This will synergise with and augment the clinical acumen of medical practitioners. We outline key enablers of the ascertainment, integration and interrogation of clinical phenotype by using genetic diseases, particularly rare ones, as a theme. Successes from the test bed or rare diseases will support approaches to common disease.","author":[{"dropping-particle":"","family":"Baynam","given":"Gareth","non-dropping-particle":"","parse-names":false,"suffix":""},{"dropping-particle":"","family":"Walters","given":"Mark","non-dropping-particle":"","parse-names":false,"suffix":""},{"dropping-particle":"","family":"Claes","given":"Peter","non-dropping-particle":"","parse-names":false,"suffix":""},{"dropping-particle":"","family":"Kung","given":"Stefanie","non-dropping-particle":"","parse-names":false,"suffix":""},{"dropping-particle":"","family":"LeSouef","given":"Peter","non-dropping-particle":"","parse-names":false,"suffix":""},{"dropping-particle":"","family":"Dawkins","given":"Hugh","non-dropping-particle":"","parse-names":false,"suffix":""},{"dropping-particle":"","family":"Bellgard","given":"Matthew","non-dropping-particle":"","parse-names":false,"suffix":""},{"dropping-particle":"","family":"Girdea","given":"Marta","non-dropping-particle":"","parse-names":false,"suffix":""},{"dropping-particle":"","family":"Brudno","given":"Michael","non-dropping-particle":"","parse-names":false,"suffix":""},{"dropping-particle":"","family":"Robinson","given":"Peter","non-dropping-particle":"","parse-names":false,"suffix":""},{"dropping-particle":"","family":"Zankl","given":"Andreas","non-dropping-particle":"","parse-names":false,"suffix":""},{"dropping-particle":"","family":"Groza","given":"Tudor","non-dropping-particle":"","parse-names":false,"suffix":""},{"dropping-particle":"","family":"Gillett","given":"David","non-dropping-particle":"","parse-names":false,"suffix":""},{"dropping-particle":"","family":"Goldblatt","given":"Jack","non-dropping-particle":"","parse-names":false,"suffix":""}],"container-title":"Journal of Paediatrics and Child Health","id":"ITEM-1","issued":{"date-parts":[["2014","8","11"]]},"title":"Phenotyping: Targeting genotype's rich cousin for diagnosis.","type":"article-journal"},"uris":["http://www.mendeley.com/documents/?uuid=a5298822-6d07-4428-835f-95e1a6b0b29f"]},{"id":"ITEM-2","itemData":{"author":[{"dropping-particle":"","family":"Hammond","given":"Peter","non-dropping-particle":"","parse-names":false,"suffix":""},{"dropping-particle":"","family":"Hutton","given":"Tim J","non-dropping-particle":"","parse-names":false,"suffix":""},{"dropping-particle":"","family":"Allanson","given":"Judith E","non-dropping-particle":"","parse-names":false,"suffix":""},{"dropping-particle":"","family":"Buxton","given":"Bernard F","non-dropping-particle":"","parse-names":false,"suffix":""},{"dropping-particle":"","family":"Campbell","given":"Linda E","non-dropping-particle":"","parse-names":false,"suffix":""},{"dropping-particle":"","family":"Clayton-Smith","given":"Jill","non-dropping-particle":"","parse-names":false,"suffix":""},{"dropping-particle":"","family":"Donnai","given":"Dian","non-dropping-particle":"","parse-names":false,"suffix":""},{"dropping-particle":"","family":"Karmiloff-Smith","given":"Annette","non-dropping-particle":"","parse-names":false,"suffix":""},{"dropping-particle":"","family":"Metcalfe","given":"Kay","non-dropping-particle":"","parse-names":false,"suffix":""},{"dropping-particle":"","family":"Murphy","given":"Kieran C","non-dropping-particle":"","parse-names":false,"suffix":""},{"dropping-particle":"","family":"Patton","given":"Michael","non-dropping-particle":"","parse-names":false,"suffix":""},{"dropping-particle":"","family":"Pober","given":"Barbara","non-dropping-particle":"","parse-names":false,"suffix":""},{"dropping-particle":"","family":"Prescott","given":"Katrina","non-dropping-particle":"","parse-names":false,"suffix":""},{"dropping-particle":"","family":"Scambler","given":"Peter J","non-dropping-particle":"","parse-names":false,"suffix":""},{"dropping-particle":"","family":"Shaw","given":"Adam","non-dropping-particle":"","parse-names":false,"suffix":""},{"dropping-particle":"","family":"Smith","given":"Ann C M","non-dropping-particle":"","parse-names":false,"suffix":""},{"dropping-particle":"","family":"Stevens","given":"Angela F","non-dropping-particle":"","parse-names":false,"suffix":""},{"dropping-particle":"","family":"Temple","given":"I Karen","non-dropping-particle":"","parse-names":false,"suffix":""},{"dropping-particle":"","family":"Hennekam","given":"Raoul C M","non-dropping-particle":"","parse-names":false,"suffix":""},{"dropping-particle":"","family":"Tassabehji","given":"May","non-dropping-particle":"","parse-names":false,"suffix":""}],"container-title":"American Journal of Human Genetics","id":"ITEM-2","issued":{"date-parts":[["2005"]]},"page":"999-1010","title":"Discriminating Power of Localized Three-Dimensional Facial Morphology","type":"article-journal","volume":"77"},"uris":["http://www.mendeley.com/documents/?uuid=f74b6f64-164b-468c-8965-83ae9307274f"]}],"mendeley":{"formattedCitation":"(Baynam et al., 2014; Hammond et al., 2005)","plainTextFormattedCitation":"(Baynam et al., 2014; Hammond et al., 2005)","previouslyFormattedCitation":"(Baynam et al., 2014; Hammond et al., 2005)"},"properties":{"noteIndex":0},"schema":"https://github.com/citation-style-language/schema/raw/master/csl-citation.json"}</w:instrText>
+      </w:r>
+      <w:r>
+        <w:fldChar w:fldCharType="separate"/>
+      </w:r>
+      <w:r>
+        <w:rPr>
+          <w:noProof/>
+        </w:rPr>
+        <w:t>(Baynam et al., 2014; Hammond et al., 2005)</w:t>
+      </w:r>
+      <w:r>
+        <w:fldChar w:fldCharType="end"/>
+      </w:r>
+      <w:r>
+        <w:t xml:space="preserve">. </w:t>
+      </w:r>
+      <w:r>
+        <w:rPr>
+          <w:rFonts w:cs="Times New Roman"/>
+          <w:szCs w:val="24"/>
+        </w:rPr>
+        <w:t xml:space="preserve">Here, we report the MeshMonk toolbox for fast and reproducible high-throughput phenotyping of 3D images, or quasi-landmark </w:t>
+      </w:r>
+      <w:r>
+        <w:rPr>
+          <w:rFonts w:cs="Times New Roman"/>
+          <w:szCs w:val="24"/>
+        </w:rPr>
+        <w:t>indication</w:t>
+      </w:r>
+      <w:r>
+        <w:rPr>
+          <w:rFonts w:cs="Times New Roman"/>
+          <w:szCs w:val="24"/>
+        </w:rPr>
+        <w:t>, which can be applied to 3D facial images as well as 3D scans of other complex morphological structures, such as the human brain and skeletal bones.</w:t>
+      </w:r>
+    </w:p>
+    <w:p>
+      <w:pPr>
+        <w:rPr>
+          <w:rFonts w:cs="Times New Roman"/>
+          <w:szCs w:val="24"/>
+        </w:rPr>
+      </w:pPr>
+      <w:r>
+        <w:t xml:space="preserve">Surface registration, utilized in the MeshMonk software, defines a mapping of the vertices from one (template) image onto their corresponding locations on another (target) and </w:t>
       </w:r>
       <w:r>
         <w:rPr>
@@ -1239,23 +1262,7 @@
           <w:rFonts w:cs="Times New Roman"/>
           <w:szCs w:val="24"/>
         </w:rPr>
-        <w:t xml:space="preserve">. As a validation of the </w:t>
-      </w:r>
-      <w:proofErr w:type="spellStart"/>
-      <w:r>
-        <w:rPr>
-          <w:rFonts w:cs="Times New Roman"/>
-          <w:szCs w:val="24"/>
-        </w:rPr>
-        <w:t>MeshMonk</w:t>
-      </w:r>
-      <w:proofErr w:type="spellEnd"/>
-      <w:r>
-        <w:rPr>
-          <w:rFonts w:cs="Times New Roman"/>
-          <w:szCs w:val="24"/>
-        </w:rPr>
-        <w:t xml:space="preserve"> toolbox we compare manual and automatic indications of sparse landmarks.</w:t>
+        <w:t>. As a validation of the MeshMonk toolbox we compare manual and automatic indications of sparse landmarks.</w:t>
       </w:r>
     </w:p>
     <w:p>
@@ -1273,11 +1280,9 @@
       <w:pPr>
         <w:pStyle w:val="Heading2"/>
       </w:pPr>
-      <w:proofErr w:type="spellStart"/>
       <w:r>
         <w:t>MeshMonk</w:t>
       </w:r>
-      <w:proofErr w:type="spellEnd"/>
     </w:p>
     <w:p>
       <w:pPr>
@@ -1287,33 +1292,11 @@
           <w:color w:val="000000"/>
         </w:rPr>
       </w:pPr>
-      <w:proofErr w:type="spellStart"/>
       <w:r>
         <w:rPr>
           <w:color w:val="000000"/>
         </w:rPr>
-        <w:t>MeshMonk</w:t>
-      </w:r>
-      <w:proofErr w:type="spellEnd"/>
-      <w:r>
-        <w:rPr>
-          <w:color w:val="000000"/>
-        </w:rPr>
-        <w:t xml:space="preserve"> is a free, open-source implementation of a modular surface registration framework developed in a partnership between researchers at the Medical Imaging Research Center (MIRC) at KU Leuven, Pennsylvania State University (PSU), and </w:t>
-      </w:r>
-      <w:proofErr w:type="spellStart"/>
-      <w:r>
-        <w:rPr>
-          <w:color w:val="000000"/>
-        </w:rPr>
-        <w:t>WebMonks</w:t>
-      </w:r>
-      <w:proofErr w:type="spellEnd"/>
-      <w:r>
-        <w:rPr>
-          <w:color w:val="000000"/>
-        </w:rPr>
-        <w:t xml:space="preserve"> (</w:t>
+        <w:t>MeshMonk is a free, open-source implementation of a modular surface registration framework developed in a partnership between researchers at the Medical Imaging Research Center (MIRC) at KU Leuven, Pennsylvania State University (PSU), and WebMonks (</w:t>
       </w:r>
       <w:hyperlink r:id="rId8" w:history="1">
         <w:r>
@@ -1328,21 +1311,7 @@
         <w:rPr>
           <w:color w:val="000000"/>
         </w:rPr>
-        <w:t xml:space="preserve">), with MIRC and PSU delivering the research and IP behind the methods and algorithms and </w:t>
-      </w:r>
-      <w:proofErr w:type="spellStart"/>
-      <w:r>
-        <w:rPr>
-          <w:color w:val="000000"/>
-        </w:rPr>
-        <w:t>WebMonks</w:t>
-      </w:r>
-      <w:proofErr w:type="spellEnd"/>
-      <w:r>
-        <w:rPr>
-          <w:color w:val="000000"/>
-        </w:rPr>
-        <w:t xml:space="preserve"> being the implementation partner. </w:t>
+        <w:t xml:space="preserve">), with MIRC and PSU delivering the research and IP behind the methods and algorithms and WebMonks being the implementation partner. </w:t>
       </w:r>
     </w:p>
     <w:p>
@@ -1350,42 +1319,8 @@
         <w:rPr>
           <w:color w:val="000000"/>
         </w:rPr>
-        <w:t>The C++ library takes a multi-scale, iterative ICP-based approach (</w:t>
-      </w:r>
-      <w:proofErr w:type="spellStart"/>
-      <w:r>
-        <w:rPr>
-          <w:color w:val="000000"/>
-        </w:rPr>
-        <w:t>Besl</w:t>
-      </w:r>
-      <w:proofErr w:type="spellEnd"/>
-      <w:r>
-        <w:rPr>
-          <w:color w:val="000000"/>
-        </w:rPr>
-        <w:t xml:space="preserve"> &amp; McKay, 1992). Characteristic to its registration process are (1) a bi-directional, weighted K-Nearest Neighbor point matching algorithm, (2) an outlier classification step and (3) a </w:t>
-      </w:r>
-      <w:proofErr w:type="spellStart"/>
-      <w:r>
-        <w:rPr>
-          <w:color w:val="000000"/>
-        </w:rPr>
-        <w:t>Visco</w:t>
-      </w:r>
-      <w:proofErr w:type="spellEnd"/>
-      <w:r>
-        <w:rPr>
-          <w:color w:val="000000"/>
-        </w:rPr>
-        <w:t xml:space="preserve">-Elastic transformation </w:t>
-      </w:r>
-      <w:r>
-        <w:rPr>
-          <w:color w:val="000000"/>
-        </w:rPr>
         <w:lastRenderedPageBreak/>
-        <w:t>model</w:t>
+        <w:t>The C++ library takes a multi-scale, iterative ICP-based approach (Besl &amp; McKay, 1992). Characteristic to its registration process are (1) a bi-directional, weighted K-Nearest Neighbor point matching algorithm, (2) an outlier classification step and (3) a Visco-Elastic transformation model</w:t>
       </w:r>
       <w:r>
         <w:rPr>
@@ -1430,47 +1365,25 @@
         </w:rPr>
         <w:t xml:space="preserve">. With the library come wrappers to </w:t>
       </w:r>
-      <w:commentRangeStart w:id="0"/>
-      <w:proofErr w:type="spellStart"/>
+      <w:commentRangeStart w:id="1"/>
       <w:r>
         <w:rPr>
           <w:color w:val="000000"/>
         </w:rPr>
-        <w:t>mex</w:t>
-      </w:r>
-      <w:proofErr w:type="spellEnd"/>
+        <w:t xml:space="preserve">mex </w:t>
+      </w:r>
+      <w:commentRangeEnd w:id="1"/>
+      <w:r>
+        <w:rPr>
+          <w:rStyle w:val="CommentReference"/>
+        </w:rPr>
+        <w:commentReference w:id="1"/>
+      </w:r>
       <w:r>
         <w:rPr>
           <w:color w:val="000000"/>
         </w:rPr>
-        <w:t xml:space="preserve"> </w:t>
-      </w:r>
-      <w:commentRangeEnd w:id="0"/>
-      <w:r>
-        <w:rPr>
-          <w:rStyle w:val="CommentReference"/>
-        </w:rPr>
-        <w:commentReference w:id="0"/>
-      </w:r>
-      <w:r>
-        <w:rPr>
-          <w:color w:val="000000"/>
-        </w:rPr>
-        <w:t xml:space="preserve">the library’s functions so that they can be used in </w:t>
-      </w:r>
-      <w:proofErr w:type="spellStart"/>
-      <w:r>
-        <w:rPr>
-          <w:color w:val="000000"/>
-        </w:rPr>
-        <w:t>Matlab</w:t>
-      </w:r>
-      <w:proofErr w:type="spellEnd"/>
-      <w:r>
-        <w:rPr>
-          <w:color w:val="000000"/>
-        </w:rPr>
-        <w:t>.</w:t>
+        <w:t>the library’s functions so that they can be used in Matlab.</w:t>
       </w:r>
       <w:r>
         <w:t xml:space="preserve"> </w:t>
@@ -1546,21 +1459,7 @@
         <w:rPr>
           <w:b/>
         </w:rPr>
-        <w:t xml:space="preserve">Figure X. Depiction of </w:t>
-      </w:r>
-      <w:proofErr w:type="spellStart"/>
-      <w:r>
-        <w:rPr>
-          <w:b/>
-        </w:rPr>
-        <w:t>MeshMonk</w:t>
-      </w:r>
-      <w:proofErr w:type="spellEnd"/>
-      <w:r>
-        <w:rPr>
-          <w:b/>
-        </w:rPr>
-        <w:t xml:space="preserve"> registration process.</w:t>
+        <w:t>Figure X. Depiction of MeshMonk registration process.</w:t>
       </w:r>
       <w:r>
         <w:t xml:space="preserve"> A: The target face and anthropometric mask are separated and not necessarily aligned in space or scale. B: The anthropometric mask is scaled to fit the target face and is matched with the target face using a rigid registration algorithm. C: The anthropometric mask is further modified to fit the target face using a nonrigid registration that allows for fine adjustment. </w:t>
@@ -1588,6 +1487,7 @@
         <w:rPr>
           <w:noProof/>
         </w:rPr>
+        <w:lastRenderedPageBreak/>
         <w:drawing>
           <wp:inline distT="0" distB="0" distL="0" distR="0" wp14:anchorId="63C137A6" wp14:editId="147E096D">
             <wp:extent cx="4117848" cy="3660648"/>
@@ -1636,7 +1536,6 @@
         <w:rPr>
           <w:b/>
         </w:rPr>
-        <w:lastRenderedPageBreak/>
         <w:t>Figure X. Nonsymmetric vs. Symmetric alignment.</w:t>
       </w:r>
       <w:r>
@@ -1836,7 +1735,11 @@
         <w:t xml:space="preserve"> surface</w:t>
       </w:r>
       <w:r>
-        <w:t xml:space="preserve"> images from participants that reported major facial injury or surgery</w:t>
+        <w:t xml:space="preserve"> images from participants that reported major facial injury </w:t>
+      </w:r>
+      <w:r>
+        <w:lastRenderedPageBreak/>
+        <w:t>or surgery</w:t>
       </w:r>
       <w:r>
         <w:t>. This resulted in N=4</w:t>
@@ -1859,7 +1762,6 @@
       <w:r>
         <w:t xml:space="preserve"> (</w:t>
       </w:r>
-      <w:proofErr w:type="spellStart"/>
       <w:r>
         <w:t>N</w:t>
       </w:r>
@@ -1869,7 +1771,6 @@
         </w:rPr>
         <w:t>Female</w:t>
       </w:r>
-      <w:proofErr w:type="spellEnd"/>
       <w:r>
         <w:t>=29</w:t>
       </w:r>
@@ -1879,7 +1780,6 @@
       <w:r>
         <w:t xml:space="preserve"> </w:t>
       </w:r>
-      <w:proofErr w:type="spellStart"/>
       <w:r>
         <w:t>N</w:t>
       </w:r>
@@ -1889,7 +1789,6 @@
         </w:rPr>
         <w:t>Male</w:t>
       </w:r>
-      <w:proofErr w:type="spellEnd"/>
       <w:r>
         <w:t>=1</w:t>
       </w:r>
@@ -2085,26 +1984,10 @@
         <w:t xml:space="preserve"> Landmark descriptions </w:t>
       </w:r>
       <w:r>
-        <w:t xml:space="preserve">are those reported on the </w:t>
-      </w:r>
-      <w:proofErr w:type="spellStart"/>
-      <w:r>
-        <w:t>t</w:t>
-      </w:r>
-      <w:r>
-        <w:t>he</w:t>
-      </w:r>
-      <w:proofErr w:type="spellEnd"/>
-      <w:r>
-        <w:t xml:space="preserve"> </w:t>
-      </w:r>
-      <w:proofErr w:type="spellStart"/>
-      <w:r>
-        <w:t>Richtsmeier</w:t>
-      </w:r>
-      <w:proofErr w:type="spellEnd"/>
-      <w:r>
-        <w:t xml:space="preserve"> Lab</w:t>
+        <w:t>are those reported on the t</w:t>
+      </w:r>
+      <w:r>
+        <w:t>he Richtsmeier Lab</w:t>
       </w:r>
       <w:r>
         <w:t xml:space="preserve"> website</w:t>
@@ -2254,15 +2137,7 @@
               <w:cnfStyle w:val="000000100000" w:firstRow="0" w:lastRow="0" w:firstColumn="0" w:lastColumn="0" w:oddVBand="0" w:evenVBand="0" w:oddHBand="1" w:evenHBand="0" w:firstRowFirstColumn="0" w:firstRowLastColumn="0" w:lastRowFirstColumn="0" w:lastRowLastColumn="0"/>
             </w:pPr>
             <w:r>
-              <w:t xml:space="preserve">The most prominent midline </w:t>
-            </w:r>
-            <w:proofErr w:type="gramStart"/>
-            <w:r>
-              <w:t>point</w:t>
-            </w:r>
-            <w:proofErr w:type="gramEnd"/>
-            <w:r>
-              <w:t xml:space="preserve"> between the eyebrows.</w:t>
+              <w:t>The most prominent midline point between the eyebrows.</w:t>
             </w:r>
           </w:p>
         </w:tc>
@@ -2277,11 +2152,9 @@
             <w:pPr>
               <w:spacing w:before="0" w:after="0"/>
             </w:pPr>
-            <w:proofErr w:type="spellStart"/>
             <w:r>
               <w:t>Nasion</w:t>
             </w:r>
-            <w:proofErr w:type="spellEnd"/>
           </w:p>
         </w:tc>
         <w:tc>
@@ -2322,15 +2195,7 @@
               <w:cnfStyle w:val="000000000000" w:firstRow="0" w:lastRow="0" w:firstColumn="0" w:lastColumn="0" w:oddVBand="0" w:evenVBand="0" w:oddHBand="0" w:evenHBand="0" w:firstRowFirstColumn="0" w:firstRowLastColumn="0" w:lastRowFirstColumn="0" w:lastRowLastColumn="0"/>
             </w:pPr>
             <w:r>
-              <w:t xml:space="preserve">The point in the midline of both the nasal root and the </w:t>
-            </w:r>
-            <w:proofErr w:type="spellStart"/>
-            <w:r>
-              <w:t>nasofrontal</w:t>
-            </w:r>
-            <w:proofErr w:type="spellEnd"/>
-            <w:r>
-              <w:t xml:space="preserve"> suture. This point is always above the line that connects the two inner canthi.</w:t>
+              <w:t>The point in the midline of both the nasal root and the nasofrontal suture. This point is always above the line that connects the two inner canthi.</w:t>
             </w:r>
           </w:p>
         </w:tc>
@@ -2348,11 +2213,9 @@
             <w:pPr>
               <w:spacing w:before="0" w:after="0"/>
             </w:pPr>
-            <w:proofErr w:type="spellStart"/>
             <w:r>
               <w:t>Pronasale</w:t>
             </w:r>
-            <w:proofErr w:type="spellEnd"/>
           </w:p>
         </w:tc>
         <w:tc>
@@ -2408,14 +2271,8 @@
             <w:pPr>
               <w:spacing w:before="0" w:after="0"/>
             </w:pPr>
-            <w:proofErr w:type="spellStart"/>
-            <w:r>
-              <w:lastRenderedPageBreak/>
-              <w:t>Subnasale</w:t>
-            </w:r>
-            <w:proofErr w:type="spellEnd"/>
-            <w:r>
-              <w:t xml:space="preserve"> </w:t>
+            <w:r>
+              <w:t xml:space="preserve">Subnasale </w:t>
             </w:r>
           </w:p>
         </w:tc>
@@ -2428,11 +2285,9 @@
               <w:spacing w:before="0" w:after="0"/>
               <w:cnfStyle w:val="000000000000" w:firstRow="0" w:lastRow="0" w:firstColumn="0" w:lastColumn="0" w:oddVBand="0" w:evenVBand="0" w:oddHBand="0" w:evenHBand="0" w:firstRowFirstColumn="0" w:firstRowLastColumn="0" w:lastRowFirstColumn="0" w:lastRowLastColumn="0"/>
             </w:pPr>
-            <w:proofErr w:type="spellStart"/>
             <w:r>
               <w:t>sn</w:t>
             </w:r>
-            <w:proofErr w:type="spellEnd"/>
           </w:p>
         </w:tc>
         <w:tc>
@@ -2477,13 +2332,8 @@
             <w:pPr>
               <w:spacing w:before="0" w:after="0"/>
             </w:pPr>
-            <w:proofErr w:type="spellStart"/>
-            <w:r>
-              <w:t>Labiale</w:t>
-            </w:r>
-            <w:proofErr w:type="spellEnd"/>
-            <w:r>
-              <w:t xml:space="preserve"> superius</w:t>
+            <w:r>
+              <w:t>Labiale superius</w:t>
             </w:r>
           </w:p>
         </w:tc>
@@ -2540,19 +2390,9 @@
             <w:pPr>
               <w:spacing w:before="0" w:after="0"/>
             </w:pPr>
-            <w:proofErr w:type="spellStart"/>
-            <w:r>
-              <w:t>Labiale</w:t>
-            </w:r>
-            <w:proofErr w:type="spellEnd"/>
-            <w:r>
-              <w:t xml:space="preserve"> </w:t>
-            </w:r>
-            <w:proofErr w:type="spellStart"/>
-            <w:r>
-              <w:t>inferius</w:t>
-            </w:r>
-            <w:proofErr w:type="spellEnd"/>
+            <w:r>
+              <w:t>Labiale inferius</w:t>
+            </w:r>
           </w:p>
         </w:tc>
         <w:tc>
@@ -2625,11 +2465,9 @@
               <w:spacing w:before="0" w:after="0"/>
               <w:cnfStyle w:val="000000100000" w:firstRow="0" w:lastRow="0" w:firstColumn="0" w:lastColumn="0" w:oddVBand="0" w:evenVBand="0" w:oddHBand="1" w:evenHBand="0" w:firstRowFirstColumn="0" w:firstRowLastColumn="0" w:lastRowFirstColumn="0" w:lastRowLastColumn="0"/>
             </w:pPr>
-            <w:proofErr w:type="spellStart"/>
             <w:r>
               <w:t>SPg</w:t>
             </w:r>
-            <w:proofErr w:type="spellEnd"/>
           </w:p>
         </w:tc>
         <w:tc>
@@ -2671,11 +2509,9 @@
             <w:pPr>
               <w:spacing w:before="0" w:after="0"/>
             </w:pPr>
-            <w:proofErr w:type="spellStart"/>
             <w:r>
               <w:t>Endocanthion</w:t>
             </w:r>
-            <w:proofErr w:type="spellEnd"/>
           </w:p>
         </w:tc>
         <w:tc>
@@ -2687,11 +2523,9 @@
               <w:spacing w:before="0" w:after="0"/>
               <w:cnfStyle w:val="000000000000" w:firstRow="0" w:lastRow="0" w:firstColumn="0" w:lastColumn="0" w:oddVBand="0" w:evenVBand="0" w:oddHBand="0" w:evenHBand="0" w:firstRowFirstColumn="0" w:firstRowLastColumn="0" w:lastRowFirstColumn="0" w:lastRowLastColumn="0"/>
             </w:pPr>
-            <w:proofErr w:type="spellStart"/>
             <w:r>
               <w:t>en</w:t>
             </w:r>
-            <w:proofErr w:type="spellEnd"/>
           </w:p>
         </w:tc>
         <w:tc>
@@ -2736,11 +2570,9 @@
             <w:pPr>
               <w:spacing w:before="0" w:after="0"/>
             </w:pPr>
-            <w:proofErr w:type="spellStart"/>
             <w:r>
               <w:t>Exocanthion</w:t>
             </w:r>
-            <w:proofErr w:type="spellEnd"/>
           </w:p>
         </w:tc>
         <w:tc>
@@ -2839,15 +2671,7 @@
               <w:cnfStyle w:val="000000000000" w:firstRow="0" w:lastRow="0" w:firstColumn="0" w:lastColumn="0" w:oddVBand="0" w:evenVBand="0" w:oddHBand="0" w:evenHBand="0" w:firstRowFirstColumn="0" w:firstRowLastColumn="0" w:lastRowFirstColumn="0" w:lastRowLastColumn="0"/>
             </w:pPr>
             <w:r>
-              <w:t xml:space="preserve">The most lateral point in the curved base of each ala. Indicating the facial insertion of the nasal </w:t>
-            </w:r>
-            <w:proofErr w:type="spellStart"/>
-            <w:r>
-              <w:t>wingbase</w:t>
-            </w:r>
-            <w:proofErr w:type="spellEnd"/>
-            <w:r>
-              <w:t>.</w:t>
+              <w:t>The most lateral point in the curved base of each ala. Indicating the facial insertion of the nasal wingbase.</w:t>
             </w:r>
           </w:p>
         </w:tc>
@@ -2865,11 +2689,9 @@
             <w:pPr>
               <w:spacing w:before="0" w:after="0"/>
             </w:pPr>
-            <w:proofErr w:type="spellStart"/>
             <w:r>
               <w:t>Subalare</w:t>
             </w:r>
-            <w:proofErr w:type="spellEnd"/>
           </w:p>
         </w:tc>
         <w:tc>
@@ -2881,11 +2703,9 @@
               <w:spacing w:before="0" w:after="0"/>
               <w:cnfStyle w:val="000000100000" w:firstRow="0" w:lastRow="0" w:firstColumn="0" w:lastColumn="0" w:oddVBand="0" w:evenVBand="0" w:oddHBand="1" w:evenHBand="0" w:firstRowFirstColumn="0" w:firstRowLastColumn="0" w:lastRowFirstColumn="0" w:lastRowLastColumn="0"/>
             </w:pPr>
-            <w:proofErr w:type="spellStart"/>
             <w:r>
               <w:t>sbal</w:t>
             </w:r>
-            <w:proofErr w:type="spellEnd"/>
           </w:p>
         </w:tc>
         <w:tc>
@@ -2928,13 +2748,8 @@
               <w:spacing w:before="0" w:after="0"/>
             </w:pPr>
             <w:r>
-              <w:t xml:space="preserve">Crista </w:t>
-            </w:r>
-            <w:proofErr w:type="spellStart"/>
-            <w:r>
-              <w:t>philtri</w:t>
-            </w:r>
-            <w:proofErr w:type="spellEnd"/>
+              <w:t>Crista philtri</w:t>
+            </w:r>
           </w:p>
         </w:tc>
         <w:tc>
@@ -2946,11 +2761,9 @@
               <w:spacing w:before="0" w:after="0"/>
               <w:cnfStyle w:val="000000000000" w:firstRow="0" w:lastRow="0" w:firstColumn="0" w:lastColumn="0" w:oddVBand="0" w:evenVBand="0" w:oddHBand="0" w:evenHBand="0" w:firstRowFirstColumn="0" w:firstRowLastColumn="0" w:lastRowFirstColumn="0" w:lastRowLastColumn="0"/>
             </w:pPr>
-            <w:proofErr w:type="spellStart"/>
             <w:r>
               <w:t>cph</w:t>
             </w:r>
-            <w:proofErr w:type="spellEnd"/>
           </w:p>
         </w:tc>
         <w:tc>
@@ -2995,11 +2808,9 @@
             <w:pPr>
               <w:spacing w:before="0" w:after="0"/>
             </w:pPr>
-            <w:proofErr w:type="spellStart"/>
             <w:r>
               <w:t>Chelion</w:t>
             </w:r>
-            <w:proofErr w:type="spellEnd"/>
           </w:p>
         </w:tc>
         <w:tc>
@@ -3011,11 +2822,9 @@
               <w:spacing w:before="0" w:after="0"/>
               <w:cnfStyle w:val="000000100000" w:firstRow="0" w:lastRow="0" w:firstColumn="0" w:lastColumn="0" w:oddVBand="0" w:evenVBand="0" w:oddHBand="1" w:evenHBand="0" w:firstRowFirstColumn="0" w:firstRowLastColumn="0" w:lastRowFirstColumn="0" w:lastRowLastColumn="0"/>
             </w:pPr>
-            <w:proofErr w:type="spellStart"/>
             <w:r>
               <w:t>ch</w:t>
             </w:r>
-            <w:proofErr w:type="spellEnd"/>
           </w:p>
         </w:tc>
         <w:tc>
@@ -3117,7 +2926,7 @@
       <w:r>
         <w:t xml:space="preserve"> </w:t>
       </w:r>
-      <w:commentRangeStart w:id="1"/>
+      <w:commentRangeStart w:id="2"/>
       <w:r>
         <w:t>aligned to the anthropometric mask</w:t>
       </w:r>
@@ -3143,14 +2952,18 @@
         <w:fldChar w:fldCharType="end"/>
       </w:r>
       <w:r>
-        <w:t>, giving a set of 41 total landmark placements on the anthropometric mask, which were then converted to cartesian coordinates.</w:t>
-      </w:r>
-      <w:commentRangeEnd w:id="1"/>
+        <w:t xml:space="preserve">, giving a set of 41 total landmark placements on the anthropometric </w:t>
+      </w:r>
+      <w:r>
+        <w:lastRenderedPageBreak/>
+        <w:t>mask, which were then converted to cartesian coordinates.</w:t>
+      </w:r>
+      <w:commentRangeEnd w:id="2"/>
       <w:r>
         <w:rPr>
           <w:rStyle w:val="CommentReference"/>
         </w:rPr>
-        <w:commentReference w:id="1"/>
+        <w:commentReference w:id="2"/>
       </w:r>
       <w:r>
         <w:t xml:space="preserve"> One by one, each face was left out while averaging the other 40 landmark placements to “train” the automatic landmarks. This average was then </w:t>
@@ -3199,15 +3012,12 @@
       <w:r>
         <w:t>iterations from both observers. This process resulted in three placements of automatic landmarks for comparison.</w:t>
       </w:r>
-      <w:bookmarkStart w:id="2" w:name="_GoBack"/>
-      <w:bookmarkEnd w:id="2"/>
     </w:p>
     <w:p>
       <w:r>
         <w:rPr>
           <w:noProof/>
         </w:rPr>
-        <w:lastRenderedPageBreak/>
         <w:drawing>
           <wp:inline distT="0" distB="0" distL="0" distR="0" wp14:anchorId="6FC9DB34" wp14:editId="3978F60E">
             <wp:extent cx="5925312" cy="4117848"/>
@@ -3285,20 +3095,13 @@
         <w:pStyle w:val="Heading3"/>
       </w:pPr>
       <w:r>
+        <w:lastRenderedPageBreak/>
         <w:t>Validation</w:t>
       </w:r>
     </w:p>
     <w:p>
       <w:r>
-        <w:t xml:space="preserve">To validate the </w:t>
-      </w:r>
-      <w:proofErr w:type="spellStart"/>
-      <w:r>
-        <w:t>MeshMonk</w:t>
-      </w:r>
-      <w:proofErr w:type="spellEnd"/>
-      <w:r>
-        <w:t xml:space="preserve"> anthropometric mask registration, we compared the placement of manual and automatic landmarks and analyzed the variance structures captured by the two methods. In direct comparisons of landmark placements, we considered the manually placed landmarks to be the “gold standard” while calculating the root mean squared error</w:t>
+        <w:t>To validate the MeshMonk anthropometric mask registration, we compared the placement of manual and automatic landmarks and analyzed the variance structures captured by the two methods. In direct comparisons of landmark placements, we considered the manually placed landmarks to be the “gold standard” while calculating the root mean squared error</w:t>
       </w:r>
       <w:r>
         <w:t xml:space="preserve"> (RMSE)</w:t>
@@ -3388,11 +3191,7 @@
         <w:t xml:space="preserve">. </w:t>
       </w:r>
       <w:r>
-        <w:t xml:space="preserve">The Bland-Altman method is preferred over correlation or regression as it is less influenced by the variance of the sample and </w:t>
-      </w:r>
-      <w:r>
-        <w:lastRenderedPageBreak/>
-        <w:t xml:space="preserve">the ICC is preferred because it tests both the degree of correlation and agreement between methods. </w:t>
+        <w:t xml:space="preserve">The Bland-Altman method is preferred over correlation or regression as it is less influenced by the variance of the sample and the ICC is preferred because it tests both the degree of correlation and agreement between methods. </w:t>
       </w:r>
     </w:p>
     <w:p>
@@ -3474,11 +3273,7 @@
         <w:t>ML</w:t>
       </w:r>
       <w:r>
-        <w:t xml:space="preserve"> vs. </w:t>
-      </w:r>
-      <w:proofErr w:type="spellStart"/>
-      <w:r>
-        <w:t>J</w:t>
+        <w:t xml:space="preserve"> vs. J</w:t>
       </w:r>
       <w:r>
         <w:rPr>
@@ -3486,13 +3281,8 @@
         </w:rPr>
         <w:t>Auto</w:t>
       </w:r>
-      <w:proofErr w:type="spellEnd"/>
-      <w:r>
-        <w:t xml:space="preserve"> and </w:t>
-      </w:r>
-      <w:proofErr w:type="spellStart"/>
-      <w:r>
-        <w:t>A</w:t>
+      <w:r>
+        <w:t xml:space="preserve"> and A</w:t>
       </w:r>
       <w:r>
         <w:rPr>
@@ -3500,7 +3290,6 @@
         </w:rPr>
         <w:t>Auto</w:t>
       </w:r>
-      <w:proofErr w:type="spellEnd"/>
       <w:r>
         <w:t xml:space="preserve"> vs. J</w:t>
       </w:r>
@@ -3524,7 +3313,11 @@
     </w:p>
     <w:p>
       <w:r>
-        <w:t xml:space="preserve">The covariation structure between the manual and automatic landmarks was compared using a two-block partial least squares (PLS). This test was performed using each observer’s manual landmark indications compared against the automatic landmark placements trained using each observer’s average. We also tested the degree of association between the manual landmark placements averaged across all six manual landmark indications and the automatic landmarks trained using that global average. </w:t>
+        <w:t xml:space="preserve">The covariation structure between the manual and automatic landmarks was compared using a two-block partial least squares (PLS). This test was performed using each observer’s manual landmark indications compared against the automatic landmark placements trained using each observer’s average. We also tested the degree of association between the manual landmark </w:t>
+      </w:r>
+      <w:r>
+        <w:lastRenderedPageBreak/>
+        <w:t xml:space="preserve">placements averaged across all six manual landmark indications and the automatic landmarks trained using that global average. </w:t>
       </w:r>
     </w:p>
     <w:p>
@@ -3564,15 +3357,7 @@
         </w:rPr>
       </w:pPr>
       <w:r>
-        <w:t xml:space="preserve">All analyses were performed in R using the </w:t>
-      </w:r>
-      <w:proofErr w:type="spellStart"/>
-      <w:r>
-        <w:t>Geomorph</w:t>
-      </w:r>
-      <w:proofErr w:type="spellEnd"/>
-      <w:r>
-        <w:t xml:space="preserve"> </w:t>
+        <w:t xml:space="preserve">All analyses were performed in R using the Geomorph </w:t>
       </w:r>
       <w:r>
         <w:fldChar w:fldCharType="begin" w:fldLock="1"/>
@@ -3593,25 +3378,13 @@
         <w:fldChar w:fldCharType="end"/>
       </w:r>
       <w:r>
-        <w:t xml:space="preserve">, </w:t>
-      </w:r>
-      <w:proofErr w:type="spellStart"/>
-      <w:r>
-        <w:t>BlandAltmanLeh</w:t>
-      </w:r>
-      <w:proofErr w:type="spellEnd"/>
-      <w:r>
-        <w:t xml:space="preserve"> </w:t>
+        <w:t xml:space="preserve">, BlandAltmanLeh </w:t>
       </w:r>
       <w:r>
         <w:t>(</w:t>
       </w:r>
       <w:r>
-        <w:t>https://cran.r-</w:t>
-      </w:r>
-      <w:r>
-        <w:lastRenderedPageBreak/>
-        <w:t>project.org/web/packages/BlandAltmanLeh/BlandAltmanLeh.pdf</w:t>
+        <w:t>https://cran.r-project.org/web/packages/BlandAltmanLeh/BlandAltmanLeh.pdf</w:t>
       </w:r>
       <w:r>
         <w:t>)</w:t>
@@ -3629,74 +3402,10 @@
         <w:t xml:space="preserve">) </w:t>
       </w:r>
       <w:r>
-        <w:t xml:space="preserve"> packages, as well as packages for data manipulation (</w:t>
-      </w:r>
-      <w:proofErr w:type="spellStart"/>
-      <w:r>
-        <w:t>readxl</w:t>
-      </w:r>
-      <w:proofErr w:type="spellEnd"/>
-      <w:r>
-        <w:t xml:space="preserve">, reshape2, </w:t>
-      </w:r>
-      <w:proofErr w:type="spellStart"/>
-      <w:r>
-        <w:t>plyr</w:t>
-      </w:r>
-      <w:proofErr w:type="spellEnd"/>
-      <w:r>
-        <w:t xml:space="preserve">, car, </w:t>
-      </w:r>
-      <w:proofErr w:type="spellStart"/>
-      <w:r>
-        <w:t>dplyr</w:t>
-      </w:r>
-      <w:proofErr w:type="spellEnd"/>
-      <w:r>
-        <w:t xml:space="preserve">, broom) and graphing (ggplot2, </w:t>
-      </w:r>
-      <w:proofErr w:type="spellStart"/>
-      <w:r>
-        <w:t>GGally</w:t>
-      </w:r>
-      <w:proofErr w:type="spellEnd"/>
-      <w:r>
-        <w:t xml:space="preserve">, </w:t>
-      </w:r>
-      <w:proofErr w:type="spellStart"/>
-      <w:r>
-        <w:t>GGpubr</w:t>
-      </w:r>
-      <w:proofErr w:type="spellEnd"/>
-      <w:r>
-        <w:t>).</w:t>
-      </w:r>
-      <w:r>
-        <w:t xml:space="preserve"> Centroid sizes were calculated using </w:t>
-      </w:r>
-      <w:proofErr w:type="spellStart"/>
-      <w:r>
-        <w:t>Geomorph</w:t>
-      </w:r>
-      <w:proofErr w:type="spellEnd"/>
-      <w:r>
-        <w:t xml:space="preserve"> and MANOVAs for shape variation were implemented using the </w:t>
-      </w:r>
-      <w:proofErr w:type="spellStart"/>
-      <w:r>
-        <w:t>ProcD.lm</w:t>
-      </w:r>
-      <w:proofErr w:type="spellEnd"/>
-      <w:r>
-        <w:t xml:space="preserve"> function from </w:t>
-      </w:r>
-      <w:proofErr w:type="spellStart"/>
-      <w:r>
-        <w:t>Geomorph</w:t>
-      </w:r>
-      <w:proofErr w:type="spellEnd"/>
-      <w:r>
-        <w:t xml:space="preserve"> </w:t>
+        <w:t xml:space="preserve"> packages, as well as packages for data manipulation (readxl, reshape2, plyr, car, dplyr, broom) and graphing (ggplot2, GGally, GGpubr).</w:t>
+      </w:r>
+      <w:r>
+        <w:t xml:space="preserve"> Centroid sizes were calculated using Geomorph and MANOVAs for shape variation were implemented using the ProcD.lm function from Geomorph </w:t>
       </w:r>
       <w:r>
         <w:fldChar w:fldCharType="begin" w:fldLock="1"/>
@@ -4476,7 +4185,6 @@
                 <w:szCs w:val="24"/>
               </w:rPr>
             </w:pPr>
-            <w:proofErr w:type="spellStart"/>
             <w:r>
               <w:rPr>
                 <w:rFonts w:eastAsia="Times New Roman" w:cs="Times New Roman"/>
@@ -4484,17 +4192,7 @@
                 <w:color w:val="000000"/>
                 <w:szCs w:val="24"/>
               </w:rPr>
-              <w:t>Chelion</w:t>
-            </w:r>
-            <w:proofErr w:type="spellEnd"/>
-            <w:r>
-              <w:rPr>
-                <w:rFonts w:eastAsia="Times New Roman" w:cs="Times New Roman"/>
-                <w:i/>
-                <w:color w:val="000000"/>
-                <w:szCs w:val="24"/>
-              </w:rPr>
-              <w:t xml:space="preserve"> left</w:t>
+              <w:t>Chelion left</w:t>
             </w:r>
           </w:p>
         </w:tc>
@@ -4613,7 +4311,6 @@
                 <w:szCs w:val="24"/>
               </w:rPr>
             </w:pPr>
-            <w:proofErr w:type="spellStart"/>
             <w:r>
               <w:rPr>
                 <w:rFonts w:eastAsia="Times New Roman" w:cs="Times New Roman"/>
@@ -4621,17 +4318,7 @@
                 <w:color w:val="000000"/>
                 <w:szCs w:val="24"/>
               </w:rPr>
-              <w:t>Chelion</w:t>
-            </w:r>
-            <w:proofErr w:type="spellEnd"/>
-            <w:r>
-              <w:rPr>
-                <w:rFonts w:eastAsia="Times New Roman" w:cs="Times New Roman"/>
-                <w:i/>
-                <w:color w:val="000000"/>
-                <w:szCs w:val="24"/>
-              </w:rPr>
-              <w:t xml:space="preserve"> right</w:t>
+              <w:t>Chelion right</w:t>
             </w:r>
           </w:p>
         </w:tc>
@@ -4754,27 +4441,7 @@
                 <w:color w:val="000000"/>
                 <w:szCs w:val="24"/>
               </w:rPr>
-              <w:t xml:space="preserve">Crista </w:t>
-            </w:r>
-            <w:proofErr w:type="spellStart"/>
-            <w:r>
-              <w:rPr>
-                <w:rFonts w:eastAsia="Times New Roman" w:cs="Times New Roman"/>
-                <w:i/>
-                <w:color w:val="000000"/>
-                <w:szCs w:val="24"/>
-              </w:rPr>
-              <w:t>philtri</w:t>
-            </w:r>
-            <w:proofErr w:type="spellEnd"/>
-            <w:r>
-              <w:rPr>
-                <w:rFonts w:eastAsia="Times New Roman" w:cs="Times New Roman"/>
-                <w:i/>
-                <w:color w:val="000000"/>
-                <w:szCs w:val="24"/>
-              </w:rPr>
-              <w:t xml:space="preserve"> left</w:t>
+              <w:t>Crista philtri left</w:t>
             </w:r>
           </w:p>
         </w:tc>
@@ -4900,27 +4567,8 @@
                 <w:color w:val="000000"/>
                 <w:szCs w:val="24"/>
               </w:rPr>
-              <w:t xml:space="preserve">Crista </w:t>
-            </w:r>
-            <w:proofErr w:type="spellStart"/>
-            <w:r>
-              <w:rPr>
-                <w:rFonts w:eastAsia="Times New Roman" w:cs="Times New Roman"/>
-                <w:i/>
-                <w:color w:val="000000"/>
-                <w:szCs w:val="24"/>
-              </w:rPr>
-              <w:t>philtri</w:t>
-            </w:r>
-            <w:proofErr w:type="spellEnd"/>
-            <w:r>
-              <w:rPr>
-                <w:rFonts w:eastAsia="Times New Roman" w:cs="Times New Roman"/>
-                <w:i/>
-                <w:color w:val="000000"/>
-                <w:szCs w:val="24"/>
-              </w:rPr>
-              <w:t xml:space="preserve"> right</w:t>
+              <w:lastRenderedPageBreak/>
+              <w:t>Crista philtri right</w:t>
             </w:r>
           </w:p>
         </w:tc>
@@ -5036,7 +4684,6 @@
                 <w:szCs w:val="24"/>
               </w:rPr>
             </w:pPr>
-            <w:proofErr w:type="spellStart"/>
             <w:r>
               <w:rPr>
                 <w:rFonts w:eastAsia="Times New Roman" w:cs="Times New Roman"/>
@@ -5044,17 +4691,7 @@
                 <w:color w:val="000000"/>
                 <w:szCs w:val="24"/>
               </w:rPr>
-              <w:t>Endocanthion</w:t>
-            </w:r>
-            <w:proofErr w:type="spellEnd"/>
-            <w:r>
-              <w:rPr>
-                <w:rFonts w:eastAsia="Times New Roman" w:cs="Times New Roman"/>
-                <w:i/>
-                <w:color w:val="000000"/>
-                <w:szCs w:val="24"/>
-              </w:rPr>
-              <w:t xml:space="preserve"> left</w:t>
+              <w:t>Endocanthion left</w:t>
             </w:r>
           </w:p>
         </w:tc>
@@ -5173,7 +4810,6 @@
                 <w:szCs w:val="24"/>
               </w:rPr>
             </w:pPr>
-            <w:proofErr w:type="spellStart"/>
             <w:r>
               <w:rPr>
                 <w:rFonts w:eastAsia="Times New Roman" w:cs="Times New Roman"/>
@@ -5181,17 +4817,7 @@
                 <w:color w:val="000000"/>
                 <w:szCs w:val="24"/>
               </w:rPr>
-              <w:t>Endocanthion</w:t>
-            </w:r>
-            <w:proofErr w:type="spellEnd"/>
-            <w:r>
-              <w:rPr>
-                <w:rFonts w:eastAsia="Times New Roman" w:cs="Times New Roman"/>
-                <w:i/>
-                <w:color w:val="000000"/>
-                <w:szCs w:val="24"/>
-              </w:rPr>
-              <w:t xml:space="preserve"> right</w:t>
+              <w:t>Endocanthion right</w:t>
             </w:r>
           </w:p>
         </w:tc>
@@ -5307,7 +4933,6 @@
                 <w:szCs w:val="24"/>
               </w:rPr>
             </w:pPr>
-            <w:proofErr w:type="spellStart"/>
             <w:r>
               <w:rPr>
                 <w:rFonts w:eastAsia="Times New Roman" w:cs="Times New Roman"/>
@@ -5315,17 +4940,7 @@
                 <w:color w:val="000000"/>
                 <w:szCs w:val="24"/>
               </w:rPr>
-              <w:t>Exocanthion</w:t>
-            </w:r>
-            <w:proofErr w:type="spellEnd"/>
-            <w:r>
-              <w:rPr>
-                <w:rFonts w:eastAsia="Times New Roman" w:cs="Times New Roman"/>
-                <w:i/>
-                <w:color w:val="000000"/>
-                <w:szCs w:val="24"/>
-              </w:rPr>
-              <w:t xml:space="preserve"> left</w:t>
+              <w:t>Exocanthion left</w:t>
             </w:r>
           </w:p>
         </w:tc>
@@ -5444,7 +5059,6 @@
                 <w:szCs w:val="24"/>
               </w:rPr>
             </w:pPr>
-            <w:proofErr w:type="spellStart"/>
             <w:r>
               <w:rPr>
                 <w:rFonts w:eastAsia="Times New Roman" w:cs="Times New Roman"/>
@@ -5452,17 +5066,7 @@
                 <w:color w:val="000000"/>
                 <w:szCs w:val="24"/>
               </w:rPr>
-              <w:t>Exocanthion</w:t>
-            </w:r>
-            <w:proofErr w:type="spellEnd"/>
-            <w:r>
-              <w:rPr>
-                <w:rFonts w:eastAsia="Times New Roman" w:cs="Times New Roman"/>
-                <w:i/>
-                <w:color w:val="000000"/>
-                <w:szCs w:val="24"/>
-              </w:rPr>
-              <w:t xml:space="preserve"> right</w:t>
+              <w:t>Exocanthion right</w:t>
             </w:r>
           </w:p>
         </w:tc>
@@ -5704,7 +5308,6 @@
                 <w:szCs w:val="24"/>
               </w:rPr>
             </w:pPr>
-            <w:proofErr w:type="spellStart"/>
             <w:r>
               <w:rPr>
                 <w:rFonts w:eastAsia="Times New Roman" w:cs="Times New Roman"/>
@@ -5712,29 +5315,8 @@
                 <w:color w:val="000000"/>
                 <w:szCs w:val="24"/>
               </w:rPr>
-              <w:t>Labiale</w:t>
-            </w:r>
-            <w:proofErr w:type="spellEnd"/>
-            <w:r>
-              <w:rPr>
-                <w:rFonts w:eastAsia="Times New Roman" w:cs="Times New Roman"/>
-                <w:i/>
-                <w:color w:val="000000"/>
-                <w:szCs w:val="24"/>
-              </w:rPr>
-              <w:t xml:space="preserve"> </w:t>
-            </w:r>
-            <w:proofErr w:type="spellStart"/>
-            <w:r>
-              <w:rPr>
-                <w:rFonts w:eastAsia="Times New Roman" w:cs="Times New Roman"/>
-                <w:i/>
-                <w:color w:val="000000"/>
-                <w:szCs w:val="24"/>
-              </w:rPr>
-              <w:t>inferius</w:t>
-            </w:r>
-            <w:proofErr w:type="spellEnd"/>
+              <w:t>Labiale inferius</w:t>
+            </w:r>
           </w:p>
         </w:tc>
         <w:tc>
@@ -5849,7 +5431,6 @@
                 <w:szCs w:val="24"/>
               </w:rPr>
             </w:pPr>
-            <w:proofErr w:type="spellStart"/>
             <w:r>
               <w:rPr>
                 <w:rFonts w:eastAsia="Times New Roman" w:cs="Times New Roman"/>
@@ -5857,17 +5438,7 @@
                 <w:color w:val="000000"/>
                 <w:szCs w:val="24"/>
               </w:rPr>
-              <w:t>Labiale</w:t>
-            </w:r>
-            <w:proofErr w:type="spellEnd"/>
-            <w:r>
-              <w:rPr>
-                <w:rFonts w:eastAsia="Times New Roman" w:cs="Times New Roman"/>
-                <w:i/>
-                <w:color w:val="000000"/>
-                <w:szCs w:val="24"/>
-              </w:rPr>
-              <w:t xml:space="preserve"> superius</w:t>
+              <w:t>Labiale superius</w:t>
             </w:r>
           </w:p>
         </w:tc>
@@ -5986,7 +5557,6 @@
                 <w:szCs w:val="24"/>
               </w:rPr>
             </w:pPr>
-            <w:proofErr w:type="spellStart"/>
             <w:r>
               <w:rPr>
                 <w:rFonts w:eastAsia="Times New Roman" w:cs="Times New Roman"/>
@@ -5996,7 +5566,6 @@
               </w:rPr>
               <w:t>Nasion</w:t>
             </w:r>
-            <w:proofErr w:type="spellEnd"/>
           </w:p>
         </w:tc>
         <w:tc>
@@ -6118,7 +5687,6 @@
                 <w:color w:val="000000"/>
                 <w:szCs w:val="24"/>
               </w:rPr>
-              <w:lastRenderedPageBreak/>
               <w:t>Pogonion</w:t>
             </w:r>
           </w:p>
@@ -6238,7 +5806,6 @@
                 <w:szCs w:val="24"/>
               </w:rPr>
             </w:pPr>
-            <w:proofErr w:type="spellStart"/>
             <w:r>
               <w:rPr>
                 <w:rFonts w:eastAsia="Times New Roman" w:cs="Times New Roman"/>
@@ -6248,7 +5815,6 @@
               </w:rPr>
               <w:t>Pronasale</w:t>
             </w:r>
-            <w:proofErr w:type="spellEnd"/>
           </w:p>
         </w:tc>
         <w:tc>
@@ -6363,7 +5929,6 @@
                 <w:szCs w:val="24"/>
               </w:rPr>
             </w:pPr>
-            <w:proofErr w:type="spellStart"/>
             <w:r>
               <w:rPr>
                 <w:rFonts w:eastAsia="Times New Roman" w:cs="Times New Roman"/>
@@ -6371,17 +5936,7 @@
                 <w:color w:val="000000"/>
                 <w:szCs w:val="24"/>
               </w:rPr>
-              <w:t>Subalare</w:t>
-            </w:r>
-            <w:proofErr w:type="spellEnd"/>
-            <w:r>
-              <w:rPr>
-                <w:rFonts w:eastAsia="Times New Roman" w:cs="Times New Roman"/>
-                <w:i/>
-                <w:color w:val="000000"/>
-                <w:szCs w:val="24"/>
-              </w:rPr>
-              <w:t xml:space="preserve"> left</w:t>
+              <w:t>Subalare left</w:t>
             </w:r>
           </w:p>
         </w:tc>
@@ -6500,7 +6055,6 @@
                 <w:szCs w:val="24"/>
               </w:rPr>
             </w:pPr>
-            <w:proofErr w:type="spellStart"/>
             <w:r>
               <w:rPr>
                 <w:rFonts w:eastAsia="Times New Roman" w:cs="Times New Roman"/>
@@ -6508,17 +6062,7 @@
                 <w:color w:val="000000"/>
                 <w:szCs w:val="24"/>
               </w:rPr>
-              <w:t>Subalare</w:t>
-            </w:r>
-            <w:proofErr w:type="spellEnd"/>
-            <w:r>
-              <w:rPr>
-                <w:rFonts w:eastAsia="Times New Roman" w:cs="Times New Roman"/>
-                <w:i/>
-                <w:color w:val="000000"/>
-                <w:szCs w:val="24"/>
-              </w:rPr>
-              <w:t xml:space="preserve"> right</w:t>
+              <w:t>Subalare right</w:t>
             </w:r>
           </w:p>
         </w:tc>
@@ -6634,7 +6178,6 @@
                 <w:szCs w:val="24"/>
               </w:rPr>
             </w:pPr>
-            <w:proofErr w:type="spellStart"/>
             <w:r>
               <w:rPr>
                 <w:rFonts w:eastAsia="Times New Roman" w:cs="Times New Roman"/>
@@ -6644,7 +6187,6 @@
               </w:rPr>
               <w:t>Subnasale</w:t>
             </w:r>
-            <w:proofErr w:type="spellEnd"/>
           </w:p>
         </w:tc>
         <w:tc>
@@ -7054,13 +6596,8 @@
               <w:spacing w:before="0" w:after="0"/>
               <w:cnfStyle w:val="100000000000" w:firstRow="1" w:lastRow="0" w:firstColumn="0" w:lastColumn="0" w:oddVBand="0" w:evenVBand="0" w:oddHBand="0" w:evenHBand="0" w:firstRowFirstColumn="0" w:firstRowLastColumn="0" w:lastRowFirstColumn="0" w:lastRowLastColumn="0"/>
             </w:pPr>
-            <w:proofErr w:type="spellStart"/>
-            <w:r>
-              <w:t>Pr</w:t>
-            </w:r>
-            <w:proofErr w:type="spellEnd"/>
-            <w:r>
-              <w:t>(&gt;F)</w:t>
+            <w:r>
+              <w:t>Pr(&gt;F)</w:t>
             </w:r>
           </w:p>
         </w:tc>
@@ -7960,7 +7497,11 @@
         <w:t>ing iterations</w:t>
       </w:r>
       <w:r>
-        <w:t xml:space="preserve"> and the automatic landmark </w:t>
+        <w:t xml:space="preserve"> </w:t>
+      </w:r>
+      <w:r>
+        <w:lastRenderedPageBreak/>
+        <w:t xml:space="preserve">and the automatic landmark </w:t>
       </w:r>
       <w:r>
         <w:t>indications</w:t>
@@ -8102,7 +7643,6 @@
                 <w:color w:val="000000"/>
                 <w:szCs w:val="24"/>
               </w:rPr>
-              <w:lastRenderedPageBreak/>
               <w:t>Landmark</w:t>
             </w:r>
           </w:p>
@@ -8703,7 +8243,6 @@
                 <w:szCs w:val="24"/>
               </w:rPr>
             </w:pPr>
-            <w:proofErr w:type="spellStart"/>
             <w:r>
               <w:rPr>
                 <w:rFonts w:eastAsia="Times New Roman" w:cs="Times New Roman"/>
@@ -8711,17 +8250,7 @@
                 <w:color w:val="000000"/>
                 <w:szCs w:val="24"/>
               </w:rPr>
-              <w:t>Chelion</w:t>
-            </w:r>
-            <w:proofErr w:type="spellEnd"/>
-            <w:r>
-              <w:rPr>
-                <w:rFonts w:eastAsia="Times New Roman" w:cs="Times New Roman"/>
-                <w:i/>
-                <w:color w:val="000000"/>
-                <w:szCs w:val="24"/>
-              </w:rPr>
-              <w:t xml:space="preserve"> left</w:t>
+              <w:t>Chelion left</w:t>
             </w:r>
           </w:p>
         </w:tc>
@@ -8891,7 +8420,6 @@
                 <w:szCs w:val="24"/>
               </w:rPr>
             </w:pPr>
-            <w:proofErr w:type="spellStart"/>
             <w:r>
               <w:rPr>
                 <w:rFonts w:eastAsia="Times New Roman" w:cs="Times New Roman"/>
@@ -8899,17 +8427,7 @@
                 <w:color w:val="000000"/>
                 <w:szCs w:val="24"/>
               </w:rPr>
-              <w:t>Chelion</w:t>
-            </w:r>
-            <w:proofErr w:type="spellEnd"/>
-            <w:r>
-              <w:rPr>
-                <w:rFonts w:eastAsia="Times New Roman" w:cs="Times New Roman"/>
-                <w:i/>
-                <w:color w:val="000000"/>
-                <w:szCs w:val="24"/>
-              </w:rPr>
-              <w:t xml:space="preserve"> right</w:t>
+              <w:t>Chelion right</w:t>
             </w:r>
           </w:p>
         </w:tc>
@@ -9086,27 +8604,7 @@
                 <w:color w:val="000000"/>
                 <w:szCs w:val="24"/>
               </w:rPr>
-              <w:t xml:space="preserve">Crista </w:t>
-            </w:r>
-            <w:proofErr w:type="spellStart"/>
-            <w:r>
-              <w:rPr>
-                <w:rFonts w:eastAsia="Times New Roman" w:cs="Times New Roman"/>
-                <w:i/>
-                <w:color w:val="000000"/>
-                <w:szCs w:val="24"/>
-              </w:rPr>
-              <w:t>philtri</w:t>
-            </w:r>
-            <w:proofErr w:type="spellEnd"/>
-            <w:r>
-              <w:rPr>
-                <w:rFonts w:eastAsia="Times New Roman" w:cs="Times New Roman"/>
-                <w:i/>
-                <w:color w:val="000000"/>
-                <w:szCs w:val="24"/>
-              </w:rPr>
-              <w:t xml:space="preserve"> left</w:t>
+              <w:t>Crista philtri left</w:t>
             </w:r>
           </w:p>
         </w:tc>
@@ -9283,27 +8781,7 @@
                 <w:color w:val="000000"/>
                 <w:szCs w:val="24"/>
               </w:rPr>
-              <w:t xml:space="preserve">Crista </w:t>
-            </w:r>
-            <w:proofErr w:type="spellStart"/>
-            <w:r>
-              <w:rPr>
-                <w:rFonts w:eastAsia="Times New Roman" w:cs="Times New Roman"/>
-                <w:i/>
-                <w:color w:val="000000"/>
-                <w:szCs w:val="24"/>
-              </w:rPr>
-              <w:t>philtri</w:t>
-            </w:r>
-            <w:proofErr w:type="spellEnd"/>
-            <w:r>
-              <w:rPr>
-                <w:rFonts w:eastAsia="Times New Roman" w:cs="Times New Roman"/>
-                <w:i/>
-                <w:color w:val="000000"/>
-                <w:szCs w:val="24"/>
-              </w:rPr>
-              <w:t xml:space="preserve"> right</w:t>
+              <w:t>Crista philtri right</w:t>
             </w:r>
           </w:p>
         </w:tc>
@@ -9473,7 +8951,6 @@
                 <w:szCs w:val="24"/>
               </w:rPr>
             </w:pPr>
-            <w:proofErr w:type="spellStart"/>
             <w:r>
               <w:rPr>
                 <w:rFonts w:eastAsia="Times New Roman" w:cs="Times New Roman"/>
@@ -9481,17 +8958,7 @@
                 <w:color w:val="000000"/>
                 <w:szCs w:val="24"/>
               </w:rPr>
-              <w:t>Endocanthion</w:t>
-            </w:r>
-            <w:proofErr w:type="spellEnd"/>
-            <w:r>
-              <w:rPr>
-                <w:rFonts w:eastAsia="Times New Roman" w:cs="Times New Roman"/>
-                <w:i/>
-                <w:color w:val="000000"/>
-                <w:szCs w:val="24"/>
-              </w:rPr>
-              <w:t xml:space="preserve"> left</w:t>
+              <w:t>Endocanthion left</w:t>
             </w:r>
           </w:p>
         </w:tc>
@@ -9661,7 +9128,6 @@
                 <w:szCs w:val="24"/>
               </w:rPr>
             </w:pPr>
-            <w:proofErr w:type="spellStart"/>
             <w:r>
               <w:rPr>
                 <w:rFonts w:eastAsia="Times New Roman" w:cs="Times New Roman"/>
@@ -9669,17 +9135,7 @@
                 <w:color w:val="000000"/>
                 <w:szCs w:val="24"/>
               </w:rPr>
-              <w:t>Endocanthion</w:t>
-            </w:r>
-            <w:proofErr w:type="spellEnd"/>
-            <w:r>
-              <w:rPr>
-                <w:rFonts w:eastAsia="Times New Roman" w:cs="Times New Roman"/>
-                <w:i/>
-                <w:color w:val="000000"/>
-                <w:szCs w:val="24"/>
-              </w:rPr>
-              <w:t xml:space="preserve"> right</w:t>
+              <w:t>Endocanthion right</w:t>
             </w:r>
           </w:p>
         </w:tc>
@@ -9849,7 +9305,6 @@
                 <w:szCs w:val="24"/>
               </w:rPr>
             </w:pPr>
-            <w:proofErr w:type="spellStart"/>
             <w:r>
               <w:rPr>
                 <w:rFonts w:eastAsia="Times New Roman" w:cs="Times New Roman"/>
@@ -9857,17 +9312,7 @@
                 <w:color w:val="000000"/>
                 <w:szCs w:val="24"/>
               </w:rPr>
-              <w:t>Exocanthion</w:t>
-            </w:r>
-            <w:proofErr w:type="spellEnd"/>
-            <w:r>
-              <w:rPr>
-                <w:rFonts w:eastAsia="Times New Roman" w:cs="Times New Roman"/>
-                <w:i/>
-                <w:color w:val="000000"/>
-                <w:szCs w:val="24"/>
-              </w:rPr>
-              <w:t xml:space="preserve"> left</w:t>
+              <w:t>Exocanthion left</w:t>
             </w:r>
           </w:p>
         </w:tc>
@@ -10037,7 +9482,6 @@
                 <w:szCs w:val="24"/>
               </w:rPr>
             </w:pPr>
-            <w:proofErr w:type="spellStart"/>
             <w:r>
               <w:rPr>
                 <w:rFonts w:eastAsia="Times New Roman" w:cs="Times New Roman"/>
@@ -10045,17 +9489,7 @@
                 <w:color w:val="000000"/>
                 <w:szCs w:val="24"/>
               </w:rPr>
-              <w:t>Exocanthion</w:t>
-            </w:r>
-            <w:proofErr w:type="spellEnd"/>
-            <w:r>
-              <w:rPr>
-                <w:rFonts w:eastAsia="Times New Roman" w:cs="Times New Roman"/>
-                <w:i/>
-                <w:color w:val="000000"/>
-                <w:szCs w:val="24"/>
-              </w:rPr>
-              <w:t xml:space="preserve"> right</w:t>
+              <w:t>Exocanthion right</w:t>
             </w:r>
           </w:p>
         </w:tc>
@@ -10402,7 +9836,6 @@
                 <w:szCs w:val="24"/>
               </w:rPr>
             </w:pPr>
-            <w:proofErr w:type="spellStart"/>
             <w:r>
               <w:rPr>
                 <w:rFonts w:eastAsia="Times New Roman" w:cs="Times New Roman"/>
@@ -10410,29 +9843,8 @@
                 <w:color w:val="000000"/>
                 <w:szCs w:val="24"/>
               </w:rPr>
-              <w:t>Labiale</w:t>
-            </w:r>
-            <w:proofErr w:type="spellEnd"/>
-            <w:r>
-              <w:rPr>
-                <w:rFonts w:eastAsia="Times New Roman" w:cs="Times New Roman"/>
-                <w:i/>
-                <w:color w:val="000000"/>
-                <w:szCs w:val="24"/>
-              </w:rPr>
-              <w:t xml:space="preserve"> </w:t>
-            </w:r>
-            <w:proofErr w:type="spellStart"/>
-            <w:r>
-              <w:rPr>
-                <w:rFonts w:eastAsia="Times New Roman" w:cs="Times New Roman"/>
-                <w:i/>
-                <w:color w:val="000000"/>
-                <w:szCs w:val="24"/>
-              </w:rPr>
-              <w:t>inferius</w:t>
-            </w:r>
-            <w:proofErr w:type="spellEnd"/>
+              <w:t>Labiale inferius</w:t>
+            </w:r>
           </w:p>
         </w:tc>
         <w:tc>
@@ -10601,7 +10013,6 @@
                 <w:szCs w:val="24"/>
               </w:rPr>
             </w:pPr>
-            <w:proofErr w:type="spellStart"/>
             <w:r>
               <w:rPr>
                 <w:rFonts w:eastAsia="Times New Roman" w:cs="Times New Roman"/>
@@ -10609,17 +10020,7 @@
                 <w:color w:val="000000"/>
                 <w:szCs w:val="24"/>
               </w:rPr>
-              <w:t>Labiale</w:t>
-            </w:r>
-            <w:proofErr w:type="spellEnd"/>
-            <w:r>
-              <w:rPr>
-                <w:rFonts w:eastAsia="Times New Roman" w:cs="Times New Roman"/>
-                <w:i/>
-                <w:color w:val="000000"/>
-                <w:szCs w:val="24"/>
-              </w:rPr>
-              <w:t xml:space="preserve"> superius</w:t>
+              <w:t>Labiale superius</w:t>
             </w:r>
           </w:p>
         </w:tc>
@@ -10789,7 +10190,6 @@
                 <w:szCs w:val="24"/>
               </w:rPr>
             </w:pPr>
-            <w:proofErr w:type="spellStart"/>
             <w:r>
               <w:rPr>
                 <w:rFonts w:eastAsia="Times New Roman" w:cs="Times New Roman"/>
@@ -10799,7 +10199,6 @@
               </w:rPr>
               <w:t>Nasion</w:t>
             </w:r>
-            <w:proofErr w:type="spellEnd"/>
           </w:p>
         </w:tc>
         <w:tc>
@@ -11145,7 +10544,6 @@
                 <w:szCs w:val="24"/>
               </w:rPr>
             </w:pPr>
-            <w:proofErr w:type="spellStart"/>
             <w:r>
               <w:rPr>
                 <w:rFonts w:eastAsia="Times New Roman" w:cs="Times New Roman"/>
@@ -11155,7 +10553,6 @@
               </w:rPr>
               <w:t>Pronasale</w:t>
             </w:r>
-            <w:proofErr w:type="spellEnd"/>
           </w:p>
         </w:tc>
         <w:tc>
@@ -11324,7 +10721,6 @@
                 <w:szCs w:val="24"/>
               </w:rPr>
             </w:pPr>
-            <w:proofErr w:type="spellStart"/>
             <w:r>
               <w:rPr>
                 <w:rFonts w:eastAsia="Times New Roman" w:cs="Times New Roman"/>
@@ -11332,17 +10728,7 @@
                 <w:color w:val="000000"/>
                 <w:szCs w:val="24"/>
               </w:rPr>
-              <w:t>Subalare</w:t>
-            </w:r>
-            <w:proofErr w:type="spellEnd"/>
-            <w:r>
-              <w:rPr>
-                <w:rFonts w:eastAsia="Times New Roman" w:cs="Times New Roman"/>
-                <w:i/>
-                <w:color w:val="000000"/>
-                <w:szCs w:val="24"/>
-              </w:rPr>
-              <w:t xml:space="preserve"> left</w:t>
+              <w:t>Subalare left</w:t>
             </w:r>
           </w:p>
         </w:tc>
@@ -11512,7 +10898,6 @@
                 <w:szCs w:val="24"/>
               </w:rPr>
             </w:pPr>
-            <w:proofErr w:type="spellStart"/>
             <w:r>
               <w:rPr>
                 <w:rFonts w:eastAsia="Times New Roman" w:cs="Times New Roman"/>
@@ -11520,17 +10905,7 @@
                 <w:color w:val="000000"/>
                 <w:szCs w:val="24"/>
               </w:rPr>
-              <w:t>Subalare</w:t>
-            </w:r>
-            <w:proofErr w:type="spellEnd"/>
-            <w:r>
-              <w:rPr>
-                <w:rFonts w:eastAsia="Times New Roman" w:cs="Times New Roman"/>
-                <w:i/>
-                <w:color w:val="000000"/>
-                <w:szCs w:val="24"/>
-              </w:rPr>
-              <w:t xml:space="preserve"> right</w:t>
+              <w:t>Subalare right</w:t>
             </w:r>
           </w:p>
         </w:tc>
@@ -11700,7 +11075,6 @@
                 <w:szCs w:val="24"/>
               </w:rPr>
             </w:pPr>
-            <w:proofErr w:type="spellStart"/>
             <w:r>
               <w:rPr>
                 <w:rFonts w:eastAsia="Times New Roman" w:cs="Times New Roman"/>
@@ -11710,7 +11084,6 @@
               </w:rPr>
               <w:t>Subnasale</w:t>
             </w:r>
-            <w:proofErr w:type="spellEnd"/>
           </w:p>
         </w:tc>
         <w:tc>
@@ -12204,11 +11577,7 @@
         <w:t>.</w:t>
       </w:r>
       <w:r>
-        <w:t xml:space="preserve"> </w:t>
-      </w:r>
-      <w:proofErr w:type="spellStart"/>
-      <w:r>
-        <w:t>J</w:t>
+        <w:t xml:space="preserve"> J</w:t>
       </w:r>
       <w:r>
         <w:rPr>
@@ -12222,27 +11591,21 @@
         </w:rPr>
         <w:t>uto</w:t>
       </w:r>
-      <w:proofErr w:type="spellEnd"/>
-      <w:r>
-        <w:t xml:space="preserve"> and </w:t>
-      </w:r>
-      <w:proofErr w:type="spellStart"/>
-      <w:r>
+      <w:r>
+        <w:t xml:space="preserve"> and A</w:t>
+      </w:r>
+      <w:r>
+        <w:rPr>
+          <w:vertAlign w:val="subscript"/>
+        </w:rPr>
         <w:t>A</w:t>
       </w:r>
       <w:r>
         <w:rPr>
           <w:vertAlign w:val="subscript"/>
         </w:rPr>
-        <w:t>A</w:t>
-      </w:r>
-      <w:r>
-        <w:rPr>
-          <w:vertAlign w:val="subscript"/>
-        </w:rPr>
         <w:t>uto</w:t>
       </w:r>
-      <w:proofErr w:type="spellEnd"/>
       <w:r>
         <w:t xml:space="preserve"> vs</w:t>
       </w:r>
@@ -12337,11 +11700,7 @@
         <w:t>ML</w:t>
       </w:r>
       <w:r>
-        <w:t xml:space="preserve"> vs. </w:t>
-      </w:r>
-      <w:proofErr w:type="spellStart"/>
-      <w:r>
-        <w:t>J</w:t>
+        <w:t xml:space="preserve"> vs. J</w:t>
       </w:r>
       <w:r>
         <w:rPr>
@@ -12349,13 +11708,8 @@
         </w:rPr>
         <w:t>Auto</w:t>
       </w:r>
-      <w:proofErr w:type="spellEnd"/>
-      <w:r>
-        <w:t xml:space="preserve"> and </w:t>
-      </w:r>
-      <w:proofErr w:type="spellStart"/>
-      <w:r>
-        <w:t>A</w:t>
+      <w:r>
+        <w:t xml:space="preserve"> and A</w:t>
       </w:r>
       <w:r>
         <w:rPr>
@@ -12363,7 +11717,6 @@
         </w:rPr>
         <w:t>Auto</w:t>
       </w:r>
-      <w:proofErr w:type="spellEnd"/>
       <w:r>
         <w:t xml:space="preserve"> vs. J</w:t>
       </w:r>
@@ -12559,29 +11912,18 @@
                 <w:color w:val="000000"/>
                 <w:szCs w:val="24"/>
               </w:rPr>
-              <w:t xml:space="preserve"> – </w:t>
-            </w:r>
-            <w:proofErr w:type="spellStart"/>
+              <w:t xml:space="preserve"> – J</w:t>
+            </w:r>
             <w:r>
               <w:rPr>
                 <w:rFonts w:eastAsia="Times New Roman" w:cs="Times New Roman"/>
                 <w:i/>
                 <w:color w:val="000000"/>
                 <w:szCs w:val="24"/>
-              </w:rPr>
-              <w:t>J</w:t>
-            </w:r>
-            <w:r>
-              <w:rPr>
-                <w:rFonts w:eastAsia="Times New Roman" w:cs="Times New Roman"/>
-                <w:i/>
-                <w:color w:val="000000"/>
-                <w:szCs w:val="24"/>
                 <w:vertAlign w:val="subscript"/>
               </w:rPr>
               <w:t>Auto</w:t>
             </w:r>
-            <w:proofErr w:type="spellEnd"/>
           </w:p>
         </w:tc>
         <w:tc>
@@ -12605,7 +11947,6 @@
                 <w:szCs w:val="24"/>
               </w:rPr>
             </w:pPr>
-            <w:proofErr w:type="spellStart"/>
             <w:r>
               <w:rPr>
                 <w:rFonts w:eastAsia="Times New Roman" w:cs="Times New Roman"/>
@@ -12625,7 +11966,6 @@
               </w:rPr>
               <w:t>Auto</w:t>
             </w:r>
-            <w:proofErr w:type="spellEnd"/>
             <w:r>
               <w:rPr>
                 <w:rFonts w:eastAsia="Times New Roman" w:cs="Times New Roman"/>
@@ -13454,7 +12794,6 @@
                 <w:szCs w:val="24"/>
               </w:rPr>
             </w:pPr>
-            <w:proofErr w:type="spellStart"/>
             <w:r>
               <w:rPr>
                 <w:rFonts w:eastAsia="Times New Roman" w:cs="Times New Roman"/>
@@ -13462,17 +12801,7 @@
                 <w:color w:val="000000"/>
                 <w:szCs w:val="24"/>
               </w:rPr>
-              <w:t>Chelion</w:t>
-            </w:r>
-            <w:proofErr w:type="spellEnd"/>
-            <w:r>
-              <w:rPr>
-                <w:rFonts w:eastAsia="Times New Roman" w:cs="Times New Roman"/>
-                <w:i/>
-                <w:color w:val="000000"/>
-                <w:szCs w:val="24"/>
-              </w:rPr>
-              <w:t xml:space="preserve"> left</w:t>
+              <w:t>Chelion left</w:t>
             </w:r>
           </w:p>
         </w:tc>
@@ -13713,7 +13042,6 @@
                 <w:szCs w:val="24"/>
               </w:rPr>
             </w:pPr>
-            <w:proofErr w:type="spellStart"/>
             <w:r>
               <w:rPr>
                 <w:rFonts w:eastAsia="Times New Roman" w:cs="Times New Roman"/>
@@ -13721,17 +13049,7 @@
                 <w:color w:val="000000"/>
                 <w:szCs w:val="24"/>
               </w:rPr>
-              <w:t>Chelion</w:t>
-            </w:r>
-            <w:proofErr w:type="spellEnd"/>
-            <w:r>
-              <w:rPr>
-                <w:rFonts w:eastAsia="Times New Roman" w:cs="Times New Roman"/>
-                <w:i/>
-                <w:color w:val="000000"/>
-                <w:szCs w:val="24"/>
-              </w:rPr>
-              <w:t xml:space="preserve"> right</w:t>
+              <w:t>Chelion right</w:t>
             </w:r>
           </w:p>
         </w:tc>
@@ -13993,27 +13311,7 @@
                 <w:color w:val="000000"/>
                 <w:szCs w:val="24"/>
               </w:rPr>
-              <w:t xml:space="preserve">Crista </w:t>
-            </w:r>
-            <w:proofErr w:type="spellStart"/>
-            <w:r>
-              <w:rPr>
-                <w:rFonts w:eastAsia="Times New Roman" w:cs="Times New Roman"/>
-                <w:i/>
-                <w:color w:val="000000"/>
-                <w:szCs w:val="24"/>
-              </w:rPr>
-              <w:t>philtri</w:t>
-            </w:r>
-            <w:proofErr w:type="spellEnd"/>
-            <w:r>
-              <w:rPr>
-                <w:rFonts w:eastAsia="Times New Roman" w:cs="Times New Roman"/>
-                <w:i/>
-                <w:color w:val="000000"/>
-                <w:szCs w:val="24"/>
-              </w:rPr>
-              <w:t xml:space="preserve"> left</w:t>
+              <w:t>Crista philtri left</w:t>
             </w:r>
           </w:p>
         </w:tc>
@@ -14263,27 +13561,7 @@
                 <w:color w:val="000000"/>
                 <w:szCs w:val="24"/>
               </w:rPr>
-              <w:t xml:space="preserve">Crista </w:t>
-            </w:r>
-            <w:proofErr w:type="spellStart"/>
-            <w:r>
-              <w:rPr>
-                <w:rFonts w:eastAsia="Times New Roman" w:cs="Times New Roman"/>
-                <w:i/>
-                <w:color w:val="000000"/>
-                <w:szCs w:val="24"/>
-              </w:rPr>
-              <w:t>philtri</w:t>
-            </w:r>
-            <w:proofErr w:type="spellEnd"/>
-            <w:r>
-              <w:rPr>
-                <w:rFonts w:eastAsia="Times New Roman" w:cs="Times New Roman"/>
-                <w:i/>
-                <w:color w:val="000000"/>
-                <w:szCs w:val="24"/>
-              </w:rPr>
-              <w:t xml:space="preserve"> right</w:t>
+              <w:t>Crista philtri right</w:t>
             </w:r>
           </w:p>
         </w:tc>
@@ -14517,7 +13795,6 @@
                 <w:szCs w:val="24"/>
               </w:rPr>
             </w:pPr>
-            <w:proofErr w:type="spellStart"/>
             <w:r>
               <w:rPr>
                 <w:rFonts w:eastAsia="Times New Roman" w:cs="Times New Roman"/>
@@ -14525,17 +13802,7 @@
                 <w:color w:val="000000"/>
                 <w:szCs w:val="24"/>
               </w:rPr>
-              <w:t>Endocanthion</w:t>
-            </w:r>
-            <w:proofErr w:type="spellEnd"/>
-            <w:r>
-              <w:rPr>
-                <w:rFonts w:eastAsia="Times New Roman" w:cs="Times New Roman"/>
-                <w:i/>
-                <w:color w:val="000000"/>
-                <w:szCs w:val="24"/>
-              </w:rPr>
-              <w:t xml:space="preserve"> left</w:t>
+              <w:t>Endocanthion left</w:t>
             </w:r>
           </w:p>
         </w:tc>
@@ -14776,7 +14043,6 @@
                 <w:szCs w:val="24"/>
               </w:rPr>
             </w:pPr>
-            <w:proofErr w:type="spellStart"/>
             <w:r>
               <w:rPr>
                 <w:rFonts w:eastAsia="Times New Roman" w:cs="Times New Roman"/>
@@ -14784,17 +14050,7 @@
                 <w:color w:val="000000"/>
                 <w:szCs w:val="24"/>
               </w:rPr>
-              <w:t>Endocanthion</w:t>
-            </w:r>
-            <w:proofErr w:type="spellEnd"/>
-            <w:r>
-              <w:rPr>
-                <w:rFonts w:eastAsia="Times New Roman" w:cs="Times New Roman"/>
-                <w:i/>
-                <w:color w:val="000000"/>
-                <w:szCs w:val="24"/>
-              </w:rPr>
-              <w:t xml:space="preserve"> right</w:t>
+              <w:t>Endocanthion right</w:t>
             </w:r>
           </w:p>
         </w:tc>
@@ -15049,7 +14305,6 @@
                 <w:szCs w:val="24"/>
               </w:rPr>
             </w:pPr>
-            <w:proofErr w:type="spellStart"/>
             <w:r>
               <w:rPr>
                 <w:rFonts w:eastAsia="Times New Roman" w:cs="Times New Roman"/>
@@ -15057,17 +14312,7 @@
                 <w:color w:val="000000"/>
                 <w:szCs w:val="24"/>
               </w:rPr>
-              <w:t>Exocanthion</w:t>
-            </w:r>
-            <w:proofErr w:type="spellEnd"/>
-            <w:r>
-              <w:rPr>
-                <w:rFonts w:eastAsia="Times New Roman" w:cs="Times New Roman"/>
-                <w:i/>
-                <w:color w:val="000000"/>
-                <w:szCs w:val="24"/>
-              </w:rPr>
-              <w:t xml:space="preserve"> left</w:t>
+              <w:t>Exocanthion left</w:t>
             </w:r>
           </w:p>
         </w:tc>
@@ -15358,7 +14603,6 @@
                 <w:szCs w:val="24"/>
               </w:rPr>
             </w:pPr>
-            <w:proofErr w:type="spellStart"/>
             <w:r>
               <w:rPr>
                 <w:rFonts w:eastAsia="Times New Roman" w:cs="Times New Roman"/>
@@ -15366,17 +14610,7 @@
                 <w:color w:val="000000"/>
                 <w:szCs w:val="24"/>
               </w:rPr>
-              <w:t>Exocanthion</w:t>
-            </w:r>
-            <w:proofErr w:type="spellEnd"/>
-            <w:r>
-              <w:rPr>
-                <w:rFonts w:eastAsia="Times New Roman" w:cs="Times New Roman"/>
-                <w:i/>
-                <w:color w:val="000000"/>
-                <w:szCs w:val="24"/>
-              </w:rPr>
-              <w:t xml:space="preserve"> right</w:t>
+              <w:t>Exocanthion right</w:t>
             </w:r>
           </w:p>
         </w:tc>
@@ -15900,7 +15134,6 @@
                 <w:szCs w:val="24"/>
               </w:rPr>
             </w:pPr>
-            <w:proofErr w:type="spellStart"/>
             <w:r>
               <w:rPr>
                 <w:rFonts w:eastAsia="Times New Roman" w:cs="Times New Roman"/>
@@ -15908,29 +15141,8 @@
                 <w:color w:val="000000"/>
                 <w:szCs w:val="24"/>
               </w:rPr>
-              <w:t>Labiale</w:t>
-            </w:r>
-            <w:proofErr w:type="spellEnd"/>
-            <w:r>
-              <w:rPr>
-                <w:rFonts w:eastAsia="Times New Roman" w:cs="Times New Roman"/>
-                <w:i/>
-                <w:color w:val="000000"/>
-                <w:szCs w:val="24"/>
-              </w:rPr>
-              <w:t xml:space="preserve"> </w:t>
-            </w:r>
-            <w:proofErr w:type="spellStart"/>
-            <w:r>
-              <w:rPr>
-                <w:rFonts w:eastAsia="Times New Roman" w:cs="Times New Roman"/>
-                <w:i/>
-                <w:color w:val="000000"/>
-                <w:szCs w:val="24"/>
-              </w:rPr>
-              <w:t>inferius</w:t>
-            </w:r>
-            <w:proofErr w:type="spellEnd"/>
+              <w:t>Labiale inferius</w:t>
+            </w:r>
           </w:p>
         </w:tc>
         <w:tc>
@@ -16163,7 +15375,6 @@
                 <w:szCs w:val="24"/>
               </w:rPr>
             </w:pPr>
-            <w:proofErr w:type="spellStart"/>
             <w:r>
               <w:rPr>
                 <w:rFonts w:eastAsia="Times New Roman" w:cs="Times New Roman"/>
@@ -16171,17 +15382,7 @@
                 <w:color w:val="000000"/>
                 <w:szCs w:val="24"/>
               </w:rPr>
-              <w:t>Labiale</w:t>
-            </w:r>
-            <w:proofErr w:type="spellEnd"/>
-            <w:r>
-              <w:rPr>
-                <w:rFonts w:eastAsia="Times New Roman" w:cs="Times New Roman"/>
-                <w:i/>
-                <w:color w:val="000000"/>
-                <w:szCs w:val="24"/>
-              </w:rPr>
-              <w:t xml:space="preserve"> superius</w:t>
+              <w:t>Labiale superius</w:t>
             </w:r>
           </w:p>
         </w:tc>
@@ -16424,7 +15625,6 @@
                 <w:szCs w:val="24"/>
               </w:rPr>
             </w:pPr>
-            <w:proofErr w:type="spellStart"/>
             <w:r>
               <w:rPr>
                 <w:rFonts w:eastAsia="Times New Roman" w:cs="Times New Roman"/>
@@ -16434,7 +15634,6 @@
               </w:rPr>
               <w:t>Nasion</w:t>
             </w:r>
-            <w:proofErr w:type="spellEnd"/>
           </w:p>
         </w:tc>
         <w:tc>
@@ -16911,7 +16110,6 @@
                 <w:szCs w:val="24"/>
               </w:rPr>
             </w:pPr>
-            <w:proofErr w:type="spellStart"/>
             <w:r>
               <w:rPr>
                 <w:rFonts w:eastAsia="Times New Roman" w:cs="Times New Roman"/>
@@ -16921,7 +16119,6 @@
               </w:rPr>
               <w:t>Pronasale</w:t>
             </w:r>
-            <w:proofErr w:type="spellEnd"/>
           </w:p>
         </w:tc>
         <w:tc>
@@ -17154,7 +16351,6 @@
                 <w:szCs w:val="24"/>
               </w:rPr>
             </w:pPr>
-            <w:proofErr w:type="spellStart"/>
             <w:r>
               <w:rPr>
                 <w:rFonts w:eastAsia="Times New Roman" w:cs="Times New Roman"/>
@@ -17162,17 +16358,7 @@
                 <w:color w:val="000000"/>
                 <w:szCs w:val="24"/>
               </w:rPr>
-              <w:t>Subalare</w:t>
-            </w:r>
-            <w:proofErr w:type="spellEnd"/>
-            <w:r>
-              <w:rPr>
-                <w:rFonts w:eastAsia="Times New Roman" w:cs="Times New Roman"/>
-                <w:i/>
-                <w:color w:val="000000"/>
-                <w:szCs w:val="24"/>
-              </w:rPr>
-              <w:t xml:space="preserve"> left</w:t>
+              <w:t>Subalare left</w:t>
             </w:r>
           </w:p>
         </w:tc>
@@ -17413,7 +16599,6 @@
                 <w:szCs w:val="24"/>
               </w:rPr>
             </w:pPr>
-            <w:proofErr w:type="spellStart"/>
             <w:r>
               <w:rPr>
                 <w:rFonts w:eastAsia="Times New Roman" w:cs="Times New Roman"/>
@@ -17421,17 +16606,7 @@
                 <w:color w:val="000000"/>
                 <w:szCs w:val="24"/>
               </w:rPr>
-              <w:t>Subalare</w:t>
-            </w:r>
-            <w:proofErr w:type="spellEnd"/>
-            <w:r>
-              <w:rPr>
-                <w:rFonts w:eastAsia="Times New Roman" w:cs="Times New Roman"/>
-                <w:i/>
-                <w:color w:val="000000"/>
-                <w:szCs w:val="24"/>
-              </w:rPr>
-              <w:t xml:space="preserve"> right</w:t>
+              <w:t>Subalare right</w:t>
             </w:r>
           </w:p>
         </w:tc>
@@ -17663,7 +16838,6 @@
                 <w:szCs w:val="24"/>
               </w:rPr>
             </w:pPr>
-            <w:proofErr w:type="spellStart"/>
             <w:r>
               <w:rPr>
                 <w:rFonts w:eastAsia="Times New Roman" w:cs="Times New Roman"/>
@@ -17673,7 +16847,6 @@
               </w:rPr>
               <w:t>Subnasale</w:t>
             </w:r>
-            <w:proofErr w:type="spellEnd"/>
           </w:p>
         </w:tc>
         <w:tc>
@@ -17972,11 +17145,7 @@
         <w:t>ML</w:t>
       </w:r>
       <w:r>
-        <w:t xml:space="preserve"> vs. </w:t>
-      </w:r>
-      <w:proofErr w:type="spellStart"/>
-      <w:r>
-        <w:t>J</w:t>
+        <w:t xml:space="preserve"> vs. J</w:t>
       </w:r>
       <w:r>
         <w:rPr>
@@ -17984,13 +17153,8 @@
         </w:rPr>
         <w:t>Auto</w:t>
       </w:r>
-      <w:proofErr w:type="spellEnd"/>
-      <w:r>
-        <w:t xml:space="preserve"> and </w:t>
-      </w:r>
-      <w:proofErr w:type="spellStart"/>
-      <w:r>
-        <w:t>A</w:t>
+      <w:r>
+        <w:t xml:space="preserve"> and A</w:t>
       </w:r>
       <w:r>
         <w:rPr>
@@ -17998,7 +17162,6 @@
         </w:rPr>
         <w:t>Auto</w:t>
       </w:r>
-      <w:proofErr w:type="spellEnd"/>
       <w:r>
         <w:t xml:space="preserve"> vs. J</w:t>
       </w:r>
@@ -18131,11 +17294,9 @@
             <w:pPr>
               <w:spacing w:before="0" w:after="0"/>
             </w:pPr>
-            <w:proofErr w:type="spellStart"/>
             <w:r>
               <w:t>Rsq</w:t>
             </w:r>
-            <w:proofErr w:type="spellEnd"/>
           </w:p>
         </w:tc>
         <w:tc>
@@ -18172,13 +17333,8 @@
             <w:pPr>
               <w:spacing w:before="0" w:after="0"/>
             </w:pPr>
-            <w:proofErr w:type="spellStart"/>
-            <w:r>
-              <w:t>Pr</w:t>
-            </w:r>
-            <w:proofErr w:type="spellEnd"/>
-            <w:r>
-              <w:t>(&gt;F)</w:t>
+            <w:r>
+              <w:t>Pr(&gt;F)</w:t>
             </w:r>
           </w:p>
         </w:tc>
@@ -18915,11 +18071,9 @@
             <w:pPr>
               <w:spacing w:before="0" w:after="0"/>
             </w:pPr>
-            <w:proofErr w:type="spellStart"/>
             <w:r>
               <w:t>Rsq</w:t>
             </w:r>
-            <w:proofErr w:type="spellEnd"/>
           </w:p>
         </w:tc>
         <w:tc>
@@ -18956,13 +18110,8 @@
             <w:pPr>
               <w:spacing w:before="0" w:after="0"/>
             </w:pPr>
-            <w:proofErr w:type="spellStart"/>
-            <w:r>
-              <w:t>Pr</w:t>
-            </w:r>
-            <w:proofErr w:type="spellEnd"/>
-            <w:r>
-              <w:t>(&gt;F)</w:t>
+            <w:r>
+              <w:t>Pr(&gt;F)</w:t>
             </w:r>
           </w:p>
         </w:tc>
@@ -19609,15 +18758,7 @@
     </w:p>
     <w:p>
       <w:r>
-        <w:t xml:space="preserve">The landmark placements averaged across all six manual landmark iterations were combined with the automatic indications trained using this average and then aligned by generalized </w:t>
-      </w:r>
-      <w:proofErr w:type="spellStart"/>
-      <w:r>
-        <w:t>procrustes</w:t>
-      </w:r>
-      <w:proofErr w:type="spellEnd"/>
-      <w:r>
-        <w:t xml:space="preserve"> alignment (GPA). A MANOVA was then performed with shape as the response and individual, camera, and method as predictors</w:t>
+        <w:t>The landmark placements averaged across all six manual landmark iterations were combined with the automatic indications trained using this average and then aligned by generalized procrustes alignment (GPA). A MANOVA was then performed with shape as the response and individual, camera, and method as predictors</w:t>
       </w:r>
       <w:r>
         <w:t xml:space="preserve"> (Table X)</w:t>
@@ -19714,11 +18855,9 @@
             <w:pPr>
               <w:spacing w:before="0" w:after="0"/>
             </w:pPr>
-            <w:proofErr w:type="spellStart"/>
             <w:r>
               <w:t>Rsq</w:t>
             </w:r>
-            <w:proofErr w:type="spellEnd"/>
           </w:p>
         </w:tc>
         <w:tc>
@@ -19755,13 +18894,8 @@
             <w:pPr>
               <w:spacing w:before="0" w:after="0"/>
             </w:pPr>
-            <w:proofErr w:type="spellStart"/>
-            <w:r>
-              <w:t>Pr</w:t>
-            </w:r>
-            <w:proofErr w:type="spellEnd"/>
-            <w:r>
-              <w:t>(&gt;F)</w:t>
+            <w:r>
+              <w:t>Pr(&gt;F)</w:t>
             </w:r>
           </w:p>
         </w:tc>
@@ -20495,11 +19629,7 @@
               <w:t>ML</w:t>
             </w:r>
             <w:r>
-              <w:t xml:space="preserve"> vs. </w:t>
-            </w:r>
-            <w:proofErr w:type="spellStart"/>
-            <w:r>
-              <w:t>A</w:t>
+              <w:t xml:space="preserve"> vs. A</w:t>
             </w:r>
             <w:r>
               <w:rPr>
@@ -20507,7 +19637,6 @@
               </w:rPr>
               <w:t>Auto</w:t>
             </w:r>
-            <w:proofErr w:type="spellEnd"/>
           </w:p>
         </w:tc>
         <w:tc>
@@ -20556,11 +19685,7 @@
               <w:t>ML</w:t>
             </w:r>
             <w:r>
-              <w:t xml:space="preserve"> vs. </w:t>
-            </w:r>
-            <w:proofErr w:type="spellStart"/>
-            <w:r>
-              <w:t>J</w:t>
+              <w:t xml:space="preserve"> vs. J</w:t>
             </w:r>
             <w:r>
               <w:rPr>
@@ -20568,7 +19693,6 @@
               </w:rPr>
               <w:t>Auto</w:t>
             </w:r>
-            <w:proofErr w:type="spellEnd"/>
           </w:p>
         </w:tc>
         <w:tc>
@@ -20617,11 +19741,7 @@
               <w:t>ML</w:t>
             </w:r>
             <w:r>
-              <w:t xml:space="preserve"> vs </w:t>
-            </w:r>
-            <w:proofErr w:type="spellStart"/>
-            <w:r>
-              <w:t>B</w:t>
+              <w:t xml:space="preserve"> vs B</w:t>
             </w:r>
             <w:r>
               <w:rPr>
@@ -20629,7 +19749,6 @@
               </w:rPr>
               <w:t>Auto</w:t>
             </w:r>
-            <w:proofErr w:type="spellEnd"/>
           </w:p>
         </w:tc>
         <w:tc>
@@ -20801,13 +19920,8 @@
               <w:cnfStyle w:val="100000000000" w:firstRow="1" w:lastRow="0" w:firstColumn="0" w:lastColumn="0" w:oddVBand="0" w:evenVBand="0" w:oddHBand="0" w:evenHBand="0" w:firstRowFirstColumn="0" w:firstRowLastColumn="0" w:lastRowFirstColumn="0" w:lastRowLastColumn="0"/>
             </w:pPr>
             <w:r>
-              <w:t xml:space="preserve">Sum </w:t>
-            </w:r>
-            <w:proofErr w:type="spellStart"/>
-            <w:r>
-              <w:t>Sq</w:t>
-            </w:r>
-            <w:proofErr w:type="spellEnd"/>
+              <w:t>Sum Sq</w:t>
+            </w:r>
           </w:p>
         </w:tc>
         <w:tc>
@@ -20822,13 +19936,8 @@
               <w:cnfStyle w:val="100000000000" w:firstRow="1" w:lastRow="0" w:firstColumn="0" w:lastColumn="0" w:oddVBand="0" w:evenVBand="0" w:oddHBand="0" w:evenHBand="0" w:firstRowFirstColumn="0" w:firstRowLastColumn="0" w:lastRowFirstColumn="0" w:lastRowLastColumn="0"/>
             </w:pPr>
             <w:r>
-              <w:t xml:space="preserve">Mean </w:t>
-            </w:r>
-            <w:proofErr w:type="spellStart"/>
-            <w:r>
-              <w:t>Sq</w:t>
-            </w:r>
-            <w:proofErr w:type="spellEnd"/>
+              <w:t>Mean Sq</w:t>
+            </w:r>
           </w:p>
         </w:tc>
         <w:tc>
@@ -20858,13 +19967,8 @@
               <w:jc w:val="center"/>
               <w:cnfStyle w:val="100000000000" w:firstRow="1" w:lastRow="0" w:firstColumn="0" w:lastColumn="0" w:oddVBand="0" w:evenVBand="0" w:oddHBand="0" w:evenHBand="0" w:firstRowFirstColumn="0" w:firstRowLastColumn="0" w:lastRowFirstColumn="0" w:lastRowLastColumn="0"/>
             </w:pPr>
-            <w:proofErr w:type="spellStart"/>
-            <w:r>
-              <w:t>Pr</w:t>
-            </w:r>
-            <w:proofErr w:type="spellEnd"/>
-            <w:r>
-              <w:t>(&gt;F)</w:t>
+            <w:r>
+              <w:t>Pr(&gt;F)</w:t>
             </w:r>
           </w:p>
         </w:tc>
@@ -21410,11 +20514,7 @@
     </w:p>
     <w:p>
       <w:r>
-        <w:t xml:space="preserve">We calculated the inter-observer error using the automatic landmark placements trained using each observer’s manual landmark averages (i.e. </w:t>
-      </w:r>
-      <w:proofErr w:type="spellStart"/>
-      <w:r>
-        <w:t>Auto</w:t>
+        <w:t>We calculated the inter-observer error using the automatic landmark placements trained using each observer’s manual landmark averages (i.e. Auto</w:t>
       </w:r>
       <w:r>
         <w:rPr>
@@ -21422,13 +20522,8 @@
         </w:rPr>
         <w:t>AZ</w:t>
       </w:r>
-      <w:proofErr w:type="spellEnd"/>
-      <w:r>
-        <w:t xml:space="preserve"> vs. </w:t>
-      </w:r>
-      <w:proofErr w:type="spellStart"/>
-      <w:r>
-        <w:t>Auto</w:t>
+      <w:r>
+        <w:t xml:space="preserve"> vs. Auto</w:t>
       </w:r>
       <w:r>
         <w:rPr>
@@ -21436,7 +20531,6 @@
         </w:rPr>
         <w:t>JW</w:t>
       </w:r>
-      <w:proofErr w:type="spellEnd"/>
       <w:r>
         <w:t>) and compared this to the inter-observer error calculated using the manual landmark placements (i.e. ML</w:t>
       </w:r>
@@ -21456,31 +20550,7 @@
         <w:t>JW</w:t>
       </w:r>
       <w:r>
-        <w:t xml:space="preserve">) using </w:t>
-      </w:r>
-      <w:proofErr w:type="spellStart"/>
-      <w:r>
-        <w:t>Levene’s</w:t>
-      </w:r>
-      <w:proofErr w:type="spellEnd"/>
-      <w:r>
-        <w:t xml:space="preserve"> test, which was chosen to compare variances while being robust to departures from normality. The inter-observer errors and the </w:t>
-      </w:r>
-      <w:proofErr w:type="spellStart"/>
-      <w:r>
-        <w:t>Levene</w:t>
-      </w:r>
-      <w:proofErr w:type="spellEnd"/>
-      <w:r>
-        <w:t xml:space="preserve"> test statistics are provided in Table X and correspond to those in Figure X. In all but one case, the variance of the inter-observer error was significantly smaller when calculated using the automatic landmarks. The only case in which the two variances were not significantly different was the </w:t>
-      </w:r>
-      <w:proofErr w:type="spellStart"/>
-      <w:r>
-        <w:t>labiale</w:t>
-      </w:r>
-      <w:proofErr w:type="spellEnd"/>
-      <w:r>
-        <w:t xml:space="preserve"> superius landmark (F statistic = 2.4213, p-value = 0.1236).</w:t>
+        <w:t>) using Levene’s test, which was chosen to compare variances while being robust to departures from normality. The inter-observer errors and the Levene test statistics are provided in Table X and correspond to those in Figure X. In all but one case, the variance of the inter-observer error was significantly smaller when calculated using the automatic landmarks. The only case in which the two variances were not significantly different was the labiale superius landmark (F statistic = 2.4213, p-value = 0.1236).</w:t>
       </w:r>
     </w:p>
     <w:p>
@@ -21488,15 +20558,7 @@
         <w:pStyle w:val="Heading2"/>
       </w:pPr>
       <w:r>
-        <w:t xml:space="preserve">Comparison of Arslan ML – Arslan Auto, Julie ML – Julie Auto, etc. </w:t>
-      </w:r>
-      <w:proofErr w:type="gramStart"/>
-      <w:r>
-        <w:t>2 way</w:t>
-      </w:r>
-      <w:proofErr w:type="gramEnd"/>
-      <w:r>
-        <w:t xml:space="preserve"> comparison to make sure that the automatic landmarking doesn’t add error</w:t>
+        <w:t>Comparison of Arslan ML – Arslan Auto, Julie ML – Julie Auto, etc. 2 way comparison to make sure that the automatic landmarking doesn’t add error</w:t>
       </w:r>
     </w:p>
     <w:p>
@@ -21844,21 +20906,7 @@
         <w:rPr>
           <w:lang w:val="en-GB"/>
         </w:rPr>
-        <w:t xml:space="preserve">Usefulness of </w:t>
-      </w:r>
-      <w:proofErr w:type="spellStart"/>
-      <w:r>
-        <w:rPr>
-          <w:lang w:val="en-GB"/>
-        </w:rPr>
-        <w:t>MeshMonk</w:t>
-      </w:r>
-      <w:proofErr w:type="spellEnd"/>
-      <w:r>
-        <w:rPr>
-          <w:lang w:val="en-GB"/>
-        </w:rPr>
-        <w:t xml:space="preserve"> (previous and future uses) </w:t>
+        <w:t xml:space="preserve">Usefulness of MeshMonk (previous and future uses) </w:t>
       </w:r>
     </w:p>
     <w:p>
@@ -21869,67 +20917,21 @@
           <w:lang w:val="en-GB"/>
         </w:rPr>
       </w:pPr>
-      <w:proofErr w:type="spellStart"/>
       <w:r>
         <w:rPr>
           <w:bCs/>
           <w:szCs w:val="24"/>
           <w:lang w:val="en-GB"/>
         </w:rPr>
-        <w:t>MeshMonk</w:t>
-      </w:r>
-      <w:proofErr w:type="spellEnd"/>
+        <w:t>MeshMonk gives us much more data than the automatic landmarking methods that have the purpose of estimating a sparse set of landmarks</w:t>
+      </w:r>
       <w:r>
         <w:rPr>
           <w:bCs/>
           <w:szCs w:val="24"/>
           <w:lang w:val="en-GB"/>
         </w:rPr>
-        <w:t xml:space="preserve"> gives us much more data than the automatic landmarking methods that have the purpose of estimating a sparse set of landmarks</w:t>
-      </w:r>
-      <w:r>
-        <w:rPr>
-          <w:bCs/>
-          <w:szCs w:val="24"/>
-          <w:lang w:val="en-GB"/>
-        </w:rPr>
-        <w:t>. Cite recent successes in GWAS of facial shapes, both clinical and non-clinical (</w:t>
-      </w:r>
-      <w:proofErr w:type="spellStart"/>
-      <w:r>
-        <w:rPr>
-          <w:bCs/>
-          <w:szCs w:val="24"/>
-          <w:lang w:val="en-GB"/>
-        </w:rPr>
-        <w:t>Plos</w:t>
-      </w:r>
-      <w:proofErr w:type="spellEnd"/>
-      <w:r>
-        <w:rPr>
-          <w:bCs/>
-          <w:szCs w:val="24"/>
-          <w:lang w:val="en-GB"/>
-        </w:rPr>
-        <w:t xml:space="preserve"> Genetics 2014, Nature Genetics 2018, </w:t>
-      </w:r>
-      <w:proofErr w:type="spellStart"/>
-      <w:r>
-        <w:rPr>
-          <w:bCs/>
-          <w:szCs w:val="24"/>
-          <w:lang w:val="en-GB"/>
-        </w:rPr>
-        <w:t>Karlijne’s</w:t>
-      </w:r>
-      <w:proofErr w:type="spellEnd"/>
-      <w:r>
-        <w:rPr>
-          <w:bCs/>
-          <w:szCs w:val="24"/>
-          <w:lang w:val="en-GB"/>
-        </w:rPr>
-        <w:t xml:space="preserve"> paper in this issue). </w:t>
+        <w:t xml:space="preserve">. Cite recent successes in GWAS of facial shapes, both clinical and non-clinical (Plos Genetics 2014, Nature Genetics 2018, Karlijne’s paper in this issue). </w:t>
       </w:r>
     </w:p>
     <w:p>
@@ -21946,25 +20948,7 @@
           <w:szCs w:val="24"/>
           <w:lang w:val="en-GB"/>
         </w:rPr>
-        <w:t xml:space="preserve">Opportunities for using </w:t>
-      </w:r>
-      <w:proofErr w:type="spellStart"/>
-      <w:r>
-        <w:rPr>
-          <w:bCs/>
-          <w:szCs w:val="24"/>
-          <w:lang w:val="en-GB"/>
-        </w:rPr>
-        <w:t>MeshMonk</w:t>
-      </w:r>
-      <w:proofErr w:type="spellEnd"/>
-      <w:r>
-        <w:rPr>
-          <w:bCs/>
-          <w:szCs w:val="24"/>
-          <w:lang w:val="en-GB"/>
-        </w:rPr>
-        <w:t xml:space="preserve"> on other surfaces besides faces (Harry?) </w:t>
+        <w:t xml:space="preserve">Opportunities for using MeshMonk on other surfaces besides faces (Harry?) </w:t>
       </w:r>
     </w:p>
     <w:p>
@@ -21977,15 +20961,7 @@
     </w:p>
     <w:p>
       <w:r>
-        <w:t xml:space="preserve">One of the possible applications of </w:t>
-      </w:r>
-      <w:proofErr w:type="spellStart"/>
-      <w:r>
-        <w:t>MeshMonk</w:t>
-      </w:r>
-      <w:proofErr w:type="spellEnd"/>
-      <w:r>
-        <w:t xml:space="preserve"> is spatially dense landmarking of 3D facial scans. This process involves the cleaning of 3D surface image to remove hair, ears, and any dissociated polygons. Five crude positioning landmarks are then placed on the face to establish a rough facial orientation, but not to guide the eventual landmark mask to the face. An anthropometric mask </w:t>
+        <w:t xml:space="preserve">One of the possible applications of MeshMonk is spatially dense landmarking of 3D facial scans. This process involves the cleaning of 3D surface image to remove hair, ears, and any dissociated polygons. Five crude positioning landmarks are then placed on the face to establish a rough facial orientation, but not to guide the eventual landmark mask to the face. An anthropometric mask </w:t>
       </w:r>
       <w:r>
         <w:fldChar w:fldCharType="begin" w:fldLock="1"/>
@@ -22066,15 +21042,7 @@
         <w:fldChar w:fldCharType="end"/>
       </w:r>
       <w:r>
-        <w:t xml:space="preserve">, using the </w:t>
-      </w:r>
-      <w:proofErr w:type="spellStart"/>
-      <w:r>
-        <w:t>MeshMonk</w:t>
-      </w:r>
-      <w:proofErr w:type="spellEnd"/>
-      <w:r>
-        <w:t xml:space="preserve"> software and parameters described in the methods. This establishes homologous spatially dense (~10,000) quasi-landmark (QL) configuration for all 3D surface images and their reflections. Facial shape can be symmetrized using generalized Procrustes alignment </w:t>
+        <w:t xml:space="preserve">, using the MeshMonk software and parameters described in the methods. This establishes homologous spatially dense (~10,000) quasi-landmark (QL) configuration for all 3D surface images and their reflections. Facial shape can be symmetrized using generalized Procrustes alignment </w:t>
       </w:r>
       <w:r>
         <w:fldChar w:fldCharType="begin" w:fldLock="1"/>
@@ -22095,15 +21063,7 @@
         <w:fldChar w:fldCharType="end"/>
       </w:r>
       <w:r>
-        <w:t xml:space="preserve"> to eliminate differences in position, orientation and size of both original and reflected quasi-landmark configurations. The average of an original and its reflected quasi-landmark configuration constitutes the symmetric component, while the difference between the two configurations constitutes the asymmetric component. </w:t>
-      </w:r>
-      <w:proofErr w:type="spellStart"/>
-      <w:r>
-        <w:t>Mahalanobis</w:t>
-      </w:r>
-      <w:proofErr w:type="spellEnd"/>
-      <w:r>
-        <w:t xml:space="preserve"> </w:t>
+        <w:t xml:space="preserve"> to eliminate differences in position, orientation and size of both original and reflected quasi-landmark configurations. The average of an original and its reflected quasi-landmark configuration constitutes the symmetric component, while the difference between the two configurations constitutes the asymmetric component. Mahalanobis </w:t>
       </w:r>
       <w:r>
         <w:lastRenderedPageBreak/>
@@ -22208,15 +21168,7 @@
         <w:t xml:space="preserve">and JW </w:t>
       </w:r>
       <w:r>
-        <w:t xml:space="preserve">conceptualized the design of the study. OE, SVD, and MS provided input throughout the analyses and writing process. JS developed the </w:t>
-      </w:r>
-      <w:proofErr w:type="spellStart"/>
-      <w:r>
-        <w:t>MeshMonk</w:t>
-      </w:r>
-      <w:proofErr w:type="spellEnd"/>
-      <w:r>
-        <w:t xml:space="preserve"> code. </w:t>
+        <w:t xml:space="preserve">conceptualized the design of the study. OE, SVD, and MS provided input throughout the analyses and writing process. JS developed the MeshMonk code. </w:t>
       </w:r>
     </w:p>
     <w:p>
@@ -22267,13 +21219,8 @@
         <w:t>s</w:t>
       </w:r>
       <w:r>
-        <w:t xml:space="preserve">, as well as all the members of </w:t>
-      </w:r>
-      <w:proofErr w:type="spellStart"/>
-      <w:r>
-        <w:t>WebMonks</w:t>
-      </w:r>
-      <w:proofErr w:type="spellEnd"/>
+        <w:t>, as well as all the members of WebMonks</w:t>
+      </w:r>
       <w:r>
         <w:t>, for their dedication and contributions to all aspects of this software, research, and manuscript</w:t>
       </w:r>
@@ -24863,23 +23810,7 @@
           <w:rFonts w:cs="Times New Roman"/>
           <w:szCs w:val="24"/>
         </w:rPr>
-        <w:t xml:space="preserve">. The </w:t>
-      </w:r>
-      <w:proofErr w:type="spellStart"/>
-      <w:r>
-        <w:rPr>
-          <w:rFonts w:cs="Times New Roman"/>
-          <w:szCs w:val="24"/>
-        </w:rPr>
-        <w:t>MeshMonk</w:t>
-      </w:r>
-      <w:proofErr w:type="spellEnd"/>
-      <w:r>
-        <w:rPr>
-          <w:rFonts w:cs="Times New Roman"/>
-          <w:szCs w:val="24"/>
-        </w:rPr>
-        <w:t xml:space="preserve"> code and tutorials are available at </w:t>
+        <w:t xml:space="preserve">. The MeshMonk code and tutorials are available at </w:t>
       </w:r>
       <w:r>
         <w:rPr>
@@ -24915,7 +23846,7 @@
 
 <file path=word/comments.xml><?xml version="1.0" encoding="utf-8"?>
 <w:comments xmlns:wpc="http://schemas.microsoft.com/office/word/2010/wordprocessingCanvas" xmlns:cx="http://schemas.microsoft.com/office/drawing/2014/chartex" xmlns:cx1="http://schemas.microsoft.com/office/drawing/2015/9/8/chartex" xmlns:cx2="http://schemas.microsoft.com/office/drawing/2015/10/21/chartex" xmlns:cx3="http://schemas.microsoft.com/office/drawing/2016/5/9/chartex" xmlns:cx4="http://schemas.microsoft.com/office/drawing/2016/5/10/chartex" xmlns:cx5="http://schemas.microsoft.com/office/drawing/2016/5/11/chartex" xmlns:cx6="http://schemas.microsoft.com/office/drawing/2016/5/12/chartex" xmlns:cx7="http://schemas.microsoft.com/office/drawing/2016/5/13/chartex" xmlns:cx8="http://schemas.microsoft.com/office/drawing/2016/5/14/chartex" xmlns:mc="http://schemas.openxmlformats.org/markup-compatibility/2006" xmlns:aink="http://schemas.microsoft.com/office/drawing/2016/ink" xmlns:am3d="http://schemas.microsoft.com/office/drawing/2017/model3d" xmlns:o="urn:schemas-microsoft-com:office:office" xmlns:r="http://schemas.openxmlformats.org/officeDocument/2006/relationships" xmlns:m="http://schemas.openxmlformats.org/officeDocument/2006/math" xmlns:v="urn:schemas-microsoft-com:vml" xmlns:wp14="http://schemas.microsoft.com/office/word/2010/wordprocessingDrawing" xmlns:wp="http://schemas.openxmlformats.org/drawingml/2006/wordprocessingDrawing" xmlns:w10="urn:schemas-microsoft-com:office:word" xmlns:w="http://schemas.openxmlformats.org/wordprocessingml/2006/main" xmlns:w14="http://schemas.microsoft.com/office/word/2010/wordml" xmlns:w15="http://schemas.microsoft.com/office/word/2012/wordml" xmlns:w16cid="http://schemas.microsoft.com/office/word/2016/wordml/cid" xmlns:w16se="http://schemas.microsoft.com/office/word/2015/wordml/symex" xmlns:wpg="http://schemas.microsoft.com/office/word/2010/wordprocessingGroup" xmlns:wpi="http://schemas.microsoft.com/office/word/2010/wordprocessingInk" xmlns:wne="http://schemas.microsoft.com/office/word/2006/wordml" xmlns:wps="http://schemas.microsoft.com/office/word/2010/wordprocessingShape" mc:Ignorable="w14 w15 w16se w16cid wp14">
-  <w:comment w:id="0" w:author="Julie White" w:date="2018-05-31T22:40:00Z" w:initials="JW">
+  <w:comment w:id="1" w:author="Julie White" w:date="2018-05-31T22:40:00Z" w:initials="JW">
     <w:p>
       <w:pPr>
         <w:pStyle w:val="CommentText"/>
@@ -24931,7 +23862,7 @@
       </w:r>
     </w:p>
   </w:comment>
-  <w:comment w:id="1" w:author="Microsoft Office User" w:date="2018-06-01T16:25:00Z" w:initials="MOU">
+  <w:comment w:id="2" w:author="Microsoft Office User" w:date="2018-06-01T16:25:00Z" w:initials="MOU">
     <w:p>
       <w:pPr>
         <w:pStyle w:val="CommentText"/>
@@ -25413,11 +24344,9 @@
       <w:pStyle w:val="Header"/>
       <w:jc w:val="right"/>
     </w:pPr>
-    <w:proofErr w:type="spellStart"/>
     <w:r>
       <w:t>MeshMonk</w:t>
     </w:r>
-    <w:proofErr w:type="spellEnd"/>
   </w:p>
 </w:hdr>
 </file>
@@ -29237,7 +28166,7 @@
 </file>
 
 <file path=customXml/itemProps1.xml><?xml version="1.0" encoding="utf-8"?>
-<ds:datastoreItem xmlns:ds="http://schemas.openxmlformats.org/officeDocument/2006/customXml" ds:itemID="{ADB62169-1AA8-495F-B4F2-FCAA7A31D7B0}">
+<ds:datastoreItem xmlns:ds="http://schemas.openxmlformats.org/officeDocument/2006/customXml" ds:itemID="{7007C790-6D1D-A24D-8DE5-38150462B0F9}">
   <ds:schemaRefs>
     <ds:schemaRef ds:uri="http://schemas.openxmlformats.org/officeDocument/2006/bibliography"/>
   </ds:schemaRefs>

</xml_diff>